<commit_message>
Started section about NRefactory and DOM. Added my list of #develop bugs for backup reasons.
</commit_message>
<xml_diff>
--- a/DebuggerVisualizers.docx
+++ b/DebuggerVisualizers.docx
@@ -2102,8 +2102,6 @@
         </w:rPr>
         <w:t>but also</w:t>
       </w:r>
-      <w:bookmarkStart w:id="0" w:name="_GoBack"/>
-      <w:bookmarkEnd w:id="0"/>
       <w:r>
         <w:rPr>
           <w:lang w:val="en-US"/>
@@ -7793,6 +7791,193 @@
     </w:p>
     <w:p>
       <w:pPr>
+        <w:pStyle w:val="Heading4"/>
+        <w:rPr>
+          <w:lang w:val="en-US"/>
+        </w:rPr>
+      </w:pPr>
+      <w:r>
+        <w:rPr>
+          <w:lang w:val="en-US"/>
+        </w:rPr>
+        <w:t>AST</w:t>
+      </w:r>
+    </w:p>
+    <w:p>
+      <w:pPr>
+        <w:rPr>
+          <w:lang w:val="en-US"/>
+        </w:rPr>
+      </w:pPr>
+      <w:r>
+        <w:rPr>
+          <w:lang w:val="en-US"/>
+        </w:rPr>
+        <w:t>INode &lt;- AbstractNode &lt;</w:t>
+      </w:r>
+      <w:r>
+        <w:rPr>
+          <w:lang w:val="en-US"/>
+        </w:rPr>
+        <w:t xml:space="preserve">- different types, most important Statement and Expression. Almost all of them generated – </w:t>
+      </w:r>
+      <w:r>
+        <w:rPr>
+          <w:highlight w:val="yellow"/>
+          <w:lang w:val="en-US"/>
+        </w:rPr>
+        <w:t>from where?</w:t>
+      </w:r>
+    </w:p>
+    <w:p>
+      <w:pPr>
+        <w:pStyle w:val="Heading4"/>
+        <w:rPr>
+          <w:lang w:val="en-US"/>
+        </w:rPr>
+      </w:pPr>
+      <w:r>
+        <w:rPr>
+          <w:lang w:val="en-US"/>
+        </w:rPr>
+        <w:t>Visitors</w:t>
+      </w:r>
+    </w:p>
+    <w:p>
+      <w:pPr>
+        <w:rPr>
+          <w:b/>
+          <w:bCs/>
+          <w:color w:val="191970"/>
+        </w:rPr>
+      </w:pPr>
+      <w:r>
+        <w:rPr>
+          <w:lang w:val="en-US"/>
+        </w:rPr>
+        <w:t xml:space="preserve">Classical visitor pattern: INode.AcceptVisitor. e.g. ForStatement.AcceptVisitor just calls </w:t>
+      </w:r>
+      <w:r>
+        <w:t>visitor</w:t>
+      </w:r>
+      <w:r>
+        <w:rPr>
+          <w:color w:val="006400"/>
+        </w:rPr>
+        <w:t>.</w:t>
+      </w:r>
+      <w:r>
+        <w:rPr>
+          <w:b/>
+          <w:bCs/>
+          <w:color w:val="191970"/>
+        </w:rPr>
+        <w:t>VisitForStatement</w:t>
+      </w:r>
+      <w:r>
+        <w:rPr>
+          <w:b/>
+          <w:bCs/>
+          <w:color w:val="191970"/>
+        </w:rPr>
+        <w:t>.</w:t>
+      </w:r>
+    </w:p>
+    <w:p>
+      <w:pPr>
+        <w:rPr>
+          <w:lang w:val="en-US"/>
+        </w:rPr>
+      </w:pPr>
+      <w:r>
+        <w:rPr>
+          <w:lang w:val="en-US"/>
+        </w:rPr>
+        <w:t>IAstVisitor &lt;- AbstractAstVisitor, NodeTrackingAstVisitor, AbstractAstTransformer which are generated (</w:t>
+      </w:r>
+      <w:r>
+        <w:rPr>
+          <w:highlight w:val="yellow"/>
+          <w:lang w:val="en-US"/>
+        </w:rPr>
+        <w:t>from where</w:t>
+      </w:r>
+      <w:r>
+        <w:rPr>
+          <w:lang w:val="en-US"/>
+        </w:rPr>
+        <w:t>?) and traverse the AST in the “standard” way. Most user visitors subclass one of these (e.g. AbstractAstVisitor), override some methods and in the end always call base to continue the traversal.</w:t>
+      </w:r>
+    </w:p>
+    <w:p>
+      <w:pPr>
+        <w:rPr>
+          <w:lang w:val="en-US"/>
+        </w:rPr>
+      </w:pPr>
+      <w:r>
+        <w:rPr>
+          <w:lang w:val="en-US"/>
+        </w:rPr>
+        <w:t>Used on many places for many things.</w:t>
+      </w:r>
+    </w:p>
+    <w:p>
+      <w:pPr>
+        <w:pStyle w:val="Heading4"/>
+        <w:rPr>
+          <w:lang w:val="en-US"/>
+        </w:rPr>
+      </w:pPr>
+      <w:r>
+        <w:rPr>
+          <w:lang w:val="en-US"/>
+        </w:rPr>
+        <w:t>Parser</w:t>
+      </w:r>
+    </w:p>
+    <w:p>
+      <w:pPr>
+        <w:rPr>
+          <w:lang w:val="en-US"/>
+        </w:rPr>
+      </w:pPr>
+      <w:r>
+        <w:rPr>
+          <w:lang w:val="en-US"/>
+        </w:rPr>
+        <w:t>cs.atg -&gt; Coco -&gt; CSharp.Parser (partial class calling methods of its second part written by hand)</w:t>
+      </w:r>
+    </w:p>
+    <w:p>
+      <w:pPr>
+        <w:pStyle w:val="Heading4"/>
+        <w:rPr>
+          <w:lang w:val="en-US"/>
+        </w:rPr>
+      </w:pPr>
+      <w:r>
+        <w:rPr>
+          <w:lang w:val="en-US"/>
+        </w:rPr>
+        <w:t>Lexer</w:t>
+      </w:r>
+    </w:p>
+    <w:p>
+      <w:pPr>
+        <w:rPr>
+          <w:lang w:val="en-US"/>
+        </w:rPr>
+      </w:pPr>
+      <w:r>
+        <w:rPr>
+          <w:lang w:val="en-US"/>
+        </w:rPr>
+        <w:t>Written by hand in Lexer.cs.</w:t>
+      </w:r>
+    </w:p>
+    <w:p>
+      <w:pPr>
         <w:pStyle w:val="Heading3"/>
         <w:rPr>
           <w:lang w:val="en-US"/>
@@ -7802,12 +7987,209 @@
         <w:rPr>
           <w:lang w:val="en-US"/>
         </w:rPr>
-        <w:t>ICSharpCode.DOM</w:t>
-      </w:r>
-    </w:p>
-    <w:p>
-      <w:pPr>
-        <w:pStyle w:val="Heading4"/>
+        <w:t>ICSharpCode.</w:t>
+      </w:r>
+      <w:r>
+        <w:rPr>
+          <w:lang w:val="en-US"/>
+        </w:rPr>
+        <w:t>SharpDevelop.</w:t>
+      </w:r>
+      <w:r>
+        <w:rPr>
+          <w:lang w:val="en-US"/>
+        </w:rPr>
+        <w:t>DOM</w:t>
+      </w:r>
+    </w:p>
+    <w:p>
+      <w:pPr>
+        <w:rPr>
+          <w:lang w:val="en-US"/>
+        </w:rPr>
+      </w:pPr>
+      <w:r>
+        <w:rPr>
+          <w:lang w:val="en-US"/>
+        </w:rPr>
+        <w:t>Type system representation:</w:t>
+      </w:r>
+    </w:p>
+    <w:p>
+      <w:pPr>
+        <w:rPr>
+          <w:lang w:val="en-US"/>
+        </w:rPr>
+      </w:pPr>
+      <w:r>
+        <w:rPr>
+          <w:lang w:val="en-US"/>
+        </w:rPr>
+        <w:t>IEntity &lt;- IClass (has members), IMember &lt;- IMethod (which has parameters)</w:t>
+      </w:r>
+      <w:r>
+        <w:rPr>
+          <w:lang w:val="en-US"/>
+        </w:rPr>
+        <w:t>, etc.</w:t>
+      </w:r>
+    </w:p>
+    <w:p>
+      <w:pPr>
+        <w:rPr>
+          <w:lang w:val="en-US"/>
+        </w:rPr>
+      </w:pPr>
+      <w:r>
+        <w:rPr>
+          <w:lang w:val="en-US"/>
+        </w:rPr>
+        <w:t>IExpressionFinder.FindExpression returns ExpressionResult</w:t>
+      </w:r>
+      <w:r>
+        <w:rPr>
+          <w:lang w:val="en-US"/>
+        </w:rPr>
+        <w:t xml:space="preserve">: string + location + context (e.g. </w:t>
+      </w:r>
+      <w:r>
+        <w:rPr>
+          <w:lang w:val="en-US"/>
+        </w:rPr>
+        <w:t>AttributeContext</w:t>
+      </w:r>
+      <w:r>
+        <w:rPr>
+          <w:lang w:val="en-US"/>
+        </w:rPr>
+        <w:t>).</w:t>
+      </w:r>
+    </w:p>
+    <w:p>
+      <w:pPr>
+        <w:rPr>
+          <w:lang w:val="en-US"/>
+        </w:rPr>
+      </w:pPr>
+      <w:r>
+        <w:rPr>
+          <w:lang w:val="en-US"/>
+        </w:rPr>
+        <w:t>IResolver</w:t>
+      </w:r>
+      <w:r>
+        <w:rPr>
+          <w:lang w:val="en-US"/>
+        </w:rPr>
+        <w:t xml:space="preserve">.Resolve </w:t>
+      </w:r>
+      <w:r>
+        <w:rPr>
+          <w:lang w:val="en-US"/>
+        </w:rPr>
+        <w:t>takes</w:t>
+      </w:r>
+      <w:r>
+        <w:rPr>
+          <w:lang w:val="en-US"/>
+        </w:rPr>
+        <w:t xml:space="preserve"> the ExpressionResult and returns ResolveResult (</w:t>
+      </w:r>
+      <w:r>
+        <w:rPr>
+          <w:lang w:val="en-US"/>
+        </w:rPr>
+        <w:t>e.g. TypeResolveResult</w:t>
+      </w:r>
+      <w:r>
+        <w:rPr>
+          <w:lang w:val="en-US"/>
+        </w:rPr>
+        <w:t xml:space="preserve"> which contains the resolved IClass</w:t>
+      </w:r>
+      <w:r>
+        <w:rPr>
+          <w:lang w:val="en-US"/>
+        </w:rPr>
+        <w:t xml:space="preserve">, </w:t>
+      </w:r>
+      <w:r>
+        <w:rPr>
+          <w:lang w:val="en-US"/>
+        </w:rPr>
+        <w:t>MemberResolveResult</w:t>
+      </w:r>
+      <w:r>
+        <w:rPr>
+          <w:lang w:val="en-US"/>
+        </w:rPr>
+        <w:t xml:space="preserve"> which contains the resolved IMember</w:t>
+      </w:r>
+      <w:r>
+        <w:rPr>
+          <w:lang w:val="en-US"/>
+        </w:rPr>
+        <w:t>, UnknownIdentifierResolveResult, UnknownMethodResolveResult</w:t>
+      </w:r>
+      <w:r>
+        <w:rPr>
+          <w:lang w:val="en-US"/>
+        </w:rPr>
+        <w:t>, etc</w:t>
+      </w:r>
+      <w:bookmarkStart w:id="0" w:name="_GoBack"/>
+      <w:bookmarkEnd w:id="0"/>
+      <w:r>
+        <w:rPr>
+          <w:lang w:val="en-US"/>
+        </w:rPr>
+        <w:t>).</w:t>
+      </w:r>
+    </w:p>
+    <w:p>
+      <w:pPr>
+        <w:pStyle w:val="Heading3"/>
+        <w:rPr>
+          <w:lang w:val="en-US"/>
+        </w:rPr>
+      </w:pPr>
+      <w:r>
+        <w:rPr>
+          <w:lang w:val="en-US"/>
+        </w:rPr>
+        <w:t>New NRefactory for SharpDevelop 5.0</w:t>
+      </w:r>
+    </w:p>
+    <w:p>
+      <w:pPr>
+        <w:rPr>
+          <w:lang w:val="en-US"/>
+        </w:rPr>
+      </w:pPr>
+      <w:r>
+        <w:rPr>
+          <w:highlight w:val="yellow"/>
+          <w:lang w:val="en-US"/>
+        </w:rPr>
+        <w:t>Will replace NRefactory and DOM. Short explanation and link to github.</w:t>
+      </w:r>
+    </w:p>
+    <w:p>
+      <w:pPr>
+        <w:rPr>
+          <w:lang w:val="en-US"/>
+        </w:rPr>
+      </w:pPr>
+      <w:r>
+        <w:rPr>
+          <w:lang w:val="en-US"/>
+        </w:rPr>
+        <w:t>ExpressionFinder will be replaced by keeping the AST + looking up the node.</w:t>
+      </w:r>
+    </w:p>
+    <w:p>
+      <w:pPr>
+        <w:pStyle w:val="Heading3"/>
         <w:rPr>
           <w:lang w:val="en-US"/>
         </w:rPr>
@@ -7829,7 +8211,14 @@
         <w:rPr>
           <w:lang w:val="en-US"/>
         </w:rPr>
-        <w:t xml:space="preserve">As we said earlier, SharpDevelop is built using ICSharpCode.Core. SharpDevelop is composed out of AddIns. The main AddIn is the SharpDevelop “itself” – contained in the project ICSharpCode.SharpDevelop. We can find the definition of this AddIn in the file ICSharpCode.SharpDevelop.addin. </w:t>
+        <w:t xml:space="preserve">As we said earlier, SharpDevelop is built using ICSharpCode.Core. SharpDevelop is composed out of AddIns. The main AddIn is the SharpDevelop “itself” – contained in the project </w:t>
+      </w:r>
+      <w:r>
+        <w:rPr>
+          <w:lang w:val="en-US"/>
+        </w:rPr>
+        <w:lastRenderedPageBreak/>
+        <w:t xml:space="preserve">ICSharpCode.SharpDevelop. We can find the definition of this AddIn in the file ICSharpCode.SharpDevelop.addin. </w:t>
       </w:r>
     </w:p>
     <w:p>
@@ -8058,14 +8447,7 @@
         <w:rPr>
           <w:lang w:val="en-US"/>
         </w:rPr>
-        <w:t xml:space="preserve"> which is a Visual Studio debugger visualizer. The problem with this visualizer is that it is designed to visualize only one </w:t>
-      </w:r>
-      <w:r>
-        <w:rPr>
-          <w:lang w:val="en-US"/>
-        </w:rPr>
-        <w:lastRenderedPageBreak/>
-        <w:t>specific type – ShoppingCart, and the debuggee and the visualizer most both share a reference to this type. We haven’t found any visualizer which works the same way our Collection visualizer works.</w:t>
+        <w:t xml:space="preserve"> which is a Visual Studio debugger visualizer. The problem with this visualizer is that it is designed to visualize only one specific type – ShoppingCart, and the debuggee and the visualizer most both share a reference to this type. We haven’t found any visualizer which works the same way our Collection visualizer works.</w:t>
       </w:r>
     </w:p>
     <w:p>
@@ -8162,6 +8544,7 @@
         <w:rPr>
           <w:lang w:val="en-US"/>
         </w:rPr>
+        <w:lastRenderedPageBreak/>
         <w:t>The Collection visualizer solves this large collection problem by lazily getting next items only as the user scrolls down. This way collections of almost any size can be explored (more on this later).</w:t>
       </w:r>
     </w:p>
@@ -8257,7 +8640,6 @@
         <w:rPr>
           <w:lang w:val="en-US"/>
         </w:rPr>
-        <w:lastRenderedPageBreak/>
         <w:t>Implementation</w:t>
       </w:r>
     </w:p>
@@ -14775,7 +15157,7 @@
 </file>
 
 <file path=customXml/itemProps1.xml><?xml version="1.0" encoding="utf-8"?>
-<ds:datastoreItem xmlns:ds="http://schemas.openxmlformats.org/officeDocument/2006/customXml" ds:itemID="{09BBD6DD-CE0F-4E82-A294-343E9A491D68}">
+<ds:datastoreItem xmlns:ds="http://schemas.openxmlformats.org/officeDocument/2006/customXml" ds:itemID="{DF89C0C2-BA50-4D38-ADEA-952E579AE019}">
   <ds:schemaRefs>
     <ds:schemaRef ds:uri="http://schemas.openxmlformats.org/officeDocument/2006/bibliography"/>
   </ds:schemaRefs>

</xml_diff>

<commit_message>
Wrote a paragraph about DebugType.
</commit_message>
<xml_diff>
--- a/DebuggerVisualizers.docx
+++ b/DebuggerVisualizers.docx
@@ -17753,6 +17753,251 @@
         <w:rPr>
           <w:lang w:val="en-US"/>
         </w:rPr>
+        <w:t>The t</w:t>
+      </w:r>
+      <w:r>
+        <w:rPr>
+          <w:lang w:val="en-US"/>
+        </w:rPr>
+        <w:t>ype system</w:t>
+      </w:r>
+    </w:p>
+    <w:p>
+      <w:pPr>
+        <w:rPr>
+          <w:lang w:val="en-US"/>
+        </w:rPr>
+      </w:pPr>
+      <w:r>
+        <w:rPr>
+          <w:lang w:val="en-US"/>
+        </w:rPr>
+        <w:t xml:space="preserve">The debugger can not only provide information about the values in the </w:t>
+      </w:r>
+      <w:proofErr w:type="spellStart"/>
+      <w:r>
+        <w:rPr>
+          <w:lang w:val="en-US"/>
+        </w:rPr>
+        <w:t>debuggee</w:t>
+      </w:r>
+      <w:proofErr w:type="spellEnd"/>
+      <w:r>
+        <w:rPr>
+          <w:lang w:val="en-US"/>
+        </w:rPr>
+        <w:t>, but also about their types. In fact, to be able to obtain contents of a complex value (instance of a class) we must know its type to be able to iterate its field</w:t>
+      </w:r>
+      <w:r>
+        <w:rPr>
+          <w:lang w:val="en-US"/>
+        </w:rPr>
+        <w:t xml:space="preserve">s and properties and get their </w:t>
+      </w:r>
+      <w:r>
+        <w:rPr>
+          <w:lang w:val="en-US"/>
+        </w:rPr>
+        <w:t xml:space="preserve">values one by one. This is a very common pattern used everywhere in </w:t>
+      </w:r>
+      <w:proofErr w:type="spellStart"/>
+      <w:r>
+        <w:rPr>
+          <w:lang w:val="en-US"/>
+        </w:rPr>
+        <w:t>SharpDevelop</w:t>
+      </w:r>
+      <w:proofErr w:type="spellEnd"/>
+      <w:r>
+        <w:rPr>
+          <w:lang w:val="en-US"/>
+        </w:rPr>
+        <w:t>, including our visualizers.</w:t>
+      </w:r>
+    </w:p>
+    <w:p>
+      <w:pPr>
+        <w:rPr>
+          <w:lang w:val="en-US"/>
+        </w:rPr>
+      </w:pPr>
+      <w:r>
+        <w:rPr>
+          <w:lang w:val="en-US"/>
+        </w:rPr>
+        <w:t xml:space="preserve">The API provided by the debugger to investigate the types in the </w:t>
+      </w:r>
+      <w:proofErr w:type="spellStart"/>
+      <w:r>
+        <w:rPr>
+          <w:lang w:val="en-US"/>
+        </w:rPr>
+        <w:t>debuggee</w:t>
+      </w:r>
+      <w:proofErr w:type="spellEnd"/>
+      <w:r>
+        <w:rPr>
+          <w:lang w:val="en-US"/>
+        </w:rPr>
+        <w:t xml:space="preserve"> is very easy to understand if one is familiar with Reflection. In fact, the API is exactly the same as reflection. The class </w:t>
+      </w:r>
+      <w:proofErr w:type="spellStart"/>
+      <w:r>
+        <w:rPr>
+          <w:lang w:val="en-US"/>
+        </w:rPr>
+        <w:t>DebugType</w:t>
+      </w:r>
+      <w:proofErr w:type="spellEnd"/>
+      <w:r>
+        <w:rPr>
+          <w:lang w:val="en-US"/>
+        </w:rPr>
+        <w:t xml:space="preserve"> implements the abstract class </w:t>
+      </w:r>
+      <w:proofErr w:type="spellStart"/>
+      <w:r>
+        <w:rPr>
+          <w:lang w:val="en-US"/>
+        </w:rPr>
+        <w:t>System.Type</w:t>
+      </w:r>
+      <w:proofErr w:type="spellEnd"/>
+      <w:r>
+        <w:rPr>
+          <w:lang w:val="en-US"/>
+        </w:rPr>
+        <w:t xml:space="preserve">, so it has methods like </w:t>
+      </w:r>
+      <w:proofErr w:type="spellStart"/>
+      <w:proofErr w:type="gramStart"/>
+      <w:r>
+        <w:rPr>
+          <w:lang w:val="en-US"/>
+        </w:rPr>
+        <w:t>GetProperties</w:t>
+      </w:r>
+      <w:proofErr w:type="spellEnd"/>
+      <w:r>
+        <w:rPr>
+          <w:lang w:val="en-US"/>
+        </w:rPr>
+        <w:t>(</w:t>
+      </w:r>
+      <w:proofErr w:type="gramEnd"/>
+      <w:r>
+        <w:rPr>
+          <w:lang w:val="en-US"/>
+        </w:rPr>
+        <w:t xml:space="preserve">) and  </w:t>
+      </w:r>
+      <w:proofErr w:type="spellStart"/>
+      <w:r>
+        <w:rPr>
+          <w:lang w:val="en-US"/>
+        </w:rPr>
+        <w:t>GetMethods</w:t>
+      </w:r>
+      <w:proofErr w:type="spellEnd"/>
+      <w:r>
+        <w:rPr>
+          <w:lang w:val="en-US"/>
+        </w:rPr>
+        <w:t xml:space="preserve">() which return </w:t>
+      </w:r>
+      <w:proofErr w:type="spellStart"/>
+      <w:r>
+        <w:rPr>
+          <w:lang w:val="en-US"/>
+        </w:rPr>
+        <w:t>System.Reflection.PropertyInfo</w:t>
+      </w:r>
+      <w:proofErr w:type="spellEnd"/>
+      <w:r>
+        <w:rPr>
+          <w:lang w:val="en-US"/>
+        </w:rPr>
+        <w:t xml:space="preserve">, </w:t>
+      </w:r>
+      <w:proofErr w:type="spellStart"/>
+      <w:r>
+        <w:rPr>
+          <w:lang w:val="en-US"/>
+        </w:rPr>
+        <w:t>MethodInfo</w:t>
+      </w:r>
+      <w:proofErr w:type="spellEnd"/>
+      <w:r>
+        <w:rPr>
+          <w:lang w:val="en-US"/>
+        </w:rPr>
+        <w:t xml:space="preserve"> etc. They actually return debugger-specific implementations of these types but that is not a concern to the user.</w:t>
+      </w:r>
+    </w:p>
+    <w:p>
+      <w:pPr>
+        <w:rPr>
+          <w:lang w:val="en-US"/>
+        </w:rPr>
+      </w:pPr>
+      <w:r>
+        <w:rPr>
+          <w:lang w:val="en-US"/>
+        </w:rPr>
+        <w:t>Again, u</w:t>
+      </w:r>
+      <w:r>
+        <w:rPr>
+          <w:lang w:val="en-US"/>
+        </w:rPr>
+        <w:t xml:space="preserve">nder the covers, the debugger </w:t>
+      </w:r>
+      <w:r>
+        <w:rPr>
+          <w:lang w:val="en-US"/>
+        </w:rPr>
+        <w:t>uses the low level COM API provided by the .NET runtime</w:t>
+      </w:r>
+      <w:r>
+        <w:rPr>
+          <w:lang w:val="en-US"/>
+        </w:rPr>
+        <w:t xml:space="preserve"> (for example the </w:t>
+      </w:r>
+      <w:proofErr w:type="spellStart"/>
+      <w:r>
+        <w:rPr>
+          <w:lang w:val="en-US"/>
+        </w:rPr>
+        <w:t>IMetadataImport</w:t>
+      </w:r>
+      <w:proofErr w:type="spellEnd"/>
+      <w:r>
+        <w:rPr>
+          <w:lang w:val="en-US"/>
+        </w:rPr>
+        <w:t xml:space="preserve"> interface)</w:t>
+      </w:r>
+      <w:r>
+        <w:rPr>
+          <w:lang w:val="en-US"/>
+        </w:rPr>
+        <w:t>.</w:t>
+      </w:r>
+      <w:bookmarkStart w:id="0" w:name="_GoBack"/>
+      <w:bookmarkEnd w:id="0"/>
+    </w:p>
+    <w:p>
+      <w:pPr>
+        <w:pStyle w:val="Heading5"/>
+        <w:rPr>
+          <w:lang w:val="en-US"/>
+        </w:rPr>
+      </w:pPr>
+      <w:r>
+        <w:rPr>
+          <w:lang w:val="en-US"/>
+        </w:rPr>
         <w:t>Architecture</w:t>
       </w:r>
     </w:p>
@@ -17880,7 +18125,14 @@
         <w:rPr>
           <w:lang w:val="en-US" w:eastAsia="cs-CZ"/>
         </w:rPr>
-        <w:t>which makes it a bit easier to use.  It converts 'out' parameters to return values and tracks returned COM objects so that they can be explicitly released (this is necessary so that the debugger does not lock assemblies).  The layer also contains several hand-written methods that handle marshaling of strings and other objects.</w:t>
+        <w:t xml:space="preserve">which makes it a bit easier to use.  It converts 'out' parameters to return values and tracks returned COM objects so that they can be explicitly released (this is necessary so that the debugger does not lock assemblies).  The </w:t>
+      </w:r>
+      <w:r>
+        <w:rPr>
+          <w:lang w:val="en-US" w:eastAsia="cs-CZ"/>
+        </w:rPr>
+        <w:lastRenderedPageBreak/>
+        <w:t>layer also contains several hand-written methods that handle marshaling of strings and other objects.</w:t>
       </w:r>
     </w:p>
     <w:p>
@@ -18097,14 +18349,7 @@
         <w:rPr>
           <w:lang w:val="en-US"/>
         </w:rPr>
-        <w:t xml:space="preserve">. When the user performs a </w:t>
-      </w:r>
-      <w:r>
-        <w:rPr>
-          <w:lang w:val="en-US"/>
-        </w:rPr>
-        <w:lastRenderedPageBreak/>
-        <w:t>step in the debugger the drawing of the graph will be updated by a transition from</w:t>
+        <w:t>. When the user performs a step in the debugger the drawing of the graph will be updated by a transition from</w:t>
       </w:r>
       <w:r>
         <w:rPr>
@@ -18230,7 +18475,37 @@
         <w:rPr>
           <w:lang w:val="en-US"/>
         </w:rPr>
-        <w:t>one of these debuggers supports debugging manager .NET programs while managed .NET programs are our point of interest.</w:t>
+        <w:t>one of these debuggers support</w:t>
+      </w:r>
+      <w:r>
+        <w:rPr>
+          <w:lang w:val="en-US"/>
+        </w:rPr>
+        <w:t xml:space="preserve"> debugging manage</w:t>
+      </w:r>
+      <w:r>
+        <w:rPr>
+          <w:lang w:val="en-US"/>
+        </w:rPr>
+        <w:t>d</w:t>
+      </w:r>
+      <w:r>
+        <w:rPr>
+          <w:lang w:val="en-US"/>
+        </w:rPr>
+        <w:t xml:space="preserve"> .NET</w:t>
+      </w:r>
+      <w:r>
+        <w:rPr>
+          <w:lang w:val="en-US"/>
+        </w:rPr>
+        <w:t xml:space="preserve"> programs</w:t>
+      </w:r>
+      <w:r>
+        <w:rPr>
+          <w:lang w:val="en-US"/>
+        </w:rPr>
+        <w:t>.</w:t>
       </w:r>
     </w:p>
     <w:p>
@@ -18533,7 +18808,14 @@
         <w:rPr>
           <w:lang w:val="en-US"/>
         </w:rPr>
-        <w:t xml:space="preserve"> A different graph also has a different drawing so we will not reuse the drawing either. The approach we will take will be to completely </w:t>
+        <w:t xml:space="preserve"> A different graph also has a different drawing so we will not reuse the drawing either. The approach we will take will be to </w:t>
+      </w:r>
+      <w:r>
+        <w:rPr>
+          <w:lang w:val="en-US"/>
+        </w:rPr>
+        <w:lastRenderedPageBreak/>
+        <w:t xml:space="preserve">completely </w:t>
       </w:r>
       <w:proofErr w:type="gramStart"/>
       <w:r>
@@ -18769,22 +19051,612 @@
         <w:rPr>
           <w:lang w:val="en-US"/>
         </w:rPr>
+        <w:t>Our solution</w:t>
+      </w:r>
+    </w:p>
+    <w:p>
+      <w:pPr>
+        <w:rPr>
+          <w:lang w:val="en-US"/>
+        </w:rPr>
+      </w:pPr>
+      <w:r>
+        <w:rPr>
+          <w:lang w:val="en-US"/>
+        </w:rPr>
+        <w:t>We propose the following</w:t>
+      </w:r>
+      <w:r>
+        <w:rPr>
+          <w:lang w:val="en-US"/>
+        </w:rPr>
+        <w:t xml:space="preserve"> </w:t>
+      </w:r>
+      <w:r>
+        <w:rPr>
+          <w:lang w:val="en-US"/>
+        </w:rPr>
+        <w:t>algorithm to build an object graph given an expression e.</w:t>
+      </w:r>
+    </w:p>
+    <w:p>
+      <w:pPr>
+        <w:rPr>
+          <w:lang w:val="en-US"/>
+        </w:rPr>
+      </w:pPr>
+      <w:proofErr w:type="gramStart"/>
+      <w:r>
+        <w:rPr>
+          <w:lang w:val="en-US"/>
+        </w:rPr>
+        <w:t>instance</w:t>
+      </w:r>
+      <w:proofErr w:type="gramEnd"/>
+      <w:r>
+        <w:rPr>
+          <w:lang w:val="en-US"/>
+        </w:rPr>
+        <w:t xml:space="preserve"> = </w:t>
+      </w:r>
+      <w:r>
+        <w:rPr>
+          <w:b/>
+          <w:lang w:val="en-US"/>
+        </w:rPr>
+        <w:t>Evaluate</w:t>
+      </w:r>
+      <w:r>
+        <w:rPr>
+          <w:lang w:val="en-US"/>
+        </w:rPr>
+        <w:t>(e)</w:t>
+      </w:r>
+    </w:p>
+    <w:p>
+      <w:pPr>
+        <w:rPr>
+          <w:lang w:val="en-US"/>
+        </w:rPr>
+      </w:pPr>
+      <w:proofErr w:type="gramStart"/>
+      <w:r>
+        <w:rPr>
+          <w:lang w:val="en-US"/>
+        </w:rPr>
+        <w:t>graph</w:t>
+      </w:r>
+      <w:proofErr w:type="gramEnd"/>
+      <w:r>
+        <w:rPr>
+          <w:lang w:val="en-US"/>
+        </w:rPr>
+        <w:t xml:space="preserve"> = </w:t>
+      </w:r>
+      <w:proofErr w:type="spellStart"/>
+      <w:r>
+        <w:rPr>
+          <w:lang w:val="en-US"/>
+        </w:rPr>
+        <w:t>MakeGraph</w:t>
+      </w:r>
+      <w:proofErr w:type="spellEnd"/>
+      <w:r>
+        <w:rPr>
+          <w:lang w:val="en-US"/>
+        </w:rPr>
+        <w:t>(instance)</w:t>
+      </w:r>
+    </w:p>
+    <w:p>
+      <w:pPr>
+        <w:rPr>
+          <w:lang w:val="en-US"/>
+        </w:rPr>
+      </w:pPr>
+    </w:p>
+    <w:p>
+      <w:pPr>
+        <w:rPr>
+          <w:lang w:val="en-US"/>
+        </w:rPr>
+      </w:pPr>
+      <w:proofErr w:type="spellStart"/>
+      <w:proofErr w:type="gramStart"/>
+      <w:r>
+        <w:rPr>
+          <w:lang w:val="en-US"/>
+        </w:rPr>
+        <w:t>MakeGraph</w:t>
+      </w:r>
+      <w:proofErr w:type="spellEnd"/>
+      <w:r>
+        <w:rPr>
+          <w:lang w:val="en-US"/>
+        </w:rPr>
+        <w:t>(</w:t>
+      </w:r>
+      <w:proofErr w:type="gramEnd"/>
+      <w:r>
+        <w:rPr>
+          <w:lang w:val="en-US"/>
+        </w:rPr>
+        <w:t>root):</w:t>
+      </w:r>
+    </w:p>
+    <w:p>
+      <w:pPr>
+        <w:rPr>
+          <w:lang w:val="en-US"/>
+        </w:rPr>
+      </w:pPr>
+      <w:r>
+        <w:rPr>
+          <w:lang w:val="en-US"/>
+        </w:rPr>
+        <w:t xml:space="preserve">  </w:t>
+      </w:r>
+      <w:proofErr w:type="spellStart"/>
+      <w:proofErr w:type="gramStart"/>
+      <w:r>
+        <w:rPr>
+          <w:lang w:val="en-US"/>
+        </w:rPr>
+        <w:t>rootNode</w:t>
+      </w:r>
+      <w:proofErr w:type="spellEnd"/>
+      <w:proofErr w:type="gramEnd"/>
+      <w:r>
+        <w:rPr>
+          <w:lang w:val="en-US"/>
+        </w:rPr>
+        <w:t xml:space="preserve"> = </w:t>
+      </w:r>
+      <w:proofErr w:type="spellStart"/>
+      <w:r>
+        <w:rPr>
+          <w:lang w:val="en-US"/>
+        </w:rPr>
+        <w:t>MakeNode</w:t>
+      </w:r>
+      <w:proofErr w:type="spellEnd"/>
+      <w:r>
+        <w:rPr>
+          <w:lang w:val="en-US"/>
+        </w:rPr>
+        <w:t>(root)</w:t>
+      </w:r>
+    </w:p>
+    <w:p>
+      <w:pPr>
+        <w:rPr>
+          <w:lang w:val="en-US"/>
+        </w:rPr>
+      </w:pPr>
+      <w:r>
+        <w:rPr>
+          <w:lang w:val="en-US"/>
+        </w:rPr>
+        <w:t xml:space="preserve">  </w:t>
+      </w:r>
+      <w:proofErr w:type="spellStart"/>
+      <w:proofErr w:type="gramStart"/>
+      <w:r>
+        <w:rPr>
+          <w:lang w:val="en-US"/>
+        </w:rPr>
+        <w:t>foreach</w:t>
+      </w:r>
+      <w:proofErr w:type="spellEnd"/>
+      <w:proofErr w:type="gramEnd"/>
+      <w:r>
+        <w:rPr>
+          <w:lang w:val="en-US"/>
+        </w:rPr>
+        <w:t xml:space="preserve"> reference in </w:t>
+      </w:r>
+      <w:proofErr w:type="spellStart"/>
+      <w:r>
+        <w:rPr>
+          <w:b/>
+          <w:lang w:val="en-US"/>
+        </w:rPr>
+        <w:t>GetReferences</w:t>
+      </w:r>
+      <w:proofErr w:type="spellEnd"/>
+      <w:r>
+        <w:rPr>
+          <w:lang w:val="en-US"/>
+        </w:rPr>
+        <w:t>(root)</w:t>
+      </w:r>
+    </w:p>
+    <w:p>
+      <w:pPr>
+        <w:rPr>
+          <w:lang w:val="en-US"/>
+        </w:rPr>
+      </w:pPr>
+      <w:r>
+        <w:rPr>
+          <w:lang w:val="en-US"/>
+        </w:rPr>
+        <w:t xml:space="preserve">    </w:t>
+      </w:r>
+      <w:proofErr w:type="spellStart"/>
+      <w:proofErr w:type="gramStart"/>
+      <w:r>
+        <w:rPr>
+          <w:lang w:val="en-US"/>
+        </w:rPr>
+        <w:t>existingNode</w:t>
+      </w:r>
+      <w:proofErr w:type="spellEnd"/>
+      <w:proofErr w:type="gramEnd"/>
+      <w:r>
+        <w:rPr>
+          <w:lang w:val="en-US"/>
+        </w:rPr>
+        <w:t xml:space="preserve"> = </w:t>
+      </w:r>
+      <w:proofErr w:type="spellStart"/>
+      <w:r>
+        <w:rPr>
+          <w:lang w:val="en-US"/>
+        </w:rPr>
+        <w:t>Get</w:t>
+      </w:r>
+      <w:r>
+        <w:rPr>
+          <w:lang w:val="en-US"/>
+        </w:rPr>
+        <w:t>Seen</w:t>
+      </w:r>
+      <w:r>
+        <w:rPr>
+          <w:lang w:val="en-US"/>
+        </w:rPr>
+        <w:t>Node</w:t>
+      </w:r>
+      <w:proofErr w:type="spellEnd"/>
+      <w:r>
+        <w:rPr>
+          <w:lang w:val="en-US"/>
+        </w:rPr>
+        <w:t>(reference)</w:t>
+      </w:r>
+    </w:p>
+    <w:p>
+      <w:pPr>
+        <w:rPr>
+          <w:lang w:val="en-US"/>
+        </w:rPr>
+      </w:pPr>
+      <w:r>
+        <w:rPr>
+          <w:lang w:val="en-US"/>
+        </w:rPr>
+        <w:t xml:space="preserve">    </w:t>
+      </w:r>
+      <w:proofErr w:type="gramStart"/>
+      <w:r>
+        <w:rPr>
+          <w:lang w:val="en-US"/>
+        </w:rPr>
+        <w:t>if</w:t>
+      </w:r>
+      <w:proofErr w:type="gramEnd"/>
+      <w:r>
+        <w:rPr>
+          <w:lang w:val="en-US"/>
+        </w:rPr>
+        <w:t xml:space="preserve"> </w:t>
+      </w:r>
+      <w:proofErr w:type="spellStart"/>
+      <w:r>
+        <w:rPr>
+          <w:lang w:val="en-US"/>
+        </w:rPr>
+        <w:t>existingNode</w:t>
+      </w:r>
+      <w:proofErr w:type="spellEnd"/>
+      <w:r>
+        <w:rPr>
+          <w:lang w:val="en-US"/>
+        </w:rPr>
+        <w:t xml:space="preserve"> != null then </w:t>
+      </w:r>
+      <w:proofErr w:type="spellStart"/>
+      <w:r>
+        <w:rPr>
+          <w:lang w:val="en-US"/>
+        </w:rPr>
+        <w:t>MakeEdge</w:t>
+      </w:r>
+      <w:proofErr w:type="spellEnd"/>
+      <w:r>
+        <w:rPr>
+          <w:lang w:val="en-US"/>
+        </w:rPr>
+        <w:t>(</w:t>
+      </w:r>
+      <w:proofErr w:type="spellStart"/>
+      <w:r>
+        <w:rPr>
+          <w:lang w:val="en-US"/>
+        </w:rPr>
+        <w:t>rootNode</w:t>
+      </w:r>
+      <w:proofErr w:type="spellEnd"/>
+      <w:r>
+        <w:rPr>
+          <w:lang w:val="en-US"/>
+        </w:rPr>
+        <w:t xml:space="preserve">, </w:t>
+      </w:r>
+      <w:proofErr w:type="spellStart"/>
+      <w:r>
+        <w:rPr>
+          <w:lang w:val="en-US"/>
+        </w:rPr>
+        <w:t>existingNode</w:t>
+      </w:r>
+      <w:proofErr w:type="spellEnd"/>
+      <w:r>
+        <w:rPr>
+          <w:lang w:val="en-US"/>
+        </w:rPr>
+        <w:t>)</w:t>
+      </w:r>
+    </w:p>
+    <w:p>
+      <w:pPr>
+        <w:rPr>
+          <w:lang w:val="en-US"/>
+        </w:rPr>
+      </w:pPr>
+      <w:r>
+        <w:rPr>
+          <w:lang w:val="en-US"/>
+        </w:rPr>
+        <w:t xml:space="preserve">    </w:t>
+      </w:r>
+      <w:proofErr w:type="gramStart"/>
+      <w:r>
+        <w:rPr>
+          <w:lang w:val="en-US"/>
+        </w:rPr>
+        <w:t>else</w:t>
+      </w:r>
+      <w:proofErr w:type="gramEnd"/>
+      <w:r>
+        <w:rPr>
+          <w:lang w:val="en-US"/>
+        </w:rPr>
+        <w:t xml:space="preserve"> </w:t>
+      </w:r>
+      <w:proofErr w:type="spellStart"/>
+      <w:r>
+        <w:rPr>
+          <w:lang w:val="en-US"/>
+        </w:rPr>
+        <w:t>MakeEdge</w:t>
+      </w:r>
+      <w:proofErr w:type="spellEnd"/>
+      <w:r>
+        <w:rPr>
+          <w:lang w:val="en-US"/>
+        </w:rPr>
+        <w:t>(</w:t>
+      </w:r>
+      <w:proofErr w:type="spellStart"/>
+      <w:r>
+        <w:rPr>
+          <w:lang w:val="en-US"/>
+        </w:rPr>
+        <w:t>rootNode</w:t>
+      </w:r>
+      <w:proofErr w:type="spellEnd"/>
+      <w:r>
+        <w:rPr>
+          <w:lang w:val="en-US"/>
+        </w:rPr>
+        <w:t xml:space="preserve">, </w:t>
+      </w:r>
+      <w:proofErr w:type="spellStart"/>
+      <w:r>
+        <w:rPr>
+          <w:lang w:val="en-US"/>
+        </w:rPr>
+        <w:t>MakeGraph</w:t>
+      </w:r>
+      <w:proofErr w:type="spellEnd"/>
+      <w:r>
+        <w:rPr>
+          <w:lang w:val="en-US"/>
+        </w:rPr>
+        <w:t>(reference))</w:t>
+      </w:r>
+    </w:p>
+    <w:p>
+      <w:pPr>
+        <w:rPr>
+          <w:lang w:val="en-US"/>
+        </w:rPr>
+      </w:pPr>
+      <w:r>
+        <w:rPr>
+          <w:lang w:val="en-US"/>
+        </w:rPr>
+        <w:t xml:space="preserve">As we can see this algorithm is quite straightforward – it does a DFS walk down the object graph in the </w:t>
+      </w:r>
+      <w:proofErr w:type="spellStart"/>
+      <w:r>
+        <w:rPr>
+          <w:lang w:val="en-US"/>
+        </w:rPr>
+        <w:t>debuggee</w:t>
+      </w:r>
+      <w:proofErr w:type="spellEnd"/>
+      <w:r>
+        <w:rPr>
+          <w:lang w:val="en-US"/>
+        </w:rPr>
+        <w:t xml:space="preserve">, checking for already seen nodes. The result is a graph having the same “shape” as the object graph in the </w:t>
+      </w:r>
+      <w:proofErr w:type="spellStart"/>
+      <w:r>
+        <w:rPr>
+          <w:lang w:val="en-US"/>
+        </w:rPr>
+        <w:t>debuggee</w:t>
+      </w:r>
+      <w:proofErr w:type="spellEnd"/>
+      <w:r>
+        <w:rPr>
+          <w:lang w:val="en-US"/>
+        </w:rPr>
+        <w:t>. The check for maximum depth is omitted for simplicity.</w:t>
+      </w:r>
+    </w:p>
+    <w:p>
+      <w:pPr>
+        <w:rPr>
+          <w:lang w:val="en-US"/>
+        </w:rPr>
+      </w:pPr>
+      <w:r>
+        <w:rPr>
+          <w:lang w:val="en-US"/>
+        </w:rPr>
+        <w:t>Let’s now analyze if this will be possible to implement.</w:t>
+      </w:r>
+      <w:r>
+        <w:rPr>
+          <w:lang w:val="en-US"/>
+        </w:rPr>
+        <w:t xml:space="preserve"> The calls Evaluate and </w:t>
+      </w:r>
+      <w:proofErr w:type="spellStart"/>
+      <w:r>
+        <w:rPr>
+          <w:lang w:val="en-US"/>
+        </w:rPr>
+        <w:t>GetReferences</w:t>
+      </w:r>
+      <w:proofErr w:type="spellEnd"/>
+      <w:r>
+        <w:rPr>
+          <w:lang w:val="en-US"/>
+        </w:rPr>
+        <w:t xml:space="preserve"> will surely need to access the debugger API.</w:t>
+      </w:r>
+      <w:r>
+        <w:rPr>
+          <w:lang w:val="en-US"/>
+        </w:rPr>
+        <w:t xml:space="preserve"> Both of them will be possible to implement using the debugger API: Evaluating expressions as well as enumerating and evaluating fields and properties of objects is supported.</w:t>
+      </w:r>
+    </w:p>
+    <w:p>
+      <w:pPr>
+        <w:pStyle w:val="Heading4"/>
+        <w:rPr>
+          <w:lang w:val="en-US"/>
+        </w:rPr>
+      </w:pPr>
+      <w:proofErr w:type="spellStart"/>
+      <w:r>
+        <w:rPr>
+          <w:lang w:val="en-US"/>
+        </w:rPr>
+        <w:t>Determing</w:t>
+      </w:r>
+      <w:proofErr w:type="spellEnd"/>
+      <w:r>
+        <w:rPr>
+          <w:lang w:val="en-US"/>
+        </w:rPr>
+        <w:t xml:space="preserve"> whether an instance has been already seen</w:t>
+      </w:r>
+    </w:p>
+    <w:p>
+      <w:pPr>
+        <w:rPr>
+          <w:lang w:val="en-US"/>
+        </w:rPr>
+      </w:pPr>
+      <w:r>
+        <w:rPr>
+          <w:lang w:val="en-US"/>
+        </w:rPr>
+        <w:t xml:space="preserve">Let’s now look at the function </w:t>
+      </w:r>
+      <w:proofErr w:type="spellStart"/>
+      <w:r>
+        <w:rPr>
+          <w:lang w:val="en-US"/>
+        </w:rPr>
+        <w:t>GetSeenNode</w:t>
+      </w:r>
+      <w:proofErr w:type="spellEnd"/>
+      <w:r>
+        <w:rPr>
+          <w:lang w:val="en-US"/>
+        </w:rPr>
+        <w:t xml:space="preserve"> in our algorithm.</w:t>
+      </w:r>
+      <w:r>
+        <w:rPr>
+          <w:lang w:val="en-US"/>
+        </w:rPr>
+        <w:t xml:space="preserve"> </w:t>
+      </w:r>
+      <w:r>
+        <w:rPr>
+          <w:lang w:val="en-US"/>
+        </w:rPr>
+        <w:t>Thi</w:t>
+      </w:r>
+      <w:r>
+        <w:rPr>
+          <w:lang w:val="en-US"/>
+        </w:rPr>
+        <w:t>s function</w:t>
+      </w:r>
+      <w:r>
+        <w:rPr>
+          <w:lang w:val="en-US"/>
+        </w:rPr>
+        <w:t xml:space="preserve"> is crucial for detecting cycles and shared references in the object graph correctly.</w:t>
+      </w:r>
+      <w:r>
+        <w:rPr>
+          <w:lang w:val="en-US"/>
+        </w:rPr>
+        <w:t xml:space="preserve"> </w:t>
+      </w:r>
+      <w:r>
+        <w:rPr>
+          <w:lang w:val="en-US"/>
+        </w:rPr>
+        <w:t xml:space="preserve">It </w:t>
+      </w:r>
+      <w:r>
+        <w:rPr>
+          <w:lang w:val="en-US"/>
+        </w:rPr>
+        <w:t xml:space="preserve">takes a reference to an instance in the </w:t>
+      </w:r>
+      <w:proofErr w:type="spellStart"/>
+      <w:r>
+        <w:rPr>
+          <w:lang w:val="en-US"/>
+        </w:rPr>
         <w:lastRenderedPageBreak/>
-        <w:t>Our solution</w:t>
-      </w:r>
-    </w:p>
-    <w:p>
-      <w:pPr>
-        <w:rPr>
-          <w:lang w:val="en-US"/>
-        </w:rPr>
-      </w:pPr>
-      <w:r>
-        <w:rPr>
-          <w:lang w:val="en-US"/>
-        </w:rPr>
-        <w:t>We propose the following</w:t>
-      </w:r>
+        <w:t>debuggee</w:t>
+      </w:r>
+      <w:proofErr w:type="spellEnd"/>
       <w:r>
         <w:rPr>
           <w:lang w:val="en-US"/>
@@ -18795,98 +19667,1071 @@
         <w:rPr>
           <w:lang w:val="en-US"/>
         </w:rPr>
-        <w:t>algorithm to build an object graph given an expression e.</w:t>
-      </w:r>
-    </w:p>
-    <w:p>
-      <w:pPr>
-        <w:rPr>
-          <w:lang w:val="en-US"/>
-        </w:rPr>
-      </w:pPr>
+        <w:t xml:space="preserve">(a </w:t>
+      </w:r>
+      <w:proofErr w:type="spellStart"/>
+      <w:r>
+        <w:rPr>
+          <w:lang w:val="en-US"/>
+        </w:rPr>
+        <w:t>Debugger.Value</w:t>
+      </w:r>
+      <w:proofErr w:type="spellEnd"/>
+      <w:r>
+        <w:rPr>
+          <w:lang w:val="en-US"/>
+        </w:rPr>
+        <w:t xml:space="preserve">) and returns a graph node that we already created for this instance in the </w:t>
+      </w:r>
+      <w:proofErr w:type="spellStart"/>
+      <w:r>
+        <w:rPr>
+          <w:lang w:val="en-US"/>
+        </w:rPr>
+        <w:t>debuggee</w:t>
+      </w:r>
+      <w:proofErr w:type="spellEnd"/>
+      <w:r>
+        <w:rPr>
+          <w:lang w:val="en-US"/>
+        </w:rPr>
+        <w:t>, or null if we haven’t seen this instance yet.</w:t>
+      </w:r>
+      <w:r>
+        <w:rPr>
+          <w:lang w:val="en-US"/>
+        </w:rPr>
+        <w:t xml:space="preserve"> </w:t>
+      </w:r>
+    </w:p>
+    <w:p>
+      <w:pPr>
+        <w:rPr>
+          <w:lang w:val="en-US"/>
+        </w:rPr>
+      </w:pPr>
+      <w:r>
+        <w:rPr>
+          <w:lang w:val="en-US"/>
+        </w:rPr>
+        <w:t>How to implement this function? We will definitely have to keep some identification of already seen instances to be able to determine whether a Value has been already seen or not.</w:t>
+      </w:r>
+      <w:r>
+        <w:rPr>
+          <w:lang w:val="en-US"/>
+        </w:rPr>
+        <w:t xml:space="preserve"> We could even keep the Values themselves, in the form of Permanent references</w:t>
+      </w:r>
+      <w:r>
+        <w:rPr>
+          <w:lang w:val="en-US"/>
+        </w:rPr>
+        <w:t>*.</w:t>
+      </w:r>
+      <w:r>
+        <w:rPr>
+          <w:lang w:val="en-US"/>
+        </w:rPr>
+        <w:t xml:space="preserve"> </w:t>
+      </w:r>
+      <w:r>
+        <w:rPr>
+          <w:lang w:val="en-US"/>
+        </w:rPr>
+        <w:t>(</w:t>
+      </w:r>
+      <w:r>
+        <w:rPr>
+          <w:lang w:val="en-US"/>
+        </w:rPr>
+        <w:t>*</w:t>
+      </w:r>
+      <w:r>
+        <w:rPr>
+          <w:lang w:val="en-US"/>
+        </w:rPr>
+        <w:t xml:space="preserve">Values </w:t>
+      </w:r>
+      <w:r>
+        <w:rPr>
+          <w:lang w:val="en-US"/>
+        </w:rPr>
+        <w:t xml:space="preserve">without Permanent references </w:t>
+      </w:r>
+      <w:r>
+        <w:rPr>
+          <w:lang w:val="en-US"/>
+        </w:rPr>
+        <w:t xml:space="preserve">would </w:t>
+      </w:r>
+      <w:r>
+        <w:rPr>
+          <w:lang w:val="en-US"/>
+        </w:rPr>
+        <w:t>become</w:t>
+      </w:r>
+      <w:r>
+        <w:rPr>
+          <w:lang w:val="en-US"/>
+        </w:rPr>
+        <w:t xml:space="preserve"> invalid </w:t>
+      </w:r>
+      <w:r>
+        <w:rPr>
+          <w:lang w:val="en-US"/>
+        </w:rPr>
+        <w:t>by evaluating properties</w:t>
+      </w:r>
+      <w:r>
+        <w:rPr>
+          <w:lang w:val="en-US"/>
+        </w:rPr>
+        <w:t>)</w:t>
+      </w:r>
+      <w:r>
+        <w:rPr>
+          <w:lang w:val="en-US"/>
+        </w:rPr>
+        <w:t>.</w:t>
+      </w:r>
+      <w:r>
+        <w:rPr>
+          <w:lang w:val="en-US"/>
+        </w:rPr>
+        <w:t xml:space="preserve"> </w:t>
+      </w:r>
+      <w:r>
+        <w:rPr>
+          <w:lang w:val="en-US"/>
+        </w:rPr>
+        <w:t>W</w:t>
+      </w:r>
+      <w:r>
+        <w:rPr>
+          <w:lang w:val="en-US"/>
+        </w:rPr>
+        <w:t>e could</w:t>
+      </w:r>
+      <w:r>
+        <w:rPr>
+          <w:lang w:val="en-US"/>
+        </w:rPr>
+        <w:t xml:space="preserve"> also</w:t>
+      </w:r>
+      <w:r>
+        <w:rPr>
+          <w:lang w:val="en-US"/>
+        </w:rPr>
+        <w:t xml:space="preserve"> keep already seen expressions</w:t>
+      </w:r>
+      <w:r>
+        <w:rPr>
+          <w:lang w:val="en-US"/>
+        </w:rPr>
+        <w:t xml:space="preserve"> because when evaluated they also identify a Value</w:t>
+      </w:r>
+      <w:r>
+        <w:rPr>
+          <w:lang w:val="en-US"/>
+        </w:rPr>
+        <w:t xml:space="preserve">. </w:t>
+      </w:r>
+      <w:r>
+        <w:rPr>
+          <w:lang w:val="en-US"/>
+        </w:rPr>
+        <w:t xml:space="preserve">One </w:t>
+      </w:r>
+      <w:r>
+        <w:rPr>
+          <w:lang w:val="en-US"/>
+        </w:rPr>
+        <w:t>algorithm</w:t>
+      </w:r>
+      <w:r>
+        <w:rPr>
+          <w:lang w:val="en-US"/>
+        </w:rPr>
+        <w:t xml:space="preserve"> could look like this:</w:t>
+      </w:r>
+    </w:p>
+    <w:p>
+      <w:pPr>
+        <w:rPr>
+          <w:lang w:val="en-US"/>
+        </w:rPr>
+      </w:pPr>
+      <w:proofErr w:type="spellStart"/>
       <w:proofErr w:type="gramStart"/>
       <w:r>
         <w:rPr>
           <w:lang w:val="en-US"/>
         </w:rPr>
-        <w:t>instance</w:t>
+        <w:t>GetSeenNode</w:t>
+      </w:r>
+      <w:proofErr w:type="spellEnd"/>
+      <w:r>
+        <w:rPr>
+          <w:lang w:val="en-US"/>
+        </w:rPr>
+        <w:t>(</w:t>
       </w:r>
       <w:proofErr w:type="gramEnd"/>
       <w:r>
         <w:rPr>
           <w:lang w:val="en-US"/>
         </w:rPr>
-        <w:t xml:space="preserve"> = </w:t>
+        <w:t xml:space="preserve">Expression </w:t>
+      </w:r>
+      <w:proofErr w:type="spellStart"/>
+      <w:r>
+        <w:rPr>
+          <w:lang w:val="en-US"/>
+        </w:rPr>
+        <w:t>expr</w:t>
+      </w:r>
+      <w:proofErr w:type="spellEnd"/>
+      <w:r>
+        <w:rPr>
+          <w:lang w:val="en-US"/>
+        </w:rPr>
+        <w:t>)</w:t>
+      </w:r>
+    </w:p>
+    <w:p>
+      <w:pPr>
+        <w:rPr>
+          <w:lang w:val="en-US"/>
+        </w:rPr>
+      </w:pPr>
+      <w:proofErr w:type="spellStart"/>
+      <w:proofErr w:type="gramStart"/>
+      <w:r>
+        <w:rPr>
+          <w:lang w:val="en-US"/>
+        </w:rPr>
+        <w:t>foreach</w:t>
+      </w:r>
+      <w:proofErr w:type="spellEnd"/>
+      <w:proofErr w:type="gramEnd"/>
+      <w:r>
+        <w:rPr>
+          <w:lang w:val="en-US"/>
+        </w:rPr>
+        <w:t xml:space="preserve"> </w:t>
+      </w:r>
+      <w:r>
+        <w:rPr>
+          <w:lang w:val="en-US"/>
+        </w:rPr>
+        <w:t xml:space="preserve">node in </w:t>
+      </w:r>
+      <w:proofErr w:type="spellStart"/>
+      <w:r>
+        <w:rPr>
+          <w:lang w:val="en-US"/>
+        </w:rPr>
+        <w:t>graphNodesSoFar</w:t>
+      </w:r>
+      <w:proofErr w:type="spellEnd"/>
+    </w:p>
+    <w:p>
+      <w:pPr>
+        <w:rPr>
+          <w:lang w:val="en-US"/>
+        </w:rPr>
+      </w:pPr>
+      <w:r>
+        <w:rPr>
+          <w:lang w:val="en-US"/>
+        </w:rPr>
+        <w:t xml:space="preserve">  </w:t>
+      </w:r>
+      <w:proofErr w:type="gramStart"/>
+      <w:r>
+        <w:rPr>
+          <w:lang w:val="en-US"/>
+        </w:rPr>
+        <w:t>if</w:t>
+      </w:r>
+      <w:proofErr w:type="gramEnd"/>
+      <w:r>
+        <w:rPr>
+          <w:lang w:val="en-US"/>
+        </w:rPr>
+        <w:t xml:space="preserve"> Evaluate(</w:t>
+      </w:r>
+      <w:proofErr w:type="spellStart"/>
+      <w:r>
+        <w:rPr>
+          <w:lang w:val="en-US"/>
+        </w:rPr>
+        <w:t>BinaryOperatorExpression</w:t>
+      </w:r>
+      <w:proofErr w:type="spellEnd"/>
+      <w:r>
+        <w:rPr>
+          <w:lang w:val="en-US"/>
+        </w:rPr>
+        <w:t>(</w:t>
+      </w:r>
+      <w:proofErr w:type="spellStart"/>
+      <w:r>
+        <w:rPr>
+          <w:lang w:val="en-US"/>
+        </w:rPr>
+        <w:t>op.Equals</w:t>
+      </w:r>
+      <w:proofErr w:type="spellEnd"/>
+      <w:r>
+        <w:rPr>
+          <w:lang w:val="en-US"/>
+        </w:rPr>
+        <w:t xml:space="preserve">, </w:t>
+      </w:r>
+      <w:proofErr w:type="spellStart"/>
+      <w:r>
+        <w:rPr>
+          <w:lang w:val="en-US"/>
+        </w:rPr>
+        <w:t>node.Expression</w:t>
+      </w:r>
+      <w:proofErr w:type="spellEnd"/>
+      <w:r>
+        <w:rPr>
+          <w:lang w:val="en-US"/>
+        </w:rPr>
+        <w:t xml:space="preserve">, </w:t>
+      </w:r>
+      <w:proofErr w:type="spellStart"/>
+      <w:r>
+        <w:rPr>
+          <w:lang w:val="en-US"/>
+        </w:rPr>
+        <w:t>expr</w:t>
+      </w:r>
+      <w:proofErr w:type="spellEnd"/>
+      <w:r>
+        <w:rPr>
+          <w:lang w:val="en-US"/>
+        </w:rPr>
+        <w:t>))</w:t>
+      </w:r>
+    </w:p>
+    <w:p>
+      <w:pPr>
+        <w:rPr>
+          <w:lang w:val="en-US"/>
+        </w:rPr>
+      </w:pPr>
+      <w:r>
+        <w:rPr>
+          <w:lang w:val="en-US"/>
+        </w:rPr>
+        <w:t xml:space="preserve">    </w:t>
+      </w:r>
+      <w:proofErr w:type="gramStart"/>
+      <w:r>
+        <w:rPr>
+          <w:lang w:val="en-US"/>
+        </w:rPr>
+        <w:t>return</w:t>
+      </w:r>
+      <w:proofErr w:type="gramEnd"/>
+      <w:r>
+        <w:rPr>
+          <w:lang w:val="en-US"/>
+        </w:rPr>
+        <w:t xml:space="preserve"> node</w:t>
+      </w:r>
+    </w:p>
+    <w:p>
+      <w:pPr>
+        <w:rPr>
+          <w:lang w:val="en-US"/>
+        </w:rPr>
+      </w:pPr>
+      <w:proofErr w:type="gramStart"/>
+      <w:r>
+        <w:rPr>
+          <w:lang w:val="en-US"/>
+        </w:rPr>
+        <w:t>return</w:t>
+      </w:r>
+      <w:proofErr w:type="gramEnd"/>
+      <w:r>
+        <w:rPr>
+          <w:lang w:val="en-US"/>
+        </w:rPr>
+        <w:t xml:space="preserve"> null</w:t>
+      </w:r>
+    </w:p>
+    <w:p>
+      <w:pPr>
+        <w:rPr>
+          <w:lang w:val="en-US"/>
+        </w:rPr>
+      </w:pPr>
+      <w:r>
+        <w:rPr>
+          <w:lang w:val="en-US"/>
+        </w:rPr>
+        <w:t xml:space="preserve">In this algorithm we keep an Expression for every node </w:t>
+      </w:r>
+      <w:r>
+        <w:rPr>
+          <w:lang w:val="en-US"/>
+        </w:rPr>
+        <w:t>in</w:t>
+      </w:r>
+      <w:r>
+        <w:rPr>
+          <w:lang w:val="en-US"/>
+        </w:rPr>
+        <w:t xml:space="preserve"> our graph. When we evaluate a property of an object we get a new Expression identifying the target. We</w:t>
+      </w:r>
+      <w:r>
+        <w:rPr>
+          <w:lang w:val="en-US"/>
+        </w:rPr>
+        <w:t xml:space="preserve"> then</w:t>
+      </w:r>
+      <w:r>
+        <w:rPr>
+          <w:lang w:val="en-US"/>
+        </w:rPr>
+        <w:t xml:space="preserve"> call </w:t>
+      </w:r>
+      <w:proofErr w:type="spellStart"/>
+      <w:r>
+        <w:rPr>
+          <w:lang w:val="en-US"/>
+        </w:rPr>
+        <w:t>GetSeenNode</w:t>
+      </w:r>
+      <w:proofErr w:type="spellEnd"/>
+      <w:r>
+        <w:rPr>
+          <w:lang w:val="en-US"/>
+        </w:rPr>
+        <w:t xml:space="preserve"> for this Expression. </w:t>
+      </w:r>
+      <w:proofErr w:type="spellStart"/>
+      <w:r>
+        <w:rPr>
+          <w:lang w:val="en-US"/>
+        </w:rPr>
+        <w:t>GetSeenNode</w:t>
+      </w:r>
+      <w:proofErr w:type="spellEnd"/>
+      <w:r>
+        <w:rPr>
+          <w:lang w:val="en-US"/>
+        </w:rPr>
+        <w:t xml:space="preserve"> then tries to ask the</w:t>
+      </w:r>
+      <w:r>
+        <w:rPr>
+          <w:lang w:val="en-US"/>
+        </w:rPr>
+        <w:t xml:space="preserve"> debugger whether this Expression equals </w:t>
+      </w:r>
+      <w:r>
+        <w:rPr>
+          <w:lang w:val="en-US"/>
+        </w:rPr>
+        <w:t xml:space="preserve">to </w:t>
+      </w:r>
+      <w:r>
+        <w:rPr>
+          <w:lang w:val="en-US"/>
+        </w:rPr>
+        <w:t>any of the already seen Expressions.</w:t>
+      </w:r>
+      <w:r>
+        <w:rPr>
+          <w:lang w:val="en-US"/>
+        </w:rPr>
+        <w:t xml:space="preserve"> This will work because an expression such as “</w:t>
+      </w:r>
+      <w:proofErr w:type="spellStart"/>
+      <w:r>
+        <w:rPr>
+          <w:lang w:val="en-US"/>
+        </w:rPr>
+        <w:t>a.Left.Right</w:t>
+      </w:r>
+      <w:proofErr w:type="spellEnd"/>
+      <w:r>
+        <w:rPr>
+          <w:lang w:val="en-US"/>
+        </w:rPr>
+        <w:t xml:space="preserve"> == </w:t>
+      </w:r>
+      <w:proofErr w:type="spellStart"/>
+      <w:r>
+        <w:rPr>
+          <w:lang w:val="en-US"/>
+        </w:rPr>
+        <w:t>a.Right.Left</w:t>
+      </w:r>
+      <w:proofErr w:type="spellEnd"/>
+      <w:r>
+        <w:rPr>
+          <w:lang w:val="en-US"/>
+        </w:rPr>
+        <w:t xml:space="preserve">” evaluates to true if an only if </w:t>
+      </w:r>
+      <w:proofErr w:type="spellStart"/>
+      <w:r>
+        <w:rPr>
+          <w:lang w:val="en-US"/>
+        </w:rPr>
+        <w:t>a.Left.Right</w:t>
+      </w:r>
+      <w:proofErr w:type="spellEnd"/>
+      <w:r>
+        <w:rPr>
+          <w:lang w:val="en-US"/>
+        </w:rPr>
+        <w:t xml:space="preserve"> and </w:t>
+      </w:r>
+      <w:proofErr w:type="spellStart"/>
+      <w:r>
+        <w:rPr>
+          <w:lang w:val="en-US"/>
+        </w:rPr>
+        <w:t>a.Right.Left</w:t>
+      </w:r>
+      <w:proofErr w:type="spellEnd"/>
+      <w:r>
+        <w:rPr>
+          <w:lang w:val="en-US"/>
+        </w:rPr>
+        <w:t xml:space="preserve"> refer to the same instance in the </w:t>
+      </w:r>
+      <w:proofErr w:type="spellStart"/>
+      <w:r>
+        <w:rPr>
+          <w:lang w:val="en-US"/>
+        </w:rPr>
+        <w:t>debuggee</w:t>
+      </w:r>
+      <w:proofErr w:type="spellEnd"/>
+      <w:r>
+        <w:rPr>
+          <w:lang w:val="en-US"/>
+        </w:rPr>
+        <w:t>.</w:t>
+      </w:r>
+    </w:p>
+    <w:p>
+      <w:pPr>
+        <w:rPr>
+          <w:lang w:val="en-US"/>
+        </w:rPr>
+      </w:pPr>
+      <w:r>
+        <w:rPr>
+          <w:lang w:val="en-US"/>
+        </w:rPr>
+        <w:t xml:space="preserve">This algorithm has one problem: </w:t>
+      </w:r>
+      <w:proofErr w:type="spellStart"/>
+      <w:r>
+        <w:rPr>
+          <w:lang w:val="en-US"/>
+        </w:rPr>
+        <w:t>GetSeenNode</w:t>
+      </w:r>
+      <w:proofErr w:type="spellEnd"/>
+      <w:r>
+        <w:rPr>
+          <w:lang w:val="en-US"/>
+        </w:rPr>
+        <w:t xml:space="preserve"> has to do many Evaluate calls in a loop. T</w:t>
+      </w:r>
+      <w:r>
+        <w:rPr>
+          <w:lang w:val="en-US"/>
+        </w:rPr>
+        <w:t xml:space="preserve">he number of Evaluate calls in </w:t>
+      </w:r>
+      <w:proofErr w:type="gramStart"/>
+      <w:r>
+        <w:rPr>
+          <w:lang w:val="en-US"/>
+        </w:rPr>
+        <w:t>O(</w:t>
+      </w:r>
+      <w:proofErr w:type="spellStart"/>
+      <w:proofErr w:type="gramEnd"/>
+      <w:r>
+        <w:rPr>
+          <w:lang w:val="en-US"/>
+        </w:rPr>
+        <w:t>n</w:t>
+      </w:r>
+      <w:r>
+        <w:rPr>
+          <w:lang w:val="en-US"/>
+        </w:rPr>
+        <w:t>.E</w:t>
+      </w:r>
+      <w:proofErr w:type="spellEnd"/>
+      <w:r>
+        <w:rPr>
+          <w:lang w:val="en-US"/>
+        </w:rPr>
+        <w:t xml:space="preserve">) where </w:t>
       </w:r>
       <w:r>
         <w:rPr>
           <w:b/>
           <w:lang w:val="en-US"/>
         </w:rPr>
-        <w:t>Evaluate</w:t>
-      </w:r>
-      <w:r>
-        <w:rPr>
-          <w:lang w:val="en-US"/>
-        </w:rPr>
-        <w:t>(e)</w:t>
-      </w:r>
-    </w:p>
-    <w:p>
-      <w:pPr>
-        <w:rPr>
-          <w:lang w:val="en-US"/>
-        </w:rPr>
-      </w:pPr>
+        <w:t>n</w:t>
+      </w:r>
+      <w:r>
+        <w:rPr>
+          <w:lang w:val="en-US"/>
+        </w:rPr>
+        <w:t xml:space="preserve"> is the size of the resulting graph</w:t>
+      </w:r>
+      <w:r>
+        <w:rPr>
+          <w:lang w:val="en-US"/>
+        </w:rPr>
+        <w:t xml:space="preserve"> and </w:t>
+      </w:r>
+      <w:r>
+        <w:rPr>
+          <w:b/>
+          <w:lang w:val="en-US"/>
+        </w:rPr>
+        <w:t>E</w:t>
+      </w:r>
+      <w:r>
+        <w:rPr>
+          <w:lang w:val="en-US"/>
+        </w:rPr>
+        <w:t xml:space="preserve"> is the number of edges in the graph: </w:t>
+      </w:r>
+      <w:proofErr w:type="spellStart"/>
+      <w:r>
+        <w:rPr>
+          <w:lang w:val="en-US"/>
+        </w:rPr>
+        <w:t>GetSeenNode</w:t>
+      </w:r>
+      <w:proofErr w:type="spellEnd"/>
+      <w:r>
+        <w:rPr>
+          <w:lang w:val="en-US"/>
+        </w:rPr>
+        <w:t xml:space="preserve"> will be called once per edge and it has to do up to </w:t>
+      </w:r>
+      <w:r>
+        <w:rPr>
+          <w:b/>
+          <w:lang w:val="en-US"/>
+        </w:rPr>
+        <w:t>n</w:t>
+      </w:r>
+      <w:r>
+        <w:rPr>
+          <w:lang w:val="en-US"/>
+        </w:rPr>
+        <w:t xml:space="preserve"> Evaluate calls</w:t>
+      </w:r>
+      <w:r>
+        <w:rPr>
+          <w:lang w:val="en-US"/>
+        </w:rPr>
+        <w:t>.</w:t>
+      </w:r>
+      <w:r>
+        <w:rPr>
+          <w:lang w:val="en-US"/>
+        </w:rPr>
+        <w:t xml:space="preserve"> </w:t>
+      </w:r>
+    </w:p>
+    <w:p>
+      <w:pPr>
+        <w:rPr>
+          <w:lang w:val="en-US"/>
+        </w:rPr>
+      </w:pPr>
+      <w:r>
+        <w:rPr>
+          <w:lang w:val="en-US"/>
+        </w:rPr>
+        <w:t xml:space="preserve">We implemented this algorithm first and found it to be too slow. </w:t>
+      </w:r>
+      <w:r>
+        <w:rPr>
+          <w:lang w:val="en-US"/>
+        </w:rPr>
+        <w:t>Even though the graphs</w:t>
+      </w:r>
+      <w:r>
+        <w:rPr>
+          <w:lang w:val="en-US"/>
+        </w:rPr>
+        <w:t xml:space="preserve"> </w:t>
+      </w:r>
+      <w:r>
+        <w:rPr>
+          <w:lang w:val="en-US"/>
+        </w:rPr>
+        <w:t>we want to visualize</w:t>
+      </w:r>
+      <w:r>
+        <w:rPr>
+          <w:lang w:val="en-US"/>
+        </w:rPr>
+        <w:t xml:space="preserve"> will not </w:t>
+      </w:r>
+      <w:r>
+        <w:rPr>
+          <w:lang w:val="en-US"/>
+        </w:rPr>
+        <w:t xml:space="preserve">usually </w:t>
+      </w:r>
+      <w:r>
+        <w:rPr>
+          <w:lang w:val="en-US"/>
+        </w:rPr>
+        <w:t xml:space="preserve">be </w:t>
+      </w:r>
+      <w:r>
+        <w:rPr>
+          <w:lang w:val="en-US"/>
+        </w:rPr>
+        <w:t xml:space="preserve">very large, the Evaluate call is unfortunately so expensive that we </w:t>
+      </w:r>
+      <w:r>
+        <w:rPr>
+          <w:lang w:val="en-US"/>
+        </w:rPr>
+        <w:t>h</w:t>
+      </w:r>
+      <w:r>
+        <w:rPr>
+          <w:lang w:val="en-US"/>
+        </w:rPr>
+        <w:t>ave</w:t>
+      </w:r>
+      <w:r>
+        <w:rPr>
+          <w:lang w:val="en-US"/>
+        </w:rPr>
+        <w:t xml:space="preserve"> to do better.</w:t>
+      </w:r>
+    </w:p>
+    <w:p>
+      <w:pPr>
+        <w:rPr>
+          <w:lang w:val="en-US"/>
+        </w:rPr>
+      </w:pPr>
+      <w:r>
+        <w:rPr>
+          <w:lang w:val="en-US"/>
+        </w:rPr>
+        <w:t xml:space="preserve">Our idea is to use some kind of </w:t>
+      </w:r>
+      <w:proofErr w:type="spellStart"/>
+      <w:r>
+        <w:rPr>
+          <w:lang w:val="en-US"/>
+        </w:rPr>
+        <w:t>indetification</w:t>
+      </w:r>
+      <w:proofErr w:type="spellEnd"/>
+      <w:r>
+        <w:rPr>
+          <w:lang w:val="en-US"/>
+        </w:rPr>
+        <w:t xml:space="preserve"> of an instance in the </w:t>
+      </w:r>
+      <w:proofErr w:type="spellStart"/>
+      <w:r>
+        <w:rPr>
+          <w:lang w:val="en-US"/>
+        </w:rPr>
+        <w:t>debuggee</w:t>
+      </w:r>
+      <w:proofErr w:type="spellEnd"/>
+      <w:r>
+        <w:rPr>
+          <w:lang w:val="en-US"/>
+        </w:rPr>
+        <w:t xml:space="preserve"> so that we can use a </w:t>
+      </w:r>
+      <w:proofErr w:type="spellStart"/>
+      <w:r>
+        <w:rPr>
+          <w:lang w:val="en-US"/>
+        </w:rPr>
+        <w:t>hashtable</w:t>
+      </w:r>
+      <w:proofErr w:type="spellEnd"/>
+      <w:r>
+        <w:rPr>
+          <w:lang w:val="en-US"/>
+        </w:rPr>
+        <w:t xml:space="preserve"> to implement </w:t>
+      </w:r>
+      <w:proofErr w:type="spellStart"/>
+      <w:r>
+        <w:rPr>
+          <w:lang w:val="en-US"/>
+        </w:rPr>
+        <w:t>GetSeenNode</w:t>
+      </w:r>
+      <w:proofErr w:type="spellEnd"/>
+      <w:r>
+        <w:rPr>
+          <w:lang w:val="en-US"/>
+        </w:rPr>
+        <w:t xml:space="preserve"> better than in </w:t>
+      </w:r>
       <w:proofErr w:type="gramStart"/>
       <w:r>
         <w:rPr>
           <w:lang w:val="en-US"/>
         </w:rPr>
+        <w:t>O(</w:t>
+      </w:r>
+      <w:proofErr w:type="gramEnd"/>
+      <w:r>
+        <w:rPr>
+          <w:lang w:val="en-US"/>
+        </w:rPr>
+        <w:t>n), ideally O(1).</w:t>
+      </w:r>
+    </w:p>
+    <w:p>
+      <w:pPr>
+        <w:rPr>
+          <w:lang w:val="en-US"/>
+        </w:rPr>
+      </w:pPr>
+      <w:r>
+        <w:rPr>
+          <w:lang w:val="en-US"/>
+        </w:rPr>
+        <w:t xml:space="preserve">Let’s see if we can add our own identification of an instance directly to the </w:t>
+      </w:r>
+      <w:proofErr w:type="spellStart"/>
+      <w:r>
+        <w:rPr>
+          <w:lang w:val="en-US"/>
+        </w:rPr>
+        <w:t>debuggee</w:t>
+      </w:r>
+      <w:proofErr w:type="spellEnd"/>
+      <w:r>
+        <w:rPr>
+          <w:lang w:val="en-US"/>
+        </w:rPr>
+        <w:t xml:space="preserve">. </w:t>
+      </w:r>
+      <w:r>
+        <w:rPr>
+          <w:lang w:val="en-US"/>
+        </w:rPr>
+        <w:t xml:space="preserve">We definitely cannot add new properties to the instances themselves because </w:t>
+      </w:r>
+      <w:r>
+        <w:rPr>
+          <w:lang w:val="en-US"/>
+        </w:rPr>
+        <w:t>it is</w:t>
+      </w:r>
+      <w:r>
+        <w:rPr>
+          <w:lang w:val="en-US"/>
+        </w:rPr>
+        <w:t xml:space="preserve"> not possible using the debugger API</w:t>
+      </w:r>
+      <w:r>
+        <w:rPr>
+          <w:lang w:val="en-US"/>
+        </w:rPr>
+        <w:t xml:space="preserve"> (and moreover </w:t>
+      </w:r>
+      <w:r>
+        <w:rPr>
+          <w:lang w:val="en-US"/>
+        </w:rPr>
+        <w:t xml:space="preserve">the </w:t>
+      </w:r>
+      <w:r>
+        <w:rPr>
+          <w:lang w:val="en-US"/>
+        </w:rPr>
+        <w:t xml:space="preserve">.NET </w:t>
+      </w:r>
+      <w:r>
+        <w:rPr>
+          <w:lang w:val="en-US"/>
+        </w:rPr>
+        <w:t>environment</w:t>
+      </w:r>
+      <w:r>
+        <w:rPr>
+          <w:lang w:val="en-US"/>
+        </w:rPr>
+        <w:t xml:space="preserve"> is static</w:t>
+      </w:r>
+      <w:r>
+        <w:rPr>
+          <w:lang w:val="en-US"/>
+        </w:rPr>
+        <w:t>ally</w:t>
+      </w:r>
+      <w:r>
+        <w:rPr>
+          <w:lang w:val="en-US"/>
+        </w:rPr>
+        <w:t xml:space="preserve"> </w:t>
+      </w:r>
+      <w:r>
+        <w:rPr>
+          <w:lang w:val="en-US"/>
+        </w:rPr>
+        <w:t>typed</w:t>
+      </w:r>
+      <w:r>
+        <w:rPr>
+          <w:lang w:val="en-US"/>
+        </w:rPr>
+        <w:t>)</w:t>
+      </w:r>
+      <w:r>
+        <w:rPr>
+          <w:lang w:val="en-US"/>
+        </w:rPr>
+        <w:t>.</w:t>
+      </w:r>
+      <w:r>
+        <w:rPr>
+          <w:lang w:val="en-US"/>
+        </w:rPr>
+        <w:t xml:space="preserve"> What could work would be to create an instance of a Dictionary in the </w:t>
+      </w:r>
+      <w:proofErr w:type="spellStart"/>
+      <w:r>
+        <w:rPr>
+          <w:lang w:val="en-US"/>
+        </w:rPr>
+        <w:t>debuggee</w:t>
+      </w:r>
+      <w:proofErr w:type="spellEnd"/>
+      <w:r>
+        <w:rPr>
+          <w:lang w:val="en-US"/>
+        </w:rPr>
+        <w:t xml:space="preserve"> (this is possible by just evaluating an expression “new </w:t>
+      </w:r>
+      <w:proofErr w:type="gramStart"/>
+      <w:r>
+        <w:rPr>
+          <w:lang w:val="en-US"/>
+        </w:rPr>
+        <w:t>Dictionary(</w:t>
+      </w:r>
+      <w:proofErr w:type="gramEnd"/>
+      <w:r>
+        <w:rPr>
+          <w:lang w:val="en-US"/>
+        </w:rPr>
+        <w:t>)”)</w:t>
+      </w:r>
+      <w:r>
+        <w:rPr>
+          <w:lang w:val="en-US"/>
+        </w:rPr>
+        <w:t xml:space="preserve">. This Dictionary would reliably map instances of the object </w:t>
+      </w:r>
+      <w:r>
+        <w:rPr>
+          <w:lang w:val="en-US"/>
+        </w:rPr>
         <w:t>graph</w:t>
       </w:r>
+      <w:r>
+        <w:rPr>
+          <w:lang w:val="en-US"/>
+        </w:rPr>
+        <w:t xml:space="preserve"> in the </w:t>
+      </w:r>
+      <w:proofErr w:type="spellStart"/>
+      <w:r>
+        <w:rPr>
+          <w:lang w:val="en-US"/>
+        </w:rPr>
+        <w:t>debuggee</w:t>
+      </w:r>
+      <w:proofErr w:type="spellEnd"/>
+      <w:r>
+        <w:rPr>
+          <w:lang w:val="en-US"/>
+        </w:rPr>
+        <w:t xml:space="preserve"> to integers.</w:t>
+      </w:r>
+      <w:r>
+        <w:rPr>
+          <w:lang w:val="en-US"/>
+        </w:rPr>
+        <w:t xml:space="preserve"> As we would encounter new instances, we would be adding them to the Dictionary in the </w:t>
+      </w:r>
+      <w:proofErr w:type="spellStart"/>
+      <w:r>
+        <w:rPr>
+          <w:lang w:val="en-US"/>
+        </w:rPr>
+        <w:t>debuggee</w:t>
+      </w:r>
+      <w:proofErr w:type="spellEnd"/>
+      <w:r>
+        <w:rPr>
+          <w:lang w:val="en-US"/>
+        </w:rPr>
+        <w:t xml:space="preserve"> (by evaluating an expression such as “</w:t>
+      </w:r>
+      <w:proofErr w:type="spellStart"/>
+      <w:proofErr w:type="gramStart"/>
+      <w:r>
+        <w:rPr>
+          <w:lang w:val="en-US"/>
+        </w:rPr>
+        <w:t>dict.Add</w:t>
+      </w:r>
+      <w:proofErr w:type="spellEnd"/>
+      <w:r>
+        <w:rPr>
+          <w:lang w:val="en-US"/>
+        </w:rPr>
+        <w:t>(</w:t>
+      </w:r>
       <w:proofErr w:type="gramEnd"/>
       <w:r>
         <w:rPr>
           <w:lang w:val="en-US"/>
         </w:rPr>
-        <w:t xml:space="preserve"> = </w:t>
-      </w:r>
-      <w:proofErr w:type="spellStart"/>
-      <w:r>
-        <w:rPr>
-          <w:lang w:val="en-US"/>
-        </w:rPr>
-        <w:t>MakeGraph</w:t>
-      </w:r>
-      <w:proofErr w:type="spellEnd"/>
-      <w:r>
-        <w:rPr>
-          <w:lang w:val="en-US"/>
-        </w:rPr>
-        <w:t>(instance)</w:t>
-      </w:r>
-    </w:p>
-    <w:p>
-      <w:pPr>
-        <w:rPr>
-          <w:lang w:val="en-US"/>
-        </w:rPr>
-      </w:pPr>
-    </w:p>
-    <w:p>
-      <w:pPr>
-        <w:rPr>
-          <w:lang w:val="en-US"/>
-        </w:rPr>
-      </w:pPr>
+        <w:t>instance)”). To check if an instance has already been seen, we would evaluate “</w:t>
+      </w:r>
       <w:proofErr w:type="spellStart"/>
       <w:proofErr w:type="gramStart"/>
       <w:r>
         <w:rPr>
           <w:lang w:val="en-US"/>
         </w:rPr>
-        <w:t>MakeGraph</w:t>
+        <w:t>dict.TryGetValue</w:t>
       </w:r>
       <w:proofErr w:type="spellEnd"/>
       <w:r>
@@ -18900,892 +20745,73 @@
         <w:rPr>
           <w:lang w:val="en-US"/>
         </w:rPr>
-        <w:t>root):</w:t>
-      </w:r>
-    </w:p>
-    <w:p>
-      <w:pPr>
-        <w:rPr>
-          <w:lang w:val="en-US"/>
-        </w:rPr>
-      </w:pPr>
-      <w:r>
-        <w:rPr>
-          <w:lang w:val="en-US"/>
-        </w:rPr>
-        <w:t xml:space="preserve">  </w:t>
-      </w:r>
-      <w:proofErr w:type="spellStart"/>
-      <w:proofErr w:type="gramStart"/>
-      <w:r>
-        <w:rPr>
-          <w:lang w:val="en-US"/>
-        </w:rPr>
-        <w:t>rootNode</w:t>
-      </w:r>
-      <w:proofErr w:type="spellEnd"/>
-      <w:proofErr w:type="gramEnd"/>
-      <w:r>
-        <w:rPr>
-          <w:lang w:val="en-US"/>
-        </w:rPr>
-        <w:t xml:space="preserve"> = </w:t>
-      </w:r>
-      <w:proofErr w:type="spellStart"/>
-      <w:r>
-        <w:rPr>
-          <w:lang w:val="en-US"/>
-        </w:rPr>
-        <w:t>MakeNode</w:t>
-      </w:r>
-      <w:proofErr w:type="spellEnd"/>
-      <w:r>
-        <w:rPr>
-          <w:lang w:val="en-US"/>
-        </w:rPr>
-        <w:t>(root)</w:t>
-      </w:r>
-    </w:p>
-    <w:p>
-      <w:pPr>
-        <w:rPr>
-          <w:lang w:val="en-US"/>
-        </w:rPr>
-      </w:pPr>
-      <w:r>
-        <w:rPr>
-          <w:lang w:val="en-US"/>
-        </w:rPr>
-        <w:t xml:space="preserve">  </w:t>
-      </w:r>
-      <w:proofErr w:type="spellStart"/>
-      <w:proofErr w:type="gramStart"/>
-      <w:r>
-        <w:rPr>
-          <w:lang w:val="en-US"/>
-        </w:rPr>
-        <w:t>foreach</w:t>
-      </w:r>
-      <w:proofErr w:type="spellEnd"/>
-      <w:proofErr w:type="gramEnd"/>
-      <w:r>
-        <w:rPr>
-          <w:lang w:val="en-US"/>
-        </w:rPr>
-        <w:t xml:space="preserve"> reference in </w:t>
-      </w:r>
-      <w:proofErr w:type="spellStart"/>
-      <w:r>
-        <w:rPr>
-          <w:b/>
-          <w:lang w:val="en-US"/>
-        </w:rPr>
-        <w:t>GetReferences</w:t>
-      </w:r>
-      <w:proofErr w:type="spellEnd"/>
-      <w:r>
-        <w:rPr>
-          <w:lang w:val="en-US"/>
-        </w:rPr>
-        <w:t>(root)</w:t>
-      </w:r>
-    </w:p>
-    <w:p>
-      <w:pPr>
-        <w:rPr>
-          <w:lang w:val="en-US"/>
-        </w:rPr>
-      </w:pPr>
-      <w:r>
-        <w:rPr>
-          <w:lang w:val="en-US"/>
-        </w:rPr>
-        <w:t xml:space="preserve">    </w:t>
-      </w:r>
-      <w:proofErr w:type="spellStart"/>
-      <w:proofErr w:type="gramStart"/>
-      <w:r>
-        <w:rPr>
-          <w:lang w:val="en-US"/>
-        </w:rPr>
-        <w:t>existingNode</w:t>
-      </w:r>
-      <w:proofErr w:type="spellEnd"/>
-      <w:proofErr w:type="gramEnd"/>
-      <w:r>
-        <w:rPr>
-          <w:lang w:val="en-US"/>
-        </w:rPr>
-        <w:t xml:space="preserve"> = </w:t>
-      </w:r>
-      <w:proofErr w:type="spellStart"/>
-      <w:r>
-        <w:rPr>
-          <w:lang w:val="en-US"/>
-        </w:rPr>
-        <w:t>Get</w:t>
-      </w:r>
-      <w:r>
-        <w:rPr>
-          <w:lang w:val="en-US"/>
-        </w:rPr>
-        <w:t>Seen</w:t>
-      </w:r>
-      <w:r>
-        <w:rPr>
-          <w:lang w:val="en-US"/>
-        </w:rPr>
-        <w:t>Node</w:t>
-      </w:r>
-      <w:proofErr w:type="spellEnd"/>
-      <w:r>
-        <w:rPr>
-          <w:lang w:val="en-US"/>
-        </w:rPr>
-        <w:t>(reference)</w:t>
-      </w:r>
-    </w:p>
-    <w:p>
-      <w:pPr>
-        <w:rPr>
-          <w:lang w:val="en-US"/>
-        </w:rPr>
-      </w:pPr>
-      <w:r>
-        <w:rPr>
-          <w:lang w:val="en-US"/>
-        </w:rPr>
-        <w:t xml:space="preserve">    </w:t>
-      </w:r>
-      <w:proofErr w:type="gramStart"/>
-      <w:r>
-        <w:rPr>
-          <w:lang w:val="en-US"/>
-        </w:rPr>
-        <w:t>if</w:t>
-      </w:r>
-      <w:proofErr w:type="gramEnd"/>
-      <w:r>
-        <w:rPr>
-          <w:lang w:val="en-US"/>
-        </w:rPr>
-        <w:t xml:space="preserve"> </w:t>
-      </w:r>
-      <w:proofErr w:type="spellStart"/>
-      <w:r>
-        <w:rPr>
-          <w:lang w:val="en-US"/>
-        </w:rPr>
-        <w:t>existingNode</w:t>
-      </w:r>
-      <w:proofErr w:type="spellEnd"/>
-      <w:r>
-        <w:rPr>
-          <w:lang w:val="en-US"/>
-        </w:rPr>
-        <w:t xml:space="preserve"> != null then </w:t>
-      </w:r>
-      <w:proofErr w:type="spellStart"/>
-      <w:r>
-        <w:rPr>
-          <w:lang w:val="en-US"/>
-        </w:rPr>
-        <w:t>MakeEdge</w:t>
-      </w:r>
-      <w:proofErr w:type="spellEnd"/>
-      <w:r>
-        <w:rPr>
-          <w:lang w:val="en-US"/>
-        </w:rPr>
-        <w:t>(</w:t>
-      </w:r>
-      <w:proofErr w:type="spellStart"/>
-      <w:r>
-        <w:rPr>
-          <w:lang w:val="en-US"/>
-        </w:rPr>
-        <w:t>rootNode</w:t>
-      </w:r>
-      <w:proofErr w:type="spellEnd"/>
-      <w:r>
-        <w:rPr>
-          <w:lang w:val="en-US"/>
-        </w:rPr>
-        <w:t xml:space="preserve">, </w:t>
-      </w:r>
-      <w:proofErr w:type="spellStart"/>
-      <w:r>
-        <w:rPr>
-          <w:lang w:val="en-US"/>
-        </w:rPr>
-        <w:t>existingNode</w:t>
-      </w:r>
-      <w:proofErr w:type="spellEnd"/>
-      <w:r>
-        <w:rPr>
-          <w:lang w:val="en-US"/>
-        </w:rPr>
-        <w:t>)</w:t>
-      </w:r>
-    </w:p>
-    <w:p>
-      <w:pPr>
-        <w:rPr>
-          <w:lang w:val="en-US"/>
-        </w:rPr>
-      </w:pPr>
-      <w:r>
-        <w:rPr>
-          <w:lang w:val="en-US"/>
-        </w:rPr>
-        <w:t xml:space="preserve">    </w:t>
-      </w:r>
-      <w:proofErr w:type="gramStart"/>
-      <w:r>
-        <w:rPr>
-          <w:lang w:val="en-US"/>
-        </w:rPr>
-        <w:t>else</w:t>
-      </w:r>
-      <w:proofErr w:type="gramEnd"/>
-      <w:r>
-        <w:rPr>
-          <w:lang w:val="en-US"/>
-        </w:rPr>
-        <w:t xml:space="preserve"> </w:t>
-      </w:r>
-      <w:proofErr w:type="spellStart"/>
-      <w:r>
-        <w:rPr>
-          <w:lang w:val="en-US"/>
-        </w:rPr>
-        <w:t>MakeEdge</w:t>
-      </w:r>
-      <w:proofErr w:type="spellEnd"/>
-      <w:r>
-        <w:rPr>
-          <w:lang w:val="en-US"/>
-        </w:rPr>
-        <w:t>(</w:t>
-      </w:r>
-      <w:proofErr w:type="spellStart"/>
-      <w:r>
-        <w:rPr>
-          <w:lang w:val="en-US"/>
-        </w:rPr>
-        <w:t>rootNode</w:t>
-      </w:r>
-      <w:proofErr w:type="spellEnd"/>
-      <w:r>
-        <w:rPr>
-          <w:lang w:val="en-US"/>
-        </w:rPr>
-        <w:t xml:space="preserve">, </w:t>
-      </w:r>
-      <w:proofErr w:type="spellStart"/>
-      <w:r>
-        <w:rPr>
-          <w:lang w:val="en-US"/>
-        </w:rPr>
-        <w:t>MakeGraph</w:t>
-      </w:r>
-      <w:proofErr w:type="spellEnd"/>
-      <w:r>
-        <w:rPr>
-          <w:lang w:val="en-US"/>
-        </w:rPr>
-        <w:t>(reference))</w:t>
-      </w:r>
-    </w:p>
-    <w:p>
-      <w:pPr>
-        <w:rPr>
-          <w:lang w:val="en-US"/>
-        </w:rPr>
-      </w:pPr>
-      <w:r>
-        <w:rPr>
-          <w:lang w:val="en-US"/>
-        </w:rPr>
-        <w:t xml:space="preserve">As we can see this algorithm is quite straightforward – it does a DFS walk down the object graph in the </w:t>
-      </w:r>
-      <w:proofErr w:type="spellStart"/>
-      <w:r>
-        <w:rPr>
-          <w:lang w:val="en-US"/>
-        </w:rPr>
-        <w:t>debuggee</w:t>
-      </w:r>
-      <w:proofErr w:type="spellEnd"/>
-      <w:r>
-        <w:rPr>
-          <w:lang w:val="en-US"/>
-        </w:rPr>
-        <w:t xml:space="preserve">, checking for already seen nodes. The result is a graph having the same “shape” as the object graph in the </w:t>
-      </w:r>
-      <w:proofErr w:type="spellStart"/>
-      <w:r>
-        <w:rPr>
-          <w:lang w:val="en-US"/>
-        </w:rPr>
-        <w:t>debuggee</w:t>
-      </w:r>
-      <w:proofErr w:type="spellEnd"/>
-      <w:r>
-        <w:rPr>
-          <w:lang w:val="en-US"/>
-        </w:rPr>
-        <w:t>. The check for maximum depth is omitted for simplicity.</w:t>
-      </w:r>
-    </w:p>
-    <w:p>
-      <w:pPr>
-        <w:rPr>
-          <w:lang w:val="en-US"/>
-        </w:rPr>
-      </w:pPr>
-      <w:r>
-        <w:rPr>
-          <w:lang w:val="en-US"/>
-        </w:rPr>
-        <w:t>Let’s now analyze if this will be possible to implement.</w:t>
-      </w:r>
-      <w:r>
-        <w:rPr>
-          <w:lang w:val="en-US"/>
-        </w:rPr>
-        <w:t xml:space="preserve"> The calls Evaluate and </w:t>
-      </w:r>
-      <w:proofErr w:type="spellStart"/>
-      <w:r>
-        <w:rPr>
-          <w:lang w:val="en-US"/>
-        </w:rPr>
-        <w:t>GetReferences</w:t>
-      </w:r>
-      <w:proofErr w:type="spellEnd"/>
-      <w:r>
-        <w:rPr>
-          <w:lang w:val="en-US"/>
-        </w:rPr>
-        <w:t xml:space="preserve"> will surely need to access the debugger API.</w:t>
-      </w:r>
-      <w:r>
-        <w:rPr>
-          <w:lang w:val="en-US"/>
-        </w:rPr>
-        <w:t xml:space="preserve"> Both of them will be possible to implement using the debugger API: Evaluating expressions as well as enumerating and evaluating fields and properties of objects is supported.</w:t>
-      </w:r>
-    </w:p>
-    <w:p>
-      <w:pPr>
-        <w:pStyle w:val="Heading4"/>
-        <w:rPr>
-          <w:lang w:val="en-US"/>
-        </w:rPr>
-      </w:pPr>
-      <w:proofErr w:type="spellStart"/>
-      <w:r>
-        <w:rPr>
-          <w:lang w:val="en-US"/>
-        </w:rPr>
-        <w:t>Determing</w:t>
-      </w:r>
-      <w:proofErr w:type="spellEnd"/>
-      <w:r>
-        <w:rPr>
-          <w:lang w:val="en-US"/>
-        </w:rPr>
-        <w:t xml:space="preserve"> whether an instance has been already seen</w:t>
-      </w:r>
-    </w:p>
-    <w:p>
-      <w:pPr>
-        <w:rPr>
-          <w:lang w:val="en-US"/>
-        </w:rPr>
-      </w:pPr>
-      <w:r>
-        <w:rPr>
-          <w:lang w:val="en-US"/>
-        </w:rPr>
-        <w:t xml:space="preserve">Let’s now look at the function </w:t>
-      </w:r>
-      <w:proofErr w:type="spellStart"/>
-      <w:r>
-        <w:rPr>
-          <w:lang w:val="en-US"/>
-        </w:rPr>
-        <w:t>GetSeenNode</w:t>
-      </w:r>
-      <w:proofErr w:type="spellEnd"/>
-      <w:r>
-        <w:rPr>
-          <w:lang w:val="en-US"/>
-        </w:rPr>
-        <w:t xml:space="preserve"> in our algorithm.</w:t>
-      </w:r>
-      <w:r>
-        <w:rPr>
-          <w:lang w:val="en-US"/>
-        </w:rPr>
-        <w:t xml:space="preserve"> </w:t>
-      </w:r>
-      <w:r>
-        <w:rPr>
-          <w:lang w:val="en-US"/>
-        </w:rPr>
-        <w:t>Thi</w:t>
-      </w:r>
-      <w:r>
-        <w:rPr>
-          <w:lang w:val="en-US"/>
-        </w:rPr>
-        <w:t>s function</w:t>
-      </w:r>
-      <w:r>
-        <w:rPr>
-          <w:lang w:val="en-US"/>
-        </w:rPr>
-        <w:t xml:space="preserve"> is crucial for detecting cycles and shared references in the object graph correctly.</w:t>
-      </w:r>
-      <w:r>
-        <w:rPr>
-          <w:lang w:val="en-US"/>
-        </w:rPr>
-        <w:t xml:space="preserve"> </w:t>
-      </w:r>
-      <w:r>
-        <w:rPr>
-          <w:lang w:val="en-US"/>
-        </w:rPr>
-        <w:t xml:space="preserve">It </w:t>
-      </w:r>
-      <w:r>
-        <w:rPr>
-          <w:lang w:val="en-US"/>
-        </w:rPr>
-        <w:t xml:space="preserve">takes a reference to an instance in the </w:t>
-      </w:r>
-      <w:proofErr w:type="spellStart"/>
-      <w:r>
-        <w:rPr>
-          <w:lang w:val="en-US"/>
-        </w:rPr>
-        <w:t>debuggee</w:t>
-      </w:r>
-      <w:proofErr w:type="spellEnd"/>
-      <w:r>
-        <w:rPr>
-          <w:lang w:val="en-US"/>
-        </w:rPr>
-        <w:t xml:space="preserve"> </w:t>
-      </w:r>
-      <w:r>
-        <w:rPr>
-          <w:lang w:val="en-US"/>
-        </w:rPr>
-        <w:t xml:space="preserve">(a </w:t>
-      </w:r>
-      <w:proofErr w:type="spellStart"/>
-      <w:r>
-        <w:rPr>
-          <w:lang w:val="en-US"/>
-        </w:rPr>
-        <w:t>Debugger.Value</w:t>
-      </w:r>
-      <w:proofErr w:type="spellEnd"/>
-      <w:r>
-        <w:rPr>
-          <w:lang w:val="en-US"/>
-        </w:rPr>
-        <w:t xml:space="preserve">) and returns a graph node that we already created for this instance in the </w:t>
-      </w:r>
-      <w:proofErr w:type="spellStart"/>
-      <w:r>
-        <w:rPr>
-          <w:lang w:val="en-US"/>
-        </w:rPr>
-        <w:t>debuggee</w:t>
-      </w:r>
-      <w:proofErr w:type="spellEnd"/>
-      <w:r>
-        <w:rPr>
-          <w:lang w:val="en-US"/>
-        </w:rPr>
-        <w:t>, or null if we haven’t seen this instance yet.</w:t>
-      </w:r>
-      <w:r>
-        <w:rPr>
-          <w:lang w:val="en-US"/>
-        </w:rPr>
-        <w:t xml:space="preserve"> </w:t>
-      </w:r>
-    </w:p>
-    <w:p>
-      <w:pPr>
-        <w:rPr>
-          <w:lang w:val="en-US"/>
-        </w:rPr>
-      </w:pPr>
-      <w:r>
-        <w:rPr>
-          <w:lang w:val="en-US"/>
-        </w:rPr>
-        <w:t>How to implement this function? We will definitely have to keep some identification of already seen instances to be able to determine whether a Value has been already seen or not.</w:t>
-      </w:r>
-      <w:r>
-        <w:rPr>
-          <w:lang w:val="en-US"/>
-        </w:rPr>
-        <w:t xml:space="preserve"> We could even keep the Values themselves, in the form of Permanent references</w:t>
-      </w:r>
-      <w:r>
-        <w:rPr>
-          <w:lang w:val="en-US"/>
-        </w:rPr>
-        <w:t>*.</w:t>
-      </w:r>
-      <w:r>
-        <w:rPr>
-          <w:lang w:val="en-US"/>
-        </w:rPr>
-        <w:t xml:space="preserve"> </w:t>
-      </w:r>
-      <w:r>
-        <w:rPr>
-          <w:lang w:val="en-US"/>
-        </w:rPr>
-        <w:t>(</w:t>
-      </w:r>
-      <w:r>
-        <w:rPr>
-          <w:lang w:val="en-US"/>
-        </w:rPr>
-        <w:t>*</w:t>
-      </w:r>
-      <w:r>
-        <w:rPr>
-          <w:lang w:val="en-US"/>
-        </w:rPr>
-        <w:t xml:space="preserve">Values </w:t>
-      </w:r>
-      <w:r>
-        <w:rPr>
-          <w:lang w:val="en-US"/>
-        </w:rPr>
-        <w:t xml:space="preserve">without Permanent references </w:t>
-      </w:r>
-      <w:r>
-        <w:rPr>
-          <w:lang w:val="en-US"/>
-        </w:rPr>
-        <w:t xml:space="preserve">would </w:t>
-      </w:r>
-      <w:r>
-        <w:rPr>
-          <w:lang w:val="en-US"/>
-        </w:rPr>
-        <w:t>become</w:t>
-      </w:r>
-      <w:r>
-        <w:rPr>
-          <w:lang w:val="en-US"/>
-        </w:rPr>
-        <w:t xml:space="preserve"> invalid </w:t>
-      </w:r>
-      <w:r>
-        <w:rPr>
-          <w:lang w:val="en-US"/>
-        </w:rPr>
-        <w:t>by evaluating properties</w:t>
-      </w:r>
-      <w:r>
-        <w:rPr>
-          <w:lang w:val="en-US"/>
-        </w:rPr>
-        <w:t>)</w:t>
-      </w:r>
-      <w:r>
-        <w:rPr>
-          <w:lang w:val="en-US"/>
-        </w:rPr>
-        <w:t>.</w:t>
-      </w:r>
-      <w:r>
-        <w:rPr>
-          <w:lang w:val="en-US"/>
-        </w:rPr>
-        <w:t xml:space="preserve"> </w:t>
-      </w:r>
-      <w:r>
-        <w:rPr>
-          <w:lang w:val="en-US"/>
-        </w:rPr>
-        <w:t>W</w:t>
-      </w:r>
-      <w:r>
-        <w:rPr>
-          <w:lang w:val="en-US"/>
-        </w:rPr>
-        <w:t>e could</w:t>
-      </w:r>
-      <w:r>
-        <w:rPr>
-          <w:lang w:val="en-US"/>
-        </w:rPr>
-        <w:t xml:space="preserve"> also</w:t>
-      </w:r>
-      <w:r>
-        <w:rPr>
-          <w:lang w:val="en-US"/>
-        </w:rPr>
-        <w:t xml:space="preserve"> keep already seen expressions</w:t>
-      </w:r>
-      <w:r>
-        <w:rPr>
-          <w:lang w:val="en-US"/>
-        </w:rPr>
-        <w:t xml:space="preserve"> because when evaluated they also identify a Value</w:t>
-      </w:r>
-      <w:r>
-        <w:rPr>
-          <w:lang w:val="en-US"/>
-        </w:rPr>
-        <w:t xml:space="preserve">. </w:t>
-      </w:r>
-      <w:r>
-        <w:rPr>
-          <w:lang w:val="en-US"/>
-        </w:rPr>
-        <w:t xml:space="preserve">One </w:t>
-      </w:r>
-      <w:r>
-        <w:rPr>
-          <w:lang w:val="en-US"/>
-        </w:rPr>
-        <w:t>algorithm</w:t>
-      </w:r>
-      <w:r>
-        <w:rPr>
-          <w:lang w:val="en-US"/>
-        </w:rPr>
-        <w:t xml:space="preserve"> could look like this:</w:t>
-      </w:r>
-    </w:p>
-    <w:p>
-      <w:pPr>
-        <w:rPr>
-          <w:lang w:val="en-US"/>
-        </w:rPr>
-      </w:pPr>
-      <w:proofErr w:type="spellStart"/>
-      <w:proofErr w:type="gramStart"/>
-      <w:r>
-        <w:rPr>
-          <w:lang w:val="en-US"/>
-        </w:rPr>
-        <w:t>GetSeenNode</w:t>
-      </w:r>
-      <w:proofErr w:type="spellEnd"/>
-      <w:r>
-        <w:rPr>
-          <w:lang w:val="en-US"/>
-        </w:rPr>
-        <w:t>(</w:t>
-      </w:r>
-      <w:proofErr w:type="gramEnd"/>
-      <w:r>
-        <w:rPr>
-          <w:lang w:val="en-US"/>
-        </w:rPr>
-        <w:t xml:space="preserve">Expression </w:t>
-      </w:r>
-      <w:proofErr w:type="spellStart"/>
-      <w:r>
-        <w:rPr>
-          <w:lang w:val="en-US"/>
-        </w:rPr>
-        <w:t>expr</w:t>
-      </w:r>
-      <w:proofErr w:type="spellEnd"/>
-      <w:r>
-        <w:rPr>
-          <w:lang w:val="en-US"/>
-        </w:rPr>
-        <w:t>)</w:t>
-      </w:r>
-    </w:p>
-    <w:p>
-      <w:pPr>
-        <w:rPr>
-          <w:lang w:val="en-US"/>
-        </w:rPr>
-      </w:pPr>
-      <w:proofErr w:type="spellStart"/>
-      <w:proofErr w:type="gramStart"/>
-      <w:r>
-        <w:rPr>
-          <w:lang w:val="en-US"/>
-        </w:rPr>
-        <w:t>foreach</w:t>
-      </w:r>
-      <w:proofErr w:type="spellEnd"/>
-      <w:proofErr w:type="gramEnd"/>
-      <w:r>
-        <w:rPr>
-          <w:lang w:val="en-US"/>
-        </w:rPr>
-        <w:t xml:space="preserve"> </w:t>
-      </w:r>
-      <w:r>
-        <w:rPr>
-          <w:lang w:val="en-US"/>
-        </w:rPr>
-        <w:t xml:space="preserve">node in </w:t>
-      </w:r>
-      <w:proofErr w:type="spellStart"/>
-      <w:r>
-        <w:rPr>
-          <w:lang w:val="en-US"/>
-        </w:rPr>
-        <w:t>graphNodesSoFar</w:t>
-      </w:r>
-      <w:proofErr w:type="spellEnd"/>
-    </w:p>
-    <w:p>
-      <w:pPr>
-        <w:rPr>
-          <w:lang w:val="en-US"/>
-        </w:rPr>
-      </w:pPr>
-      <w:r>
-        <w:rPr>
-          <w:lang w:val="en-US"/>
-        </w:rPr>
-        <w:t xml:space="preserve">  </w:t>
-      </w:r>
-      <w:proofErr w:type="gramStart"/>
-      <w:r>
-        <w:rPr>
-          <w:lang w:val="en-US"/>
-        </w:rPr>
-        <w:t>if</w:t>
-      </w:r>
-      <w:proofErr w:type="gramEnd"/>
-      <w:r>
-        <w:rPr>
-          <w:lang w:val="en-US"/>
-        </w:rPr>
-        <w:t xml:space="preserve"> Evaluate(</w:t>
-      </w:r>
-      <w:proofErr w:type="spellStart"/>
-      <w:r>
-        <w:rPr>
-          <w:lang w:val="en-US"/>
-        </w:rPr>
-        <w:t>BinaryOperatorExpression</w:t>
-      </w:r>
-      <w:proofErr w:type="spellEnd"/>
-      <w:r>
-        <w:rPr>
-          <w:lang w:val="en-US"/>
-        </w:rPr>
-        <w:t>(</w:t>
-      </w:r>
-      <w:proofErr w:type="spellStart"/>
-      <w:r>
-        <w:rPr>
-          <w:lang w:val="en-US"/>
-        </w:rPr>
-        <w:t>op.Equals</w:t>
-      </w:r>
-      <w:proofErr w:type="spellEnd"/>
-      <w:r>
-        <w:rPr>
-          <w:lang w:val="en-US"/>
-        </w:rPr>
-        <w:t xml:space="preserve">, </w:t>
-      </w:r>
-      <w:proofErr w:type="spellStart"/>
-      <w:r>
-        <w:rPr>
-          <w:lang w:val="en-US"/>
-        </w:rPr>
-        <w:t>node.Expression</w:t>
-      </w:r>
-      <w:proofErr w:type="spellEnd"/>
-      <w:r>
-        <w:rPr>
-          <w:lang w:val="en-US"/>
-        </w:rPr>
-        <w:t xml:space="preserve">, </w:t>
-      </w:r>
-      <w:proofErr w:type="spellStart"/>
-      <w:r>
-        <w:rPr>
-          <w:lang w:val="en-US"/>
-        </w:rPr>
-        <w:t>expr</w:t>
-      </w:r>
-      <w:proofErr w:type="spellEnd"/>
-      <w:r>
-        <w:rPr>
-          <w:lang w:val="en-US"/>
-        </w:rPr>
-        <w:t>))</w:t>
-      </w:r>
-    </w:p>
-    <w:p>
-      <w:pPr>
-        <w:rPr>
-          <w:lang w:val="en-US"/>
-        </w:rPr>
-      </w:pPr>
-      <w:r>
-        <w:rPr>
-          <w:lang w:val="en-US"/>
-        </w:rPr>
-        <w:t xml:space="preserve">    </w:t>
-      </w:r>
-      <w:proofErr w:type="gramStart"/>
-      <w:r>
-        <w:rPr>
-          <w:lang w:val="en-US"/>
-        </w:rPr>
-        <w:t>return</w:t>
-      </w:r>
-      <w:proofErr w:type="gramEnd"/>
-      <w:r>
-        <w:rPr>
-          <w:lang w:val="en-US"/>
-        </w:rPr>
-        <w:t xml:space="preserve"> node</w:t>
-      </w:r>
-    </w:p>
-    <w:p>
-      <w:pPr>
-        <w:rPr>
-          <w:lang w:val="en-US"/>
-        </w:rPr>
-      </w:pPr>
-      <w:proofErr w:type="gramStart"/>
-      <w:r>
-        <w:rPr>
-          <w:lang w:val="en-US"/>
-        </w:rPr>
-        <w:t>return</w:t>
-      </w:r>
-      <w:proofErr w:type="gramEnd"/>
-      <w:r>
-        <w:rPr>
-          <w:lang w:val="en-US"/>
-        </w:rPr>
-        <w:t xml:space="preserve"> null</w:t>
-      </w:r>
-    </w:p>
-    <w:p>
-      <w:pPr>
+        <w:t xml:space="preserve">out instance)” which would give us our integer identifier which we could use to </w:t>
+      </w:r>
+      <w:r>
+        <w:rPr>
+          <w:lang w:val="en-US"/>
+        </w:rPr>
+        <w:t>identify</w:t>
+      </w:r>
+      <w:r>
+        <w:rPr>
+          <w:lang w:val="en-US"/>
+        </w:rPr>
+        <w:t xml:space="preserve"> the corresponding node in our graph.</w:t>
+      </w:r>
+    </w:p>
+    <w:p>
+      <w:pPr>
+        <w:rPr>
+          <w:lang w:val="en-US"/>
+        </w:rPr>
+      </w:pPr>
+      <w:r>
+        <w:rPr>
+          <w:lang w:val="en-US"/>
+        </w:rPr>
+        <w:t>Such approach sound quite complicated and requires</w:t>
+      </w:r>
+      <w:r>
+        <w:rPr>
+          <w:lang w:val="en-US"/>
+        </w:rPr>
+        <w:t xml:space="preserve"> tamperin</w:t>
+      </w:r>
+      <w:r>
+        <w:rPr>
+          <w:lang w:val="en-US"/>
+        </w:rPr>
+        <w:t>g with the user program</w:t>
+      </w:r>
+      <w:r>
+        <w:rPr>
+          <w:lang w:val="en-US"/>
+        </w:rPr>
+        <w:t>. Let’s see wh</w:t>
+      </w:r>
+      <w:r>
+        <w:rPr>
+          <w:lang w:val="en-US"/>
+        </w:rPr>
+        <w:t xml:space="preserve">ether we can </w:t>
+      </w:r>
+      <w:r>
+        <w:rPr>
+          <w:lang w:val="en-US"/>
+        </w:rPr>
+        <w:t>use</w:t>
+      </w:r>
+      <w:r>
+        <w:rPr>
+          <w:lang w:val="en-US"/>
+        </w:rPr>
+        <w:t xml:space="preserve"> something else.</w:t>
+      </w:r>
+    </w:p>
+    <w:p>
+      <w:pPr>
+        <w:pStyle w:val="Heading5"/>
         <w:rPr>
           <w:lang w:val="en-US"/>
         </w:rPr>
@@ -19795,750 +20821,6 @@
           <w:lang w:val="en-US"/>
         </w:rPr>
         <w:lastRenderedPageBreak/>
-        <w:t xml:space="preserve">In this algorithm we keep an Expression for every node </w:t>
-      </w:r>
-      <w:r>
-        <w:rPr>
-          <w:lang w:val="en-US"/>
-        </w:rPr>
-        <w:t>in</w:t>
-      </w:r>
-      <w:r>
-        <w:rPr>
-          <w:lang w:val="en-US"/>
-        </w:rPr>
-        <w:t xml:space="preserve"> our graph. When we evaluate a property of an object we get a new Expression identifying the target. We</w:t>
-      </w:r>
-      <w:r>
-        <w:rPr>
-          <w:lang w:val="en-US"/>
-        </w:rPr>
-        <w:t xml:space="preserve"> then</w:t>
-      </w:r>
-      <w:r>
-        <w:rPr>
-          <w:lang w:val="en-US"/>
-        </w:rPr>
-        <w:t xml:space="preserve"> call </w:t>
-      </w:r>
-      <w:proofErr w:type="spellStart"/>
-      <w:r>
-        <w:rPr>
-          <w:lang w:val="en-US"/>
-        </w:rPr>
-        <w:t>GetSeenNode</w:t>
-      </w:r>
-      <w:proofErr w:type="spellEnd"/>
-      <w:r>
-        <w:rPr>
-          <w:lang w:val="en-US"/>
-        </w:rPr>
-        <w:t xml:space="preserve"> for this Expression. </w:t>
-      </w:r>
-      <w:proofErr w:type="spellStart"/>
-      <w:r>
-        <w:rPr>
-          <w:lang w:val="en-US"/>
-        </w:rPr>
-        <w:t>GetSeenNode</w:t>
-      </w:r>
-      <w:proofErr w:type="spellEnd"/>
-      <w:r>
-        <w:rPr>
-          <w:lang w:val="en-US"/>
-        </w:rPr>
-        <w:t xml:space="preserve"> then tries to ask the</w:t>
-      </w:r>
-      <w:r>
-        <w:rPr>
-          <w:lang w:val="en-US"/>
-        </w:rPr>
-        <w:t xml:space="preserve"> debugger whether this Expression equals </w:t>
-      </w:r>
-      <w:r>
-        <w:rPr>
-          <w:lang w:val="en-US"/>
-        </w:rPr>
-        <w:t xml:space="preserve">to </w:t>
-      </w:r>
-      <w:r>
-        <w:rPr>
-          <w:lang w:val="en-US"/>
-        </w:rPr>
-        <w:t>any of the already seen Expressions.</w:t>
-      </w:r>
-      <w:r>
-        <w:rPr>
-          <w:lang w:val="en-US"/>
-        </w:rPr>
-        <w:t xml:space="preserve"> This will work because an expression such as “</w:t>
-      </w:r>
-      <w:proofErr w:type="spellStart"/>
-      <w:r>
-        <w:rPr>
-          <w:lang w:val="en-US"/>
-        </w:rPr>
-        <w:t>a.Left.Right</w:t>
-      </w:r>
-      <w:proofErr w:type="spellEnd"/>
-      <w:r>
-        <w:rPr>
-          <w:lang w:val="en-US"/>
-        </w:rPr>
-        <w:t xml:space="preserve"> == </w:t>
-      </w:r>
-      <w:proofErr w:type="spellStart"/>
-      <w:r>
-        <w:rPr>
-          <w:lang w:val="en-US"/>
-        </w:rPr>
-        <w:t>a.Right.Left</w:t>
-      </w:r>
-      <w:proofErr w:type="spellEnd"/>
-      <w:r>
-        <w:rPr>
-          <w:lang w:val="en-US"/>
-        </w:rPr>
-        <w:t xml:space="preserve">” evaluates to true if an only if </w:t>
-      </w:r>
-      <w:proofErr w:type="spellStart"/>
-      <w:r>
-        <w:rPr>
-          <w:lang w:val="en-US"/>
-        </w:rPr>
-        <w:t>a.Left.Right</w:t>
-      </w:r>
-      <w:proofErr w:type="spellEnd"/>
-      <w:r>
-        <w:rPr>
-          <w:lang w:val="en-US"/>
-        </w:rPr>
-        <w:t xml:space="preserve"> and </w:t>
-      </w:r>
-      <w:proofErr w:type="spellStart"/>
-      <w:r>
-        <w:rPr>
-          <w:lang w:val="en-US"/>
-        </w:rPr>
-        <w:t>a.Right.Left</w:t>
-      </w:r>
-      <w:proofErr w:type="spellEnd"/>
-      <w:r>
-        <w:rPr>
-          <w:lang w:val="en-US"/>
-        </w:rPr>
-        <w:t xml:space="preserve"> refer to the same instance in the </w:t>
-      </w:r>
-      <w:proofErr w:type="spellStart"/>
-      <w:r>
-        <w:rPr>
-          <w:lang w:val="en-US"/>
-        </w:rPr>
-        <w:t>debuggee</w:t>
-      </w:r>
-      <w:proofErr w:type="spellEnd"/>
-      <w:r>
-        <w:rPr>
-          <w:lang w:val="en-US"/>
-        </w:rPr>
-        <w:t>.</w:t>
-      </w:r>
-    </w:p>
-    <w:p>
-      <w:pPr>
-        <w:rPr>
-          <w:lang w:val="en-US"/>
-        </w:rPr>
-      </w:pPr>
-      <w:r>
-        <w:rPr>
-          <w:lang w:val="en-US"/>
-        </w:rPr>
-        <w:t xml:space="preserve">This algorithm has one problem: </w:t>
-      </w:r>
-      <w:proofErr w:type="spellStart"/>
-      <w:r>
-        <w:rPr>
-          <w:lang w:val="en-US"/>
-        </w:rPr>
-        <w:t>GetSeenNode</w:t>
-      </w:r>
-      <w:proofErr w:type="spellEnd"/>
-      <w:r>
-        <w:rPr>
-          <w:lang w:val="en-US"/>
-        </w:rPr>
-        <w:t xml:space="preserve"> has to do many Evaluate calls in a loop. T</w:t>
-      </w:r>
-      <w:r>
-        <w:rPr>
-          <w:lang w:val="en-US"/>
-        </w:rPr>
-        <w:t xml:space="preserve">he number of Evaluate calls in </w:t>
-      </w:r>
-      <w:proofErr w:type="gramStart"/>
-      <w:r>
-        <w:rPr>
-          <w:lang w:val="en-US"/>
-        </w:rPr>
-        <w:t>O(</w:t>
-      </w:r>
-      <w:proofErr w:type="spellStart"/>
-      <w:proofErr w:type="gramEnd"/>
-      <w:r>
-        <w:rPr>
-          <w:lang w:val="en-US"/>
-        </w:rPr>
-        <w:t>n</w:t>
-      </w:r>
-      <w:r>
-        <w:rPr>
-          <w:lang w:val="en-US"/>
-        </w:rPr>
-        <w:t>.E</w:t>
-      </w:r>
-      <w:proofErr w:type="spellEnd"/>
-      <w:r>
-        <w:rPr>
-          <w:lang w:val="en-US"/>
-        </w:rPr>
-        <w:t xml:space="preserve">) where </w:t>
-      </w:r>
-      <w:r>
-        <w:rPr>
-          <w:b/>
-          <w:lang w:val="en-US"/>
-        </w:rPr>
-        <w:t>n</w:t>
-      </w:r>
-      <w:r>
-        <w:rPr>
-          <w:lang w:val="en-US"/>
-        </w:rPr>
-        <w:t xml:space="preserve"> is the size of the resulting graph</w:t>
-      </w:r>
-      <w:r>
-        <w:rPr>
-          <w:lang w:val="en-US"/>
-        </w:rPr>
-        <w:t xml:space="preserve"> and </w:t>
-      </w:r>
-      <w:r>
-        <w:rPr>
-          <w:b/>
-          <w:lang w:val="en-US"/>
-        </w:rPr>
-        <w:t>E</w:t>
-      </w:r>
-      <w:r>
-        <w:rPr>
-          <w:lang w:val="en-US"/>
-        </w:rPr>
-        <w:t xml:space="preserve"> is the number of edges in the graph: </w:t>
-      </w:r>
-      <w:proofErr w:type="spellStart"/>
-      <w:r>
-        <w:rPr>
-          <w:lang w:val="en-US"/>
-        </w:rPr>
-        <w:t>GetSeenNode</w:t>
-      </w:r>
-      <w:proofErr w:type="spellEnd"/>
-      <w:r>
-        <w:rPr>
-          <w:lang w:val="en-US"/>
-        </w:rPr>
-        <w:t xml:space="preserve"> will be called once per edge and it has to do up to </w:t>
-      </w:r>
-      <w:r>
-        <w:rPr>
-          <w:b/>
-          <w:lang w:val="en-US"/>
-        </w:rPr>
-        <w:t>n</w:t>
-      </w:r>
-      <w:r>
-        <w:rPr>
-          <w:lang w:val="en-US"/>
-        </w:rPr>
-        <w:t xml:space="preserve"> Evaluate calls</w:t>
-      </w:r>
-      <w:r>
-        <w:rPr>
-          <w:lang w:val="en-US"/>
-        </w:rPr>
-        <w:t>.</w:t>
-      </w:r>
-      <w:r>
-        <w:rPr>
-          <w:lang w:val="en-US"/>
-        </w:rPr>
-        <w:t xml:space="preserve"> </w:t>
-      </w:r>
-    </w:p>
-    <w:p>
-      <w:pPr>
-        <w:rPr>
-          <w:lang w:val="en-US"/>
-        </w:rPr>
-      </w:pPr>
-      <w:r>
-        <w:rPr>
-          <w:lang w:val="en-US"/>
-        </w:rPr>
-        <w:t xml:space="preserve">We implemented this algorithm first and found it to be too slow. </w:t>
-      </w:r>
-      <w:r>
-        <w:rPr>
-          <w:lang w:val="en-US"/>
-        </w:rPr>
-        <w:t>Even though the graphs</w:t>
-      </w:r>
-      <w:r>
-        <w:rPr>
-          <w:lang w:val="en-US"/>
-        </w:rPr>
-        <w:t xml:space="preserve"> </w:t>
-      </w:r>
-      <w:r>
-        <w:rPr>
-          <w:lang w:val="en-US"/>
-        </w:rPr>
-        <w:t>we want to visualize</w:t>
-      </w:r>
-      <w:r>
-        <w:rPr>
-          <w:lang w:val="en-US"/>
-        </w:rPr>
-        <w:t xml:space="preserve"> will not </w:t>
-      </w:r>
-      <w:r>
-        <w:rPr>
-          <w:lang w:val="en-US"/>
-        </w:rPr>
-        <w:t xml:space="preserve">usually </w:t>
-      </w:r>
-      <w:r>
-        <w:rPr>
-          <w:lang w:val="en-US"/>
-        </w:rPr>
-        <w:t xml:space="preserve">be </w:t>
-      </w:r>
-      <w:r>
-        <w:rPr>
-          <w:lang w:val="en-US"/>
-        </w:rPr>
-        <w:t xml:space="preserve">very large, the Evaluate call is unfortunately so expensive that we </w:t>
-      </w:r>
-      <w:r>
-        <w:rPr>
-          <w:lang w:val="en-US"/>
-        </w:rPr>
-        <w:t>h</w:t>
-      </w:r>
-      <w:r>
-        <w:rPr>
-          <w:lang w:val="en-US"/>
-        </w:rPr>
-        <w:t>ave</w:t>
-      </w:r>
-      <w:r>
-        <w:rPr>
-          <w:lang w:val="en-US"/>
-        </w:rPr>
-        <w:t xml:space="preserve"> to do better.</w:t>
-      </w:r>
-    </w:p>
-    <w:p>
-      <w:pPr>
-        <w:rPr>
-          <w:lang w:val="en-US"/>
-        </w:rPr>
-      </w:pPr>
-      <w:r>
-        <w:rPr>
-          <w:lang w:val="en-US"/>
-        </w:rPr>
-        <w:t xml:space="preserve">Our idea is to use some kind of </w:t>
-      </w:r>
-      <w:proofErr w:type="spellStart"/>
-      <w:r>
-        <w:rPr>
-          <w:lang w:val="en-US"/>
-        </w:rPr>
-        <w:t>indetification</w:t>
-      </w:r>
-      <w:proofErr w:type="spellEnd"/>
-      <w:r>
-        <w:rPr>
-          <w:lang w:val="en-US"/>
-        </w:rPr>
-        <w:t xml:space="preserve"> of an instance in the </w:t>
-      </w:r>
-      <w:proofErr w:type="spellStart"/>
-      <w:r>
-        <w:rPr>
-          <w:lang w:val="en-US"/>
-        </w:rPr>
-        <w:t>debuggee</w:t>
-      </w:r>
-      <w:proofErr w:type="spellEnd"/>
-      <w:r>
-        <w:rPr>
-          <w:lang w:val="en-US"/>
-        </w:rPr>
-        <w:t xml:space="preserve"> so that we can use a </w:t>
-      </w:r>
-      <w:proofErr w:type="spellStart"/>
-      <w:r>
-        <w:rPr>
-          <w:lang w:val="en-US"/>
-        </w:rPr>
-        <w:t>hashtable</w:t>
-      </w:r>
-      <w:proofErr w:type="spellEnd"/>
-      <w:r>
-        <w:rPr>
-          <w:lang w:val="en-US"/>
-        </w:rPr>
-        <w:t xml:space="preserve"> to implement </w:t>
-      </w:r>
-      <w:proofErr w:type="spellStart"/>
-      <w:r>
-        <w:rPr>
-          <w:lang w:val="en-US"/>
-        </w:rPr>
-        <w:t>GetSeenNode</w:t>
-      </w:r>
-      <w:proofErr w:type="spellEnd"/>
-      <w:r>
-        <w:rPr>
-          <w:lang w:val="en-US"/>
-        </w:rPr>
-        <w:t xml:space="preserve"> better than in </w:t>
-      </w:r>
-      <w:proofErr w:type="gramStart"/>
-      <w:r>
-        <w:rPr>
-          <w:lang w:val="en-US"/>
-        </w:rPr>
-        <w:t>O(</w:t>
-      </w:r>
-      <w:proofErr w:type="gramEnd"/>
-      <w:r>
-        <w:rPr>
-          <w:lang w:val="en-US"/>
-        </w:rPr>
-        <w:t>n), ideally O(1).</w:t>
-      </w:r>
-    </w:p>
-    <w:p>
-      <w:pPr>
-        <w:rPr>
-          <w:lang w:val="en-US"/>
-        </w:rPr>
-      </w:pPr>
-      <w:r>
-        <w:rPr>
-          <w:lang w:val="en-US"/>
-        </w:rPr>
-        <w:t xml:space="preserve">Let’s see if we can add our own identification of an instance directly to the </w:t>
-      </w:r>
-      <w:proofErr w:type="spellStart"/>
-      <w:r>
-        <w:rPr>
-          <w:lang w:val="en-US"/>
-        </w:rPr>
-        <w:t>debuggee</w:t>
-      </w:r>
-      <w:proofErr w:type="spellEnd"/>
-      <w:r>
-        <w:rPr>
-          <w:lang w:val="en-US"/>
-        </w:rPr>
-        <w:t xml:space="preserve">. </w:t>
-      </w:r>
-      <w:r>
-        <w:rPr>
-          <w:lang w:val="en-US"/>
-        </w:rPr>
-        <w:t xml:space="preserve">We definitely cannot add new properties to the instances themselves because </w:t>
-      </w:r>
-      <w:r>
-        <w:rPr>
-          <w:lang w:val="en-US"/>
-        </w:rPr>
-        <w:t>it is</w:t>
-      </w:r>
-      <w:r>
-        <w:rPr>
-          <w:lang w:val="en-US"/>
-        </w:rPr>
-        <w:t xml:space="preserve"> not possible using the debugger API</w:t>
-      </w:r>
-      <w:r>
-        <w:rPr>
-          <w:lang w:val="en-US"/>
-        </w:rPr>
-        <w:t xml:space="preserve"> (and moreover </w:t>
-      </w:r>
-      <w:r>
-        <w:rPr>
-          <w:lang w:val="en-US"/>
-        </w:rPr>
-        <w:t xml:space="preserve">the </w:t>
-      </w:r>
-      <w:r>
-        <w:rPr>
-          <w:lang w:val="en-US"/>
-        </w:rPr>
-        <w:t xml:space="preserve">.NET </w:t>
-      </w:r>
-      <w:r>
-        <w:rPr>
-          <w:lang w:val="en-US"/>
-        </w:rPr>
-        <w:t>environment</w:t>
-      </w:r>
-      <w:r>
-        <w:rPr>
-          <w:lang w:val="en-US"/>
-        </w:rPr>
-        <w:t xml:space="preserve"> is static</w:t>
-      </w:r>
-      <w:r>
-        <w:rPr>
-          <w:lang w:val="en-US"/>
-        </w:rPr>
-        <w:t>ally</w:t>
-      </w:r>
-      <w:r>
-        <w:rPr>
-          <w:lang w:val="en-US"/>
-        </w:rPr>
-        <w:t xml:space="preserve"> </w:t>
-      </w:r>
-      <w:r>
-        <w:rPr>
-          <w:lang w:val="en-US"/>
-        </w:rPr>
-        <w:t>typed</w:t>
-      </w:r>
-      <w:r>
-        <w:rPr>
-          <w:lang w:val="en-US"/>
-        </w:rPr>
-        <w:t>)</w:t>
-      </w:r>
-      <w:r>
-        <w:rPr>
-          <w:lang w:val="en-US"/>
-        </w:rPr>
-        <w:t>.</w:t>
-      </w:r>
-      <w:r>
-        <w:rPr>
-          <w:lang w:val="en-US"/>
-        </w:rPr>
-        <w:t xml:space="preserve"> What could work would be to create an instance of a Dictionary in the </w:t>
-      </w:r>
-      <w:proofErr w:type="spellStart"/>
-      <w:r>
-        <w:rPr>
-          <w:lang w:val="en-US"/>
-        </w:rPr>
-        <w:t>debuggee</w:t>
-      </w:r>
-      <w:proofErr w:type="spellEnd"/>
-      <w:r>
-        <w:rPr>
-          <w:lang w:val="en-US"/>
-        </w:rPr>
-        <w:t xml:space="preserve"> (this is possible by just evaluating an expression “new </w:t>
-      </w:r>
-      <w:proofErr w:type="gramStart"/>
-      <w:r>
-        <w:rPr>
-          <w:lang w:val="en-US"/>
-        </w:rPr>
-        <w:t>Dictionary(</w:t>
-      </w:r>
-      <w:proofErr w:type="gramEnd"/>
-      <w:r>
-        <w:rPr>
-          <w:lang w:val="en-US"/>
-        </w:rPr>
-        <w:t>)”)</w:t>
-      </w:r>
-      <w:r>
-        <w:rPr>
-          <w:lang w:val="en-US"/>
-        </w:rPr>
-        <w:t xml:space="preserve">. This Dictionary would reliably map instances of the object </w:t>
-      </w:r>
-      <w:r>
-        <w:rPr>
-          <w:lang w:val="en-US"/>
-        </w:rPr>
-        <w:t>graph</w:t>
-      </w:r>
-      <w:r>
-        <w:rPr>
-          <w:lang w:val="en-US"/>
-        </w:rPr>
-        <w:t xml:space="preserve"> in the </w:t>
-      </w:r>
-      <w:proofErr w:type="spellStart"/>
-      <w:r>
-        <w:rPr>
-          <w:lang w:val="en-US"/>
-        </w:rPr>
-        <w:t>debuggee</w:t>
-      </w:r>
-      <w:proofErr w:type="spellEnd"/>
-      <w:r>
-        <w:rPr>
-          <w:lang w:val="en-US"/>
-        </w:rPr>
-        <w:t xml:space="preserve"> to integers.</w:t>
-      </w:r>
-      <w:r>
-        <w:rPr>
-          <w:lang w:val="en-US"/>
-        </w:rPr>
-        <w:t xml:space="preserve"> As we would encounter new instances, we would be adding them to the Dictionary in the </w:t>
-      </w:r>
-      <w:proofErr w:type="spellStart"/>
-      <w:r>
-        <w:rPr>
-          <w:lang w:val="en-US"/>
-        </w:rPr>
-        <w:t>debuggee</w:t>
-      </w:r>
-      <w:proofErr w:type="spellEnd"/>
-      <w:r>
-        <w:rPr>
-          <w:lang w:val="en-US"/>
-        </w:rPr>
-        <w:t xml:space="preserve"> (by evaluating an expression such as “</w:t>
-      </w:r>
-      <w:proofErr w:type="spellStart"/>
-      <w:proofErr w:type="gramStart"/>
-      <w:r>
-        <w:rPr>
-          <w:lang w:val="en-US"/>
-        </w:rPr>
-        <w:t>dict.Add</w:t>
-      </w:r>
-      <w:proofErr w:type="spellEnd"/>
-      <w:r>
-        <w:rPr>
-          <w:lang w:val="en-US"/>
-        </w:rPr>
-        <w:t>(</w:t>
-      </w:r>
-      <w:proofErr w:type="gramEnd"/>
-      <w:r>
-        <w:rPr>
-          <w:lang w:val="en-US"/>
-        </w:rPr>
-        <w:t>instance)”). To check if an instance has already been seen, we would evaluate “</w:t>
-      </w:r>
-      <w:proofErr w:type="spellStart"/>
-      <w:proofErr w:type="gramStart"/>
-      <w:r>
-        <w:rPr>
-          <w:lang w:val="en-US"/>
-        </w:rPr>
-        <w:t>dict.TryGetValue</w:t>
-      </w:r>
-      <w:proofErr w:type="spellEnd"/>
-      <w:r>
-        <w:rPr>
-          <w:lang w:val="en-US"/>
-        </w:rPr>
-        <w:t>(</w:t>
-      </w:r>
-      <w:proofErr w:type="gramEnd"/>
-      <w:r>
-        <w:rPr>
-          <w:lang w:val="en-US"/>
-        </w:rPr>
-        <w:t xml:space="preserve">out instance)” which would give us our integer identifier which we could use to </w:t>
-      </w:r>
-      <w:r>
-        <w:rPr>
-          <w:lang w:val="en-US"/>
-        </w:rPr>
-        <w:t>identify</w:t>
-      </w:r>
-      <w:r>
-        <w:rPr>
-          <w:lang w:val="en-US"/>
-        </w:rPr>
-        <w:t xml:space="preserve"> the corresponding node in our graph.</w:t>
-      </w:r>
-    </w:p>
-    <w:p>
-      <w:pPr>
-        <w:rPr>
-          <w:lang w:val="en-US"/>
-        </w:rPr>
-      </w:pPr>
-      <w:r>
-        <w:rPr>
-          <w:lang w:val="en-US"/>
-        </w:rPr>
-        <w:t>Such approach sound quite complicated and requires</w:t>
-      </w:r>
-      <w:r>
-        <w:rPr>
-          <w:lang w:val="en-US"/>
-        </w:rPr>
-        <w:t xml:space="preserve"> tamperin</w:t>
-      </w:r>
-      <w:r>
-        <w:rPr>
-          <w:lang w:val="en-US"/>
-        </w:rPr>
-        <w:t>g with the user program</w:t>
-      </w:r>
-      <w:r>
-        <w:rPr>
-          <w:lang w:val="en-US"/>
-        </w:rPr>
-        <w:t>. Let’s see wh</w:t>
-      </w:r>
-      <w:r>
-        <w:rPr>
-          <w:lang w:val="en-US"/>
-        </w:rPr>
-        <w:t xml:space="preserve">ether we can </w:t>
-      </w:r>
-      <w:r>
-        <w:rPr>
-          <w:lang w:val="en-US"/>
-        </w:rPr>
-        <w:t>use</w:t>
-      </w:r>
-      <w:r>
-        <w:rPr>
-          <w:lang w:val="en-US"/>
-        </w:rPr>
-        <w:t xml:space="preserve"> something else.</w:t>
-      </w:r>
-    </w:p>
-    <w:p>
-      <w:pPr>
-        <w:pStyle w:val="Heading5"/>
-        <w:rPr>
-          <w:lang w:val="en-US"/>
-        </w:rPr>
-      </w:pPr>
-      <w:r>
-        <w:rPr>
-          <w:lang w:val="en-US"/>
-        </w:rPr>
         <w:t xml:space="preserve">.NET </w:t>
       </w:r>
       <w:proofErr w:type="spellStart"/>
@@ -20807,14 +21089,7 @@
         <w:rPr>
           <w:lang w:val="en-US"/>
         </w:rPr>
-        <w:t xml:space="preserve">be quite a high </w:t>
-      </w:r>
-      <w:r>
-        <w:rPr>
-          <w:lang w:val="en-US"/>
-        </w:rPr>
-        <w:lastRenderedPageBreak/>
-        <w:t xml:space="preserve">probability of hitting one value twice after 5000 attempts (this is </w:t>
+        <w:t xml:space="preserve">be quite a high probability of hitting one value twice after 5000 attempts (this is </w:t>
       </w:r>
       <w:r>
         <w:rPr>
@@ -21518,6 +21793,7 @@
           <w:szCs w:val="16"/>
           <w:lang w:val="en-US"/>
         </w:rPr>
+        <w:lastRenderedPageBreak/>
         <w:t xml:space="preserve">    </w:t>
       </w:r>
       <w:proofErr w:type="gramStart"/>
@@ -22012,8 +22288,6 @@
         </w:rPr>
         <w:t>From here rewrite</w:t>
       </w:r>
-      <w:bookmarkStart w:id="0" w:name="_GoBack"/>
-      <w:bookmarkEnd w:id="0"/>
     </w:p>
     <w:p>
       <w:pPr>
@@ -22053,7 +22327,6 @@
         <w:rPr>
           <w:lang w:val="en-US"/>
         </w:rPr>
-        <w:lastRenderedPageBreak/>
         <w:t>To resolve this problem we started looking for ways to make the layout incrementally stable (small graph change results in small layout change) and we also implemented animation which moves existing nodes from old positions to new positions.</w:t>
       </w:r>
     </w:p>
@@ -22282,6 +22555,7 @@
         <w:rPr>
           <w:lang w:val="en-US"/>
         </w:rPr>
+        <w:lastRenderedPageBreak/>
         <w:t>Determine the paths of edges (edge routing)</w:t>
       </w:r>
     </w:p>
@@ -22430,7 +22704,6 @@
         <w:rPr>
           <w:lang w:val="en-US"/>
         </w:rPr>
-        <w:lastRenderedPageBreak/>
         <w:t>Our solution aims for determinism and incremental stability.</w:t>
       </w:r>
     </w:p>
@@ -22754,6 +23027,7 @@
         <w:rPr>
           <w:lang w:val="en-US"/>
         </w:rPr>
+        <w:lastRenderedPageBreak/>
         <w:t>Foreach</w:t>
       </w:r>
       <w:proofErr w:type="spellEnd"/>
@@ -23098,7 +23372,6 @@
         <w:rPr>
           <w:lang w:val="en-US"/>
         </w:rPr>
-        <w:lastRenderedPageBreak/>
         <w:tab/>
       </w:r>
       <w:r>
@@ -23382,6 +23655,7 @@
         <w:rPr>
           <w:lang w:val="en-US"/>
         </w:rPr>
+        <w:lastRenderedPageBreak/>
         <w:t xml:space="preserve">In WPF the user can define his own user interface elements and completely control layout of their children by </w:t>
       </w:r>
       <w:proofErr w:type="spellStart"/>
@@ -23680,321 +23954,321 @@
         <w:rPr>
           <w:lang w:val="en-US"/>
         </w:rPr>
+        <w:t>One approach to routing splines is routing the edges one-by-</w:t>
+      </w:r>
+      <w:proofErr w:type="gramStart"/>
+      <w:r>
+        <w:rPr>
+          <w:lang w:val="en-US"/>
+        </w:rPr>
+        <w:t>one, that</w:t>
+      </w:r>
+      <w:proofErr w:type="gramEnd"/>
+      <w:r>
+        <w:rPr>
+          <w:lang w:val="en-US"/>
+        </w:rPr>
+        <w:t xml:space="preserve"> is treating every edge as completely separate input. This is how </w:t>
+      </w:r>
+      <w:proofErr w:type="spellStart"/>
+      <w:r>
+        <w:rPr>
+          <w:lang w:val="en-US"/>
+        </w:rPr>
+        <w:t>Graphviz</w:t>
+      </w:r>
+      <w:proofErr w:type="spellEnd"/>
+      <w:r>
+        <w:rPr>
+          <w:lang w:val="en-US"/>
+        </w:rPr>
+        <w:t xml:space="preserve"> does it. This approach can lead to spline overlaps.</w:t>
+      </w:r>
+    </w:p>
+    <w:p>
+      <w:pPr>
+        <w:rPr>
+          <w:lang w:val="en-US"/>
+        </w:rPr>
+      </w:pPr>
+      <w:r>
+        <w:rPr>
+          <w:lang w:val="en-US"/>
+        </w:rPr>
+        <w:t xml:space="preserve">Another approach could be routing the splines globally, i.e. every edge path can affect paths of other edges. Such approach could try to reduce edge overlaps while still maintaining reasonable edge paths. The </w:t>
+      </w:r>
+      <w:proofErr w:type="spellStart"/>
+      <w:r>
+        <w:rPr>
+          <w:lang w:val="en-US"/>
+        </w:rPr>
+        <w:t>Graphviz</w:t>
+      </w:r>
+      <w:proofErr w:type="spellEnd"/>
+      <w:r>
+        <w:rPr>
+          <w:lang w:val="en-US"/>
+        </w:rPr>
+        <w:t xml:space="preserve"> paper mentions this, but they do not provide any ideas for such algorithm.</w:t>
+      </w:r>
+    </w:p>
+    <w:p>
+      <w:pPr>
+        <w:rPr>
+          <w:lang w:val="en-US"/>
+        </w:rPr>
+      </w:pPr>
+      <w:r>
+        <w:rPr>
+          <w:lang w:val="en-US"/>
+        </w:rPr>
+        <w:t xml:space="preserve">As said, </w:t>
+      </w:r>
+      <w:proofErr w:type="spellStart"/>
+      <w:r>
+        <w:rPr>
+          <w:lang w:val="en-US"/>
+        </w:rPr>
+        <w:t>Graphviz</w:t>
+      </w:r>
+      <w:proofErr w:type="spellEnd"/>
+      <w:r>
+        <w:rPr>
+          <w:lang w:val="en-US"/>
+        </w:rPr>
+        <w:t xml:space="preserve"> was used for routing the edges and the appearance of resulting graphs was good: screenshot </w:t>
+      </w:r>
+    </w:p>
+    <w:p>
+      <w:pPr>
+        <w:rPr>
+          <w:lang w:val="en-US"/>
+        </w:rPr>
+      </w:pPr>
+      <w:r>
+        <w:rPr>
+          <w:lang w:val="en-US"/>
+        </w:rPr>
+        <w:t xml:space="preserve">However, the members of </w:t>
+      </w:r>
+      <w:proofErr w:type="spellStart"/>
+      <w:r>
+        <w:rPr>
+          <w:lang w:val="en-US"/>
+        </w:rPr>
+        <w:t>SharpDevelop</w:t>
+      </w:r>
+      <w:proofErr w:type="spellEnd"/>
+      <w:r>
+        <w:rPr>
+          <w:lang w:val="en-US"/>
+        </w:rPr>
+        <w:t xml:space="preserve"> team expressed a concern about the impact of the size of </w:t>
+      </w:r>
+      <w:proofErr w:type="spellStart"/>
+      <w:r>
+        <w:rPr>
+          <w:lang w:val="en-US"/>
+        </w:rPr>
+        <w:t>Graphviz</w:t>
+      </w:r>
+      <w:proofErr w:type="spellEnd"/>
+      <w:r>
+        <w:rPr>
+          <w:lang w:val="en-US"/>
+        </w:rPr>
+        <w:t xml:space="preserve"> binaries on the size of </w:t>
+      </w:r>
+      <w:proofErr w:type="spellStart"/>
+      <w:r>
+        <w:rPr>
+          <w:lang w:val="en-US"/>
+        </w:rPr>
+        <w:t>SharpDevelop</w:t>
+      </w:r>
+      <w:proofErr w:type="spellEnd"/>
+      <w:r>
+        <w:rPr>
+          <w:lang w:val="en-US"/>
+        </w:rPr>
+        <w:t xml:space="preserve"> installer: </w:t>
+      </w:r>
+      <w:proofErr w:type="spellStart"/>
+      <w:r>
+        <w:rPr>
+          <w:lang w:val="en-US"/>
+        </w:rPr>
+        <w:t>Graphviz</w:t>
+      </w:r>
+      <w:proofErr w:type="spellEnd"/>
+      <w:r>
+        <w:rPr>
+          <w:lang w:val="en-US"/>
+        </w:rPr>
+        <w:t xml:space="preserve"> needs about 10Mb of binaries and won’t run without them even if they are not needed (for example it crashes when a library for writing jpegs is missing even though the output type is set to </w:t>
+      </w:r>
+      <w:r>
+        <w:rPr>
+          <w:i/>
+          <w:lang w:val="en-US"/>
+        </w:rPr>
+        <w:t>text</w:t>
+      </w:r>
+      <w:r>
+        <w:rPr>
+          <w:lang w:val="en-US"/>
+        </w:rPr>
+        <w:t>).</w:t>
+      </w:r>
+    </w:p>
+    <w:p>
+      <w:pPr>
+        <w:rPr>
+          <w:lang w:val="en-US"/>
+        </w:rPr>
+      </w:pPr>
+      <w:r>
+        <w:rPr>
+          <w:lang w:val="en-US"/>
+        </w:rPr>
+        <w:t xml:space="preserve">Therefore we decided to implement also the spline routing ourselves and get rid of </w:t>
+      </w:r>
+      <w:proofErr w:type="spellStart"/>
+      <w:r>
+        <w:rPr>
+          <w:lang w:val="en-US"/>
+        </w:rPr>
+        <w:t>Graphviz</w:t>
+      </w:r>
+      <w:proofErr w:type="spellEnd"/>
+      <w:r>
+        <w:rPr>
+          <w:lang w:val="en-US"/>
+        </w:rPr>
+        <w:t xml:space="preserve"> completely.</w:t>
+      </w:r>
+    </w:p>
+    <w:p>
+      <w:pPr>
+        <w:pStyle w:val="Heading5"/>
+        <w:rPr>
+          <w:lang w:val="en-US"/>
+        </w:rPr>
+      </w:pPr>
+      <w:r>
+        <w:rPr>
+          <w:lang w:val="en-US"/>
+        </w:rPr>
+        <w:t xml:space="preserve">Our </w:t>
+      </w:r>
+      <w:proofErr w:type="spellStart"/>
+      <w:r>
+        <w:rPr>
+          <w:lang w:val="en-US"/>
+        </w:rPr>
+        <w:t>algoritm</w:t>
+      </w:r>
+      <w:proofErr w:type="spellEnd"/>
+    </w:p>
+    <w:p>
+      <w:pPr>
+        <w:rPr>
+          <w:lang w:val="en-US"/>
+        </w:rPr>
+      </w:pPr>
+    </w:p>
+    <w:p>
+      <w:pPr>
+        <w:rPr>
+          <w:lang w:val="en-US"/>
+        </w:rPr>
+      </w:pPr>
+      <w:r>
+        <w:rPr>
+          <w:lang w:val="en-US"/>
+        </w:rPr>
+        <w:t xml:space="preserve">We realized that when routing edges to avoid rectangles, the crucial points in the plane are the </w:t>
+      </w:r>
+      <w:r>
+        <w:rPr>
+          <w:i/>
+          <w:lang w:val="en-US"/>
+        </w:rPr>
+        <w:t xml:space="preserve">corners </w:t>
+      </w:r>
+      <w:r>
+        <w:rPr>
+          <w:lang w:val="en-US"/>
+        </w:rPr>
+        <w:t xml:space="preserve">of the rectangles. Second, to make edges look natural to humans, some sort of shortest path routing would be reasonable. The </w:t>
+      </w:r>
+      <w:proofErr w:type="spellStart"/>
+      <w:r>
+        <w:rPr>
+          <w:lang w:val="en-US"/>
+        </w:rPr>
+        <w:t>Graphviz</w:t>
+      </w:r>
+      <w:proofErr w:type="spellEnd"/>
+      <w:r>
+        <w:rPr>
+          <w:lang w:val="en-US"/>
+        </w:rPr>
+        <w:t xml:space="preserve"> paper confirmed our ideas.</w:t>
+      </w:r>
+    </w:p>
+    <w:p>
+      <w:pPr>
+        <w:rPr>
+          <w:lang w:val="en-US"/>
+        </w:rPr>
+      </w:pPr>
+      <w:r>
+        <w:rPr>
+          <w:lang w:val="en-US"/>
+        </w:rPr>
+        <w:t xml:space="preserve">Like </w:t>
+      </w:r>
+      <w:proofErr w:type="spellStart"/>
+      <w:r>
+        <w:rPr>
+          <w:lang w:val="en-US"/>
+        </w:rPr>
+        <w:t>Graphviz</w:t>
+      </w:r>
+      <w:proofErr w:type="spellEnd"/>
+      <w:r>
+        <w:rPr>
+          <w:lang w:val="en-US"/>
+        </w:rPr>
+        <w:t>, we route the edges one-by-one. This is the algorithm:</w:t>
+      </w:r>
+    </w:p>
+    <w:p>
+      <w:pPr>
+        <w:rPr>
+          <w:lang w:val="en-US"/>
+        </w:rPr>
+      </w:pPr>
+      <w:r>
+        <w:rPr>
+          <w:lang w:val="en-US"/>
+        </w:rPr>
+        <w:t>For each edge e in G:</w:t>
+      </w:r>
+    </w:p>
+    <w:p>
+      <w:pPr>
+        <w:ind w:firstLine="708"/>
+        <w:rPr>
+          <w:lang w:val="en-US"/>
+        </w:rPr>
+      </w:pPr>
+      <w:r>
+        <w:rPr>
+          <w:lang w:val="en-US"/>
+        </w:rPr>
         <w:lastRenderedPageBreak/>
-        <w:t>One approach to routing splines is routing the edges one-by-</w:t>
-      </w:r>
-      <w:proofErr w:type="gramStart"/>
-      <w:r>
-        <w:rPr>
-          <w:lang w:val="en-US"/>
-        </w:rPr>
-        <w:t>one, that</w:t>
-      </w:r>
-      <w:proofErr w:type="gramEnd"/>
-      <w:r>
-        <w:rPr>
-          <w:lang w:val="en-US"/>
-        </w:rPr>
-        <w:t xml:space="preserve"> is treating every edge as completely separate input. This is how </w:t>
-      </w:r>
-      <w:proofErr w:type="spellStart"/>
-      <w:r>
-        <w:rPr>
-          <w:lang w:val="en-US"/>
-        </w:rPr>
-        <w:t>Graphviz</w:t>
-      </w:r>
-      <w:proofErr w:type="spellEnd"/>
-      <w:r>
-        <w:rPr>
-          <w:lang w:val="en-US"/>
-        </w:rPr>
-        <w:t xml:space="preserve"> does it. This approach can lead to spline overlaps.</w:t>
-      </w:r>
-    </w:p>
-    <w:p>
-      <w:pPr>
-        <w:rPr>
-          <w:lang w:val="en-US"/>
-        </w:rPr>
-      </w:pPr>
-      <w:r>
-        <w:rPr>
-          <w:lang w:val="en-US"/>
-        </w:rPr>
-        <w:t xml:space="preserve">Another approach could be routing the splines globally, i.e. every edge path can affect paths of other edges. Such approach could try to reduce edge overlaps while still maintaining reasonable edge paths. The </w:t>
-      </w:r>
-      <w:proofErr w:type="spellStart"/>
-      <w:r>
-        <w:rPr>
-          <w:lang w:val="en-US"/>
-        </w:rPr>
-        <w:t>Graphviz</w:t>
-      </w:r>
-      <w:proofErr w:type="spellEnd"/>
-      <w:r>
-        <w:rPr>
-          <w:lang w:val="en-US"/>
-        </w:rPr>
-        <w:t xml:space="preserve"> paper mentions this, but they do not provide any ideas for such algorithm.</w:t>
-      </w:r>
-    </w:p>
-    <w:p>
-      <w:pPr>
-        <w:rPr>
-          <w:lang w:val="en-US"/>
-        </w:rPr>
-      </w:pPr>
-      <w:r>
-        <w:rPr>
-          <w:lang w:val="en-US"/>
-        </w:rPr>
-        <w:t xml:space="preserve">As said, </w:t>
-      </w:r>
-      <w:proofErr w:type="spellStart"/>
-      <w:r>
-        <w:rPr>
-          <w:lang w:val="en-US"/>
-        </w:rPr>
-        <w:t>Graphviz</w:t>
-      </w:r>
-      <w:proofErr w:type="spellEnd"/>
-      <w:r>
-        <w:rPr>
-          <w:lang w:val="en-US"/>
-        </w:rPr>
-        <w:t xml:space="preserve"> was used for routing the edges and the appearance of resulting graphs was good: screenshot </w:t>
-      </w:r>
-    </w:p>
-    <w:p>
-      <w:pPr>
-        <w:rPr>
-          <w:lang w:val="en-US"/>
-        </w:rPr>
-      </w:pPr>
-      <w:r>
-        <w:rPr>
-          <w:lang w:val="en-US"/>
-        </w:rPr>
-        <w:t xml:space="preserve">However, the members of </w:t>
-      </w:r>
-      <w:proofErr w:type="spellStart"/>
-      <w:r>
-        <w:rPr>
-          <w:lang w:val="en-US"/>
-        </w:rPr>
-        <w:t>SharpDevelop</w:t>
-      </w:r>
-      <w:proofErr w:type="spellEnd"/>
-      <w:r>
-        <w:rPr>
-          <w:lang w:val="en-US"/>
-        </w:rPr>
-        <w:t xml:space="preserve"> team expressed a concern about the impact of the size of </w:t>
-      </w:r>
-      <w:proofErr w:type="spellStart"/>
-      <w:r>
-        <w:rPr>
-          <w:lang w:val="en-US"/>
-        </w:rPr>
-        <w:t>Graphviz</w:t>
-      </w:r>
-      <w:proofErr w:type="spellEnd"/>
-      <w:r>
-        <w:rPr>
-          <w:lang w:val="en-US"/>
-        </w:rPr>
-        <w:t xml:space="preserve"> binaries on the size of </w:t>
-      </w:r>
-      <w:proofErr w:type="spellStart"/>
-      <w:r>
-        <w:rPr>
-          <w:lang w:val="en-US"/>
-        </w:rPr>
-        <w:t>SharpDevelop</w:t>
-      </w:r>
-      <w:proofErr w:type="spellEnd"/>
-      <w:r>
-        <w:rPr>
-          <w:lang w:val="en-US"/>
-        </w:rPr>
-        <w:t xml:space="preserve"> installer: </w:t>
-      </w:r>
-      <w:proofErr w:type="spellStart"/>
-      <w:r>
-        <w:rPr>
-          <w:lang w:val="en-US"/>
-        </w:rPr>
-        <w:t>Graphviz</w:t>
-      </w:r>
-      <w:proofErr w:type="spellEnd"/>
-      <w:r>
-        <w:rPr>
-          <w:lang w:val="en-US"/>
-        </w:rPr>
-        <w:t xml:space="preserve"> needs about 10Mb of binaries and won’t run without them even if they are not needed (for example it crashes when a library for writing jpegs is missing even though the output type is set to </w:t>
-      </w:r>
-      <w:r>
-        <w:rPr>
-          <w:i/>
-          <w:lang w:val="en-US"/>
-        </w:rPr>
-        <w:t>text</w:t>
-      </w:r>
-      <w:r>
-        <w:rPr>
-          <w:lang w:val="en-US"/>
-        </w:rPr>
-        <w:t>).</w:t>
-      </w:r>
-    </w:p>
-    <w:p>
-      <w:pPr>
-        <w:rPr>
-          <w:lang w:val="en-US"/>
-        </w:rPr>
-      </w:pPr>
-      <w:r>
-        <w:rPr>
-          <w:lang w:val="en-US"/>
-        </w:rPr>
-        <w:t xml:space="preserve">Therefore we decided to implement also the spline routing ourselves and get rid of </w:t>
-      </w:r>
-      <w:proofErr w:type="spellStart"/>
-      <w:r>
-        <w:rPr>
-          <w:lang w:val="en-US"/>
-        </w:rPr>
-        <w:t>Graphviz</w:t>
-      </w:r>
-      <w:proofErr w:type="spellEnd"/>
-      <w:r>
-        <w:rPr>
-          <w:lang w:val="en-US"/>
-        </w:rPr>
-        <w:t xml:space="preserve"> completely.</w:t>
-      </w:r>
-    </w:p>
-    <w:p>
-      <w:pPr>
-        <w:pStyle w:val="Heading5"/>
-        <w:rPr>
-          <w:lang w:val="en-US"/>
-        </w:rPr>
-      </w:pPr>
-      <w:r>
-        <w:rPr>
-          <w:lang w:val="en-US"/>
-        </w:rPr>
-        <w:t xml:space="preserve">Our </w:t>
-      </w:r>
-      <w:proofErr w:type="spellStart"/>
-      <w:r>
-        <w:rPr>
-          <w:lang w:val="en-US"/>
-        </w:rPr>
-        <w:t>algoritm</w:t>
-      </w:r>
-      <w:proofErr w:type="spellEnd"/>
-    </w:p>
-    <w:p>
-      <w:pPr>
-        <w:rPr>
-          <w:lang w:val="en-US"/>
-        </w:rPr>
-      </w:pPr>
-    </w:p>
-    <w:p>
-      <w:pPr>
-        <w:rPr>
-          <w:lang w:val="en-US"/>
-        </w:rPr>
-      </w:pPr>
-      <w:r>
-        <w:rPr>
-          <w:lang w:val="en-US"/>
-        </w:rPr>
-        <w:t xml:space="preserve">We realized that when routing edges to avoid rectangles, the crucial points in the plane are the </w:t>
-      </w:r>
-      <w:r>
-        <w:rPr>
-          <w:i/>
-          <w:lang w:val="en-US"/>
-        </w:rPr>
-        <w:t xml:space="preserve">corners </w:t>
-      </w:r>
-      <w:r>
-        <w:rPr>
-          <w:lang w:val="en-US"/>
-        </w:rPr>
-        <w:t xml:space="preserve">of the rectangles. Second, to make edges look natural to humans, some sort of shortest path routing would be reasonable. The </w:t>
-      </w:r>
-      <w:proofErr w:type="spellStart"/>
-      <w:r>
-        <w:rPr>
-          <w:lang w:val="en-US"/>
-        </w:rPr>
-        <w:t>Graphviz</w:t>
-      </w:r>
-      <w:proofErr w:type="spellEnd"/>
-      <w:r>
-        <w:rPr>
-          <w:lang w:val="en-US"/>
-        </w:rPr>
-        <w:t xml:space="preserve"> paper confirmed our ideas.</w:t>
-      </w:r>
-    </w:p>
-    <w:p>
-      <w:pPr>
-        <w:rPr>
-          <w:lang w:val="en-US"/>
-        </w:rPr>
-      </w:pPr>
-      <w:r>
-        <w:rPr>
-          <w:lang w:val="en-US"/>
-        </w:rPr>
-        <w:t xml:space="preserve">Like </w:t>
-      </w:r>
-      <w:proofErr w:type="spellStart"/>
-      <w:r>
-        <w:rPr>
-          <w:lang w:val="en-US"/>
-        </w:rPr>
-        <w:t>Graphviz</w:t>
-      </w:r>
-      <w:proofErr w:type="spellEnd"/>
-      <w:r>
-        <w:rPr>
-          <w:lang w:val="en-US"/>
-        </w:rPr>
-        <w:t>, we route the edges one-by-one. This is the algorithm:</w:t>
-      </w:r>
-    </w:p>
-    <w:p>
-      <w:pPr>
-        <w:rPr>
-          <w:lang w:val="en-US"/>
-        </w:rPr>
-      </w:pPr>
-      <w:r>
-        <w:rPr>
-          <w:lang w:val="en-US"/>
-        </w:rPr>
-        <w:t>For each edge e in G:</w:t>
-      </w:r>
-    </w:p>
-    <w:p>
-      <w:pPr>
-        <w:ind w:firstLine="708"/>
-        <w:rPr>
-          <w:lang w:val="en-US"/>
-        </w:rPr>
-      </w:pPr>
-      <w:r>
-        <w:rPr>
-          <w:lang w:val="en-US"/>
-        </w:rPr>
         <w:t xml:space="preserve">Determine edge start and end point of edge e: draw a straight line from the center of edge’s source rectangle to the center of edge’s target rectangle. Where this line intersects the source rectangle is the start point </w:t>
       </w:r>
       <w:proofErr w:type="spellStart"/>
@@ -24294,7 +24568,6 @@
         <w:rPr>
           <w:lang w:val="en-US"/>
         </w:rPr>
-        <w:lastRenderedPageBreak/>
         <w:t xml:space="preserve">This algorithm is </w:t>
       </w:r>
       <w:proofErr w:type="gramStart"/>
@@ -24517,6 +24790,7 @@
         <w:rPr>
           <w:lang w:val="en-US"/>
         </w:rPr>
+        <w:lastRenderedPageBreak/>
         <w:t>Edge overlaps</w:t>
       </w:r>
     </w:p>
@@ -24683,14 +24957,7 @@
         <w:rPr>
           <w:lang w:val="en-US"/>
         </w:rPr>
-        <w:t xml:space="preserve">) let the user specify starting and ending point of the edge. This could be useful in object graph visualizer because the edge outgoing from an object property could start directly next to the title of the property. We considered this and concluded that the layout would get problematic when the contents of a node are scrolled – the edge point would have </w:t>
-      </w:r>
-      <w:r>
-        <w:rPr>
-          <w:lang w:val="en-US"/>
-        </w:rPr>
-        <w:lastRenderedPageBreak/>
-        <w:t>to move and the edge would have to be re-routed when scrolling. Therefore we decided not to implement this feature.</w:t>
+        <w:t>) let the user specify starting and ending point of the edge. This could be useful in object graph visualizer because the edge outgoing from an object property could start directly next to the title of the property. We considered this and concluded that the layout would get problematic when the contents of a node are scrolled – the edge point would have to move and the edge would have to be re-routed when scrolling. Therefore we decided not to implement this feature.</w:t>
       </w:r>
     </w:p>
     <w:p>
@@ -24906,7 +25173,14 @@
         <w:rPr>
           <w:lang w:val="en-US"/>
         </w:rPr>
-        <w:t xml:space="preserve"> which is a Visual Studio debugger visualizer. The problem with this visualizer is that it is designed to visualize only one specific type – </w:t>
+        <w:t xml:space="preserve"> which is a Visual Studio </w:t>
+      </w:r>
+      <w:r>
+        <w:rPr>
+          <w:lang w:val="en-US"/>
+        </w:rPr>
+        <w:lastRenderedPageBreak/>
+        <w:t xml:space="preserve">debugger visualizer. The problem with this visualizer is that it is designed to visualize only one specific type – </w:t>
       </w:r>
       <w:r>
         <w:rPr>
@@ -25183,7 +25457,6 @@
         <w:rPr>
           <w:lang w:val="en-US"/>
         </w:rPr>
-        <w:lastRenderedPageBreak/>
         <w:t>What needs to be done</w:t>
       </w:r>
     </w:p>
@@ -32042,7 +32315,7 @@
 </file>
 
 <file path=customXml/itemProps1.xml><?xml version="1.0" encoding="utf-8"?>
-<ds:datastoreItem xmlns:ds="http://schemas.openxmlformats.org/officeDocument/2006/customXml" ds:itemID="{7C1589A7-7502-4618-B5F3-6F630CC53026}">
+<ds:datastoreItem xmlns:ds="http://schemas.openxmlformats.org/officeDocument/2006/customXml" ds:itemID="{C07751D7-5A5D-4E3B-ABA1-5A4C6DB098F6}">
   <ds:schemaRefs>
     <ds:schemaRef ds:uri="http://schemas.openxmlformats.org/officeDocument/2006/bibliography"/>
   </ds:schemaRefs>

</xml_diff>

<commit_message>
Polished Object graph text.
</commit_message>
<xml_diff>
--- a/DebuggerVisualizers.docx
+++ b/DebuggerVisualizers.docx
@@ -2477,7 +2477,7 @@
       <w:r>
         <w:rPr>
           <w:noProof/>
-          <w:lang w:val="en-US" w:eastAsia="cs-CZ"/>
+          <w:lang w:eastAsia="cs-CZ"/>
         </w:rPr>
         <w:drawing>
           <wp:inline distT="0" distB="0" distL="0" distR="0" wp14:anchorId="6412A936" wp14:editId="3AF2587B">
@@ -8705,13 +8705,7 @@
         <w:rPr>
           <w:lang w:val="en-US"/>
         </w:rPr>
-        <w:t xml:space="preserve"> </w:t>
-      </w:r>
-      <w:r>
-        <w:rPr>
-          <w:lang w:val="en-US"/>
-        </w:rPr>
-        <w:t>called ICorDebug (</w:t>
+        <w:t xml:space="preserve"> called ICorDebug (</w:t>
       </w:r>
       <w:hyperlink r:id="rId13" w:history="1">
         <w:r>
@@ -11308,19 +11302,7 @@
     </w:p>
     <w:p>
       <w:r>
-        <w:t>The .NET garbage collector (GC) presents a significant complication to the debugger.  When the debuggee is paused no code can be executed including the garbage collector so it is safe to investigate it as much and as long as we want.  However, if the debugge</w:t>
-      </w:r>
-      <w:r>
-        <w:t>e</w:t>
-      </w:r>
-      <w:r>
-        <w:t xml:space="preserve"> is resumed even for just a few instructions, the GC might have been run and it might have moved all variables around in memory.  The GC takes care to update all references within the debuggee so that it does not even notice.  However, it unfortunately does not tell the debugger.  This means that whenever </w:t>
-      </w:r>
-      <w:r>
-        <w:t xml:space="preserve">the </w:t>
-      </w:r>
-      <w:r>
-        <w:t>debuggee is resumed, all debugger's Values become invalid because they might be pointing to wrong memory</w:t>
+        <w:t>The .NET garbage collector (GC) presents a significant complication to the debugger.  When the debuggee is paused no code can be executed including the garbage collector so it is safe to investigate it as much and as long as we want.  However, if the debuggee is resumed even for just a few instructions, the GC might have been run and it might have moved all variables around in memory.  The GC takes care to update all references within the debuggee so that it does not even notice.  However, it unfortunately does not tell the debugger.  This means that whenever the debuggee is resumed, all debugger's Values become invalid because they might be pointing to wrong memory</w:t>
       </w:r>
       <w:r>
         <w:t xml:space="preserve"> (Value holds a reference to the COM object identifying the value in the debuggee)</w:t>
@@ -11419,13 +11401,7 @@
     </w:p>
     <w:p>
       <w:r>
-        <w:t xml:space="preserve">Expressions can be turned into their string representation (e.g. </w:t>
-      </w:r>
-      <w:r>
-        <w:t>"foo.bar.Person“</w:t>
-      </w:r>
-      <w:r>
-        <w:t>) and parsed from a string in C# format. This functionality already comes from NRefactory.</w:t>
+        <w:t>Expressions can be turned into their string representation (e.g. "foo.bar.Person“) and parsed from a string in C# format. This functionality already comes from NRefactory.</w:t>
       </w:r>
     </w:p>
     <w:p>
@@ -11488,13 +11464,7 @@
         <w:rPr>
           <w:lang w:val="en-US"/>
         </w:rPr>
-        <w:t xml:space="preserve">Expression </w:t>
-      </w:r>
-      <w:r>
-        <w:rPr>
-          <w:lang w:val="en-US"/>
-        </w:rPr>
-        <w:t>caching</w:t>
+        <w:t>Expression caching</w:t>
       </w:r>
     </w:p>
     <w:p>
@@ -11504,10 +11474,7 @@
         </w:rPr>
       </w:pPr>
       <w:r>
-        <w:t>As we said – expressions are useful. I</w:t>
-      </w:r>
-      <w:r>
-        <w:t>nstead of keeping a Value and never knowing when it becomes invalid, we keep an expression an evaluate it whenever we need its value</w:t>
+        <w:t>As we said – expressions are useful. Instead of keeping a Value and never knowing when it becomes invalid, we keep an expression an evaluate it whenever we need its value</w:t>
       </w:r>
       <w:r>
         <w:t>.</w:t>
@@ -11599,10 +11566,7 @@
         <w:t xml:space="preserve">As Visitors are the primary way to work with NRefactory expressions, </w:t>
       </w:r>
       <w:r>
-        <w:t>ExpressionEvaluator</w:t>
-      </w:r>
-      <w:r>
-        <w:t xml:space="preserve"> is also a Visitor.</w:t>
+        <w:t>ExpressionEvaluator is also a Visitor.</w:t>
       </w:r>
       <w:r>
         <w:t xml:space="preserve"> This makes a lot of sense because the evaluation can be defined recursively:</w:t>
@@ -11664,13 +11628,7 @@
     </w:p>
     <w:p>
       <w:r>
-        <w:t>string Name { get</w:t>
-      </w:r>
-      <w:r>
-        <w:t xml:space="preserve">; set; </w:t>
-      </w:r>
-      <w:r>
-        <w:t>}</w:t>
+        <w:t>string Name { get; set; }</w:t>
       </w:r>
       <w:r>
         <w:tab/>
@@ -11682,13 +11640,7 @@
     </w:p>
     <w:p>
       <w:r>
-        <w:t>T</w:t>
-      </w:r>
-      <w:r>
-        <w:t>o get the values of the properties</w:t>
-      </w:r>
-      <w:r>
-        <w:t>, i</w:t>
+        <w:t>To get the values of the properties, i</w:t>
       </w:r>
       <w:r>
         <w:t xml:space="preserve">nstead of invoking the getters, the debugger </w:t>
@@ -11821,10 +11773,7 @@
         <w:t>&amp;&amp;</w:t>
       </w:r>
       <w:r>
-        <w:t>                     </w:t>
-      </w:r>
-      <w:r>
-        <w:t xml:space="preserve">                </w:t>
+        <w:t xml:space="preserve">                                     </w:t>
       </w:r>
       <w:r>
         <w:rPr>
@@ -12018,13 +11967,7 @@
         <w:t>&amp;&amp;</w:t>
       </w:r>
       <w:r>
-        <w:t>                    </w:t>
-      </w:r>
-      <w:r>
-        <w:t xml:space="preserve">              </w:t>
-      </w:r>
-      <w:r>
-        <w:t> </w:t>
+        <w:t>                                   </w:t>
       </w:r>
       <w:r>
         <w:rPr>
@@ -12160,10 +12103,7 @@
         <w:t>&amp;&amp;</w:t>
       </w:r>
       <w:r>
-        <w:t>   </w:t>
-      </w:r>
-      <w:r>
-        <w:t xml:space="preserve"> </w:t>
+        <w:t xml:space="preserve">    </w:t>
       </w:r>
       <w:r>
         <w:rPr>
@@ -12561,14 +12501,7 @@
         <w:rPr>
           <w:lang w:val="en-US" w:eastAsia="cs-CZ"/>
         </w:rPr>
-        <w:t xml:space="preserve">which makes it a bit easier to use.  It converts 'out' parameters to return values and tracks returned COM objects so that they can be explicitly released (this is necessary so that the debugger does not lock assemblies).  The </w:t>
-      </w:r>
-      <w:r>
-        <w:rPr>
-          <w:lang w:val="en-US" w:eastAsia="cs-CZ"/>
-        </w:rPr>
-        <w:lastRenderedPageBreak/>
-        <w:t>layer also contains several hand-written methods that handle marshaling of strings and other objects.</w:t>
+        <w:t>which makes it a bit easier to use.  It converts 'out' parameters to return values and tracks returned COM objects so that they can be explicitly released (this is necessary so that the debugger does not lock assemblies).  The layer also contains several hand-written methods that handle marshaling of strings and other objects.</w:t>
       </w:r>
     </w:p>
     <w:p>
@@ -12586,6 +12519,7 @@
         <w:rPr>
           <w:lang w:val="en-US" w:eastAsia="cs-CZ"/>
         </w:rPr>
+        <w:lastRenderedPageBreak/>
         <w:t>NDebugger:  The debugging library itself.  It provides access to variables and types via reflection-like interface.  It provides commands for set</w:t>
       </w:r>
       <w:r>
@@ -13291,7 +13225,6 @@
         <w:rPr>
           <w:lang w:val="en-US"/>
         </w:rPr>
-        <w:lastRenderedPageBreak/>
         <w:t>Graph drawing</w:t>
       </w:r>
     </w:p>
@@ -13323,6 +13256,7 @@
         <w:rPr>
           <w:lang w:val="en-US"/>
         </w:rPr>
+        <w:lastRenderedPageBreak/>
         <w:t xml:space="preserve">Actually, let’s think </w:t>
       </w:r>
       <w:r>
@@ -13597,13 +13531,23 @@
         </w:rPr>
         <w:t>raph transitions separately. T</w:t>
       </w:r>
-      <w:bookmarkStart w:id="0" w:name="_GoBack"/>
-      <w:bookmarkEnd w:id="0"/>
-      <w:r>
-        <w:rPr>
-          <w:lang w:val="en-US"/>
-        </w:rPr>
-        <w:t>he four steps mentioned above will be four independent tasks.</w:t>
+      <w:r>
+        <w:rPr>
+          <w:lang w:val="en-US"/>
+        </w:rPr>
+        <w:t xml:space="preserve">he four steps </w:t>
+      </w:r>
+      <w:r>
+        <w:rPr>
+          <w:lang w:val="en-US"/>
+        </w:rPr>
+        <w:t>(building, layout, drawing, transitions)</w:t>
+      </w:r>
+      <w:r>
+        <w:rPr>
+          <w:lang w:val="en-US"/>
+        </w:rPr>
+        <w:t xml:space="preserve"> will be four independent tasks.</w:t>
       </w:r>
     </w:p>
     <w:p>
@@ -13665,7 +13609,19 @@
         <w:rPr>
           <w:lang w:val="en-US"/>
         </w:rPr>
-        <w:t xml:space="preserve"> (through a field or .NET property)</w:t>
+        <w:t xml:space="preserve"> (through a field or </w:t>
+      </w:r>
+      <w:r>
+        <w:rPr>
+          <w:lang w:val="en-US"/>
+        </w:rPr>
+        <w:t xml:space="preserve">a </w:t>
+      </w:r>
+      <w:r>
+        <w:rPr>
+          <w:lang w:val="en-US"/>
+        </w:rPr>
+        <w:t>property)</w:t>
       </w:r>
       <w:r>
         <w:rPr>
@@ -13687,7 +13643,19 @@
         <w:rPr>
           <w:lang w:val="en-US"/>
         </w:rPr>
-        <w:t>The problem: Given a reference to an instance in the debuggee, build an object graph representing all instances reachable from this instance (up to maximum depth in case the graph is too large).</w:t>
+        <w:t xml:space="preserve">The problem: Given a reference to an instance in the debuggee, build an object graph representing all instances reachable from this instance (up to </w:t>
+      </w:r>
+      <w:r>
+        <w:rPr>
+          <w:lang w:val="en-US"/>
+        </w:rPr>
+        <w:t xml:space="preserve">a </w:t>
+      </w:r>
+      <w:r>
+        <w:rPr>
+          <w:lang w:val="en-US"/>
+        </w:rPr>
+        <w:t>maximum depth in case the graph is too large).</w:t>
       </w:r>
     </w:p>
     <w:p>
@@ -13778,7 +13746,13 @@
         <w:rPr>
           <w:lang w:val="en-US"/>
         </w:rPr>
-        <w:t xml:space="preserve">instance = </w:t>
+        <w:t>value</w:t>
+      </w:r>
+      <w:r>
+        <w:rPr>
+          <w:lang w:val="en-US"/>
+        </w:rPr>
+        <w:t xml:space="preserve"> = </w:t>
       </w:r>
       <w:r>
         <w:rPr>
@@ -13804,40 +13778,88 @@
         <w:rPr>
           <w:lang w:val="en-US"/>
         </w:rPr>
-        <w:t>graph = MakeGraph(instance)</w:t>
-      </w:r>
-    </w:p>
-    <w:p>
-      <w:pPr>
-        <w:rPr>
-          <w:lang w:val="en-US"/>
-        </w:rPr>
-      </w:pPr>
-    </w:p>
-    <w:p>
-      <w:pPr>
-        <w:rPr>
-          <w:lang w:val="en-US"/>
-        </w:rPr>
-      </w:pPr>
-      <w:r>
-        <w:rPr>
-          <w:lang w:val="en-US"/>
-        </w:rPr>
-        <w:t>MakeGraph(root):</w:t>
-      </w:r>
-    </w:p>
-    <w:p>
-      <w:pPr>
-        <w:rPr>
-          <w:lang w:val="en-US"/>
-        </w:rPr>
-      </w:pPr>
-      <w:r>
-        <w:rPr>
-          <w:lang w:val="en-US"/>
-        </w:rPr>
-        <w:t xml:space="preserve">  rootNode = MakeNode(root)</w:t>
+        <w:t>graph = MakeGraph(</w:t>
+      </w:r>
+      <w:r>
+        <w:rPr>
+          <w:lang w:val="en-US"/>
+        </w:rPr>
+        <w:t>value</w:t>
+      </w:r>
+      <w:r>
+        <w:rPr>
+          <w:lang w:val="en-US"/>
+        </w:rPr>
+        <w:t>)</w:t>
+      </w:r>
+    </w:p>
+    <w:p>
+      <w:pPr>
+        <w:rPr>
+          <w:lang w:val="en-US"/>
+        </w:rPr>
+      </w:pPr>
+    </w:p>
+    <w:p>
+      <w:pPr>
+        <w:rPr>
+          <w:lang w:val="en-US"/>
+        </w:rPr>
+      </w:pPr>
+      <w:r>
+        <w:rPr>
+          <w:lang w:val="en-US"/>
+        </w:rPr>
+        <w:t>MakeGraph(</w:t>
+      </w:r>
+      <w:r>
+        <w:rPr>
+          <w:lang w:val="en-US"/>
+        </w:rPr>
+        <w:t>value</w:t>
+      </w:r>
+      <w:r>
+        <w:rPr>
+          <w:lang w:val="en-US"/>
+        </w:rPr>
+        <w:t>):</w:t>
+      </w:r>
+    </w:p>
+    <w:p>
+      <w:pPr>
+        <w:rPr>
+          <w:lang w:val="en-US"/>
+        </w:rPr>
+      </w:pPr>
+      <w:r>
+        <w:rPr>
+          <w:lang w:val="en-US"/>
+        </w:rPr>
+        <w:t xml:space="preserve">  </w:t>
+      </w:r>
+      <w:r>
+        <w:rPr>
+          <w:lang w:val="en-US"/>
+        </w:rPr>
+        <w:t>node</w:t>
+      </w:r>
+      <w:r>
+        <w:rPr>
+          <w:lang w:val="en-US"/>
+        </w:rPr>
+        <w:t xml:space="preserve"> = MakeNode(</w:t>
+      </w:r>
+      <w:r>
+        <w:rPr>
+          <w:lang w:val="en-US"/>
+        </w:rPr>
+        <w:t>value</w:t>
+      </w:r>
+      <w:r>
+        <w:rPr>
+          <w:lang w:val="en-US"/>
+        </w:rPr>
+        <w:t>)</w:t>
       </w:r>
     </w:p>
     <w:p>
@@ -13863,7 +13885,19 @@
         <w:rPr>
           <w:lang w:val="en-US"/>
         </w:rPr>
-        <w:t>(root)</w:t>
+        <w:t>(</w:t>
+      </w:r>
+      <w:r>
+        <w:rPr>
+          <w:lang w:val="en-US"/>
+        </w:rPr>
+        <w:t>value</w:t>
+      </w:r>
+      <w:r>
+        <w:rPr>
+          <w:lang w:val="en-US"/>
+        </w:rPr>
+        <w:t>)</w:t>
       </w:r>
     </w:p>
     <w:p>
@@ -13901,20 +13935,81 @@
         <w:rPr>
           <w:lang w:val="en-US"/>
         </w:rPr>
-        <w:t xml:space="preserve">    if existingNode != null then MakeEdge(rootNode, existingNode)</w:t>
-      </w:r>
-    </w:p>
-    <w:p>
-      <w:pPr>
-        <w:rPr>
-          <w:lang w:val="en-US"/>
-        </w:rPr>
-      </w:pPr>
-      <w:r>
-        <w:rPr>
-          <w:lang w:val="en-US"/>
-        </w:rPr>
-        <w:t xml:space="preserve">    else MakeEdge(rootNode, MakeGraph(reference))</w:t>
+        <w:t xml:space="preserve">    if existingNode != null then MakeEdge(</w:t>
+      </w:r>
+      <w:r>
+        <w:rPr>
+          <w:lang w:val="en-US"/>
+        </w:rPr>
+        <w:t>node</w:t>
+      </w:r>
+      <w:r>
+        <w:rPr>
+          <w:lang w:val="en-US"/>
+        </w:rPr>
+        <w:t>, existingNode)</w:t>
+      </w:r>
+    </w:p>
+    <w:p>
+      <w:pPr>
+        <w:rPr>
+          <w:lang w:val="en-US"/>
+        </w:rPr>
+      </w:pPr>
+      <w:r>
+        <w:rPr>
+          <w:lang w:val="en-US"/>
+        </w:rPr>
+        <w:t xml:space="preserve">    else MakeEdge(</w:t>
+      </w:r>
+      <w:r>
+        <w:rPr>
+          <w:lang w:val="en-US"/>
+        </w:rPr>
+        <w:t>node</w:t>
+      </w:r>
+      <w:r>
+        <w:rPr>
+          <w:lang w:val="en-US"/>
+        </w:rPr>
+        <w:t>, MakeGraph(reference))</w:t>
+      </w:r>
+    </w:p>
+    <w:p>
+      <w:pPr>
+        <w:rPr>
+          <w:lang w:val="en-US"/>
+        </w:rPr>
+      </w:pPr>
+      <w:r>
+        <w:rPr>
+          <w:lang w:val="en-US"/>
+        </w:rPr>
+        <w:t>As we can see this algorithm is quite straightforward – it does a DFS walk down the object graph in the debuggee, checking for already seen nodes. The result is a graph having the same “shape” as the object graph in the debuggee. T</w:t>
+      </w:r>
+      <w:r>
+        <w:rPr>
+          <w:lang w:val="en-US"/>
+        </w:rPr>
+        <w:t>he check for maximum depth is omi</w:t>
+      </w:r>
+      <w:r>
+        <w:rPr>
+          <w:lang w:val="en-US"/>
+        </w:rPr>
+        <w:t>t</w:t>
+      </w:r>
+      <w:r>
+        <w:rPr>
+          <w:lang w:val="en-US"/>
+        </w:rPr>
+        <w:t>t</w:t>
+      </w:r>
+      <w:r>
+        <w:rPr>
+          <w:lang w:val="en-US"/>
+        </w:rPr>
+        <w:t>ed for simplicity.</w:t>
       </w:r>
     </w:p>
     <w:p>
@@ -13928,20 +14023,19 @@
           <w:lang w:val="en-US"/>
         </w:rPr>
         <w:lastRenderedPageBreak/>
-        <w:t>As we can see this algorithm is quite straightforward – it does a DFS walk down the object graph in the debuggee, checking for already seen nodes. The result is a graph having the same “shape” as the object graph in the debuggee. The check for maximum depth is omitted for simplicity.</w:t>
-      </w:r>
-    </w:p>
-    <w:p>
-      <w:pPr>
-        <w:rPr>
-          <w:lang w:val="en-US"/>
-        </w:rPr>
-      </w:pPr>
-      <w:r>
-        <w:rPr>
-          <w:lang w:val="en-US"/>
-        </w:rPr>
-        <w:t>Let’s now analyze if this will be possible to implement.</w:t>
+        <w:t xml:space="preserve">Let’s now analyze if this </w:t>
+      </w:r>
+      <w:r>
+        <w:rPr>
+          <w:lang w:val="en-US"/>
+        </w:rPr>
+        <w:t>is</w:t>
+      </w:r>
+      <w:r>
+        <w:rPr>
+          <w:lang w:val="en-US"/>
+        </w:rPr>
+        <w:t xml:space="preserve"> possible to implement.</w:t>
       </w:r>
       <w:r>
         <w:rPr>
@@ -14018,6 +14112,19 @@
         </w:rPr>
         <w:t>word order? Ask teacher</w:t>
       </w:r>
+      <w:r>
+        <w:rPr>
+          <w:lang w:val="en-US"/>
+        </w:rPr>
+        <w:t xml:space="preserve"> </w:t>
+      </w:r>
+      <w:r>
+        <w:rPr>
+          <w:highlight w:val="yellow"/>
+          <w:lang w:val="en-US"/>
+        </w:rPr>
+        <w:t>Logio</w:t>
+      </w:r>
     </w:p>
     <w:p>
       <w:pPr>
@@ -14047,13 +14154,19 @@
         <w:rPr>
           <w:lang w:val="en-US"/>
         </w:rPr>
-        <w:t>s function</w:t>
-      </w:r>
-      <w:r>
-        <w:rPr>
-          <w:lang w:val="en-US"/>
-        </w:rPr>
-        <w:t xml:space="preserve"> is crucial for detecting cycles and shared references in the object graph correctly.</w:t>
+        <w:t>s</w:t>
+      </w:r>
+      <w:r>
+        <w:rPr>
+          <w:lang w:val="en-US"/>
+        </w:rPr>
+        <w:t xml:space="preserve"> is the key</w:t>
+      </w:r>
+      <w:r>
+        <w:rPr>
+          <w:lang w:val="en-US"/>
+        </w:rPr>
+        <w:t xml:space="preserve"> function</w:t>
       </w:r>
       <w:r>
         <w:rPr>
@@ -14065,6 +14178,36 @@
         <w:rPr>
           <w:lang w:val="en-US"/>
         </w:rPr>
+        <w:t>because it detects</w:t>
+      </w:r>
+      <w:r>
+        <w:rPr>
+          <w:lang w:val="en-US"/>
+        </w:rPr>
+        <w:t xml:space="preserve"> cycles and share</w:t>
+      </w:r>
+      <w:r>
+        <w:rPr>
+          <w:lang w:val="en-US"/>
+        </w:rPr>
+        <w:t>d references in the object graph</w:t>
+      </w:r>
+      <w:r>
+        <w:rPr>
+          <w:lang w:val="en-US"/>
+        </w:rPr>
+        <w:t>.</w:t>
+      </w:r>
+      <w:r>
+        <w:rPr>
+          <w:lang w:val="en-US"/>
+        </w:rPr>
+        <w:t xml:space="preserve"> </w:t>
+      </w:r>
+      <w:r>
+        <w:rPr>
+          <w:lang w:val="en-US"/>
+        </w:rPr>
         <w:t xml:space="preserve">It </w:t>
       </w:r>
       <w:r>
@@ -14077,7 +14220,19 @@
         <w:rPr>
           <w:lang w:val="en-US"/>
         </w:rPr>
-        <w:t>(a Debugger.Value) and returns a graph node that we already created for this instance in the debuggee, or null if we haven’t seen this instance yet.</w:t>
+        <w:t xml:space="preserve">(a Debugger.Value) and returns a graph node that we already </w:t>
+      </w:r>
+      <w:r>
+        <w:rPr>
+          <w:lang w:val="en-US"/>
+        </w:rPr>
+        <w:t>created for this instance</w:t>
+      </w:r>
+      <w:r>
+        <w:rPr>
+          <w:lang w:val="en-US"/>
+        </w:rPr>
+        <w:t>, or null if we haven’t seen this instance yet.</w:t>
       </w:r>
       <w:r>
         <w:rPr>
@@ -14096,7 +14251,31 @@
         <w:rPr>
           <w:lang w:val="en-US"/>
         </w:rPr>
-        <w:t>How to implement this function? We will definitely have to keep some identification of already seen instances to be able to determine whether a Value has been already seen or not.</w:t>
+        <w:t>How to implement this function</w:t>
+      </w:r>
+      <w:r>
+        <w:rPr>
+          <w:lang w:val="en-US"/>
+        </w:rPr>
+        <w:t>ality</w:t>
+      </w:r>
+      <w:r>
+        <w:rPr>
+          <w:lang w:val="en-US"/>
+        </w:rPr>
+        <w:t xml:space="preserve">? We will definitely have to keep some identification of already seen instances to be able to determine whether </w:t>
+      </w:r>
+      <w:r>
+        <w:rPr>
+          <w:lang w:val="en-US"/>
+        </w:rPr>
+        <w:t>they have</w:t>
+      </w:r>
+      <w:r>
+        <w:rPr>
+          <w:lang w:val="en-US"/>
+        </w:rPr>
+        <w:t xml:space="preserve"> been already seen or not.</w:t>
       </w:r>
       <w:r>
         <w:rPr>
@@ -14118,6 +14297,7 @@
       </w:r>
       <w:r>
         <w:rPr>
+          <w:highlight w:val="lightGray"/>
           <w:lang w:val="en-US"/>
         </w:rPr>
         <w:t>(</w:t>
@@ -14132,40 +14312,107 @@
         <w:rPr>
           <w:lang w:val="en-US"/>
         </w:rPr>
-        <w:t xml:space="preserve">Values </w:t>
-      </w:r>
-      <w:r>
-        <w:rPr>
-          <w:lang w:val="en-US"/>
-        </w:rPr>
-        <w:t xml:space="preserve">without Permanent references </w:t>
-      </w:r>
-      <w:r>
-        <w:rPr>
-          <w:lang w:val="en-US"/>
-        </w:rPr>
-        <w:t xml:space="preserve">would </w:t>
-      </w:r>
-      <w:r>
-        <w:rPr>
-          <w:lang w:val="en-US"/>
-        </w:rPr>
-        <w:t>become</w:t>
-      </w:r>
-      <w:r>
-        <w:rPr>
-          <w:lang w:val="en-US"/>
-        </w:rPr>
-        <w:t xml:space="preserve"> invalid </w:t>
-      </w:r>
-      <w:r>
-        <w:rPr>
-          <w:lang w:val="en-US"/>
-        </w:rPr>
-        <w:t>by evaluating properties</w:t>
-      </w:r>
-      <w:r>
-        <w:rPr>
+        <w:t>W</w:t>
+      </w:r>
+      <w:r>
+        <w:rPr>
+          <w:lang w:val="en-US"/>
+        </w:rPr>
+        <w:t>e are doing a lot of evaluations inside GetReferences</w:t>
+      </w:r>
+      <w:r>
+        <w:rPr>
+          <w:lang w:val="en-US"/>
+        </w:rPr>
+        <w:t xml:space="preserve"> – one for every field or property. </w:t>
+      </w:r>
+      <w:r>
+        <w:rPr>
+          <w:lang w:val="en-US"/>
+        </w:rPr>
+        <w:t>Each</w:t>
+      </w:r>
+      <w:r>
+        <w:rPr>
+          <w:lang w:val="en-US"/>
+        </w:rPr>
+        <w:t xml:space="preserve"> of these evaluations would immediately render all our </w:t>
+      </w:r>
+      <w:r>
+        <w:rPr>
+          <w:lang w:val="en-US"/>
+        </w:rPr>
+        <w:t>Values</w:t>
+      </w:r>
+      <w:r>
+        <w:rPr>
+          <w:lang w:val="en-US"/>
+        </w:rPr>
+        <w:t xml:space="preserve"> invalid</w:t>
+      </w:r>
+      <w:r>
+        <w:rPr>
+          <w:lang w:val="en-US"/>
+        </w:rPr>
+        <w:t xml:space="preserve">. </w:t>
+      </w:r>
+      <w:r>
+        <w:rPr>
+          <w:lang w:val="en-US"/>
+        </w:rPr>
+        <w:t xml:space="preserve">Luckily, </w:t>
+      </w:r>
+      <w:r>
+        <w:rPr>
+          <w:lang w:val="en-US"/>
+        </w:rPr>
+        <w:t xml:space="preserve">PermanentRefences stay valid even </w:t>
+      </w:r>
+      <w:r>
+        <w:rPr>
+          <w:lang w:val="en-US"/>
+        </w:rPr>
+        <w:t>after</w:t>
+      </w:r>
+      <w:r>
+        <w:rPr>
+          <w:lang w:val="en-US"/>
+        </w:rPr>
+        <w:t xml:space="preserve"> the Evaluation</w:t>
+      </w:r>
+      <w:r>
+        <w:rPr>
+          <w:lang w:val="en-US"/>
+        </w:rPr>
+        <w:t xml:space="preserve"> possibly</w:t>
+      </w:r>
+      <w:r>
+        <w:rPr>
+          <w:lang w:val="en-US"/>
+        </w:rPr>
+        <w:t xml:space="preserve"> causes </w:t>
+      </w:r>
+      <w:r>
+        <w:rPr>
+          <w:lang w:val="en-US"/>
+        </w:rPr>
+        <w:t xml:space="preserve">a </w:t>
+      </w:r>
+      <w:r>
+        <w:rPr>
+          <w:lang w:val="en-US"/>
+        </w:rPr>
+        <w:t>g</w:t>
+      </w:r>
+      <w:r>
+        <w:rPr>
+          <w:lang w:val="en-US"/>
+        </w:rPr>
+        <w:t>arbage collection in the debuggee</w:t>
+      </w:r>
+      <w:r>
+        <w:rPr>
+          <w:highlight w:val="lightGray"/>
           <w:lang w:val="en-US"/>
         </w:rPr>
         <w:t>)</w:t>
@@ -14204,13 +14451,67 @@
         <w:rPr>
           <w:lang w:val="en-US"/>
         </w:rPr>
-        <w:t xml:space="preserve"> keep already seen expressions</w:t>
-      </w:r>
-      <w:r>
-        <w:rPr>
-          <w:lang w:val="en-US"/>
-        </w:rPr>
-        <w:t xml:space="preserve"> because when evaluated they also identify a Value</w:t>
+        <w:t xml:space="preserve"> keep </w:t>
+      </w:r>
+      <w:r>
+        <w:rPr>
+          <w:lang w:val="en-US"/>
+        </w:rPr>
+        <w:t xml:space="preserve">seen </w:t>
+      </w:r>
+      <w:r>
+        <w:rPr>
+          <w:lang w:val="en-US"/>
+        </w:rPr>
+        <w:t>expressions</w:t>
+      </w:r>
+      <w:r>
+        <w:rPr>
+          <w:lang w:val="en-US"/>
+        </w:rPr>
+        <w:t xml:space="preserve"> because </w:t>
+      </w:r>
+      <w:r>
+        <w:rPr>
+          <w:lang w:val="en-US"/>
+        </w:rPr>
+        <w:t>they</w:t>
+      </w:r>
+      <w:r>
+        <w:rPr>
+          <w:lang w:val="en-US"/>
+        </w:rPr>
+        <w:t xml:space="preserve">, </w:t>
+      </w:r>
+      <w:r>
+        <w:rPr>
+          <w:lang w:val="en-US"/>
+        </w:rPr>
+        <w:t>when evaluated</w:t>
+      </w:r>
+      <w:r>
+        <w:rPr>
+          <w:lang w:val="en-US"/>
+        </w:rPr>
+        <w:t>,</w:t>
+      </w:r>
+      <w:r>
+        <w:rPr>
+          <w:lang w:val="en-US"/>
+        </w:rPr>
+        <w:t xml:space="preserve"> also </w:t>
+      </w:r>
+      <w:r>
+        <w:rPr>
+          <w:lang w:val="en-US"/>
+        </w:rPr>
+        <w:t xml:space="preserve">uniquely </w:t>
+      </w:r>
+      <w:r>
+        <w:rPr>
+          <w:lang w:val="en-US"/>
+        </w:rPr>
+        <w:t>identify a Value</w:t>
       </w:r>
       <w:r>
         <w:rPr>
@@ -14247,6 +14548,123 @@
         <w:rPr>
           <w:lang w:val="en-US"/>
         </w:rPr>
+        <w:t>MakeGraph(value):</w:t>
+      </w:r>
+      <w:r>
+        <w:rPr>
+          <w:lang w:val="en-US"/>
+        </w:rPr>
+        <w:tab/>
+      </w:r>
+      <w:r>
+        <w:rPr>
+          <w:lang w:val="en-US"/>
+        </w:rPr>
+        <w:tab/>
+      </w:r>
+      <w:r>
+        <w:rPr>
+          <w:lang w:val="en-US"/>
+        </w:rPr>
+        <w:tab/>
+        <w:t>// same as before</w:t>
+      </w:r>
+    </w:p>
+    <w:p>
+      <w:pPr>
+        <w:rPr>
+          <w:lang w:val="en-US"/>
+        </w:rPr>
+      </w:pPr>
+      <w:r>
+        <w:rPr>
+          <w:lang w:val="en-US"/>
+        </w:rPr>
+        <w:t xml:space="preserve">  node = MakeNode(value)</w:t>
+      </w:r>
+    </w:p>
+    <w:p>
+      <w:pPr>
+        <w:rPr>
+          <w:lang w:val="en-US"/>
+        </w:rPr>
+      </w:pPr>
+      <w:r>
+        <w:rPr>
+          <w:lang w:val="en-US"/>
+        </w:rPr>
+        <w:t xml:space="preserve">  foreach reference in </w:t>
+      </w:r>
+      <w:r>
+        <w:rPr>
+          <w:b/>
+          <w:lang w:val="en-US"/>
+        </w:rPr>
+        <w:t>GetReferences</w:t>
+      </w:r>
+      <w:r>
+        <w:rPr>
+          <w:lang w:val="en-US"/>
+        </w:rPr>
+        <w:t>(value)</w:t>
+      </w:r>
+    </w:p>
+    <w:p>
+      <w:pPr>
+        <w:rPr>
+          <w:lang w:val="en-US"/>
+        </w:rPr>
+      </w:pPr>
+      <w:r>
+        <w:rPr>
+          <w:lang w:val="en-US"/>
+        </w:rPr>
+        <w:t xml:space="preserve">    existingNode = GetSeenNode(reference)</w:t>
+      </w:r>
+    </w:p>
+    <w:p>
+      <w:pPr>
+        <w:rPr>
+          <w:lang w:val="en-US"/>
+        </w:rPr>
+      </w:pPr>
+      <w:r>
+        <w:rPr>
+          <w:lang w:val="en-US"/>
+        </w:rPr>
+        <w:t xml:space="preserve">    if existingNode != null then MakeEdge(node, existingNode)</w:t>
+      </w:r>
+    </w:p>
+    <w:p>
+      <w:pPr>
+        <w:rPr>
+          <w:lang w:val="en-US"/>
+        </w:rPr>
+      </w:pPr>
+      <w:r>
+        <w:rPr>
+          <w:lang w:val="en-US"/>
+        </w:rPr>
+        <w:t xml:space="preserve">    else MakeEdge(node, MakeGraph(reference))</w:t>
+      </w:r>
+    </w:p>
+    <w:p>
+      <w:pPr>
+        <w:rPr>
+          <w:lang w:val="en-US"/>
+        </w:rPr>
+      </w:pPr>
+    </w:p>
+    <w:p>
+      <w:pPr>
+        <w:rPr>
+          <w:lang w:val="en-US"/>
+        </w:rPr>
+      </w:pPr>
+      <w:r>
+        <w:rPr>
+          <w:lang w:val="en-US"/>
+        </w:rPr>
         <w:t>GetSeenNode(</w:t>
       </w:r>
       <w:r>
@@ -14330,7 +14748,19 @@
         <w:rPr>
           <w:lang w:val="en-US"/>
         </w:rPr>
-        <w:t xml:space="preserve">In this algorithm we keep an Expression for every node </w:t>
+        <w:t xml:space="preserve">In this algorithm we </w:t>
+      </w:r>
+      <w:r>
+        <w:rPr>
+          <w:lang w:val="en-US"/>
+        </w:rPr>
+        <w:t>keep</w:t>
+      </w:r>
+      <w:r>
+        <w:rPr>
+          <w:lang w:val="en-US"/>
+        </w:rPr>
+        <w:t xml:space="preserve"> an Expression for every node </w:t>
       </w:r>
       <w:r>
         <w:rPr>
@@ -14342,7 +14772,43 @@
         <w:rPr>
           <w:lang w:val="en-US"/>
         </w:rPr>
-        <w:t xml:space="preserve"> our graph. When we evaluate a property of an object we get a new Expression identifying the target. We</w:t>
+        <w:t xml:space="preserve"> our graph. </w:t>
+      </w:r>
+      <w:r>
+        <w:rPr>
+          <w:lang w:val="en-US"/>
+        </w:rPr>
+        <w:t xml:space="preserve">We start with the expression given by the user. </w:t>
+      </w:r>
+      <w:r>
+        <w:rPr>
+          <w:lang w:val="en-US"/>
+        </w:rPr>
+        <w:t>In GetReferences, w</w:t>
+      </w:r>
+      <w:r>
+        <w:rPr>
+          <w:lang w:val="en-US"/>
+        </w:rPr>
+        <w:t>hen we evaluate a property of an object we get a new Expression identifying the target</w:t>
+      </w:r>
+      <w:r>
+        <w:rPr>
+          <w:lang w:val="en-US"/>
+        </w:rPr>
+        <w:t>. E</w:t>
+      </w:r>
+      <w:r>
+        <w:rPr>
+          <w:lang w:val="en-US"/>
+        </w:rPr>
+        <w:t>.g. by evaluating the property “Name” of object “foo.bar” we get an expression “foo.bar.Name”)</w:t>
+      </w:r>
+      <w:r>
+        <w:rPr>
+          <w:lang w:val="en-US"/>
+        </w:rPr>
+        <w:t>. We</w:t>
       </w:r>
       <w:r>
         <w:rPr>
@@ -14354,7 +14820,19 @@
         <w:rPr>
           <w:lang w:val="en-US"/>
         </w:rPr>
-        <w:t xml:space="preserve"> call GetSeenNode for this Expression. GetSeenNode</w:t>
+        <w:t xml:space="preserve"> call GetSeenNode</w:t>
+      </w:r>
+      <w:r>
+        <w:rPr>
+          <w:lang w:val="en-US"/>
+        </w:rPr>
+        <w:t>(“foo.bar.Name”)</w:t>
+      </w:r>
+      <w:r>
+        <w:rPr>
+          <w:lang w:val="en-US"/>
+        </w:rPr>
+        <w:t>. GetSeenNode</w:t>
       </w:r>
       <w:r>
         <w:rPr>
@@ -14378,13 +14856,106 @@
         <w:rPr>
           <w:lang w:val="en-US"/>
         </w:rPr>
-        <w:t>any of the already seen Expressions.</w:t>
-      </w:r>
-      <w:r>
-        <w:rPr>
-          <w:lang w:val="en-US"/>
-        </w:rPr>
-        <w:t xml:space="preserve"> This will work because an expression such as “a.Left.Right == a.Right.Left” evaluates to true if an only if a.Left.Right and a.Right.Left refer to the same instance in the debuggee.</w:t>
+        <w:t>any of the already seen Expressions</w:t>
+      </w:r>
+      <w:r>
+        <w:rPr>
+          <w:lang w:val="en-US"/>
+        </w:rPr>
+        <w:t xml:space="preserve"> (trying to evaluate “foo.bar.Name == e{1..n}</w:t>
+      </w:r>
+      <w:r>
+        <w:rPr>
+          <w:lang w:val="en-US"/>
+        </w:rPr>
+        <w:t>”,</w:t>
+      </w:r>
+      <w:r>
+        <w:rPr>
+          <w:lang w:val="en-US"/>
+        </w:rPr>
+        <w:t xml:space="preserve"> where e{1..n} are the expressions seen so far)</w:t>
+      </w:r>
+      <w:r>
+        <w:rPr>
+          <w:lang w:val="en-US"/>
+        </w:rPr>
+        <w:t>.</w:t>
+      </w:r>
+      <w:r>
+        <w:rPr>
+          <w:lang w:val="en-US"/>
+        </w:rPr>
+        <w:t xml:space="preserve"> This will </w:t>
+      </w:r>
+      <w:r>
+        <w:rPr>
+          <w:lang w:val="en-US"/>
+        </w:rPr>
+        <w:lastRenderedPageBreak/>
+        <w:t>work because an expression such as “a</w:t>
+      </w:r>
+      <w:r>
+        <w:rPr>
+          <w:lang w:val="en-US"/>
+        </w:rPr>
+        <w:t xml:space="preserve"> == b</w:t>
+      </w:r>
+      <w:r>
+        <w:rPr>
+          <w:lang w:val="en-US"/>
+        </w:rPr>
+        <w:t xml:space="preserve">” evaluates to true if an only if </w:t>
+      </w:r>
+      <w:r>
+        <w:rPr>
+          <w:lang w:val="en-US"/>
+        </w:rPr>
+        <w:t xml:space="preserve">expressions </w:t>
+      </w:r>
+      <w:r>
+        <w:rPr>
+          <w:i/>
+          <w:lang w:val="en-US"/>
+        </w:rPr>
+        <w:t>a</w:t>
+      </w:r>
+      <w:r>
+        <w:rPr>
+          <w:lang w:val="en-US"/>
+        </w:rPr>
+        <w:t xml:space="preserve"> and </w:t>
+      </w:r>
+      <w:r>
+        <w:rPr>
+          <w:i/>
+          <w:lang w:val="en-US"/>
+        </w:rPr>
+        <w:t>b</w:t>
+      </w:r>
+      <w:r>
+        <w:rPr>
+          <w:lang w:val="en-US"/>
+        </w:rPr>
+        <w:t xml:space="preserve"> refer to the same instance in the debuggee</w:t>
+      </w:r>
+      <w:r>
+        <w:rPr>
+          <w:lang w:val="en-US"/>
+        </w:rPr>
+        <w:t>. This</w:t>
+      </w:r>
+      <w:r>
+        <w:rPr>
+          <w:lang w:val="en-US"/>
+        </w:rPr>
+        <w:t xml:space="preserve"> is equivalent to executing “a == b” in the debuggee</w:t>
+      </w:r>
+      <w:r>
+        <w:rPr>
+          <w:lang w:val="en-US"/>
+        </w:rPr>
+        <w:t>.</w:t>
       </w:r>
     </w:p>
     <w:p>
@@ -14403,13 +14974,37 @@
         <w:rPr>
           <w:lang w:val="en-US"/>
         </w:rPr>
-        <w:t>GetSeenNode has to do many Evaluate calls in a loop. T</w:t>
-      </w:r>
-      <w:r>
-        <w:rPr>
-          <w:lang w:val="en-US"/>
-        </w:rPr>
-        <w:t>he number of Evaluate calls in O(n</w:t>
+        <w:t>GetSeenNode ha</w:t>
+      </w:r>
+      <w:r>
+        <w:rPr>
+          <w:lang w:val="en-US"/>
+        </w:rPr>
+        <w:t>s to do many Evaluate calls</w:t>
+      </w:r>
+      <w:r>
+        <w:rPr>
+          <w:lang w:val="en-US"/>
+        </w:rPr>
+        <w:t>. T</w:t>
+      </w:r>
+      <w:r>
+        <w:rPr>
+          <w:lang w:val="en-US"/>
+        </w:rPr>
+        <w:t>he</w:t>
+      </w:r>
+      <w:r>
+        <w:rPr>
+          <w:lang w:val="en-US"/>
+        </w:rPr>
+        <w:t xml:space="preserve"> total</w:t>
+      </w:r>
+      <w:r>
+        <w:rPr>
+          <w:lang w:val="en-US"/>
+        </w:rPr>
+        <w:t xml:space="preserve"> number of Evaluate calls in O(n</w:t>
       </w:r>
       <w:r>
         <w:rPr>
@@ -14564,26 +15159,50 @@
         <w:rPr>
           <w:lang w:val="en-US"/>
         </w:rPr>
-        <w:t>Our idea is to use some kind of indetification of an instance in the debuggee so that we can use a hashtable to implement GetSeenNode better than in O(n), ideally O(1).</w:t>
-      </w:r>
-    </w:p>
-    <w:p>
-      <w:pPr>
-        <w:rPr>
-          <w:lang w:val="en-US"/>
-        </w:rPr>
-      </w:pPr>
-      <w:r>
-        <w:rPr>
-          <w:lang w:val="en-US"/>
-        </w:rPr>
-        <w:t xml:space="preserve">Let’s see if we can add our own identification of an instance directly to the debuggee. </w:t>
-      </w:r>
-      <w:r>
-        <w:rPr>
-          <w:lang w:val="en-US"/>
-        </w:rPr>
-        <w:t xml:space="preserve">We definitely cannot add new properties to the instances themselves because </w:t>
+        <w:t xml:space="preserve">Our idea is to use some </w:t>
+      </w:r>
+      <w:r>
+        <w:rPr>
+          <w:lang w:val="en-US"/>
+        </w:rPr>
+        <w:t xml:space="preserve">other form </w:t>
+      </w:r>
+      <w:r>
+        <w:rPr>
+          <w:lang w:val="en-US"/>
+        </w:rPr>
+        <w:t>of indetification of an instance in the debuggee so that we can use a hashtable to implement GetSeenNode better than in O(n), ideally O(1).</w:t>
+      </w:r>
+    </w:p>
+    <w:p>
+      <w:pPr>
+        <w:rPr>
+          <w:lang w:val="en-US"/>
+        </w:rPr>
+      </w:pPr>
+      <w:r>
+        <w:rPr>
+          <w:lang w:val="en-US"/>
+        </w:rPr>
+        <w:t xml:space="preserve">Let’s see if we can add our own identification directly to </w:t>
+      </w:r>
+      <w:r>
+        <w:rPr>
+          <w:lang w:val="en-US"/>
+        </w:rPr>
+        <w:t xml:space="preserve">the instance in </w:t>
+      </w:r>
+      <w:r>
+        <w:rPr>
+          <w:lang w:val="en-US"/>
+        </w:rPr>
+        <w:t xml:space="preserve">the debuggee. </w:t>
+      </w:r>
+      <w:r>
+        <w:rPr>
+          <w:lang w:val="en-US"/>
+        </w:rPr>
+        <w:t xml:space="preserve">We cannot add new properties to the instances because </w:t>
       </w:r>
       <w:r>
         <w:rPr>
@@ -14595,14 +15214,7 @@
         <w:rPr>
           <w:lang w:val="en-US"/>
         </w:rPr>
-        <w:t xml:space="preserve"> not possible using the debugger </w:t>
-      </w:r>
-      <w:r>
-        <w:rPr>
-          <w:lang w:val="en-US"/>
-        </w:rPr>
-        <w:lastRenderedPageBreak/>
-        <w:t>API</w:t>
+        <w:t xml:space="preserve"> not possible using the debugger API</w:t>
       </w:r>
       <w:r>
         <w:rPr>
@@ -14668,7 +15280,19 @@
         <w:rPr>
           <w:lang w:val="en-US"/>
         </w:rPr>
-        <w:t xml:space="preserve"> What could work would be to create an instance of a Dictionary in the debuggee (this is possible by just evaluating an expression “new Dictionary()”)</w:t>
+        <w:t xml:space="preserve"> What could work would be to create an instance of a Dictionary in the debuggee (this is possible by </w:t>
+      </w:r>
+      <w:r>
+        <w:rPr>
+          <w:lang w:val="en-US"/>
+        </w:rPr>
+        <w:t xml:space="preserve">simply </w:t>
+      </w:r>
+      <w:r>
+        <w:rPr>
+          <w:lang w:val="en-US"/>
+        </w:rPr>
+        <w:t>evaluating an expression “new Dictionary()”)</w:t>
       </w:r>
       <w:r>
         <w:rPr>
@@ -14698,7 +15322,19 @@
         <w:rPr>
           <w:lang w:val="en-US"/>
         </w:rPr>
-        <w:t xml:space="preserve"> As we would encounter new instances, we would be adding them to the Dictionary in the debuggee (by evaluating an expression such as “dict.Add(instance)”). To check if an instance has already been seen, we would evaluate “dict.TryGetValue(out instance)” which would give us our integer identifier which we could use to </w:t>
+        <w:t xml:space="preserve"> As we would encounter new instances, we would </w:t>
+      </w:r>
+      <w:r>
+        <w:rPr>
+          <w:lang w:val="en-US"/>
+        </w:rPr>
+        <w:t>add</w:t>
+      </w:r>
+      <w:r>
+        <w:rPr>
+          <w:lang w:val="en-US"/>
+        </w:rPr>
+        <w:t xml:space="preserve"> them to the Dictionary in the debuggee (by evaluating an expression such as “dict.Add(instance)”). To check if an instance has already been seen, we would evaluate “dict.TryGetValue(out instance)” which would give us our integer identifier which we could use to </w:t>
       </w:r>
       <w:r>
         <w:rPr>
@@ -14741,13 +15377,19 @@
         <w:rPr>
           <w:lang w:val="en-US"/>
         </w:rPr>
-        <w:t>. Let’s see wh</w:t>
-      </w:r>
-      <w:r>
-        <w:rPr>
-          <w:lang w:val="en-US"/>
-        </w:rPr>
-        <w:t xml:space="preserve">ether we can </w:t>
+        <w:t xml:space="preserve">. Let’s see </w:t>
+      </w:r>
+      <w:r>
+        <w:rPr>
+          <w:lang w:val="en-US"/>
+        </w:rPr>
+        <w:t>if</w:t>
+      </w:r>
+      <w:r>
+        <w:rPr>
+          <w:lang w:val="en-US"/>
+        </w:rPr>
+        <w:t xml:space="preserve"> we can </w:t>
       </w:r>
       <w:r>
         <w:rPr>
@@ -14786,7 +15428,38 @@
         <w:rPr>
           <w:lang w:val="en-US"/>
         </w:rPr>
-        <w:t>What about .NET hash codes? They identify object instances and should be more or less unique but there is no guarantee that they really will be unique – in other words two distinct instances could have the same hash code.</w:t>
+        <w:t xml:space="preserve">What about .NET hash codes? </w:t>
+      </w:r>
+    </w:p>
+    <w:p>
+      <w:pPr>
+        <w:rPr>
+          <w:lang w:val="en-US"/>
+        </w:rPr>
+      </w:pPr>
+      <w:r>
+        <w:rPr>
+          <w:lang w:val="en-US"/>
+        </w:rPr>
+        <w:t>Hash codes</w:t>
+      </w:r>
+      <w:r>
+        <w:rPr>
+          <w:lang w:val="en-US"/>
+        </w:rPr>
+        <w:t xml:space="preserve"> identify object instances and should be more or less unique</w:t>
+      </w:r>
+      <w:r>
+        <w:rPr>
+          <w:lang w:val="en-US"/>
+        </w:rPr>
+        <w:t>. B</w:t>
+      </w:r>
+      <w:r>
+        <w:rPr>
+          <w:lang w:val="en-US"/>
+        </w:rPr>
+        <w:t>ut there is no guarantee that they really will be unique – in other words two distinct instances could have the same hash code.</w:t>
       </w:r>
     </w:p>
     <w:p>
@@ -14860,7 +15533,13 @@
         <w:rPr>
           <w:lang w:val="en-US"/>
         </w:rPr>
-        <w:t xml:space="preserve">Apart from theoretical reasons, there is, however, one very practical reason. </w:t>
+        <w:t xml:space="preserve">Apart from theoretical reasons </w:t>
+      </w:r>
+      <w:r>
+        <w:rPr>
+          <w:lang w:val="en-US"/>
+        </w:rPr>
+        <w:t xml:space="preserve">there is, however, one very practical reason. </w:t>
       </w:r>
       <w:r>
         <w:rPr>
@@ -14914,19 +15593,79 @@
         <w:rPr>
           <w:lang w:val="en-US"/>
         </w:rPr>
-        <w:t xml:space="preserve"> implementation of CLI) are quite surprising. This code only needs to generate as </w:t>
-      </w:r>
-      <w:r>
-        <w:rPr>
-          <w:lang w:val="en-US"/>
-        </w:rPr>
-        <w:t>few</w:t>
-      </w:r>
-      <w:r>
-        <w:rPr>
-          <w:lang w:val="en-US"/>
-        </w:rPr>
-        <w:t xml:space="preserve"> as 5000 objects to encounter two different objects with same hash codes:</w:t>
+        <w:t xml:space="preserve"> implementation of CLI) are quite surprising. This code </w:t>
+      </w:r>
+      <w:r>
+        <w:rPr>
+          <w:lang w:val="en-US"/>
+        </w:rPr>
+        <w:t>generates new</w:t>
+      </w:r>
+      <w:r>
+        <w:rPr>
+          <w:lang w:val="en-US"/>
+        </w:rPr>
+        <w:t xml:space="preserve"> objects </w:t>
+      </w:r>
+      <w:r>
+        <w:rPr>
+          <w:lang w:val="en-US"/>
+        </w:rPr>
+        <w:t xml:space="preserve">until </w:t>
+      </w:r>
+      <w:r>
+        <w:rPr>
+          <w:lang w:val="en-US"/>
+        </w:rPr>
+        <w:t xml:space="preserve">it sees </w:t>
+      </w:r>
+      <w:r>
+        <w:rPr>
+          <w:lang w:val="en-US"/>
+        </w:rPr>
+        <w:t xml:space="preserve">two different objects </w:t>
+      </w:r>
+      <w:r>
+        <w:rPr>
+          <w:lang w:val="en-US"/>
+        </w:rPr>
+        <w:t>with same hash code</w:t>
+      </w:r>
+      <w:r>
+        <w:rPr>
+          <w:lang w:val="en-US"/>
+        </w:rPr>
+        <w:t xml:space="preserve">. It turns out that this happens very quickly, </w:t>
+      </w:r>
+      <w:r>
+        <w:rPr>
+          <w:lang w:val="en-US"/>
+        </w:rPr>
+        <w:t xml:space="preserve">just </w:t>
+      </w:r>
+      <w:r>
+        <w:rPr>
+          <w:lang w:val="en-US"/>
+        </w:rPr>
+        <w:t xml:space="preserve">after </w:t>
+      </w:r>
+      <w:r>
+        <w:rPr>
+          <w:lang w:val="en-US"/>
+        </w:rPr>
+        <w:t xml:space="preserve">generating </w:t>
+      </w:r>
+      <w:r>
+        <w:rPr>
+          <w:lang w:val="en-US"/>
+        </w:rPr>
+        <w:t>as few as 5000 objects</w:t>
+      </w:r>
+      <w:r>
+        <w:rPr>
+          <w:lang w:val="en-US"/>
+        </w:rPr>
+        <w:t>:</w:t>
       </w:r>
     </w:p>
     <w:p>
@@ -14991,7 +15730,13 @@
         <w:rPr>
           <w:lang w:val="en-US"/>
         </w:rPr>
-        <w:t xml:space="preserve">sound </w:t>
+        <w:t>be</w:t>
+      </w:r>
+      <w:r>
+        <w:rPr>
+          <w:lang w:val="en-US"/>
+        </w:rPr>
+        <w:t xml:space="preserve"> </w:t>
       </w:r>
       <w:r>
         <w:rPr>
@@ -15015,7 +15760,19 @@
         <w:rPr>
           <w:lang w:val="en-US"/>
         </w:rPr>
-        <w:t xml:space="preserve">with a good distribution </w:t>
+        <w:t xml:space="preserve">with a good </w:t>
+      </w:r>
+      <w:r>
+        <w:rPr>
+          <w:lang w:val="en-US"/>
+        </w:rPr>
+        <w:t xml:space="preserve">random </w:t>
+      </w:r>
+      <w:r>
+        <w:rPr>
+          <w:lang w:val="en-US"/>
+        </w:rPr>
+        <w:t xml:space="preserve">distribution </w:t>
       </w:r>
       <w:r>
         <w:rPr>
@@ -15045,7 +15802,14 @@
         <w:rPr>
           <w:lang w:val="en-US"/>
         </w:rPr>
-        <w:t xml:space="preserve"> birthday paradox</w:t>
+        <w:t xml:space="preserve"> birthday </w:t>
+      </w:r>
+      <w:r>
+        <w:rPr>
+          <w:lang w:val="en-US"/>
+        </w:rPr>
+        <w:lastRenderedPageBreak/>
+        <w:t>paradox</w:t>
       </w:r>
       <w:r>
         <w:rPr>
@@ -15125,7 +15889,19 @@
         <w:rPr>
           <w:lang w:val="en-US"/>
         </w:rPr>
-        <w:t xml:space="preserve"> to serve their purpose – serve as </w:t>
+        <w:t xml:space="preserve"> to serve their purpose – </w:t>
+      </w:r>
+      <w:r>
+        <w:rPr>
+          <w:lang w:val="en-US"/>
+        </w:rPr>
+        <w:t>to be</w:t>
+      </w:r>
+      <w:r>
+        <w:rPr>
+          <w:lang w:val="en-US"/>
+        </w:rPr>
+        <w:t xml:space="preserve"> </w:t>
       </w:r>
       <w:r>
         <w:rPr>
@@ -15158,38 +15934,120 @@
         <w:rPr>
           <w:lang w:val="en-US"/>
         </w:rPr>
-        <w:t xml:space="preserve">In .NET, the runtime representation of every instance has a data member which stores the hash code for the instance. This data member is assigned by the runtime and it is accessible from managed code through Object.GetHashCode() method. User can override this method but the original runtime-assigned hash code is still accessible through RuntimeHelpers.GetHashCode(). </w:t>
-      </w:r>
-    </w:p>
-    <w:p>
-      <w:pPr>
-        <w:rPr>
-          <w:lang w:val="en-US"/>
-        </w:rPr>
-      </w:pPr>
-      <w:r>
-        <w:rPr>
-          <w:lang w:val="en-US"/>
-        </w:rPr>
-        <w:t>We are always working with the original hash codes</w:t>
-      </w:r>
-      <w:r>
-        <w:rPr>
-          <w:lang w:val="en-US"/>
-        </w:rPr>
-        <w:t xml:space="preserve"> (RuntimeHelpers.GetHashCode)</w:t>
-      </w:r>
-      <w:r>
-        <w:rPr>
-          <w:lang w:val="en-US"/>
-        </w:rPr>
-        <w:t xml:space="preserve"> so that user defined hash codes don’t interfere with the graph building algorithm. If we used GetHashCode() and the user ove</w:t>
-      </w:r>
-      <w:r>
-        <w:rPr>
-          <w:lang w:val="en-US"/>
-        </w:rPr>
-        <w:t>rrode it e.g. to always return zero</w:t>
+        <w:t>In CLR</w:t>
+      </w:r>
+      <w:r>
+        <w:rPr>
+          <w:lang w:val="en-US"/>
+        </w:rPr>
+        <w:t xml:space="preserve">, the runtime representation of every instance has a data member which stores the hash code for the instance. This data member is assigned by the </w:t>
+      </w:r>
+      <w:r>
+        <w:rPr>
+          <w:lang w:val="en-US"/>
+        </w:rPr>
+        <w:t>CLR</w:t>
+      </w:r>
+      <w:r>
+        <w:rPr>
+          <w:lang w:val="en-US"/>
+        </w:rPr>
+        <w:t xml:space="preserve"> and it is accessible from managed code through Object.GetHashCode() method. User can override this method but the original runtime-assigned hash code </w:t>
+      </w:r>
+      <w:r>
+        <w:rPr>
+          <w:lang w:val="en-US"/>
+        </w:rPr>
+        <w:t>stays</w:t>
+      </w:r>
+      <w:r>
+        <w:rPr>
+          <w:lang w:val="en-US"/>
+        </w:rPr>
+        <w:t xml:space="preserve"> accessible through </w:t>
+      </w:r>
+      <w:r>
+        <w:rPr>
+          <w:lang w:val="en-US"/>
+        </w:rPr>
+        <w:t xml:space="preserve">the </w:t>
+      </w:r>
+      <w:r>
+        <w:rPr>
+          <w:lang w:val="en-US"/>
+        </w:rPr>
+        <w:t>RuntimeHelpers.GetHashCode(</w:t>
+      </w:r>
+      <w:r>
+        <w:rPr>
+          <w:lang w:val="en-US"/>
+        </w:rPr>
+        <w:t>object</w:t>
+      </w:r>
+      <w:r>
+        <w:rPr>
+          <w:lang w:val="en-US"/>
+        </w:rPr>
+        <w:t>)</w:t>
+      </w:r>
+      <w:r>
+        <w:rPr>
+          <w:lang w:val="en-US"/>
+        </w:rPr>
+        <w:t xml:space="preserve"> method.</w:t>
+      </w:r>
+    </w:p>
+    <w:p>
+      <w:pPr>
+        <w:rPr>
+          <w:lang w:val="en-US"/>
+        </w:rPr>
+      </w:pPr>
+      <w:r>
+        <w:rPr>
+          <w:lang w:val="en-US"/>
+        </w:rPr>
+        <w:t>Note: the experiment Code from SO (</w:t>
+      </w:r>
+      <w:r>
+        <w:rPr>
+          <w:highlight w:val="yellow"/>
+          <w:lang w:val="en-US"/>
+        </w:rPr>
+        <w:t>ref to listing.</w:t>
+      </w:r>
+      <w:r>
+        <w:rPr>
+          <w:lang w:val="en-US"/>
+        </w:rPr>
+        <w:t>) always ends after the same number of attempts on a given machine. This shows that the hash code generation is deterministic.</w:t>
+      </w:r>
+    </w:p>
+    <w:p>
+      <w:pPr>
+        <w:pStyle w:val="Heading4"/>
+        <w:rPr>
+          <w:lang w:val="en-US"/>
+        </w:rPr>
+      </w:pPr>
+      <w:r>
+        <w:rPr>
+          <w:lang w:val="en-US"/>
+        </w:rPr>
+        <w:t>Conclusion</w:t>
+      </w:r>
+    </w:p>
+    <w:p>
+      <w:pPr>
+        <w:rPr>
+          <w:lang w:val="en-US"/>
+        </w:rPr>
+      </w:pPr>
+      <w:r>
+        <w:rPr>
+          <w:lang w:val="en-US"/>
+        </w:rPr>
+        <w:t>We are using hash codes to speed up our graph building algorithm.</w:t>
       </w:r>
       <w:r>
         <w:rPr>
@@ -15201,79 +16059,31 @@
         <w:rPr>
           <w:lang w:val="en-US"/>
         </w:rPr>
-        <w:t>our</w:t>
-      </w:r>
-      <w:r>
-        <w:rPr>
-          <w:lang w:val="en-US"/>
-        </w:rPr>
-        <w:t xml:space="preserve"> algorithm would still work but would run in O(n</w:t>
-      </w:r>
-      <w:r>
-        <w:rPr>
-          <w:lang w:val="en-US"/>
-        </w:rPr>
-        <w:t>.E) – the same as the original slow algorithm</w:t>
-      </w:r>
-      <w:r>
-        <w:rPr>
-          <w:lang w:val="en-US"/>
-        </w:rPr>
-        <w:t>.</w:t>
-      </w:r>
-    </w:p>
-    <w:p>
-      <w:pPr>
-        <w:rPr>
-          <w:lang w:val="en-US"/>
-        </w:rPr>
-      </w:pPr>
-      <w:r>
-        <w:rPr>
-          <w:lang w:val="en-US"/>
-        </w:rPr>
-        <w:t>Note: the experiment Code from SO (</w:t>
-      </w:r>
-      <w:r>
-        <w:rPr>
-          <w:highlight w:val="yellow"/>
-          <w:lang w:val="en-US"/>
-        </w:rPr>
-        <w:t>ref to listing.</w:t>
-      </w:r>
-      <w:r>
-        <w:rPr>
-          <w:lang w:val="en-US"/>
-        </w:rPr>
-        <w:t>) always ends after the same number of attempts on a given machine. This shows that the hash code generation is deterministic.</w:t>
-      </w:r>
-    </w:p>
-    <w:p>
-      <w:pPr>
-        <w:pStyle w:val="Heading4"/>
-        <w:rPr>
-          <w:lang w:val="en-US"/>
-        </w:rPr>
-      </w:pPr>
-      <w:r>
-        <w:rPr>
-          <w:lang w:val="en-US"/>
-        </w:rPr>
-        <w:lastRenderedPageBreak/>
-        <w:t>Conclusion</w:t>
-      </w:r>
-    </w:p>
-    <w:p>
-      <w:pPr>
-        <w:rPr>
-          <w:lang w:val="en-US"/>
-        </w:rPr>
-      </w:pPr>
-      <w:r>
-        <w:rPr>
-          <w:lang w:val="en-US"/>
-        </w:rPr>
-        <w:t>Because of the properties of hash codes, our object graph building algorithm accounts for different instances having the same hash code. The final algorithm looks like this:</w:t>
+        <w:t>Because of the properties of</w:t>
+      </w:r>
+      <w:r>
+        <w:rPr>
+          <w:lang w:val="en-US"/>
+        </w:rPr>
+        <w:t xml:space="preserve"> the</w:t>
+      </w:r>
+      <w:r>
+        <w:rPr>
+          <w:lang w:val="en-US"/>
+        </w:rPr>
+        <w:t xml:space="preserve"> hash codes, </w:t>
+      </w:r>
+      <w:r>
+        <w:rPr>
+          <w:lang w:val="en-US"/>
+        </w:rPr>
+        <w:t>the</w:t>
+      </w:r>
+      <w:r>
+        <w:rPr>
+          <w:lang w:val="en-US"/>
+        </w:rPr>
+        <w:t xml:space="preserve"> algorithm accounts for different instances having the same hash code. The final algorithm looks like this:</w:t>
       </w:r>
     </w:p>
     <w:p>
@@ -15654,6 +16464,81 @@
     <w:p>
       <w:pPr>
         <w:rPr>
+          <w:lang w:val="en-US"/>
+        </w:rPr>
+      </w:pPr>
+      <w:r>
+        <w:rPr>
+          <w:lang w:val="en-US" w:eastAsia="cs-CZ"/>
+        </w:rPr>
+        <w:t xml:space="preserve">Note: </w:t>
+      </w:r>
+      <w:r>
+        <w:rPr>
+          <w:lang w:val="en-US"/>
+        </w:rPr>
+        <w:t xml:space="preserve">We </w:t>
+      </w:r>
+      <w:r>
+        <w:rPr>
+          <w:lang w:val="en-US"/>
+        </w:rPr>
+        <w:t>always obtain</w:t>
+      </w:r>
+      <w:r>
+        <w:rPr>
+          <w:lang w:val="en-US"/>
+        </w:rPr>
+        <w:t xml:space="preserve"> hash codes </w:t>
+      </w:r>
+      <w:r>
+        <w:rPr>
+          <w:lang w:val="en-US"/>
+        </w:rPr>
+        <w:t xml:space="preserve">using </w:t>
+      </w:r>
+      <w:r>
+        <w:rPr>
+          <w:lang w:val="en-US"/>
+        </w:rPr>
+        <w:t xml:space="preserve">RuntimeHelpers.GetHashCode so that </w:t>
+      </w:r>
+      <w:r>
+        <w:rPr>
+          <w:lang w:val="en-US"/>
+        </w:rPr>
+        <w:t xml:space="preserve">the </w:t>
+      </w:r>
+      <w:r>
+        <w:rPr>
+          <w:lang w:val="en-US"/>
+        </w:rPr>
+        <w:t>user defined hash codes don’t interfere with the graph building algorithm. If we used GetHashCode() and the user overrode it e.g. to always return zero</w:t>
+      </w:r>
+      <w:r>
+        <w:rPr>
+          <w:lang w:val="en-US"/>
+        </w:rPr>
+        <w:t>,</w:t>
+      </w:r>
+      <w:r>
+        <w:rPr>
+          <w:lang w:val="en-US"/>
+        </w:rPr>
+        <w:t xml:space="preserve"> our algorithm would still work but would run in O(n.E) – </w:t>
+      </w:r>
+      <w:bookmarkStart w:id="0" w:name="_GoBack"/>
+      <w:bookmarkEnd w:id="0"/>
+      <w:r>
+        <w:rPr>
+          <w:lang w:val="en-US"/>
+        </w:rPr>
+        <w:t>the same as the original slow algorithm.</w:t>
+      </w:r>
+    </w:p>
+    <w:p>
+      <w:pPr>
+        <w:rPr>
           <w:highlight w:val="green"/>
           <w:lang w:val="en-US"/>
         </w:rPr>
@@ -15711,7 +16596,21 @@
           <w:highlight w:val="green"/>
           <w:lang w:val="en-US"/>
         </w:rPr>
-        <w:t>(mentioned before?)</w:t>
+        <w:t>(mentioned before?</w:t>
+      </w:r>
+      <w:r>
+        <w:rPr>
+          <w:highlight w:val="green"/>
+          <w:lang w:val="en-US"/>
+        </w:rPr>
+        <w:t xml:space="preserve"> – no, but mention here for the first time</w:t>
+      </w:r>
+      <w:r>
+        <w:rPr>
+          <w:highlight w:val="green"/>
+          <w:lang w:val="en-US"/>
+        </w:rPr>
+        <w:t>)</w:t>
       </w:r>
       <w:r>
         <w:rPr>
@@ -15730,6 +16629,7 @@
         <w:rPr>
           <w:lang w:val="en-US"/>
         </w:rPr>
+        <w:lastRenderedPageBreak/>
         <w:t>To resolve this problem we started looking for ways to make the layout incrementally stable (small graph change results in small layout change) and we also implemented animation which moves existing nodes from old positions to new positions.</w:t>
       </w:r>
     </w:p>
@@ -15821,7 +16721,6 @@
         <w:rPr>
           <w:lang w:val="en-US"/>
         </w:rPr>
-        <w:lastRenderedPageBreak/>
         <w:t>The options were not perfect. As no engine was both good enough and supported incrementally stable layout, we decided to go in the direction of using an engine which has no notion of incremental stability and controlling the layout ourselves.</w:t>
       </w:r>
     </w:p>
@@ -15991,6 +16890,7 @@
         <w:rPr>
           <w:lang w:val="en-US"/>
         </w:rPr>
+        <w:lastRenderedPageBreak/>
         <w:t>Our solution aims for determinism and incremental stability.</w:t>
       </w:r>
     </w:p>
@@ -16087,6 +16987,260 @@
         <w:rPr>
           <w:lang w:val="en-US"/>
         </w:rPr>
+        <w:tab/>
+      </w:r>
+      <w:r>
+        <w:rPr>
+          <w:lang w:val="en-US"/>
+        </w:rPr>
+        <w:tab/>
+        <w:t>edge.Discard = true</w:t>
+      </w:r>
+      <w:r>
+        <w:rPr>
+          <w:lang w:val="en-US"/>
+        </w:rPr>
+        <w:tab/>
+        <w:t>// not a tree edge -&gt; discard it</w:t>
+      </w:r>
+    </w:p>
+    <w:p>
+      <w:pPr>
+        <w:ind w:firstLine="708"/>
+        <w:rPr>
+          <w:lang w:val="en-US"/>
+        </w:rPr>
+      </w:pPr>
+      <w:r>
+        <w:rPr>
+          <w:lang w:val="en-US"/>
+        </w:rPr>
+        <w:tab/>
+        <w:t>Else</w:t>
+      </w:r>
+    </w:p>
+    <w:p>
+      <w:pPr>
+        <w:ind w:firstLine="708"/>
+        <w:rPr>
+          <w:lang w:val="en-US"/>
+        </w:rPr>
+      </w:pPr>
+      <w:r>
+        <w:rPr>
+          <w:lang w:val="en-US"/>
+        </w:rPr>
+        <w:tab/>
+      </w:r>
+      <w:r>
+        <w:rPr>
+          <w:lang w:val="en-US"/>
+        </w:rPr>
+        <w:tab/>
+        <w:t>Traverse(edge.Target)</w:t>
+      </w:r>
+    </w:p>
+    <w:p>
+      <w:pPr>
+        <w:rPr>
+          <w:lang w:val="en-US"/>
+        </w:rPr>
+      </w:pPr>
+      <w:r>
+        <w:rPr>
+          <w:lang w:val="en-US"/>
+        </w:rPr>
+        <w:t>In the end, all the edges for which edge.Discard is true are removed from the graph and the rest of edges is kept. This way we obtain a tree so that we can layout it using a two-pass tree layout algorithm:</w:t>
+      </w:r>
+    </w:p>
+    <w:p>
+      <w:pPr>
+        <w:rPr>
+          <w:lang w:val="en-US"/>
+        </w:rPr>
+      </w:pPr>
+      <w:r>
+        <w:rPr>
+          <w:lang w:val="en-US"/>
+        </w:rPr>
+        <w:t>First pass: “measure”</w:t>
+      </w:r>
+    </w:p>
+    <w:p>
+      <w:pPr>
+        <w:rPr>
+          <w:lang w:val="en-US"/>
+        </w:rPr>
+      </w:pPr>
+      <w:r>
+        <w:rPr>
+          <w:lang w:val="en-US"/>
+        </w:rPr>
+        <w:t>Measure(node)</w:t>
+      </w:r>
+    </w:p>
+    <w:p>
+      <w:pPr>
+        <w:ind w:firstLine="708"/>
+        <w:rPr>
+          <w:lang w:val="en-US"/>
+        </w:rPr>
+      </w:pPr>
+      <w:r>
+        <w:rPr>
+          <w:lang w:val="en-US"/>
+        </w:rPr>
+        <w:t>Foreach child in node.Children</w:t>
+      </w:r>
+    </w:p>
+    <w:p>
+      <w:pPr>
+        <w:ind w:left="708" w:firstLine="708"/>
+        <w:rPr>
+          <w:lang w:val="en-US"/>
+        </w:rPr>
+      </w:pPr>
+      <w:r>
+        <w:rPr>
+          <w:lang w:val="en-US"/>
+        </w:rPr>
+        <w:t>Measure(child)</w:t>
+      </w:r>
+    </w:p>
+    <w:p>
+      <w:pPr>
+        <w:ind w:firstLine="708"/>
+        <w:rPr>
+          <w:lang w:val="en-US"/>
+        </w:rPr>
+      </w:pPr>
+      <w:r>
+        <w:rPr>
+          <w:lang w:val="en-US"/>
+        </w:rPr>
+        <w:t>subtreeHeight = node.Children.Sum(n =&gt; n.DesiredHeight)</w:t>
+      </w:r>
+    </w:p>
+    <w:p>
+      <w:pPr>
+        <w:ind w:firstLine="708"/>
+        <w:rPr>
+          <w:lang w:val="en-US"/>
+        </w:rPr>
+      </w:pPr>
+      <w:r>
+        <w:rPr>
+          <w:lang w:val="en-US"/>
+        </w:rPr>
+        <w:t>node.DesiredHeight = max(node.OwnHeight, subtreeHeight);</w:t>
+      </w:r>
+    </w:p>
+    <w:p>
+      <w:pPr>
+        <w:rPr>
+          <w:lang w:val="en-US"/>
+        </w:rPr>
+      </w:pPr>
+    </w:p>
+    <w:p>
+      <w:pPr>
+        <w:rPr>
+          <w:lang w:val="en-US"/>
+        </w:rPr>
+      </w:pPr>
+      <w:r>
+        <w:rPr>
+          <w:lang w:val="en-US"/>
+        </w:rPr>
+        <w:t>Second pass: “arrange”</w:t>
+      </w:r>
+    </w:p>
+    <w:p>
+      <w:pPr>
+        <w:rPr>
+          <w:lang w:val="en-US"/>
+        </w:rPr>
+      </w:pPr>
+      <w:r>
+        <w:rPr>
+          <w:lang w:val="en-US"/>
+        </w:rPr>
+        <w:t>Arrange(node, position)</w:t>
+      </w:r>
+      <w:r>
+        <w:rPr>
+          <w:lang w:val="en-US"/>
+        </w:rPr>
+        <w:tab/>
+        <w:t>// place node at given position</w:t>
+      </w:r>
+    </w:p>
+    <w:p>
+      <w:pPr>
+        <w:rPr>
+          <w:lang w:val="en-US"/>
+        </w:rPr>
+      </w:pPr>
+      <w:r>
+        <w:rPr>
+          <w:lang w:val="en-US"/>
+        </w:rPr>
+        <w:tab/>
+        <w:t>// center node relative to its children</w:t>
+      </w:r>
+    </w:p>
+    <w:p>
+      <w:pPr>
+        <w:rPr>
+          <w:lang w:val="en-US"/>
+        </w:rPr>
+      </w:pPr>
+      <w:r>
+        <w:rPr>
+          <w:lang w:val="en-US"/>
+        </w:rPr>
+        <w:tab/>
+        <w:t xml:space="preserve">node.Pos = CenterVertically(position, node.DesiredHeight) </w:t>
+      </w:r>
+    </w:p>
+    <w:p>
+      <w:pPr>
+        <w:rPr>
+          <w:lang w:val="en-US"/>
+        </w:rPr>
+      </w:pPr>
+      <w:r>
+        <w:rPr>
+          <w:lang w:val="en-US"/>
+        </w:rPr>
+        <w:tab/>
+        <w:t>childPos = position</w:t>
+      </w:r>
+    </w:p>
+    <w:p>
+      <w:pPr>
+        <w:ind w:firstLine="708"/>
+        <w:rPr>
+          <w:lang w:val="en-US"/>
+        </w:rPr>
+      </w:pPr>
+      <w:r>
+        <w:rPr>
+          <w:lang w:val="en-US"/>
+        </w:rPr>
+        <w:t>Foreach child in node.Children</w:t>
+      </w:r>
+    </w:p>
+    <w:p>
+      <w:pPr>
+        <w:rPr>
+          <w:lang w:val="en-US"/>
+        </w:rPr>
+      </w:pPr>
+      <w:r>
+        <w:rPr>
+          <w:lang w:val="en-US"/>
+        </w:rPr>
         <w:lastRenderedPageBreak/>
         <w:tab/>
       </w:r>
@@ -16095,260 +17249,6 @@
           <w:lang w:val="en-US"/>
         </w:rPr>
         <w:tab/>
-        <w:t>edge.Discard = true</w:t>
-      </w:r>
-      <w:r>
-        <w:rPr>
-          <w:lang w:val="en-US"/>
-        </w:rPr>
-        <w:tab/>
-        <w:t>// not a tree edge -&gt; discard it</w:t>
-      </w:r>
-    </w:p>
-    <w:p>
-      <w:pPr>
-        <w:ind w:firstLine="708"/>
-        <w:rPr>
-          <w:lang w:val="en-US"/>
-        </w:rPr>
-      </w:pPr>
-      <w:r>
-        <w:rPr>
-          <w:lang w:val="en-US"/>
-        </w:rPr>
-        <w:tab/>
-        <w:t>Else</w:t>
-      </w:r>
-    </w:p>
-    <w:p>
-      <w:pPr>
-        <w:ind w:firstLine="708"/>
-        <w:rPr>
-          <w:lang w:val="en-US"/>
-        </w:rPr>
-      </w:pPr>
-      <w:r>
-        <w:rPr>
-          <w:lang w:val="en-US"/>
-        </w:rPr>
-        <w:tab/>
-      </w:r>
-      <w:r>
-        <w:rPr>
-          <w:lang w:val="en-US"/>
-        </w:rPr>
-        <w:tab/>
-        <w:t>Traverse(edge.Target)</w:t>
-      </w:r>
-    </w:p>
-    <w:p>
-      <w:pPr>
-        <w:rPr>
-          <w:lang w:val="en-US"/>
-        </w:rPr>
-      </w:pPr>
-      <w:r>
-        <w:rPr>
-          <w:lang w:val="en-US"/>
-        </w:rPr>
-        <w:t>In the end, all the edges for which edge.Discard is true are removed from the graph and the rest of edges is kept. This way we obtain a tree so that we can layout it using a two-pass tree layout algorithm:</w:t>
-      </w:r>
-    </w:p>
-    <w:p>
-      <w:pPr>
-        <w:rPr>
-          <w:lang w:val="en-US"/>
-        </w:rPr>
-      </w:pPr>
-      <w:r>
-        <w:rPr>
-          <w:lang w:val="en-US"/>
-        </w:rPr>
-        <w:t>First pass: “measure”</w:t>
-      </w:r>
-    </w:p>
-    <w:p>
-      <w:pPr>
-        <w:rPr>
-          <w:lang w:val="en-US"/>
-        </w:rPr>
-      </w:pPr>
-      <w:r>
-        <w:rPr>
-          <w:lang w:val="en-US"/>
-        </w:rPr>
-        <w:t>Measure(node)</w:t>
-      </w:r>
-    </w:p>
-    <w:p>
-      <w:pPr>
-        <w:ind w:firstLine="708"/>
-        <w:rPr>
-          <w:lang w:val="en-US"/>
-        </w:rPr>
-      </w:pPr>
-      <w:r>
-        <w:rPr>
-          <w:lang w:val="en-US"/>
-        </w:rPr>
-        <w:t>Foreach child in node.Children</w:t>
-      </w:r>
-    </w:p>
-    <w:p>
-      <w:pPr>
-        <w:ind w:left="708" w:firstLine="708"/>
-        <w:rPr>
-          <w:lang w:val="en-US"/>
-        </w:rPr>
-      </w:pPr>
-      <w:r>
-        <w:rPr>
-          <w:lang w:val="en-US"/>
-        </w:rPr>
-        <w:t>Measure(child)</w:t>
-      </w:r>
-    </w:p>
-    <w:p>
-      <w:pPr>
-        <w:ind w:firstLine="708"/>
-        <w:rPr>
-          <w:lang w:val="en-US"/>
-        </w:rPr>
-      </w:pPr>
-      <w:r>
-        <w:rPr>
-          <w:lang w:val="en-US"/>
-        </w:rPr>
-        <w:t>subtreeHeight = node.Children.Sum(n =&gt; n.DesiredHeight)</w:t>
-      </w:r>
-    </w:p>
-    <w:p>
-      <w:pPr>
-        <w:ind w:firstLine="708"/>
-        <w:rPr>
-          <w:lang w:val="en-US"/>
-        </w:rPr>
-      </w:pPr>
-      <w:r>
-        <w:rPr>
-          <w:lang w:val="en-US"/>
-        </w:rPr>
-        <w:t>node.DesiredHeight = max(node.OwnHeight, subtreeHeight);</w:t>
-      </w:r>
-    </w:p>
-    <w:p>
-      <w:pPr>
-        <w:rPr>
-          <w:lang w:val="en-US"/>
-        </w:rPr>
-      </w:pPr>
-    </w:p>
-    <w:p>
-      <w:pPr>
-        <w:rPr>
-          <w:lang w:val="en-US"/>
-        </w:rPr>
-      </w:pPr>
-      <w:r>
-        <w:rPr>
-          <w:lang w:val="en-US"/>
-        </w:rPr>
-        <w:t>Second pass: “arrange”</w:t>
-      </w:r>
-    </w:p>
-    <w:p>
-      <w:pPr>
-        <w:rPr>
-          <w:lang w:val="en-US"/>
-        </w:rPr>
-      </w:pPr>
-      <w:r>
-        <w:rPr>
-          <w:lang w:val="en-US"/>
-        </w:rPr>
-        <w:t>Arrange(node, position)</w:t>
-      </w:r>
-      <w:r>
-        <w:rPr>
-          <w:lang w:val="en-US"/>
-        </w:rPr>
-        <w:tab/>
-        <w:t>// place node at given position</w:t>
-      </w:r>
-    </w:p>
-    <w:p>
-      <w:pPr>
-        <w:rPr>
-          <w:lang w:val="en-US"/>
-        </w:rPr>
-      </w:pPr>
-      <w:r>
-        <w:rPr>
-          <w:lang w:val="en-US"/>
-        </w:rPr>
-        <w:tab/>
-        <w:t>// center node relative to its children</w:t>
-      </w:r>
-    </w:p>
-    <w:p>
-      <w:pPr>
-        <w:rPr>
-          <w:lang w:val="en-US"/>
-        </w:rPr>
-      </w:pPr>
-      <w:r>
-        <w:rPr>
-          <w:lang w:val="en-US"/>
-        </w:rPr>
-        <w:tab/>
-        <w:t xml:space="preserve">node.Pos = CenterVertically(position, node.DesiredHeight) </w:t>
-      </w:r>
-    </w:p>
-    <w:p>
-      <w:pPr>
-        <w:rPr>
-          <w:lang w:val="en-US"/>
-        </w:rPr>
-      </w:pPr>
-      <w:r>
-        <w:rPr>
-          <w:lang w:val="en-US"/>
-        </w:rPr>
-        <w:tab/>
-        <w:t>childPos = position</w:t>
-      </w:r>
-    </w:p>
-    <w:p>
-      <w:pPr>
-        <w:ind w:firstLine="708"/>
-        <w:rPr>
-          <w:lang w:val="en-US"/>
-        </w:rPr>
-      </w:pPr>
-      <w:r>
-        <w:rPr>
-          <w:lang w:val="en-US"/>
-        </w:rPr>
-        <w:t>Foreach child in node.Children</w:t>
-      </w:r>
-    </w:p>
-    <w:p>
-      <w:pPr>
-        <w:rPr>
-          <w:lang w:val="en-US"/>
-        </w:rPr>
-      </w:pPr>
-      <w:r>
-        <w:rPr>
-          <w:lang w:val="en-US"/>
-        </w:rPr>
-        <w:tab/>
-      </w:r>
-      <w:r>
-        <w:rPr>
-          <w:lang w:val="en-US"/>
-        </w:rPr>
-        <w:tab/>
         <w:t>Arrange(node, childPos)</w:t>
       </w:r>
     </w:p>
@@ -16442,172 +17342,172 @@
         <w:rPr>
           <w:lang w:val="en-US"/>
         </w:rPr>
+        <w:t>Similarity to WPF’s “Measure-Arrange” layout algorithm</w:t>
+      </w:r>
+    </w:p>
+    <w:p>
+      <w:pPr>
+        <w:rPr>
+          <w:lang w:val="en-US"/>
+        </w:rPr>
+      </w:pPr>
+      <w:r>
+        <w:rPr>
+          <w:lang w:val="en-US"/>
+        </w:rPr>
+        <w:t>It is not a coincidence that the two phases of the algorithm above are named “measure” and “arrange”. This algorithm works on exactly the same principle as the WPF layout algorithm. The same algorithm is probably used in most UI models (XUL, html?).</w:t>
+      </w:r>
+    </w:p>
+    <w:p>
+      <w:pPr>
+        <w:rPr>
+          <w:lang w:val="en-US"/>
+        </w:rPr>
+      </w:pPr>
+      <w:r>
+        <w:rPr>
+          <w:lang w:val="en-US"/>
+        </w:rPr>
+        <w:t xml:space="preserve">In WPF, the user interface elements form so called visual tree. </w:t>
+      </w:r>
+    </w:p>
+    <w:p>
+      <w:pPr>
+        <w:rPr>
+          <w:lang w:val="en-US"/>
+        </w:rPr>
+      </w:pPr>
+      <w:r>
+        <w:rPr>
+          <w:lang w:val="en-US"/>
+        </w:rPr>
+        <w:t>When an UIElement is asked for its size (Measure() method) it asks its children for their size and then determines its own size.</w:t>
+      </w:r>
+    </w:p>
+    <w:p>
+      <w:pPr>
+        <w:rPr>
+          <w:lang w:val="en-US"/>
+        </w:rPr>
+      </w:pPr>
+      <w:r>
+        <w:rPr>
+          <w:lang w:val="en-US"/>
+        </w:rPr>
+        <w:t>When an UIElement is told its new position (Arrange() method) it also repositions its children, knowing their sizes because Measure() has already been called before Arrange().</w:t>
+      </w:r>
+    </w:p>
+    <w:p>
+      <w:pPr>
+        <w:rPr>
+          <w:lang w:val="en-US"/>
+        </w:rPr>
+      </w:pPr>
+      <w:r>
+        <w:rPr>
+          <w:lang w:val="en-US"/>
+        </w:rPr>
+        <w:t xml:space="preserve">In WPF the user can define his own user interface elements and completely control layout of their children by subclassing FrameworkElement  and overriding MeasureOverride() and ArrangeOverride() methods. </w:t>
+      </w:r>
+    </w:p>
+    <w:p>
+      <w:pPr>
+        <w:rPr>
+          <w:lang w:val="en-US"/>
+        </w:rPr>
+      </w:pPr>
+      <w:r>
+        <w:rPr>
+          <w:lang w:val="en-US"/>
+        </w:rPr>
+        <w:t>This is also how existing UIElements are implemented. For example, StackPanel is a panel which stacks its children one next to each other. This logic is implemented in the ArrangeOverride method. The Measure method tells that the StackPanel needs as much space as all its children together.</w:t>
+      </w:r>
+    </w:p>
+    <w:p>
+      <w:pPr>
+        <w:rPr>
+          <w:lang w:val="en-US"/>
+        </w:rPr>
+      </w:pPr>
+      <w:r>
+        <w:rPr>
+          <w:lang w:val="en-US"/>
+        </w:rPr>
+        <w:t>Measure and Arrange actually each have a parameter. Measure(Size maxSize) specifies the maximum available size which the element can use. Arrange(Size arrangeSize) means what? Read WPF Unleashed</w:t>
+      </w:r>
+    </w:p>
+    <w:p>
+      <w:pPr>
+        <w:pStyle w:val="Heading4"/>
+        <w:rPr>
+          <w:lang w:val="en-US"/>
+        </w:rPr>
+      </w:pPr>
+      <w:r>
+        <w:rPr>
+          <w:lang w:val="en-US"/>
+        </w:rPr>
+        <w:t>Graph matching and animation</w:t>
+      </w:r>
+    </w:p>
+    <w:p>
+      <w:pPr>
+        <w:rPr>
+          <w:lang w:val="en-US"/>
+        </w:rPr>
+      </w:pPr>
+    </w:p>
+    <w:p>
+      <w:pPr>
+        <w:pStyle w:val="Heading4"/>
+        <w:rPr>
+          <w:lang w:val="en-US"/>
+        </w:rPr>
+      </w:pPr>
+      <w:r>
+        <w:rPr>
+          <w:lang w:val="en-US"/>
+        </w:rPr>
+        <w:t>Spline routing</w:t>
+      </w:r>
+    </w:p>
+    <w:p>
+      <w:pPr>
+        <w:rPr>
+          <w:lang w:val="en-US"/>
+        </w:rPr>
+      </w:pPr>
+      <w:r>
+        <w:rPr>
+          <w:lang w:val="en-US"/>
+        </w:rPr>
+        <w:t>The problem:</w:t>
+      </w:r>
+    </w:p>
+    <w:p>
+      <w:pPr>
+        <w:rPr>
+          <w:lang w:val="en-US"/>
+        </w:rPr>
+      </w:pPr>
+      <w:r>
+        <w:rPr>
+          <w:lang w:val="en-US"/>
+        </w:rPr>
+        <w:t>Example of a solution (Graphviz): screenshot from Graphviz</w:t>
+      </w:r>
+    </w:p>
+    <w:p>
+      <w:pPr>
+        <w:rPr>
+          <w:lang w:val="en-US"/>
+        </w:rPr>
+      </w:pPr>
+      <w:r>
+        <w:rPr>
+          <w:lang w:val="en-US"/>
+        </w:rPr>
         <w:lastRenderedPageBreak/>
-        <w:t>Similarity to WPF’s “Measure-Arrange” layout algorithm</w:t>
-      </w:r>
-    </w:p>
-    <w:p>
-      <w:pPr>
-        <w:rPr>
-          <w:lang w:val="en-US"/>
-        </w:rPr>
-      </w:pPr>
-      <w:r>
-        <w:rPr>
-          <w:lang w:val="en-US"/>
-        </w:rPr>
-        <w:t>It is not a coincidence that the two phases of the algorithm above are named “measure” and “arrange”. This algorithm works on exactly the same principle as the WPF layout algorithm. The same algorithm is probably used in most UI models (XUL, html?).</w:t>
-      </w:r>
-    </w:p>
-    <w:p>
-      <w:pPr>
-        <w:rPr>
-          <w:lang w:val="en-US"/>
-        </w:rPr>
-      </w:pPr>
-      <w:r>
-        <w:rPr>
-          <w:lang w:val="en-US"/>
-        </w:rPr>
-        <w:t xml:space="preserve">In WPF, the user interface elements form so called visual tree. </w:t>
-      </w:r>
-    </w:p>
-    <w:p>
-      <w:pPr>
-        <w:rPr>
-          <w:lang w:val="en-US"/>
-        </w:rPr>
-      </w:pPr>
-      <w:r>
-        <w:rPr>
-          <w:lang w:val="en-US"/>
-        </w:rPr>
-        <w:t>When an UIElement is asked for its size (Measure() method) it asks its children for their size and then determines its own size.</w:t>
-      </w:r>
-    </w:p>
-    <w:p>
-      <w:pPr>
-        <w:rPr>
-          <w:lang w:val="en-US"/>
-        </w:rPr>
-      </w:pPr>
-      <w:r>
-        <w:rPr>
-          <w:lang w:val="en-US"/>
-        </w:rPr>
-        <w:t>When an UIElement is told its new position (Arrange() method) it also repositions its children, knowing their sizes because Measure() has already been called before Arrange().</w:t>
-      </w:r>
-    </w:p>
-    <w:p>
-      <w:pPr>
-        <w:rPr>
-          <w:lang w:val="en-US"/>
-        </w:rPr>
-      </w:pPr>
-      <w:r>
-        <w:rPr>
-          <w:lang w:val="en-US"/>
-        </w:rPr>
-        <w:t xml:space="preserve">In WPF the user can define his own user interface elements and completely control layout of their children by subclassing FrameworkElement  and overriding MeasureOverride() and ArrangeOverride() methods. </w:t>
-      </w:r>
-    </w:p>
-    <w:p>
-      <w:pPr>
-        <w:rPr>
-          <w:lang w:val="en-US"/>
-        </w:rPr>
-      </w:pPr>
-      <w:r>
-        <w:rPr>
-          <w:lang w:val="en-US"/>
-        </w:rPr>
-        <w:t>This is also how existing UIElements are implemented. For example, StackPanel is a panel which stacks its children one next to each other. This logic is implemented in the ArrangeOverride method. The Measure method tells that the StackPanel needs as much space as all its children together.</w:t>
-      </w:r>
-    </w:p>
-    <w:p>
-      <w:pPr>
-        <w:rPr>
-          <w:lang w:val="en-US"/>
-        </w:rPr>
-      </w:pPr>
-      <w:r>
-        <w:rPr>
-          <w:lang w:val="en-US"/>
-        </w:rPr>
-        <w:t>Measure and Arrange actually each have a parameter. Measure(Size maxSize) specifies the maximum available size which the element can use. Arrange(Size arrangeSize) means what? Read WPF Unleashed</w:t>
-      </w:r>
-    </w:p>
-    <w:p>
-      <w:pPr>
-        <w:pStyle w:val="Heading4"/>
-        <w:rPr>
-          <w:lang w:val="en-US"/>
-        </w:rPr>
-      </w:pPr>
-      <w:r>
-        <w:rPr>
-          <w:lang w:val="en-US"/>
-        </w:rPr>
-        <w:t>Graph matching and animation</w:t>
-      </w:r>
-    </w:p>
-    <w:p>
-      <w:pPr>
-        <w:rPr>
-          <w:lang w:val="en-US"/>
-        </w:rPr>
-      </w:pPr>
-    </w:p>
-    <w:p>
-      <w:pPr>
-        <w:pStyle w:val="Heading4"/>
-        <w:rPr>
-          <w:lang w:val="en-US"/>
-        </w:rPr>
-      </w:pPr>
-      <w:r>
-        <w:rPr>
-          <w:lang w:val="en-US"/>
-        </w:rPr>
-        <w:t>Spline routing</w:t>
-      </w:r>
-    </w:p>
-    <w:p>
-      <w:pPr>
-        <w:rPr>
-          <w:lang w:val="en-US"/>
-        </w:rPr>
-      </w:pPr>
-      <w:r>
-        <w:rPr>
-          <w:lang w:val="en-US"/>
-        </w:rPr>
-        <w:t>The problem:</w:t>
-      </w:r>
-    </w:p>
-    <w:p>
-      <w:pPr>
-        <w:rPr>
-          <w:lang w:val="en-US"/>
-        </w:rPr>
-      </w:pPr>
-      <w:r>
-        <w:rPr>
-          <w:lang w:val="en-US"/>
-        </w:rPr>
-        <w:t>Example of a solution (Graphviz): screenshot from Graphviz</w:t>
-      </w:r>
-    </w:p>
-    <w:p>
-      <w:pPr>
-        <w:rPr>
-          <w:lang w:val="en-US"/>
-        </w:rPr>
-      </w:pPr>
-      <w:r>
-        <w:rPr>
-          <w:lang w:val="en-US"/>
-        </w:rPr>
         <w:t>One approach to routing splines is routing the edges one-by-one, that is treating every edge as completely separate input. This is how Graphviz does it. This approach can lead to spline overlaps.</w:t>
       </w:r>
     </w:p>
@@ -16687,7 +17587,6 @@
         <w:rPr>
           <w:lang w:val="en-US"/>
         </w:rPr>
-        <w:lastRenderedPageBreak/>
         <w:t>Our algoritm</w:t>
       </w:r>
     </w:p>
@@ -16948,6 +17847,7 @@
         <w:rPr>
           <w:lang w:val="en-US"/>
         </w:rPr>
+        <w:lastRenderedPageBreak/>
         <w:t>This algorithm is O(n</w:t>
       </w:r>
       <w:r>
@@ -17026,9 +17926,8 @@
       <w:r>
         <w:rPr>
           <w:noProof/>
-          <w:lang w:val="en-US" w:eastAsia="cs-CZ"/>
-        </w:rPr>
-        <w:lastRenderedPageBreak/>
+          <w:lang w:eastAsia="cs-CZ"/>
+        </w:rPr>
         <w:drawing>
           <wp:inline distT="0" distB="0" distL="0" distR="0" wp14:anchorId="7E3934AE" wp14:editId="73A6FAC8">
             <wp:extent cx="4189095" cy="3296285"/>
@@ -17193,7 +18092,14 @@
         <w:rPr>
           <w:lang w:val="en-US"/>
         </w:rPr>
-        <w:t>Some layout engines (including Graphviz) let the user specify starting and ending point of the edge. This could be useful in object graph visualizer because the edge outgoing from an object property could start directly next to the title of the property. We considered this and concluded that the layout would get problematic when the contents of a node are scrolled – the edge point would have to move and the edge would have to be re-routed when scrolling. Therefore we decided not to implement this feature.</w:t>
+        <w:t xml:space="preserve">Some layout engines (including Graphviz) let the user specify starting and ending point of the edge. This could be useful in object graph visualizer because the edge outgoing from an object property could start directly next to the title of the property. We considered this and concluded that the layout would get problematic when the contents of a node are scrolled – the edge point would have </w:t>
+      </w:r>
+      <w:r>
+        <w:rPr>
+          <w:lang w:val="en-US"/>
+        </w:rPr>
+        <w:lastRenderedPageBreak/>
+        <w:t>to move and the edge would have to be re-routed when scrolling. Therefore we decided not to implement this feature.</w:t>
       </w:r>
     </w:p>
     <w:p>
@@ -17272,7 +18178,6 @@
         <w:rPr>
           <w:lang w:val="en-US"/>
         </w:rPr>
-        <w:lastRenderedPageBreak/>
         <w:t>Given two consecutive line segments, replace the segments by a Bezier curve of order 3 extended by straight line segments on each end:</w:t>
       </w:r>
     </w:p>
@@ -17531,6 +18436,7 @@
         <w:rPr>
           <w:lang w:val="en-US"/>
         </w:rPr>
+        <w:lastRenderedPageBreak/>
         <w:t>What needs to be done</w:t>
       </w:r>
     </w:p>
@@ -17622,79 +18528,85 @@
         <w:rPr>
           <w:lang w:val="en-US"/>
         </w:rPr>
+        <w:t>We approached these two cases differently. When the visualizer is asked to visualize an instance of a collection it first checks whether the instance implements IList&lt;T&gt;. If the instance does not implement IList&lt;T&gt; it further checks if the instance implements IEnumerable&lt;T&gt;. Based on whether the instance is an IList&lt;T&gt; or IEnumerable&lt;T&gt; we choose between two approaches to display its items:</w:t>
+      </w:r>
+    </w:p>
+    <w:p>
+      <w:pPr>
+        <w:pStyle w:val="Heading4"/>
+        <w:rPr>
+          <w:lang w:val="en-US"/>
+        </w:rPr>
+      </w:pPr>
+      <w:r>
+        <w:rPr>
+          <w:lang w:val="en-US"/>
+        </w:rPr>
+        <w:t>IList&lt;T&gt;</w:t>
+      </w:r>
+    </w:p>
+    <w:p>
+      <w:pPr>
+        <w:rPr>
+          <w:lang w:val="en-US"/>
+        </w:rPr>
+      </w:pPr>
+      <w:r>
+        <w:rPr>
+          <w:lang w:val="en-US"/>
+        </w:rPr>
+        <w:t>We use WPF ListView to display the contents of the collection. ListView (as any ItemsControl) has an ItemsSource property. ItemsSource is of type IEnumerable and the ItemsControl distinguishes whether the actual ItemsSource is an IList or just an IEnumerable: if it is an IList the ItemsControl uses its indexer to query individual items as it needs to render them when they come into view, mostly by scrolling. We take advantage of this.</w:t>
+      </w:r>
+    </w:p>
+    <w:p>
+      <w:pPr>
+        <w:rPr>
+          <w:lang w:val="en-US"/>
+        </w:rPr>
+      </w:pPr>
+      <w:r>
+        <w:rPr>
+          <w:lang w:val="en-US"/>
+        </w:rPr>
+        <w:t xml:space="preserve">What we do is that we supply a special collection as the ItemsSource. This collection is a wrapper around some data source (in our case the debuggee collection) and when asked for an item at index </w:t>
+      </w:r>
+      <w:r>
+        <w:rPr>
+          <w:i/>
+          <w:lang w:val="en-US"/>
+        </w:rPr>
+        <w:t>i</w:t>
+      </w:r>
+      <w:r>
+        <w:rPr>
+          <w:lang w:val="en-US"/>
+        </w:rPr>
+        <w:t xml:space="preserve"> it queries the underlying data source for item </w:t>
+      </w:r>
+      <w:r>
+        <w:rPr>
+          <w:i/>
+          <w:lang w:val="en-US"/>
+        </w:rPr>
+        <w:t>i</w:t>
+      </w:r>
+      <w:r>
+        <w:rPr>
+          <w:lang w:val="en-US"/>
+        </w:rPr>
+        <w:t xml:space="preserve"> and returns it (and caches it). We call this collection VirtualizingCollection and this principle is sometimes called data virtualization. We call the underlying </w:t>
+      </w:r>
+      <w:r>
+        <w:rPr>
+          <w:lang w:val="en-US"/>
+        </w:rPr>
         <w:lastRenderedPageBreak/>
-        <w:t>We approached these two cases differently. When the visualizer is asked to visualize an instance of a collection it first checks whether the instance implements IList&lt;T&gt;. If the instance does not implement IList&lt;T&gt; it further checks if the instance implements IEnumerable&lt;T&gt;. Based on whether the instance is an IList&lt;T&gt; or IEnumerable&lt;T&gt; we choose between two approaches to display its items:</w:t>
-      </w:r>
-    </w:p>
-    <w:p>
-      <w:pPr>
-        <w:pStyle w:val="Heading4"/>
-        <w:rPr>
-          <w:lang w:val="en-US"/>
-        </w:rPr>
-      </w:pPr>
-      <w:r>
-        <w:rPr>
-          <w:lang w:val="en-US"/>
-        </w:rPr>
-        <w:t>IList&lt;T&gt;</w:t>
-      </w:r>
-    </w:p>
-    <w:p>
-      <w:pPr>
-        <w:rPr>
-          <w:lang w:val="en-US"/>
-        </w:rPr>
-      </w:pPr>
-      <w:r>
-        <w:rPr>
-          <w:lang w:val="en-US"/>
-        </w:rPr>
-        <w:t>We use WPF ListView to display the contents of the collection. ListView (as any ItemsControl) has an ItemsSource property. ItemsSource is of type IEnumerable and the ItemsControl distinguishes whether the actual ItemsSource is an IList or just an IEnumerable: if it is an IList the ItemsControl uses its indexer to query individual items as it needs to render them when they come into view, mostly by scrolling. We take advantage of this.</w:t>
-      </w:r>
-    </w:p>
-    <w:p>
-      <w:pPr>
-        <w:rPr>
-          <w:lang w:val="en-US"/>
-        </w:rPr>
-      </w:pPr>
-      <w:r>
-        <w:rPr>
-          <w:lang w:val="en-US"/>
-        </w:rPr>
-        <w:t xml:space="preserve">What we do is that we supply a special collection as the ItemsSource. This collection is a wrapper around some data source (in our case the debuggee collection) and when asked for an item at index </w:t>
-      </w:r>
-      <w:r>
-        <w:rPr>
-          <w:i/>
-          <w:lang w:val="en-US"/>
-        </w:rPr>
-        <w:t>i</w:t>
-      </w:r>
-      <w:r>
-        <w:rPr>
-          <w:lang w:val="en-US"/>
-        </w:rPr>
-        <w:t xml:space="preserve"> it queries the underlying data source for item </w:t>
-      </w:r>
-      <w:r>
-        <w:rPr>
-          <w:i/>
-          <w:lang w:val="en-US"/>
-        </w:rPr>
-        <w:t>i</w:t>
-      </w:r>
-      <w:r>
-        <w:rPr>
-          <w:lang w:val="en-US"/>
-        </w:rPr>
-        <w:t xml:space="preserve"> and returns it (and caches it). We call this collection VirtualizingCollection and this principle is sometimes called data virtualization. We call the underlying data source IListValuesProvider.</w:t>
+        <w:t>data source IListValuesProvider.</w:t>
       </w:r>
       <w:r>
         <w:rPr>
           <w:noProof/>
-          <w:lang w:val="en-US" w:eastAsia="cs-CZ"/>
+          <w:lang w:eastAsia="cs-CZ"/>
         </w:rPr>
         <w:drawing>
           <wp:inline distT="0" distB="0" distL="0" distR="0" wp14:anchorId="67EFC95C" wp14:editId="750CAE41">
@@ -17766,73 +18678,73 @@
         <w:rPr>
           <w:lang w:val="en-US"/>
         </w:rPr>
+        <w:t>The last thing left unexplained is the Count property of the VirtualizingCollection. The value of this property is needed for the ItemsControl to display a scrollbar correctly. The VirtualizingCollection asks the data source for the count of its items and in our case the data source queries the debugger API for the value of Count property of the collection in the debuggee.</w:t>
+      </w:r>
+    </w:p>
+    <w:p>
+      <w:pPr>
+        <w:rPr>
+          <w:lang w:val="en-US"/>
+        </w:rPr>
+      </w:pPr>
+      <w:r>
+        <w:rPr>
+          <w:lang w:val="en-US"/>
+        </w:rPr>
+        <w:t>The good thing about this implementation is that when the user scrolls fast the ItemsControl only queries items which are needed to be rendered, skipping indices which were skipped by the fast scrolling (and saving unnecessary debugger API calls).</w:t>
+      </w:r>
+    </w:p>
+    <w:p>
+      <w:pPr>
+        <w:rPr>
+          <w:lang w:val="en-US"/>
+        </w:rPr>
+      </w:pPr>
+      <w:r>
+        <w:rPr>
+          <w:lang w:val="en-US"/>
+        </w:rPr>
+        <w:t xml:space="preserve">Note on data virtualization: As we said an implementation of IListValuesProvider wraps some underlying data source and queries items from it. In some cases getting a group of items from the data source one-by-one is more expensive than getting all the items in one call due to the overhead of each query. One such scenario are relational databases. In such case it is reasonable to implement some sort of paging in the value provider so that when it is asked for an item </w:t>
+      </w:r>
+      <w:r>
+        <w:rPr>
+          <w:i/>
+          <w:lang w:val="en-US"/>
+        </w:rPr>
+        <w:t xml:space="preserve">i </w:t>
+      </w:r>
+      <w:r>
+        <w:rPr>
+          <w:lang w:val="en-US"/>
+        </w:rPr>
+        <w:t xml:space="preserve">it queries and caches a number of items around index </w:t>
+      </w:r>
+      <w:r>
+        <w:rPr>
+          <w:i/>
+          <w:lang w:val="en-US"/>
+        </w:rPr>
+        <w:t>i</w:t>
+      </w:r>
+      <w:r>
+        <w:rPr>
+          <w:lang w:val="en-US"/>
+        </w:rPr>
+        <w:t xml:space="preserve"> because it is very probable that these items will be needed right after.</w:t>
+      </w:r>
+    </w:p>
+    <w:p>
+      <w:pPr>
+        <w:pStyle w:val="Heading4"/>
+        <w:rPr>
+          <w:lang w:val="en-US"/>
+        </w:rPr>
+      </w:pPr>
+      <w:r>
+        <w:rPr>
+          <w:lang w:val="en-US"/>
+        </w:rPr>
         <w:lastRenderedPageBreak/>
-        <w:t>The last thing left unexplained is the Count property of the VirtualizingCollection. The value of this property is needed for the ItemsControl to display a scrollbar correctly. The VirtualizingCollection asks the data source for the count of its items and in our case the data source queries the debugger API for the value of Count property of the collection in the debuggee.</w:t>
-      </w:r>
-    </w:p>
-    <w:p>
-      <w:pPr>
-        <w:rPr>
-          <w:lang w:val="en-US"/>
-        </w:rPr>
-      </w:pPr>
-      <w:r>
-        <w:rPr>
-          <w:lang w:val="en-US"/>
-        </w:rPr>
-        <w:t>The good thing about this implementation is that when the user scrolls fast the ItemsControl only queries items which are needed to be rendered, skipping indices which were skipped by the fast scrolling (and saving unnecessary debugger API calls).</w:t>
-      </w:r>
-    </w:p>
-    <w:p>
-      <w:pPr>
-        <w:rPr>
-          <w:lang w:val="en-US"/>
-        </w:rPr>
-      </w:pPr>
-      <w:r>
-        <w:rPr>
-          <w:lang w:val="en-US"/>
-        </w:rPr>
-        <w:t xml:space="preserve">Note on data virtualization: As we said an implementation of IListValuesProvider wraps some underlying data source and queries items from it. In some cases getting a group of items from the data source one-by-one is more expensive than getting all the items in one call due to the overhead of each query. One such scenario are relational databases. In such case it is reasonable to implement some sort of paging in the value provider so that when it is asked for an item </w:t>
-      </w:r>
-      <w:r>
-        <w:rPr>
-          <w:i/>
-          <w:lang w:val="en-US"/>
-        </w:rPr>
-        <w:t xml:space="preserve">i </w:t>
-      </w:r>
-      <w:r>
-        <w:rPr>
-          <w:lang w:val="en-US"/>
-        </w:rPr>
-        <w:t xml:space="preserve">it queries and caches a number of items around index </w:t>
-      </w:r>
-      <w:r>
-        <w:rPr>
-          <w:i/>
-          <w:lang w:val="en-US"/>
-        </w:rPr>
-        <w:t>i</w:t>
-      </w:r>
-      <w:r>
-        <w:rPr>
-          <w:lang w:val="en-US"/>
-        </w:rPr>
-        <w:t xml:space="preserve"> because it is very probable that these items will be needed right after.</w:t>
-      </w:r>
-    </w:p>
-    <w:p>
-      <w:pPr>
-        <w:pStyle w:val="Heading4"/>
-        <w:rPr>
-          <w:lang w:val="en-US"/>
-        </w:rPr>
-      </w:pPr>
-      <w:r>
-        <w:rPr>
-          <w:lang w:val="en-US"/>
-        </w:rPr>
         <w:t>IEnumerable&lt;T&gt;</w:t>
       </w:r>
     </w:p>
@@ -17898,9 +18810,8 @@
       <w:r>
         <w:rPr>
           <w:noProof/>
-          <w:lang w:val="en-US" w:eastAsia="cs-CZ"/>
-        </w:rPr>
-        <w:lastRenderedPageBreak/>
+          <w:lang w:eastAsia="cs-CZ"/>
+        </w:rPr>
         <w:drawing>
           <wp:inline distT="0" distB="0" distL="0" distR="0" wp14:anchorId="0285D9AB" wp14:editId="63FC37BB">
             <wp:extent cx="5762625" cy="5518150"/>
@@ -17958,6 +18869,7 @@
         <w:rPr>
           <w:lang w:val="en-US"/>
         </w:rPr>
+        <w:lastRenderedPageBreak/>
         <w:t>In the beginning only a number of items (given by LazyListView.InitialCount) is loaded from the data source. Then as the user scrolls to the end of the view more items are added to the end of the collection and the scrollbar gets shorter. User can continue pulling the scrollbar down. The overall user experience is quite natural.</w:t>
       </w:r>
     </w:p>
@@ -18051,86 +18963,374 @@
         <w:rPr>
           <w:lang w:val="en-US"/>
         </w:rPr>
+        <w:t>The second solution</w:t>
+      </w:r>
+    </w:p>
+    <w:p>
+      <w:pPr>
+        <w:rPr>
+          <w:lang w:val="en-US"/>
+        </w:rPr>
+      </w:pPr>
+      <w:r>
+        <w:rPr>
+          <w:lang w:val="en-US"/>
+        </w:rPr>
+        <w:t>The second solution is quite different from the first one. Instead of keeping a reference to an IEnumerator in the debuggee and querying subsequent items from it as needed we enumerate all the collection at once in the debuggee:</w:t>
+      </w:r>
+    </w:p>
+    <w:p>
+      <w:pPr>
+        <w:rPr>
+          <w:lang w:val="en-US"/>
+        </w:rPr>
+      </w:pPr>
+      <w:r>
+        <w:rPr>
+          <w:lang w:val="en-US"/>
+        </w:rPr>
+        <w:t xml:space="preserve">Say we have a reference to IEnumerable&lt;Foo&gt; variable in the debugee, </w:t>
+      </w:r>
+      <w:r>
+        <w:rPr>
+          <w:i/>
+          <w:lang w:val="en-US"/>
+        </w:rPr>
+        <w:t>v</w:t>
+      </w:r>
+      <w:r>
+        <w:rPr>
+          <w:lang w:val="en-US"/>
+        </w:rPr>
+        <w:t xml:space="preserve"> be the name of the variable in the debuggee. We construct the following expression: “new List&lt;Foo&gt;(v)” and evaluate it. This allocates a List in the debuggee and runs its constructor. The constructor enumerates the IEnumerable and stores its items. The result of the evaluation is the reference to the new List. Finally, we visualize this reference exactly the same way as we visualize ILists (described in the previous chapter).</w:t>
+      </w:r>
+    </w:p>
+    <w:p>
+      <w:pPr>
+        <w:rPr>
+          <w:lang w:val="en-US"/>
+        </w:rPr>
+      </w:pPr>
+      <w:r>
+        <w:rPr>
+          <w:lang w:val="en-US"/>
+        </w:rPr>
+        <w:t xml:space="preserve">Note that in most cases enumerating whole collection in the debuggee is almost instant (or takes up to five seconds, then evaluation timeouts). What determines the speed of the visualizer almost completely is the expensiveness of the debugger API. Therefore it rarely makes a difference to enumerate whole collection in the debuggee and fetch first </w:t>
+      </w:r>
+      <w:r>
+        <w:rPr>
+          <w:i/>
+          <w:lang w:val="en-US"/>
+        </w:rPr>
+        <w:t>n</w:t>
+      </w:r>
+      <w:r>
+        <w:rPr>
+          <w:lang w:val="en-US"/>
+        </w:rPr>
+        <w:t xml:space="preserve"> items or fetch first </w:t>
+      </w:r>
+      <w:r>
+        <w:rPr>
+          <w:i/>
+          <w:lang w:val="en-US"/>
+        </w:rPr>
+        <w:t>n</w:t>
+      </w:r>
+      <w:r>
+        <w:rPr>
+          <w:lang w:val="en-US"/>
+        </w:rPr>
+        <w:t xml:space="preserve"> items from an IEnumerable in the debugee.</w:t>
+      </w:r>
+    </w:p>
+    <w:p>
+      <w:pPr>
+        <w:pStyle w:val="Heading5"/>
+        <w:rPr>
+          <w:lang w:val="en-US"/>
+        </w:rPr>
+      </w:pPr>
+      <w:r>
+        <w:rPr>
+          <w:lang w:val="en-US"/>
+        </w:rPr>
+        <w:t>Comparison of the solutions</w:t>
+      </w:r>
+    </w:p>
+    <w:p>
+      <w:pPr>
+        <w:rPr>
+          <w:lang w:val="en-US"/>
+        </w:rPr>
+      </w:pPr>
+      <w:r>
+        <w:rPr>
+          <w:lang w:val="en-US"/>
+        </w:rPr>
+        <w:t>The first solution and its alternative are essentially the same and differ only in the way of determining when the user has scrolled to the end of the collection. We will therefore compare the first and the second solution.</w:t>
+      </w:r>
+    </w:p>
+    <w:p>
+      <w:pPr>
+        <w:rPr>
+          <w:lang w:val="en-US"/>
+        </w:rPr>
+      </w:pPr>
+      <w:r>
+        <w:rPr>
+          <w:lang w:val="en-US"/>
+        </w:rPr>
+        <w:t>As we said, the performance difference is in most cases negligible, unless each GetNext() call of the enumerator is quite expensive. In such cases the first solution wins.</w:t>
+      </w:r>
+    </w:p>
+    <w:p>
+      <w:pPr>
+        <w:rPr>
+          <w:lang w:val="en-US"/>
+        </w:rPr>
+      </w:pPr>
+      <w:r>
+        <w:rPr>
+          <w:lang w:val="en-US"/>
+        </w:rPr>
+        <w:t>The first solution can, unlike the second, visualize “infinite” collections. By infinite we mean IEnumerables such as:</w:t>
+      </w:r>
+    </w:p>
+    <w:p>
+      <w:pPr>
+        <w:rPr>
+          <w:lang w:val="en-US"/>
+        </w:rPr>
+      </w:pPr>
+      <w:r>
+        <w:rPr>
+          <w:lang w:val="en-US"/>
+        </w:rPr>
+        <w:t>IEnumerable MakeInfiniteCollection()</w:t>
+      </w:r>
+    </w:p>
+    <w:p>
+      <w:pPr>
+        <w:rPr>
+          <w:lang w:val="en-US"/>
+        </w:rPr>
+      </w:pPr>
+      <w:r>
+        <w:rPr>
+          <w:lang w:val="en-US"/>
+        </w:rPr>
         <w:lastRenderedPageBreak/>
-        <w:t>The second solution</w:t>
-      </w:r>
-    </w:p>
-    <w:p>
-      <w:pPr>
-        <w:rPr>
-          <w:lang w:val="en-US"/>
-        </w:rPr>
-      </w:pPr>
-      <w:r>
-        <w:rPr>
-          <w:lang w:val="en-US"/>
-        </w:rPr>
-        <w:t>The second solution is quite different from the first one. Instead of keeping a reference to an IEnumerator in the debuggee and querying subsequent items from it as needed we enumerate all the collection at once in the debuggee:</w:t>
-      </w:r>
-    </w:p>
-    <w:p>
-      <w:pPr>
-        <w:rPr>
-          <w:lang w:val="en-US"/>
-        </w:rPr>
-      </w:pPr>
-      <w:r>
-        <w:rPr>
-          <w:lang w:val="en-US"/>
-        </w:rPr>
-        <w:t xml:space="preserve">Say we have a reference to IEnumerable&lt;Foo&gt; variable in the debugee, </w:t>
+        <w:t>{</w:t>
+      </w:r>
+    </w:p>
+    <w:p>
+      <w:pPr>
+        <w:rPr>
+          <w:lang w:val="en-US"/>
+        </w:rPr>
+      </w:pPr>
+      <w:r>
+        <w:rPr>
+          <w:lang w:val="en-US"/>
+        </w:rPr>
+        <w:t xml:space="preserve">    int i = 0;</w:t>
+      </w:r>
+    </w:p>
+    <w:p>
+      <w:pPr>
+        <w:rPr>
+          <w:lang w:val="en-US"/>
+        </w:rPr>
+      </w:pPr>
+      <w:r>
+        <w:rPr>
+          <w:lang w:val="en-US"/>
+        </w:rPr>
+        <w:t xml:space="preserve">    while(true) {</w:t>
+      </w:r>
+    </w:p>
+    <w:p>
+      <w:pPr>
+        <w:rPr>
+          <w:lang w:val="en-US"/>
+        </w:rPr>
+      </w:pPr>
+      <w:r>
+        <w:rPr>
+          <w:lang w:val="en-US"/>
+        </w:rPr>
+        <w:t xml:space="preserve">        yield return i++;</w:t>
+      </w:r>
+    </w:p>
+    <w:p>
+      <w:pPr>
+        <w:rPr>
+          <w:lang w:val="en-US"/>
+        </w:rPr>
+      </w:pPr>
+      <w:r>
+        <w:rPr>
+          <w:lang w:val="en-US"/>
+        </w:rPr>
+        <w:t xml:space="preserve">    }</w:t>
+      </w:r>
+    </w:p>
+    <w:p>
+      <w:pPr>
+        <w:rPr>
+          <w:lang w:val="en-US"/>
+        </w:rPr>
+      </w:pPr>
+      <w:r>
+        <w:rPr>
+          <w:lang w:val="en-US"/>
+        </w:rPr>
+        <w:t>}</w:t>
+      </w:r>
+    </w:p>
+    <w:p>
+      <w:pPr>
+        <w:rPr>
+          <w:lang w:val="en-US"/>
+        </w:rPr>
+      </w:pPr>
+      <w:r>
+        <w:rPr>
+          <w:lang w:val="en-US"/>
+        </w:rPr>
+        <w:t>The first solution will allow the user to scroll “infinitely” (until memory runs out) and more importantly it will display the first few items of the infinite collection. The second solution will try to enumerate the whole collection in the debugee and therefore always timeout / run out of memory and display error message.</w:t>
+      </w:r>
+    </w:p>
+    <w:p>
+      <w:pPr>
+        <w:rPr>
+          <w:lang w:val="en-US"/>
+        </w:rPr>
+      </w:pPr>
+      <w:r>
+        <w:rPr>
+          <w:lang w:val="en-US"/>
+        </w:rPr>
+        <w:t>On the other hand the second solution lets the user immediately see how many items there are in the collection and scrolling is much smoother as many items can be skipped when scrolling fast.</w:t>
+      </w:r>
+    </w:p>
+    <w:p>
+      <w:pPr>
+        <w:rPr>
+          <w:lang w:val="en-US"/>
+        </w:rPr>
+      </w:pPr>
+      <w:r>
+        <w:rPr>
+          <w:lang w:val="en-US"/>
+        </w:rPr>
+        <w:t>The first solution has some quite significant disadvantage though: We wanted to implement a feature to be able expand each individual item of the collection as a debugger tooltip:</w:t>
+      </w:r>
+    </w:p>
+    <w:p>
+      <w:pPr>
+        <w:rPr>
+          <w:lang w:val="en-US"/>
+        </w:rPr>
+      </w:pPr>
+      <w:r>
+        <w:rPr>
+          <w:lang w:val="en-US"/>
+        </w:rPr>
+        <w:t>screenshot</w:t>
+      </w:r>
+    </w:p>
+    <w:p>
+      <w:pPr>
+        <w:rPr>
+          <w:lang w:val="en-US"/>
+        </w:rPr>
+      </w:pPr>
+      <w:r>
+        <w:rPr>
+          <w:lang w:val="en-US"/>
+        </w:rPr>
+        <w:t>This is very useful as the collection visualizer only shows stringified values of item properties and often the item is a composite object and we would like to explore it more deeply. Now, if we look at the first solution – it obtains items (Values) from an enumerator but these Values have no Expression. They are simply Values in the debuggee but there is not a way to describe a “path” (e.g. in C#) to obtain each Value. That means to be able to expand each Value we have to keep a PermanentReference to it. But this means we will be holding a lot of PermanentReferences (adding up as the scrolls through a long collection) and as we know this is discouraged by MS documentation of the ICorDebug API.</w:t>
+      </w:r>
+    </w:p>
+    <w:p>
+      <w:pPr>
+        <w:rPr>
+          <w:lang w:val="en-US"/>
+        </w:rPr>
+      </w:pPr>
+      <w:r>
+        <w:rPr>
+          <w:lang w:val="en-US"/>
+        </w:rPr>
+        <w:t xml:space="preserve">On the other hand if we are working with an IList each item has a clear expression – e.g. “list[5]”. Therefore we do not need to keep any PermanentReferences and when used expands item at index </w:t>
       </w:r>
       <w:r>
         <w:rPr>
           <w:i/>
           <w:lang w:val="en-US"/>
         </w:rPr>
-        <w:t>v</w:t>
-      </w:r>
-      <w:r>
-        <w:rPr>
-          <w:lang w:val="en-US"/>
-        </w:rPr>
-        <w:t xml:space="preserve"> be the name of the variable in the debuggee. We construct the following expression: “new List&lt;Foo&gt;(v)” and evaluate it. This allocates a List in the debuggee and runs its constructor. The constructor enumerates the IEnumerable and stores its items. The result of the evaluation is the reference to the new List. Finally, we visualize this reference exactly the same way as we visualize ILists (described in the previous chapter).</w:t>
-      </w:r>
-    </w:p>
-    <w:p>
-      <w:pPr>
-        <w:rPr>
-          <w:lang w:val="en-US"/>
-        </w:rPr>
-      </w:pPr>
-      <w:r>
-        <w:rPr>
-          <w:lang w:val="en-US"/>
-        </w:rPr>
-        <w:t xml:space="preserve">Note that in most cases enumerating whole collection in the debuggee is almost instant (or takes up to five seconds, then evaluation timeouts). What determines the speed of the visualizer almost completely is the expensiveness of the debugger API. Therefore it rarely makes a difference to enumerate whole collection in the debuggee and fetch first </w:t>
-      </w:r>
-      <w:r>
-        <w:rPr>
-          <w:i/>
-          <w:lang w:val="en-US"/>
-        </w:rPr>
-        <w:t>n</w:t>
-      </w:r>
-      <w:r>
-        <w:rPr>
-          <w:lang w:val="en-US"/>
-        </w:rPr>
-        <w:t xml:space="preserve"> items or fetch first </w:t>
-      </w:r>
-      <w:r>
-        <w:rPr>
-          <w:i/>
-          <w:lang w:val="en-US"/>
-        </w:rPr>
-        <w:t>n</w:t>
-      </w:r>
-      <w:r>
-        <w:rPr>
-          <w:lang w:val="en-US"/>
-        </w:rPr>
-        <w:t xml:space="preserve"> items from an IEnumerable in the debugee.</w:t>
+        <w:t>i</w:t>
+      </w:r>
+      <w:r>
+        <w:rPr>
+          <w:lang w:val="en-US"/>
+        </w:rPr>
+        <w:t xml:space="preserve"> we evaluate “list[i]” again and display a debugger tooltip for obtained value.</w:t>
+      </w:r>
+    </w:p>
+    <w:p>
+      <w:pPr>
+        <w:rPr>
+          <w:lang w:val="en-US"/>
+        </w:rPr>
+      </w:pPr>
+      <w:r>
+        <w:rPr>
+          <w:lang w:val="en-US"/>
+        </w:rPr>
+        <w:t>(Note that our list actually has no name such as “list” because we allocated it dynamically by evaluating expression “new List&lt;Foo&gt;(identifier)”. Indeed, the expression “new List&lt;Foo&gt;( identifier)[i]” is what we will be evaluating and it will work without reallocating the list each time because of caching in the ExpressionEvaluator: “new List&lt;Foo&gt;(identifier)” is cached as a PermanentReference and each evaluation of any expression that contains this expression will use the cached value.)</w:t>
+      </w:r>
+    </w:p>
+    <w:p>
+      <w:pPr>
+        <w:rPr>
+          <w:lang w:val="en-US"/>
+        </w:rPr>
+      </w:pPr>
+      <w:r>
+        <w:rPr>
+          <w:lang w:val="en-US"/>
+        </w:rPr>
+        <w:t>Expression caching is useful but we have to be careful with it: if we simply evaluated expressions like “new List&lt;Foo&gt;(identifier)[i].Property”, the “new List&lt;Foo&gt;(identifier)[i]” would be cached as a PermanentReference. We have to call the indexer and evaluate the property without using Expressions to avoid the Expression cache.</w:t>
+      </w:r>
+    </w:p>
+    <w:p>
+      <w:pPr>
+        <w:rPr>
+          <w:lang w:val="en-US"/>
+        </w:rPr>
+      </w:pPr>
+      <w:r>
+        <w:rPr>
+          <w:lang w:val="en-US"/>
+        </w:rPr>
+        <w:lastRenderedPageBreak/>
+        <w:t>To sum up, what is important about the second solution is that we have a store for the items in the debuggee (the List) providing named access to any individual item of the collection. In the first solution we had to keep PermanentReference to each item to be able to access it again to expand it.</w:t>
+      </w:r>
+    </w:p>
+    <w:p>
+      <w:pPr>
+        <w:rPr>
+          <w:lang w:val="en-US"/>
+        </w:rPr>
+      </w:pPr>
+      <w:r>
+        <w:rPr>
+          <w:lang w:val="en-US"/>
+        </w:rPr>
+        <w:t>Visual Studio 2008 probably uses something similar to our second solution. This can be tested by trying to expand a debugger tooltip for an infinite IEnumerable. Instead of displaying the first few items a timeout error is displayed as the debuggee is given a few seconds to try to enumerate the collection.</w:t>
       </w:r>
     </w:p>
     <w:p>
@@ -18144,167 +19344,182 @@
         <w:rPr>
           <w:lang w:val="en-US"/>
         </w:rPr>
-        <w:t>Comparison of the solutions</w:t>
-      </w:r>
-    </w:p>
-    <w:p>
-      <w:pPr>
-        <w:rPr>
-          <w:lang w:val="en-US"/>
-        </w:rPr>
-      </w:pPr>
-      <w:r>
-        <w:rPr>
-          <w:lang w:val="en-US"/>
-        </w:rPr>
-        <w:t>The first solution and its alternative are essentially the same and differ only in the way of determining when the user has scrolled to the end of the collection. We will therefore compare the first and the second solution.</w:t>
-      </w:r>
-    </w:p>
-    <w:p>
-      <w:pPr>
-        <w:rPr>
-          <w:lang w:val="en-US"/>
-        </w:rPr>
-      </w:pPr>
-      <w:r>
-        <w:rPr>
-          <w:lang w:val="en-US"/>
-        </w:rPr>
-        <w:t>As we said, the performance difference is in most cases negligible, unless each GetNext() call of the enumerator is quite expensive. In such cases the first solution wins.</w:t>
-      </w:r>
-    </w:p>
-    <w:p>
-      <w:pPr>
-        <w:rPr>
-          <w:lang w:val="en-US"/>
-        </w:rPr>
-      </w:pPr>
-      <w:r>
-        <w:rPr>
-          <w:lang w:val="en-US"/>
-        </w:rPr>
-        <w:t>The first solution can, unlike the second, visualize “infinite” collections. By infinite we mean IEnumerables such as:</w:t>
-      </w:r>
-    </w:p>
-    <w:p>
-      <w:pPr>
-        <w:rPr>
-          <w:lang w:val="en-US"/>
-        </w:rPr>
-      </w:pPr>
-      <w:r>
-        <w:rPr>
-          <w:lang w:val="en-US"/>
-        </w:rPr>
-        <w:t>IEnumerable MakeInfiniteCollection()</w:t>
-      </w:r>
-    </w:p>
-    <w:p>
-      <w:pPr>
-        <w:rPr>
-          <w:lang w:val="en-US"/>
-        </w:rPr>
-      </w:pPr>
-      <w:r>
-        <w:rPr>
-          <w:lang w:val="en-US"/>
-        </w:rPr>
-        <w:t>{</w:t>
-      </w:r>
-    </w:p>
-    <w:p>
-      <w:pPr>
-        <w:rPr>
-          <w:lang w:val="en-US"/>
-        </w:rPr>
-      </w:pPr>
-      <w:r>
-        <w:rPr>
-          <w:lang w:val="en-US"/>
-        </w:rPr>
-        <w:t xml:space="preserve">    int i = 0;</w:t>
-      </w:r>
-    </w:p>
-    <w:p>
-      <w:pPr>
-        <w:rPr>
-          <w:lang w:val="en-US"/>
-        </w:rPr>
-      </w:pPr>
-      <w:r>
-        <w:rPr>
-          <w:lang w:val="en-US"/>
-        </w:rPr>
-        <w:t xml:space="preserve">    while(true) {</w:t>
-      </w:r>
-    </w:p>
-    <w:p>
-      <w:pPr>
-        <w:rPr>
-          <w:lang w:val="en-US"/>
-        </w:rPr>
-      </w:pPr>
-      <w:r>
-        <w:rPr>
-          <w:lang w:val="en-US"/>
-        </w:rPr>
-        <w:t xml:space="preserve">        yield return i++;</w:t>
-      </w:r>
-    </w:p>
-    <w:p>
-      <w:pPr>
-        <w:rPr>
-          <w:lang w:val="en-US"/>
-        </w:rPr>
-      </w:pPr>
-      <w:r>
-        <w:rPr>
-          <w:lang w:val="en-US"/>
-        </w:rPr>
-        <w:t xml:space="preserve">    }</w:t>
-      </w:r>
-    </w:p>
-    <w:p>
-      <w:pPr>
-        <w:rPr>
-          <w:lang w:val="en-US"/>
-        </w:rPr>
-      </w:pPr>
-      <w:r>
-        <w:rPr>
-          <w:lang w:val="en-US"/>
-        </w:rPr>
-        <w:t>}</w:t>
-      </w:r>
-    </w:p>
-    <w:p>
-      <w:pPr>
-        <w:rPr>
-          <w:lang w:val="en-US"/>
-        </w:rPr>
-      </w:pPr>
-      <w:r>
-        <w:rPr>
-          <w:lang w:val="en-US"/>
-        </w:rPr>
-        <w:t>The first solution will allow the user to scroll “infinitely” (until memory runs out) and more importantly it will display the first few items of the infinite collection. The second solution will try to enumerate the whole collection in the debugee and therefore always timeout / run out of memory and display error message.</w:t>
-      </w:r>
-    </w:p>
-    <w:p>
-      <w:pPr>
-        <w:rPr>
-          <w:lang w:val="en-US"/>
-        </w:rPr>
-      </w:pPr>
-      <w:r>
-        <w:rPr>
-          <w:lang w:val="en-US"/>
-        </w:rPr>
-        <w:t>On the other hand the second solution lets the user immediately see how many items there are in the collection and scrolling is much smoother as many items can be skipped when scrolling fast.</w:t>
-      </w:r>
-    </w:p>
-    <w:p>
-      <w:pPr>
+        <w:t>Third solution</w:t>
+      </w:r>
+    </w:p>
+    <w:p>
+      <w:pPr>
+        <w:rPr>
+          <w:lang w:val="en-US"/>
+        </w:rPr>
+      </w:pPr>
+      <w:r>
+        <w:rPr>
+          <w:lang w:val="en-US"/>
+        </w:rPr>
+        <w:t>In theory it would be possible to combine the two solutions – have lazy access from the first solution and a store of items in the debuggee providing named access to each item. What we would have to do would be to evaluate “list.Add(value)” after obtaining each value from the enumerator. This way the list would grow as the user would scroll and any item could be reobtained and expanded by querying “list[i]”.</w:t>
+      </w:r>
+    </w:p>
+    <w:p>
+      <w:pPr>
+        <w:rPr>
+          <w:lang w:val="en-US"/>
+        </w:rPr>
+      </w:pPr>
+      <w:r>
+        <w:rPr>
+          <w:lang w:val="en-US"/>
+        </w:rPr>
+        <w:t>This solution would still suffer from the slow scrolling and unability to see the total count of items in the IEnumerable collection. We feel that not being able to visualize infinite collections is not such a big disadvantage of our second solution.</w:t>
+      </w:r>
+    </w:p>
+    <w:p>
+      <w:pPr>
+        <w:pStyle w:val="Heading5"/>
+        <w:rPr>
+          <w:lang w:val="en-US"/>
+        </w:rPr>
+      </w:pPr>
+      <w:r>
+        <w:rPr>
+          <w:lang w:val="en-US"/>
+        </w:rPr>
+        <w:t>Note on garbage collection</w:t>
+      </w:r>
+    </w:p>
+    <w:p>
+      <w:pPr>
+        <w:rPr>
+          <w:lang w:val="en-US"/>
+        </w:rPr>
+      </w:pPr>
+      <w:r>
+        <w:rPr>
+          <w:lang w:val="en-US"/>
+        </w:rPr>
+        <w:t>Note that all the described difficulties are caused only by the fact that the Garbage collector can move instances in memory when compacting the heap. If the address of each instance stayed always fixed we would just enumerate the items, remember memory address for each of them and then accessed any item by its address. In garbage collected environment, PermanentReference brings us the same comfort with the exception that we should keep the number of PermanentReferences reasonably row (in order of hundreds).</w:t>
+      </w:r>
+    </w:p>
+    <w:p>
+      <w:pPr>
+        <w:pStyle w:val="Heading3"/>
+        <w:rPr>
+          <w:lang w:val="en-US"/>
+        </w:rPr>
+      </w:pPr>
+      <w:r>
+        <w:rPr>
+          <w:lang w:val="en-US"/>
+        </w:rPr>
+        <w:t>Expanding the items in the grid</w:t>
+      </w:r>
+    </w:p>
+    <w:p>
+      <w:pPr>
+        <w:pStyle w:val="Heading3"/>
+        <w:rPr>
+          <w:lang w:val="en-US"/>
+        </w:rPr>
+      </w:pPr>
+      <w:r>
+        <w:rPr>
+          <w:lang w:val="en-US"/>
+        </w:rPr>
+        <w:t>Generic vs. non-generic collections</w:t>
+      </w:r>
+    </w:p>
+    <w:p>
+      <w:pPr>
+        <w:pStyle w:val="Heading3"/>
+        <w:rPr>
+          <w:lang w:val="en-US"/>
+        </w:rPr>
+      </w:pPr>
+      <w:r>
+        <w:rPr>
+          <w:lang w:val="en-US"/>
+        </w:rPr>
+        <w:t>Lazy loading columns (object properties)</w:t>
+      </w:r>
+    </w:p>
+    <w:p>
+      <w:pPr>
+        <w:rPr>
+          <w:lang w:val="en-US"/>
+        </w:rPr>
+      </w:pPr>
+      <w:r>
+        <w:rPr>
+          <w:lang w:val="en-US"/>
+        </w:rPr>
+        <w:t>Show also IQueryable, ObservableCollection, IParallelEnumerable.</w:t>
+      </w:r>
+    </w:p>
+    <w:p>
+      <w:pPr>
+        <w:pStyle w:val="Heading3"/>
+        <w:rPr>
+          <w:lang w:val="en-US"/>
+        </w:rPr>
+      </w:pPr>
+      <w:r>
+        <w:rPr>
+          <w:lang w:val="en-US"/>
+        </w:rPr>
+        <w:t>Heterogeneous collections</w:t>
+      </w:r>
+    </w:p>
+    <w:p>
+      <w:pPr>
+        <w:rPr>
+          <w:lang w:val="en-US"/>
+        </w:rPr>
+      </w:pPr>
+    </w:p>
+    <w:p>
+      <w:pPr>
+        <w:pStyle w:val="Heading2"/>
+        <w:rPr>
+          <w:lang w:val="en-US"/>
+        </w:rPr>
+      </w:pPr>
+      <w:r>
+        <w:rPr>
+          <w:lang w:val="en-US"/>
+        </w:rPr>
+        <w:t>Debugger tooltips</w:t>
+      </w:r>
+    </w:p>
+    <w:p>
+      <w:pPr>
+        <w:pStyle w:val="Heading3"/>
+        <w:rPr>
+          <w:lang w:val="en-US"/>
+        </w:rPr>
+      </w:pPr>
+      <w:r>
+        <w:rPr>
+          <w:lang w:val="en-US"/>
+        </w:rPr>
+        <w:t>Existing work</w:t>
+      </w:r>
+    </w:p>
+    <w:p>
+      <w:pPr>
+        <w:rPr>
+          <w:lang w:val="en-US"/>
+        </w:rPr>
+      </w:pPr>
+      <w:r>
+        <w:rPr>
+          <w:lang w:val="en-US"/>
+        </w:rPr>
+        <w:t>There is a standard feature of Visual Studio very similar to our debugger tooltips. SharpDevelop 3 has debugger tooltips as well. Since SharpDevelop 4 was completely rewritten to WPF it needed new debugger tooltips so we implemented them. Also, the tooltips for SharpDevelop 3 didn’t support exploring instances of IEnumerable collections and we successfully added this.</w:t>
+      </w:r>
+    </w:p>
+    <w:p>
+      <w:pPr>
+        <w:pStyle w:val="Heading1"/>
         <w:rPr>
           <w:lang w:val="en-US"/>
         </w:rPr>
@@ -18314,179 +19529,35 @@
           <w:lang w:val="en-US"/>
         </w:rPr>
         <w:lastRenderedPageBreak/>
-        <w:t>The first solution has some quite significant disadvantage though: We wanted to implement a feature to be able expand each individual item of the collection as a debugger tooltip:</w:t>
-      </w:r>
-    </w:p>
-    <w:p>
-      <w:pPr>
-        <w:rPr>
-          <w:lang w:val="en-US"/>
-        </w:rPr>
-      </w:pPr>
-      <w:r>
-        <w:rPr>
-          <w:lang w:val="en-US"/>
-        </w:rPr>
-        <w:t>screenshot</w:t>
-      </w:r>
-    </w:p>
-    <w:p>
-      <w:pPr>
-        <w:rPr>
-          <w:lang w:val="en-US"/>
-        </w:rPr>
-      </w:pPr>
-      <w:r>
-        <w:rPr>
-          <w:lang w:val="en-US"/>
-        </w:rPr>
-        <w:t>This is very useful as the collection visualizer only shows stringified values of item properties and often the item is a composite object and we would like to explore it more deeply. Now, if we look at the first solution – it obtains items (Values) from an enumerator but these Values have no Expression. They are simply Values in the debuggee but there is not a way to describe a “path” (e.g. in C#) to obtain each Value. That means to be able to expand each Value we have to keep a PermanentReference to it. But this means we will be holding a lot of PermanentReferences (adding up as the scrolls through a long collection) and as we know this is discouraged by MS documentation of the ICorDebug API.</w:t>
-      </w:r>
-    </w:p>
-    <w:p>
-      <w:pPr>
-        <w:rPr>
-          <w:lang w:val="en-US"/>
-        </w:rPr>
-      </w:pPr>
-      <w:r>
-        <w:rPr>
-          <w:lang w:val="en-US"/>
-        </w:rPr>
-        <w:t xml:space="preserve">On the other hand if we are working with an IList each item has a clear expression – e.g. “list[5]”. Therefore we do not need to keep any PermanentReferences and when used expands item at index </w:t>
-      </w:r>
-      <w:r>
-        <w:rPr>
-          <w:i/>
-          <w:lang w:val="en-US"/>
-        </w:rPr>
-        <w:t>i</w:t>
-      </w:r>
-      <w:r>
-        <w:rPr>
-          <w:lang w:val="en-US"/>
-        </w:rPr>
-        <w:t xml:space="preserve"> we evaluate “list[i]” again and display a debugger tooltip for obtained value.</w:t>
-      </w:r>
-    </w:p>
-    <w:p>
-      <w:pPr>
-        <w:rPr>
-          <w:lang w:val="en-US"/>
-        </w:rPr>
-      </w:pPr>
-      <w:r>
-        <w:rPr>
-          <w:lang w:val="en-US"/>
-        </w:rPr>
-        <w:t>(Note that our list actually has no name such as “list” because we allocated it dynamically by evaluating expression “new List&lt;Foo&gt;(identifier)”. Indeed, the expression “new List&lt;Foo&gt;( identifier)[i]” is what we will be evaluating and it will work without reallocating the list each time because of caching in the ExpressionEvaluator: “new List&lt;Foo&gt;(identifier)” is cached as a PermanentReference and each evaluation of any expression that contains this expression will use the cached value.)</w:t>
-      </w:r>
-    </w:p>
-    <w:p>
-      <w:pPr>
-        <w:rPr>
-          <w:lang w:val="en-US"/>
-        </w:rPr>
-      </w:pPr>
-      <w:r>
-        <w:rPr>
-          <w:lang w:val="en-US"/>
-        </w:rPr>
-        <w:t>Expression caching is useful but we have to be careful with it: if we simply evaluated expressions like “new List&lt;Foo&gt;(identifier)[i].Property”, the “new List&lt;Foo&gt;(identifier)[i]” would be cached as a PermanentReference. We have to call the indexer and evaluate the property without using Expressions to avoid the Expression cache.</w:t>
-      </w:r>
-    </w:p>
-    <w:p>
-      <w:pPr>
-        <w:rPr>
-          <w:lang w:val="en-US"/>
-        </w:rPr>
-      </w:pPr>
-      <w:r>
-        <w:rPr>
-          <w:lang w:val="en-US"/>
-        </w:rPr>
-        <w:t>To sum up, what is important about the second solution is that we have a store for the items in the debuggee (the List) providing named access to any individual item of the collection. In the first solution we had to keep PermanentReference to each item to be able to access it again to expand it.</w:t>
-      </w:r>
-    </w:p>
-    <w:p>
-      <w:pPr>
-        <w:rPr>
-          <w:lang w:val="en-US"/>
-        </w:rPr>
-      </w:pPr>
-      <w:r>
-        <w:rPr>
-          <w:lang w:val="en-US"/>
-        </w:rPr>
-        <w:t>Visual Studio 2008 probably uses something similar to our second solution. This can be tested by trying to expand a debugger tooltip for an infinite IEnumerable. Instead of displaying the first few items a timeout error is displayed as the debuggee is given a few seconds to try to enumerate the collection.</w:t>
-      </w:r>
-    </w:p>
-    <w:p>
-      <w:pPr>
-        <w:pStyle w:val="Heading5"/>
-        <w:rPr>
-          <w:lang w:val="en-US"/>
-        </w:rPr>
-      </w:pPr>
-      <w:r>
-        <w:rPr>
-          <w:lang w:val="en-US"/>
-        </w:rPr>
-        <w:t>Third solution</w:t>
-      </w:r>
-    </w:p>
-    <w:p>
-      <w:pPr>
-        <w:rPr>
-          <w:lang w:val="en-US"/>
-        </w:rPr>
-      </w:pPr>
-      <w:r>
-        <w:rPr>
-          <w:lang w:val="en-US"/>
-        </w:rPr>
-        <w:t>In theory it would be possible to combine the two solutions – have lazy access from the first solution and a store of items in the debuggee providing named access to each item. What we would have to do would be to evaluate “list.Add(value)” after obtaining each value from the enumerator. This way the list would grow as the user would scroll and any item could be reobtained and expanded by querying “list[i]”.</w:t>
-      </w:r>
-    </w:p>
-    <w:p>
-      <w:pPr>
-        <w:rPr>
-          <w:lang w:val="en-US"/>
-        </w:rPr>
-      </w:pPr>
-      <w:r>
-        <w:rPr>
-          <w:lang w:val="en-US"/>
-        </w:rPr>
-        <w:lastRenderedPageBreak/>
-        <w:t>This solution would still suffer from the slow scrolling and unability to see the total count of items in the IEnumerable collection. We feel that not being able to visualize infinite collections is not such a big disadvantage of our second solution.</w:t>
-      </w:r>
-    </w:p>
-    <w:p>
-      <w:pPr>
-        <w:pStyle w:val="Heading5"/>
-        <w:rPr>
-          <w:lang w:val="en-US"/>
-        </w:rPr>
-      </w:pPr>
-      <w:r>
-        <w:rPr>
-          <w:lang w:val="en-US"/>
-        </w:rPr>
-        <w:t>Note on garbage collection</w:t>
-      </w:r>
-    </w:p>
-    <w:p>
-      <w:pPr>
-        <w:rPr>
-          <w:lang w:val="en-US"/>
-        </w:rPr>
-      </w:pPr>
-      <w:r>
-        <w:rPr>
-          <w:lang w:val="en-US"/>
-        </w:rPr>
-        <w:t>Note that all the described difficulties are caused only by the fact that the Garbage collector can move instances in memory when compacting the heap. If the address of each instance stayed always fixed we would just enumerate the items, remember memory address for each of them and then accessed any item by its address. In garbage collected environment, PermanentReference brings us the same comfort with the exception that we should keep the number of PermanentReferences reasonably row (in order of hundreds).</w:t>
+        <w:t>Implementation</w:t>
+      </w:r>
+    </w:p>
+    <w:p>
+      <w:pPr>
+        <w:pStyle w:val="Heading2"/>
+        <w:rPr>
+          <w:lang w:val="en-US"/>
+        </w:rPr>
+      </w:pPr>
+      <w:r>
+        <w:rPr>
+          <w:lang w:val="en-US"/>
+        </w:rPr>
+        <w:t>Common base for visualizing collections</w:t>
+      </w:r>
+    </w:p>
+    <w:p>
+      <w:pPr>
+        <w:pStyle w:val="Heading2"/>
+        <w:rPr>
+          <w:lang w:val="en-US"/>
+        </w:rPr>
+      </w:pPr>
+      <w:r>
+        <w:rPr>
+          <w:lang w:val="en-US"/>
+        </w:rPr>
+        <w:t>Object graph visualizer</w:t>
       </w:r>
     </w:p>
     <w:p>
@@ -18500,7 +19571,21 @@
         <w:rPr>
           <w:lang w:val="en-US"/>
         </w:rPr>
-        <w:t>Expanding the items in the grid</w:t>
+        <w:t>The result</w:t>
+      </w:r>
+    </w:p>
+    <w:p>
+      <w:pPr>
+        <w:pStyle w:val="Heading2"/>
+        <w:rPr>
+          <w:lang w:val="en-US"/>
+        </w:rPr>
+      </w:pPr>
+      <w:r>
+        <w:rPr>
+          <w:lang w:val="en-US"/>
+        </w:rPr>
+        <w:t>Collection Visualizer</w:t>
       </w:r>
     </w:p>
     <w:p>
@@ -18514,56 +19599,34 @@
         <w:rPr>
           <w:lang w:val="en-US"/>
         </w:rPr>
-        <w:t>Generic vs. non-generic collections</w:t>
-      </w:r>
-    </w:p>
-    <w:p>
-      <w:pPr>
-        <w:pStyle w:val="Heading3"/>
-        <w:rPr>
-          <w:lang w:val="en-US"/>
-        </w:rPr>
-      </w:pPr>
-      <w:r>
-        <w:rPr>
-          <w:lang w:val="en-US"/>
-        </w:rPr>
-        <w:t>Lazy loading columns (object properties)</w:t>
-      </w:r>
-    </w:p>
-    <w:p>
-      <w:pPr>
-        <w:rPr>
-          <w:lang w:val="en-US"/>
-        </w:rPr>
-      </w:pPr>
-      <w:r>
-        <w:rPr>
-          <w:lang w:val="en-US"/>
-        </w:rPr>
-        <w:t>Show also IQueryable, ObservableCollection, IParallelEnumerable.</w:t>
-      </w:r>
-    </w:p>
-    <w:p>
-      <w:pPr>
-        <w:pStyle w:val="Heading3"/>
-        <w:rPr>
-          <w:lang w:val="en-US"/>
-        </w:rPr>
-      </w:pPr>
-      <w:r>
-        <w:rPr>
-          <w:lang w:val="en-US"/>
-        </w:rPr>
-        <w:t>Heterogeneous collections</w:t>
-      </w:r>
-    </w:p>
-    <w:p>
-      <w:pPr>
-        <w:rPr>
-          <w:lang w:val="en-US"/>
-        </w:rPr>
-      </w:pPr>
+        <w:t>The result</w:t>
+      </w:r>
+    </w:p>
+    <w:p>
+      <w:pPr>
+        <w:rPr>
+          <w:lang w:val="en-US"/>
+        </w:rPr>
+      </w:pPr>
+      <w:r>
+        <w:rPr>
+          <w:lang w:val="en-US"/>
+        </w:rPr>
+        <w:t>Screenshot of collection visualizer</w:t>
+      </w:r>
+    </w:p>
+    <w:p>
+      <w:pPr>
+        <w:rPr>
+          <w:lang w:val="en-US"/>
+        </w:rPr>
+      </w:pPr>
+      <w:r>
+        <w:rPr>
+          <w:lang w:val="en-US"/>
+        </w:rPr>
+        <w:t>As can be seen from the screenshot each row of the table represents one item of the collection. Each column then represents one property. This is very similar to how relational data are typically being displayed. Indeed, collection visualizer can also be used to display collection of objects loaded from a database. In such case the user sees the data in a very natural way – the same way a database management tool would display them.</w:t>
+      </w:r>
     </w:p>
     <w:p>
       <w:pPr>
@@ -18576,158 +19639,6 @@
         <w:rPr>
           <w:lang w:val="en-US"/>
         </w:rPr>
-        <w:t>Debugger tooltips</w:t>
-      </w:r>
-    </w:p>
-    <w:p>
-      <w:pPr>
-        <w:pStyle w:val="Heading3"/>
-        <w:rPr>
-          <w:lang w:val="en-US"/>
-        </w:rPr>
-      </w:pPr>
-      <w:r>
-        <w:rPr>
-          <w:lang w:val="en-US"/>
-        </w:rPr>
-        <w:t>Existing work</w:t>
-      </w:r>
-    </w:p>
-    <w:p>
-      <w:pPr>
-        <w:rPr>
-          <w:lang w:val="en-US"/>
-        </w:rPr>
-      </w:pPr>
-      <w:r>
-        <w:rPr>
-          <w:lang w:val="en-US"/>
-        </w:rPr>
-        <w:t>There is a standard feature of Visual Studio very similar to our debugger tooltips. SharpDevelop 3 has debugger tooltips as well. Since SharpDevelop 4 was completely rewritten to WPF it needed new debugger tooltips so we implemented them. Also, the tooltips for SharpDevelop 3 didn’t support exploring instances of IEnumerable collections and we successfully added this.</w:t>
-      </w:r>
-    </w:p>
-    <w:p>
-      <w:pPr>
-        <w:pStyle w:val="Heading1"/>
-        <w:rPr>
-          <w:lang w:val="en-US"/>
-        </w:rPr>
-      </w:pPr>
-      <w:r>
-        <w:rPr>
-          <w:lang w:val="en-US"/>
-        </w:rPr>
-        <w:t>Implementation</w:t>
-      </w:r>
-    </w:p>
-    <w:p>
-      <w:pPr>
-        <w:pStyle w:val="Heading2"/>
-        <w:rPr>
-          <w:lang w:val="en-US"/>
-        </w:rPr>
-      </w:pPr>
-      <w:r>
-        <w:rPr>
-          <w:lang w:val="en-US"/>
-        </w:rPr>
-        <w:t>Common base for visualizing collections</w:t>
-      </w:r>
-    </w:p>
-    <w:p>
-      <w:pPr>
-        <w:pStyle w:val="Heading2"/>
-        <w:rPr>
-          <w:lang w:val="en-US"/>
-        </w:rPr>
-      </w:pPr>
-      <w:r>
-        <w:rPr>
-          <w:lang w:val="en-US"/>
-        </w:rPr>
-        <w:t>Object graph visualizer</w:t>
-      </w:r>
-    </w:p>
-    <w:p>
-      <w:pPr>
-        <w:pStyle w:val="Heading3"/>
-        <w:rPr>
-          <w:lang w:val="en-US"/>
-        </w:rPr>
-      </w:pPr>
-      <w:r>
-        <w:rPr>
-          <w:lang w:val="en-US"/>
-        </w:rPr>
-        <w:t>The result</w:t>
-      </w:r>
-    </w:p>
-    <w:p>
-      <w:pPr>
-        <w:pStyle w:val="Heading2"/>
-        <w:rPr>
-          <w:lang w:val="en-US"/>
-        </w:rPr>
-      </w:pPr>
-      <w:r>
-        <w:rPr>
-          <w:lang w:val="en-US"/>
-        </w:rPr>
-        <w:t>Collection Visualizer</w:t>
-      </w:r>
-    </w:p>
-    <w:p>
-      <w:pPr>
-        <w:pStyle w:val="Heading3"/>
-        <w:rPr>
-          <w:lang w:val="en-US"/>
-        </w:rPr>
-      </w:pPr>
-      <w:r>
-        <w:rPr>
-          <w:lang w:val="en-US"/>
-        </w:rPr>
-        <w:t>The result</w:t>
-      </w:r>
-    </w:p>
-    <w:p>
-      <w:pPr>
-        <w:rPr>
-          <w:lang w:val="en-US"/>
-        </w:rPr>
-      </w:pPr>
-      <w:r>
-        <w:rPr>
-          <w:lang w:val="en-US"/>
-        </w:rPr>
-        <w:t>Screenshot of collection visualizer</w:t>
-      </w:r>
-    </w:p>
-    <w:p>
-      <w:pPr>
-        <w:rPr>
-          <w:lang w:val="en-US"/>
-        </w:rPr>
-      </w:pPr>
-      <w:r>
-        <w:rPr>
-          <w:lang w:val="en-US"/>
-        </w:rPr>
-        <w:t>As can be seen from the screenshot each row of the table represents one item of the collection. Each column then represents one property. This is very similar to how relational data are typically being displayed. Indeed, collection visualizer can also be used to display collection of objects loaded from a database. In such case the user sees the data in a very natural way – the same way a database management tool would display them.</w:t>
-      </w:r>
-    </w:p>
-    <w:p>
-      <w:pPr>
-        <w:pStyle w:val="Heading2"/>
-        <w:rPr>
-          <w:lang w:val="en-US"/>
-        </w:rPr>
-      </w:pPr>
-      <w:r>
-        <w:rPr>
-          <w:lang w:val="en-US"/>
-        </w:rPr>
-        <w:lastRenderedPageBreak/>
         <w:t>Debugger tooltips</w:t>
       </w:r>
     </w:p>
@@ -22654,7 +23565,7 @@
 </file>
 
 <file path=customXml/itemProps1.xml><?xml version="1.0" encoding="utf-8"?>
-<ds:datastoreItem xmlns:ds="http://schemas.openxmlformats.org/officeDocument/2006/customXml" ds:itemID="{EB24179F-1E32-45F7-81FF-098C68523C35}">
+<ds:datastoreItem xmlns:ds="http://schemas.openxmlformats.org/officeDocument/2006/customXml" ds:itemID="{E82EE623-FE5D-43E1-A6A5-7C45BEB08A2A}">
   <ds:schemaRefs>
     <ds:schemaRef ds:uri="http://schemas.openxmlformats.org/officeDocument/2006/bibliography"/>
   </ds:schemaRefs>

</xml_diff>

<commit_message>
Started rewriting Collection visualizer.
</commit_message>
<xml_diff>
--- a/DebuggerVisualizers.docx
+++ b/DebuggerVisualizers.docx
@@ -3042,13 +3042,43 @@
         <w:rPr>
           <w:lang w:val="en-US"/>
         </w:rPr>
-        <w:t xml:space="preserve">of current IDEs </w:t>
-      </w:r>
-      <w:r>
-        <w:rPr>
-          <w:lang w:val="en-US"/>
-        </w:rPr>
-        <w:t>to explore and understand contents of collections from the debugger.</w:t>
+        <w:t xml:space="preserve">of current </w:t>
+      </w:r>
+      <w:r>
+        <w:rPr>
+          <w:lang w:val="en-US"/>
+        </w:rPr>
+        <w:t>debuggers</w:t>
+      </w:r>
+      <w:r>
+        <w:rPr>
+          <w:lang w:val="en-US"/>
+        </w:rPr>
+        <w:t xml:space="preserve"> </w:t>
+      </w:r>
+      <w:r>
+        <w:rPr>
+          <w:lang w:val="en-US"/>
+        </w:rPr>
+        <w:t>to explore and und</w:t>
+      </w:r>
+      <w:r>
+        <w:rPr>
+          <w:lang w:val="en-US"/>
+        </w:rPr>
+        <w:t>er</w:t>
+      </w:r>
+      <w:r>
+        <w:rPr>
+          <w:lang w:val="en-US"/>
+        </w:rPr>
+        <w:t>stand contents of collections</w:t>
+      </w:r>
+      <w:r>
+        <w:rPr>
+          <w:lang w:val="en-US"/>
+        </w:rPr>
+        <w:t>.</w:t>
       </w:r>
     </w:p>
     <w:p>
@@ -3085,7 +3115,25 @@
         <w:rPr>
           <w:lang w:val="en-US"/>
         </w:rPr>
-        <w:t>List, ObservableCollection, array, IQueryable, or any other IEnumerable. This is how collections of objects are currently (as of 2010) displayed in most IDEs:</w:t>
+        <w:t xml:space="preserve">List, ObservableCollection, array, IQueryable, or any other IEnumerable. </w:t>
+      </w:r>
+      <w:r>
+        <w:rPr>
+          <w:lang w:val="en-US"/>
+        </w:rPr>
+        <w:t>Currently (as of 2011), collection</w:t>
+      </w:r>
+      <w:r>
+        <w:rPr>
+          <w:lang w:val="en-US"/>
+        </w:rPr>
+        <w:t>s</w:t>
+      </w:r>
+      <w:r>
+        <w:rPr>
+          <w:lang w:val="en-US"/>
+        </w:rPr>
+        <w:t xml:space="preserve"> of objects are commonly visualized in the following way:</w:t>
       </w:r>
     </w:p>
     <w:p>
@@ -3132,7 +3180,31 @@
         <w:rPr>
           <w:lang w:val="en-US"/>
         </w:rPr>
-        <w:t xml:space="preserve"> at the same time but we have to drill down one-by-one. How do we quickly get an overview of </w:t>
+        <w:t xml:space="preserve"> at the same time but we have to drill down</w:t>
+      </w:r>
+      <w:r>
+        <w:rPr>
+          <w:lang w:val="en-US"/>
+        </w:rPr>
+        <w:t xml:space="preserve"> manually,</w:t>
+      </w:r>
+      <w:r>
+        <w:rPr>
+          <w:lang w:val="en-US"/>
+        </w:rPr>
+        <w:t xml:space="preserve"> one</w:t>
+      </w:r>
+      <w:r>
+        <w:rPr>
+          <w:lang w:val="en-US"/>
+        </w:rPr>
+        <w:t xml:space="preserve"> item by </w:t>
+      </w:r>
+      <w:r>
+        <w:rPr>
+          <w:lang w:val="en-US"/>
+        </w:rPr>
+        <w:t xml:space="preserve">one. How do we quickly get an overview of </w:t>
       </w:r>
       <w:r>
         <w:rPr>
@@ -3162,7 +3234,19 @@
         <w:rPr>
           <w:lang w:val="en-US"/>
         </w:rPr>
-        <w:t xml:space="preserve"> customer we are interested in?</w:t>
+        <w:t xml:space="preserve"> </w:t>
+      </w:r>
+      <w:r>
+        <w:rPr>
+          <w:lang w:val="en-US"/>
+        </w:rPr>
+        <w:t>item</w:t>
+      </w:r>
+      <w:r>
+        <w:rPr>
+          <w:lang w:val="en-US"/>
+        </w:rPr>
+        <w:t xml:space="preserve"> we are interested in?</w:t>
       </w:r>
     </w:p>
     <w:p>
@@ -12606,6 +12690,19 @@
         </w:rPr>
         <w:t>Object graph visualizer</w:t>
       </w:r>
+      <w:r>
+        <w:rPr>
+          <w:lang w:val="en-US"/>
+        </w:rPr>
+        <w:t xml:space="preserve"> </w:t>
+      </w:r>
+      <w:r>
+        <w:rPr>
+          <w:highlight w:val="green"/>
+          <w:lang w:val="en-US"/>
+        </w:rPr>
+        <w:t>- done</w:t>
+      </w:r>
     </w:p>
     <w:p>
       <w:pPr>
@@ -12739,7 +12836,19 @@
         <w:rPr>
           <w:lang w:val="en-US"/>
         </w:rPr>
-        <w:t xml:space="preserve"> what changes occur</w:t>
+        <w:t xml:space="preserve"> </w:t>
+      </w:r>
+      <w:r>
+        <w:rPr>
+          <w:lang w:val="en-US"/>
+        </w:rPr>
+        <w:t>which</w:t>
+      </w:r>
+      <w:r>
+        <w:rPr>
+          <w:lang w:val="en-US"/>
+        </w:rPr>
+        <w:t xml:space="preserve"> changes occur</w:t>
       </w:r>
       <w:r>
         <w:rPr>
@@ -12910,7 +13019,19 @@
         <w:rPr>
           <w:lang w:val="en-US"/>
         </w:rPr>
-        <w:t>Let’s think of a high level view of what needs to be done. Can the task</w:t>
+        <w:t>Let’s t</w:t>
+      </w:r>
+      <w:r>
+        <w:rPr>
+          <w:lang w:val="en-US"/>
+        </w:rPr>
+        <w:t>ake a high level look at</w:t>
+      </w:r>
+      <w:r>
+        <w:rPr>
+          <w:lang w:val="en-US"/>
+        </w:rPr>
+        <w:t xml:space="preserve"> what needs to be done. Can the task</w:t>
       </w:r>
       <w:r>
         <w:rPr>
@@ -14312,19 +14433,7 @@
         <w:rPr>
           <w:lang w:val="en-US"/>
         </w:rPr>
-        <w:t>W</w:t>
-      </w:r>
-      <w:r>
-        <w:rPr>
-          <w:lang w:val="en-US"/>
-        </w:rPr>
-        <w:t>e are doing a lot of evaluations inside GetReferences</w:t>
-      </w:r>
-      <w:r>
-        <w:rPr>
-          <w:lang w:val="en-US"/>
-        </w:rPr>
-        <w:t xml:space="preserve"> – one for every field or property. </w:t>
+        <w:t xml:space="preserve">We are doing a lot of evaluations inside GetReferences – one for every field or property. </w:t>
       </w:r>
       <w:r>
         <w:rPr>
@@ -16525,15 +16634,7 @@
         <w:rPr>
           <w:lang w:val="en-US"/>
         </w:rPr>
-        <w:t xml:space="preserve"> our algorithm would still work but would run in O(n.E) – </w:t>
-      </w:r>
-      <w:bookmarkStart w:id="0" w:name="_GoBack"/>
-      <w:bookmarkEnd w:id="0"/>
-      <w:r>
-        <w:rPr>
-          <w:lang w:val="en-US"/>
-        </w:rPr>
-        <w:t>the same as the original slow algorithm.</w:t>
+        <w:t xml:space="preserve"> our algorithm would still work but would run in O(n.E) – the same as the original slow algorithm.</w:t>
       </w:r>
     </w:p>
     <w:p>
@@ -18264,6 +18365,134 @@
     </w:p>
     <w:p>
       <w:pPr>
+        <w:rPr>
+          <w:lang w:val="en-US"/>
+        </w:rPr>
+      </w:pPr>
+      <w:r>
+        <w:rPr>
+          <w:lang w:val="en-US"/>
+        </w:rPr>
+        <w:t>Our collection visualizer should provide a new way to see the contents</w:t>
+      </w:r>
+      <w:r>
+        <w:rPr>
+          <w:lang w:val="en-US"/>
+        </w:rPr>
+        <w:t xml:space="preserve"> of collections of objects in the debugger.</w:t>
+      </w:r>
+      <w:r>
+        <w:rPr>
+          <w:lang w:val="en-US"/>
+        </w:rPr>
+        <w:t xml:space="preserve"> The user should be able to see and understand contents of collection</w:t>
+      </w:r>
+      <w:r>
+        <w:rPr>
+          <w:lang w:val="en-US"/>
+        </w:rPr>
+        <w:t>s</w:t>
+      </w:r>
+      <w:r>
+        <w:rPr>
+          <w:lang w:val="en-US"/>
+        </w:rPr>
+        <w:t xml:space="preserve"> more easily than with watches or debugger tooltips.</w:t>
+      </w:r>
+    </w:p>
+    <w:p>
+      <w:pPr>
+        <w:rPr>
+          <w:lang w:val="en-US"/>
+        </w:rPr>
+      </w:pPr>
+      <w:r>
+        <w:rPr>
+          <w:lang w:val="en-US"/>
+        </w:rPr>
+        <w:t>We propose the following way: Display a grid where rows represent individual items of the collection and col</w:t>
+      </w:r>
+      <w:r>
+        <w:rPr>
+          <w:lang w:val="en-US"/>
+        </w:rPr>
+        <w:t>umns represent properties</w:t>
+      </w:r>
+      <w:r>
+        <w:rPr>
+          <w:lang w:val="en-US"/>
+        </w:rPr>
+        <w:t xml:space="preserve"> of individual items</w:t>
+      </w:r>
+      <w:r>
+        <w:rPr>
+          <w:lang w:val="en-US"/>
+        </w:rPr>
+        <w:t>. This is how relational data is commonly being represented. We</w:t>
+      </w:r>
+      <w:r>
+        <w:rPr>
+          <w:lang w:val="en-US"/>
+        </w:rPr>
+        <w:t xml:space="preserve"> believe this is a good</w:t>
+      </w:r>
+      <w:r>
+        <w:rPr>
+          <w:lang w:val="en-US"/>
+        </w:rPr>
+        <w:t xml:space="preserve"> </w:t>
+      </w:r>
+      <w:r>
+        <w:rPr>
+          <w:lang w:val="en-US"/>
+        </w:rPr>
+        <w:t>way to see</w:t>
+      </w:r>
+      <w:r>
+        <w:rPr>
+          <w:lang w:val="en-US"/>
+        </w:rPr>
+        <w:t xml:space="preserve"> data </w:t>
+      </w:r>
+      <w:r>
+        <w:rPr>
+          <w:lang w:val="en-US"/>
+        </w:rPr>
+        <w:t>and</w:t>
+      </w:r>
+      <w:r>
+        <w:rPr>
+          <w:lang w:val="en-US"/>
+        </w:rPr>
+        <w:t xml:space="preserve"> </w:t>
+      </w:r>
+      <w:r>
+        <w:rPr>
+          <w:lang w:val="en-US"/>
+        </w:rPr>
+        <w:t xml:space="preserve">that </w:t>
+      </w:r>
+      <w:r>
+        <w:rPr>
+          <w:lang w:val="en-US"/>
+        </w:rPr>
+        <w:t>current debuggers are missing</w:t>
+      </w:r>
+      <w:r>
+        <w:rPr>
+          <w:lang w:val="en-US"/>
+        </w:rPr>
+        <w:t xml:space="preserve"> it</w:t>
+      </w:r>
+      <w:r>
+        <w:rPr>
+          <w:lang w:val="en-US"/>
+        </w:rPr>
+        <w:t>.</w:t>
+      </w:r>
+    </w:p>
+    <w:p>
+      <w:pPr>
         <w:pStyle w:val="Heading3"/>
         <w:rPr>
           <w:lang w:val="en-US"/>
@@ -18286,7 +18515,31 @@
         <w:rPr>
           <w:lang w:val="en-US"/>
         </w:rPr>
-        <w:t xml:space="preserve">There are also some existing tools to visualize collections in the debuggee, for example </w:t>
+        <w:t xml:space="preserve">There are some existing tools to visualize collections in the </w:t>
+      </w:r>
+      <w:r>
+        <w:rPr>
+          <w:lang w:val="en-US"/>
+        </w:rPr>
+        <w:t>debugger</w:t>
+      </w:r>
+      <w:r>
+        <w:rPr>
+          <w:lang w:val="en-US"/>
+        </w:rPr>
+        <w:t xml:space="preserve"> in a similar way to what we are proposing</w:t>
+      </w:r>
+      <w:r>
+        <w:rPr>
+          <w:lang w:val="en-US"/>
+        </w:rPr>
+        <w:t xml:space="preserve">, for example </w:t>
+      </w:r>
+      <w:r>
+        <w:rPr>
+          <w:lang w:val="en-US"/>
+        </w:rPr>
+        <w:t xml:space="preserve">a Visual Studio debugger visualizer </w:t>
       </w:r>
       <w:hyperlink r:id="rId17" w:history="1">
         <w:r>
@@ -18301,7 +18554,19 @@
         <w:rPr>
           <w:lang w:val="en-US"/>
         </w:rPr>
-        <w:t xml:space="preserve"> which is a Visual Studio debugger visualizer. The problem with this visualizer is that it is designed to visualize only one specific type – </w:t>
+        <w:t>. The problem with this visualizer is that it is designed to visualize only one specific type</w:t>
+      </w:r>
+      <w:r>
+        <w:rPr>
+          <w:lang w:val="en-US"/>
+        </w:rPr>
+        <w:t xml:space="preserve"> of objects</w:t>
+      </w:r>
+      <w:r>
+        <w:rPr>
+          <w:lang w:val="en-US"/>
+        </w:rPr>
+        <w:t xml:space="preserve"> – </w:t>
       </w:r>
       <w:r>
         <w:rPr>
@@ -18313,7 +18578,19 @@
         <w:rPr>
           <w:lang w:val="en-US"/>
         </w:rPr>
-        <w:t>ShoppingCart, and the debuggee and the visualizer m</w:t>
+        <w:t xml:space="preserve">a </w:t>
+      </w:r>
+      <w:r>
+        <w:rPr>
+          <w:lang w:val="en-US"/>
+        </w:rPr>
+        <w:t xml:space="preserve">ShoppingCart, and the </w:t>
+      </w:r>
+      <w:r>
+        <w:rPr>
+          <w:lang w:val="en-US"/>
+        </w:rPr>
+        <w:t>debuggee and the visualizer m</w:t>
       </w:r>
       <w:r>
         <w:rPr>
@@ -18325,7 +18602,94 @@
         <w:rPr>
           <w:lang w:val="en-US"/>
         </w:rPr>
-        <w:t>st both share a reference to this type. We haven’t found any visualizer which works the same way our Collection visualizer works.</w:t>
+        <w:t xml:space="preserve">st </w:t>
+      </w:r>
+      <w:r>
+        <w:rPr>
+          <w:lang w:val="en-US"/>
+        </w:rPr>
+        <w:t>both have</w:t>
+      </w:r>
+      <w:r>
+        <w:rPr>
+          <w:lang w:val="en-US"/>
+        </w:rPr>
+        <w:t xml:space="preserve"> a reference to </w:t>
+      </w:r>
+      <w:r>
+        <w:rPr>
+          <w:lang w:val="en-US"/>
+        </w:rPr>
+        <w:t>this</w:t>
+      </w:r>
+      <w:r>
+        <w:rPr>
+          <w:lang w:val="en-US"/>
+        </w:rPr>
+        <w:t xml:space="preserve"> type. </w:t>
+      </w:r>
+      <w:r>
+        <w:rPr>
+          <w:lang w:val="en-US"/>
+        </w:rPr>
+        <w:t>In other words, the visualizer i</w:t>
+      </w:r>
+      <w:r>
+        <w:rPr>
+          <w:lang w:val="en-US"/>
+        </w:rPr>
+        <w:t xml:space="preserve">s </w:t>
+      </w:r>
+      <w:r>
+        <w:rPr>
+          <w:lang w:val="en-US"/>
+        </w:rPr>
+        <w:t>not generic</w:t>
+      </w:r>
+      <w:r>
+        <w:rPr>
+          <w:lang w:val="en-US"/>
+        </w:rPr>
+        <w:t>.</w:t>
+      </w:r>
+    </w:p>
+    <w:p>
+      <w:pPr>
+        <w:rPr>
+          <w:lang w:val="en-US"/>
+        </w:rPr>
+      </w:pPr>
+      <w:r>
+        <w:rPr>
+          <w:lang w:val="en-US"/>
+        </w:rPr>
+        <w:t>On the other hand, we want our visualizer to be completely generic. The user should be able to visualize collections of any objects.</w:t>
+      </w:r>
+      <w:r>
+        <w:rPr>
+          <w:lang w:val="en-US"/>
+        </w:rPr>
+        <w:t xml:space="preserve"> We haven’t found any visualizer which does this</w:t>
+      </w:r>
+      <w:r>
+        <w:rPr>
+          <w:lang w:val="en-US"/>
+        </w:rPr>
+        <w:t xml:space="preserve"> </w:t>
+      </w:r>
+      <w:r>
+        <w:rPr>
+          <w:highlight w:val="yellow"/>
+          <w:lang w:val="en-US"/>
+        </w:rPr>
+        <w:t>(in the .NET world. Some extensions for Eclipse / NetBeans?)</w:t>
+      </w:r>
+      <w:r>
+        <w:rPr>
+          <w:highlight w:val="yellow"/>
+          <w:lang w:val="en-US"/>
+        </w:rPr>
+        <w:t>.</w:t>
       </w:r>
     </w:p>
     <w:p>
@@ -18358,7 +18722,7 @@
         <w:rPr>
           <w:lang w:val="en-US"/>
         </w:rPr>
-        <w:t>The Collection visualizer, apart from different view on the data, brings two new features to SharpDevelop:</w:t>
+        <w:t>Apart from bringing the Collection visualizer to SharpDevelop, we would also like to solve the following two problems of SharpDevelop’s debugger:</w:t>
       </w:r>
     </w:p>
     <w:p>
@@ -18377,7 +18741,26 @@
         <w:rPr>
           <w:lang w:val="en-US"/>
         </w:rPr>
-        <w:t>The debugger can display any IEnumerable collections.</w:t>
+        <w:lastRenderedPageBreak/>
+        <w:t xml:space="preserve">The </w:t>
+      </w:r>
+      <w:r>
+        <w:rPr>
+          <w:lang w:val="en-US"/>
+        </w:rPr>
+        <w:t>debugger can</w:t>
+      </w:r>
+      <w:r>
+        <w:rPr>
+          <w:lang w:val="en-US"/>
+        </w:rPr>
+        <w:t>not</w:t>
+      </w:r>
+      <w:r>
+        <w:rPr>
+          <w:lang w:val="en-US"/>
+        </w:rPr>
+        <w:t xml:space="preserve"> display IEnumerable collections.</w:t>
       </w:r>
     </w:p>
     <w:p>
@@ -18396,33 +18779,364 @@
         <w:rPr>
           <w:lang w:val="en-US"/>
         </w:rPr>
-        <w:t>The debugger can display collections of reasonable sizes.</w:t>
-      </w:r>
-    </w:p>
-    <w:p>
-      <w:pPr>
-        <w:rPr>
-          <w:lang w:val="en-US"/>
-        </w:rPr>
-      </w:pPr>
-      <w:r>
-        <w:rPr>
-          <w:lang w:val="en-US"/>
-        </w:rPr>
-        <w:t>In SharpDevelop 3 it was possible to debug ILists and arrays using the debugger tooltips. However when displaying a List the implementation of tooltips in Debugger.AddIn would eagerly get all the List items from the debuggee one-by-one through the debugger API. For a List with just thousand items this would hang whole SharpDevelop for several seconds (or minutes) since the expensive calls to get individual items have to be executed on the main thread.</w:t>
-      </w:r>
-    </w:p>
-    <w:p>
-      <w:pPr>
-        <w:rPr>
-          <w:lang w:val="en-US"/>
-        </w:rPr>
-      </w:pPr>
-      <w:r>
-        <w:rPr>
-          <w:lang w:val="en-US"/>
-        </w:rPr>
-        <w:t>The Collection visualizer solves this large collection problem by lazily getting next items only as the user scrolls down. This way collections of almost any size can be explored (more on this later).</w:t>
+        <w:t>The</w:t>
+      </w:r>
+      <w:r>
+        <w:rPr>
+          <w:lang w:val="en-US"/>
+        </w:rPr>
+        <w:t xml:space="preserve"> debugger can</w:t>
+      </w:r>
+      <w:r>
+        <w:rPr>
+          <w:lang w:val="en-US"/>
+        </w:rPr>
+        <w:t>not</w:t>
+      </w:r>
+      <w:r>
+        <w:rPr>
+          <w:lang w:val="en-US"/>
+        </w:rPr>
+        <w:t xml:space="preserve"> display collections of reasonable sizes.</w:t>
+      </w:r>
+    </w:p>
+    <w:p>
+      <w:pPr>
+        <w:rPr>
+          <w:lang w:val="en-US"/>
+        </w:rPr>
+      </w:pPr>
+      <w:r>
+        <w:rPr>
+          <w:lang w:val="en-US"/>
+        </w:rPr>
+        <w:t>In SharpDevelop 3 it was</w:t>
+      </w:r>
+      <w:r>
+        <w:rPr>
+          <w:lang w:val="en-US"/>
+        </w:rPr>
+        <w:t xml:space="preserve"> </w:t>
+      </w:r>
+      <w:r>
+        <w:rPr>
+          <w:lang w:val="en-US"/>
+        </w:rPr>
+        <w:t>not</w:t>
+      </w:r>
+      <w:r>
+        <w:rPr>
+          <w:lang w:val="en-US"/>
+        </w:rPr>
+        <w:t xml:space="preserve"> pos</w:t>
+      </w:r>
+      <w:r>
+        <w:rPr>
+          <w:lang w:val="en-US"/>
+        </w:rPr>
+        <w:t>sible to display contents of</w:t>
+      </w:r>
+      <w:r>
+        <w:rPr>
+          <w:lang w:val="en-US"/>
+        </w:rPr>
+        <w:t xml:space="preserve"> “collection</w:t>
+      </w:r>
+      <w:r>
+        <w:rPr>
+          <w:lang w:val="en-US"/>
+        </w:rPr>
+        <w:t>s</w:t>
+      </w:r>
+      <w:r>
+        <w:rPr>
+          <w:lang w:val="en-US"/>
+        </w:rPr>
+        <w:t xml:space="preserve">” </w:t>
+      </w:r>
+      <w:r>
+        <w:rPr>
+          <w:lang w:val="en-US"/>
+        </w:rPr>
+        <w:t xml:space="preserve">which </w:t>
+      </w:r>
+      <w:r>
+        <w:rPr>
+          <w:lang w:val="en-US"/>
+        </w:rPr>
+        <w:t>were</w:t>
+      </w:r>
+      <w:r>
+        <w:rPr>
+          <w:lang w:val="en-US"/>
+        </w:rPr>
+        <w:t xml:space="preserve"> merely of type IEnumerable.</w:t>
+      </w:r>
+      <w:r>
+        <w:rPr>
+          <w:lang w:val="en-US"/>
+        </w:rPr>
+        <w:t xml:space="preserve"> </w:t>
+      </w:r>
+    </w:p>
+    <w:p>
+      <w:pPr>
+        <w:rPr>
+          <w:lang w:val="en-US"/>
+        </w:rPr>
+      </w:pPr>
+      <w:r>
+        <w:rPr>
+          <w:lang w:val="en-US"/>
+        </w:rPr>
+        <w:t xml:space="preserve">It was </w:t>
+      </w:r>
+      <w:r>
+        <w:rPr>
+          <w:lang w:val="en-US"/>
+        </w:rPr>
+        <w:t xml:space="preserve">possible to </w:t>
+      </w:r>
+      <w:r>
+        <w:rPr>
+          <w:lang w:val="en-US"/>
+        </w:rPr>
+        <w:t>debug</w:t>
+      </w:r>
+      <w:r>
+        <w:rPr>
+          <w:lang w:val="en-US"/>
+        </w:rPr>
+        <w:t xml:space="preserve"> </w:t>
+      </w:r>
+      <w:r>
+        <w:rPr>
+          <w:lang w:val="en-US"/>
+        </w:rPr>
+        <w:t xml:space="preserve">large </w:t>
+      </w:r>
+      <w:r>
+        <w:rPr>
+          <w:lang w:val="en-US"/>
+        </w:rPr>
+        <w:t>arrays using the debugger tooltips</w:t>
+      </w:r>
+      <w:r>
+        <w:rPr>
+          <w:lang w:val="en-US"/>
+        </w:rPr>
+        <w:t xml:space="preserve"> or watches</w:t>
+      </w:r>
+      <w:r>
+        <w:rPr>
+          <w:lang w:val="en-US"/>
+        </w:rPr>
+        <w:t>. However</w:t>
+      </w:r>
+      <w:r>
+        <w:rPr>
+          <w:lang w:val="en-US"/>
+        </w:rPr>
+        <w:t>,</w:t>
+      </w:r>
+      <w:r>
+        <w:rPr>
+          <w:lang w:val="en-US"/>
+        </w:rPr>
+        <w:t xml:space="preserve"> when </w:t>
+      </w:r>
+      <w:r>
+        <w:rPr>
+          <w:lang w:val="en-US"/>
+        </w:rPr>
+        <w:t>trying to display</w:t>
+      </w:r>
+      <w:r>
+        <w:rPr>
+          <w:lang w:val="en-US"/>
+        </w:rPr>
+        <w:t xml:space="preserve"> a </w:t>
+      </w:r>
+      <w:r>
+        <w:rPr>
+          <w:lang w:val="en-US"/>
+        </w:rPr>
+        <w:t>large I</w:t>
+      </w:r>
+      <w:r>
+        <w:rPr>
+          <w:lang w:val="en-US"/>
+        </w:rPr>
+        <w:t>List</w:t>
+      </w:r>
+      <w:r>
+        <w:rPr>
+          <w:lang w:val="en-US"/>
+        </w:rPr>
+        <w:t>,</w:t>
+      </w:r>
+      <w:r>
+        <w:rPr>
+          <w:lang w:val="en-US"/>
+        </w:rPr>
+        <w:t xml:space="preserve"> the implementation </w:t>
+      </w:r>
+      <w:r>
+        <w:rPr>
+          <w:lang w:val="en-US"/>
+        </w:rPr>
+        <w:t xml:space="preserve">in Debugger.AddIn would eagerly get all the </w:t>
+      </w:r>
+      <w:r>
+        <w:rPr>
+          <w:lang w:val="en-US"/>
+        </w:rPr>
+        <w:t>I</w:t>
+      </w:r>
+      <w:r>
+        <w:rPr>
+          <w:lang w:val="en-US"/>
+        </w:rPr>
+        <w:t>List items from the debuggee through the debugger API</w:t>
+      </w:r>
+      <w:r>
+        <w:rPr>
+          <w:lang w:val="en-US"/>
+        </w:rPr>
+        <w:t xml:space="preserve">, using </w:t>
+      </w:r>
+      <w:r>
+        <w:rPr>
+          <w:lang w:val="en-US"/>
+        </w:rPr>
+        <w:t xml:space="preserve">one </w:t>
+      </w:r>
+      <w:r>
+        <w:rPr>
+          <w:lang w:val="en-US"/>
+        </w:rPr>
+        <w:t>inter-process COM</w:t>
+      </w:r>
+      <w:r>
+        <w:rPr>
+          <w:lang w:val="en-US"/>
+        </w:rPr>
+        <w:t xml:space="preserve"> call</w:t>
+      </w:r>
+      <w:r>
+        <w:rPr>
+          <w:lang w:val="en-US"/>
+        </w:rPr>
+        <w:t xml:space="preserve"> to obtain each item</w:t>
+      </w:r>
+      <w:r>
+        <w:rPr>
+          <w:lang w:val="en-US"/>
+        </w:rPr>
+        <w:t>. For a List with just</w:t>
+      </w:r>
+      <w:r>
+        <w:rPr>
+          <w:lang w:val="en-US"/>
+        </w:rPr>
+        <w:t xml:space="preserve"> a</w:t>
+      </w:r>
+      <w:r>
+        <w:rPr>
+          <w:lang w:val="en-US"/>
+        </w:rPr>
+        <w:t xml:space="preserve"> thousand items this would </w:t>
+      </w:r>
+      <w:r>
+        <w:rPr>
+          <w:lang w:val="en-US"/>
+        </w:rPr>
+        <w:t>block</w:t>
+      </w:r>
+      <w:r>
+        <w:rPr>
+          <w:lang w:val="en-US"/>
+        </w:rPr>
+        <w:t xml:space="preserve"> whole SharpDevelop for several seconds (or minutes</w:t>
+      </w:r>
+      <w:r>
+        <w:rPr>
+          <w:lang w:val="en-US"/>
+        </w:rPr>
+        <w:t>, depending on the size of the collection</w:t>
+      </w:r>
+      <w:r>
+        <w:rPr>
+          <w:lang w:val="en-US"/>
+        </w:rPr>
+        <w:t xml:space="preserve">) since </w:t>
+      </w:r>
+      <w:r>
+        <w:rPr>
+          <w:lang w:val="en-US"/>
+        </w:rPr>
+        <w:t>all the</w:t>
+      </w:r>
+      <w:r>
+        <w:rPr>
+          <w:lang w:val="en-US"/>
+        </w:rPr>
+        <w:t xml:space="preserve"> </w:t>
+      </w:r>
+      <w:r>
+        <w:rPr>
+          <w:lang w:val="en-US"/>
+        </w:rPr>
+        <w:t>expensive</w:t>
+      </w:r>
+      <w:r>
+        <w:rPr>
+          <w:lang w:val="en-US"/>
+        </w:rPr>
+        <w:t xml:space="preserve"> </w:t>
+      </w:r>
+      <w:r>
+        <w:rPr>
+          <w:lang w:val="en-US"/>
+        </w:rPr>
+        <w:t>debugger c</w:t>
+      </w:r>
+      <w:r>
+        <w:rPr>
+          <w:lang w:val="en-US"/>
+        </w:rPr>
+        <w:t xml:space="preserve">alls </w:t>
+      </w:r>
+      <w:r>
+        <w:rPr>
+          <w:lang w:val="en-US"/>
+        </w:rPr>
+        <w:t>have to be exe</w:t>
+      </w:r>
+      <w:r>
+        <w:rPr>
+          <w:lang w:val="en-US"/>
+        </w:rPr>
+        <w:t>cuted on the main thread.</w:t>
+      </w:r>
+    </w:p>
+    <w:p>
+      <w:pPr>
+        <w:rPr>
+          <w:lang w:val="en-US"/>
+        </w:rPr>
+      </w:pPr>
+      <w:r>
+        <w:rPr>
+          <w:lang w:val="en-US"/>
+        </w:rPr>
+        <w:t xml:space="preserve">Our Collection visualizer should be able to get contents of plain IEnumerables and should not suffer a noticeable slowdown </w:t>
+      </w:r>
+      <w:r>
+        <w:rPr>
+          <w:lang w:val="en-US"/>
+        </w:rPr>
+        <w:t>even for very large ILists.</w:t>
       </w:r>
     </w:p>
     <w:p>
@@ -18436,8 +19150,206 @@
         <w:rPr>
           <w:lang w:val="en-US"/>
         </w:rPr>
-        <w:lastRenderedPageBreak/>
         <w:t>What needs to be done</w:t>
+      </w:r>
+    </w:p>
+    <w:p>
+      <w:pPr>
+        <w:rPr>
+          <w:lang w:val="en-US"/>
+        </w:rPr>
+      </w:pPr>
+      <w:r>
+        <w:rPr>
+          <w:lang w:val="en-US"/>
+        </w:rPr>
+        <w:t>Summarizing our previous thoughts, let’s look at what the requirements are for the Collection visualizer:</w:t>
+      </w:r>
+    </w:p>
+    <w:p>
+      <w:pPr>
+        <w:pStyle w:val="ListParagraph"/>
+        <w:numPr>
+          <w:ilvl w:val="0"/>
+          <w:numId w:val="23"/>
+        </w:numPr>
+        <w:rPr>
+          <w:lang w:val="en-US"/>
+        </w:rPr>
+      </w:pPr>
+      <w:r>
+        <w:rPr>
+          <w:lang w:val="en-US"/>
+        </w:rPr>
+        <w:t xml:space="preserve">Displaying contents of a collection of objects: rows </w:t>
+      </w:r>
+      <w:r>
+        <w:rPr>
+          <w:lang w:val="en-US"/>
+        </w:rPr>
+        <w:t>are</w:t>
+      </w:r>
+      <w:r>
+        <w:rPr>
+          <w:lang w:val="en-US"/>
+        </w:rPr>
+        <w:t xml:space="preserve"> </w:t>
+      </w:r>
+      <w:r>
+        <w:rPr>
+          <w:lang w:val="en-US"/>
+        </w:rPr>
+        <w:t>objects</w:t>
+      </w:r>
+      <w:r>
+        <w:rPr>
+          <w:lang w:val="en-US"/>
+        </w:rPr>
+        <w:t xml:space="preserve">, columns </w:t>
+      </w:r>
+      <w:r>
+        <w:rPr>
+          <w:lang w:val="en-US"/>
+        </w:rPr>
+        <w:t>are</w:t>
+      </w:r>
+      <w:bookmarkStart w:id="0" w:name="_GoBack"/>
+      <w:bookmarkEnd w:id="0"/>
+      <w:r>
+        <w:rPr>
+          <w:lang w:val="en-US"/>
+        </w:rPr>
+        <w:t xml:space="preserve"> their properties.</w:t>
+      </w:r>
+    </w:p>
+    <w:p>
+      <w:pPr>
+        <w:pStyle w:val="ListParagraph"/>
+        <w:numPr>
+          <w:ilvl w:val="0"/>
+          <w:numId w:val="23"/>
+        </w:numPr>
+        <w:rPr>
+          <w:lang w:val="en-US"/>
+        </w:rPr>
+      </w:pPr>
+      <w:r>
+        <w:rPr>
+          <w:lang w:val="en-US"/>
+        </w:rPr>
+        <w:t xml:space="preserve">Should support plain IEnumerable, IList, </w:t>
+      </w:r>
+      <w:r>
+        <w:rPr>
+          <w:lang w:val="en-US"/>
+        </w:rPr>
+        <w:t xml:space="preserve">one-dimensional </w:t>
+      </w:r>
+      <w:r>
+        <w:rPr>
+          <w:lang w:val="en-US"/>
+        </w:rPr>
+        <w:t>array.</w:t>
+      </w:r>
+    </w:p>
+    <w:p>
+      <w:pPr>
+        <w:pStyle w:val="ListParagraph"/>
+        <w:numPr>
+          <w:ilvl w:val="0"/>
+          <w:numId w:val="23"/>
+        </w:numPr>
+        <w:rPr>
+          <w:lang w:val="en-US"/>
+        </w:rPr>
+      </w:pPr>
+      <w:r>
+        <w:rPr>
+          <w:lang w:val="en-US"/>
+        </w:rPr>
+        <w:t>Should be fast enough for collections containing thousands of items.</w:t>
+      </w:r>
+    </w:p>
+    <w:p>
+      <w:pPr>
+        <w:rPr>
+          <w:lang w:val="en-US"/>
+        </w:rPr>
+      </w:pPr>
+      <w:r>
+        <w:rPr>
+          <w:lang w:val="en-US"/>
+        </w:rPr>
+        <w:t xml:space="preserve">Should IEnumerable and IList </w:t>
+      </w:r>
+      <w:r>
+        <w:rPr>
+          <w:lang w:val="en-US"/>
+        </w:rPr>
+        <w:t xml:space="preserve">be </w:t>
+      </w:r>
+      <w:r>
+        <w:rPr>
+          <w:lang w:val="en-US"/>
+        </w:rPr>
+        <w:t>treated separately? Why not just support IEnumerable, since IList and array are also IEnumerable?</w:t>
+      </w:r>
+    </w:p>
+    <w:p>
+      <w:pPr>
+        <w:rPr>
+          <w:lang w:val="en-US"/>
+        </w:rPr>
+      </w:pPr>
+      <w:r>
+        <w:rPr>
+          <w:lang w:val="en-US"/>
+        </w:rPr>
+        <w:t>What about the columns?</w:t>
+      </w:r>
+      <w:r>
+        <w:rPr>
+          <w:lang w:val="en-US"/>
+        </w:rPr>
+        <w:t xml:space="preserve"> If the collection contains Persons and Employees at the same time, will there be columns for the properties of Person, Employee, or both?</w:t>
+      </w:r>
+    </w:p>
+    <w:p>
+      <w:pPr>
+        <w:rPr>
+          <w:lang w:val="en-US"/>
+        </w:rPr>
+      </w:pPr>
+      <w:r>
+        <w:rPr>
+          <w:lang w:val="en-US"/>
+        </w:rPr>
+        <w:t xml:space="preserve">Are the speed requirements </w:t>
+      </w:r>
+      <w:r>
+        <w:rPr>
+          <w:lang w:val="en-US"/>
+        </w:rPr>
+        <w:t>possible to meet</w:t>
+      </w:r>
+      <w:r>
+        <w:rPr>
+          <w:lang w:val="en-US"/>
+        </w:rPr>
+        <w:t>?</w:t>
+      </w:r>
+    </w:p>
+    <w:p>
+      <w:pPr>
+        <w:rPr>
+          <w:lang w:val="en-US"/>
+        </w:rPr>
+      </w:pPr>
+      <w:r>
+        <w:rPr>
+          <w:lang w:val="en-US"/>
+        </w:rPr>
+        <w:t>We will have to answer these questions.</w:t>
       </w:r>
     </w:p>
     <w:p>
@@ -18542,6 +19454,7 @@
         <w:rPr>
           <w:lang w:val="en-US"/>
         </w:rPr>
+        <w:lastRenderedPageBreak/>
         <w:t>IList&lt;T&gt;</w:t>
       </w:r>
     </w:p>
@@ -18594,14 +19507,7 @@
         <w:rPr>
           <w:lang w:val="en-US"/>
         </w:rPr>
-        <w:t xml:space="preserve"> and returns it (and caches it). We call this collection VirtualizingCollection and this principle is sometimes called data virtualization. We call the underlying </w:t>
-      </w:r>
-      <w:r>
-        <w:rPr>
-          <w:lang w:val="en-US"/>
-        </w:rPr>
-        <w:lastRenderedPageBreak/>
-        <w:t>data source IListValuesProvider.</w:t>
+        <w:t xml:space="preserve"> and returns it (and caches it). We call this collection VirtualizingCollection and this principle is sometimes called data virtualization. We call the underlying data source IListValuesProvider.</w:t>
       </w:r>
       <w:r>
         <w:rPr>
@@ -18691,6 +19597,7 @@
         <w:rPr>
           <w:lang w:val="en-US"/>
         </w:rPr>
+        <w:lastRenderedPageBreak/>
         <w:t>The good thing about this implementation is that when the user scrolls fast the ItemsControl only queries items which are needed to be rendered, skipping indices which were skipped by the fast scrolling (and saving unnecessary debugger API calls).</w:t>
       </w:r>
     </w:p>
@@ -18744,7 +19651,6 @@
         <w:rPr>
           <w:lang w:val="en-US"/>
         </w:rPr>
-        <w:lastRenderedPageBreak/>
         <w:t>IEnumerable&lt;T&gt;</w:t>
       </w:r>
     </w:p>
@@ -18812,6 +19718,7 @@
           <w:noProof/>
           <w:lang w:eastAsia="cs-CZ"/>
         </w:rPr>
+        <w:lastRenderedPageBreak/>
         <w:drawing>
           <wp:inline distT="0" distB="0" distL="0" distR="0" wp14:anchorId="0285D9AB" wp14:editId="63FC37BB">
             <wp:extent cx="5762625" cy="5518150"/>
@@ -18869,8 +19776,179 @@
         <w:rPr>
           <w:lang w:val="en-US"/>
         </w:rPr>
+        <w:t>In the beginning only a number of items (given by LazyListView.InitialCount) is loaded from the data source. Then as the user scrolls to the end of the view more items are added to the end of the collection and the scrollbar gets shorter. User can continue pulling the scrollbar down. The overall user experience is quite natural.</w:t>
+      </w:r>
+    </w:p>
+    <w:p>
+      <w:pPr>
+        <w:pStyle w:val="Heading5"/>
+        <w:rPr>
+          <w:lang w:val="en-US"/>
+        </w:rPr>
+      </w:pPr>
+      <w:r>
+        <w:rPr>
+          <w:lang w:val="en-US"/>
+        </w:rPr>
+        <w:t>Alternative to the first solution</w:t>
+      </w:r>
+    </w:p>
+    <w:p>
+      <w:pPr>
+        <w:rPr>
+          <w:lang w:val="en-US"/>
+        </w:rPr>
+      </w:pPr>
+      <w:r>
+        <w:rPr>
+          <w:lang w:val="en-US"/>
+        </w:rPr>
+        <w:t>This was actually an idea of David Srbecký. In the previous diagram the logic of adding additional items when needed is implemented in the LazyListView class. We could also implement this in the VirtualizingIEnumerable in the following way:</w:t>
+      </w:r>
+    </w:p>
+    <w:p>
+      <w:pPr>
+        <w:rPr>
+          <w:lang w:val="en-US"/>
+        </w:rPr>
+      </w:pPr>
+      <w:r>
+        <w:rPr>
+          <w:lang w:val="en-US"/>
+        </w:rPr>
+        <w:t xml:space="preserve">VirtualizingIEnumerable is an ObservableCollection. Its Count initially returns some fixed number (analogy to InitialCount of LazyListView). Its indexer ensures that at least </w:t>
+      </w:r>
+      <w:r>
+        <w:rPr>
+          <w:i/>
+          <w:lang w:val="en-US"/>
+        </w:rPr>
+        <w:t>i</w:t>
+      </w:r>
+      <w:r>
+        <w:rPr>
+          <w:lang w:val="en-US"/>
+        </w:rPr>
+        <w:t xml:space="preserve"> items are loaded from the data source and returns the </w:t>
+      </w:r>
+      <w:r>
+        <w:rPr>
+          <w:i/>
+          <w:lang w:val="en-US"/>
+        </w:rPr>
+        <w:t>i</w:t>
+      </w:r>
+      <w:r>
+        <w:rPr>
+          <w:lang w:val="en-US"/>
+        </w:rPr>
+        <w:t>-th item. When item at index near the value of Count is requested (that means the ListView wants to render an item near end of the collection), Count is incremented and PropertyChanged(“Count”) event is raised. The ListView therefore updates its scrollbar.</w:t>
+      </w:r>
+    </w:p>
+    <w:p>
+      <w:pPr>
+        <w:rPr>
+          <w:lang w:val="en-US"/>
+        </w:rPr>
+      </w:pPr>
+      <w:r>
+        <w:rPr>
+          <w:lang w:val="en-US"/>
+        </w:rPr>
+        <w:t>This solution is a little more complicated than the first one.</w:t>
+      </w:r>
+    </w:p>
+    <w:p>
+      <w:pPr>
+        <w:pStyle w:val="Heading5"/>
+        <w:rPr>
+          <w:lang w:val="en-US"/>
+        </w:rPr>
+      </w:pPr>
+      <w:r>
+        <w:rPr>
+          <w:lang w:val="en-US"/>
+        </w:rPr>
         <w:lastRenderedPageBreak/>
-        <w:t>In the beginning only a number of items (given by LazyListView.InitialCount) is loaded from the data source. Then as the user scrolls to the end of the view more items are added to the end of the collection and the scrollbar gets shorter. User can continue pulling the scrollbar down. The overall user experience is quite natural.</w:t>
+        <w:t>The second solution</w:t>
+      </w:r>
+    </w:p>
+    <w:p>
+      <w:pPr>
+        <w:rPr>
+          <w:lang w:val="en-US"/>
+        </w:rPr>
+      </w:pPr>
+      <w:r>
+        <w:rPr>
+          <w:lang w:val="en-US"/>
+        </w:rPr>
+        <w:t>The second solution is quite different from the first one. Instead of keeping a reference to an IEnumerator in the debuggee and querying subsequent items from it as needed we enumerate all the collection at once in the debuggee:</w:t>
+      </w:r>
+    </w:p>
+    <w:p>
+      <w:pPr>
+        <w:rPr>
+          <w:lang w:val="en-US"/>
+        </w:rPr>
+      </w:pPr>
+      <w:r>
+        <w:rPr>
+          <w:lang w:val="en-US"/>
+        </w:rPr>
+        <w:t xml:space="preserve">Say we have a reference to IEnumerable&lt;Foo&gt; variable in the debugee, </w:t>
+      </w:r>
+      <w:r>
+        <w:rPr>
+          <w:i/>
+          <w:lang w:val="en-US"/>
+        </w:rPr>
+        <w:t>v</w:t>
+      </w:r>
+      <w:r>
+        <w:rPr>
+          <w:lang w:val="en-US"/>
+        </w:rPr>
+        <w:t xml:space="preserve"> be the name of the variable in the debuggee. We construct the following expression: “new List&lt;Foo&gt;(v)” and evaluate it. This allocates a List in the debuggee and runs its constructor. The constructor enumerates the IEnumerable and stores its items. The result of the evaluation is the reference to the new List. Finally, we visualize this reference exactly the same way as we visualize ILists (described in the previous chapter).</w:t>
+      </w:r>
+    </w:p>
+    <w:p>
+      <w:pPr>
+        <w:rPr>
+          <w:lang w:val="en-US"/>
+        </w:rPr>
+      </w:pPr>
+      <w:r>
+        <w:rPr>
+          <w:lang w:val="en-US"/>
+        </w:rPr>
+        <w:t xml:space="preserve">Note that in most cases enumerating whole collection in the debuggee is almost instant (or takes up to five seconds, then evaluation timeouts). What determines the speed of the visualizer almost completely is the expensiveness of the debugger API. Therefore it rarely makes a difference to enumerate whole collection in the debuggee and fetch first </w:t>
+      </w:r>
+      <w:r>
+        <w:rPr>
+          <w:i/>
+          <w:lang w:val="en-US"/>
+        </w:rPr>
+        <w:t>n</w:t>
+      </w:r>
+      <w:r>
+        <w:rPr>
+          <w:lang w:val="en-US"/>
+        </w:rPr>
+        <w:t xml:space="preserve"> items or fetch first </w:t>
+      </w:r>
+      <w:r>
+        <w:rPr>
+          <w:i/>
+          <w:lang w:val="en-US"/>
+        </w:rPr>
+        <w:t>n</w:t>
+      </w:r>
+      <w:r>
+        <w:rPr>
+          <w:lang w:val="en-US"/>
+        </w:rPr>
+        <w:t xml:space="preserve"> items from an IEnumerable in the debugee.</w:t>
       </w:r>
     </w:p>
     <w:p>
@@ -18884,33 +19962,216 @@
         <w:rPr>
           <w:lang w:val="en-US"/>
         </w:rPr>
-        <w:t>Alternative to the first solution</w:t>
-      </w:r>
-    </w:p>
-    <w:p>
-      <w:pPr>
-        <w:rPr>
-          <w:lang w:val="en-US"/>
-        </w:rPr>
-      </w:pPr>
-      <w:r>
-        <w:rPr>
-          <w:lang w:val="en-US"/>
-        </w:rPr>
-        <w:t>This was actually an idea of David Srbecký. In the previous diagram the logic of adding additional items when needed is implemented in the LazyListView class. We could also implement this in the VirtualizingIEnumerable in the following way:</w:t>
-      </w:r>
-    </w:p>
-    <w:p>
-      <w:pPr>
-        <w:rPr>
-          <w:lang w:val="en-US"/>
-        </w:rPr>
-      </w:pPr>
-      <w:r>
-        <w:rPr>
-          <w:lang w:val="en-US"/>
-        </w:rPr>
-        <w:t xml:space="preserve">VirtualizingIEnumerable is an ObservableCollection. Its Count initially returns some fixed number (analogy to InitialCount of LazyListView). Its indexer ensures that at least </w:t>
+        <w:t>Comparison of the solutions</w:t>
+      </w:r>
+    </w:p>
+    <w:p>
+      <w:pPr>
+        <w:rPr>
+          <w:lang w:val="en-US"/>
+        </w:rPr>
+      </w:pPr>
+      <w:r>
+        <w:rPr>
+          <w:lang w:val="en-US"/>
+        </w:rPr>
+        <w:t>The first solution and its alternative are essentially the same and differ only in the way of determining when the user has scrolled to the end of the collection. We will therefore compare the first and the second solution.</w:t>
+      </w:r>
+    </w:p>
+    <w:p>
+      <w:pPr>
+        <w:rPr>
+          <w:lang w:val="en-US"/>
+        </w:rPr>
+      </w:pPr>
+      <w:r>
+        <w:rPr>
+          <w:lang w:val="en-US"/>
+        </w:rPr>
+        <w:t>As we said, the performance difference is in most cases negligible, unless each GetNext() call of the enumerator is quite expensive. In such cases the first solution wins.</w:t>
+      </w:r>
+    </w:p>
+    <w:p>
+      <w:pPr>
+        <w:rPr>
+          <w:lang w:val="en-US"/>
+        </w:rPr>
+      </w:pPr>
+      <w:r>
+        <w:rPr>
+          <w:lang w:val="en-US"/>
+        </w:rPr>
+        <w:t>The first solution can, unlike the second, visualize “infinite” collections. By infinite we mean IEnumerables such as:</w:t>
+      </w:r>
+    </w:p>
+    <w:p>
+      <w:pPr>
+        <w:rPr>
+          <w:lang w:val="en-US"/>
+        </w:rPr>
+      </w:pPr>
+      <w:r>
+        <w:rPr>
+          <w:lang w:val="en-US"/>
+        </w:rPr>
+        <w:t>IEnumerable MakeInfiniteCollection()</w:t>
+      </w:r>
+    </w:p>
+    <w:p>
+      <w:pPr>
+        <w:rPr>
+          <w:lang w:val="en-US"/>
+        </w:rPr>
+      </w:pPr>
+      <w:r>
+        <w:rPr>
+          <w:lang w:val="en-US"/>
+        </w:rPr>
+        <w:t>{</w:t>
+      </w:r>
+    </w:p>
+    <w:p>
+      <w:pPr>
+        <w:rPr>
+          <w:lang w:val="en-US"/>
+        </w:rPr>
+      </w:pPr>
+      <w:r>
+        <w:rPr>
+          <w:lang w:val="en-US"/>
+        </w:rPr>
+        <w:t xml:space="preserve">    int i = 0;</w:t>
+      </w:r>
+    </w:p>
+    <w:p>
+      <w:pPr>
+        <w:rPr>
+          <w:lang w:val="en-US"/>
+        </w:rPr>
+      </w:pPr>
+      <w:r>
+        <w:rPr>
+          <w:lang w:val="en-US"/>
+        </w:rPr>
+        <w:t xml:space="preserve">    while(true) {</w:t>
+      </w:r>
+    </w:p>
+    <w:p>
+      <w:pPr>
+        <w:rPr>
+          <w:lang w:val="en-US"/>
+        </w:rPr>
+      </w:pPr>
+      <w:r>
+        <w:rPr>
+          <w:lang w:val="en-US"/>
+        </w:rPr>
+        <w:t xml:space="preserve">        yield return i++;</w:t>
+      </w:r>
+    </w:p>
+    <w:p>
+      <w:pPr>
+        <w:rPr>
+          <w:lang w:val="en-US"/>
+        </w:rPr>
+      </w:pPr>
+      <w:r>
+        <w:rPr>
+          <w:lang w:val="en-US"/>
+        </w:rPr>
+        <w:t xml:space="preserve">    }</w:t>
+      </w:r>
+    </w:p>
+    <w:p>
+      <w:pPr>
+        <w:rPr>
+          <w:lang w:val="en-US"/>
+        </w:rPr>
+      </w:pPr>
+      <w:r>
+        <w:rPr>
+          <w:lang w:val="en-US"/>
+        </w:rPr>
+        <w:t>}</w:t>
+      </w:r>
+    </w:p>
+    <w:p>
+      <w:pPr>
+        <w:rPr>
+          <w:lang w:val="en-US"/>
+        </w:rPr>
+      </w:pPr>
+      <w:r>
+        <w:rPr>
+          <w:lang w:val="en-US"/>
+        </w:rPr>
+        <w:t>The first solution will allow the user to scroll “infinitely” (until memory runs out) and more importantly it will display the first few items of the infinite collection. The second solution will try to enumerate the whole collection in the debugee and therefore always timeout / run out of memory and display error message.</w:t>
+      </w:r>
+    </w:p>
+    <w:p>
+      <w:pPr>
+        <w:rPr>
+          <w:lang w:val="en-US"/>
+        </w:rPr>
+      </w:pPr>
+      <w:r>
+        <w:rPr>
+          <w:lang w:val="en-US"/>
+        </w:rPr>
+        <w:t>On the other hand the second solution lets the user immediately see how many items there are in the collection and scrolling is much smoother as many items can be skipped when scrolling fast.</w:t>
+      </w:r>
+    </w:p>
+    <w:p>
+      <w:pPr>
+        <w:rPr>
+          <w:lang w:val="en-US"/>
+        </w:rPr>
+      </w:pPr>
+      <w:r>
+        <w:rPr>
+          <w:lang w:val="en-US"/>
+        </w:rPr>
+        <w:lastRenderedPageBreak/>
+        <w:t>The first solution has some quite significant disadvantage though: We wanted to implement a feature to be able expand each individual item of the collection as a debugger tooltip:</w:t>
+      </w:r>
+    </w:p>
+    <w:p>
+      <w:pPr>
+        <w:rPr>
+          <w:lang w:val="en-US"/>
+        </w:rPr>
+      </w:pPr>
+      <w:r>
+        <w:rPr>
+          <w:lang w:val="en-US"/>
+        </w:rPr>
+        <w:t>screenshot</w:t>
+      </w:r>
+    </w:p>
+    <w:p>
+      <w:pPr>
+        <w:rPr>
+          <w:lang w:val="en-US"/>
+        </w:rPr>
+      </w:pPr>
+      <w:r>
+        <w:rPr>
+          <w:lang w:val="en-US"/>
+        </w:rPr>
+        <w:t>This is very useful as the collection visualizer only shows stringified values of item properties and often the item is a composite object and we would like to explore it more deeply. Now, if we look at the first solution – it obtains items (Values) from an enumerator but these Values have no Expression. They are simply Values in the debuggee but there is not a way to describe a “path” (e.g. in C#) to obtain each Value. That means to be able to expand each Value we have to keep a PermanentReference to it. But this means we will be holding a lot of PermanentReferences (adding up as the scrolls through a long collection) and as we know this is discouraged by MS documentation of the ICorDebug API.</w:t>
+      </w:r>
+    </w:p>
+    <w:p>
+      <w:pPr>
+        <w:rPr>
+          <w:lang w:val="en-US"/>
+        </w:rPr>
+      </w:pPr>
+      <w:r>
+        <w:rPr>
+          <w:lang w:val="en-US"/>
+        </w:rPr>
+        <w:t xml:space="preserve">On the other hand if we are working with an IList each item has a clear expression – e.g. “list[5]”. Therefore we do not need to keep any PermanentReferences and when used expands item at index </w:t>
       </w:r>
       <w:r>
         <w:rPr>
@@ -18923,33 +20184,59 @@
         <w:rPr>
           <w:lang w:val="en-US"/>
         </w:rPr>
-        <w:t xml:space="preserve"> items are loaded from the data source and returns the </w:t>
-      </w:r>
-      <w:r>
-        <w:rPr>
-          <w:i/>
-          <w:lang w:val="en-US"/>
-        </w:rPr>
-        <w:t>i</w:t>
-      </w:r>
-      <w:r>
-        <w:rPr>
-          <w:lang w:val="en-US"/>
-        </w:rPr>
-        <w:t>-th item. When item at index near the value of Count is requested (that means the ListView wants to render an item near end of the collection), Count is incremented and PropertyChanged(“Count”) event is raised. The ListView therefore updates its scrollbar.</w:t>
-      </w:r>
-    </w:p>
-    <w:p>
-      <w:pPr>
-        <w:rPr>
-          <w:lang w:val="en-US"/>
-        </w:rPr>
-      </w:pPr>
-      <w:r>
-        <w:rPr>
-          <w:lang w:val="en-US"/>
-        </w:rPr>
-        <w:t>This solution is a little more complicated than the first one.</w:t>
+        <w:t xml:space="preserve"> we evaluate “list[i]” again and display a debugger tooltip for obtained value.</w:t>
+      </w:r>
+    </w:p>
+    <w:p>
+      <w:pPr>
+        <w:rPr>
+          <w:lang w:val="en-US"/>
+        </w:rPr>
+      </w:pPr>
+      <w:r>
+        <w:rPr>
+          <w:lang w:val="en-US"/>
+        </w:rPr>
+        <w:t>(Note that our list actually has no name such as “list” because we allocated it dynamically by evaluating expression “new List&lt;Foo&gt;(identifier)”. Indeed, the expression “new List&lt;Foo&gt;( identifier)[i]” is what we will be evaluating and it will work without reallocating the list each time because of caching in the ExpressionEvaluator: “new List&lt;Foo&gt;(identifier)” is cached as a PermanentReference and each evaluation of any expression that contains this expression will use the cached value.)</w:t>
+      </w:r>
+    </w:p>
+    <w:p>
+      <w:pPr>
+        <w:rPr>
+          <w:lang w:val="en-US"/>
+        </w:rPr>
+      </w:pPr>
+      <w:r>
+        <w:rPr>
+          <w:lang w:val="en-US"/>
+        </w:rPr>
+        <w:t>Expression caching is useful but we have to be careful with it: if we simply evaluated expressions like “new List&lt;Foo&gt;(identifier)[i].Property”, the “new List&lt;Foo&gt;(identifier)[i]” would be cached as a PermanentReference. We have to call the indexer and evaluate the property without using Expressions to avoid the Expression cache.</w:t>
+      </w:r>
+    </w:p>
+    <w:p>
+      <w:pPr>
+        <w:rPr>
+          <w:lang w:val="en-US"/>
+        </w:rPr>
+      </w:pPr>
+      <w:r>
+        <w:rPr>
+          <w:lang w:val="en-US"/>
+        </w:rPr>
+        <w:t>To sum up, what is important about the second solution is that we have a store for the items in the debuggee (the List) providing named access to any individual item of the collection. In the first solution we had to keep PermanentReference to each item to be able to access it again to expand it.</w:t>
+      </w:r>
+    </w:p>
+    <w:p>
+      <w:pPr>
+        <w:rPr>
+          <w:lang w:val="en-US"/>
+        </w:rPr>
+      </w:pPr>
+      <w:r>
+        <w:rPr>
+          <w:lang w:val="en-US"/>
+        </w:rPr>
+        <w:t>Visual Studio 2008 probably uses something similar to our second solution. This can be tested by trying to expand a debugger tooltip for an infinite IEnumerable. Instead of displaying the first few items a timeout error is displayed as the debuggee is given a few seconds to try to enumerate the collection.</w:t>
       </w:r>
     </w:p>
     <w:p>
@@ -18963,85 +20250,34 @@
         <w:rPr>
           <w:lang w:val="en-US"/>
         </w:rPr>
-        <w:t>The second solution</w:t>
-      </w:r>
-    </w:p>
-    <w:p>
-      <w:pPr>
-        <w:rPr>
-          <w:lang w:val="en-US"/>
-        </w:rPr>
-      </w:pPr>
-      <w:r>
-        <w:rPr>
-          <w:lang w:val="en-US"/>
-        </w:rPr>
-        <w:t>The second solution is quite different from the first one. Instead of keeping a reference to an IEnumerator in the debuggee and querying subsequent items from it as needed we enumerate all the collection at once in the debuggee:</w:t>
-      </w:r>
-    </w:p>
-    <w:p>
-      <w:pPr>
-        <w:rPr>
-          <w:lang w:val="en-US"/>
-        </w:rPr>
-      </w:pPr>
-      <w:r>
-        <w:rPr>
-          <w:lang w:val="en-US"/>
-        </w:rPr>
-        <w:t xml:space="preserve">Say we have a reference to IEnumerable&lt;Foo&gt; variable in the debugee, </w:t>
-      </w:r>
-      <w:r>
-        <w:rPr>
-          <w:i/>
-          <w:lang w:val="en-US"/>
-        </w:rPr>
-        <w:t>v</w:t>
-      </w:r>
-      <w:r>
-        <w:rPr>
-          <w:lang w:val="en-US"/>
-        </w:rPr>
-        <w:t xml:space="preserve"> be the name of the variable in the debuggee. We construct the following expression: “new List&lt;Foo&gt;(v)” and evaluate it. This allocates a List in the debuggee and runs its constructor. The constructor enumerates the IEnumerable and stores its items. The result of the evaluation is the reference to the new List. Finally, we visualize this reference exactly the same way as we visualize ILists (described in the previous chapter).</w:t>
-      </w:r>
-    </w:p>
-    <w:p>
-      <w:pPr>
-        <w:rPr>
-          <w:lang w:val="en-US"/>
-        </w:rPr>
-      </w:pPr>
-      <w:r>
-        <w:rPr>
-          <w:lang w:val="en-US"/>
-        </w:rPr>
-        <w:t xml:space="preserve">Note that in most cases enumerating whole collection in the debuggee is almost instant (or takes up to five seconds, then evaluation timeouts). What determines the speed of the visualizer almost completely is the expensiveness of the debugger API. Therefore it rarely makes a difference to enumerate whole collection in the debuggee and fetch first </w:t>
-      </w:r>
-      <w:r>
-        <w:rPr>
-          <w:i/>
-          <w:lang w:val="en-US"/>
-        </w:rPr>
-        <w:t>n</w:t>
-      </w:r>
-      <w:r>
-        <w:rPr>
-          <w:lang w:val="en-US"/>
-        </w:rPr>
-        <w:t xml:space="preserve"> items or fetch first </w:t>
-      </w:r>
-      <w:r>
-        <w:rPr>
-          <w:i/>
-          <w:lang w:val="en-US"/>
-        </w:rPr>
-        <w:t>n</w:t>
-      </w:r>
-      <w:r>
-        <w:rPr>
-          <w:lang w:val="en-US"/>
-        </w:rPr>
-        <w:t xml:space="preserve"> items from an IEnumerable in the debugee.</w:t>
+        <w:t>Third solution</w:t>
+      </w:r>
+    </w:p>
+    <w:p>
+      <w:pPr>
+        <w:rPr>
+          <w:lang w:val="en-US"/>
+        </w:rPr>
+      </w:pPr>
+      <w:r>
+        <w:rPr>
+          <w:lang w:val="en-US"/>
+        </w:rPr>
+        <w:t>In theory it would be possible to combine the two solutions – have lazy access from the first solution and a store of items in the debuggee providing named access to each item. What we would have to do would be to evaluate “list.Add(value)” after obtaining each value from the enumerator. This way the list would grow as the user would scroll and any item could be reobtained and expanded by querying “list[i]”.</w:t>
+      </w:r>
+    </w:p>
+    <w:p>
+      <w:pPr>
+        <w:rPr>
+          <w:lang w:val="en-US"/>
+        </w:rPr>
+      </w:pPr>
+      <w:r>
+        <w:rPr>
+          <w:lang w:val="en-US"/>
+        </w:rPr>
+        <w:lastRenderedPageBreak/>
+        <w:t>This solution would still suffer from the slow scrolling and unability to see the total count of items in the IEnumerable collection. We feel that not being able to visualize infinite collections is not such a big disadvantage of our second solution.</w:t>
       </w:r>
     </w:p>
     <w:p>
@@ -19055,63 +20291,252 @@
         <w:rPr>
           <w:lang w:val="en-US"/>
         </w:rPr>
-        <w:t>Comparison of the solutions</w:t>
-      </w:r>
-    </w:p>
-    <w:p>
-      <w:pPr>
-        <w:rPr>
-          <w:lang w:val="en-US"/>
-        </w:rPr>
-      </w:pPr>
-      <w:r>
-        <w:rPr>
-          <w:lang w:val="en-US"/>
-        </w:rPr>
-        <w:t>The first solution and its alternative are essentially the same and differ only in the way of determining when the user has scrolled to the end of the collection. We will therefore compare the first and the second solution.</w:t>
-      </w:r>
-    </w:p>
-    <w:p>
-      <w:pPr>
-        <w:rPr>
-          <w:lang w:val="en-US"/>
-        </w:rPr>
-      </w:pPr>
-      <w:r>
-        <w:rPr>
-          <w:lang w:val="en-US"/>
-        </w:rPr>
-        <w:t>As we said, the performance difference is in most cases negligible, unless each GetNext() call of the enumerator is quite expensive. In such cases the first solution wins.</w:t>
-      </w:r>
-    </w:p>
-    <w:p>
-      <w:pPr>
-        <w:rPr>
-          <w:lang w:val="en-US"/>
-        </w:rPr>
-      </w:pPr>
-      <w:r>
-        <w:rPr>
-          <w:lang w:val="en-US"/>
-        </w:rPr>
-        <w:t>The first solution can, unlike the second, visualize “infinite” collections. By infinite we mean IEnumerables such as:</w:t>
-      </w:r>
-    </w:p>
-    <w:p>
-      <w:pPr>
-        <w:rPr>
-          <w:lang w:val="en-US"/>
-        </w:rPr>
-      </w:pPr>
-      <w:r>
-        <w:rPr>
-          <w:lang w:val="en-US"/>
-        </w:rPr>
-        <w:t>IEnumerable MakeInfiniteCollection()</w:t>
-      </w:r>
-    </w:p>
-    <w:p>
-      <w:pPr>
+        <w:t>Note on garbage collection</w:t>
+      </w:r>
+    </w:p>
+    <w:p>
+      <w:pPr>
+        <w:rPr>
+          <w:lang w:val="en-US"/>
+        </w:rPr>
+      </w:pPr>
+      <w:r>
+        <w:rPr>
+          <w:lang w:val="en-US"/>
+        </w:rPr>
+        <w:t>Note that all the described difficulties are caused only by the fact that the Garbage collector can move instances in memory when compacting the heap. If the address of each instance stayed always fixed we would just enumerate the items, remember memory address for each of them and then accessed any item by its address. In garbage collected environment, PermanentReference brings us the same comfort with the exception that we should keep the number of PermanentReferences reasonably row (in order of hundreds).</w:t>
+      </w:r>
+    </w:p>
+    <w:p>
+      <w:pPr>
+        <w:pStyle w:val="Heading3"/>
+        <w:rPr>
+          <w:lang w:val="en-US"/>
+        </w:rPr>
+      </w:pPr>
+      <w:r>
+        <w:rPr>
+          <w:lang w:val="en-US"/>
+        </w:rPr>
+        <w:t>Expanding the items in the grid</w:t>
+      </w:r>
+    </w:p>
+    <w:p>
+      <w:pPr>
+        <w:pStyle w:val="Heading3"/>
+        <w:rPr>
+          <w:lang w:val="en-US"/>
+        </w:rPr>
+      </w:pPr>
+      <w:r>
+        <w:rPr>
+          <w:lang w:val="en-US"/>
+        </w:rPr>
+        <w:t>Generic vs. non-generic collections</w:t>
+      </w:r>
+    </w:p>
+    <w:p>
+      <w:pPr>
+        <w:pStyle w:val="Heading3"/>
+        <w:rPr>
+          <w:lang w:val="en-US"/>
+        </w:rPr>
+      </w:pPr>
+      <w:r>
+        <w:rPr>
+          <w:lang w:val="en-US"/>
+        </w:rPr>
+        <w:t>Lazy loading columns (object properties)</w:t>
+      </w:r>
+    </w:p>
+    <w:p>
+      <w:pPr>
+        <w:rPr>
+          <w:lang w:val="en-US"/>
+        </w:rPr>
+      </w:pPr>
+      <w:r>
+        <w:rPr>
+          <w:lang w:val="en-US"/>
+        </w:rPr>
+        <w:t>Show also IQueryable, ObservableCollection, IParallelEnumerable.</w:t>
+      </w:r>
+    </w:p>
+    <w:p>
+      <w:pPr>
+        <w:pStyle w:val="Heading3"/>
+        <w:rPr>
+          <w:lang w:val="en-US"/>
+        </w:rPr>
+      </w:pPr>
+      <w:r>
+        <w:rPr>
+          <w:lang w:val="en-US"/>
+        </w:rPr>
+        <w:t>Heterogeneous collections</w:t>
+      </w:r>
+    </w:p>
+    <w:p>
+      <w:pPr>
+        <w:rPr>
+          <w:lang w:val="en-US"/>
+        </w:rPr>
+      </w:pPr>
+    </w:p>
+    <w:p>
+      <w:pPr>
+        <w:pStyle w:val="Heading2"/>
+        <w:rPr>
+          <w:lang w:val="en-US"/>
+        </w:rPr>
+      </w:pPr>
+      <w:r>
+        <w:rPr>
+          <w:lang w:val="en-US"/>
+        </w:rPr>
+        <w:t>Debugger tooltips</w:t>
+      </w:r>
+    </w:p>
+    <w:p>
+      <w:pPr>
+        <w:pStyle w:val="Heading3"/>
+        <w:rPr>
+          <w:lang w:val="en-US"/>
+        </w:rPr>
+      </w:pPr>
+      <w:r>
+        <w:rPr>
+          <w:lang w:val="en-US"/>
+        </w:rPr>
+        <w:t>Existing work</w:t>
+      </w:r>
+    </w:p>
+    <w:p>
+      <w:pPr>
+        <w:rPr>
+          <w:lang w:val="en-US"/>
+        </w:rPr>
+      </w:pPr>
+      <w:r>
+        <w:rPr>
+          <w:lang w:val="en-US"/>
+        </w:rPr>
+        <w:t>There is a standard feature of Visual Studio very similar to our debugger tooltips. SharpDevelop 3 has debugger tooltips as well. Since SharpDevelop 4 was completely rewritten to WPF it needed new debugger tooltips so we implemented them. Also, the tooltips for SharpDevelop 3 didn’t support exploring instances of IEnumerable collections and we successfully added this.</w:t>
+      </w:r>
+    </w:p>
+    <w:p>
+      <w:pPr>
+        <w:pStyle w:val="Heading1"/>
+        <w:rPr>
+          <w:lang w:val="en-US"/>
+        </w:rPr>
+      </w:pPr>
+      <w:r>
+        <w:rPr>
+          <w:lang w:val="en-US"/>
+        </w:rPr>
+        <w:t>Implementation</w:t>
+      </w:r>
+    </w:p>
+    <w:p>
+      <w:pPr>
+        <w:pStyle w:val="Heading2"/>
+        <w:rPr>
+          <w:lang w:val="en-US"/>
+        </w:rPr>
+      </w:pPr>
+      <w:r>
+        <w:rPr>
+          <w:lang w:val="en-US"/>
+        </w:rPr>
+        <w:t>Common base for visualizing collections</w:t>
+      </w:r>
+    </w:p>
+    <w:p>
+      <w:pPr>
+        <w:pStyle w:val="Heading2"/>
+        <w:rPr>
+          <w:lang w:val="en-US"/>
+        </w:rPr>
+      </w:pPr>
+      <w:r>
+        <w:rPr>
+          <w:lang w:val="en-US"/>
+        </w:rPr>
+        <w:t>Object graph visualizer</w:t>
+      </w:r>
+    </w:p>
+    <w:p>
+      <w:pPr>
+        <w:pStyle w:val="Heading3"/>
+        <w:rPr>
+          <w:lang w:val="en-US"/>
+        </w:rPr>
+      </w:pPr>
+      <w:r>
+        <w:rPr>
+          <w:lang w:val="en-US"/>
+        </w:rPr>
+        <w:t>The result</w:t>
+      </w:r>
+    </w:p>
+    <w:p>
+      <w:pPr>
+        <w:pStyle w:val="Heading2"/>
+        <w:rPr>
+          <w:lang w:val="en-US"/>
+        </w:rPr>
+      </w:pPr>
+      <w:r>
+        <w:rPr>
+          <w:lang w:val="en-US"/>
+        </w:rPr>
+        <w:t>Collection Visualizer</w:t>
+      </w:r>
+    </w:p>
+    <w:p>
+      <w:pPr>
+        <w:pStyle w:val="Heading3"/>
+        <w:rPr>
+          <w:lang w:val="en-US"/>
+        </w:rPr>
+      </w:pPr>
+      <w:r>
+        <w:rPr>
+          <w:lang w:val="en-US"/>
+        </w:rPr>
+        <w:t>The result</w:t>
+      </w:r>
+    </w:p>
+    <w:p>
+      <w:pPr>
+        <w:rPr>
+          <w:lang w:val="en-US"/>
+        </w:rPr>
+      </w:pPr>
+      <w:r>
+        <w:rPr>
+          <w:lang w:val="en-US"/>
+        </w:rPr>
+        <w:t>Screenshot of collection visualizer</w:t>
+      </w:r>
+    </w:p>
+    <w:p>
+      <w:pPr>
+        <w:rPr>
+          <w:lang w:val="en-US"/>
+        </w:rPr>
+      </w:pPr>
+      <w:r>
+        <w:rPr>
+          <w:lang w:val="en-US"/>
+        </w:rPr>
+        <w:t>As can be seen from the screenshot each row of the table represents one item of the collection. Each column then represents one property. This is very similar to how relational data are typically being displayed. Indeed, collection visualizer can also be used to display collection of objects loaded from a database. In such case the user sees the data in a very natural way – the same way a database management tool would display them.</w:t>
+      </w:r>
+    </w:p>
+    <w:p>
+      <w:pPr>
+        <w:pStyle w:val="Heading2"/>
         <w:rPr>
           <w:lang w:val="en-US"/>
         </w:rPr>
@@ -19121,524 +20546,6 @@
           <w:lang w:val="en-US"/>
         </w:rPr>
         <w:lastRenderedPageBreak/>
-        <w:t>{</w:t>
-      </w:r>
-    </w:p>
-    <w:p>
-      <w:pPr>
-        <w:rPr>
-          <w:lang w:val="en-US"/>
-        </w:rPr>
-      </w:pPr>
-      <w:r>
-        <w:rPr>
-          <w:lang w:val="en-US"/>
-        </w:rPr>
-        <w:t xml:space="preserve">    int i = 0;</w:t>
-      </w:r>
-    </w:p>
-    <w:p>
-      <w:pPr>
-        <w:rPr>
-          <w:lang w:val="en-US"/>
-        </w:rPr>
-      </w:pPr>
-      <w:r>
-        <w:rPr>
-          <w:lang w:val="en-US"/>
-        </w:rPr>
-        <w:t xml:space="preserve">    while(true) {</w:t>
-      </w:r>
-    </w:p>
-    <w:p>
-      <w:pPr>
-        <w:rPr>
-          <w:lang w:val="en-US"/>
-        </w:rPr>
-      </w:pPr>
-      <w:r>
-        <w:rPr>
-          <w:lang w:val="en-US"/>
-        </w:rPr>
-        <w:t xml:space="preserve">        yield return i++;</w:t>
-      </w:r>
-    </w:p>
-    <w:p>
-      <w:pPr>
-        <w:rPr>
-          <w:lang w:val="en-US"/>
-        </w:rPr>
-      </w:pPr>
-      <w:r>
-        <w:rPr>
-          <w:lang w:val="en-US"/>
-        </w:rPr>
-        <w:t xml:space="preserve">    }</w:t>
-      </w:r>
-    </w:p>
-    <w:p>
-      <w:pPr>
-        <w:rPr>
-          <w:lang w:val="en-US"/>
-        </w:rPr>
-      </w:pPr>
-      <w:r>
-        <w:rPr>
-          <w:lang w:val="en-US"/>
-        </w:rPr>
-        <w:t>}</w:t>
-      </w:r>
-    </w:p>
-    <w:p>
-      <w:pPr>
-        <w:rPr>
-          <w:lang w:val="en-US"/>
-        </w:rPr>
-      </w:pPr>
-      <w:r>
-        <w:rPr>
-          <w:lang w:val="en-US"/>
-        </w:rPr>
-        <w:t>The first solution will allow the user to scroll “infinitely” (until memory runs out) and more importantly it will display the first few items of the infinite collection. The second solution will try to enumerate the whole collection in the debugee and therefore always timeout / run out of memory and display error message.</w:t>
-      </w:r>
-    </w:p>
-    <w:p>
-      <w:pPr>
-        <w:rPr>
-          <w:lang w:val="en-US"/>
-        </w:rPr>
-      </w:pPr>
-      <w:r>
-        <w:rPr>
-          <w:lang w:val="en-US"/>
-        </w:rPr>
-        <w:t>On the other hand the second solution lets the user immediately see how many items there are in the collection and scrolling is much smoother as many items can be skipped when scrolling fast.</w:t>
-      </w:r>
-    </w:p>
-    <w:p>
-      <w:pPr>
-        <w:rPr>
-          <w:lang w:val="en-US"/>
-        </w:rPr>
-      </w:pPr>
-      <w:r>
-        <w:rPr>
-          <w:lang w:val="en-US"/>
-        </w:rPr>
-        <w:t>The first solution has some quite significant disadvantage though: We wanted to implement a feature to be able expand each individual item of the collection as a debugger tooltip:</w:t>
-      </w:r>
-    </w:p>
-    <w:p>
-      <w:pPr>
-        <w:rPr>
-          <w:lang w:val="en-US"/>
-        </w:rPr>
-      </w:pPr>
-      <w:r>
-        <w:rPr>
-          <w:lang w:val="en-US"/>
-        </w:rPr>
-        <w:t>screenshot</w:t>
-      </w:r>
-    </w:p>
-    <w:p>
-      <w:pPr>
-        <w:rPr>
-          <w:lang w:val="en-US"/>
-        </w:rPr>
-      </w:pPr>
-      <w:r>
-        <w:rPr>
-          <w:lang w:val="en-US"/>
-        </w:rPr>
-        <w:t>This is very useful as the collection visualizer only shows stringified values of item properties and often the item is a composite object and we would like to explore it more deeply. Now, if we look at the first solution – it obtains items (Values) from an enumerator but these Values have no Expression. They are simply Values in the debuggee but there is not a way to describe a “path” (e.g. in C#) to obtain each Value. That means to be able to expand each Value we have to keep a PermanentReference to it. But this means we will be holding a lot of PermanentReferences (adding up as the scrolls through a long collection) and as we know this is discouraged by MS documentation of the ICorDebug API.</w:t>
-      </w:r>
-    </w:p>
-    <w:p>
-      <w:pPr>
-        <w:rPr>
-          <w:lang w:val="en-US"/>
-        </w:rPr>
-      </w:pPr>
-      <w:r>
-        <w:rPr>
-          <w:lang w:val="en-US"/>
-        </w:rPr>
-        <w:t xml:space="preserve">On the other hand if we are working with an IList each item has a clear expression – e.g. “list[5]”. Therefore we do not need to keep any PermanentReferences and when used expands item at index </w:t>
-      </w:r>
-      <w:r>
-        <w:rPr>
-          <w:i/>
-          <w:lang w:val="en-US"/>
-        </w:rPr>
-        <w:t>i</w:t>
-      </w:r>
-      <w:r>
-        <w:rPr>
-          <w:lang w:val="en-US"/>
-        </w:rPr>
-        <w:t xml:space="preserve"> we evaluate “list[i]” again and display a debugger tooltip for obtained value.</w:t>
-      </w:r>
-    </w:p>
-    <w:p>
-      <w:pPr>
-        <w:rPr>
-          <w:lang w:val="en-US"/>
-        </w:rPr>
-      </w:pPr>
-      <w:r>
-        <w:rPr>
-          <w:lang w:val="en-US"/>
-        </w:rPr>
-        <w:t>(Note that our list actually has no name such as “list” because we allocated it dynamically by evaluating expression “new List&lt;Foo&gt;(identifier)”. Indeed, the expression “new List&lt;Foo&gt;( identifier)[i]” is what we will be evaluating and it will work without reallocating the list each time because of caching in the ExpressionEvaluator: “new List&lt;Foo&gt;(identifier)” is cached as a PermanentReference and each evaluation of any expression that contains this expression will use the cached value.)</w:t>
-      </w:r>
-    </w:p>
-    <w:p>
-      <w:pPr>
-        <w:rPr>
-          <w:lang w:val="en-US"/>
-        </w:rPr>
-      </w:pPr>
-      <w:r>
-        <w:rPr>
-          <w:lang w:val="en-US"/>
-        </w:rPr>
-        <w:t>Expression caching is useful but we have to be careful with it: if we simply evaluated expressions like “new List&lt;Foo&gt;(identifier)[i].Property”, the “new List&lt;Foo&gt;(identifier)[i]” would be cached as a PermanentReference. We have to call the indexer and evaluate the property without using Expressions to avoid the Expression cache.</w:t>
-      </w:r>
-    </w:p>
-    <w:p>
-      <w:pPr>
-        <w:rPr>
-          <w:lang w:val="en-US"/>
-        </w:rPr>
-      </w:pPr>
-      <w:r>
-        <w:rPr>
-          <w:lang w:val="en-US"/>
-        </w:rPr>
-        <w:lastRenderedPageBreak/>
-        <w:t>To sum up, what is important about the second solution is that we have a store for the items in the debuggee (the List) providing named access to any individual item of the collection. In the first solution we had to keep PermanentReference to each item to be able to access it again to expand it.</w:t>
-      </w:r>
-    </w:p>
-    <w:p>
-      <w:pPr>
-        <w:rPr>
-          <w:lang w:val="en-US"/>
-        </w:rPr>
-      </w:pPr>
-      <w:r>
-        <w:rPr>
-          <w:lang w:val="en-US"/>
-        </w:rPr>
-        <w:t>Visual Studio 2008 probably uses something similar to our second solution. This can be tested by trying to expand a debugger tooltip for an infinite IEnumerable. Instead of displaying the first few items a timeout error is displayed as the debuggee is given a few seconds to try to enumerate the collection.</w:t>
-      </w:r>
-    </w:p>
-    <w:p>
-      <w:pPr>
-        <w:pStyle w:val="Heading5"/>
-        <w:rPr>
-          <w:lang w:val="en-US"/>
-        </w:rPr>
-      </w:pPr>
-      <w:r>
-        <w:rPr>
-          <w:lang w:val="en-US"/>
-        </w:rPr>
-        <w:t>Third solution</w:t>
-      </w:r>
-    </w:p>
-    <w:p>
-      <w:pPr>
-        <w:rPr>
-          <w:lang w:val="en-US"/>
-        </w:rPr>
-      </w:pPr>
-      <w:r>
-        <w:rPr>
-          <w:lang w:val="en-US"/>
-        </w:rPr>
-        <w:t>In theory it would be possible to combine the two solutions – have lazy access from the first solution and a store of items in the debuggee providing named access to each item. What we would have to do would be to evaluate “list.Add(value)” after obtaining each value from the enumerator. This way the list would grow as the user would scroll and any item could be reobtained and expanded by querying “list[i]”.</w:t>
-      </w:r>
-    </w:p>
-    <w:p>
-      <w:pPr>
-        <w:rPr>
-          <w:lang w:val="en-US"/>
-        </w:rPr>
-      </w:pPr>
-      <w:r>
-        <w:rPr>
-          <w:lang w:val="en-US"/>
-        </w:rPr>
-        <w:t>This solution would still suffer from the slow scrolling and unability to see the total count of items in the IEnumerable collection. We feel that not being able to visualize infinite collections is not such a big disadvantage of our second solution.</w:t>
-      </w:r>
-    </w:p>
-    <w:p>
-      <w:pPr>
-        <w:pStyle w:val="Heading5"/>
-        <w:rPr>
-          <w:lang w:val="en-US"/>
-        </w:rPr>
-      </w:pPr>
-      <w:r>
-        <w:rPr>
-          <w:lang w:val="en-US"/>
-        </w:rPr>
-        <w:t>Note on garbage collection</w:t>
-      </w:r>
-    </w:p>
-    <w:p>
-      <w:pPr>
-        <w:rPr>
-          <w:lang w:val="en-US"/>
-        </w:rPr>
-      </w:pPr>
-      <w:r>
-        <w:rPr>
-          <w:lang w:val="en-US"/>
-        </w:rPr>
-        <w:t>Note that all the described difficulties are caused only by the fact that the Garbage collector can move instances in memory when compacting the heap. If the address of each instance stayed always fixed we would just enumerate the items, remember memory address for each of them and then accessed any item by its address. In garbage collected environment, PermanentReference brings us the same comfort with the exception that we should keep the number of PermanentReferences reasonably row (in order of hundreds).</w:t>
-      </w:r>
-    </w:p>
-    <w:p>
-      <w:pPr>
-        <w:pStyle w:val="Heading3"/>
-        <w:rPr>
-          <w:lang w:val="en-US"/>
-        </w:rPr>
-      </w:pPr>
-      <w:r>
-        <w:rPr>
-          <w:lang w:val="en-US"/>
-        </w:rPr>
-        <w:t>Expanding the items in the grid</w:t>
-      </w:r>
-    </w:p>
-    <w:p>
-      <w:pPr>
-        <w:pStyle w:val="Heading3"/>
-        <w:rPr>
-          <w:lang w:val="en-US"/>
-        </w:rPr>
-      </w:pPr>
-      <w:r>
-        <w:rPr>
-          <w:lang w:val="en-US"/>
-        </w:rPr>
-        <w:t>Generic vs. non-generic collections</w:t>
-      </w:r>
-    </w:p>
-    <w:p>
-      <w:pPr>
-        <w:pStyle w:val="Heading3"/>
-        <w:rPr>
-          <w:lang w:val="en-US"/>
-        </w:rPr>
-      </w:pPr>
-      <w:r>
-        <w:rPr>
-          <w:lang w:val="en-US"/>
-        </w:rPr>
-        <w:t>Lazy loading columns (object properties)</w:t>
-      </w:r>
-    </w:p>
-    <w:p>
-      <w:pPr>
-        <w:rPr>
-          <w:lang w:val="en-US"/>
-        </w:rPr>
-      </w:pPr>
-      <w:r>
-        <w:rPr>
-          <w:lang w:val="en-US"/>
-        </w:rPr>
-        <w:t>Show also IQueryable, ObservableCollection, IParallelEnumerable.</w:t>
-      </w:r>
-    </w:p>
-    <w:p>
-      <w:pPr>
-        <w:pStyle w:val="Heading3"/>
-        <w:rPr>
-          <w:lang w:val="en-US"/>
-        </w:rPr>
-      </w:pPr>
-      <w:r>
-        <w:rPr>
-          <w:lang w:val="en-US"/>
-        </w:rPr>
-        <w:t>Heterogeneous collections</w:t>
-      </w:r>
-    </w:p>
-    <w:p>
-      <w:pPr>
-        <w:rPr>
-          <w:lang w:val="en-US"/>
-        </w:rPr>
-      </w:pPr>
-    </w:p>
-    <w:p>
-      <w:pPr>
-        <w:pStyle w:val="Heading2"/>
-        <w:rPr>
-          <w:lang w:val="en-US"/>
-        </w:rPr>
-      </w:pPr>
-      <w:r>
-        <w:rPr>
-          <w:lang w:val="en-US"/>
-        </w:rPr>
-        <w:t>Debugger tooltips</w:t>
-      </w:r>
-    </w:p>
-    <w:p>
-      <w:pPr>
-        <w:pStyle w:val="Heading3"/>
-        <w:rPr>
-          <w:lang w:val="en-US"/>
-        </w:rPr>
-      </w:pPr>
-      <w:r>
-        <w:rPr>
-          <w:lang w:val="en-US"/>
-        </w:rPr>
-        <w:t>Existing work</w:t>
-      </w:r>
-    </w:p>
-    <w:p>
-      <w:pPr>
-        <w:rPr>
-          <w:lang w:val="en-US"/>
-        </w:rPr>
-      </w:pPr>
-      <w:r>
-        <w:rPr>
-          <w:lang w:val="en-US"/>
-        </w:rPr>
-        <w:t>There is a standard feature of Visual Studio very similar to our debugger tooltips. SharpDevelop 3 has debugger tooltips as well. Since SharpDevelop 4 was completely rewritten to WPF it needed new debugger tooltips so we implemented them. Also, the tooltips for SharpDevelop 3 didn’t support exploring instances of IEnumerable collections and we successfully added this.</w:t>
-      </w:r>
-    </w:p>
-    <w:p>
-      <w:pPr>
-        <w:pStyle w:val="Heading1"/>
-        <w:rPr>
-          <w:lang w:val="en-US"/>
-        </w:rPr>
-      </w:pPr>
-      <w:r>
-        <w:rPr>
-          <w:lang w:val="en-US"/>
-        </w:rPr>
-        <w:lastRenderedPageBreak/>
-        <w:t>Implementation</w:t>
-      </w:r>
-    </w:p>
-    <w:p>
-      <w:pPr>
-        <w:pStyle w:val="Heading2"/>
-        <w:rPr>
-          <w:lang w:val="en-US"/>
-        </w:rPr>
-      </w:pPr>
-      <w:r>
-        <w:rPr>
-          <w:lang w:val="en-US"/>
-        </w:rPr>
-        <w:t>Common base for visualizing collections</w:t>
-      </w:r>
-    </w:p>
-    <w:p>
-      <w:pPr>
-        <w:pStyle w:val="Heading2"/>
-        <w:rPr>
-          <w:lang w:val="en-US"/>
-        </w:rPr>
-      </w:pPr>
-      <w:r>
-        <w:rPr>
-          <w:lang w:val="en-US"/>
-        </w:rPr>
-        <w:t>Object graph visualizer</w:t>
-      </w:r>
-    </w:p>
-    <w:p>
-      <w:pPr>
-        <w:pStyle w:val="Heading3"/>
-        <w:rPr>
-          <w:lang w:val="en-US"/>
-        </w:rPr>
-      </w:pPr>
-      <w:r>
-        <w:rPr>
-          <w:lang w:val="en-US"/>
-        </w:rPr>
-        <w:t>The result</w:t>
-      </w:r>
-    </w:p>
-    <w:p>
-      <w:pPr>
-        <w:pStyle w:val="Heading2"/>
-        <w:rPr>
-          <w:lang w:val="en-US"/>
-        </w:rPr>
-      </w:pPr>
-      <w:r>
-        <w:rPr>
-          <w:lang w:val="en-US"/>
-        </w:rPr>
-        <w:t>Collection Visualizer</w:t>
-      </w:r>
-    </w:p>
-    <w:p>
-      <w:pPr>
-        <w:pStyle w:val="Heading3"/>
-        <w:rPr>
-          <w:lang w:val="en-US"/>
-        </w:rPr>
-      </w:pPr>
-      <w:r>
-        <w:rPr>
-          <w:lang w:val="en-US"/>
-        </w:rPr>
-        <w:t>The result</w:t>
-      </w:r>
-    </w:p>
-    <w:p>
-      <w:pPr>
-        <w:rPr>
-          <w:lang w:val="en-US"/>
-        </w:rPr>
-      </w:pPr>
-      <w:r>
-        <w:rPr>
-          <w:lang w:val="en-US"/>
-        </w:rPr>
-        <w:t>Screenshot of collection visualizer</w:t>
-      </w:r>
-    </w:p>
-    <w:p>
-      <w:pPr>
-        <w:rPr>
-          <w:lang w:val="en-US"/>
-        </w:rPr>
-      </w:pPr>
-      <w:r>
-        <w:rPr>
-          <w:lang w:val="en-US"/>
-        </w:rPr>
-        <w:t>As can be seen from the screenshot each row of the table represents one item of the collection. Each column then represents one property. This is very similar to how relational data are typically being displayed. Indeed, collection visualizer can also be used to display collection of objects loaded from a database. In such case the user sees the data in a very natural way – the same way a database management tool would display them.</w:t>
-      </w:r>
-    </w:p>
-    <w:p>
-      <w:pPr>
-        <w:pStyle w:val="Heading2"/>
-        <w:rPr>
-          <w:lang w:val="en-US"/>
-        </w:rPr>
-      </w:pPr>
-      <w:r>
-        <w:rPr>
-          <w:lang w:val="en-US"/>
-        </w:rPr>
         <w:t>Debugger tooltips</w:t>
       </w:r>
     </w:p>
@@ -21370,9 +22277,9 @@
     </w:lvl>
   </w:abstractNum>
   <w:abstractNum w:abstractNumId="13">
-    <w:nsid w:val="5D4A2774"/>
+    <w:nsid w:val="4BC04F27"/>
     <w:multiLevelType w:val="hybridMultilevel"/>
-    <w:tmpl w:val="CBE0F692"/>
+    <w:tmpl w:val="A7DC15B4"/>
     <w:lvl w:ilvl="0" w:tplc="04050001">
       <w:start w:val="1"/>
       <w:numFmt w:val="bullet"/>
@@ -21483,9 +22390,9 @@
     </w:lvl>
   </w:abstractNum>
   <w:abstractNum w:abstractNumId="14">
-    <w:nsid w:val="62EC33FE"/>
+    <w:nsid w:val="5D4A2774"/>
     <w:multiLevelType w:val="hybridMultilevel"/>
-    <w:tmpl w:val="C8F4EEDE"/>
+    <w:tmpl w:val="CBE0F692"/>
     <w:lvl w:ilvl="0" w:tplc="04050001">
       <w:start w:val="1"/>
       <w:numFmt w:val="bullet"/>
@@ -21596,9 +22503,9 @@
     </w:lvl>
   </w:abstractNum>
   <w:abstractNum w:abstractNumId="15">
-    <w:nsid w:val="662A234D"/>
+    <w:nsid w:val="62EC33FE"/>
     <w:multiLevelType w:val="hybridMultilevel"/>
-    <w:tmpl w:val="EC32BA60"/>
+    <w:tmpl w:val="C8F4EEDE"/>
     <w:lvl w:ilvl="0" w:tplc="04050001">
       <w:start w:val="1"/>
       <w:numFmt w:val="bullet"/>
@@ -21709,9 +22616,9 @@
     </w:lvl>
   </w:abstractNum>
   <w:abstractNum w:abstractNumId="16">
-    <w:nsid w:val="6E8531BB"/>
+    <w:nsid w:val="662A234D"/>
     <w:multiLevelType w:val="hybridMultilevel"/>
-    <w:tmpl w:val="22A67B2A"/>
+    <w:tmpl w:val="EC32BA60"/>
     <w:lvl w:ilvl="0" w:tplc="04050001">
       <w:start w:val="1"/>
       <w:numFmt w:val="bullet"/>
@@ -21822,6 +22729,119 @@
     </w:lvl>
   </w:abstractNum>
   <w:abstractNum w:abstractNumId="17">
+    <w:nsid w:val="6E8531BB"/>
+    <w:multiLevelType w:val="hybridMultilevel"/>
+    <w:tmpl w:val="22A67B2A"/>
+    <w:lvl w:ilvl="0" w:tplc="04050001">
+      <w:start w:val="1"/>
+      <w:numFmt w:val="bullet"/>
+      <w:lvlText w:val=""/>
+      <w:lvlJc w:val="left"/>
+      <w:pPr>
+        <w:ind w:left="720" w:hanging="360"/>
+      </w:pPr>
+      <w:rPr>
+        <w:rFonts w:ascii="Symbol" w:hAnsi="Symbol" w:hint="default"/>
+      </w:rPr>
+    </w:lvl>
+    <w:lvl w:ilvl="1" w:tplc="04050003" w:tentative="1">
+      <w:start w:val="1"/>
+      <w:numFmt w:val="bullet"/>
+      <w:lvlText w:val="o"/>
+      <w:lvlJc w:val="left"/>
+      <w:pPr>
+        <w:ind w:left="1440" w:hanging="360"/>
+      </w:pPr>
+      <w:rPr>
+        <w:rFonts w:ascii="Courier New" w:hAnsi="Courier New" w:cs="Courier New" w:hint="default"/>
+      </w:rPr>
+    </w:lvl>
+    <w:lvl w:ilvl="2" w:tplc="04050005" w:tentative="1">
+      <w:start w:val="1"/>
+      <w:numFmt w:val="bullet"/>
+      <w:lvlText w:val=""/>
+      <w:lvlJc w:val="left"/>
+      <w:pPr>
+        <w:ind w:left="2160" w:hanging="360"/>
+      </w:pPr>
+      <w:rPr>
+        <w:rFonts w:ascii="Wingdings" w:hAnsi="Wingdings" w:hint="default"/>
+      </w:rPr>
+    </w:lvl>
+    <w:lvl w:ilvl="3" w:tplc="04050001" w:tentative="1">
+      <w:start w:val="1"/>
+      <w:numFmt w:val="bullet"/>
+      <w:lvlText w:val=""/>
+      <w:lvlJc w:val="left"/>
+      <w:pPr>
+        <w:ind w:left="2880" w:hanging="360"/>
+      </w:pPr>
+      <w:rPr>
+        <w:rFonts w:ascii="Symbol" w:hAnsi="Symbol" w:hint="default"/>
+      </w:rPr>
+    </w:lvl>
+    <w:lvl w:ilvl="4" w:tplc="04050003" w:tentative="1">
+      <w:start w:val="1"/>
+      <w:numFmt w:val="bullet"/>
+      <w:lvlText w:val="o"/>
+      <w:lvlJc w:val="left"/>
+      <w:pPr>
+        <w:ind w:left="3600" w:hanging="360"/>
+      </w:pPr>
+      <w:rPr>
+        <w:rFonts w:ascii="Courier New" w:hAnsi="Courier New" w:cs="Courier New" w:hint="default"/>
+      </w:rPr>
+    </w:lvl>
+    <w:lvl w:ilvl="5" w:tplc="04050005" w:tentative="1">
+      <w:start w:val="1"/>
+      <w:numFmt w:val="bullet"/>
+      <w:lvlText w:val=""/>
+      <w:lvlJc w:val="left"/>
+      <w:pPr>
+        <w:ind w:left="4320" w:hanging="360"/>
+      </w:pPr>
+      <w:rPr>
+        <w:rFonts w:ascii="Wingdings" w:hAnsi="Wingdings" w:hint="default"/>
+      </w:rPr>
+    </w:lvl>
+    <w:lvl w:ilvl="6" w:tplc="04050001" w:tentative="1">
+      <w:start w:val="1"/>
+      <w:numFmt w:val="bullet"/>
+      <w:lvlText w:val=""/>
+      <w:lvlJc w:val="left"/>
+      <w:pPr>
+        <w:ind w:left="5040" w:hanging="360"/>
+      </w:pPr>
+      <w:rPr>
+        <w:rFonts w:ascii="Symbol" w:hAnsi="Symbol" w:hint="default"/>
+      </w:rPr>
+    </w:lvl>
+    <w:lvl w:ilvl="7" w:tplc="04050003" w:tentative="1">
+      <w:start w:val="1"/>
+      <w:numFmt w:val="bullet"/>
+      <w:lvlText w:val="o"/>
+      <w:lvlJc w:val="left"/>
+      <w:pPr>
+        <w:ind w:left="5760" w:hanging="360"/>
+      </w:pPr>
+      <w:rPr>
+        <w:rFonts w:ascii="Courier New" w:hAnsi="Courier New" w:cs="Courier New" w:hint="default"/>
+      </w:rPr>
+    </w:lvl>
+    <w:lvl w:ilvl="8" w:tplc="04050005" w:tentative="1">
+      <w:start w:val="1"/>
+      <w:numFmt w:val="bullet"/>
+      <w:lvlText w:val=""/>
+      <w:lvlJc w:val="left"/>
+      <w:pPr>
+        <w:ind w:left="6480" w:hanging="360"/>
+      </w:pPr>
+      <w:rPr>
+        <w:rFonts w:ascii="Wingdings" w:hAnsi="Wingdings" w:hint="default"/>
+      </w:rPr>
+    </w:lvl>
+  </w:abstractNum>
+  <w:abstractNum w:abstractNumId="18">
     <w:nsid w:val="6F486752"/>
     <w:multiLevelType w:val="hybridMultilevel"/>
     <w:tmpl w:val="17428D8A"/>
@@ -21934,7 +22954,7 @@
       </w:rPr>
     </w:lvl>
   </w:abstractNum>
-  <w:abstractNum w:abstractNumId="18">
+  <w:abstractNum w:abstractNumId="19">
     <w:nsid w:val="77BC39F8"/>
     <w:multiLevelType w:val="hybridMultilevel"/>
     <w:tmpl w:val="5A1C5D6C"/>
@@ -22047,7 +23067,7 @@
       </w:rPr>
     </w:lvl>
   </w:abstractNum>
-  <w:abstractNum w:abstractNumId="19">
+  <w:abstractNum w:abstractNumId="20">
     <w:nsid w:val="788B327A"/>
     <w:multiLevelType w:val="hybridMultilevel"/>
     <w:tmpl w:val="5FDAC3C6"/>
@@ -22160,7 +23180,7 @@
       </w:rPr>
     </w:lvl>
   </w:abstractNum>
-  <w:abstractNum w:abstractNumId="20">
+  <w:abstractNum w:abstractNumId="21">
     <w:nsid w:val="7ACC3919"/>
     <w:multiLevelType w:val="hybridMultilevel"/>
     <w:tmpl w:val="479CA29C"/>
@@ -22246,7 +23266,7 @@
       </w:pPr>
     </w:lvl>
   </w:abstractNum>
-  <w:abstractNum w:abstractNumId="21">
+  <w:abstractNum w:abstractNumId="22">
     <w:nsid w:val="7E723811"/>
     <w:multiLevelType w:val="hybridMultilevel"/>
     <w:tmpl w:val="58AAFBB6"/>
@@ -22360,31 +23380,31 @@
     </w:lvl>
   </w:abstractNum>
   <w:num w:numId="1">
-    <w:abstractNumId w:val="18"/>
+    <w:abstractNumId w:val="19"/>
   </w:num>
   <w:num w:numId="2">
-    <w:abstractNumId w:val="17"/>
+    <w:abstractNumId w:val="18"/>
   </w:num>
   <w:num w:numId="3">
     <w:abstractNumId w:val="9"/>
   </w:num>
   <w:num w:numId="4">
-    <w:abstractNumId w:val="13"/>
+    <w:abstractNumId w:val="14"/>
   </w:num>
   <w:num w:numId="5">
-    <w:abstractNumId w:val="14"/>
+    <w:abstractNumId w:val="15"/>
   </w:num>
   <w:num w:numId="6">
-    <w:abstractNumId w:val="19"/>
+    <w:abstractNumId w:val="20"/>
   </w:num>
   <w:num w:numId="7">
-    <w:abstractNumId w:val="16"/>
+    <w:abstractNumId w:val="17"/>
   </w:num>
   <w:num w:numId="8">
     <w:abstractNumId w:val="10"/>
   </w:num>
   <w:num w:numId="9">
-    <w:abstractNumId w:val="21"/>
+    <w:abstractNumId w:val="22"/>
   </w:num>
   <w:num w:numId="10">
     <w:abstractNumId w:val="12"/>
@@ -22396,7 +23416,7 @@
     <w:abstractNumId w:val="5"/>
   </w:num>
   <w:num w:numId="13">
-    <w:abstractNumId w:val="15"/>
+    <w:abstractNumId w:val="16"/>
   </w:num>
   <w:num w:numId="14">
     <w:abstractNumId w:val="8"/>
@@ -22411,7 +23431,7 @@
     <w:abstractNumId w:val="7"/>
   </w:num>
   <w:num w:numId="18">
-    <w:abstractNumId w:val="20"/>
+    <w:abstractNumId w:val="21"/>
   </w:num>
   <w:num w:numId="19">
     <w:abstractNumId w:val="1"/>
@@ -22424,6 +23444,9 @@
   </w:num>
   <w:num w:numId="22">
     <w:abstractNumId w:val="2"/>
+  </w:num>
+  <w:num w:numId="23">
+    <w:abstractNumId w:val="13"/>
   </w:num>
 </w:numbering>
 </file>
@@ -23565,7 +24588,7 @@
 </file>
 
 <file path=customXml/itemProps1.xml><?xml version="1.0" encoding="utf-8"?>
-<ds:datastoreItem xmlns:ds="http://schemas.openxmlformats.org/officeDocument/2006/customXml" ds:itemID="{E82EE623-FE5D-43E1-A6A5-7C45BEB08A2A}">
+<ds:datastoreItem xmlns:ds="http://schemas.openxmlformats.org/officeDocument/2006/customXml" ds:itemID="{BB685965-0EC8-4CE8-A7B1-987FC4888485}">
   <ds:schemaRefs>
     <ds:schemaRef ds:uri="http://schemas.openxmlformats.org/officeDocument/2006/bibliography"/>
   </ds:schemaRefs>

</xml_diff>

<commit_message>
Wrote section Expanding items in the grid.
</commit_message>
<xml_diff>
--- a/DebuggerVisualizers.docx
+++ b/DebuggerVisualizers.docx
@@ -20531,13 +20531,31 @@
         <w:rPr>
           <w:lang w:val="en-US"/>
         </w:rPr>
-        <w:t xml:space="preserve"> However, the drawbacks inherent to the IEnumerable interface can be eliminated when </w:t>
-      </w:r>
-      <w:r>
-        <w:rPr>
-          <w:lang w:val="en-US"/>
-        </w:rPr>
-        <w:t>we know we are actually dealing with an IList:</w:t>
+        <w:t xml:space="preserve"> However, </w:t>
+      </w:r>
+      <w:r>
+        <w:rPr>
+          <w:lang w:val="en-US"/>
+        </w:rPr>
+        <w:t>w</w:t>
+      </w:r>
+      <w:r>
+        <w:rPr>
+          <w:lang w:val="en-US"/>
+        </w:rPr>
+        <w:t>hen we know we are actually dealing with an IList</w:t>
+      </w:r>
+      <w:r>
+        <w:rPr>
+          <w:lang w:val="en-US"/>
+        </w:rPr>
+        <w:t>, we can do better</w:t>
+      </w:r>
+      <w:r>
+        <w:rPr>
+          <w:lang w:val="en-US"/>
+        </w:rPr>
+        <w:t>:</w:t>
       </w:r>
     </w:p>
     <w:p>
@@ -20555,7 +20573,7 @@
         <w:rPr>
           <w:lang w:val="en-US"/>
         </w:rPr>
-        <w:t>IList has a Count property, so that the user will immediately see the total number of items and we will be able to display a scrollbar of correct size.</w:t>
+        <w:t>IList has a Count property, so that the user will immediately see the total number of items.</w:t>
       </w:r>
     </w:p>
     <w:p>
@@ -20579,7 +20597,19 @@
         <w:rPr>
           <w:lang w:val="en-US"/>
         </w:rPr>
-        <w:t xml:space="preserve">. The user will be able to pull the scrollbar at maximum speed and we will </w:t>
+        <w:t>. The user will be able to pull th</w:t>
+      </w:r>
+      <w:r>
+        <w:rPr>
+          <w:lang w:val="en-US"/>
+        </w:rPr>
+        <w:t>e scrollbar at maximum speed;</w:t>
+      </w:r>
+      <w:r>
+        <w:rPr>
+          <w:lang w:val="en-US"/>
+        </w:rPr>
+        <w:t xml:space="preserve"> we will </w:t>
       </w:r>
       <w:r>
         <w:rPr>
@@ -20592,32 +20622,408 @@
           <w:lang w:val="en-US"/>
         </w:rPr>
         <w:t xml:space="preserve"> some items without evaluating them.</w:t>
+      </w:r>
+    </w:p>
+    <w:p>
+      <w:pPr>
+        <w:pStyle w:val="Heading4"/>
+        <w:rPr>
+          <w:lang w:val="en-US"/>
+        </w:rPr>
+      </w:pPr>
+      <w:r>
+        <w:rPr>
+          <w:lang w:val="en-US"/>
+        </w:rPr>
+        <w:t xml:space="preserve">Expanding </w:t>
+      </w:r>
+      <w:r>
+        <w:rPr>
+          <w:lang w:val="en-US"/>
+        </w:rPr>
+        <w:t>items in the grid</w:t>
+      </w:r>
+    </w:p>
+    <w:p>
+      <w:pPr>
+        <w:rPr>
+          <w:lang w:val="en-US"/>
+        </w:rPr>
+      </w:pPr>
+      <w:r>
+        <w:rPr>
+          <w:lang w:val="en-US"/>
+        </w:rPr>
+        <w:t>There is one important aspect we should think about when deciding how</w:t>
+      </w:r>
+      <w:r>
+        <w:rPr>
+          <w:lang w:val="en-US"/>
+        </w:rPr>
+        <w:t xml:space="preserve"> to support IEnumer</w:t>
+      </w:r>
+      <w:r>
+        <w:rPr>
+          <w:lang w:val="en-US"/>
+        </w:rPr>
+        <w:t>able and IList: We could want to provide some additional informa</w:t>
+      </w:r>
+      <w:r>
+        <w:rPr>
+          <w:lang w:val="en-US"/>
+        </w:rPr>
+        <w:t>tion about the individual</w:t>
+      </w:r>
+      <w:r>
+        <w:rPr>
+          <w:lang w:val="en-US"/>
+        </w:rPr>
+        <w:t xml:space="preserve"> item</w:t>
+      </w:r>
+      <w:r>
+        <w:rPr>
+          <w:lang w:val="en-US"/>
+        </w:rPr>
+        <w:t>s</w:t>
+      </w:r>
+      <w:r>
+        <w:rPr>
+          <w:lang w:val="en-US"/>
+        </w:rPr>
+        <w:t xml:space="preserve"> in the grid</w:t>
+      </w:r>
+      <w:r>
+        <w:rPr>
+          <w:lang w:val="en-US"/>
+        </w:rPr>
+        <w:t>.</w:t>
+      </w:r>
+      <w:r>
+        <w:rPr>
+          <w:lang w:val="en-US"/>
+        </w:rPr>
+        <w:t xml:space="preserve"> Showing the values of all the object properties at once is good, but </w:t>
+      </w:r>
+      <w:r>
+        <w:rPr>
+          <w:lang w:val="en-US"/>
+        </w:rPr>
+        <w:t xml:space="preserve">it would be good if the users </w:t>
+      </w:r>
+      <w:r>
+        <w:rPr>
+          <w:lang w:val="en-US"/>
+        </w:rPr>
+        <w:t>could drill</w:t>
+      </w:r>
+      <w:r>
+        <w:rPr>
+          <w:lang w:val="en-US"/>
+        </w:rPr>
+        <w:t xml:space="preserve"> down </w:t>
+      </w:r>
+      <w:r>
+        <w:rPr>
+          <w:lang w:val="en-US"/>
+        </w:rPr>
+        <w:t>even more -</w:t>
+      </w:r>
+      <w:r>
+        <w:rPr>
+          <w:lang w:val="en-US"/>
+        </w:rPr>
+        <w:t xml:space="preserve"> for example open</w:t>
+      </w:r>
+      <w:r>
+        <w:rPr>
+          <w:lang w:val="en-US"/>
+        </w:rPr>
+        <w:t xml:space="preserve"> debugger tooltip</w:t>
+      </w:r>
+      <w:r>
+        <w:rPr>
+          <w:lang w:val="en-US"/>
+        </w:rPr>
+        <w:t>s</w:t>
+      </w:r>
+      <w:r>
+        <w:rPr>
+          <w:lang w:val="en-US"/>
+        </w:rPr>
+        <w:t xml:space="preserve"> </w:t>
+      </w:r>
+      <w:r>
+        <w:rPr>
+          <w:lang w:val="en-US"/>
+        </w:rPr>
+        <w:t>on individual items</w:t>
+      </w:r>
+      <w:r>
+        <w:rPr>
+          <w:lang w:val="en-US"/>
+        </w:rPr>
+        <w:t>.</w:t>
+      </w:r>
+    </w:p>
+    <w:p>
+      <w:pPr>
+        <w:rPr>
+          <w:lang w:val="en-US"/>
+        </w:rPr>
+      </w:pPr>
+      <w:r>
+        <w:rPr>
+          <w:highlight w:val="yellow"/>
+          <w:lang w:val="en-US"/>
+        </w:rPr>
+        <w:t>Screenshot mockup opening a debugger tooltip on a grid item</w:t>
+      </w:r>
+    </w:p>
+    <w:p>
+      <w:pPr>
+        <w:rPr>
+          <w:lang w:val="en-US"/>
+        </w:rPr>
+      </w:pPr>
+      <w:r>
+        <w:rPr>
+          <w:lang w:val="en-US"/>
+        </w:rPr>
+        <w:t>How to do this? To</w:t>
+      </w:r>
+      <w:r>
+        <w:rPr>
+          <w:lang w:val="en-US"/>
+        </w:rPr>
+        <w:t xml:space="preserve"> be able to obtain some informatio</w:t>
+      </w:r>
+      <w:r>
+        <w:rPr>
+          <w:lang w:val="en-US"/>
+        </w:rPr>
+        <w:t>n about</w:t>
+      </w:r>
+      <w:r>
+        <w:rPr>
+          <w:lang w:val="en-US"/>
+        </w:rPr>
+        <w:t xml:space="preserve"> single</w:t>
+      </w:r>
+      <w:r>
+        <w:rPr>
+          <w:lang w:val="en-US"/>
+        </w:rPr>
+        <w:t xml:space="preserve"> item, we need a </w:t>
+      </w:r>
+      <w:r>
+        <w:rPr>
+          <w:lang w:val="en-US"/>
+        </w:rPr>
+        <w:t>Debugger.Value or a</w:t>
+      </w:r>
+      <w:r>
+        <w:rPr>
+          <w:lang w:val="en-US"/>
+        </w:rPr>
+        <w:t xml:space="preserve"> Debugger.Expression</w:t>
+      </w:r>
+      <w:r>
+        <w:rPr>
+          <w:lang w:val="en-US"/>
+        </w:rPr>
+        <w:t xml:space="preserve"> </w:t>
+      </w:r>
+      <w:r>
+        <w:rPr>
+          <w:lang w:val="en-US"/>
+        </w:rPr>
+        <w:t>representing this item.</w:t>
+      </w:r>
+      <w:r>
+        <w:rPr>
+          <w:lang w:val="en-US"/>
+        </w:rPr>
+        <w:t xml:space="preserve"> </w:t>
+      </w:r>
+      <w:r>
+        <w:rPr>
+          <w:lang w:val="en-US"/>
+        </w:rPr>
+        <w:t>We could remember a Value for every item when evaluating its properties, but as we know, Values become invalid very quickly. We would have to hold PermanentReferences, but holding many PermanentReferences is strongly discouraged.</w:t>
+      </w:r>
+      <w:r>
+        <w:rPr>
+          <w:lang w:val="en-US"/>
+        </w:rPr>
+        <w:t xml:space="preserve"> </w:t>
+      </w:r>
+      <w:r>
+        <w:rPr>
+          <w:lang w:val="en-US"/>
+        </w:rPr>
+        <w:t>The last option then is</w:t>
+      </w:r>
+      <w:r>
+        <w:rPr>
+          <w:lang w:val="en-US"/>
+        </w:rPr>
+        <w:t xml:space="preserve">, </w:t>
+      </w:r>
+      <w:r>
+        <w:rPr>
+          <w:lang w:val="en-US"/>
+        </w:rPr>
+        <w:t>for every item</w:t>
+      </w:r>
+      <w:r>
+        <w:rPr>
+          <w:lang w:val="en-US"/>
+        </w:rPr>
+        <w:t>,</w:t>
+      </w:r>
+      <w:r>
+        <w:rPr>
+          <w:lang w:val="en-US"/>
+        </w:rPr>
+        <w:t xml:space="preserve"> to h</w:t>
+      </w:r>
+      <w:r>
+        <w:rPr>
+          <w:lang w:val="en-US"/>
+        </w:rPr>
+        <w:t>old an Expression</w:t>
+      </w:r>
+      <w:r>
+        <w:rPr>
+          <w:lang w:val="en-US"/>
+        </w:rPr>
+        <w:t>.</w:t>
+      </w:r>
+    </w:p>
+    <w:p>
+      <w:pPr>
+        <w:rPr>
+          <w:lang w:val="en-US"/>
+        </w:rPr>
+      </w:pPr>
+      <w:r>
+        <w:rPr>
+          <w:lang w:val="en-US"/>
+        </w:rPr>
+        <w:t xml:space="preserve">With an IList, </w:t>
+      </w:r>
+      <w:r>
+        <w:rPr>
+          <w:lang w:val="en-US"/>
+        </w:rPr>
+        <w:t xml:space="preserve">accessing every item by an Expression is not a problem - </w:t>
+      </w:r>
+      <w:r>
+        <w:rPr>
+          <w:lang w:val="en-US"/>
+        </w:rPr>
+        <w:t xml:space="preserve">we can build </w:t>
+      </w:r>
+      <w:r>
+        <w:rPr>
+          <w:lang w:val="en-US"/>
+        </w:rPr>
+        <w:t>E</w:t>
+      </w:r>
+      <w:r>
+        <w:rPr>
+          <w:lang w:val="en-US"/>
+        </w:rPr>
+        <w:t>xpressions such as “list[i]”. However, the items obtained from an IEnumerable have no Expression.</w:t>
+      </w:r>
+      <w:r>
+        <w:rPr>
+          <w:lang w:val="en-US"/>
+        </w:rPr>
+        <w:t xml:space="preserve"> They are simply </w:t>
+      </w:r>
+      <w:r>
+        <w:rPr>
+          <w:lang w:val="en-US"/>
+        </w:rPr>
+        <w:lastRenderedPageBreak/>
+        <w:t>not referenced by anything in the user program.</w:t>
+      </w:r>
+      <w:r>
+        <w:rPr>
+          <w:lang w:val="en-US"/>
+        </w:rPr>
+        <w:t xml:space="preserve"> They were just generated on demand and passed to the debugger.</w:t>
+      </w:r>
+    </w:p>
+    <w:p>
+      <w:pPr>
+        <w:rPr>
+          <w:lang w:val="en-US"/>
+        </w:rPr>
+      </w:pPr>
+      <w:r>
+        <w:rPr>
+          <w:lang w:val="en-US"/>
+        </w:rPr>
+        <w:t xml:space="preserve">So far, it seems that providing additional information about individual items will only be possible for ILists, and not for IEnumerables, unless we find some clever trick. This is another reason to treat ILists </w:t>
+      </w:r>
+      <w:r>
+        <w:rPr>
+          <w:lang w:val="en-US"/>
+        </w:rPr>
+        <w:t>and</w:t>
+      </w:r>
+      <w:r>
+        <w:rPr>
+          <w:lang w:val="en-US"/>
+        </w:rPr>
+        <w:t xml:space="preserve"> IEnumerables</w:t>
+      </w:r>
+      <w:r>
+        <w:rPr>
+          <w:lang w:val="en-US"/>
+        </w:rPr>
+        <w:t xml:space="preserve"> separately</w:t>
+      </w:r>
+      <w:r>
+        <w:rPr>
+          <w:lang w:val="en-US"/>
+        </w:rPr>
+        <w:t>.</w:t>
+      </w:r>
+    </w:p>
+    <w:p>
+      <w:pPr>
+        <w:rPr>
+          <w:lang w:val="en-US"/>
+        </w:rPr>
+      </w:pPr>
+      <w:r>
+        <w:rPr>
+          <w:highlight w:val="yellow"/>
+          <w:lang w:val="en-US"/>
+        </w:rPr>
+        <w:t>Continues in the</w:t>
+      </w:r>
+      <w:r>
+        <w:rPr>
+          <w:highlight w:val="yellow"/>
+          <w:lang w:val="en-US"/>
+        </w:rPr>
+        <w:t xml:space="preserve"> Implementation</w:t>
+      </w:r>
+      <w:r>
+        <w:rPr>
+          <w:lang w:val="en-US"/>
+        </w:rPr>
+        <w:t xml:space="preserve"> – there is a more detailed discussion in the implementation.</w:t>
       </w:r>
       <w:bookmarkStart w:id="0" w:name="_GoBack"/>
       <w:bookmarkEnd w:id="0"/>
     </w:p>
     <w:p>
       <w:pPr>
-        <w:pStyle w:val="Heading4"/>
-        <w:rPr>
-          <w:lang w:val="en-US"/>
-        </w:rPr>
-      </w:pPr>
-      <w:r>
-        <w:rPr>
-          <w:lang w:val="en-US"/>
-        </w:rPr>
-        <w:t xml:space="preserve">Expanding </w:t>
-      </w:r>
-      <w:r>
-        <w:rPr>
-          <w:lang w:val="en-US"/>
-        </w:rPr>
-        <w:t>items in the grid</w:t>
-      </w:r>
-    </w:p>
-    <w:p>
-      <w:pPr>
         <w:pStyle w:val="Heading3"/>
         <w:rPr>
           <w:lang w:val="en-US"/>
@@ -20701,7 +21107,6 @@
         <w:rPr>
           <w:lang w:val="en-US"/>
         </w:rPr>
-        <w:lastRenderedPageBreak/>
         <w:t>Implementation</w:t>
       </w:r>
     </w:p>
@@ -20867,7 +21272,14 @@
         <w:rPr>
           <w:lang w:val="en-US"/>
         </w:rPr>
-        <w:t>Such description of the problem is too vague. It should also state what property of the layout the solution should try to optimize. For example, Graphviz’s dot algorithm tries to achieve layout in which as many edges as possible point downwards. Other algorithm might try to achieve minimal edge crossing. Other algorithm (Graphviz neato) tries to achieve “natural” layout by doing a physical simulation of springs representing graph edges.</w:t>
+        <w:t xml:space="preserve">Such description of the problem is too vague. It should also state what property of the layout the solution should try to optimize. For example, Graphviz’s dot algorithm tries to achieve layout in which as many edges as possible point downwards. Other algorithm might try to achieve minimal </w:t>
+      </w:r>
+      <w:r>
+        <w:rPr>
+          <w:lang w:val="en-US"/>
+        </w:rPr>
+        <w:lastRenderedPageBreak/>
+        <w:t>edge crossing. Other algorithm (Graphviz neato) tries to achieve “natural” layout by doing a physical simulation of springs representing graph edges.</w:t>
       </w:r>
     </w:p>
     <w:p>
@@ -21004,206 +21416,206 @@
         <w:rPr>
           <w:lang w:val="en-US"/>
         </w:rPr>
+        <w:tab/>
+        <w:t>Else</w:t>
+      </w:r>
+    </w:p>
+    <w:p>
+      <w:pPr>
+        <w:ind w:firstLine="708"/>
+        <w:rPr>
+          <w:lang w:val="en-US"/>
+        </w:rPr>
+      </w:pPr>
+      <w:r>
+        <w:rPr>
+          <w:lang w:val="en-US"/>
+        </w:rPr>
+        <w:tab/>
+      </w:r>
+      <w:r>
+        <w:rPr>
+          <w:lang w:val="en-US"/>
+        </w:rPr>
+        <w:tab/>
+        <w:t>Traverse(edge.Target)</w:t>
+      </w:r>
+    </w:p>
+    <w:p>
+      <w:pPr>
+        <w:rPr>
+          <w:lang w:val="en-US"/>
+        </w:rPr>
+      </w:pPr>
+      <w:r>
+        <w:rPr>
+          <w:lang w:val="en-US"/>
+        </w:rPr>
+        <w:t>In the end, all the edges for which edge.Discard is true are removed from the graph and the rest of edges is kept. This way we obtain a tree so that we can layout it using a two-pass tree layout algorithm:</w:t>
+      </w:r>
+    </w:p>
+    <w:p>
+      <w:pPr>
+        <w:rPr>
+          <w:lang w:val="en-US"/>
+        </w:rPr>
+      </w:pPr>
+      <w:r>
+        <w:rPr>
+          <w:lang w:val="en-US"/>
+        </w:rPr>
+        <w:t>First pass: “measure”</w:t>
+      </w:r>
+    </w:p>
+    <w:p>
+      <w:pPr>
+        <w:rPr>
+          <w:lang w:val="en-US"/>
+        </w:rPr>
+      </w:pPr>
+      <w:r>
+        <w:rPr>
+          <w:lang w:val="en-US"/>
+        </w:rPr>
+        <w:t>Measure(node)</w:t>
+      </w:r>
+    </w:p>
+    <w:p>
+      <w:pPr>
+        <w:ind w:firstLine="708"/>
+        <w:rPr>
+          <w:lang w:val="en-US"/>
+        </w:rPr>
+      </w:pPr>
+      <w:r>
+        <w:rPr>
+          <w:lang w:val="en-US"/>
+        </w:rPr>
+        <w:t>Foreach child in node.Children</w:t>
+      </w:r>
+    </w:p>
+    <w:p>
+      <w:pPr>
+        <w:ind w:left="708" w:firstLine="708"/>
+        <w:rPr>
+          <w:lang w:val="en-US"/>
+        </w:rPr>
+      </w:pPr>
+      <w:r>
+        <w:rPr>
+          <w:lang w:val="en-US"/>
+        </w:rPr>
+        <w:t>Measure(child)</w:t>
+      </w:r>
+    </w:p>
+    <w:p>
+      <w:pPr>
+        <w:ind w:firstLine="708"/>
+        <w:rPr>
+          <w:lang w:val="en-US"/>
+        </w:rPr>
+      </w:pPr>
+      <w:r>
+        <w:rPr>
+          <w:lang w:val="en-US"/>
+        </w:rPr>
+        <w:t>subtreeHeight = node.Children.Sum(n =&gt; n.DesiredHeight)</w:t>
+      </w:r>
+    </w:p>
+    <w:p>
+      <w:pPr>
+        <w:ind w:firstLine="708"/>
+        <w:rPr>
+          <w:lang w:val="en-US"/>
+        </w:rPr>
+      </w:pPr>
+      <w:r>
+        <w:rPr>
+          <w:lang w:val="en-US"/>
+        </w:rPr>
+        <w:t>node.DesiredHeight = max(node.OwnHeight, subtreeHeight);</w:t>
+      </w:r>
+    </w:p>
+    <w:p>
+      <w:pPr>
+        <w:rPr>
+          <w:lang w:val="en-US"/>
+        </w:rPr>
+      </w:pPr>
+    </w:p>
+    <w:p>
+      <w:pPr>
+        <w:rPr>
+          <w:lang w:val="en-US"/>
+        </w:rPr>
+      </w:pPr>
+      <w:r>
+        <w:rPr>
+          <w:lang w:val="en-US"/>
+        </w:rPr>
+        <w:t>Second pass: “arrange”</w:t>
+      </w:r>
+    </w:p>
+    <w:p>
+      <w:pPr>
+        <w:rPr>
+          <w:lang w:val="en-US"/>
+        </w:rPr>
+      </w:pPr>
+      <w:r>
+        <w:rPr>
+          <w:lang w:val="en-US"/>
+        </w:rPr>
+        <w:t>Arrange(node, position)</w:t>
+      </w:r>
+      <w:r>
+        <w:rPr>
+          <w:lang w:val="en-US"/>
+        </w:rPr>
+        <w:tab/>
+        <w:t>// place node at given position</w:t>
+      </w:r>
+    </w:p>
+    <w:p>
+      <w:pPr>
+        <w:rPr>
+          <w:lang w:val="en-US"/>
+        </w:rPr>
+      </w:pPr>
+      <w:r>
+        <w:rPr>
+          <w:lang w:val="en-US"/>
+        </w:rPr>
+        <w:tab/>
+        <w:t>// center node relative to its children</w:t>
+      </w:r>
+    </w:p>
+    <w:p>
+      <w:pPr>
+        <w:rPr>
+          <w:lang w:val="en-US"/>
+        </w:rPr>
+      </w:pPr>
+      <w:r>
+        <w:rPr>
+          <w:lang w:val="en-US"/>
+        </w:rPr>
+        <w:tab/>
+        <w:t xml:space="preserve">node.Pos = CenterVertically(position, node.DesiredHeight) </w:t>
+      </w:r>
+    </w:p>
+    <w:p>
+      <w:pPr>
+        <w:rPr>
+          <w:lang w:val="en-US"/>
+        </w:rPr>
+      </w:pPr>
+      <w:r>
+        <w:rPr>
+          <w:lang w:val="en-US"/>
+        </w:rPr>
         <w:lastRenderedPageBreak/>
         <w:tab/>
-        <w:t>Else</w:t>
-      </w:r>
-    </w:p>
-    <w:p>
-      <w:pPr>
-        <w:ind w:firstLine="708"/>
-        <w:rPr>
-          <w:lang w:val="en-US"/>
-        </w:rPr>
-      </w:pPr>
-      <w:r>
-        <w:rPr>
-          <w:lang w:val="en-US"/>
-        </w:rPr>
-        <w:tab/>
-      </w:r>
-      <w:r>
-        <w:rPr>
-          <w:lang w:val="en-US"/>
-        </w:rPr>
-        <w:tab/>
-        <w:t>Traverse(edge.Target)</w:t>
-      </w:r>
-    </w:p>
-    <w:p>
-      <w:pPr>
-        <w:rPr>
-          <w:lang w:val="en-US"/>
-        </w:rPr>
-      </w:pPr>
-      <w:r>
-        <w:rPr>
-          <w:lang w:val="en-US"/>
-        </w:rPr>
-        <w:t>In the end, all the edges for which edge.Discard is true are removed from the graph and the rest of edges is kept. This way we obtain a tree so that we can layout it using a two-pass tree layout algorithm:</w:t>
-      </w:r>
-    </w:p>
-    <w:p>
-      <w:pPr>
-        <w:rPr>
-          <w:lang w:val="en-US"/>
-        </w:rPr>
-      </w:pPr>
-      <w:r>
-        <w:rPr>
-          <w:lang w:val="en-US"/>
-        </w:rPr>
-        <w:t>First pass: “measure”</w:t>
-      </w:r>
-    </w:p>
-    <w:p>
-      <w:pPr>
-        <w:rPr>
-          <w:lang w:val="en-US"/>
-        </w:rPr>
-      </w:pPr>
-      <w:r>
-        <w:rPr>
-          <w:lang w:val="en-US"/>
-        </w:rPr>
-        <w:t>Measure(node)</w:t>
-      </w:r>
-    </w:p>
-    <w:p>
-      <w:pPr>
-        <w:ind w:firstLine="708"/>
-        <w:rPr>
-          <w:lang w:val="en-US"/>
-        </w:rPr>
-      </w:pPr>
-      <w:r>
-        <w:rPr>
-          <w:lang w:val="en-US"/>
-        </w:rPr>
-        <w:t>Foreach child in node.Children</w:t>
-      </w:r>
-    </w:p>
-    <w:p>
-      <w:pPr>
-        <w:ind w:left="708" w:firstLine="708"/>
-        <w:rPr>
-          <w:lang w:val="en-US"/>
-        </w:rPr>
-      </w:pPr>
-      <w:r>
-        <w:rPr>
-          <w:lang w:val="en-US"/>
-        </w:rPr>
-        <w:t>Measure(child)</w:t>
-      </w:r>
-    </w:p>
-    <w:p>
-      <w:pPr>
-        <w:ind w:firstLine="708"/>
-        <w:rPr>
-          <w:lang w:val="en-US"/>
-        </w:rPr>
-      </w:pPr>
-      <w:r>
-        <w:rPr>
-          <w:lang w:val="en-US"/>
-        </w:rPr>
-        <w:t>subtreeHeight = node.Children.Sum(n =&gt; n.DesiredHeight)</w:t>
-      </w:r>
-    </w:p>
-    <w:p>
-      <w:pPr>
-        <w:ind w:firstLine="708"/>
-        <w:rPr>
-          <w:lang w:val="en-US"/>
-        </w:rPr>
-      </w:pPr>
-      <w:r>
-        <w:rPr>
-          <w:lang w:val="en-US"/>
-        </w:rPr>
-        <w:t>node.DesiredHeight = max(node.OwnHeight, subtreeHeight);</w:t>
-      </w:r>
-    </w:p>
-    <w:p>
-      <w:pPr>
-        <w:rPr>
-          <w:lang w:val="en-US"/>
-        </w:rPr>
-      </w:pPr>
-    </w:p>
-    <w:p>
-      <w:pPr>
-        <w:rPr>
-          <w:lang w:val="en-US"/>
-        </w:rPr>
-      </w:pPr>
-      <w:r>
-        <w:rPr>
-          <w:lang w:val="en-US"/>
-        </w:rPr>
-        <w:t>Second pass: “arrange”</w:t>
-      </w:r>
-    </w:p>
-    <w:p>
-      <w:pPr>
-        <w:rPr>
-          <w:lang w:val="en-US"/>
-        </w:rPr>
-      </w:pPr>
-      <w:r>
-        <w:rPr>
-          <w:lang w:val="en-US"/>
-        </w:rPr>
-        <w:t>Arrange(node, position)</w:t>
-      </w:r>
-      <w:r>
-        <w:rPr>
-          <w:lang w:val="en-US"/>
-        </w:rPr>
-        <w:tab/>
-        <w:t>// place node at given position</w:t>
-      </w:r>
-    </w:p>
-    <w:p>
-      <w:pPr>
-        <w:rPr>
-          <w:lang w:val="en-US"/>
-        </w:rPr>
-      </w:pPr>
-      <w:r>
-        <w:rPr>
-          <w:lang w:val="en-US"/>
-        </w:rPr>
-        <w:tab/>
-        <w:t>// center node relative to its children</w:t>
-      </w:r>
-    </w:p>
-    <w:p>
-      <w:pPr>
-        <w:rPr>
-          <w:lang w:val="en-US"/>
-        </w:rPr>
-      </w:pPr>
-      <w:r>
-        <w:rPr>
-          <w:lang w:val="en-US"/>
-        </w:rPr>
-        <w:tab/>
-        <w:t xml:space="preserve">node.Pos = CenterVertically(position, node.DesiredHeight) </w:t>
-      </w:r>
-    </w:p>
-    <w:p>
-      <w:pPr>
-        <w:rPr>
-          <w:lang w:val="en-US"/>
-        </w:rPr>
-      </w:pPr>
-      <w:r>
-        <w:rPr>
-          <w:lang w:val="en-US"/>
-        </w:rPr>
-        <w:tab/>
         <w:t>childPos = position</w:t>
       </w:r>
     </w:p>
@@ -21331,159 +21743,159 @@
         <w:rPr>
           <w:lang w:val="en-US"/>
         </w:rPr>
+        <w:t>Similarity to WPF’s “Measure-Arrange” layout algorithm</w:t>
+      </w:r>
+    </w:p>
+    <w:p>
+      <w:pPr>
+        <w:rPr>
+          <w:lang w:val="en-US"/>
+        </w:rPr>
+      </w:pPr>
+      <w:r>
+        <w:rPr>
+          <w:lang w:val="en-US"/>
+        </w:rPr>
+        <w:t>It is not a coincidence that the two phases of the algorithm above are named “measure” and “arrange”. This algorithm works on exactly the same principle as the WPF layout algorithm. The same algorithm is probably used in most UI models (XUL, html?).</w:t>
+      </w:r>
+    </w:p>
+    <w:p>
+      <w:pPr>
+        <w:rPr>
+          <w:lang w:val="en-US"/>
+        </w:rPr>
+      </w:pPr>
+      <w:r>
+        <w:rPr>
+          <w:lang w:val="en-US"/>
+        </w:rPr>
+        <w:t xml:space="preserve">In WPF, the user interface elements form so called visual tree. </w:t>
+      </w:r>
+    </w:p>
+    <w:p>
+      <w:pPr>
+        <w:rPr>
+          <w:lang w:val="en-US"/>
+        </w:rPr>
+      </w:pPr>
+      <w:r>
+        <w:rPr>
+          <w:lang w:val="en-US"/>
+        </w:rPr>
+        <w:t>When an UIElement is asked for its size (Measure() method) it asks its children for their size and then determines its own size.</w:t>
+      </w:r>
+    </w:p>
+    <w:p>
+      <w:pPr>
+        <w:rPr>
+          <w:lang w:val="en-US"/>
+        </w:rPr>
+      </w:pPr>
+      <w:r>
+        <w:rPr>
+          <w:lang w:val="en-US"/>
+        </w:rPr>
+        <w:t>When an UIElement is told its new position (Arrange() method) it also repositions its children, knowing their sizes because Measure() has already been called before Arrange().</w:t>
+      </w:r>
+    </w:p>
+    <w:p>
+      <w:pPr>
+        <w:rPr>
+          <w:lang w:val="en-US"/>
+        </w:rPr>
+      </w:pPr>
+      <w:r>
+        <w:rPr>
+          <w:lang w:val="en-US"/>
+        </w:rPr>
+        <w:t xml:space="preserve">In WPF the user can define his own user interface elements and completely control layout of their children by subclassing FrameworkElement  and overriding MeasureOverride() and ArrangeOverride() methods. </w:t>
+      </w:r>
+    </w:p>
+    <w:p>
+      <w:pPr>
+        <w:rPr>
+          <w:lang w:val="en-US"/>
+        </w:rPr>
+      </w:pPr>
+      <w:r>
+        <w:rPr>
+          <w:lang w:val="en-US"/>
+        </w:rPr>
+        <w:t>This is also how existing UIElements are implemented. For example, StackPanel is a panel which stacks its children one next to each other. This logic is implemented in the ArrangeOverride method. The Measure method tells that the StackPanel needs as much space as all its children together.</w:t>
+      </w:r>
+    </w:p>
+    <w:p>
+      <w:pPr>
+        <w:rPr>
+          <w:lang w:val="en-US"/>
+        </w:rPr>
+      </w:pPr>
+      <w:r>
+        <w:rPr>
+          <w:lang w:val="en-US"/>
+        </w:rPr>
+        <w:t>Measure and Arrange actually each have a parameter. Measure(Size maxSize) specifies the maximum available size which the element can use. Arrange(Size arrangeSize) means what? Read WPF Unleashed</w:t>
+      </w:r>
+    </w:p>
+    <w:p>
+      <w:pPr>
+        <w:pStyle w:val="Heading3"/>
+        <w:rPr>
+          <w:lang w:val="en-US"/>
+        </w:rPr>
+      </w:pPr>
+      <w:r>
+        <w:rPr>
+          <w:lang w:val="en-US"/>
+        </w:rPr>
+        <w:t>Graph matching and animation</w:t>
+      </w:r>
+    </w:p>
+    <w:p>
+      <w:pPr>
+        <w:rPr>
+          <w:lang w:val="en-US"/>
+        </w:rPr>
+      </w:pPr>
+    </w:p>
+    <w:p>
+      <w:pPr>
+        <w:pStyle w:val="Heading3"/>
+        <w:rPr>
+          <w:lang w:val="en-US"/>
+        </w:rPr>
+      </w:pPr>
+      <w:r>
+        <w:rPr>
+          <w:lang w:val="en-US"/>
+        </w:rPr>
+        <w:t>Spline routing</w:t>
+      </w:r>
+    </w:p>
+    <w:p>
+      <w:pPr>
+        <w:rPr>
+          <w:lang w:val="en-US"/>
+        </w:rPr>
+      </w:pPr>
+      <w:r>
+        <w:rPr>
+          <w:lang w:val="en-US"/>
+        </w:rPr>
+        <w:t>The problem:</w:t>
+      </w:r>
+    </w:p>
+    <w:p>
+      <w:pPr>
+        <w:rPr>
+          <w:lang w:val="en-US"/>
+        </w:rPr>
+      </w:pPr>
+      <w:r>
+        <w:rPr>
+          <w:lang w:val="en-US"/>
+        </w:rPr>
         <w:lastRenderedPageBreak/>
-        <w:t>Similarity to WPF’s “Measure-Arrange” layout algorithm</w:t>
-      </w:r>
-    </w:p>
-    <w:p>
-      <w:pPr>
-        <w:rPr>
-          <w:lang w:val="en-US"/>
-        </w:rPr>
-      </w:pPr>
-      <w:r>
-        <w:rPr>
-          <w:lang w:val="en-US"/>
-        </w:rPr>
-        <w:t>It is not a coincidence that the two phases of the algorithm above are named “measure” and “arrange”. This algorithm works on exactly the same principle as the WPF layout algorithm. The same algorithm is probably used in most UI models (XUL, html?).</w:t>
-      </w:r>
-    </w:p>
-    <w:p>
-      <w:pPr>
-        <w:rPr>
-          <w:lang w:val="en-US"/>
-        </w:rPr>
-      </w:pPr>
-      <w:r>
-        <w:rPr>
-          <w:lang w:val="en-US"/>
-        </w:rPr>
-        <w:t xml:space="preserve">In WPF, the user interface elements form so called visual tree. </w:t>
-      </w:r>
-    </w:p>
-    <w:p>
-      <w:pPr>
-        <w:rPr>
-          <w:lang w:val="en-US"/>
-        </w:rPr>
-      </w:pPr>
-      <w:r>
-        <w:rPr>
-          <w:lang w:val="en-US"/>
-        </w:rPr>
-        <w:t>When an UIElement is asked for its size (Measure() method) it asks its children for their size and then determines its own size.</w:t>
-      </w:r>
-    </w:p>
-    <w:p>
-      <w:pPr>
-        <w:rPr>
-          <w:lang w:val="en-US"/>
-        </w:rPr>
-      </w:pPr>
-      <w:r>
-        <w:rPr>
-          <w:lang w:val="en-US"/>
-        </w:rPr>
-        <w:t>When an UIElement is told its new position (Arrange() method) it also repositions its children, knowing their sizes because Measure() has already been called before Arrange().</w:t>
-      </w:r>
-    </w:p>
-    <w:p>
-      <w:pPr>
-        <w:rPr>
-          <w:lang w:val="en-US"/>
-        </w:rPr>
-      </w:pPr>
-      <w:r>
-        <w:rPr>
-          <w:lang w:val="en-US"/>
-        </w:rPr>
-        <w:t xml:space="preserve">In WPF the user can define his own user interface elements and completely control layout of their children by subclassing FrameworkElement  and overriding MeasureOverride() and ArrangeOverride() methods. </w:t>
-      </w:r>
-    </w:p>
-    <w:p>
-      <w:pPr>
-        <w:rPr>
-          <w:lang w:val="en-US"/>
-        </w:rPr>
-      </w:pPr>
-      <w:r>
-        <w:rPr>
-          <w:lang w:val="en-US"/>
-        </w:rPr>
-        <w:t>This is also how existing UIElements are implemented. For example, StackPanel is a panel which stacks its children one next to each other. This logic is implemented in the ArrangeOverride method. The Measure method tells that the StackPanel needs as much space as all its children together.</w:t>
-      </w:r>
-    </w:p>
-    <w:p>
-      <w:pPr>
-        <w:rPr>
-          <w:lang w:val="en-US"/>
-        </w:rPr>
-      </w:pPr>
-      <w:r>
-        <w:rPr>
-          <w:lang w:val="en-US"/>
-        </w:rPr>
-        <w:t>Measure and Arrange actually each have a parameter. Measure(Size maxSize) specifies the maximum available size which the element can use. Arrange(Size arrangeSize) means what? Read WPF Unleashed</w:t>
-      </w:r>
-    </w:p>
-    <w:p>
-      <w:pPr>
-        <w:pStyle w:val="Heading3"/>
-        <w:rPr>
-          <w:lang w:val="en-US"/>
-        </w:rPr>
-      </w:pPr>
-      <w:r>
-        <w:rPr>
-          <w:lang w:val="en-US"/>
-        </w:rPr>
-        <w:t>Graph matching and animation</w:t>
-      </w:r>
-    </w:p>
-    <w:p>
-      <w:pPr>
-        <w:rPr>
-          <w:lang w:val="en-US"/>
-        </w:rPr>
-      </w:pPr>
-    </w:p>
-    <w:p>
-      <w:pPr>
-        <w:pStyle w:val="Heading3"/>
-        <w:rPr>
-          <w:lang w:val="en-US"/>
-        </w:rPr>
-      </w:pPr>
-      <w:r>
-        <w:rPr>
-          <w:lang w:val="en-US"/>
-        </w:rPr>
-        <w:t>Spline routing</w:t>
-      </w:r>
-    </w:p>
-    <w:p>
-      <w:pPr>
-        <w:rPr>
-          <w:lang w:val="en-US"/>
-        </w:rPr>
-      </w:pPr>
-      <w:r>
-        <w:rPr>
-          <w:lang w:val="en-US"/>
-        </w:rPr>
-        <w:t>The problem:</w:t>
-      </w:r>
-    </w:p>
-    <w:p>
-      <w:pPr>
-        <w:rPr>
-          <w:lang w:val="en-US"/>
-        </w:rPr>
-      </w:pPr>
-      <w:r>
-        <w:rPr>
-          <w:lang w:val="en-US"/>
-        </w:rPr>
         <w:t>Example of a solution (Graphviz): screenshot from Graphviz</w:t>
       </w:r>
     </w:p>
@@ -21576,7 +21988,6 @@
         <w:rPr>
           <w:lang w:val="en-US"/>
         </w:rPr>
-        <w:lastRenderedPageBreak/>
         <w:t>Our algoritm</w:t>
       </w:r>
     </w:p>
@@ -21824,6 +22235,7 @@
           <w:noProof/>
           <w:lang w:val="en-US" w:eastAsia="cs-CZ"/>
         </w:rPr>
+        <w:lastRenderedPageBreak/>
         <w:t>screenshot</w:t>
       </w:r>
     </w:p>
@@ -21917,7 +22329,6 @@
           <w:noProof/>
           <w:lang w:eastAsia="cs-CZ"/>
         </w:rPr>
-        <w:lastRenderedPageBreak/>
         <w:drawing>
           <wp:inline distT="0" distB="0" distL="0" distR="0" wp14:anchorId="27BDEE72" wp14:editId="3C71652E">
             <wp:extent cx="4189095" cy="3296285"/>
@@ -22082,7 +22493,14 @@
         <w:rPr>
           <w:lang w:val="en-US"/>
         </w:rPr>
-        <w:t>Some layout engines (including Graphviz) let the user specify starting and ending point of the edge. This could be useful in object graph visualizer because the edge outgoing from an object property could start directly next to the title of the property. We considered this and concluded that the layout would get problematic when the contents of a node are scrolled – the edge point would have to move and the edge would have to be re-routed when scrolling. Therefore we decided not to implement this feature.</w:t>
+        <w:t xml:space="preserve">Some layout engines (including Graphviz) let the user specify starting and ending point of the edge. This could be useful in object graph visualizer because the edge outgoing from an object property could start directly next to the title of the property. We considered this and concluded that the </w:t>
+      </w:r>
+      <w:r>
+        <w:rPr>
+          <w:lang w:val="en-US"/>
+        </w:rPr>
+        <w:lastRenderedPageBreak/>
+        <w:t>layout would get problematic when the contents of a node are scrolled – the edge point would have to move and the edge would have to be re-routed when scrolling. Therefore we decided not to implement this feature.</w:t>
       </w:r>
     </w:p>
     <w:p>
@@ -22161,7 +22579,6 @@
         <w:rPr>
           <w:lang w:val="en-US"/>
         </w:rPr>
-        <w:lastRenderedPageBreak/>
         <w:t>Given two consecutive line segments, replace the segments by a Bezier curve of order 3 extended by straight line segments on each end:</w:t>
       </w:r>
     </w:p>
@@ -22382,7 +22799,14 @@
         <w:rPr>
           <w:lang w:val="en-US"/>
         </w:rPr>
-        <w:t>We use WPF ListView to display the contents of the collection. ListView (as any ItemsControl) has an ItemsSource property. ItemsSource is of type IEnumerable and the ItemsControl distinguishes whether the actual ItemsSource is an IList or just an IEnumerable: if it is an IList the ItemsControl uses its indexer to query individual items as it needs to render them when they come into view, mostly by scrolling. We take advantage of this.</w:t>
+        <w:t xml:space="preserve">We use WPF ListView to display the contents of the collection. ListView (as any ItemsControl) has an ItemsSource property. ItemsSource is of type IEnumerable and the ItemsControl distinguishes whether the actual ItemsSource is an IList or just an IEnumerable: if it is an IList the ItemsControl </w:t>
+      </w:r>
+      <w:r>
+        <w:rPr>
+          <w:lang w:val="en-US"/>
+        </w:rPr>
+        <w:lastRenderedPageBreak/>
+        <w:t>uses its indexer to query individual items as it needs to render them when they come into view, mostly by scrolling. We take advantage of this.</w:t>
       </w:r>
     </w:p>
     <w:p>
@@ -22421,14 +22845,7 @@
         <w:rPr>
           <w:lang w:val="en-US"/>
         </w:rPr>
-        <w:t xml:space="preserve"> and returns it (and caches it). We call this collection VirtualizingCollection and this principle is sometimes called data virtualization. We call the underlying </w:t>
-      </w:r>
-      <w:r>
-        <w:rPr>
-          <w:lang w:val="en-US"/>
-        </w:rPr>
-        <w:lastRenderedPageBreak/>
-        <w:t>data source IListValuesProvider.</w:t>
+        <w:t xml:space="preserve"> and returns it (and caches it). We call this collection VirtualizingCollection and this principle is sometimes called data virtualization. We call the underlying data source IListValuesProvider.</w:t>
       </w:r>
       <w:r>
         <w:rPr>
@@ -22543,7 +22960,14 @@
         <w:rPr>
           <w:lang w:val="en-US"/>
         </w:rPr>
-        <w:t xml:space="preserve">Note on data virtualization: As we said an implementation of IListValuesProvider wraps some underlying data source and queries items from it. In some cases getting a group of items from the data source one-by-one is more expensive than getting all the items in one call due to the overhead of each query. One such scenario are relational databases. In such case it is reasonable to implement some sort of paging in the value provider so that when it is asked for an item </w:t>
+        <w:t xml:space="preserve">Note on data virtualization: As we said an implementation of IListValuesProvider wraps some underlying data source and queries items from it. In some cases getting a group of items from the </w:t>
+      </w:r>
+      <w:r>
+        <w:rPr>
+          <w:lang w:val="en-US"/>
+        </w:rPr>
+        <w:lastRenderedPageBreak/>
+        <w:t xml:space="preserve">data source one-by-one is more expensive than getting all the items in one call due to the overhead of each query. One such scenario are relational databases. In such case it is reasonable to implement some sort of paging in the value provider so that when it is asked for an item </w:t>
       </w:r>
       <w:r>
         <w:rPr>
@@ -22583,7 +23007,6 @@
         <w:rPr>
           <w:lang w:val="en-US"/>
         </w:rPr>
-        <w:lastRenderedPageBreak/>
         <w:t>IEnumerable&lt;T&gt;</w:t>
       </w:r>
     </w:p>
@@ -22651,6 +23074,7 @@
           <w:noProof/>
           <w:lang w:eastAsia="cs-CZ"/>
         </w:rPr>
+        <w:lastRenderedPageBreak/>
         <w:drawing>
           <wp:inline distT="0" distB="0" distL="0" distR="0" wp14:anchorId="2E9A0841" wp14:editId="663B73FC">
             <wp:extent cx="5762625" cy="5518150"/>
@@ -22708,8 +23132,209 @@
         <w:rPr>
           <w:lang w:val="en-US"/>
         </w:rPr>
+        <w:t>In the beginning only a number of items (given by LazyListView.InitialCount) is loaded from the data source. Then as the user scrolls to the end of the view more items are added to the end of the collection and the scrollbar gets shorter. User can continue pulling the scrollbar down. The overall user experience is quite natural.</w:t>
+      </w:r>
+    </w:p>
+    <w:p>
+      <w:pPr>
+        <w:pStyle w:val="Heading5"/>
+        <w:rPr>
+          <w:lang w:val="en-US"/>
+        </w:rPr>
+      </w:pPr>
+      <w:r>
+        <w:rPr>
+          <w:lang w:val="en-US"/>
+        </w:rPr>
+        <w:t>Alternative to the first solution</w:t>
+      </w:r>
+    </w:p>
+    <w:p>
+      <w:pPr>
+        <w:rPr>
+          <w:lang w:val="en-US"/>
+        </w:rPr>
+      </w:pPr>
+      <w:r>
+        <w:rPr>
+          <w:lang w:val="en-US"/>
+        </w:rPr>
+        <w:t>This was actually an idea of David Srbecký. In the previous diagram the logic of adding additional items when needed is implemented in the LazyListView class. We could also implement this in the VirtualizingIEnumerable in the following way:</w:t>
+      </w:r>
+    </w:p>
+    <w:p>
+      <w:pPr>
+        <w:rPr>
+          <w:lang w:val="en-US"/>
+        </w:rPr>
+      </w:pPr>
+      <w:r>
+        <w:rPr>
+          <w:lang w:val="en-US"/>
+        </w:rPr>
+        <w:t xml:space="preserve">VirtualizingIEnumerable is an ObservableCollection. Its Count initially returns some fixed number (analogy to InitialCount of LazyListView). Its indexer ensures that at least </w:t>
+      </w:r>
+      <w:r>
+        <w:rPr>
+          <w:i/>
+          <w:lang w:val="en-US"/>
+        </w:rPr>
+        <w:t>i</w:t>
+      </w:r>
+      <w:r>
+        <w:rPr>
+          <w:lang w:val="en-US"/>
+        </w:rPr>
+        <w:t xml:space="preserve"> items are loaded from the data source and returns the </w:t>
+      </w:r>
+      <w:r>
+        <w:rPr>
+          <w:i/>
+          <w:lang w:val="en-US"/>
+        </w:rPr>
+        <w:t>i</w:t>
+      </w:r>
+      <w:r>
+        <w:rPr>
+          <w:lang w:val="en-US"/>
+        </w:rPr>
+        <w:t>-th item. When item at index near the value of Count is requested (that means the ListView wants to render an item near end of the collection), Count is incremented and PropertyChanged(“Count”) event is raised. The ListView therefore updates its scrollbar.</w:t>
+      </w:r>
+    </w:p>
+    <w:p>
+      <w:pPr>
+        <w:rPr>
+          <w:lang w:val="en-US"/>
+        </w:rPr>
+      </w:pPr>
+      <w:r>
+        <w:rPr>
+          <w:lang w:val="en-US"/>
+        </w:rPr>
+        <w:t>This solution is a little more complicated than the first one.</w:t>
+      </w:r>
+    </w:p>
+    <w:p>
+      <w:pPr>
+        <w:pStyle w:val="Heading5"/>
+        <w:rPr>
+          <w:lang w:val="en-US"/>
+        </w:rPr>
+      </w:pPr>
+      <w:r>
+        <w:rPr>
+          <w:lang w:val="en-US"/>
+        </w:rPr>
         <w:lastRenderedPageBreak/>
-        <w:t>In the beginning only a number of items (given by LazyListView.InitialCount) is loaded from the data source. Then as the user scrolls to the end of the view more items are added to the end of the collection and the scrollbar gets shorter. User can continue pulling the scrollbar down. The overall user experience is quite natural.</w:t>
+        <w:t>The second solution</w:t>
+      </w:r>
+    </w:p>
+    <w:p>
+      <w:pPr>
+        <w:rPr>
+          <w:lang w:val="en-US"/>
+        </w:rPr>
+      </w:pPr>
+      <w:r>
+        <w:rPr>
+          <w:lang w:val="en-US"/>
+        </w:rPr>
+        <w:t xml:space="preserve">The second solution is quite different from the first one. Instead of keeping a reference to an IEnumerator in the debuggee and querying subsequent items </w:t>
+      </w:r>
+      <w:r>
+        <w:rPr>
+          <w:lang w:val="en-US"/>
+        </w:rPr>
+        <w:t>on demand,</w:t>
+      </w:r>
+      <w:r>
+        <w:rPr>
+          <w:lang w:val="en-US"/>
+        </w:rPr>
+        <w:t xml:space="preserve"> we enumerate all the collection at once</w:t>
+      </w:r>
+      <w:r>
+        <w:rPr>
+          <w:lang w:val="en-US"/>
+        </w:rPr>
+        <w:t>, directly</w:t>
+      </w:r>
+      <w:r>
+        <w:rPr>
+          <w:lang w:val="en-US"/>
+        </w:rPr>
+        <w:t xml:space="preserve"> in the debuggee:</w:t>
+      </w:r>
+    </w:p>
+    <w:p>
+      <w:pPr>
+        <w:rPr>
+          <w:lang w:val="en-US"/>
+        </w:rPr>
+      </w:pPr>
+      <w:r>
+        <w:rPr>
+          <w:lang w:val="en-US"/>
+        </w:rPr>
+        <w:t>Say we have a reference to an</w:t>
+      </w:r>
+      <w:r>
+        <w:rPr>
+          <w:lang w:val="en-US"/>
+        </w:rPr>
+        <w:t xml:space="preserve"> IEnumerable&lt;Foo&gt; variable in the debugee, </w:t>
+      </w:r>
+      <w:r>
+        <w:rPr>
+          <w:i/>
+          <w:lang w:val="en-US"/>
+        </w:rPr>
+        <w:t>v</w:t>
+      </w:r>
+      <w:r>
+        <w:rPr>
+          <w:lang w:val="en-US"/>
+        </w:rPr>
+        <w:t xml:space="preserve"> be the name of the variable in the debuggee. We construct the following expression: “new List&lt;Foo&gt;(v)” and evaluate it. This allocates a List in the debuggee and runs its constructor. The constructor enumerates the IEnumerable and stores its items. The result of the evaluation is the reference to the new List. Finally, we visualize this reference exactly the same way as we visualize ILists (described in the previous chapter).</w:t>
+      </w:r>
+    </w:p>
+    <w:p>
+      <w:pPr>
+        <w:rPr>
+          <w:lang w:val="en-US"/>
+        </w:rPr>
+      </w:pPr>
+      <w:r>
+        <w:rPr>
+          <w:lang w:val="en-US"/>
+        </w:rPr>
+        <w:t xml:space="preserve">Note that in most cases enumerating whole collection in the debuggee is almost instant (or takes up to five seconds, then evaluation timeouts). What determines the speed of the visualizer almost completely is the expensiveness of the debugger API. Therefore it rarely makes a difference to enumerate whole collection in the debuggee and fetch first </w:t>
+      </w:r>
+      <w:r>
+        <w:rPr>
+          <w:i/>
+          <w:lang w:val="en-US"/>
+        </w:rPr>
+        <w:t>n</w:t>
+      </w:r>
+      <w:r>
+        <w:rPr>
+          <w:lang w:val="en-US"/>
+        </w:rPr>
+        <w:t xml:space="preserve"> items or fetch first </w:t>
+      </w:r>
+      <w:r>
+        <w:rPr>
+          <w:i/>
+          <w:lang w:val="en-US"/>
+        </w:rPr>
+        <w:t>n</w:t>
+      </w:r>
+      <w:r>
+        <w:rPr>
+          <w:lang w:val="en-US"/>
+        </w:rPr>
+        <w:t xml:space="preserve"> items from an IEnumerable in the debugee.</w:t>
       </w:r>
     </w:p>
     <w:p>
@@ -22723,33 +23348,216 @@
         <w:rPr>
           <w:lang w:val="en-US"/>
         </w:rPr>
-        <w:t>Alternative to the first solution</w:t>
-      </w:r>
-    </w:p>
-    <w:p>
-      <w:pPr>
-        <w:rPr>
-          <w:lang w:val="en-US"/>
-        </w:rPr>
-      </w:pPr>
-      <w:r>
-        <w:rPr>
-          <w:lang w:val="en-US"/>
-        </w:rPr>
-        <w:t>This was actually an idea of David Srbecký. In the previous diagram the logic of adding additional items when needed is implemented in the LazyListView class. We could also implement this in the VirtualizingIEnumerable in the following way:</w:t>
-      </w:r>
-    </w:p>
-    <w:p>
-      <w:pPr>
-        <w:rPr>
-          <w:lang w:val="en-US"/>
-        </w:rPr>
-      </w:pPr>
-      <w:r>
-        <w:rPr>
-          <w:lang w:val="en-US"/>
-        </w:rPr>
-        <w:t xml:space="preserve">VirtualizingIEnumerable is an ObservableCollection. Its Count initially returns some fixed number (analogy to InitialCount of LazyListView). Its indexer ensures that at least </w:t>
+        <w:t>Comparison of the solutions</w:t>
+      </w:r>
+    </w:p>
+    <w:p>
+      <w:pPr>
+        <w:rPr>
+          <w:lang w:val="en-US"/>
+        </w:rPr>
+      </w:pPr>
+      <w:r>
+        <w:rPr>
+          <w:lang w:val="en-US"/>
+        </w:rPr>
+        <w:t>The first solution and its alternative are essentially the same and differ only in the way of determining when the user has scrolled to the end of the collection. We will therefore compare the first and the second solution.</w:t>
+      </w:r>
+    </w:p>
+    <w:p>
+      <w:pPr>
+        <w:rPr>
+          <w:lang w:val="en-US"/>
+        </w:rPr>
+      </w:pPr>
+      <w:r>
+        <w:rPr>
+          <w:lang w:val="en-US"/>
+        </w:rPr>
+        <w:t>As we said, the performance difference is in most cases negligible, unless each GetNext() call of the enumerator is quite expensive. In such cases the first solution wins.</w:t>
+      </w:r>
+    </w:p>
+    <w:p>
+      <w:pPr>
+        <w:rPr>
+          <w:lang w:val="en-US"/>
+        </w:rPr>
+      </w:pPr>
+      <w:r>
+        <w:rPr>
+          <w:lang w:val="en-US"/>
+        </w:rPr>
+        <w:t>The first solution can, unlike the second, visualize “infinite” collections. By infinite we mean IEnumerables such as:</w:t>
+      </w:r>
+    </w:p>
+    <w:p>
+      <w:pPr>
+        <w:rPr>
+          <w:lang w:val="en-US"/>
+        </w:rPr>
+      </w:pPr>
+      <w:r>
+        <w:rPr>
+          <w:lang w:val="en-US"/>
+        </w:rPr>
+        <w:t>IEnumerable MakeInfiniteCollection()</w:t>
+      </w:r>
+    </w:p>
+    <w:p>
+      <w:pPr>
+        <w:rPr>
+          <w:lang w:val="en-US"/>
+        </w:rPr>
+      </w:pPr>
+      <w:r>
+        <w:rPr>
+          <w:lang w:val="en-US"/>
+        </w:rPr>
+        <w:t>{</w:t>
+      </w:r>
+    </w:p>
+    <w:p>
+      <w:pPr>
+        <w:rPr>
+          <w:lang w:val="en-US"/>
+        </w:rPr>
+      </w:pPr>
+      <w:r>
+        <w:rPr>
+          <w:lang w:val="en-US"/>
+        </w:rPr>
+        <w:t xml:space="preserve">    int i = 0;</w:t>
+      </w:r>
+    </w:p>
+    <w:p>
+      <w:pPr>
+        <w:rPr>
+          <w:lang w:val="en-US"/>
+        </w:rPr>
+      </w:pPr>
+      <w:r>
+        <w:rPr>
+          <w:lang w:val="en-US"/>
+        </w:rPr>
+        <w:t xml:space="preserve">    while(true) {</w:t>
+      </w:r>
+    </w:p>
+    <w:p>
+      <w:pPr>
+        <w:rPr>
+          <w:lang w:val="en-US"/>
+        </w:rPr>
+      </w:pPr>
+      <w:r>
+        <w:rPr>
+          <w:lang w:val="en-US"/>
+        </w:rPr>
+        <w:t xml:space="preserve">        yield return i++;</w:t>
+      </w:r>
+    </w:p>
+    <w:p>
+      <w:pPr>
+        <w:rPr>
+          <w:lang w:val="en-US"/>
+        </w:rPr>
+      </w:pPr>
+      <w:r>
+        <w:rPr>
+          <w:lang w:val="en-US"/>
+        </w:rPr>
+        <w:t xml:space="preserve">    }</w:t>
+      </w:r>
+    </w:p>
+    <w:p>
+      <w:pPr>
+        <w:rPr>
+          <w:lang w:val="en-US"/>
+        </w:rPr>
+      </w:pPr>
+      <w:r>
+        <w:rPr>
+          <w:lang w:val="en-US"/>
+        </w:rPr>
+        <w:t>}</w:t>
+      </w:r>
+    </w:p>
+    <w:p>
+      <w:pPr>
+        <w:rPr>
+          <w:lang w:val="en-US"/>
+        </w:rPr>
+      </w:pPr>
+      <w:r>
+        <w:rPr>
+          <w:lang w:val="en-US"/>
+        </w:rPr>
+        <w:t>The first solution will allow the user to scroll “infinitely” (until memory runs out) and more importantly it will display the first few items of the infinite collection. The second solution will try to enumerate the whole collection in the debugee and therefore always timeout / run out of memory and display error message.</w:t>
+      </w:r>
+    </w:p>
+    <w:p>
+      <w:pPr>
+        <w:rPr>
+          <w:lang w:val="en-US"/>
+        </w:rPr>
+      </w:pPr>
+      <w:r>
+        <w:rPr>
+          <w:lang w:val="en-US"/>
+        </w:rPr>
+        <w:t>On the other hand the second solution lets the user immediately see how many items there are in the collection and scrolling is much smoother as many items can be skipped when scrolling fast.</w:t>
+      </w:r>
+    </w:p>
+    <w:p>
+      <w:pPr>
+        <w:rPr>
+          <w:lang w:val="en-US"/>
+        </w:rPr>
+      </w:pPr>
+      <w:r>
+        <w:rPr>
+          <w:lang w:val="en-US"/>
+        </w:rPr>
+        <w:lastRenderedPageBreak/>
+        <w:t>The first solution has some quite significant disadvantage though: We wanted to implement a feature to be able expand each individual item of the collection as a debugger tooltip:</w:t>
+      </w:r>
+    </w:p>
+    <w:p>
+      <w:pPr>
+        <w:rPr>
+          <w:lang w:val="en-US"/>
+        </w:rPr>
+      </w:pPr>
+      <w:r>
+        <w:rPr>
+          <w:lang w:val="en-US"/>
+        </w:rPr>
+        <w:t>screenshot</w:t>
+      </w:r>
+    </w:p>
+    <w:p>
+      <w:pPr>
+        <w:rPr>
+          <w:lang w:val="en-US"/>
+        </w:rPr>
+      </w:pPr>
+      <w:r>
+        <w:rPr>
+          <w:lang w:val="en-US"/>
+        </w:rPr>
+        <w:t>This is very useful as the collection visualizer only shows stringified values of item properties and often the item is a composite object and we would like to explore it more deeply. Now, if we look at the first solution – it obtains items (Values) from an enumerator but these Values have no Expression. They are simply Values in the debuggee but there is not a way to describe a “path” (e.g. in C#) to obtain each Value. That means to be able to expand each Value we have to keep a PermanentReference to it. But this means we will be holding a lot of PermanentReferences (adding up as the scrolls through a long collection) and as we know this is discouraged by MS documentation of the ICorDebug API.</w:t>
+      </w:r>
+    </w:p>
+    <w:p>
+      <w:pPr>
+        <w:rPr>
+          <w:lang w:val="en-US"/>
+        </w:rPr>
+      </w:pPr>
+      <w:r>
+        <w:rPr>
+          <w:lang w:val="en-US"/>
+        </w:rPr>
+        <w:t xml:space="preserve">On the other hand if we are working with an IList each item has a clear expression – e.g. “list[5]”. Therefore we do not need to keep any PermanentReferences and when used expands item at index </w:t>
       </w:r>
       <w:r>
         <w:rPr>
@@ -22762,33 +23570,59 @@
         <w:rPr>
           <w:lang w:val="en-US"/>
         </w:rPr>
-        <w:t xml:space="preserve"> items are loaded from the data source and returns the </w:t>
-      </w:r>
-      <w:r>
-        <w:rPr>
-          <w:i/>
-          <w:lang w:val="en-US"/>
-        </w:rPr>
-        <w:t>i</w:t>
-      </w:r>
-      <w:r>
-        <w:rPr>
-          <w:lang w:val="en-US"/>
-        </w:rPr>
-        <w:t>-th item. When item at index near the value of Count is requested (that means the ListView wants to render an item near end of the collection), Count is incremented and PropertyChanged(“Count”) event is raised. The ListView therefore updates its scrollbar.</w:t>
-      </w:r>
-    </w:p>
-    <w:p>
-      <w:pPr>
-        <w:rPr>
-          <w:lang w:val="en-US"/>
-        </w:rPr>
-      </w:pPr>
-      <w:r>
-        <w:rPr>
-          <w:lang w:val="en-US"/>
-        </w:rPr>
-        <w:t>This solution is a little more complicated than the first one.</w:t>
+        <w:t xml:space="preserve"> we evaluate “list[i]” again and display a debugger tooltip for obtained value.</w:t>
+      </w:r>
+    </w:p>
+    <w:p>
+      <w:pPr>
+        <w:rPr>
+          <w:lang w:val="en-US"/>
+        </w:rPr>
+      </w:pPr>
+      <w:r>
+        <w:rPr>
+          <w:lang w:val="en-US"/>
+        </w:rPr>
+        <w:t>(Note that our list actually has no name such as “list” because we allocated it dynamically by evaluating expression “new List&lt;Foo&gt;(identifier)”. Indeed, the expression “new List&lt;Foo&gt;( identifier)[i]” is what we will be evaluating and it will work without reallocating the list each time because of caching in the ExpressionEvaluator: “new List&lt;Foo&gt;(identifier)” is cached as a PermanentReference and each evaluation of any expression that contains this expression will use the cached value.)</w:t>
+      </w:r>
+    </w:p>
+    <w:p>
+      <w:pPr>
+        <w:rPr>
+          <w:lang w:val="en-US"/>
+        </w:rPr>
+      </w:pPr>
+      <w:r>
+        <w:rPr>
+          <w:lang w:val="en-US"/>
+        </w:rPr>
+        <w:t>Expression caching is useful but we have to be careful with it: if we simply evaluated expressions like “new List&lt;Foo&gt;(identifier)[i].Property”, the “new List&lt;Foo&gt;(identifier)[i]” would be cached as a PermanentReference. We have to call the indexer and evaluate the property without using Expressions to avoid the Expression cache.</w:t>
+      </w:r>
+    </w:p>
+    <w:p>
+      <w:pPr>
+        <w:rPr>
+          <w:lang w:val="en-US"/>
+        </w:rPr>
+      </w:pPr>
+      <w:r>
+        <w:rPr>
+          <w:lang w:val="en-US"/>
+        </w:rPr>
+        <w:t>To sum up, what is important about the second solution is that we have a store for the items in the debuggee (the List) providing named access to any individual item of the collection. In the first solution we had to keep PermanentReference to each item to be able to access it again to expand it.</w:t>
+      </w:r>
+    </w:p>
+    <w:p>
+      <w:pPr>
+        <w:rPr>
+          <w:lang w:val="en-US"/>
+        </w:rPr>
+      </w:pPr>
+      <w:r>
+        <w:rPr>
+          <w:lang w:val="en-US"/>
+        </w:rPr>
+        <w:t>Visual Studio 2008 probably uses something similar to our second solution. This can be tested by trying to expand a debugger tooltip for an infinite IEnumerable. Instead of displaying the first few items a timeout error is displayed as the debuggee is given a few seconds to try to enumerate the collection.</w:t>
       </w:r>
     </w:p>
     <w:p>
@@ -22802,115 +23636,20 @@
         <w:rPr>
           <w:lang w:val="en-US"/>
         </w:rPr>
-        <w:t>The second solution</w:t>
-      </w:r>
-    </w:p>
-    <w:p>
-      <w:pPr>
-        <w:rPr>
-          <w:lang w:val="en-US"/>
-        </w:rPr>
-      </w:pPr>
-      <w:r>
-        <w:rPr>
-          <w:lang w:val="en-US"/>
-        </w:rPr>
-        <w:t xml:space="preserve">The second solution is quite different from the first one. Instead of keeping a reference to an IEnumerator in the debuggee and querying subsequent items </w:t>
-      </w:r>
-      <w:r>
-        <w:rPr>
-          <w:lang w:val="en-US"/>
-        </w:rPr>
-        <w:t>on demand,</w:t>
-      </w:r>
-      <w:r>
-        <w:rPr>
-          <w:lang w:val="en-US"/>
-        </w:rPr>
-        <w:t xml:space="preserve"> we enumerate all the collection at once</w:t>
-      </w:r>
-      <w:r>
-        <w:rPr>
-          <w:lang w:val="en-US"/>
-        </w:rPr>
-        <w:t>, directly</w:t>
-      </w:r>
-      <w:r>
-        <w:rPr>
-          <w:lang w:val="en-US"/>
-        </w:rPr>
-        <w:t xml:space="preserve"> in the debuggee:</w:t>
-      </w:r>
-    </w:p>
-    <w:p>
-      <w:pPr>
-        <w:rPr>
-          <w:lang w:val="en-US"/>
-        </w:rPr>
-      </w:pPr>
-      <w:r>
-        <w:rPr>
-          <w:lang w:val="en-US"/>
-        </w:rPr>
-        <w:t>Say we have a reference to an</w:t>
-      </w:r>
-      <w:r>
-        <w:rPr>
-          <w:lang w:val="en-US"/>
-        </w:rPr>
-        <w:t xml:space="preserve"> IEnumerable&lt;Foo&gt; variable in the debugee, </w:t>
-      </w:r>
-      <w:r>
-        <w:rPr>
-          <w:i/>
-          <w:lang w:val="en-US"/>
-        </w:rPr>
-        <w:t>v</w:t>
-      </w:r>
-      <w:r>
-        <w:rPr>
-          <w:lang w:val="en-US"/>
-        </w:rPr>
-        <w:t xml:space="preserve"> be the name of the variable in the debuggee. We construct the following expression: “new List&lt;Foo&gt;(v)” and evaluate it. This allocates a List in the debuggee and runs its constructor. The constructor enumerates the IEnumerable and stores its items. The result of the evaluation is the reference to the new List. Finally, we visualize this reference exactly the same way as we visualize ILists (described in the previous chapter).</w:t>
-      </w:r>
-    </w:p>
-    <w:p>
-      <w:pPr>
-        <w:rPr>
-          <w:lang w:val="en-US"/>
-        </w:rPr>
-      </w:pPr>
-      <w:r>
-        <w:rPr>
-          <w:lang w:val="en-US"/>
-        </w:rPr>
-        <w:t xml:space="preserve">Note that in most cases enumerating whole collection in the debuggee is almost instant (or takes up to five seconds, then evaluation timeouts). What determines the speed of the visualizer almost completely is the expensiveness of the debugger API. Therefore it rarely makes a difference to enumerate whole collection in the debuggee and fetch first </w:t>
-      </w:r>
-      <w:r>
-        <w:rPr>
-          <w:i/>
-          <w:lang w:val="en-US"/>
-        </w:rPr>
-        <w:t>n</w:t>
-      </w:r>
-      <w:r>
-        <w:rPr>
-          <w:lang w:val="en-US"/>
-        </w:rPr>
-        <w:t xml:space="preserve"> items or fetch first </w:t>
-      </w:r>
-      <w:r>
-        <w:rPr>
-          <w:i/>
-          <w:lang w:val="en-US"/>
-        </w:rPr>
-        <w:t>n</w:t>
-      </w:r>
-      <w:r>
-        <w:rPr>
-          <w:lang w:val="en-US"/>
-        </w:rPr>
-        <w:t xml:space="preserve"> items from an IEnumerable in the debugee.</w:t>
+        <w:t>Third solution</w:t>
+      </w:r>
+    </w:p>
+    <w:p>
+      <w:pPr>
+        <w:rPr>
+          <w:lang w:val="en-US"/>
+        </w:rPr>
+      </w:pPr>
+      <w:r>
+        <w:rPr>
+          <w:lang w:val="en-US"/>
+        </w:rPr>
+        <w:t>In theory it would be possible to combine the two solutions – have lazy access from the first solution and a store of items in the debuggee providing named access to each item. What we would have to do would be to evaluate “list.Add(value)” after obtaining each value from the enumerator. This way the list would grow as the user would scroll and any item could be reobtained and expanded by querying “list[i]”.</w:t>
       </w:r>
     </w:p>
     <w:p>
@@ -22924,282 +23663,52 @@
         <w:rPr>
           <w:lang w:val="en-US"/>
         </w:rPr>
-        <w:t>Comparison of the solutions</w:t>
-      </w:r>
-    </w:p>
-    <w:p>
-      <w:pPr>
-        <w:rPr>
-          <w:lang w:val="en-US"/>
-        </w:rPr>
-      </w:pPr>
-      <w:r>
-        <w:rPr>
-          <w:lang w:val="en-US"/>
-        </w:rPr>
-        <w:t>The first solution and its alternative are essentially the same and differ only in the way of determining when the user has scrolled to the end of the collection. We will therefore compare the first and the second solution.</w:t>
-      </w:r>
-    </w:p>
-    <w:p>
-      <w:pPr>
-        <w:rPr>
-          <w:lang w:val="en-US"/>
-        </w:rPr>
-      </w:pPr>
-      <w:r>
-        <w:rPr>
-          <w:lang w:val="en-US"/>
-        </w:rPr>
-        <w:t>As we said, the performance difference is in most cases negligible, unless each GetNext() call of the enumerator is quite expensive. In such cases the first solution wins.</w:t>
-      </w:r>
-    </w:p>
-    <w:p>
-      <w:pPr>
-        <w:rPr>
-          <w:lang w:val="en-US"/>
-        </w:rPr>
-      </w:pPr>
-      <w:r>
-        <w:rPr>
-          <w:lang w:val="en-US"/>
-        </w:rPr>
-        <w:t>The first solution can, unlike the second, visualize “infinite” collections. By infinite we mean IEnumerables such as:</w:t>
-      </w:r>
-    </w:p>
-    <w:p>
-      <w:pPr>
-        <w:rPr>
-          <w:lang w:val="en-US"/>
-        </w:rPr>
-      </w:pPr>
-      <w:r>
-        <w:rPr>
-          <w:lang w:val="en-US"/>
-        </w:rPr>
-        <w:t>IEnumerable MakeInfiniteCollection()</w:t>
-      </w:r>
-    </w:p>
-    <w:p>
-      <w:pPr>
-        <w:rPr>
-          <w:lang w:val="en-US"/>
-        </w:rPr>
-      </w:pPr>
-      <w:r>
-        <w:rPr>
-          <w:lang w:val="en-US"/>
-        </w:rPr>
         <w:lastRenderedPageBreak/>
-        <w:t>{</w:t>
-      </w:r>
-    </w:p>
-    <w:p>
-      <w:pPr>
-        <w:rPr>
-          <w:lang w:val="en-US"/>
-        </w:rPr>
-      </w:pPr>
-      <w:r>
-        <w:rPr>
-          <w:lang w:val="en-US"/>
-        </w:rPr>
-        <w:t xml:space="preserve">    int i = 0;</w:t>
-      </w:r>
-    </w:p>
-    <w:p>
-      <w:pPr>
-        <w:rPr>
-          <w:lang w:val="en-US"/>
-        </w:rPr>
-      </w:pPr>
-      <w:r>
-        <w:rPr>
-          <w:lang w:val="en-US"/>
-        </w:rPr>
-        <w:t xml:space="preserve">    while(true) {</w:t>
-      </w:r>
-    </w:p>
-    <w:p>
-      <w:pPr>
-        <w:rPr>
-          <w:lang w:val="en-US"/>
-        </w:rPr>
-      </w:pPr>
-      <w:r>
-        <w:rPr>
-          <w:lang w:val="en-US"/>
-        </w:rPr>
-        <w:t xml:space="preserve">        yield return i++;</w:t>
-      </w:r>
-    </w:p>
-    <w:p>
-      <w:pPr>
-        <w:rPr>
-          <w:lang w:val="en-US"/>
-        </w:rPr>
-      </w:pPr>
-      <w:r>
-        <w:rPr>
-          <w:lang w:val="en-US"/>
-        </w:rPr>
-        <w:t xml:space="preserve">    }</w:t>
-      </w:r>
-    </w:p>
-    <w:p>
-      <w:pPr>
-        <w:rPr>
-          <w:lang w:val="en-US"/>
-        </w:rPr>
-      </w:pPr>
-      <w:r>
-        <w:rPr>
-          <w:lang w:val="en-US"/>
-        </w:rPr>
-        <w:t>}</w:t>
-      </w:r>
-    </w:p>
-    <w:p>
-      <w:pPr>
-        <w:rPr>
-          <w:lang w:val="en-US"/>
-        </w:rPr>
-      </w:pPr>
-      <w:r>
-        <w:rPr>
-          <w:lang w:val="en-US"/>
-        </w:rPr>
-        <w:t>The first solution will allow the user to scroll “infinitely” (until memory runs out) and more importantly it will display the first few items of the infinite collection. The second solution will try to enumerate the whole collection in the debugee and therefore always timeout / run out of memory and display error message.</w:t>
-      </w:r>
-    </w:p>
-    <w:p>
-      <w:pPr>
-        <w:rPr>
-          <w:lang w:val="en-US"/>
-        </w:rPr>
-      </w:pPr>
-      <w:r>
-        <w:rPr>
-          <w:lang w:val="en-US"/>
-        </w:rPr>
-        <w:t>On the other hand the second solution lets the user immediately see how many items there are in the collection and scrolling is much smoother as many items can be skipped when scrolling fast.</w:t>
-      </w:r>
-    </w:p>
-    <w:p>
-      <w:pPr>
-        <w:rPr>
-          <w:lang w:val="en-US"/>
-        </w:rPr>
-      </w:pPr>
-      <w:r>
-        <w:rPr>
-          <w:lang w:val="en-US"/>
-        </w:rPr>
-        <w:t>The first solution has some quite significant disadvantage though: We wanted to implement a feature to be able expand each individual item of the collection as a debugger tooltip:</w:t>
-      </w:r>
-    </w:p>
-    <w:p>
-      <w:pPr>
-        <w:rPr>
-          <w:lang w:val="en-US"/>
-        </w:rPr>
-      </w:pPr>
-      <w:r>
-        <w:rPr>
-          <w:lang w:val="en-US"/>
-        </w:rPr>
-        <w:t>screenshot</w:t>
-      </w:r>
-    </w:p>
-    <w:p>
-      <w:pPr>
-        <w:rPr>
-          <w:lang w:val="en-US"/>
-        </w:rPr>
-      </w:pPr>
-      <w:r>
-        <w:rPr>
-          <w:lang w:val="en-US"/>
-        </w:rPr>
-        <w:t>This is very useful as the collection visualizer only shows stringified values of item properties and often the item is a composite object and we would like to explore it more deeply. Now, if we look at the first solution – it obtains items (Values) from an enumerator but these Values have no Expression. They are simply Values in the debuggee but there is not a way to describe a “path” (e.g. in C#) to obtain each Value. That means to be able to expand each Value we have to keep a PermanentReference to it. But this means we will be holding a lot of PermanentReferences (adding up as the scrolls through a long collection) and as we know this is discouraged by MS documentation of the ICorDebug API.</w:t>
-      </w:r>
-    </w:p>
-    <w:p>
-      <w:pPr>
-        <w:rPr>
-          <w:lang w:val="en-US"/>
-        </w:rPr>
-      </w:pPr>
-      <w:r>
-        <w:rPr>
-          <w:lang w:val="en-US"/>
-        </w:rPr>
-        <w:t xml:space="preserve">On the other hand if we are working with an IList each item has a clear expression – e.g. “list[5]”. Therefore we do not need to keep any PermanentReferences and when used expands item at index </w:t>
-      </w:r>
-      <w:r>
-        <w:rPr>
-          <w:i/>
-          <w:lang w:val="en-US"/>
-        </w:rPr>
-        <w:t>i</w:t>
-      </w:r>
-      <w:r>
-        <w:rPr>
-          <w:lang w:val="en-US"/>
-        </w:rPr>
-        <w:t xml:space="preserve"> we evaluate “list[i]” again and display a debugger tooltip for obtained value.</w:t>
-      </w:r>
-    </w:p>
-    <w:p>
-      <w:pPr>
-        <w:rPr>
-          <w:lang w:val="en-US"/>
-        </w:rPr>
-      </w:pPr>
-      <w:r>
-        <w:rPr>
-          <w:lang w:val="en-US"/>
-        </w:rPr>
-        <w:t>(Note that our list actually has no name such as “list” because we allocated it dynamically by evaluating expression “new List&lt;Foo&gt;(identifier)”. Indeed, the expression “new List&lt;Foo&gt;( identifier)[i]” is what we will be evaluating and it will work without reallocating the list each time because of caching in the ExpressionEvaluator: “new List&lt;Foo&gt;(identifier)” is cached as a PermanentReference and each evaluation of any expression that contains this expression will use the cached value.)</w:t>
-      </w:r>
-    </w:p>
-    <w:p>
-      <w:pPr>
-        <w:rPr>
-          <w:lang w:val="en-US"/>
-        </w:rPr>
-      </w:pPr>
-      <w:r>
-        <w:rPr>
-          <w:lang w:val="en-US"/>
-        </w:rPr>
-        <w:t>Expression caching is useful but we have to be careful with it: if we simply evaluated expressions like “new List&lt;Foo&gt;(identifier)[i].Property”, the “new List&lt;Foo&gt;(identifier)[i]” would be cached as a PermanentReference. We have to call the indexer and evaluate the property without using Expressions to avoid the Expression cache.</w:t>
-      </w:r>
-    </w:p>
-    <w:p>
-      <w:pPr>
-        <w:rPr>
-          <w:lang w:val="en-US"/>
-        </w:rPr>
-      </w:pPr>
-      <w:r>
-        <w:rPr>
-          <w:lang w:val="en-US"/>
-        </w:rPr>
-        <w:lastRenderedPageBreak/>
-        <w:t>To sum up, what is important about the second solution is that we have a store for the items in the debuggee (the List) providing named access to any individual item of the collection. In the first solution we had to keep PermanentReference to each item to be able to access it again to expand it.</w:t>
-      </w:r>
-    </w:p>
-    <w:p>
-      <w:pPr>
-        <w:rPr>
-          <w:lang w:val="en-US"/>
-        </w:rPr>
-      </w:pPr>
-      <w:r>
-        <w:rPr>
-          <w:lang w:val="en-US"/>
-        </w:rPr>
-        <w:t>Visual Studio 2008 probably uses something similar to our second solution. This can be tested by trying to expand a debugger tooltip for an infinite IEnumerable. Instead of displaying the first few items a timeout error is displayed as the debuggee is given a few seconds to try to enumerate the collection.</w:t>
+        <w:t>Our choice</w:t>
+      </w:r>
+    </w:p>
+    <w:p>
+      <w:pPr>
+        <w:rPr>
+          <w:lang w:val="en-US"/>
+        </w:rPr>
+      </w:pPr>
+      <w:r>
+        <w:rPr>
+          <w:lang w:val="en-US"/>
+        </w:rPr>
+        <w:t>The third</w:t>
+      </w:r>
+      <w:r>
+        <w:rPr>
+          <w:lang w:val="en-US"/>
+        </w:rPr>
+        <w:t xml:space="preserve"> solution would still suffer from the slow scrolling and unability to see the total count of items in the IEnumerable collection. We feel that not being able to visualize infinite collections is not such a big disadvantage of </w:t>
+      </w:r>
+      <w:r>
+        <w:rPr>
+          <w:lang w:val="en-US"/>
+        </w:rPr>
+        <w:t>the</w:t>
+      </w:r>
+      <w:r>
+        <w:rPr>
+          <w:lang w:val="en-US"/>
+        </w:rPr>
+        <w:t xml:space="preserve"> second solution.</w:t>
+      </w:r>
+    </w:p>
+    <w:p>
+      <w:pPr>
+        <w:rPr>
+          <w:lang w:val="en-US"/>
+        </w:rPr>
+      </w:pPr>
+      <w:r>
+        <w:rPr>
+          <w:lang w:val="en-US"/>
+        </w:rPr>
+        <w:t>That is why we chose the second solution.</w:t>
       </w:r>
     </w:p>
     <w:p>
@@ -23213,91 +23722,6 @@
         <w:rPr>
           <w:lang w:val="en-US"/>
         </w:rPr>
-        <w:t>Third solution</w:t>
-      </w:r>
-    </w:p>
-    <w:p>
-      <w:pPr>
-        <w:rPr>
-          <w:lang w:val="en-US"/>
-        </w:rPr>
-      </w:pPr>
-      <w:r>
-        <w:rPr>
-          <w:lang w:val="en-US"/>
-        </w:rPr>
-        <w:t>In theory it would be possible to combine the two solutions – have lazy access from the first solution and a store of items in the debuggee providing named access to each item. What we would have to do would be to evaluate “list.Add(value)” after obtaining each value from the enumerator. This way the list would grow as the user would scroll and any item could be reobtained and expanded by querying “list[i]”.</w:t>
-      </w:r>
-    </w:p>
-    <w:p>
-      <w:pPr>
-        <w:pStyle w:val="Heading5"/>
-        <w:rPr>
-          <w:lang w:val="en-US"/>
-        </w:rPr>
-      </w:pPr>
-      <w:r>
-        <w:rPr>
-          <w:lang w:val="en-US"/>
-        </w:rPr>
-        <w:t>Our choice</w:t>
-      </w:r>
-    </w:p>
-    <w:p>
-      <w:pPr>
-        <w:rPr>
-          <w:lang w:val="en-US"/>
-        </w:rPr>
-      </w:pPr>
-      <w:r>
-        <w:rPr>
-          <w:lang w:val="en-US"/>
-        </w:rPr>
-        <w:t>The third</w:t>
-      </w:r>
-      <w:r>
-        <w:rPr>
-          <w:lang w:val="en-US"/>
-        </w:rPr>
-        <w:t xml:space="preserve"> solution would still suffer from the slow scrolling and unability to see the total count of items in the IEnumerable collection. We feel that not being able to visualize infinite collections is not such a big disadvantage of </w:t>
-      </w:r>
-      <w:r>
-        <w:rPr>
-          <w:lang w:val="en-US"/>
-        </w:rPr>
-        <w:t>the</w:t>
-      </w:r>
-      <w:r>
-        <w:rPr>
-          <w:lang w:val="en-US"/>
-        </w:rPr>
-        <w:t xml:space="preserve"> second solution.</w:t>
-      </w:r>
-    </w:p>
-    <w:p>
-      <w:pPr>
-        <w:rPr>
-          <w:lang w:val="en-US"/>
-        </w:rPr>
-      </w:pPr>
-      <w:r>
-        <w:rPr>
-          <w:lang w:val="en-US"/>
-        </w:rPr>
-        <w:t>That is why we chose the second solution.</w:t>
-      </w:r>
-    </w:p>
-    <w:p>
-      <w:pPr>
-        <w:pStyle w:val="Heading5"/>
-        <w:rPr>
-          <w:lang w:val="en-US"/>
-        </w:rPr>
-      </w:pPr>
-      <w:r>
-        <w:rPr>
-          <w:lang w:val="en-US"/>
-        </w:rPr>
         <w:t>Note on garbage collection</w:t>
       </w:r>
     </w:p>
@@ -23441,7 +23865,6 @@
         <w:rPr>
           <w:lang w:val="en-US"/>
         </w:rPr>
-        <w:lastRenderedPageBreak/>
         <w:t>Debugger tooltips</w:t>
       </w:r>
     </w:p>
@@ -27918,7 +28341,7 @@
 </file>
 
 <file path=customXml/itemProps1.xml><?xml version="1.0" encoding="utf-8"?>
-<ds:datastoreItem xmlns:ds="http://schemas.openxmlformats.org/officeDocument/2006/customXml" ds:itemID="{7E19DD88-0F02-4775-A5D2-F7548CAD7873}">
+<ds:datastoreItem xmlns:ds="http://schemas.openxmlformats.org/officeDocument/2006/customXml" ds:itemID="{DC9DAB29-510D-401B-B02E-60C8D64E1EBF}">
   <ds:schemaRefs>
     <ds:schemaRef ds:uri="http://schemas.openxmlformats.org/officeDocument/2006/bibliography"/>
   </ds:schemaRefs>

</xml_diff>

<commit_message>
Wrote a section about Grid columns.
</commit_message>
<xml_diff>
--- a/DebuggerVisualizers.docx
+++ b/DebuggerVisualizers.docx
@@ -1074,7 +1074,19 @@
           <w:lang w:val="en-US"/>
         </w:rPr>
         <w:lastRenderedPageBreak/>
-        <w:t>Acknowledgments</w:t>
+        <w:t>Acknowledg</w:t>
+      </w:r>
+      <w:r>
+        <w:rPr>
+          <w:lang w:val="en-US"/>
+        </w:rPr>
+        <w:t>e</w:t>
+      </w:r>
+      <w:r>
+        <w:rPr>
+          <w:lang w:val="en-US"/>
+        </w:rPr>
+        <w:t>ments</w:t>
       </w:r>
     </w:p>
     <w:p>
@@ -13111,8 +13123,6 @@
       <w:r>
         <w:t xml:space="preserve"> valid much longer.</w:t>
       </w:r>
-      <w:bookmarkStart w:id="0" w:name="_GoBack"/>
-      <w:bookmarkEnd w:id="0"/>
     </w:p>
     <w:p>
       <w:pPr>
@@ -21895,6 +21905,254 @@
           <w:lang w:val="en-US"/>
         </w:rPr>
       </w:pPr>
+      <w:r>
+        <w:rPr>
+          <w:lang w:val="en-US"/>
+        </w:rPr>
+        <w:t>One important thing we didn’t think about yet is the following: Given a Debugger.Value representing the collection to visualize, how will we determine what the columns are?</w:t>
+      </w:r>
+    </w:p>
+    <w:p>
+      <w:pPr>
+        <w:rPr>
+          <w:lang w:val="en-US"/>
+        </w:rPr>
+      </w:pPr>
+      <w:r>
+        <w:rPr>
+          <w:lang w:val="en-US"/>
+        </w:rPr>
+        <w:t>The columns should represent the properties of individual items</w:t>
+      </w:r>
+      <w:r>
+        <w:rPr>
+          <w:lang w:val="en-US"/>
+        </w:rPr>
+        <w:t xml:space="preserve"> in the collection.</w:t>
+      </w:r>
+      <w:r>
+        <w:rPr>
+          <w:lang w:val="en-US"/>
+        </w:rPr>
+        <w:t xml:space="preserve"> But what if the collection contains items of </w:t>
+      </w:r>
+      <w:r>
+        <w:rPr>
+          <w:highlight w:val="yellow"/>
+          <w:lang w:val="en-US"/>
+        </w:rPr>
+        <w:t>different</w:t>
+      </w:r>
+      <w:r>
+        <w:rPr>
+          <w:lang w:val="en-US"/>
+        </w:rPr>
+        <w:t xml:space="preserve"> types?</w:t>
+      </w:r>
+      <w:r>
+        <w:rPr>
+          <w:lang w:val="en-US"/>
+        </w:rPr>
+        <w:t xml:space="preserve"> </w:t>
+      </w:r>
+      <w:r>
+        <w:rPr>
+          <w:lang w:val="en-US"/>
+        </w:rPr>
+        <w:t xml:space="preserve">We cannot look at all </w:t>
+      </w:r>
+      <w:r>
+        <w:rPr>
+          <w:lang w:val="en-US"/>
+        </w:rPr>
+        <w:t xml:space="preserve">the </w:t>
+      </w:r>
+      <w:r>
+        <w:rPr>
+          <w:lang w:val="en-US"/>
+        </w:rPr>
+        <w:t>items in the collection – that would take too much time.</w:t>
+      </w:r>
+      <w:r>
+        <w:rPr>
+          <w:lang w:val="en-US"/>
+        </w:rPr>
+        <w:t xml:space="preserve"> We have the following three</w:t>
+      </w:r>
+      <w:r>
+        <w:rPr>
+          <w:lang w:val="en-US"/>
+        </w:rPr>
+        <w:t xml:space="preserve"> options:</w:t>
+      </w:r>
+    </w:p>
+    <w:p>
+      <w:pPr>
+        <w:pStyle w:val="ListParagraph"/>
+        <w:numPr>
+          <w:ilvl w:val="0"/>
+          <w:numId w:val="28"/>
+        </w:numPr>
+        <w:rPr>
+          <w:lang w:val="en-US"/>
+        </w:rPr>
+      </w:pPr>
+      <w:r>
+        <w:rPr>
+          <w:lang w:val="en-US"/>
+        </w:rPr>
+        <w:t>Look at the first item and take its public properties. These will be the columns for the grid.</w:t>
+      </w:r>
+    </w:p>
+    <w:p>
+      <w:pPr>
+        <w:pStyle w:val="ListParagraph"/>
+        <w:numPr>
+          <w:ilvl w:val="0"/>
+          <w:numId w:val="28"/>
+        </w:numPr>
+        <w:rPr>
+          <w:lang w:val="en-US"/>
+        </w:rPr>
+      </w:pPr>
+      <w:r>
+        <w:rPr>
+          <w:lang w:val="en-US"/>
+        </w:rPr>
+        <w:t>When scrolling and evaluating new items, add columns to the grid dynamically when new properties are encountered.</w:t>
+      </w:r>
+    </w:p>
+    <w:p>
+      <w:pPr>
+        <w:pStyle w:val="ListParagraph"/>
+        <w:numPr>
+          <w:ilvl w:val="0"/>
+          <w:numId w:val="28"/>
+        </w:numPr>
+        <w:rPr>
+          <w:lang w:val="en-US"/>
+        </w:rPr>
+      </w:pPr>
+      <w:r>
+        <w:rPr>
+          <w:lang w:val="en-US"/>
+        </w:rPr>
+        <w:t>Look at the generic parameter of the collection (IList&lt;T&gt;, IEnumerable&lt;T&gt;) and take the public properties of the parameter type.</w:t>
+      </w:r>
+    </w:p>
+    <w:p>
+      <w:pPr>
+        <w:rPr>
+          <w:lang w:val="en-US"/>
+        </w:rPr>
+      </w:pPr>
+      <w:r>
+        <w:rPr>
+          <w:lang w:val="en-US"/>
+        </w:rPr>
+        <w:t xml:space="preserve">Option 3 is simple and would </w:t>
+      </w:r>
+      <w:r>
+        <w:rPr>
+          <w:lang w:val="en-US"/>
+        </w:rPr>
+        <w:t xml:space="preserve">only </w:t>
+      </w:r>
+      <w:r>
+        <w:rPr>
+          <w:lang w:val="en-US"/>
+        </w:rPr>
+        <w:t xml:space="preserve">work for generic collections. That would not be a big problem though since the non-generic versions of IList&lt;T&gt; and IEnumerable&lt;T&gt; (ArrayList and IEnumerable) are quite rare. </w:t>
+      </w:r>
+      <w:r>
+        <w:rPr>
+          <w:highlight w:val="yellow"/>
+          <w:lang w:val="en-US"/>
+        </w:rPr>
+        <w:t>Does IQueryable&lt;T&gt; need special handling? What about ObservableCollection?.</w:t>
+      </w:r>
+    </w:p>
+    <w:p>
+      <w:pPr>
+        <w:rPr>
+          <w:lang w:val="en-US"/>
+        </w:rPr>
+      </w:pPr>
+      <w:r>
+        <w:rPr>
+          <w:lang w:val="en-US"/>
+        </w:rPr>
+        <w:t xml:space="preserve">Option 2 is quite complicated and </w:t>
+      </w:r>
+      <w:r>
+        <w:rPr>
+          <w:lang w:val="en-US"/>
+        </w:rPr>
+        <w:t>probably</w:t>
+      </w:r>
+      <w:r>
+        <w:rPr>
+          <w:lang w:val="en-US"/>
+        </w:rPr>
+        <w:t xml:space="preserve"> wouldn’t be a very good user experience.</w:t>
+      </w:r>
+      <w:r>
+        <w:rPr>
+          <w:lang w:val="en-US"/>
+        </w:rPr>
+        <w:t xml:space="preserve"> </w:t>
+      </w:r>
+    </w:p>
+    <w:p>
+      <w:pPr>
+        <w:rPr>
+          <w:lang w:val="en-US"/>
+        </w:rPr>
+      </w:pPr>
+      <w:r>
+        <w:rPr>
+          <w:lang w:val="en-US"/>
+        </w:rPr>
+        <w:t>Option 1 is very similar to option 3 but it would also work for non-generic collections.</w:t>
+      </w:r>
+      <w:r>
+        <w:rPr>
+          <w:lang w:val="en-US"/>
+        </w:rPr>
+        <w:t xml:space="preserve"> Both options 1 and 3 share one property: </w:t>
+      </w:r>
+      <w:r>
+        <w:rPr>
+          <w:lang w:val="en-US"/>
+        </w:rPr>
+        <w:t xml:space="preserve">there can be items in the collection with some properties </w:t>
+      </w:r>
+      <w:r>
+        <w:rPr>
+          <w:lang w:val="en-US"/>
+        </w:rPr>
+        <w:t>not displayed</w:t>
+      </w:r>
+      <w:bookmarkStart w:id="0" w:name="_GoBack"/>
+      <w:bookmarkEnd w:id="0"/>
+      <w:r>
+        <w:rPr>
+          <w:lang w:val="en-US"/>
+        </w:rPr>
+        <w:t>.</w:t>
+      </w:r>
+      <w:r>
+        <w:rPr>
+          <w:lang w:val="en-US"/>
+        </w:rPr>
+        <w:t xml:space="preserve"> For example a Car in a List&lt;ITransportVehicle&gt; has a property NumberOfWheels, but the columns only show properties of ITransportVehicle.</w:t>
+      </w:r>
+      <w:r>
+        <w:rPr>
+          <w:lang w:val="en-US"/>
+        </w:rPr>
+        <w:t xml:space="preserve"> This problem could be partially solved by the Expanding feature – the user could expand the item to see all its properties.</w:t>
+      </w:r>
     </w:p>
     <w:p>
       <w:pPr>
@@ -21907,6 +22165,7 @@
         <w:rPr>
           <w:lang w:val="en-US"/>
         </w:rPr>
+        <w:lastRenderedPageBreak/>
         <w:t>Debugger tooltips</w:t>
       </w:r>
     </w:p>
@@ -21918,18 +22177,28 @@
       </w:pPr>
       <w:r>
         <w:rPr>
-          <w:highlight w:val="green"/>
-          <w:lang w:val="en-US"/>
-        </w:rPr>
-        <w:t>Write all the thesis in past tense? “We implemented tooltips”?</w:t>
-      </w:r>
-    </w:p>
-    <w:p>
-      <w:pPr>
-        <w:rPr>
-          <w:lang w:val="en-US"/>
-        </w:rPr>
-      </w:pPr>
+          <w:lang w:val="en-US"/>
+        </w:rPr>
+        <w:t xml:space="preserve">The third feature we describe in this thesis are </w:t>
+      </w:r>
+      <w:r>
+        <w:rPr>
+          <w:lang w:val="en-US"/>
+        </w:rPr>
+        <w:t xml:space="preserve">the </w:t>
+      </w:r>
+      <w:r>
+        <w:rPr>
+          <w:lang w:val="en-US"/>
+        </w:rPr>
+        <w:t>new debugger tooltips for SharpDevelop 4. We are adding support for IEnumerable collections and large collection</w:t>
+      </w:r>
+      <w:r>
+        <w:rPr>
+          <w:lang w:val="en-US"/>
+        </w:rPr>
+        <w:t>s to the SharpDevelop debugger.</w:t>
+      </w:r>
     </w:p>
     <w:p>
       <w:pPr>
@@ -22082,98 +22351,98 @@
         <w:rPr>
           <w:lang w:val="en-US"/>
         </w:rPr>
+        <w:t>These do not necessarily have to be two separate steps. However, Graphviz first determines positions of all nodes (of course edge information is considered in this procedure) and after this step is finished, the positions of nodes are fixed and edges are being routed, one by one.</w:t>
+      </w:r>
+    </w:p>
+    <w:p>
+      <w:pPr>
+        <w:rPr>
+          <w:lang w:val="en-US"/>
+        </w:rPr>
+      </w:pPr>
+      <w:r>
+        <w:rPr>
+          <w:lang w:val="en-US"/>
+        </w:rPr>
+        <w:t xml:space="preserve">As we said, we implemented the first step (node layout) ourselves and used Graphviz for the second step (edge routing). The reason is that no existing layout engine was satisfying in terms of incremental stability (i.e. small graph change should result in small layout change). </w:t>
+      </w:r>
+    </w:p>
+    <w:p>
+      <w:pPr>
+        <w:rPr>
+          <w:lang w:val="en-US"/>
+        </w:rPr>
+      </w:pPr>
+      <w:r>
+        <w:rPr>
+          <w:lang w:val="en-US"/>
+        </w:rPr>
+        <w:t>Let’s see how we approach node layout.</w:t>
+      </w:r>
+    </w:p>
+    <w:p>
+      <w:pPr>
+        <w:rPr>
+          <w:lang w:val="en-US"/>
+        </w:rPr>
+      </w:pPr>
+      <w:r>
+        <w:rPr>
+          <w:lang w:val="en-US"/>
+        </w:rPr>
+        <w:t>The problem (node layout): Given an oriented graph, determine position of each node in the plane.</w:t>
+      </w:r>
+    </w:p>
+    <w:p>
+      <w:pPr>
+        <w:rPr>
+          <w:lang w:val="en-US"/>
+        </w:rPr>
+      </w:pPr>
+      <w:r>
+        <w:rPr>
+          <w:lang w:val="en-US"/>
+        </w:rPr>
+        <w:t>Such description of the problem is too vague. It should also state what property of the layout the solution should try to optimize. For example, Graphviz’s dot algorithm tries to achieve layout in which as many edges as possible point downwards. Other algorithm might try to achieve minimal edge crossing. Other algorithm (Graphviz neato) tries to achieve “natural” layout by doing a physical simulation of springs representing graph edges.</w:t>
+      </w:r>
+    </w:p>
+    <w:p>
+      <w:pPr>
+        <w:rPr>
+          <w:lang w:val="en-US"/>
+        </w:rPr>
+      </w:pPr>
+      <w:r>
+        <w:rPr>
+          <w:lang w:val="en-US"/>
+        </w:rPr>
+        <w:t>Our solution aims for determinism and incremental stability.</w:t>
+      </w:r>
+    </w:p>
+    <w:p>
+      <w:pPr>
+        <w:rPr>
+          <w:lang w:val="en-US"/>
+        </w:rPr>
+      </w:pPr>
+      <w:r>
+        <w:rPr>
+          <w:lang w:val="en-US"/>
+        </w:rPr>
+        <w:t>Realizing that the algorithm will be used to layout object graphs, we decided that the algorithm would be a tree layout algorithm with deterministic order of node’s children. The input graph is not necessarily a tree but we layout is as it were a tree (by keeping n-1 tree edges and forgetting the rest of the edges).</w:t>
+      </w:r>
+    </w:p>
+    <w:p>
+      <w:pPr>
+        <w:rPr>
+          <w:lang w:val="en-US"/>
+        </w:rPr>
+      </w:pPr>
+      <w:r>
+        <w:rPr>
+          <w:lang w:val="en-US"/>
+        </w:rPr>
         <w:lastRenderedPageBreak/>
-        <w:t>These do not necessarily have to be two separate steps. However, Graphviz first determines positions of all nodes (of course edge information is considered in this procedure) and after this step is finished, the positions of nodes are fixed and edges are being routed, one by one.</w:t>
-      </w:r>
-    </w:p>
-    <w:p>
-      <w:pPr>
-        <w:rPr>
-          <w:lang w:val="en-US"/>
-        </w:rPr>
-      </w:pPr>
-      <w:r>
-        <w:rPr>
-          <w:lang w:val="en-US"/>
-        </w:rPr>
-        <w:t xml:space="preserve">As we said, we implemented the first step (node layout) ourselves and used Graphviz for the second step (edge routing). The reason is that no existing layout engine was satisfying in terms of incremental stability (i.e. small graph change should result in small layout change). </w:t>
-      </w:r>
-    </w:p>
-    <w:p>
-      <w:pPr>
-        <w:rPr>
-          <w:lang w:val="en-US"/>
-        </w:rPr>
-      </w:pPr>
-      <w:r>
-        <w:rPr>
-          <w:lang w:val="en-US"/>
-        </w:rPr>
-        <w:t>Let’s see how we approach node layout.</w:t>
-      </w:r>
-    </w:p>
-    <w:p>
-      <w:pPr>
-        <w:rPr>
-          <w:lang w:val="en-US"/>
-        </w:rPr>
-      </w:pPr>
-      <w:r>
-        <w:rPr>
-          <w:lang w:val="en-US"/>
-        </w:rPr>
-        <w:t>The problem (node layout): Given an oriented graph, determine position of each node in the plane.</w:t>
-      </w:r>
-    </w:p>
-    <w:p>
-      <w:pPr>
-        <w:rPr>
-          <w:lang w:val="en-US"/>
-        </w:rPr>
-      </w:pPr>
-      <w:r>
-        <w:rPr>
-          <w:lang w:val="en-US"/>
-        </w:rPr>
-        <w:t>Such description of the problem is too vague. It should also state what property of the layout the solution should try to optimize. For example, Graphviz’s dot algorithm tries to achieve layout in which as many edges as possible point downwards. Other algorithm might try to achieve minimal edge crossing. Other algorithm (Graphviz neato) tries to achieve “natural” layout by doing a physical simulation of springs representing graph edges.</w:t>
-      </w:r>
-    </w:p>
-    <w:p>
-      <w:pPr>
-        <w:rPr>
-          <w:lang w:val="en-US"/>
-        </w:rPr>
-      </w:pPr>
-      <w:r>
-        <w:rPr>
-          <w:lang w:val="en-US"/>
-        </w:rPr>
-        <w:t>Our solution aims for determinism and incremental stability.</w:t>
-      </w:r>
-    </w:p>
-    <w:p>
-      <w:pPr>
-        <w:rPr>
-          <w:lang w:val="en-US"/>
-        </w:rPr>
-      </w:pPr>
-      <w:r>
-        <w:rPr>
-          <w:lang w:val="en-US"/>
-        </w:rPr>
-        <w:t>Realizing that the algorithm will be used to layout object graphs, we decided that the algorithm would be a tree layout algorithm with deterministic order of node’s children. The input graph is not necessarily a tree but we layout is as it were a tree (by keeping n-1 tree edges and forgetting the rest of the edges).</w:t>
-      </w:r>
-    </w:p>
-    <w:p>
-      <w:pPr>
-        <w:rPr>
-          <w:lang w:val="en-US"/>
-        </w:rPr>
-      </w:pPr>
-      <w:r>
-        <w:rPr>
-          <w:lang w:val="en-US"/>
-        </w:rPr>
         <w:t>The question is, if the graph has m &gt; n-1 edges (n is the number of nodes), how to determine which edges to keep and which to discard. This is done by depth-first traversal of the graph:</w:t>
       </w:r>
     </w:p>
@@ -22361,7 +22630,6 @@
         <w:rPr>
           <w:lang w:val="en-US"/>
         </w:rPr>
-        <w:lastRenderedPageBreak/>
         <w:t>Measure(child)</w:t>
       </w:r>
     </w:p>
@@ -22546,7 +22814,14 @@
         <w:rPr>
           <w:lang w:val="en-US"/>
         </w:rPr>
-        <w:t>The important part of this algorithm is its determinism: the first child on input will always be the topmost child and the last child will be the lowermost child. In object graph the order of children corresponds to the order of properties in the class so it makes a lot of sense to order children like this:</w:t>
+        <w:t xml:space="preserve">The important part of this algorithm is its determinism: the first child on input will always be the topmost child and the last child will be the lowermost child. In object graph the order of children </w:t>
+      </w:r>
+      <w:r>
+        <w:rPr>
+          <w:lang w:val="en-US"/>
+        </w:rPr>
+        <w:lastRenderedPageBreak/>
+        <w:t>corresponds to the order of properties in the class so it makes a lot of sense to order children like this:</w:t>
       </w:r>
     </w:p>
     <w:p>
@@ -22664,133 +22939,133 @@
         <w:rPr>
           <w:lang w:val="en-US"/>
         </w:rPr>
+        <w:t xml:space="preserve">In WPF the user can define his own user interface elements and completely control layout of their children by subclassing FrameworkElement  and overriding MeasureOverride() and ArrangeOverride() methods. </w:t>
+      </w:r>
+    </w:p>
+    <w:p>
+      <w:pPr>
+        <w:rPr>
+          <w:lang w:val="en-US"/>
+        </w:rPr>
+      </w:pPr>
+      <w:r>
+        <w:rPr>
+          <w:lang w:val="en-US"/>
+        </w:rPr>
+        <w:t>This is also how existing UIElements are implemented. For example, StackPanel is a panel which stacks its children one next to each other. This logic is implemented in the ArrangeOverride method. The Measure method tells that the StackPanel needs as much space as all its children together.</w:t>
+      </w:r>
+    </w:p>
+    <w:p>
+      <w:pPr>
+        <w:rPr>
+          <w:lang w:val="en-US"/>
+        </w:rPr>
+      </w:pPr>
+      <w:r>
+        <w:rPr>
+          <w:lang w:val="en-US"/>
+        </w:rPr>
+        <w:t>Measure and Arrange actually each have a parameter. Measure(Size maxSize) specifies the maximum available size which the element can use. Arrange(Size arrangeSize) means what? Read WPF Unleashed</w:t>
+      </w:r>
+    </w:p>
+    <w:p>
+      <w:pPr>
+        <w:pStyle w:val="Heading3"/>
+        <w:rPr>
+          <w:lang w:val="en-US"/>
+        </w:rPr>
+      </w:pPr>
+      <w:r>
+        <w:rPr>
+          <w:lang w:val="en-US"/>
+        </w:rPr>
+        <w:t>Graph matching and animation</w:t>
+      </w:r>
+    </w:p>
+    <w:p>
+      <w:pPr>
+        <w:rPr>
+          <w:lang w:val="en-US"/>
+        </w:rPr>
+      </w:pPr>
+    </w:p>
+    <w:p>
+      <w:pPr>
+        <w:pStyle w:val="Heading3"/>
+        <w:rPr>
+          <w:lang w:val="en-US"/>
+        </w:rPr>
+      </w:pPr>
+      <w:r>
+        <w:rPr>
+          <w:lang w:val="en-US"/>
+        </w:rPr>
+        <w:t>Spline routing</w:t>
+      </w:r>
+    </w:p>
+    <w:p>
+      <w:pPr>
+        <w:rPr>
+          <w:lang w:val="en-US"/>
+        </w:rPr>
+      </w:pPr>
+      <w:r>
+        <w:rPr>
+          <w:lang w:val="en-US"/>
+        </w:rPr>
+        <w:t>The problem:</w:t>
+      </w:r>
+    </w:p>
+    <w:p>
+      <w:pPr>
+        <w:rPr>
+          <w:lang w:val="en-US"/>
+        </w:rPr>
+      </w:pPr>
+      <w:r>
+        <w:rPr>
+          <w:lang w:val="en-US"/>
+        </w:rPr>
+        <w:t>Example of a solution (Graphviz): screenshot from Graphviz</w:t>
+      </w:r>
+    </w:p>
+    <w:p>
+      <w:pPr>
+        <w:rPr>
+          <w:lang w:val="en-US"/>
+        </w:rPr>
+      </w:pPr>
+      <w:r>
+        <w:rPr>
+          <w:lang w:val="en-US"/>
+        </w:rPr>
+        <w:t>One approach to routing splines is routing the edges one-by-one, that is treating every edge as completely separate input. This is how Graphviz does it. This approach can lead to spline overlaps.</w:t>
+      </w:r>
+    </w:p>
+    <w:p>
+      <w:pPr>
+        <w:rPr>
+          <w:lang w:val="en-US"/>
+        </w:rPr>
+      </w:pPr>
+      <w:r>
+        <w:rPr>
+          <w:lang w:val="en-US"/>
+        </w:rPr>
+        <w:t>Another approach could be routing the splines globally, i.e. every edge path can affect paths of other edges. Such approach could try to reduce edge overlaps while still maintaining reasonable edge paths. The Graphviz paper mentions this, but they do not provide any ideas for such algorithm.</w:t>
+      </w:r>
+    </w:p>
+    <w:p>
+      <w:pPr>
+        <w:rPr>
+          <w:lang w:val="en-US"/>
+        </w:rPr>
+      </w:pPr>
+      <w:r>
+        <w:rPr>
+          <w:lang w:val="en-US"/>
+        </w:rPr>
         <w:lastRenderedPageBreak/>
-        <w:t xml:space="preserve">In WPF the user can define his own user interface elements and completely control layout of their children by subclassing FrameworkElement  and overriding MeasureOverride() and ArrangeOverride() methods. </w:t>
-      </w:r>
-    </w:p>
-    <w:p>
-      <w:pPr>
-        <w:rPr>
-          <w:lang w:val="en-US"/>
-        </w:rPr>
-      </w:pPr>
-      <w:r>
-        <w:rPr>
-          <w:lang w:val="en-US"/>
-        </w:rPr>
-        <w:t>This is also how existing UIElements are implemented. For example, StackPanel is a panel which stacks its children one next to each other. This logic is implemented in the ArrangeOverride method. The Measure method tells that the StackPanel needs as much space as all its children together.</w:t>
-      </w:r>
-    </w:p>
-    <w:p>
-      <w:pPr>
-        <w:rPr>
-          <w:lang w:val="en-US"/>
-        </w:rPr>
-      </w:pPr>
-      <w:r>
-        <w:rPr>
-          <w:lang w:val="en-US"/>
-        </w:rPr>
-        <w:t>Measure and Arrange actually each have a parameter. Measure(Size maxSize) specifies the maximum available size which the element can use. Arrange(Size arrangeSize) means what? Read WPF Unleashed</w:t>
-      </w:r>
-    </w:p>
-    <w:p>
-      <w:pPr>
-        <w:pStyle w:val="Heading3"/>
-        <w:rPr>
-          <w:lang w:val="en-US"/>
-        </w:rPr>
-      </w:pPr>
-      <w:r>
-        <w:rPr>
-          <w:lang w:val="en-US"/>
-        </w:rPr>
-        <w:t>Graph matching and animation</w:t>
-      </w:r>
-    </w:p>
-    <w:p>
-      <w:pPr>
-        <w:rPr>
-          <w:lang w:val="en-US"/>
-        </w:rPr>
-      </w:pPr>
-    </w:p>
-    <w:p>
-      <w:pPr>
-        <w:pStyle w:val="Heading3"/>
-        <w:rPr>
-          <w:lang w:val="en-US"/>
-        </w:rPr>
-      </w:pPr>
-      <w:r>
-        <w:rPr>
-          <w:lang w:val="en-US"/>
-        </w:rPr>
-        <w:t>Spline routing</w:t>
-      </w:r>
-    </w:p>
-    <w:p>
-      <w:pPr>
-        <w:rPr>
-          <w:lang w:val="en-US"/>
-        </w:rPr>
-      </w:pPr>
-      <w:r>
-        <w:rPr>
-          <w:lang w:val="en-US"/>
-        </w:rPr>
-        <w:t>The problem:</w:t>
-      </w:r>
-    </w:p>
-    <w:p>
-      <w:pPr>
-        <w:rPr>
-          <w:lang w:val="en-US"/>
-        </w:rPr>
-      </w:pPr>
-      <w:r>
-        <w:rPr>
-          <w:lang w:val="en-US"/>
-        </w:rPr>
-        <w:t>Example of a solution (Graphviz): screenshot from Graphviz</w:t>
-      </w:r>
-    </w:p>
-    <w:p>
-      <w:pPr>
-        <w:rPr>
-          <w:lang w:val="en-US"/>
-        </w:rPr>
-      </w:pPr>
-      <w:r>
-        <w:rPr>
-          <w:lang w:val="en-US"/>
-        </w:rPr>
-        <w:t>One approach to routing splines is routing the edges one-by-one, that is treating every edge as completely separate input. This is how Graphviz does it. This approach can lead to spline overlaps.</w:t>
-      </w:r>
-    </w:p>
-    <w:p>
-      <w:pPr>
-        <w:rPr>
-          <w:lang w:val="en-US"/>
-        </w:rPr>
-      </w:pPr>
-      <w:r>
-        <w:rPr>
-          <w:lang w:val="en-US"/>
-        </w:rPr>
-        <w:t>Another approach could be routing the splines globally, i.e. every edge path can affect paths of other edges. Such approach could try to reduce edge overlaps while still maintaining reasonable edge paths. The Graphviz paper mentions this, but they do not provide any ideas for such algorithm.</w:t>
-      </w:r>
-    </w:p>
-    <w:p>
-      <w:pPr>
-        <w:rPr>
-          <w:lang w:val="en-US"/>
-        </w:rPr>
-      </w:pPr>
-      <w:r>
-        <w:rPr>
-          <w:lang w:val="en-US"/>
-        </w:rPr>
         <w:t xml:space="preserve">As said, Graphviz was used for routing the edges and the appearance of resulting graphs was good: screenshot </w:t>
       </w:r>
     </w:p>
@@ -22917,7 +23192,6 @@
         <w:rPr>
           <w:lang w:val="en-US"/>
         </w:rPr>
-        <w:lastRenderedPageBreak/>
         <w:t>Determine edge start and end point of edge e: draw a straight line from the center of edge’s source rectangle to the center of edge’s target rectangle. Where this line intersects the source rectangle is the start point e</w:t>
       </w:r>
       <w:r>
@@ -23170,6 +23444,7 @@
         <w:rPr>
           <w:lang w:val="en-US"/>
         </w:rPr>
+        <w:lastRenderedPageBreak/>
         <w:t xml:space="preserve">This algoritm is implemented to be completely reusable. The implementation can be found in /SplineRouting folder of SharpDevelop repository (link). The reusability is achieved by writing the algorithm to work with interfaces. Programming against interface is a common design practice. </w:t>
       </w:r>
     </w:p>
@@ -23243,153 +23518,153 @@
         <w:rPr>
           <w:lang w:val="en-US"/>
         </w:rPr>
+        <w:t>Edge overlaps</w:t>
+      </w:r>
+    </w:p>
+    <w:p>
+      <w:pPr>
+        <w:rPr>
+          <w:lang w:val="en-US"/>
+        </w:rPr>
+      </w:pPr>
+      <w:r>
+        <w:rPr>
+          <w:lang w:val="en-US"/>
+        </w:rPr>
+        <w:t>Like with Graphviz, the edges are routed one by one and sometimes can produce long overlaps. We solved this in the user interface by highlighting edge under cursor.</w:t>
+      </w:r>
+    </w:p>
+    <w:p>
+      <w:pPr>
+        <w:rPr>
+          <w:lang w:val="en-US"/>
+        </w:rPr>
+      </w:pPr>
+      <w:r>
+        <w:rPr>
+          <w:lang w:val="en-US"/>
+        </w:rPr>
+        <w:t>screenshot</w:t>
+      </w:r>
+    </w:p>
+    <w:p>
+      <w:pPr>
+        <w:pStyle w:val="Heading4"/>
+        <w:rPr>
+          <w:lang w:val="en-US"/>
+        </w:rPr>
+      </w:pPr>
+      <w:r>
+        <w:rPr>
+          <w:lang w:val="en-US"/>
+        </w:rPr>
+        <w:t>Multiple edges, self edges</w:t>
+      </w:r>
+    </w:p>
+    <w:p>
+      <w:pPr>
+        <w:rPr>
+          <w:lang w:val="en-US"/>
+        </w:rPr>
+      </w:pPr>
+      <w:r>
+        <w:rPr>
+          <w:lang w:val="en-US"/>
+        </w:rPr>
+        <w:t>Our algorithm also deals with the situation when there are multiple edges between one pair of boxes. This is solved by distributing the edge starting and ending points along the border of the box. Self edges are solved in a similar way.</w:t>
+      </w:r>
+    </w:p>
+    <w:p>
+      <w:pPr>
+        <w:rPr>
+          <w:lang w:val="en-US"/>
+        </w:rPr>
+      </w:pPr>
+      <w:r>
+        <w:rPr>
+          <w:lang w:val="en-US"/>
+        </w:rPr>
+        <w:t>Screenshot multi edges</w:t>
+      </w:r>
+    </w:p>
+    <w:p>
+      <w:pPr>
+        <w:rPr>
+          <w:lang w:val="en-US"/>
+        </w:rPr>
+      </w:pPr>
+      <w:r>
+        <w:rPr>
+          <w:lang w:val="en-US"/>
+        </w:rPr>
+        <w:t>Screenshot self edges</w:t>
+      </w:r>
+    </w:p>
+    <w:p>
+      <w:pPr>
+        <w:pStyle w:val="Heading4"/>
+        <w:rPr>
+          <w:lang w:val="en-US"/>
+        </w:rPr>
+      </w:pPr>
+      <w:r>
+        <w:rPr>
+          <w:lang w:val="en-US"/>
+        </w:rPr>
+        <w:t>Explicitly determined start and end point</w:t>
+      </w:r>
+    </w:p>
+    <w:p>
+      <w:pPr>
+        <w:rPr>
+          <w:lang w:val="en-US"/>
+        </w:rPr>
+      </w:pPr>
+      <w:r>
+        <w:rPr>
+          <w:lang w:val="en-US"/>
+        </w:rPr>
+        <w:t>Some layout engines (including Graphviz) let the user specify starting and ending point of the edge. This could be useful in object graph visualizer because the edge outgoing from an object property could start directly next to the title of the property. We considered this and concluded that the layout would get problematic when the contents of a node are scrolled – the edge point would have to move and the edge would have to be re-routed when scrolling. Therefore we decided not to implement this feature.</w:t>
+      </w:r>
+    </w:p>
+    <w:p>
+      <w:pPr>
+        <w:pStyle w:val="Heading4"/>
+        <w:rPr>
+          <w:lang w:val="en-US"/>
+        </w:rPr>
+      </w:pPr>
+      <w:r>
+        <w:rPr>
+          <w:lang w:val="en-US"/>
+        </w:rPr>
+        <w:t>Join smoothing</w:t>
+      </w:r>
+    </w:p>
+    <w:p>
+      <w:pPr>
+        <w:rPr>
+          <w:lang w:val="en-US"/>
+        </w:rPr>
+      </w:pPr>
+      <w:r>
+        <w:rPr>
+          <w:lang w:val="en-US"/>
+        </w:rPr>
+        <w:t>The last step of the algorithm – join smoothing – makes the result visually much more appealing:</w:t>
+      </w:r>
+    </w:p>
+    <w:p>
+      <w:pPr>
+        <w:rPr>
+          <w:lang w:val="en-US"/>
+        </w:rPr>
+      </w:pPr>
+      <w:r>
+        <w:rPr>
+          <w:lang w:val="en-US"/>
+        </w:rPr>
         <w:lastRenderedPageBreak/>
-        <w:t>Edge overlaps</w:t>
-      </w:r>
-    </w:p>
-    <w:p>
-      <w:pPr>
-        <w:rPr>
-          <w:lang w:val="en-US"/>
-        </w:rPr>
-      </w:pPr>
-      <w:r>
-        <w:rPr>
-          <w:lang w:val="en-US"/>
-        </w:rPr>
-        <w:t>Like with Graphviz, the edges are routed one by one and sometimes can produce long overlaps. We solved this in the user interface by highlighting edge under cursor.</w:t>
-      </w:r>
-    </w:p>
-    <w:p>
-      <w:pPr>
-        <w:rPr>
-          <w:lang w:val="en-US"/>
-        </w:rPr>
-      </w:pPr>
-      <w:r>
-        <w:rPr>
-          <w:lang w:val="en-US"/>
-        </w:rPr>
-        <w:t>screenshot</w:t>
-      </w:r>
-    </w:p>
-    <w:p>
-      <w:pPr>
-        <w:pStyle w:val="Heading4"/>
-        <w:rPr>
-          <w:lang w:val="en-US"/>
-        </w:rPr>
-      </w:pPr>
-      <w:r>
-        <w:rPr>
-          <w:lang w:val="en-US"/>
-        </w:rPr>
-        <w:t>Multiple edges, self edges</w:t>
-      </w:r>
-    </w:p>
-    <w:p>
-      <w:pPr>
-        <w:rPr>
-          <w:lang w:val="en-US"/>
-        </w:rPr>
-      </w:pPr>
-      <w:r>
-        <w:rPr>
-          <w:lang w:val="en-US"/>
-        </w:rPr>
-        <w:t>Our algorithm also deals with the situation when there are multiple edges between one pair of boxes. This is solved by distributing the edge starting and ending points along the border of the box. Self edges are solved in a similar way.</w:t>
-      </w:r>
-    </w:p>
-    <w:p>
-      <w:pPr>
-        <w:rPr>
-          <w:lang w:val="en-US"/>
-        </w:rPr>
-      </w:pPr>
-      <w:r>
-        <w:rPr>
-          <w:lang w:val="en-US"/>
-        </w:rPr>
-        <w:t>Screenshot multi edges</w:t>
-      </w:r>
-    </w:p>
-    <w:p>
-      <w:pPr>
-        <w:rPr>
-          <w:lang w:val="en-US"/>
-        </w:rPr>
-      </w:pPr>
-      <w:r>
-        <w:rPr>
-          <w:lang w:val="en-US"/>
-        </w:rPr>
-        <w:t>Screenshot self edges</w:t>
-      </w:r>
-    </w:p>
-    <w:p>
-      <w:pPr>
-        <w:pStyle w:val="Heading4"/>
-        <w:rPr>
-          <w:lang w:val="en-US"/>
-        </w:rPr>
-      </w:pPr>
-      <w:r>
-        <w:rPr>
-          <w:lang w:val="en-US"/>
-        </w:rPr>
-        <w:t>Explicitly determined start and end point</w:t>
-      </w:r>
-    </w:p>
-    <w:p>
-      <w:pPr>
-        <w:rPr>
-          <w:lang w:val="en-US"/>
-        </w:rPr>
-      </w:pPr>
-      <w:r>
-        <w:rPr>
-          <w:lang w:val="en-US"/>
-        </w:rPr>
-        <w:t>Some layout engines (including Graphviz) let the user specify starting and ending point of the edge. This could be useful in object graph visualizer because the edge outgoing from an object property could start directly next to the title of the property. We considered this and concluded that the layout would get problematic when the contents of a node are scrolled – the edge point would have to move and the edge would have to be re-routed when scrolling. Therefore we decided not to implement this feature.</w:t>
-      </w:r>
-    </w:p>
-    <w:p>
-      <w:pPr>
-        <w:pStyle w:val="Heading4"/>
-        <w:rPr>
-          <w:lang w:val="en-US"/>
-        </w:rPr>
-      </w:pPr>
-      <w:r>
-        <w:rPr>
-          <w:lang w:val="en-US"/>
-        </w:rPr>
-        <w:t>Join smoothing</w:t>
-      </w:r>
-    </w:p>
-    <w:p>
-      <w:pPr>
-        <w:rPr>
-          <w:lang w:val="en-US"/>
-        </w:rPr>
-      </w:pPr>
-      <w:r>
-        <w:rPr>
-          <w:lang w:val="en-US"/>
-        </w:rPr>
-        <w:t>The last step of the algorithm – join smoothing – makes the result visually much more appealing:</w:t>
-      </w:r>
-    </w:p>
-    <w:p>
-      <w:pPr>
-        <w:rPr>
-          <w:lang w:val="en-US"/>
-        </w:rPr>
-      </w:pPr>
-      <w:r>
-        <w:rPr>
-          <w:lang w:val="en-US"/>
-        </w:rPr>
         <w:t>Screenshot with join smoothing</w:t>
       </w:r>
     </w:p>
@@ -23517,7 +23792,6 @@
         <w:rPr>
           <w:lang w:val="en-US"/>
         </w:rPr>
-        <w:lastRenderedPageBreak/>
         <w:t>The result</w:t>
       </w:r>
     </w:p>
@@ -26527,6 +26801,92 @@
     </w:lvl>
   </w:abstractNum>
   <w:abstractNum w:abstractNumId="14">
+    <w:nsid w:val="4B831376"/>
+    <w:multiLevelType w:val="hybridMultilevel"/>
+    <w:tmpl w:val="B4CC9F72"/>
+    <w:lvl w:ilvl="0" w:tplc="0405000F">
+      <w:start w:val="1"/>
+      <w:numFmt w:val="decimal"/>
+      <w:lvlText w:val="%1."/>
+      <w:lvlJc w:val="left"/>
+      <w:pPr>
+        <w:ind w:left="720" w:hanging="360"/>
+      </w:pPr>
+    </w:lvl>
+    <w:lvl w:ilvl="1" w:tplc="04050019" w:tentative="1">
+      <w:start w:val="1"/>
+      <w:numFmt w:val="lowerLetter"/>
+      <w:lvlText w:val="%2."/>
+      <w:lvlJc w:val="left"/>
+      <w:pPr>
+        <w:ind w:left="1440" w:hanging="360"/>
+      </w:pPr>
+    </w:lvl>
+    <w:lvl w:ilvl="2" w:tplc="0405001B" w:tentative="1">
+      <w:start w:val="1"/>
+      <w:numFmt w:val="lowerRoman"/>
+      <w:lvlText w:val="%3."/>
+      <w:lvlJc w:val="right"/>
+      <w:pPr>
+        <w:ind w:left="2160" w:hanging="180"/>
+      </w:pPr>
+    </w:lvl>
+    <w:lvl w:ilvl="3" w:tplc="0405000F" w:tentative="1">
+      <w:start w:val="1"/>
+      <w:numFmt w:val="decimal"/>
+      <w:lvlText w:val="%4."/>
+      <w:lvlJc w:val="left"/>
+      <w:pPr>
+        <w:ind w:left="2880" w:hanging="360"/>
+      </w:pPr>
+    </w:lvl>
+    <w:lvl w:ilvl="4" w:tplc="04050019" w:tentative="1">
+      <w:start w:val="1"/>
+      <w:numFmt w:val="lowerLetter"/>
+      <w:lvlText w:val="%5."/>
+      <w:lvlJc w:val="left"/>
+      <w:pPr>
+        <w:ind w:left="3600" w:hanging="360"/>
+      </w:pPr>
+    </w:lvl>
+    <w:lvl w:ilvl="5" w:tplc="0405001B" w:tentative="1">
+      <w:start w:val="1"/>
+      <w:numFmt w:val="lowerRoman"/>
+      <w:lvlText w:val="%6."/>
+      <w:lvlJc w:val="right"/>
+      <w:pPr>
+        <w:ind w:left="4320" w:hanging="180"/>
+      </w:pPr>
+    </w:lvl>
+    <w:lvl w:ilvl="6" w:tplc="0405000F" w:tentative="1">
+      <w:start w:val="1"/>
+      <w:numFmt w:val="decimal"/>
+      <w:lvlText w:val="%7."/>
+      <w:lvlJc w:val="left"/>
+      <w:pPr>
+        <w:ind w:left="5040" w:hanging="360"/>
+      </w:pPr>
+    </w:lvl>
+    <w:lvl w:ilvl="7" w:tplc="04050019" w:tentative="1">
+      <w:start w:val="1"/>
+      <w:numFmt w:val="lowerLetter"/>
+      <w:lvlText w:val="%8."/>
+      <w:lvlJc w:val="left"/>
+      <w:pPr>
+        <w:ind w:left="5760" w:hanging="360"/>
+      </w:pPr>
+    </w:lvl>
+    <w:lvl w:ilvl="8" w:tplc="0405001B" w:tentative="1">
+      <w:start w:val="1"/>
+      <w:numFmt w:val="lowerRoman"/>
+      <w:lvlText w:val="%9."/>
+      <w:lvlJc w:val="right"/>
+      <w:pPr>
+        <w:ind w:left="6480" w:hanging="180"/>
+      </w:pPr>
+    </w:lvl>
+  </w:abstractNum>
+  <w:abstractNum w:abstractNumId="15">
     <w:nsid w:val="4BC04F27"/>
     <w:multiLevelType w:val="hybridMultilevel"/>
     <w:tmpl w:val="A7DC15B4"/>
@@ -26639,7 +26999,7 @@
       </w:rPr>
     </w:lvl>
   </w:abstractNum>
-  <w:abstractNum w:abstractNumId="15">
+  <w:abstractNum w:abstractNumId="16">
     <w:nsid w:val="4D9B793E"/>
     <w:multiLevelType w:val="hybridMultilevel"/>
     <w:tmpl w:val="421C7C60"/>
@@ -26751,7 +27111,7 @@
       </w:rPr>
     </w:lvl>
   </w:abstractNum>
-  <w:abstractNum w:abstractNumId="16">
+  <w:abstractNum w:abstractNumId="17">
     <w:nsid w:val="539539B4"/>
     <w:multiLevelType w:val="hybridMultilevel"/>
     <w:tmpl w:val="F5021024"/>
@@ -26863,7 +27223,7 @@
       </w:rPr>
     </w:lvl>
   </w:abstractNum>
-  <w:abstractNum w:abstractNumId="17">
+  <w:abstractNum w:abstractNumId="18">
     <w:nsid w:val="5D4A2774"/>
     <w:multiLevelType w:val="hybridMultilevel"/>
     <w:tmpl w:val="CBE0F692"/>
@@ -26976,7 +27336,7 @@
       </w:rPr>
     </w:lvl>
   </w:abstractNum>
-  <w:abstractNum w:abstractNumId="18">
+  <w:abstractNum w:abstractNumId="19">
     <w:nsid w:val="62EC33FE"/>
     <w:multiLevelType w:val="hybridMultilevel"/>
     <w:tmpl w:val="C8F4EEDE"/>
@@ -27089,7 +27449,7 @@
       </w:rPr>
     </w:lvl>
   </w:abstractNum>
-  <w:abstractNum w:abstractNumId="19">
+  <w:abstractNum w:abstractNumId="20">
     <w:nsid w:val="662A234D"/>
     <w:multiLevelType w:val="hybridMultilevel"/>
     <w:tmpl w:val="EC32BA60"/>
@@ -27202,7 +27562,7 @@
       </w:rPr>
     </w:lvl>
   </w:abstractNum>
-  <w:abstractNum w:abstractNumId="20">
+  <w:abstractNum w:abstractNumId="21">
     <w:nsid w:val="6E8531BB"/>
     <w:multiLevelType w:val="hybridMultilevel"/>
     <w:tmpl w:val="22A67B2A"/>
@@ -27315,7 +27675,7 @@
       </w:rPr>
     </w:lvl>
   </w:abstractNum>
-  <w:abstractNum w:abstractNumId="21">
+  <w:abstractNum w:abstractNumId="22">
     <w:nsid w:val="6F486752"/>
     <w:multiLevelType w:val="hybridMultilevel"/>
     <w:tmpl w:val="17428D8A"/>
@@ -27428,7 +27788,7 @@
       </w:rPr>
     </w:lvl>
   </w:abstractNum>
-  <w:abstractNum w:abstractNumId="22">
+  <w:abstractNum w:abstractNumId="23">
     <w:nsid w:val="72782F06"/>
     <w:multiLevelType w:val="hybridMultilevel"/>
     <w:tmpl w:val="6C846C94"/>
@@ -27540,7 +27900,7 @@
       </w:rPr>
     </w:lvl>
   </w:abstractNum>
-  <w:abstractNum w:abstractNumId="23">
+  <w:abstractNum w:abstractNumId="24">
     <w:nsid w:val="77BC39F8"/>
     <w:multiLevelType w:val="hybridMultilevel"/>
     <w:tmpl w:val="5A1C5D6C"/>
@@ -27653,7 +28013,7 @@
       </w:rPr>
     </w:lvl>
   </w:abstractNum>
-  <w:abstractNum w:abstractNumId="24">
+  <w:abstractNum w:abstractNumId="25">
     <w:nsid w:val="788B327A"/>
     <w:multiLevelType w:val="hybridMultilevel"/>
     <w:tmpl w:val="5FDAC3C6"/>
@@ -27766,7 +28126,7 @@
       </w:rPr>
     </w:lvl>
   </w:abstractNum>
-  <w:abstractNum w:abstractNumId="25">
+  <w:abstractNum w:abstractNumId="26">
     <w:nsid w:val="7ACC3919"/>
     <w:multiLevelType w:val="hybridMultilevel"/>
     <w:tmpl w:val="479CA29C"/>
@@ -27852,7 +28212,7 @@
       </w:pPr>
     </w:lvl>
   </w:abstractNum>
-  <w:abstractNum w:abstractNumId="26">
+  <w:abstractNum w:abstractNumId="27">
     <w:nsid w:val="7E723811"/>
     <w:multiLevelType w:val="hybridMultilevel"/>
     <w:tmpl w:val="58AAFBB6"/>
@@ -27966,31 +28326,31 @@
     </w:lvl>
   </w:abstractNum>
   <w:num w:numId="1">
-    <w:abstractNumId w:val="23"/>
+    <w:abstractNumId w:val="24"/>
   </w:num>
   <w:num w:numId="2">
-    <w:abstractNumId w:val="21"/>
+    <w:abstractNumId w:val="22"/>
   </w:num>
   <w:num w:numId="3">
     <w:abstractNumId w:val="10"/>
   </w:num>
   <w:num w:numId="4">
-    <w:abstractNumId w:val="17"/>
+    <w:abstractNumId w:val="18"/>
   </w:num>
   <w:num w:numId="5">
-    <w:abstractNumId w:val="18"/>
+    <w:abstractNumId w:val="19"/>
   </w:num>
   <w:num w:numId="6">
-    <w:abstractNumId w:val="24"/>
+    <w:abstractNumId w:val="25"/>
   </w:num>
   <w:num w:numId="7">
-    <w:abstractNumId w:val="20"/>
+    <w:abstractNumId w:val="21"/>
   </w:num>
   <w:num w:numId="8">
     <w:abstractNumId w:val="11"/>
   </w:num>
   <w:num w:numId="9">
-    <w:abstractNumId w:val="26"/>
+    <w:abstractNumId w:val="27"/>
   </w:num>
   <w:num w:numId="10">
     <w:abstractNumId w:val="13"/>
@@ -28002,7 +28362,7 @@
     <w:abstractNumId w:val="5"/>
   </w:num>
   <w:num w:numId="13">
-    <w:abstractNumId w:val="19"/>
+    <w:abstractNumId w:val="20"/>
   </w:num>
   <w:num w:numId="14">
     <w:abstractNumId w:val="9"/>
@@ -28017,7 +28377,7 @@
     <w:abstractNumId w:val="8"/>
   </w:num>
   <w:num w:numId="18">
-    <w:abstractNumId w:val="25"/>
+    <w:abstractNumId w:val="26"/>
   </w:num>
   <w:num w:numId="19">
     <w:abstractNumId w:val="1"/>
@@ -28032,19 +28392,22 @@
     <w:abstractNumId w:val="2"/>
   </w:num>
   <w:num w:numId="23">
-    <w:abstractNumId w:val="14"/>
+    <w:abstractNumId w:val="15"/>
   </w:num>
   <w:num w:numId="24">
-    <w:abstractNumId w:val="22"/>
+    <w:abstractNumId w:val="23"/>
   </w:num>
   <w:num w:numId="25">
     <w:abstractNumId w:val="6"/>
   </w:num>
   <w:num w:numId="26">
-    <w:abstractNumId w:val="15"/>
+    <w:abstractNumId w:val="16"/>
   </w:num>
   <w:num w:numId="27">
-    <w:abstractNumId w:val="16"/>
+    <w:abstractNumId w:val="17"/>
+  </w:num>
+  <w:num w:numId="28">
+    <w:abstractNumId w:val="14"/>
   </w:num>
 </w:numbering>
 </file>
@@ -29186,7 +29549,7 @@
 </file>
 
 <file path=customXml/itemProps1.xml><?xml version="1.0" encoding="utf-8"?>
-<ds:datastoreItem xmlns:ds="http://schemas.openxmlformats.org/officeDocument/2006/customXml" ds:itemID="{7ECBA7F1-EF78-4F90-B002-A740653C9A14}">
+<ds:datastoreItem xmlns:ds="http://schemas.openxmlformats.org/officeDocument/2006/customXml" ds:itemID="{C922D138-B1A7-4DE4-9D32-B3B7D27B42A7}">
   <ds:schemaRefs>
     <ds:schemaRef ds:uri="http://schemas.openxmlformats.org/officeDocument/2006/bibliography"/>
   </ds:schemaRefs>

</xml_diff>

<commit_message>
Wrote a section about the implementation of expanding of nodes.
</commit_message>
<xml_diff>
--- a/DebuggerVisualizers.docx
+++ b/DebuggerVisualizers.docx
@@ -7230,13 +7230,7 @@
         <w:rPr>
           <w:lang w:val="en-US"/>
         </w:rPr>
-        <w:t>extensible</w:t>
-      </w:r>
-      <w:r>
-        <w:rPr>
-          <w:lang w:val="en-US"/>
-        </w:rPr>
-        <w:t xml:space="preserve"> </w:t>
+        <w:t xml:space="preserve">extensible </w:t>
       </w:r>
       <w:r>
         <w:rPr>
@@ -7997,20 +7991,20 @@
           <w:highlight w:val="yellow"/>
           <w:lang w:val="en-US"/>
         </w:rPr>
+        <w:t>Maybe show IDoozer definition.</w:t>
+      </w:r>
+    </w:p>
+    <w:p>
+      <w:pPr>
+        <w:rPr>
+          <w:lang w:val="en-US"/>
+        </w:rPr>
+      </w:pPr>
+      <w:r>
+        <w:rPr>
+          <w:lang w:val="en-US"/>
+        </w:rPr>
         <w:lastRenderedPageBreak/>
-        <w:t>Maybe show IDoozer definition.</w:t>
-      </w:r>
-    </w:p>
-    <w:p>
-      <w:pPr>
-        <w:rPr>
-          <w:lang w:val="en-US"/>
-        </w:rPr>
-      </w:pPr>
-      <w:r>
-        <w:rPr>
-          <w:lang w:val="en-US"/>
-        </w:rPr>
         <w:t>Another codon we saw i</w:t>
       </w:r>
       <w:r>
@@ -8686,7 +8680,6 @@
         <w:rPr>
           <w:lang w:val="en-US"/>
         </w:rPr>
-        <w:lastRenderedPageBreak/>
         <w:t>Profiler</w:t>
       </w:r>
     </w:p>
@@ -8705,6 +8698,7 @@
         <w:rPr>
           <w:lang w:val="en-US"/>
         </w:rPr>
+        <w:lastRenderedPageBreak/>
         <w:t>Usage data collection</w:t>
       </w:r>
     </w:p>
@@ -9126,20 +9120,20 @@
         <w:rPr>
           <w:lang w:val="en-US"/>
         </w:rPr>
+        <w:t>IReturnType is a reference to a type. IReturnType.GetUnderlyingClass() returns the IClass this type represents. Can also be a ConstructedType, e.g. List&lt;string&gt; which doesn’t “exists” anywhere and then GetUnderlyingClass returns null.</w:t>
+      </w:r>
+    </w:p>
+    <w:p>
+      <w:pPr>
+        <w:rPr>
+          <w:lang w:val="en-US"/>
+        </w:rPr>
+      </w:pPr>
+      <w:r>
+        <w:rPr>
+          <w:lang w:val="en-US"/>
+        </w:rPr>
         <w:lastRenderedPageBreak/>
-        <w:t>IReturnType is a reference to a type. IReturnType.GetUnderlyingClass() returns the IClass this type represents. Can also be a ConstructedType, e.g. List&lt;string&gt; which doesn’t “exists” anywhere and then GetUnderlyingClass returns null.</w:t>
-      </w:r>
-    </w:p>
-    <w:p>
-      <w:pPr>
-        <w:rPr>
-          <w:lang w:val="en-US"/>
-        </w:rPr>
-      </w:pPr>
-      <w:r>
-        <w:rPr>
-          <w:lang w:val="en-US"/>
-        </w:rPr>
         <w:t>Entities converted to string representation by IAmbience.</w:t>
       </w:r>
     </w:p>
@@ -9678,73 +9672,73 @@
         <w:rPr>
           <w:lang w:val="en-US"/>
         </w:rPr>
+        <w:t>Terminology</w:t>
+      </w:r>
+    </w:p>
+    <w:p>
+      <w:pPr>
+        <w:rPr>
+          <w:lang w:val="en-US"/>
+        </w:rPr>
+      </w:pPr>
+      <w:r>
+        <w:rPr>
+          <w:lang w:val="en-US"/>
+        </w:rPr>
+        <w:t xml:space="preserve">The program under the control of the debugger is called a </w:t>
+      </w:r>
+      <w:r>
+        <w:rPr>
+          <w:b/>
+          <w:lang w:val="en-US"/>
+        </w:rPr>
+        <w:t>debuggee</w:t>
+      </w:r>
+      <w:r>
+        <w:rPr>
+          <w:lang w:val="en-US"/>
+        </w:rPr>
+        <w:t>.</w:t>
+      </w:r>
+    </w:p>
+    <w:p>
+      <w:pPr>
+        <w:pStyle w:val="Heading5"/>
+        <w:rPr>
+          <w:lang w:val="en-US"/>
+        </w:rPr>
+      </w:pPr>
+      <w:r>
+        <w:rPr>
+          <w:lang w:val="en-US"/>
+        </w:rPr>
+        <w:t>Fundamentals of debugging – copied from David</w:t>
+      </w:r>
+    </w:p>
+    <w:p>
+      <w:pPr>
+        <w:rPr>
+          <w:lang w:val="en-US"/>
+        </w:rPr>
+      </w:pPr>
+      <w:r>
+        <w:rPr>
+          <w:lang w:val="en-US"/>
+        </w:rPr>
+        <w:t>http://community.sharpdevelop.net/blogs/dsrbecky/archive/2010/07/29/debugger.aspx</w:t>
+      </w:r>
+    </w:p>
+    <w:p>
+      <w:pPr>
+        <w:rPr>
+          <w:lang w:val="en-US"/>
+        </w:rPr>
+      </w:pPr>
+      <w:r>
+        <w:rPr>
+          <w:lang w:val="en-US"/>
+        </w:rPr>
         <w:lastRenderedPageBreak/>
-        <w:t>Terminology</w:t>
-      </w:r>
-    </w:p>
-    <w:p>
-      <w:pPr>
-        <w:rPr>
-          <w:lang w:val="en-US"/>
-        </w:rPr>
-      </w:pPr>
-      <w:r>
-        <w:rPr>
-          <w:lang w:val="en-US"/>
-        </w:rPr>
-        <w:t xml:space="preserve">The program under the control of the debugger is called a </w:t>
-      </w:r>
-      <w:r>
-        <w:rPr>
-          <w:b/>
-          <w:lang w:val="en-US"/>
-        </w:rPr>
-        <w:t>debuggee</w:t>
-      </w:r>
-      <w:r>
-        <w:rPr>
-          <w:lang w:val="en-US"/>
-        </w:rPr>
-        <w:t>.</w:t>
-      </w:r>
-    </w:p>
-    <w:p>
-      <w:pPr>
-        <w:pStyle w:val="Heading5"/>
-        <w:rPr>
-          <w:lang w:val="en-US"/>
-        </w:rPr>
-      </w:pPr>
-      <w:r>
-        <w:rPr>
-          <w:lang w:val="en-US"/>
-        </w:rPr>
-        <w:t>Fundamentals of debugging – copied from David</w:t>
-      </w:r>
-    </w:p>
-    <w:p>
-      <w:pPr>
-        <w:rPr>
-          <w:lang w:val="en-US"/>
-        </w:rPr>
-      </w:pPr>
-      <w:r>
-        <w:rPr>
-          <w:lang w:val="en-US"/>
-        </w:rPr>
-        <w:t>http://community.sharpdevelop.net/blogs/dsrbecky/archive/2010/07/29/debugger.aspx</w:t>
-      </w:r>
-    </w:p>
-    <w:p>
-      <w:pPr>
-        <w:rPr>
-          <w:lang w:val="en-US"/>
-        </w:rPr>
-      </w:pPr>
-      <w:r>
-        <w:rPr>
-          <w:lang w:val="en-US"/>
-        </w:rPr>
         <w:t>The debugger can start a new debuggee process or it can attach to an existing one.  While the debuggee is running, there is not much the debugger can do.  Almost all operations are forbidden.  The debugger has to wait until the debuggee pauses - usually because user's breakpoint is hit.  Once the debuggee is paused, the debugger can investigate its state - it can look at the callstack, read local variables and so on.  Stepping or pressing "Continue" will put the debuggee into running state again.</w:t>
       </w:r>
     </w:p>
@@ -11676,88 +11670,88 @@
         <w:rPr>
           <w:lang w:val="en-US"/>
         </w:rPr>
+        <w:t>Investigating state of variables</w:t>
+      </w:r>
+    </w:p>
+    <w:p>
+      <w:pPr>
+        <w:rPr>
+          <w:lang w:val="en-US"/>
+        </w:rPr>
+      </w:pPr>
+      <w:r>
+        <w:rPr>
+          <w:lang w:val="en-US"/>
+        </w:rPr>
+        <w:t>We saw that the sample code could output contents of some variables in the debuggee. Let’s see how th</w:t>
+      </w:r>
+      <w:r>
+        <w:rPr>
+          <w:lang w:val="en-US"/>
+        </w:rPr>
+        <w:t>at</w:t>
+      </w:r>
+      <w:r>
+        <w:rPr>
+          <w:lang w:val="en-US"/>
+        </w:rPr>
+        <w:t xml:space="preserve"> works and what </w:t>
+      </w:r>
+      <w:r>
+        <w:rPr>
+          <w:lang w:val="en-US"/>
+        </w:rPr>
+        <w:t>the design decision were</w:t>
+      </w:r>
+      <w:r>
+        <w:rPr>
+          <w:lang w:val="en-US"/>
+        </w:rPr>
+        <w:t xml:space="preserve"> when building </w:t>
+      </w:r>
+      <w:r>
+        <w:rPr>
+          <w:lang w:val="en-US"/>
+        </w:rPr>
+        <w:t>this part of the</w:t>
+      </w:r>
+      <w:r>
+        <w:rPr>
+          <w:lang w:val="en-US"/>
+        </w:rPr>
+        <w:t xml:space="preserve"> </w:t>
+      </w:r>
+      <w:r>
+        <w:rPr>
+          <w:lang w:val="en-US"/>
+        </w:rPr>
+        <w:t>debugger</w:t>
+      </w:r>
+      <w:r>
+        <w:rPr>
+          <w:lang w:val="en-US"/>
+        </w:rPr>
+        <w:t xml:space="preserve"> API</w:t>
+      </w:r>
+      <w:r>
+        <w:rPr>
+          <w:lang w:val="en-US"/>
+        </w:rPr>
+        <w:t>.</w:t>
+      </w:r>
+    </w:p>
+    <w:p>
+      <w:pPr>
+        <w:pStyle w:val="Heading6"/>
+        <w:rPr>
+          <w:lang w:val="en-US"/>
+        </w:rPr>
+      </w:pPr>
+      <w:r>
+        <w:rPr>
+          <w:lang w:val="en-US"/>
+        </w:rPr>
         <w:lastRenderedPageBreak/>
-        <w:t>Investigating state of variables</w:t>
-      </w:r>
-    </w:p>
-    <w:p>
-      <w:pPr>
-        <w:rPr>
-          <w:lang w:val="en-US"/>
-        </w:rPr>
-      </w:pPr>
-      <w:r>
-        <w:rPr>
-          <w:lang w:val="en-US"/>
-        </w:rPr>
-        <w:t>We saw that the sample code could output contents of some variables in the debuggee. Let’s see how th</w:t>
-      </w:r>
-      <w:r>
-        <w:rPr>
-          <w:lang w:val="en-US"/>
-        </w:rPr>
-        <w:t>at</w:t>
-      </w:r>
-      <w:r>
-        <w:rPr>
-          <w:lang w:val="en-US"/>
-        </w:rPr>
-        <w:t xml:space="preserve"> works and what </w:t>
-      </w:r>
-      <w:r>
-        <w:rPr>
-          <w:lang w:val="en-US"/>
-        </w:rPr>
-        <w:t>the design decision were</w:t>
-      </w:r>
-      <w:r>
-        <w:rPr>
-          <w:lang w:val="en-US"/>
-        </w:rPr>
-        <w:t xml:space="preserve"> when building </w:t>
-      </w:r>
-      <w:r>
-        <w:rPr>
-          <w:lang w:val="en-US"/>
-        </w:rPr>
-        <w:t>this part of the</w:t>
-      </w:r>
-      <w:r>
-        <w:rPr>
-          <w:lang w:val="en-US"/>
-        </w:rPr>
-        <w:t xml:space="preserve"> </w:t>
-      </w:r>
-      <w:r>
-        <w:rPr>
-          <w:lang w:val="en-US"/>
-        </w:rPr>
-        <w:t>debugger</w:t>
-      </w:r>
-      <w:r>
-        <w:rPr>
-          <w:lang w:val="en-US"/>
-        </w:rPr>
-        <w:t xml:space="preserve"> API</w:t>
-      </w:r>
-      <w:r>
-        <w:rPr>
-          <w:lang w:val="en-US"/>
-        </w:rPr>
-        <w:t>.</w:t>
-      </w:r>
-    </w:p>
-    <w:p>
-      <w:pPr>
-        <w:pStyle w:val="Heading6"/>
-        <w:rPr>
-          <w:lang w:val="en-US"/>
-        </w:rPr>
-      </w:pPr>
-      <w:r>
-        <w:rPr>
-          <w:lang w:val="en-US"/>
-        </w:rPr>
         <w:t>Values</w:t>
       </w:r>
     </w:p>
@@ -12290,55 +12284,247 @@
         <w:pStyle w:val="Heading6"/>
       </w:pPr>
       <w:r>
+        <w:t>Expressions</w:t>
+      </w:r>
+    </w:p>
+    <w:p>
+      <w:r>
+        <w:t>To get around the problem with Garbage collection invalidating Values, Debugger.Core</w:t>
+      </w:r>
+      <w:r>
+        <w:t xml:space="preserve"> </w:t>
+      </w:r>
+      <w:r>
+        <w:t xml:space="preserve">provides </w:t>
+      </w:r>
+      <w:r>
+        <w:rPr>
+          <w:b/>
+        </w:rPr>
+        <w:t>expressions</w:t>
+      </w:r>
+      <w:r>
+        <w:t xml:space="preserve">. Expression </w:t>
+      </w:r>
+      <w:r>
+        <w:t>represents a way to obtain</w:t>
+      </w:r>
+      <w:r>
+        <w:t xml:space="preserve"> Value, for example "foo.bar.Person“.</w:t>
+      </w:r>
+      <w:r>
+        <w:t xml:space="preserve"> Expression itself is not </w:t>
+      </w:r>
+      <w:r>
+        <w:t>stored in the</w:t>
+      </w:r>
+      <w:r>
+        <w:t xml:space="preserve"> string</w:t>
+      </w:r>
+      <w:r>
+        <w:t xml:space="preserve"> form</w:t>
+      </w:r>
+      <w:r>
+        <w:t xml:space="preserve">, but </w:t>
+      </w:r>
+      <w:r>
+        <w:t>as a</w:t>
+      </w:r>
+      <w:r>
+        <w:t xml:space="preserve"> tree. Actually, Debugger.Core uses NRefactory Expressions to represent expressions. This is why Debugger.Core has a dependency on NRefactory.</w:t>
+      </w:r>
+      <w:r>
+        <w:t xml:space="preserve"> </w:t>
+      </w:r>
+    </w:p>
+    <w:p>
+      <w:r>
         <w:lastRenderedPageBreak/>
-        <w:t>Expressions</w:t>
-      </w:r>
-    </w:p>
-    <w:p>
-      <w:r>
-        <w:t>To get around the problem with Garbage collection invalidating Values, Debugger.Core</w:t>
+        <w:t>Expressions can be turned into their string representation (e.g. "foo.bar.Person“) and parsed from a string in C# format. This functionality already comes from NRefactory.</w:t>
+      </w:r>
+    </w:p>
+    <w:p>
+      <w:r>
+        <w:t>Expressions can be Evaluated using Expression.Evaluate(), producing a Value. That makes them very useful – instead of keeping a Value and never knowing when it becomes invalid, we keep an expression an evaluate it whenever we need its value. Indeed, this how all the debugging UI of SharpDevelop uses the expressions: When the</w:t>
+      </w:r>
+      <w:r>
+        <w:t xml:space="preserve"> user has "foo.bar" open and expands "Person", SharpDevelop first generate</w:t>
+      </w:r>
+      <w:r>
+        <w:t>s</w:t>
+      </w:r>
+      <w:r>
+        <w:t xml:space="preserve"> the expression "foo.bar.Person" and </w:t>
+      </w:r>
+      <w:r>
+        <w:t xml:space="preserve">then </w:t>
+      </w:r>
+      <w:r>
+        <w:t>evaluates it.</w:t>
+      </w:r>
+    </w:p>
+    <w:p>
+      <w:pPr>
+        <w:rPr>
+          <w:lang w:eastAsia="cs-CZ"/>
+        </w:rPr>
+      </w:pPr>
+      <w:r>
+        <w:rPr>
+          <w:lang w:eastAsia="cs-CZ"/>
+        </w:rPr>
+        <w:t xml:space="preserve">At one point in the past, the Value class was designed so that it would remember </w:t>
+      </w:r>
+      <w:r>
+        <w:rPr>
+          <w:lang w:eastAsia="cs-CZ"/>
+        </w:rPr>
+        <w:t>the expression using which i</w:t>
+      </w:r>
+      <w:r>
+        <w:rPr>
+          <w:lang w:eastAsia="cs-CZ"/>
+        </w:rPr>
+        <w:t>t was obtained and automatically reevaluate itself if needed.  However, this approach turned out to be quite difficult to debug since a relatively simple call could cause complicated chain of events.  The expression based approach is more explicit and thus allows better reasoning about the program - both in terms of behaviour and performance.</w:t>
+      </w:r>
+    </w:p>
+    <w:p>
+      <w:pPr>
+        <w:pStyle w:val="Heading6"/>
+        <w:rPr>
+          <w:lang w:val="en-US"/>
+        </w:rPr>
+      </w:pPr>
+      <w:r>
+        <w:rPr>
+          <w:lang w:val="en-US"/>
+        </w:rPr>
+        <w:t>Expression caching</w:t>
+      </w:r>
+    </w:p>
+    <w:p>
+      <w:pPr>
+        <w:rPr>
+          <w:lang w:eastAsia="cs-CZ"/>
+        </w:rPr>
+      </w:pPr>
+      <w:r>
+        <w:t>As we said – expressions are useful. Instead of keeping a Value and never knowing when it becomes invalid, we keep an expression an evaluate it whenever we need its value</w:t>
+      </w:r>
+      <w:r>
+        <w:t>.</w:t>
       </w:r>
       <w:r>
         <w:t xml:space="preserve"> </w:t>
       </w:r>
       <w:r>
-        <w:t xml:space="preserve">provides </w:t>
-      </w:r>
-      <w:r>
-        <w:rPr>
-          <w:b/>
-        </w:rPr>
-        <w:t>expressions</w:t>
-      </w:r>
-      <w:r>
-        <w:t xml:space="preserve">. Expression </w:t>
-      </w:r>
-      <w:r>
-        <w:t>represents a way to obtain</w:t>
-      </w:r>
-      <w:r>
-        <w:t xml:space="preserve"> Value, for example "foo.bar.Person“.</w:t>
-      </w:r>
-      <w:r>
-        <w:t xml:space="preserve"> Expression itself is not </w:t>
-      </w:r>
-      <w:r>
-        <w:t>stored in the</w:t>
-      </w:r>
-      <w:r>
-        <w:t xml:space="preserve"> string</w:t>
-      </w:r>
-      <w:r>
-        <w:t xml:space="preserve"> form</w:t>
-      </w:r>
-      <w:r>
-        <w:t xml:space="preserve">, but </w:t>
-      </w:r>
-      <w:r>
-        <w:t>as a</w:t>
-      </w:r>
-      <w:r>
-        <w:t xml:space="preserve"> tree. Actually, Debugger.Core uses NRefactory Expressions to represent expressions. This is why Debugger.Core has a dependency on NRefactory.</w:t>
+        <w:t xml:space="preserve">Here </w:t>
+      </w:r>
+      <w:r>
+        <w:t>obviously</w:t>
+      </w:r>
+      <w:r>
+        <w:t xml:space="preserve"> comes</w:t>
+      </w:r>
+      <w:r>
+        <w:t xml:space="preserve"> space for caching – there is no need to evaluate the same expression twice</w:t>
+      </w:r>
+      <w:r>
+        <w:t xml:space="preserve"> if the debuggee has not </w:t>
+      </w:r>
+      <w:r>
+        <w:t>yet been resumed. We can remember the Value obtained by evaluating the Expression and when evaluating the same ex</w:t>
+      </w:r>
+      <w:r>
+        <w:t>pression next time, just return</w:t>
+      </w:r>
+      <w:r>
+        <w:t xml:space="preserve"> the Value if it is still valid.</w:t>
+      </w:r>
+    </w:p>
+    <w:p>
+      <w:pPr>
+        <w:pStyle w:val="Heading6"/>
+        <w:rPr>
+          <w:lang w:val="en-US"/>
+        </w:rPr>
+      </w:pPr>
+      <w:r>
+        <w:rPr>
+          <w:lang w:val="en-US"/>
+        </w:rPr>
+        <w:t>Expression evaluation</w:t>
+      </w:r>
+    </w:p>
+    <w:p>
+      <w:pPr>
+        <w:rPr>
+          <w:lang w:val="en-US"/>
+        </w:rPr>
+      </w:pPr>
+      <w:r>
+        <w:rPr>
+          <w:lang w:val="en-US"/>
+        </w:rPr>
+        <w:t>In the section about NRefatory</w:t>
+      </w:r>
+      <w:r>
+        <w:rPr>
+          <w:lang w:val="en-US"/>
+        </w:rPr>
+        <w:t xml:space="preserve"> we talked about Visitors. Visitors are use</w:t>
+      </w:r>
+      <w:r>
+        <w:rPr>
+          <w:lang w:val="en-US"/>
+        </w:rPr>
+        <w:t xml:space="preserve">d </w:t>
+      </w:r>
+      <w:r>
+        <w:rPr>
+          <w:lang w:val="en-US"/>
+        </w:rPr>
+        <w:t xml:space="preserve">to </w:t>
+      </w:r>
+      <w:r>
+        <w:rPr>
+          <w:lang w:val="en-US"/>
+        </w:rPr>
+        <w:t>the walk the expression trees for many various purposes (e.g. turning the expression tree into its string representation).</w:t>
+      </w:r>
+    </w:p>
+    <w:p>
+      <w:r>
+        <w:rPr>
+          <w:lang w:val="en-US"/>
+        </w:rPr>
+        <w:t xml:space="preserve">As Visitors are the primary way to work with NRefactory expressions, </w:t>
+      </w:r>
+      <w:r>
+        <w:t>ExpressionEvaluator is also a Visitor.</w:t>
+      </w:r>
+      <w:r>
+        <w:t xml:space="preserve"> This makes a lot of sense because the evaluation can be defined recursively:</w:t>
+      </w:r>
+    </w:p>
+    <w:p>
+      <w:r>
+        <w:t xml:space="preserve">No matter </w:t>
+      </w:r>
+      <w:r>
+        <w:t>whether</w:t>
+      </w:r>
+      <w:r>
+        <w:t xml:space="preserve"> we have an expression „list[</w:t>
+      </w:r>
+      <w:r>
+        <w:t>i+</w:t>
+      </w:r>
+      <w:r>
+        <w:t xml:space="preserve">3].Name“ or „person.Name“, we always want to evaluate whatever is on the left of „.Name“ and </w:t>
+      </w:r>
+      <w:r>
+        <w:t>then on the result of the evaluation, get the value of the property called Name.</w:t>
       </w:r>
       <w:r>
         <w:t xml:space="preserve"> </w:t>
@@ -12346,198 +12532,6 @@
     </w:p>
     <w:p>
       <w:r>
-        <w:t>Expressions can be turned into their string representation (e.g. "foo.bar.Person“) and parsed from a string in C# format. This functionality already comes from NRefactory.</w:t>
-      </w:r>
-    </w:p>
-    <w:p>
-      <w:r>
-        <w:t>Expressions can be Evaluated using Expression.Evaluate(), producing a Value. That makes them very useful – instead of keeping a Value and never knowing when it becomes invalid, we keep an expression an evaluate it whenever we need its value. Indeed, this how all the debugging UI of SharpDevelop uses the expressions: When the</w:t>
-      </w:r>
-      <w:r>
-        <w:t xml:space="preserve"> user has "foo.bar" open and expands "Person", SharpDevelop first generate</w:t>
-      </w:r>
-      <w:r>
-        <w:t>s</w:t>
-      </w:r>
-      <w:r>
-        <w:t xml:space="preserve"> the expression "foo.bar.Person" and </w:t>
-      </w:r>
-      <w:r>
-        <w:t xml:space="preserve">then </w:t>
-      </w:r>
-      <w:r>
-        <w:t>evaluates it.</w:t>
-      </w:r>
-    </w:p>
-    <w:p>
-      <w:pPr>
-        <w:rPr>
-          <w:lang w:eastAsia="cs-CZ"/>
-        </w:rPr>
-      </w:pPr>
-      <w:r>
-        <w:rPr>
-          <w:lang w:eastAsia="cs-CZ"/>
-        </w:rPr>
-        <w:t xml:space="preserve">At one point in the past, the Value class was designed so that it would remember </w:t>
-      </w:r>
-      <w:r>
-        <w:rPr>
-          <w:lang w:eastAsia="cs-CZ"/>
-        </w:rPr>
-        <w:t>the expression using which i</w:t>
-      </w:r>
-      <w:r>
-        <w:rPr>
-          <w:lang w:eastAsia="cs-CZ"/>
-        </w:rPr>
-        <w:t>t was obtained and automatically reevaluate itself if needed.  However, this approach turned out to be quite difficult to debug since a relatively simple call could cause complicated chain of events.  The expression based approach is more explicit and thus allows better reasoning about the program - both in terms of behaviour and performance.</w:t>
-      </w:r>
-    </w:p>
-    <w:p>
-      <w:pPr>
-        <w:pStyle w:val="Heading6"/>
-        <w:rPr>
-          <w:lang w:val="en-US"/>
-        </w:rPr>
-      </w:pPr>
-      <w:r>
-        <w:rPr>
-          <w:lang w:val="en-US"/>
-        </w:rPr>
-        <w:t>Expression caching</w:t>
-      </w:r>
-    </w:p>
-    <w:p>
-      <w:pPr>
-        <w:rPr>
-          <w:lang w:eastAsia="cs-CZ"/>
-        </w:rPr>
-      </w:pPr>
-      <w:r>
-        <w:t>As we said – expressions are useful. Instead of keeping a Value and never knowing when it becomes invalid, we keep an expression an evaluate it whenever we need its value</w:t>
-      </w:r>
-      <w:r>
-        <w:t>.</w:t>
-      </w:r>
-      <w:r>
-        <w:t xml:space="preserve"> </w:t>
-      </w:r>
-      <w:r>
-        <w:t xml:space="preserve">Here </w:t>
-      </w:r>
-      <w:r>
-        <w:t>obviously</w:t>
-      </w:r>
-      <w:r>
-        <w:t xml:space="preserve"> comes</w:t>
-      </w:r>
-      <w:r>
-        <w:t xml:space="preserve"> space for caching – there is no need to evaluate the same expression twice</w:t>
-      </w:r>
-      <w:r>
-        <w:t xml:space="preserve"> if the debuggee has not </w:t>
-      </w:r>
-      <w:r>
-        <w:t>yet been resumed. We can remember the Value obtained by evaluating the Expression and when evaluating the same ex</w:t>
-      </w:r>
-      <w:r>
-        <w:t>pression next time, just return</w:t>
-      </w:r>
-      <w:r>
-        <w:t xml:space="preserve"> the Value if it is still valid.</w:t>
-      </w:r>
-    </w:p>
-    <w:p>
-      <w:pPr>
-        <w:pStyle w:val="Heading6"/>
-        <w:rPr>
-          <w:lang w:val="en-US"/>
-        </w:rPr>
-      </w:pPr>
-      <w:r>
-        <w:rPr>
-          <w:lang w:val="en-US"/>
-        </w:rPr>
-        <w:t>Expression evaluation</w:t>
-      </w:r>
-    </w:p>
-    <w:p>
-      <w:pPr>
-        <w:rPr>
-          <w:lang w:val="en-US"/>
-        </w:rPr>
-      </w:pPr>
-      <w:r>
-        <w:rPr>
-          <w:lang w:val="en-US"/>
-        </w:rPr>
-        <w:t>In the section about NRefatory</w:t>
-      </w:r>
-      <w:r>
-        <w:rPr>
-          <w:lang w:val="en-US"/>
-        </w:rPr>
-        <w:t xml:space="preserve"> we talked about Visitors. Visitors are use</w:t>
-      </w:r>
-      <w:r>
-        <w:rPr>
-          <w:lang w:val="en-US"/>
-        </w:rPr>
-        <w:t xml:space="preserve">d </w:t>
-      </w:r>
-      <w:r>
-        <w:rPr>
-          <w:lang w:val="en-US"/>
-        </w:rPr>
-        <w:t xml:space="preserve">to </w:t>
-      </w:r>
-      <w:r>
-        <w:rPr>
-          <w:lang w:val="en-US"/>
-        </w:rPr>
-        <w:t>the walk the expression trees for many various purposes (e.g. turning the expression tree into its string representation).</w:t>
-      </w:r>
-    </w:p>
-    <w:p>
-      <w:r>
-        <w:rPr>
-          <w:lang w:val="en-US"/>
-        </w:rPr>
-        <w:t xml:space="preserve">As Visitors are the primary way to work with NRefactory expressions, </w:t>
-      </w:r>
-      <w:r>
-        <w:t>ExpressionEvaluator is also a Visitor.</w:t>
-      </w:r>
-      <w:r>
-        <w:t xml:space="preserve"> This makes a lot of sense because the evaluation can be defined recursively:</w:t>
-      </w:r>
-    </w:p>
-    <w:p>
-      <w:r>
-        <w:t xml:space="preserve">No matter </w:t>
-      </w:r>
-      <w:r>
-        <w:t>whether</w:t>
-      </w:r>
-      <w:r>
-        <w:t xml:space="preserve"> we have an expression „list[</w:t>
-      </w:r>
-      <w:r>
-        <w:t>i+</w:t>
-      </w:r>
-      <w:r>
-        <w:t xml:space="preserve">3].Name“ or „person.Name“, we always want to evaluate whatever is on the left of „.Name“ and </w:t>
-      </w:r>
-      <w:r>
-        <w:t>then on the result of the evaluation, get the value of the property called Name.</w:t>
-      </w:r>
-      <w:r>
-        <w:t xml:space="preserve"> </w:t>
-      </w:r>
-    </w:p>
-    <w:p>
-      <w:r>
         <w:t>To evaluate „list[i+3]“ we evaluate „i+3“ (or whatever expression is in the indexer) and then</w:t>
       </w:r>
       <w:r>
@@ -12559,7 +12553,6 @@
     </w:p>
     <w:p>
       <w:r>
-        <w:lastRenderedPageBreak/>
         <w:t>string Name { get { this.name; } }</w:t>
       </w:r>
     </w:p>
@@ -12582,6 +12575,7 @@
     </w:p>
     <w:p>
       <w:r>
+        <w:lastRenderedPageBreak/>
         <w:t>To get the values of the properties, i</w:t>
       </w:r>
       <w:r>
@@ -13353,7 +13347,6 @@
         <w:rPr>
           <w:lang w:val="en-US"/>
         </w:rPr>
-        <w:lastRenderedPageBreak/>
         <w:t>Architecture</w:t>
       </w:r>
     </w:p>
@@ -13445,7 +13438,14 @@
         <w:rPr>
           <w:lang w:val="en-US" w:eastAsia="cs-CZ"/>
         </w:rPr>
-        <w:t>which makes it a bit easier to use.  It converts 'out' parameters to return values and tracks returned COM objects so that they can be explicitly released (this is necessary so that the debugger does not lock assemblies).  The layer also contains several hand-written methods that handle marshaling of strings and other objects.</w:t>
+        <w:t xml:space="preserve">which makes it a bit easier to use.  It converts 'out' parameters to return values and tracks returned COM objects so that they can </w:t>
+      </w:r>
+      <w:r>
+        <w:rPr>
+          <w:lang w:val="en-US" w:eastAsia="cs-CZ"/>
+        </w:rPr>
+        <w:lastRenderedPageBreak/>
+        <w:t>be explicitly released (this is necessary so that the debugger does not lock assemblies).  The layer also contains several hand-written methods that handle marshaling of strings and other objects.</w:t>
       </w:r>
     </w:p>
     <w:p>
@@ -14089,7 +14089,6 @@
         <w:rPr>
           <w:lang w:val="en-US"/>
         </w:rPr>
-        <w:lastRenderedPageBreak/>
         <w:t>D</w:t>
       </w:r>
       <w:r>
@@ -14265,6 +14264,7 @@
         <w:rPr>
           <w:lang w:val="en-US"/>
         </w:rPr>
+        <w:lastRenderedPageBreak/>
         <w:t>Graph layout</w:t>
       </w:r>
     </w:p>
@@ -14942,120 +14942,120 @@
         <w:rPr>
           <w:lang w:val="en-US"/>
         </w:rPr>
+        <w:t xml:space="preserve">  foreach reference in </w:t>
+      </w:r>
+      <w:r>
+        <w:rPr>
+          <w:b/>
+          <w:lang w:val="en-US"/>
+        </w:rPr>
+        <w:t>GetReferences</w:t>
+      </w:r>
+      <w:r>
+        <w:rPr>
+          <w:lang w:val="en-US"/>
+        </w:rPr>
+        <w:t>(</w:t>
+      </w:r>
+      <w:r>
+        <w:rPr>
+          <w:lang w:val="en-US"/>
+        </w:rPr>
+        <w:t>value</w:t>
+      </w:r>
+      <w:r>
+        <w:rPr>
+          <w:lang w:val="en-US"/>
+        </w:rPr>
+        <w:t>)</w:t>
+      </w:r>
+    </w:p>
+    <w:p>
+      <w:pPr>
+        <w:rPr>
+          <w:lang w:val="en-US"/>
+        </w:rPr>
+      </w:pPr>
+      <w:r>
+        <w:rPr>
+          <w:lang w:val="en-US"/>
+        </w:rPr>
+        <w:t xml:space="preserve">    existingNode = Get</w:t>
+      </w:r>
+      <w:r>
+        <w:rPr>
+          <w:lang w:val="en-US"/>
+        </w:rPr>
+        <w:t>Seen</w:t>
+      </w:r>
+      <w:r>
+        <w:rPr>
+          <w:lang w:val="en-US"/>
+        </w:rPr>
+        <w:t>Node(reference)</w:t>
+      </w:r>
+    </w:p>
+    <w:p>
+      <w:pPr>
+        <w:rPr>
+          <w:lang w:val="en-US"/>
+        </w:rPr>
+      </w:pPr>
+      <w:r>
+        <w:rPr>
+          <w:lang w:val="en-US"/>
+        </w:rPr>
+        <w:t xml:space="preserve">    if existingNode != null then MakeEdge(</w:t>
+      </w:r>
+      <w:r>
+        <w:rPr>
+          <w:lang w:val="en-US"/>
+        </w:rPr>
+        <w:t>node</w:t>
+      </w:r>
+      <w:r>
+        <w:rPr>
+          <w:lang w:val="en-US"/>
+        </w:rPr>
+        <w:t>, existingNode)</w:t>
+      </w:r>
+    </w:p>
+    <w:p>
+      <w:pPr>
+        <w:rPr>
+          <w:lang w:val="en-US"/>
+        </w:rPr>
+      </w:pPr>
+      <w:r>
+        <w:rPr>
+          <w:lang w:val="en-US"/>
+        </w:rPr>
+        <w:t xml:space="preserve">    else MakeEdge(</w:t>
+      </w:r>
+      <w:r>
+        <w:rPr>
+          <w:lang w:val="en-US"/>
+        </w:rPr>
+        <w:t>node</w:t>
+      </w:r>
+      <w:r>
+        <w:rPr>
+          <w:lang w:val="en-US"/>
+        </w:rPr>
+        <w:t>, MakeGraph(reference))</w:t>
+      </w:r>
+    </w:p>
+    <w:p>
+      <w:pPr>
+        <w:rPr>
+          <w:lang w:val="en-US"/>
+        </w:rPr>
+      </w:pPr>
+      <w:r>
+        <w:rPr>
+          <w:lang w:val="en-US"/>
+        </w:rPr>
         <w:lastRenderedPageBreak/>
-        <w:t xml:space="preserve">  foreach reference in </w:t>
-      </w:r>
-      <w:r>
-        <w:rPr>
-          <w:b/>
-          <w:lang w:val="en-US"/>
-        </w:rPr>
-        <w:t>GetReferences</w:t>
-      </w:r>
-      <w:r>
-        <w:rPr>
-          <w:lang w:val="en-US"/>
-        </w:rPr>
-        <w:t>(</w:t>
-      </w:r>
-      <w:r>
-        <w:rPr>
-          <w:lang w:val="en-US"/>
-        </w:rPr>
-        <w:t>value</w:t>
-      </w:r>
-      <w:r>
-        <w:rPr>
-          <w:lang w:val="en-US"/>
-        </w:rPr>
-        <w:t>)</w:t>
-      </w:r>
-    </w:p>
-    <w:p>
-      <w:pPr>
-        <w:rPr>
-          <w:lang w:val="en-US"/>
-        </w:rPr>
-      </w:pPr>
-      <w:r>
-        <w:rPr>
-          <w:lang w:val="en-US"/>
-        </w:rPr>
-        <w:t xml:space="preserve">    existingNode = Get</w:t>
-      </w:r>
-      <w:r>
-        <w:rPr>
-          <w:lang w:val="en-US"/>
-        </w:rPr>
-        <w:t>Seen</w:t>
-      </w:r>
-      <w:r>
-        <w:rPr>
-          <w:lang w:val="en-US"/>
-        </w:rPr>
-        <w:t>Node(reference)</w:t>
-      </w:r>
-    </w:p>
-    <w:p>
-      <w:pPr>
-        <w:rPr>
-          <w:lang w:val="en-US"/>
-        </w:rPr>
-      </w:pPr>
-      <w:r>
-        <w:rPr>
-          <w:lang w:val="en-US"/>
-        </w:rPr>
-        <w:t xml:space="preserve">    if existingNode != null then MakeEdge(</w:t>
-      </w:r>
-      <w:r>
-        <w:rPr>
-          <w:lang w:val="en-US"/>
-        </w:rPr>
-        <w:t>node</w:t>
-      </w:r>
-      <w:r>
-        <w:rPr>
-          <w:lang w:val="en-US"/>
-        </w:rPr>
-        <w:t>, existingNode)</w:t>
-      </w:r>
-    </w:p>
-    <w:p>
-      <w:pPr>
-        <w:rPr>
-          <w:lang w:val="en-US"/>
-        </w:rPr>
-      </w:pPr>
-      <w:r>
-        <w:rPr>
-          <w:lang w:val="en-US"/>
-        </w:rPr>
-        <w:t xml:space="preserve">    else MakeEdge(</w:t>
-      </w:r>
-      <w:r>
-        <w:rPr>
-          <w:lang w:val="en-US"/>
-        </w:rPr>
-        <w:t>node</w:t>
-      </w:r>
-      <w:r>
-        <w:rPr>
-          <w:lang w:val="en-US"/>
-        </w:rPr>
-        <w:t>, MakeGraph(reference))</w:t>
-      </w:r>
-    </w:p>
-    <w:p>
-      <w:pPr>
-        <w:rPr>
-          <w:lang w:val="en-US"/>
-        </w:rPr>
-      </w:pPr>
-      <w:r>
-        <w:rPr>
-          <w:lang w:val="en-US"/>
-        </w:rPr>
         <w:t>As we can see this algorithm is quite straightforward – it does a DFS walk down the object graph in the debuggee, checking for already seen nodes. The result is a graph having the same “shape” as the object graph in the debuggee. T</w:t>
       </w:r>
       <w:r>
@@ -15780,88 +15780,94 @@
         <w:rPr>
           <w:lang w:val="en-US"/>
         </w:rPr>
+        <w:t xml:space="preserve">    return node</w:t>
+      </w:r>
+    </w:p>
+    <w:p>
+      <w:pPr>
+        <w:rPr>
+          <w:lang w:val="en-US"/>
+        </w:rPr>
+      </w:pPr>
+      <w:r>
+        <w:rPr>
+          <w:lang w:val="en-US"/>
+        </w:rPr>
+        <w:t>return null</w:t>
+      </w:r>
+    </w:p>
+    <w:p>
+      <w:pPr>
+        <w:rPr>
+          <w:lang w:val="en-US"/>
+        </w:rPr>
+      </w:pPr>
+      <w:r>
+        <w:rPr>
+          <w:lang w:val="en-US"/>
+        </w:rPr>
+        <w:t xml:space="preserve">In this algorithm we </w:t>
+      </w:r>
+      <w:r>
+        <w:rPr>
+          <w:lang w:val="en-US"/>
+        </w:rPr>
+        <w:t>keep</w:t>
+      </w:r>
+      <w:r>
+        <w:rPr>
+          <w:lang w:val="en-US"/>
+        </w:rPr>
+        <w:t xml:space="preserve"> an Expression for every node </w:t>
+      </w:r>
+      <w:r>
+        <w:rPr>
+          <w:lang w:val="en-US"/>
+        </w:rPr>
+        <w:t>in</w:t>
+      </w:r>
+      <w:r>
+        <w:rPr>
+          <w:lang w:val="en-US"/>
+        </w:rPr>
+        <w:t xml:space="preserve"> our graph. </w:t>
+      </w:r>
+      <w:r>
+        <w:rPr>
+          <w:lang w:val="en-US"/>
+        </w:rPr>
+        <w:t xml:space="preserve">We start with the expression given by the user. </w:t>
+      </w:r>
+      <w:r>
+        <w:rPr>
+          <w:lang w:val="en-US"/>
+        </w:rPr>
+        <w:t>In GetReferences, w</w:t>
+      </w:r>
+      <w:r>
+        <w:rPr>
+          <w:lang w:val="en-US"/>
+        </w:rPr>
+        <w:t>hen we evaluate a property of an object we get a new Expression identifying the target</w:t>
+      </w:r>
+      <w:r>
+        <w:rPr>
+          <w:lang w:val="en-US"/>
+        </w:rPr>
+        <w:t>. E</w:t>
+      </w:r>
+      <w:r>
+        <w:rPr>
+          <w:lang w:val="en-US"/>
+        </w:rPr>
+        <w:t xml:space="preserve">.g. by evaluating the property “Name” of object “foo.bar” we get </w:t>
+      </w:r>
+      <w:r>
+        <w:rPr>
+          <w:lang w:val="en-US"/>
+        </w:rPr>
         <w:lastRenderedPageBreak/>
-        <w:t xml:space="preserve">    return node</w:t>
-      </w:r>
-    </w:p>
-    <w:p>
-      <w:pPr>
-        <w:rPr>
-          <w:lang w:val="en-US"/>
-        </w:rPr>
-      </w:pPr>
-      <w:r>
-        <w:rPr>
-          <w:lang w:val="en-US"/>
-        </w:rPr>
-        <w:t>return null</w:t>
-      </w:r>
-    </w:p>
-    <w:p>
-      <w:pPr>
-        <w:rPr>
-          <w:lang w:val="en-US"/>
-        </w:rPr>
-      </w:pPr>
-      <w:r>
-        <w:rPr>
-          <w:lang w:val="en-US"/>
-        </w:rPr>
-        <w:t xml:space="preserve">In this algorithm we </w:t>
-      </w:r>
-      <w:r>
-        <w:rPr>
-          <w:lang w:val="en-US"/>
-        </w:rPr>
-        <w:t>keep</w:t>
-      </w:r>
-      <w:r>
-        <w:rPr>
-          <w:lang w:val="en-US"/>
-        </w:rPr>
-        <w:t xml:space="preserve"> an Expression for every node </w:t>
-      </w:r>
-      <w:r>
-        <w:rPr>
-          <w:lang w:val="en-US"/>
-        </w:rPr>
-        <w:t>in</w:t>
-      </w:r>
-      <w:r>
-        <w:rPr>
-          <w:lang w:val="en-US"/>
-        </w:rPr>
-        <w:t xml:space="preserve"> our graph. </w:t>
-      </w:r>
-      <w:r>
-        <w:rPr>
-          <w:lang w:val="en-US"/>
-        </w:rPr>
-        <w:t xml:space="preserve">We start with the expression given by the user. </w:t>
-      </w:r>
-      <w:r>
-        <w:rPr>
-          <w:lang w:val="en-US"/>
-        </w:rPr>
-        <w:t>In GetReferences, w</w:t>
-      </w:r>
-      <w:r>
-        <w:rPr>
-          <w:lang w:val="en-US"/>
-        </w:rPr>
-        <w:t>hen we evaluate a property of an object we get a new Expression identifying the target</w:t>
-      </w:r>
-      <w:r>
-        <w:rPr>
-          <w:lang w:val="en-US"/>
-        </w:rPr>
-        <w:t>. E</w:t>
-      </w:r>
-      <w:r>
-        <w:rPr>
-          <w:lang w:val="en-US"/>
-        </w:rPr>
-        <w:t>.g. by evaluating the property “Name” of object “foo.bar” we get an expression “foo.bar.Name”)</w:t>
+        <w:t>an expression “foo.bar.Name”)</w:t>
       </w:r>
       <w:r>
         <w:rPr>
@@ -16585,7 +16591,6 @@
         <w:rPr>
           <w:lang w:val="en-US"/>
         </w:rPr>
-        <w:lastRenderedPageBreak/>
         <w:t xml:space="preserve">Apart from theoretical reasons </w:t>
       </w:r>
       <w:r>
@@ -16759,6 +16764,7 @@
         <w:rPr>
           <w:lang w:val="en-US"/>
         </w:rPr>
+        <w:lastRenderedPageBreak/>
         <w:t>However, o</w:t>
       </w:r>
       <w:r>
@@ -17517,141 +17523,141 @@
         <w:rPr>
           <w:lang w:val="en-US" w:eastAsia="cs-CZ"/>
         </w:rPr>
+        <w:t xml:space="preserve">Note: </w:t>
+      </w:r>
+      <w:r>
+        <w:rPr>
+          <w:lang w:val="en-US"/>
+        </w:rPr>
+        <w:t xml:space="preserve">We </w:t>
+      </w:r>
+      <w:r>
+        <w:rPr>
+          <w:lang w:val="en-US"/>
+        </w:rPr>
+        <w:t>always obtain</w:t>
+      </w:r>
+      <w:r>
+        <w:rPr>
+          <w:lang w:val="en-US"/>
+        </w:rPr>
+        <w:t xml:space="preserve"> hash codes </w:t>
+      </w:r>
+      <w:r>
+        <w:rPr>
+          <w:lang w:val="en-US"/>
+        </w:rPr>
+        <w:t xml:space="preserve">using </w:t>
+      </w:r>
+      <w:r>
+        <w:rPr>
+          <w:lang w:val="en-US"/>
+        </w:rPr>
+        <w:t xml:space="preserve">RuntimeHelpers.GetHashCode so that </w:t>
+      </w:r>
+      <w:r>
+        <w:rPr>
+          <w:lang w:val="en-US"/>
+        </w:rPr>
+        <w:t xml:space="preserve">the </w:t>
+      </w:r>
+      <w:r>
+        <w:rPr>
+          <w:lang w:val="en-US"/>
+        </w:rPr>
+        <w:t xml:space="preserve">user defined hash codes don’t interfere with the graph building algorithm. If we </w:t>
+      </w:r>
+      <w:r>
+        <w:rPr>
+          <w:lang w:val="en-US"/>
+        </w:rPr>
+        <w:t xml:space="preserve">instead </w:t>
+      </w:r>
+      <w:r>
+        <w:rPr>
+          <w:lang w:val="en-US"/>
+        </w:rPr>
+        <w:t xml:space="preserve">used </w:t>
+      </w:r>
+      <w:r>
+        <w:rPr>
+          <w:lang w:val="en-US"/>
+        </w:rPr>
+        <w:t>Object.</w:t>
+      </w:r>
+      <w:r>
+        <w:rPr>
+          <w:lang w:val="en-US"/>
+        </w:rPr>
+        <w:t xml:space="preserve">GetHashCode() and the user </w:t>
+      </w:r>
+      <w:r>
+        <w:rPr>
+          <w:lang w:val="en-US"/>
+        </w:rPr>
+        <w:t>would override</w:t>
+      </w:r>
+      <w:r>
+        <w:rPr>
+          <w:lang w:val="en-US"/>
+        </w:rPr>
+        <w:t xml:space="preserve"> </w:t>
+      </w:r>
+      <w:r>
+        <w:rPr>
+          <w:lang w:val="en-US"/>
+        </w:rPr>
+        <w:t>GetHashCode</w:t>
+      </w:r>
+      <w:r>
+        <w:rPr>
+          <w:lang w:val="en-US"/>
+        </w:rPr>
+        <w:t xml:space="preserve"> to always return zero</w:t>
+      </w:r>
+      <w:r>
+        <w:rPr>
+          <w:lang w:val="en-US"/>
+        </w:rPr>
+        <w:t xml:space="preserve"> (for example)</w:t>
+      </w:r>
+      <w:r>
+        <w:rPr>
+          <w:lang w:val="en-US"/>
+        </w:rPr>
+        <w:t xml:space="preserve">, </w:t>
+      </w:r>
+      <w:r>
+        <w:rPr>
+          <w:lang w:val="en-US"/>
+        </w:rPr>
+        <w:t>our algorithm would still work</w:t>
+      </w:r>
+      <w:r>
+        <w:rPr>
+          <w:lang w:val="en-US"/>
+        </w:rPr>
+        <w:t xml:space="preserve">. It would, however, </w:t>
+      </w:r>
+      <w:r>
+        <w:rPr>
+          <w:lang w:val="en-US"/>
+        </w:rPr>
+        <w:t>run in O(n.E) – the same as the original slow algorithm.</w:t>
+      </w:r>
+    </w:p>
+    <w:p>
+      <w:pPr>
+        <w:pStyle w:val="Heading3"/>
+        <w:rPr>
+          <w:lang w:val="en-US"/>
+        </w:rPr>
+      </w:pPr>
+      <w:r>
+        <w:rPr>
+          <w:lang w:val="en-US"/>
+        </w:rPr>
         <w:lastRenderedPageBreak/>
-        <w:t xml:space="preserve">Note: </w:t>
-      </w:r>
-      <w:r>
-        <w:rPr>
-          <w:lang w:val="en-US"/>
-        </w:rPr>
-        <w:t xml:space="preserve">We </w:t>
-      </w:r>
-      <w:r>
-        <w:rPr>
-          <w:lang w:val="en-US"/>
-        </w:rPr>
-        <w:t>always obtain</w:t>
-      </w:r>
-      <w:r>
-        <w:rPr>
-          <w:lang w:val="en-US"/>
-        </w:rPr>
-        <w:t xml:space="preserve"> hash codes </w:t>
-      </w:r>
-      <w:r>
-        <w:rPr>
-          <w:lang w:val="en-US"/>
-        </w:rPr>
-        <w:t xml:space="preserve">using </w:t>
-      </w:r>
-      <w:r>
-        <w:rPr>
-          <w:lang w:val="en-US"/>
-        </w:rPr>
-        <w:t xml:space="preserve">RuntimeHelpers.GetHashCode so that </w:t>
-      </w:r>
-      <w:r>
-        <w:rPr>
-          <w:lang w:val="en-US"/>
-        </w:rPr>
-        <w:t xml:space="preserve">the </w:t>
-      </w:r>
-      <w:r>
-        <w:rPr>
-          <w:lang w:val="en-US"/>
-        </w:rPr>
-        <w:t xml:space="preserve">user defined hash codes don’t interfere with the graph building algorithm. If we </w:t>
-      </w:r>
-      <w:r>
-        <w:rPr>
-          <w:lang w:val="en-US"/>
-        </w:rPr>
-        <w:t xml:space="preserve">instead </w:t>
-      </w:r>
-      <w:r>
-        <w:rPr>
-          <w:lang w:val="en-US"/>
-        </w:rPr>
-        <w:t xml:space="preserve">used </w:t>
-      </w:r>
-      <w:r>
-        <w:rPr>
-          <w:lang w:val="en-US"/>
-        </w:rPr>
-        <w:t>Object.</w:t>
-      </w:r>
-      <w:r>
-        <w:rPr>
-          <w:lang w:val="en-US"/>
-        </w:rPr>
-        <w:t xml:space="preserve">GetHashCode() and the user </w:t>
-      </w:r>
-      <w:r>
-        <w:rPr>
-          <w:lang w:val="en-US"/>
-        </w:rPr>
-        <w:t>would override</w:t>
-      </w:r>
-      <w:r>
-        <w:rPr>
-          <w:lang w:val="en-US"/>
-        </w:rPr>
-        <w:t xml:space="preserve"> </w:t>
-      </w:r>
-      <w:r>
-        <w:rPr>
-          <w:lang w:val="en-US"/>
-        </w:rPr>
-        <w:t>GetHashCode</w:t>
-      </w:r>
-      <w:r>
-        <w:rPr>
-          <w:lang w:val="en-US"/>
-        </w:rPr>
-        <w:t xml:space="preserve"> to always return zero</w:t>
-      </w:r>
-      <w:r>
-        <w:rPr>
-          <w:lang w:val="en-US"/>
-        </w:rPr>
-        <w:t xml:space="preserve"> (for example)</w:t>
-      </w:r>
-      <w:r>
-        <w:rPr>
-          <w:lang w:val="en-US"/>
-        </w:rPr>
-        <w:t xml:space="preserve">, </w:t>
-      </w:r>
-      <w:r>
-        <w:rPr>
-          <w:lang w:val="en-US"/>
-        </w:rPr>
-        <w:t>our algorithm would still work</w:t>
-      </w:r>
-      <w:r>
-        <w:rPr>
-          <w:lang w:val="en-US"/>
-        </w:rPr>
-        <w:t xml:space="preserve">. It would, however, </w:t>
-      </w:r>
-      <w:r>
-        <w:rPr>
-          <w:lang w:val="en-US"/>
-        </w:rPr>
-        <w:t>run in O(n.E) – the same as the original slow algorithm.</w:t>
-      </w:r>
-    </w:p>
-    <w:p>
-      <w:pPr>
-        <w:pStyle w:val="Heading3"/>
-        <w:rPr>
-          <w:lang w:val="en-US"/>
-        </w:rPr>
-      </w:pPr>
-      <w:r>
-        <w:rPr>
-          <w:lang w:val="en-US"/>
-        </w:rPr>
         <w:t>Graph layout</w:t>
       </w:r>
     </w:p>
@@ -18179,14 +18185,7 @@
         <w:rPr>
           <w:lang w:val="en-US"/>
         </w:rPr>
-        <w:t xml:space="preserve"> layouts. That means that we can send a command like “add edges between nodes A and B” to the standard input and </w:t>
-      </w:r>
-      <w:r>
-        <w:rPr>
-          <w:lang w:val="en-US"/>
-        </w:rPr>
-        <w:lastRenderedPageBreak/>
-        <w:t>Dynagraph reponds “node B moved down by 2cm, added edge A-&gt;B as a straight line” (</w:t>
+        <w:t xml:space="preserve"> layouts. That means that we can send a command like “add edges between nodes A and B” to the standard input and Dynagraph reponds “node B moved down by 2cm, added edge A-&gt;B as a straight line” (</w:t>
       </w:r>
       <w:hyperlink r:id="rId17" w:history="1">
         <w:r>
@@ -18265,6 +18264,7 @@
         <w:rPr>
           <w:lang w:val="en-US"/>
         </w:rPr>
+        <w:lastRenderedPageBreak/>
         <w:t>MAGL</w:t>
       </w:r>
     </w:p>
@@ -18776,81 +18776,75 @@
         <w:rPr>
           <w:lang w:val="en-US"/>
         </w:rPr>
-        <w:t xml:space="preserve">, </w:t>
-      </w:r>
+        <w:t>, left to right</w:t>
+      </w:r>
+      <w:r>
+        <w:rPr>
+          <w:lang w:val="en-US"/>
+        </w:rPr>
+        <w:t>.</w:t>
+      </w:r>
+      <w:r>
+        <w:rPr>
+          <w:lang w:val="en-US"/>
+        </w:rPr>
+        <w:t xml:space="preserve"> The names of </w:t>
+      </w:r>
+      <w:r>
+        <w:rPr>
+          <w:lang w:val="en-US"/>
+        </w:rPr>
+        <w:t>the</w:t>
+      </w:r>
+      <w:r>
+        <w:rPr>
+          <w:lang w:val="en-US"/>
+        </w:rPr>
+        <w:t xml:space="preserve"> outgoing</w:t>
+      </w:r>
+      <w:r>
+        <w:rPr>
+          <w:lang w:val="en-US"/>
+        </w:rPr>
+        <w:t xml:space="preserve"> </w:t>
+      </w:r>
+      <w:r>
+        <w:rPr>
+          <w:lang w:val="en-US"/>
+        </w:rPr>
+        <w:t xml:space="preserve">edges </w:t>
+      </w:r>
+      <w:r>
+        <w:rPr>
+          <w:lang w:val="en-US"/>
+        </w:rPr>
+        <w:t>are names of the properties so the user would always see the properties of an object in the same order, which makes sense.</w:t>
+      </w:r>
+    </w:p>
+    <w:p>
+      <w:pPr>
+        <w:rPr>
+          <w:lang w:val="en-US"/>
+        </w:rPr>
+      </w:pPr>
+      <w:r>
+        <w:rPr>
+          <w:lang w:val="en-US"/>
+        </w:rPr>
+        <w:t>The layout will be still done separately for every graph but the restriction on the order of children reduces makes similar graphs look similar, therefore reducing the incremental instability.</w:t>
+      </w:r>
+    </w:p>
+    <w:p>
+      <w:pPr>
+        <w:rPr>
+          <w:lang w:val="en-US"/>
+        </w:rPr>
+      </w:pPr>
       <w:r>
         <w:rPr>
           <w:lang w:val="en-US"/>
         </w:rPr>
         <w:lastRenderedPageBreak/>
-        <w:t>left to right</w:t>
-      </w:r>
-      <w:r>
-        <w:rPr>
-          <w:lang w:val="en-US"/>
-        </w:rPr>
-        <w:t>.</w:t>
-      </w:r>
-      <w:r>
-        <w:rPr>
-          <w:lang w:val="en-US"/>
-        </w:rPr>
-        <w:t xml:space="preserve"> The names of </w:t>
-      </w:r>
-      <w:r>
-        <w:rPr>
-          <w:lang w:val="en-US"/>
-        </w:rPr>
-        <w:t>the</w:t>
-      </w:r>
-      <w:r>
-        <w:rPr>
-          <w:lang w:val="en-US"/>
-        </w:rPr>
-        <w:t xml:space="preserve"> outgoing</w:t>
-      </w:r>
-      <w:r>
-        <w:rPr>
-          <w:lang w:val="en-US"/>
-        </w:rPr>
-        <w:t xml:space="preserve"> </w:t>
-      </w:r>
-      <w:r>
-        <w:rPr>
-          <w:lang w:val="en-US"/>
-        </w:rPr>
-        <w:t xml:space="preserve">edges </w:t>
-      </w:r>
-      <w:r>
-        <w:rPr>
-          <w:lang w:val="en-US"/>
-        </w:rPr>
-        <w:t>are names of the properties so the user would always see the properties of an object in the same order, which makes sense.</w:t>
-      </w:r>
-    </w:p>
-    <w:p>
-      <w:pPr>
-        <w:rPr>
-          <w:lang w:val="en-US"/>
-        </w:rPr>
-      </w:pPr>
-      <w:r>
-        <w:rPr>
-          <w:lang w:val="en-US"/>
-        </w:rPr>
-        <w:t>The layout will be still done separately for every graph but the restriction on the order of children reduces makes similar graphs look similar, therefore reducing the incremental instability.</w:t>
-      </w:r>
-    </w:p>
-    <w:p>
-      <w:pPr>
-        <w:rPr>
-          <w:lang w:val="en-US"/>
-        </w:rPr>
-      </w:pPr>
-      <w:r>
-        <w:rPr>
-          <w:lang w:val="en-US"/>
-        </w:rPr>
         <w:t>This looks promising. But we are talking about trees and order of children and</w:t>
       </w:r>
       <w:r>
@@ -19333,7 +19327,6 @@
         <w:rPr>
           <w:lang w:val="en-US"/>
         </w:rPr>
-        <w:lastRenderedPageBreak/>
         <w:t>Summary</w:t>
       </w:r>
     </w:p>
@@ -19473,6 +19466,7 @@
         <w:rPr>
           <w:lang w:val="en-US"/>
         </w:rPr>
+        <w:lastRenderedPageBreak/>
         <w:t xml:space="preserve">Our </w:t>
       </w:r>
       <w:r>
@@ -20000,149 +19994,149 @@
         <w:rPr>
           <w:lang w:val="en-US"/>
         </w:rPr>
+        <w:t>Collection Visualizer</w:t>
+      </w:r>
+    </w:p>
+    <w:p>
+      <w:pPr>
+        <w:rPr>
+          <w:lang w:val="en-US"/>
+        </w:rPr>
+      </w:pPr>
+      <w:r>
+        <w:rPr>
+          <w:lang w:val="en-US"/>
+        </w:rPr>
+        <w:t>Our collection visualizer should provide a new way to see the contents</w:t>
+      </w:r>
+      <w:r>
+        <w:rPr>
+          <w:lang w:val="en-US"/>
+        </w:rPr>
+        <w:t xml:space="preserve"> of collections of objects in the debugger.</w:t>
+      </w:r>
+      <w:r>
+        <w:rPr>
+          <w:lang w:val="en-US"/>
+        </w:rPr>
+        <w:t xml:space="preserve"> The user should be able to see and understand contents of collection</w:t>
+      </w:r>
+      <w:r>
+        <w:rPr>
+          <w:lang w:val="en-US"/>
+        </w:rPr>
+        <w:t>s</w:t>
+      </w:r>
+      <w:r>
+        <w:rPr>
+          <w:lang w:val="en-US"/>
+        </w:rPr>
+        <w:t xml:space="preserve"> more easily than with watches or debugger tooltips.</w:t>
+      </w:r>
+    </w:p>
+    <w:p>
+      <w:pPr>
+        <w:rPr>
+          <w:lang w:val="en-US"/>
+        </w:rPr>
+      </w:pPr>
+      <w:r>
+        <w:rPr>
+          <w:lang w:val="en-US"/>
+        </w:rPr>
+        <w:t>We propose the following way: Display a grid where rows represent individual items of the collection and col</w:t>
+      </w:r>
+      <w:r>
+        <w:rPr>
+          <w:lang w:val="en-US"/>
+        </w:rPr>
+        <w:t>umns represent properties</w:t>
+      </w:r>
+      <w:r>
+        <w:rPr>
+          <w:lang w:val="en-US"/>
+        </w:rPr>
+        <w:t xml:space="preserve"> of individual items</w:t>
+      </w:r>
+      <w:r>
+        <w:rPr>
+          <w:lang w:val="en-US"/>
+        </w:rPr>
+        <w:t>. This is how relational data is commonly being represented. We</w:t>
+      </w:r>
+      <w:r>
+        <w:rPr>
+          <w:lang w:val="en-US"/>
+        </w:rPr>
+        <w:t xml:space="preserve"> believe this is a good</w:t>
+      </w:r>
+      <w:r>
+        <w:rPr>
+          <w:lang w:val="en-US"/>
+        </w:rPr>
+        <w:t xml:space="preserve"> </w:t>
+      </w:r>
+      <w:r>
+        <w:rPr>
+          <w:lang w:val="en-US"/>
+        </w:rPr>
+        <w:t>way to see</w:t>
+      </w:r>
+      <w:r>
+        <w:rPr>
+          <w:lang w:val="en-US"/>
+        </w:rPr>
+        <w:t xml:space="preserve"> data </w:t>
+      </w:r>
+      <w:r>
+        <w:rPr>
+          <w:lang w:val="en-US"/>
+        </w:rPr>
+        <w:t>and</w:t>
+      </w:r>
+      <w:r>
+        <w:rPr>
+          <w:lang w:val="en-US"/>
+        </w:rPr>
+        <w:t xml:space="preserve"> </w:t>
+      </w:r>
+      <w:r>
+        <w:rPr>
+          <w:lang w:val="en-US"/>
+        </w:rPr>
+        <w:t xml:space="preserve">that </w:t>
+      </w:r>
+      <w:r>
+        <w:rPr>
+          <w:lang w:val="en-US"/>
+        </w:rPr>
+        <w:t>current debuggers are missing</w:t>
+      </w:r>
+      <w:r>
+        <w:rPr>
+          <w:lang w:val="en-US"/>
+        </w:rPr>
+        <w:t xml:space="preserve"> it</w:t>
+      </w:r>
+      <w:r>
+        <w:rPr>
+          <w:lang w:val="en-US"/>
+        </w:rPr>
+        <w:t>.</w:t>
+      </w:r>
+    </w:p>
+    <w:p>
+      <w:pPr>
+        <w:pStyle w:val="Heading3"/>
+        <w:rPr>
+          <w:lang w:val="en-US"/>
+        </w:rPr>
+      </w:pPr>
+      <w:r>
+        <w:rPr>
+          <w:lang w:val="en-US"/>
+        </w:rPr>
         <w:lastRenderedPageBreak/>
-        <w:t>Collection Visualizer</w:t>
-      </w:r>
-    </w:p>
-    <w:p>
-      <w:pPr>
-        <w:rPr>
-          <w:lang w:val="en-US"/>
-        </w:rPr>
-      </w:pPr>
-      <w:r>
-        <w:rPr>
-          <w:lang w:val="en-US"/>
-        </w:rPr>
-        <w:t>Our collection visualizer should provide a new way to see the contents</w:t>
-      </w:r>
-      <w:r>
-        <w:rPr>
-          <w:lang w:val="en-US"/>
-        </w:rPr>
-        <w:t xml:space="preserve"> of collections of objects in the debugger.</w:t>
-      </w:r>
-      <w:r>
-        <w:rPr>
-          <w:lang w:val="en-US"/>
-        </w:rPr>
-        <w:t xml:space="preserve"> The user should be able to see and understand contents of collection</w:t>
-      </w:r>
-      <w:r>
-        <w:rPr>
-          <w:lang w:val="en-US"/>
-        </w:rPr>
-        <w:t>s</w:t>
-      </w:r>
-      <w:r>
-        <w:rPr>
-          <w:lang w:val="en-US"/>
-        </w:rPr>
-        <w:t xml:space="preserve"> more easily than with watches or debugger tooltips.</w:t>
-      </w:r>
-    </w:p>
-    <w:p>
-      <w:pPr>
-        <w:rPr>
-          <w:lang w:val="en-US"/>
-        </w:rPr>
-      </w:pPr>
-      <w:r>
-        <w:rPr>
-          <w:lang w:val="en-US"/>
-        </w:rPr>
-        <w:t>We propose the following way: Display a grid where rows represent individual items of the collection and col</w:t>
-      </w:r>
-      <w:r>
-        <w:rPr>
-          <w:lang w:val="en-US"/>
-        </w:rPr>
-        <w:t>umns represent properties</w:t>
-      </w:r>
-      <w:r>
-        <w:rPr>
-          <w:lang w:val="en-US"/>
-        </w:rPr>
-        <w:t xml:space="preserve"> of individual items</w:t>
-      </w:r>
-      <w:r>
-        <w:rPr>
-          <w:lang w:val="en-US"/>
-        </w:rPr>
-        <w:t>. This is how relational data is commonly being represented. We</w:t>
-      </w:r>
-      <w:r>
-        <w:rPr>
-          <w:lang w:val="en-US"/>
-        </w:rPr>
-        <w:t xml:space="preserve"> believe this is a good</w:t>
-      </w:r>
-      <w:r>
-        <w:rPr>
-          <w:lang w:val="en-US"/>
-        </w:rPr>
-        <w:t xml:space="preserve"> </w:t>
-      </w:r>
-      <w:r>
-        <w:rPr>
-          <w:lang w:val="en-US"/>
-        </w:rPr>
-        <w:t>way to see</w:t>
-      </w:r>
-      <w:r>
-        <w:rPr>
-          <w:lang w:val="en-US"/>
-        </w:rPr>
-        <w:t xml:space="preserve"> data </w:t>
-      </w:r>
-      <w:r>
-        <w:rPr>
-          <w:lang w:val="en-US"/>
-        </w:rPr>
-        <w:t>and</w:t>
-      </w:r>
-      <w:r>
-        <w:rPr>
-          <w:lang w:val="en-US"/>
-        </w:rPr>
-        <w:t xml:space="preserve"> </w:t>
-      </w:r>
-      <w:r>
-        <w:rPr>
-          <w:lang w:val="en-US"/>
-        </w:rPr>
-        <w:t xml:space="preserve">that </w:t>
-      </w:r>
-      <w:r>
-        <w:rPr>
-          <w:lang w:val="en-US"/>
-        </w:rPr>
-        <w:t>current debuggers are missing</w:t>
-      </w:r>
-      <w:r>
-        <w:rPr>
-          <w:lang w:val="en-US"/>
-        </w:rPr>
-        <w:t xml:space="preserve"> it</w:t>
-      </w:r>
-      <w:r>
-        <w:rPr>
-          <w:lang w:val="en-US"/>
-        </w:rPr>
-        <w:t>.</w:t>
-      </w:r>
-    </w:p>
-    <w:p>
-      <w:pPr>
-        <w:pStyle w:val="Heading3"/>
-        <w:rPr>
-          <w:lang w:val="en-US"/>
-        </w:rPr>
-      </w:pPr>
-      <w:r>
-        <w:rPr>
-          <w:lang w:val="en-US"/>
-        </w:rPr>
         <w:t>Existing work</w:t>
       </w:r>
     </w:p>
@@ -20930,96 +20924,96 @@
         <w:rPr>
           <w:lang w:val="en-US"/>
         </w:rPr>
+        <w:t xml:space="preserve">Should IEnumerable and IList </w:t>
+      </w:r>
+      <w:r>
+        <w:rPr>
+          <w:lang w:val="en-US"/>
+        </w:rPr>
+        <w:t xml:space="preserve">be </w:t>
+      </w:r>
+      <w:r>
+        <w:rPr>
+          <w:lang w:val="en-US"/>
+        </w:rPr>
+        <w:t>treated separately? Why not just support IEnumerable, since IList and array are also IEnumerable?</w:t>
+      </w:r>
+    </w:p>
+    <w:p>
+      <w:pPr>
+        <w:rPr>
+          <w:lang w:val="en-US"/>
+        </w:rPr>
+      </w:pPr>
+      <w:r>
+        <w:rPr>
+          <w:lang w:val="en-US"/>
+        </w:rPr>
+        <w:t>What about the columns?</w:t>
+      </w:r>
+      <w:r>
+        <w:rPr>
+          <w:lang w:val="en-US"/>
+        </w:rPr>
+        <w:t xml:space="preserve"> If the collection contains Persons and Employees at the same time, will there be columns for the properties of Person, Employee, or both?</w:t>
+      </w:r>
+    </w:p>
+    <w:p>
+      <w:pPr>
+        <w:rPr>
+          <w:lang w:val="en-US"/>
+        </w:rPr>
+      </w:pPr>
+      <w:r>
+        <w:rPr>
+          <w:lang w:val="en-US"/>
+        </w:rPr>
+        <w:t xml:space="preserve">Are the speed requirements </w:t>
+      </w:r>
+      <w:r>
+        <w:rPr>
+          <w:lang w:val="en-US"/>
+        </w:rPr>
+        <w:t>possible to meet</w:t>
+      </w:r>
+      <w:r>
+        <w:rPr>
+          <w:lang w:val="en-US"/>
+        </w:rPr>
+        <w:t>?</w:t>
+      </w:r>
+    </w:p>
+    <w:p>
+      <w:pPr>
+        <w:rPr>
+          <w:lang w:val="en-US"/>
+        </w:rPr>
+      </w:pPr>
+      <w:r>
+        <w:rPr>
+          <w:lang w:val="en-US"/>
+        </w:rPr>
+        <w:t>We will</w:t>
+      </w:r>
+      <w:r>
+        <w:rPr>
+          <w:lang w:val="en-US"/>
+        </w:rPr>
+        <w:t xml:space="preserve"> look at these three questions in the following three sections.</w:t>
+      </w:r>
+    </w:p>
+    <w:p>
+      <w:pPr>
+        <w:pStyle w:val="Heading3"/>
+        <w:rPr>
+          <w:lang w:val="en-US"/>
+        </w:rPr>
+      </w:pPr>
+      <w:r>
+        <w:rPr>
+          <w:lang w:val="en-US"/>
+        </w:rPr>
         <w:lastRenderedPageBreak/>
-        <w:t xml:space="preserve">Should IEnumerable and IList </w:t>
-      </w:r>
-      <w:r>
-        <w:rPr>
-          <w:lang w:val="en-US"/>
-        </w:rPr>
-        <w:t xml:space="preserve">be </w:t>
-      </w:r>
-      <w:r>
-        <w:rPr>
-          <w:lang w:val="en-US"/>
-        </w:rPr>
-        <w:t>treated separately? Why not just support IEnumerable, since IList and array are also IEnumerable?</w:t>
-      </w:r>
-    </w:p>
-    <w:p>
-      <w:pPr>
-        <w:rPr>
-          <w:lang w:val="en-US"/>
-        </w:rPr>
-      </w:pPr>
-      <w:r>
-        <w:rPr>
-          <w:lang w:val="en-US"/>
-        </w:rPr>
-        <w:t>What about the columns?</w:t>
-      </w:r>
-      <w:r>
-        <w:rPr>
-          <w:lang w:val="en-US"/>
-        </w:rPr>
-        <w:t xml:space="preserve"> If the collection contains Persons and Employees at the same time, will there be columns for the properties of Person, Employee, or both?</w:t>
-      </w:r>
-    </w:p>
-    <w:p>
-      <w:pPr>
-        <w:rPr>
-          <w:lang w:val="en-US"/>
-        </w:rPr>
-      </w:pPr>
-      <w:r>
-        <w:rPr>
-          <w:lang w:val="en-US"/>
-        </w:rPr>
-        <w:t xml:space="preserve">Are the speed requirements </w:t>
-      </w:r>
-      <w:r>
-        <w:rPr>
-          <w:lang w:val="en-US"/>
-        </w:rPr>
-        <w:t>possible to meet</w:t>
-      </w:r>
-      <w:r>
-        <w:rPr>
-          <w:lang w:val="en-US"/>
-        </w:rPr>
-        <w:t>?</w:t>
-      </w:r>
-    </w:p>
-    <w:p>
-      <w:pPr>
-        <w:rPr>
-          <w:lang w:val="en-US"/>
-        </w:rPr>
-      </w:pPr>
-      <w:r>
-        <w:rPr>
-          <w:lang w:val="en-US"/>
-        </w:rPr>
-        <w:t>We will</w:t>
-      </w:r>
-      <w:r>
-        <w:rPr>
-          <w:lang w:val="en-US"/>
-        </w:rPr>
-        <w:t xml:space="preserve"> look at these three questions in the following three sections.</w:t>
-      </w:r>
-    </w:p>
-    <w:p>
-      <w:pPr>
-        <w:pStyle w:val="Heading3"/>
-        <w:rPr>
-          <w:lang w:val="en-US"/>
-        </w:rPr>
-      </w:pPr>
-      <w:r>
-        <w:rPr>
-          <w:lang w:val="en-US"/>
-        </w:rPr>
         <w:t>IEnumerable vs IList</w:t>
       </w:r>
     </w:p>
@@ -21543,233 +21537,215 @@
         <w:rPr>
           <w:lang w:val="en-US"/>
         </w:rPr>
-        <w:t xml:space="preserve"> in the </w:t>
-      </w:r>
+        <w:t xml:space="preserve"> in the grid</w:t>
+      </w:r>
+      <w:r>
+        <w:rPr>
+          <w:lang w:val="en-US"/>
+        </w:rPr>
+        <w:t>.</w:t>
+      </w:r>
+      <w:r>
+        <w:rPr>
+          <w:lang w:val="en-US"/>
+        </w:rPr>
+        <w:t xml:space="preserve"> Showing the values of all the object properties at once is good, but </w:t>
+      </w:r>
+      <w:r>
+        <w:rPr>
+          <w:lang w:val="en-US"/>
+        </w:rPr>
+        <w:t xml:space="preserve">it would be good if the users </w:t>
+      </w:r>
+      <w:r>
+        <w:rPr>
+          <w:lang w:val="en-US"/>
+        </w:rPr>
+        <w:t>could drill</w:t>
+      </w:r>
+      <w:r>
+        <w:rPr>
+          <w:lang w:val="en-US"/>
+        </w:rPr>
+        <w:t xml:space="preserve"> down </w:t>
+      </w:r>
+      <w:r>
+        <w:rPr>
+          <w:lang w:val="en-US"/>
+        </w:rPr>
+        <w:t>even more -</w:t>
+      </w:r>
+      <w:r>
+        <w:rPr>
+          <w:lang w:val="en-US"/>
+        </w:rPr>
+        <w:t xml:space="preserve"> for example open</w:t>
+      </w:r>
+      <w:r>
+        <w:rPr>
+          <w:lang w:val="en-US"/>
+        </w:rPr>
+        <w:t xml:space="preserve"> debugger tooltip</w:t>
+      </w:r>
+      <w:r>
+        <w:rPr>
+          <w:lang w:val="en-US"/>
+        </w:rPr>
+        <w:t>s</w:t>
+      </w:r>
+      <w:r>
+        <w:rPr>
+          <w:lang w:val="en-US"/>
+        </w:rPr>
+        <w:t xml:space="preserve"> </w:t>
+      </w:r>
+      <w:r>
+        <w:rPr>
+          <w:lang w:val="en-US"/>
+        </w:rPr>
+        <w:t>on individual items</w:t>
+      </w:r>
+      <w:r>
+        <w:rPr>
+          <w:lang w:val="en-US"/>
+        </w:rPr>
+        <w:t>.</w:t>
+      </w:r>
+    </w:p>
+    <w:p>
+      <w:pPr>
+        <w:rPr>
+          <w:lang w:val="en-US"/>
+        </w:rPr>
+      </w:pPr>
+      <w:r>
+        <w:rPr>
+          <w:highlight w:val="yellow"/>
+          <w:lang w:val="en-US"/>
+        </w:rPr>
+        <w:t>Screenshot mockup opening a debugger tooltip on a grid item</w:t>
+      </w:r>
+    </w:p>
+    <w:p>
+      <w:pPr>
+        <w:rPr>
+          <w:lang w:val="en-US"/>
+        </w:rPr>
+      </w:pPr>
+      <w:r>
+        <w:rPr>
+          <w:lang w:val="en-US"/>
+        </w:rPr>
+        <w:t>How to do this? To</w:t>
+      </w:r>
+      <w:r>
+        <w:rPr>
+          <w:lang w:val="en-US"/>
+        </w:rPr>
+        <w:t xml:space="preserve"> be able to obtain some informatio</w:t>
+      </w:r>
+      <w:r>
+        <w:rPr>
+          <w:lang w:val="en-US"/>
+        </w:rPr>
+        <w:t>n about</w:t>
+      </w:r>
+      <w:r>
+        <w:rPr>
+          <w:lang w:val="en-US"/>
+        </w:rPr>
+        <w:t xml:space="preserve"> single</w:t>
+      </w:r>
+      <w:r>
+        <w:rPr>
+          <w:lang w:val="en-US"/>
+        </w:rPr>
+        <w:t xml:space="preserve"> item, we need a </w:t>
+      </w:r>
+      <w:r>
+        <w:rPr>
+          <w:lang w:val="en-US"/>
+        </w:rPr>
+        <w:t>Debugger.Value or a</w:t>
+      </w:r>
+      <w:r>
+        <w:rPr>
+          <w:lang w:val="en-US"/>
+        </w:rPr>
+        <w:t xml:space="preserve"> Debugger.Expression</w:t>
+      </w:r>
+      <w:r>
+        <w:rPr>
+          <w:lang w:val="en-US"/>
+        </w:rPr>
+        <w:t xml:space="preserve"> </w:t>
+      </w:r>
+      <w:r>
+        <w:rPr>
+          <w:lang w:val="en-US"/>
+        </w:rPr>
+        <w:t>representing this item.</w:t>
+      </w:r>
+      <w:r>
+        <w:rPr>
+          <w:lang w:val="en-US"/>
+        </w:rPr>
+        <w:t xml:space="preserve"> </w:t>
+      </w:r>
+      <w:r>
+        <w:rPr>
+          <w:lang w:val="en-US"/>
+        </w:rPr>
+        <w:t>We could remember a Value for every item when evaluating its properties, but as we know, Values become invalid very quickly. We would have to hold PermanentReferences, but holding many PermanentReferences is strongly discouraged.</w:t>
+      </w:r>
+      <w:r>
+        <w:rPr>
+          <w:lang w:val="en-US"/>
+        </w:rPr>
+        <w:t xml:space="preserve"> </w:t>
+      </w:r>
+      <w:r>
+        <w:rPr>
+          <w:lang w:val="en-US"/>
+        </w:rPr>
+        <w:t>The last option then is</w:t>
+      </w:r>
+      <w:r>
+        <w:rPr>
+          <w:lang w:val="en-US"/>
+        </w:rPr>
+        <w:t>, for every item,</w:t>
+      </w:r>
+      <w:r>
+        <w:rPr>
+          <w:lang w:val="en-US"/>
+        </w:rPr>
+        <w:t xml:space="preserve"> to h</w:t>
+      </w:r>
+      <w:r>
+        <w:rPr>
+          <w:lang w:val="en-US"/>
+        </w:rPr>
+        <w:t>old an Expression</w:t>
+      </w:r>
+      <w:r>
+        <w:rPr>
+          <w:lang w:val="en-US"/>
+        </w:rPr>
+        <w:t>.</w:t>
+      </w:r>
+    </w:p>
+    <w:p>
+      <w:pPr>
+        <w:rPr>
+          <w:lang w:val="en-US"/>
+        </w:rPr>
+      </w:pPr>
       <w:r>
         <w:rPr>
           <w:lang w:val="en-US"/>
         </w:rPr>
         <w:lastRenderedPageBreak/>
-        <w:t>grid</w:t>
-      </w:r>
-      <w:r>
-        <w:rPr>
-          <w:lang w:val="en-US"/>
-        </w:rPr>
-        <w:t>.</w:t>
-      </w:r>
-      <w:r>
-        <w:rPr>
-          <w:lang w:val="en-US"/>
-        </w:rPr>
-        <w:t xml:space="preserve"> Showing the values of all the object properties at once is good, but </w:t>
-      </w:r>
-      <w:r>
-        <w:rPr>
-          <w:lang w:val="en-US"/>
-        </w:rPr>
-        <w:t xml:space="preserve">it would be good if the users </w:t>
-      </w:r>
-      <w:r>
-        <w:rPr>
-          <w:lang w:val="en-US"/>
-        </w:rPr>
-        <w:t>could drill</w:t>
-      </w:r>
-      <w:r>
-        <w:rPr>
-          <w:lang w:val="en-US"/>
-        </w:rPr>
-        <w:t xml:space="preserve"> down </w:t>
-      </w:r>
-      <w:r>
-        <w:rPr>
-          <w:lang w:val="en-US"/>
-        </w:rPr>
-        <w:t>even more -</w:t>
-      </w:r>
-      <w:r>
-        <w:rPr>
-          <w:lang w:val="en-US"/>
-        </w:rPr>
-        <w:t xml:space="preserve"> for example open</w:t>
-      </w:r>
-      <w:r>
-        <w:rPr>
-          <w:lang w:val="en-US"/>
-        </w:rPr>
-        <w:t xml:space="preserve"> debugger tooltip</w:t>
-      </w:r>
-      <w:r>
-        <w:rPr>
-          <w:lang w:val="en-US"/>
-        </w:rPr>
-        <w:t>s</w:t>
-      </w:r>
-      <w:r>
-        <w:rPr>
-          <w:lang w:val="en-US"/>
-        </w:rPr>
-        <w:t xml:space="preserve"> </w:t>
-      </w:r>
-      <w:r>
-        <w:rPr>
-          <w:lang w:val="en-US"/>
-        </w:rPr>
-        <w:t>on individual items</w:t>
-      </w:r>
-      <w:r>
-        <w:rPr>
-          <w:lang w:val="en-US"/>
-        </w:rPr>
-        <w:t>.</w:t>
-      </w:r>
-    </w:p>
-    <w:p>
-      <w:pPr>
-        <w:rPr>
-          <w:lang w:val="en-US"/>
-        </w:rPr>
-      </w:pPr>
-      <w:r>
-        <w:rPr>
-          <w:highlight w:val="yellow"/>
-          <w:lang w:val="en-US"/>
-        </w:rPr>
-        <w:t>Screenshot mockup opening a debugger tooltip on a grid item</w:t>
-      </w:r>
-    </w:p>
-    <w:p>
-      <w:pPr>
-        <w:rPr>
-          <w:lang w:val="en-US"/>
-        </w:rPr>
-      </w:pPr>
-      <w:r>
-        <w:rPr>
-          <w:lang w:val="en-US"/>
-        </w:rPr>
-        <w:t>How to do this? To</w:t>
-      </w:r>
-      <w:r>
-        <w:rPr>
-          <w:lang w:val="en-US"/>
-        </w:rPr>
-        <w:t xml:space="preserve"> be able to obtain some informatio</w:t>
-      </w:r>
-      <w:r>
-        <w:rPr>
-          <w:lang w:val="en-US"/>
-        </w:rPr>
-        <w:t>n about</w:t>
-      </w:r>
-      <w:r>
-        <w:rPr>
-          <w:lang w:val="en-US"/>
-        </w:rPr>
-        <w:t xml:space="preserve"> single</w:t>
-      </w:r>
-      <w:r>
-        <w:rPr>
-          <w:lang w:val="en-US"/>
-        </w:rPr>
-        <w:t xml:space="preserve"> item, we need a </w:t>
-      </w:r>
-      <w:r>
-        <w:rPr>
-          <w:lang w:val="en-US"/>
-        </w:rPr>
-        <w:t>Debugger.Value or a</w:t>
-      </w:r>
-      <w:r>
-        <w:rPr>
-          <w:lang w:val="en-US"/>
-        </w:rPr>
-        <w:t xml:space="preserve"> Debugger.Expression</w:t>
-      </w:r>
-      <w:r>
-        <w:rPr>
-          <w:lang w:val="en-US"/>
-        </w:rPr>
-        <w:t xml:space="preserve"> </w:t>
-      </w:r>
-      <w:r>
-        <w:rPr>
-          <w:lang w:val="en-US"/>
-        </w:rPr>
-        <w:t>representing this item.</w:t>
-      </w:r>
-      <w:r>
-        <w:rPr>
-          <w:lang w:val="en-US"/>
-        </w:rPr>
-        <w:t xml:space="preserve"> </w:t>
-      </w:r>
-      <w:r>
-        <w:rPr>
-          <w:lang w:val="en-US"/>
-        </w:rPr>
-        <w:t>We could remember a Value for every item when evaluating its properties, but as we know, Values become invalid very quickly. We would have to hold PermanentReferences, but holding many PermanentReferences is strongly discouraged.</w:t>
-      </w:r>
-      <w:r>
-        <w:rPr>
-          <w:lang w:val="en-US"/>
-        </w:rPr>
-        <w:t xml:space="preserve"> </w:t>
-      </w:r>
-      <w:r>
-        <w:rPr>
-          <w:lang w:val="en-US"/>
-        </w:rPr>
-        <w:t>The last option then is</w:t>
-      </w:r>
-      <w:r>
-        <w:rPr>
-          <w:lang w:val="en-US"/>
-        </w:rPr>
-        <w:t xml:space="preserve">, </w:t>
-      </w:r>
-      <w:r>
-        <w:rPr>
-          <w:lang w:val="en-US"/>
-        </w:rPr>
-        <w:t>for every item</w:t>
-      </w:r>
-      <w:r>
-        <w:rPr>
-          <w:lang w:val="en-US"/>
-        </w:rPr>
-        <w:t>,</w:t>
-      </w:r>
-      <w:r>
-        <w:rPr>
-          <w:lang w:val="en-US"/>
-        </w:rPr>
-        <w:t xml:space="preserve"> to h</w:t>
-      </w:r>
-      <w:r>
-        <w:rPr>
-          <w:lang w:val="en-US"/>
-        </w:rPr>
-        <w:t>old an Expression</w:t>
-      </w:r>
-      <w:r>
-        <w:rPr>
-          <w:lang w:val="en-US"/>
-        </w:rPr>
-        <w:t>.</w:t>
-      </w:r>
-    </w:p>
-    <w:p>
-      <w:pPr>
-        <w:rPr>
-          <w:lang w:val="en-US"/>
-        </w:rPr>
-      </w:pPr>
-      <w:r>
-        <w:rPr>
-          <w:lang w:val="en-US"/>
-        </w:rPr>
         <w:t xml:space="preserve">With an IList, </w:t>
       </w:r>
       <w:r>
@@ -22133,72 +22109,770 @@
         </w:rPr>
         <w:t>not displayed</w:t>
       </w:r>
+      <w:r>
+        <w:rPr>
+          <w:lang w:val="en-US"/>
+        </w:rPr>
+        <w:t>.</w:t>
+      </w:r>
+      <w:r>
+        <w:rPr>
+          <w:lang w:val="en-US"/>
+        </w:rPr>
+        <w:t xml:space="preserve"> For example a Car in a List&lt;ITransportVehicle&gt; has a property NumberOfWheels, but the columns only show properties of ITransportVehicle.</w:t>
+      </w:r>
+      <w:r>
+        <w:rPr>
+          <w:lang w:val="en-US"/>
+        </w:rPr>
+        <w:t xml:space="preserve"> This problem could be partially solved by the Expanding feature – the user could expand the item to see all its properties.</w:t>
+      </w:r>
+    </w:p>
+    <w:p>
+      <w:pPr>
+        <w:pStyle w:val="Heading2"/>
+        <w:rPr>
+          <w:lang w:val="en-US"/>
+        </w:rPr>
+      </w:pPr>
+      <w:r>
+        <w:rPr>
+          <w:lang w:val="en-US"/>
+        </w:rPr>
+        <w:t>Debugger tooltips</w:t>
+      </w:r>
+    </w:p>
+    <w:p>
+      <w:pPr>
+        <w:rPr>
+          <w:lang w:val="en-US"/>
+        </w:rPr>
+      </w:pPr>
+      <w:r>
+        <w:rPr>
+          <w:lang w:val="en-US"/>
+        </w:rPr>
+        <w:t xml:space="preserve">The third feature we describe in this thesis are </w:t>
+      </w:r>
+      <w:r>
+        <w:rPr>
+          <w:lang w:val="en-US"/>
+        </w:rPr>
+        <w:t xml:space="preserve">the </w:t>
+      </w:r>
+      <w:r>
+        <w:rPr>
+          <w:lang w:val="en-US"/>
+        </w:rPr>
+        <w:t>new debugger tooltips for SharpDevelop 4. We are adding support for IEnumerable collections and large collection</w:t>
+      </w:r>
+      <w:r>
+        <w:rPr>
+          <w:lang w:val="en-US"/>
+        </w:rPr>
+        <w:t>s to the SharpDevelop debugger.</w:t>
+      </w:r>
+    </w:p>
+    <w:p>
+      <w:pPr>
+        <w:pStyle w:val="Heading3"/>
+        <w:rPr>
+          <w:lang w:val="en-US"/>
+        </w:rPr>
+      </w:pPr>
+      <w:r>
+        <w:rPr>
+          <w:lang w:val="en-US"/>
+        </w:rPr>
+        <w:t>Existing work</w:t>
+      </w:r>
+    </w:p>
+    <w:p>
+      <w:pPr>
+        <w:rPr>
+          <w:lang w:val="en-US"/>
+        </w:rPr>
+      </w:pPr>
+      <w:r>
+        <w:rPr>
+          <w:lang w:val="en-US"/>
+        </w:rPr>
+        <w:t xml:space="preserve">There is a standard feature of Visual Studio very similar to our debugger tooltips. SharpDevelop 3 has debugger tooltips as well. Since SharpDevelop 4 was completely rewritten to WPF it </w:t>
+      </w:r>
+      <w:r>
+        <w:rPr>
+          <w:lang w:val="en-US"/>
+        </w:rPr>
+        <w:t>needs</w:t>
+      </w:r>
+      <w:r>
+        <w:rPr>
+          <w:lang w:val="en-US"/>
+        </w:rPr>
+        <w:t xml:space="preserve"> new </w:t>
+      </w:r>
+      <w:r>
+        <w:rPr>
+          <w:lang w:val="en-US"/>
+        </w:rPr>
+        <w:t xml:space="preserve">implementation of </w:t>
+      </w:r>
+      <w:r>
+        <w:rPr>
+          <w:lang w:val="en-US"/>
+        </w:rPr>
+        <w:t>debugger tooltips. Also, the tooltips for SharpDevelop 3 didn’t support exploring instance</w:t>
+      </w:r>
+      <w:r>
+        <w:rPr>
+          <w:lang w:val="en-US"/>
+        </w:rPr>
+        <w:t>s of IEnumerable collections, which is quite a needed feature</w:t>
+      </w:r>
+      <w:r>
+        <w:rPr>
+          <w:lang w:val="en-US"/>
+        </w:rPr>
+        <w:t>.</w:t>
+      </w:r>
+      <w:r>
+        <w:rPr>
+          <w:lang w:val="en-US"/>
+        </w:rPr>
+        <w:t xml:space="preserve"> </w:t>
+      </w:r>
+      <w:r>
+        <w:rPr>
+          <w:lang w:val="en-US"/>
+        </w:rPr>
+        <w:t>Therefore, w</w:t>
+      </w:r>
+      <w:r>
+        <w:rPr>
+          <w:lang w:val="en-US"/>
+        </w:rPr>
+        <w:t>e are adding IEnumerable support to the debugger tooltips.</w:t>
+      </w:r>
+    </w:p>
+    <w:p>
+      <w:pPr>
+        <w:pStyle w:val="Heading1"/>
+        <w:rPr>
+          <w:lang w:val="en-US"/>
+        </w:rPr>
+      </w:pPr>
+      <w:r>
+        <w:rPr>
+          <w:lang w:val="en-US"/>
+        </w:rPr>
+        <w:lastRenderedPageBreak/>
+        <w:t>Implementation</w:t>
+      </w:r>
+    </w:p>
+    <w:p>
+      <w:pPr>
+        <w:pStyle w:val="Heading2"/>
+        <w:rPr>
+          <w:lang w:val="en-US"/>
+        </w:rPr>
+      </w:pPr>
+      <w:r>
+        <w:rPr>
+          <w:lang w:val="en-US"/>
+        </w:rPr>
+        <w:t>Common base for visualizing collections</w:t>
+      </w:r>
+    </w:p>
+    <w:p>
+      <w:pPr>
+        <w:pStyle w:val="Heading2"/>
+        <w:rPr>
+          <w:lang w:val="en-US"/>
+        </w:rPr>
+      </w:pPr>
+      <w:r>
+        <w:rPr>
+          <w:lang w:val="en-US"/>
+        </w:rPr>
+        <w:t>Object graph visualizer</w:t>
+      </w:r>
+    </w:p>
+    <w:p>
+      <w:pPr>
+        <w:rPr>
+          <w:lang w:val="en-US"/>
+        </w:rPr>
+      </w:pPr>
+      <w:r>
+        <w:rPr>
+          <w:lang w:val="en-US"/>
+        </w:rPr>
+        <w:t>In the Analysis section, we decided about the following very high level architecture of the Object graph visualizer:</w:t>
+      </w:r>
+    </w:p>
+    <w:p>
+      <w:pPr>
+        <w:pStyle w:val="ListParagraph"/>
+        <w:numPr>
+          <w:ilvl w:val="0"/>
+          <w:numId w:val="29"/>
+        </w:numPr>
+        <w:rPr>
+          <w:lang w:val="en-US"/>
+        </w:rPr>
+      </w:pPr>
+      <w:r>
+        <w:rPr>
+          <w:lang w:val="en-US"/>
+        </w:rPr>
+        <w:t>Graph building</w:t>
+      </w:r>
+    </w:p>
+    <w:p>
+      <w:pPr>
+        <w:pStyle w:val="ListParagraph"/>
+        <w:numPr>
+          <w:ilvl w:val="0"/>
+          <w:numId w:val="29"/>
+        </w:numPr>
+        <w:rPr>
+          <w:lang w:val="en-US"/>
+        </w:rPr>
+      </w:pPr>
+      <w:r>
+        <w:rPr>
+          <w:lang w:val="en-US"/>
+        </w:rPr>
+        <w:t>Graph layout</w:t>
+      </w:r>
+    </w:p>
+    <w:p>
+      <w:pPr>
+        <w:pStyle w:val="ListParagraph"/>
+        <w:numPr>
+          <w:ilvl w:val="0"/>
+          <w:numId w:val="29"/>
+        </w:numPr>
+        <w:rPr>
+          <w:lang w:val="en-US"/>
+        </w:rPr>
+      </w:pPr>
+      <w:r>
+        <w:rPr>
+          <w:lang w:val="en-US"/>
+        </w:rPr>
+        <w:t>Graph drawing</w:t>
+      </w:r>
+    </w:p>
+    <w:p>
+      <w:pPr>
+        <w:pStyle w:val="ListParagraph"/>
+        <w:numPr>
+          <w:ilvl w:val="0"/>
+          <w:numId w:val="29"/>
+        </w:numPr>
+        <w:rPr>
+          <w:lang w:val="en-US"/>
+        </w:rPr>
+      </w:pPr>
+      <w:r>
+        <w:rPr>
+          <w:lang w:val="en-US"/>
+        </w:rPr>
+        <w:t>Graph transitions</w:t>
+      </w:r>
+    </w:p>
+    <w:p>
+      <w:pPr>
+        <w:rPr>
+          <w:lang w:val="en-US"/>
+        </w:rPr>
+      </w:pPr>
+      <w:r>
+        <w:rPr>
+          <w:lang w:val="en-US"/>
+        </w:rPr>
+        <w:t>The graph layout part is a little intricate, because we want to achieve at least some degree incremental stability of the layout – small changes to the graph should not result in large changes to its layout.</w:t>
+      </w:r>
+    </w:p>
+    <w:p>
+      <w:pPr>
+        <w:pStyle w:val="Heading3"/>
+        <w:rPr>
+          <w:lang w:val="en-US"/>
+        </w:rPr>
+      </w:pPr>
+      <w:r>
+        <w:rPr>
+          <w:lang w:val="en-US"/>
+        </w:rPr>
+        <w:t>Graph building</w:t>
+      </w:r>
+    </w:p>
+    <w:p>
+      <w:pPr>
+        <w:rPr>
+          <w:lang w:val="en-US"/>
+        </w:rPr>
+      </w:pPr>
+      <w:r>
+        <w:rPr>
+          <w:lang w:val="en-US"/>
+        </w:rPr>
+        <w:t>The graph building algorithm was largely described in the Analysis section.</w:t>
+      </w:r>
+      <w:r>
+        <w:rPr>
+          <w:lang w:val="en-US"/>
+        </w:rPr>
+        <w:t xml:space="preserve"> In our implementation, this algorithm resides in the ObjectGraphBuilder class, which takes a Debugger.Expression and produces an ObjectGraph.</w:t>
+      </w:r>
+    </w:p>
+    <w:p>
+      <w:pPr>
+        <w:pStyle w:val="Heading3"/>
+        <w:rPr>
+          <w:lang w:val="en-US"/>
+        </w:rPr>
+      </w:pPr>
+      <w:r>
+        <w:rPr>
+          <w:lang w:val="en-US"/>
+        </w:rPr>
+        <w:t xml:space="preserve">Expanding nodes – </w:t>
+      </w:r>
+      <w:r>
+        <w:rPr>
+          <w:highlight w:val="yellow"/>
+          <w:lang w:val="en-US"/>
+        </w:rPr>
+        <w:t>mention in analysis?</w:t>
+      </w:r>
+    </w:p>
+    <w:p>
+      <w:pPr>
+        <w:rPr>
+          <w:lang w:val="en-US"/>
+        </w:rPr>
+      </w:pPr>
+      <w:r>
+        <w:rPr>
+          <w:lang w:val="en-US"/>
+        </w:rPr>
+        <w:t>So far, whenever we described our graph building algorithm, we mostly omitted the fact that the graphs can be very large. We just mentioned that the graph building algorithm should have some maximum recursion depth limit.</w:t>
+      </w:r>
+      <w:r>
+        <w:rPr>
+          <w:lang w:val="en-US"/>
+        </w:rPr>
+        <w:t xml:space="preserve"> But when the users enter an expression which evaluates to very large object graph, do the users actually want to see the whole graph up to some maximum depth?</w:t>
+      </w:r>
+      <w:r>
+        <w:rPr>
+          <w:lang w:val="en-US"/>
+        </w:rPr>
+        <w:t xml:space="preserve"> </w:t>
+      </w:r>
+    </w:p>
+    <w:p>
+      <w:pPr>
+        <w:rPr>
+          <w:lang w:val="en-US"/>
+        </w:rPr>
+      </w:pPr>
+      <w:r>
+        <w:rPr>
+          <w:lang w:val="en-US"/>
+        </w:rPr>
+        <w:t>We think that it makes more sense to let the users expand the graph themselves as they need. We display just</w:t>
+      </w:r>
+      <w:r>
+        <w:rPr>
+          <w:lang w:val="en-US"/>
+        </w:rPr>
+        <w:t xml:space="preserve"> the root node and a “plus” button next to every field or property which points to something (is not null).</w:t>
+      </w:r>
+      <w:r>
+        <w:rPr>
+          <w:lang w:val="en-US"/>
+        </w:rPr>
+        <w:t xml:space="preserve"> When the user expands the field or property by clicking the button</w:t>
+      </w:r>
+      <w:r>
+        <w:rPr>
+          <w:lang w:val="en-US"/>
+        </w:rPr>
+        <w:t xml:space="preserve">, we add a new node to the graph, or just an edge if the target is already </w:t>
+      </w:r>
+      <w:r>
+        <w:rPr>
+          <w:lang w:val="en-US"/>
+        </w:rPr>
+        <w:t>present in</w:t>
+      </w:r>
+      <w:r>
+        <w:rPr>
+          <w:lang w:val="en-US"/>
+        </w:rPr>
+        <w:t xml:space="preserve"> the displayed graph.</w:t>
+      </w:r>
+      <w:r>
+        <w:rPr>
+          <w:lang w:val="en-US"/>
+        </w:rPr>
+        <w:t xml:space="preserve"> </w:t>
+      </w:r>
+      <w:r>
+        <w:rPr>
+          <w:highlight w:val="yellow"/>
+          <w:lang w:val="en-US"/>
+        </w:rPr>
+        <w:t>We do not recalculate the whole graph – we assume that property getters don’t have any side effects on the rest of the graph</w:t>
+      </w:r>
+      <w:r>
+        <w:rPr>
+          <w:lang w:val="en-US"/>
+        </w:rPr>
+        <w:t>, which we think is a reasonable tradeoff between graph correctness and expand performance.</w:t>
+      </w:r>
+      <w:r>
+        <w:rPr>
+          <w:lang w:val="en-US"/>
+        </w:rPr>
+        <w:t xml:space="preserve"> Having property getters modify objects is a very bad practice and it is practically never done.</w:t>
+      </w:r>
+    </w:p>
+    <w:p>
+      <w:pPr>
+        <w:rPr>
+          <w:lang w:val="en-US"/>
+        </w:rPr>
+      </w:pPr>
+      <w:r>
+        <w:rPr>
+          <w:lang w:val="en-US"/>
+        </w:rPr>
+        <w:t xml:space="preserve">Of course, the user can also collapse nodes. Then we just remove the node and all its </w:t>
+      </w:r>
+      <w:r>
+        <w:rPr>
+          <w:highlight w:val="yellow"/>
+          <w:lang w:val="en-US"/>
+        </w:rPr>
+        <w:t>inbound and outbound</w:t>
+      </w:r>
+      <w:r>
+        <w:rPr>
+          <w:lang w:val="en-US"/>
+        </w:rPr>
+        <w:t xml:space="preserve"> edges from the graph.</w:t>
+      </w:r>
+    </w:p>
+    <w:p>
+      <w:pPr>
+        <w:rPr>
+          <w:lang w:val="en-US"/>
+        </w:rPr>
+      </w:pPr>
+      <w:r>
+        <w:rPr>
+          <w:lang w:val="en-US"/>
+        </w:rPr>
+        <w:t xml:space="preserve">Whenever we expand or collapse a node, we recalculate the layout for the graph, because we need to make space for the new node, or get rid of empty space left when </w:t>
+      </w:r>
+      <w:r>
+        <w:rPr>
+          <w:lang w:val="en-US"/>
+        </w:rPr>
+        <w:t>the</w:t>
+      </w:r>
+      <w:r>
+        <w:rPr>
+          <w:lang w:val="en-US"/>
+        </w:rPr>
+        <w:t xml:space="preserve"> node</w:t>
+      </w:r>
+      <w:r>
+        <w:rPr>
+          <w:lang w:val="en-US"/>
+        </w:rPr>
+        <w:t xml:space="preserve"> was removed</w:t>
+      </w:r>
+      <w:r>
+        <w:rPr>
+          <w:lang w:val="en-US"/>
+        </w:rPr>
+        <w:t>.</w:t>
+      </w:r>
+      <w:r>
+        <w:rPr>
+          <w:lang w:val="en-US"/>
+        </w:rPr>
+        <w:t xml:space="preserve"> However, as we said, we don’t rebuild the Object graph from the debuggee, which is a rather expensive operation.</w:t>
+      </w:r>
+    </w:p>
+    <w:p>
+      <w:pPr>
+        <w:pStyle w:val="Heading4"/>
+        <w:rPr>
+          <w:lang w:val="en-US"/>
+        </w:rPr>
+      </w:pPr>
+      <w:r>
+        <w:rPr>
+          <w:lang w:val="en-US"/>
+        </w:rPr>
+        <w:t>Remembering expanded nodes between debugger steps</w:t>
+      </w:r>
+    </w:p>
+    <w:p>
+      <w:pPr>
+        <w:rPr>
+          <w:lang w:val="en-US"/>
+        </w:rPr>
+      </w:pPr>
+      <w:r>
+        <w:rPr>
+          <w:lang w:val="en-US"/>
+        </w:rPr>
+        <w:t>A big part of the design of the Object graph visualizer deals with debugger steps. We are dealing with graph transitions (before step -&gt; after step) and incremental stability.</w:t>
+      </w:r>
+      <w:r>
+        <w:rPr>
+          <w:lang w:val="en-US"/>
+        </w:rPr>
+        <w:t xml:space="preserve"> The expanding of nodes must </w:t>
+      </w:r>
+      <w:r>
+        <w:rPr>
+          <w:lang w:val="en-US"/>
+        </w:rPr>
+        <w:lastRenderedPageBreak/>
+        <w:t xml:space="preserve">fit into the picture </w:t>
+      </w:r>
+      <w:r>
+        <w:rPr>
+          <w:lang w:val="en-US"/>
+        </w:rPr>
+        <w:t>–</w:t>
+      </w:r>
+      <w:r>
+        <w:rPr>
+          <w:lang w:val="en-US"/>
+        </w:rPr>
+        <w:t xml:space="preserve"> </w:t>
+      </w:r>
+      <w:r>
+        <w:rPr>
+          <w:lang w:val="en-US"/>
+        </w:rPr>
+        <w:t>when the user expands some nodes, the nodes must stay expanded also after the debugger step.</w:t>
+      </w:r>
+    </w:p>
+    <w:p>
+      <w:pPr>
+        <w:rPr>
+          <w:lang w:val="en-US"/>
+        </w:rPr>
+      </w:pPr>
+      <w:r>
+        <w:rPr>
+          <w:lang w:val="en-US"/>
+        </w:rPr>
+        <w:t xml:space="preserve">We realize this by remembering which nodes are currently expanded in a data structure called </w:t>
+      </w:r>
+      <w:r>
+        <w:rPr>
+          <w:highlight w:val="yellow"/>
+          <w:lang w:val="en-US"/>
+        </w:rPr>
+        <w:t>ExpandedPaths</w:t>
+      </w:r>
+      <w:r>
+        <w:rPr>
+          <w:lang w:val="en-US"/>
+        </w:rPr>
+        <w:t xml:space="preserve"> (good name)</w:t>
+      </w:r>
+      <w:r>
+        <w:rPr>
+          <w:lang w:val="en-US"/>
+        </w:rPr>
+        <w:t xml:space="preserve">. </w:t>
+      </w:r>
+      <w:r>
+        <w:rPr>
+          <w:lang w:val="en-US"/>
+        </w:rPr>
+        <w:t>We remember them i</w:t>
+      </w:r>
+      <w:r>
+        <w:rPr>
+          <w:lang w:val="en-US"/>
+        </w:rPr>
+        <w:t xml:space="preserve">n the form of string expressions, which describe the paths the user expanded in the graph. After the step, we expand the same paths, which is equivalent to </w:t>
+      </w:r>
+      <w:r>
+        <w:rPr>
+          <w:lang w:val="en-US"/>
+        </w:rPr>
+        <w:t xml:space="preserve">the user manually expanding these </w:t>
+      </w:r>
+      <w:r>
+        <w:rPr>
+          <w:lang w:val="en-US"/>
+        </w:rPr>
+        <w:t>paths – clicking the same “plus” buttons on the same nodes.</w:t>
+      </w:r>
+      <w:r>
+        <w:rPr>
+          <w:lang w:val="en-US"/>
+        </w:rPr>
+        <w:t xml:space="preserve"> Of course, these nodes might not represent the same debuggee instances anymore</w:t>
+      </w:r>
+      <w:r>
+        <w:rPr>
+          <w:lang w:val="en-US"/>
+        </w:rPr>
+        <w:t>.</w:t>
+      </w:r>
+      <w:r>
+        <w:rPr>
+          <w:lang w:val="en-US"/>
+        </w:rPr>
+        <w:t xml:space="preserve"> But in general,</w:t>
+      </w:r>
+      <w:r>
+        <w:rPr>
+          <w:lang w:val="en-US"/>
+        </w:rPr>
+        <w:t xml:space="preserve"> this approach works well in practice</w:t>
+      </w:r>
+      <w:r>
+        <w:rPr>
+          <w:lang w:val="en-US"/>
+        </w:rPr>
+        <w:t>.</w:t>
+      </w:r>
+    </w:p>
+    <w:p>
+      <w:pPr>
+        <w:rPr>
+          <w:lang w:val="en-US"/>
+        </w:rPr>
+      </w:pPr>
+      <w:r>
+        <w:rPr>
+          <w:lang w:val="en-US"/>
+        </w:rPr>
+        <w:t>Actually, a</w:t>
+      </w:r>
+      <w:r>
+        <w:rPr>
+          <w:lang w:val="en-US"/>
+        </w:rPr>
+        <w:t>fter the d</w:t>
+      </w:r>
+      <w:r>
+        <w:rPr>
+          <w:lang w:val="en-US"/>
+        </w:rPr>
+        <w:t xml:space="preserve">ebugger step, we do not perform </w:t>
+      </w:r>
+      <w:r>
+        <w:rPr>
+          <w:lang w:val="en-US"/>
+        </w:rPr>
+        <w:t xml:space="preserve">many </w:t>
+      </w:r>
+      <w:r>
+        <w:rPr>
+          <w:lang w:val="en-US"/>
+        </w:rPr>
+        <w:t>expand operations</w:t>
+      </w:r>
+      <w:r>
+        <w:rPr>
+          <w:lang w:val="en-US"/>
+        </w:rPr>
+        <w:t xml:space="preserve"> to maintain the expand state</w:t>
+      </w:r>
+      <w:r>
+        <w:rPr>
+          <w:lang w:val="en-US"/>
+        </w:rPr>
+        <w:t>. Instead, we make sure the graph is correctly e</w:t>
+      </w:r>
+      <w:r>
+        <w:rPr>
+          <w:lang w:val="en-US"/>
+        </w:rPr>
+        <w:t>xpanded right when it is built. W</w:t>
+      </w:r>
+      <w:r>
+        <w:rPr>
+          <w:lang w:val="en-US"/>
+        </w:rPr>
+        <w:t>e incorporate expanded paths</w:t>
+      </w:r>
+      <w:r>
+        <w:rPr>
+          <w:lang w:val="en-US"/>
+        </w:rPr>
+        <w:t xml:space="preserve"> straight in</w:t>
+      </w:r>
+      <w:r>
+        <w:rPr>
+          <w:lang w:val="en-US"/>
+        </w:rPr>
+        <w:t xml:space="preserve">to </w:t>
+      </w:r>
+      <w:r>
+        <w:rPr>
+          <w:lang w:val="en-US"/>
+        </w:rPr>
+        <w:t>the graph building algorithm. T</w:t>
+      </w:r>
       <w:bookmarkStart w:id="0" w:name="_GoBack"/>
       <w:bookmarkEnd w:id="0"/>
       <w:r>
         <w:rPr>
           <w:lang w:val="en-US"/>
         </w:rPr>
+        <w:t>he ObjectGra</w:t>
+      </w:r>
+      <w:r>
+        <w:rPr>
+          <w:lang w:val="en-US"/>
+        </w:rPr>
+        <w:t xml:space="preserve">phBuilder gets the </w:t>
+      </w:r>
+      <w:r>
+        <w:rPr>
+          <w:highlight w:val="yellow"/>
+          <w:lang w:val="en-US"/>
+        </w:rPr>
+        <w:t>ExpandedPaths</w:t>
+      </w:r>
+      <w:r>
+        <w:rPr>
+          <w:lang w:val="en-US"/>
+        </w:rPr>
+        <w:t xml:space="preserve"> data structure and when recursively exploring the graph, it only follows paths which are present in the </w:t>
+      </w:r>
+      <w:r>
+        <w:rPr>
+          <w:highlight w:val="yellow"/>
+          <w:lang w:val="en-US"/>
+        </w:rPr>
+        <w:t>ExpandedPaths</w:t>
+      </w:r>
+      <w:r>
+        <w:rPr>
+          <w:lang w:val="en-US"/>
+        </w:rPr>
         <w:t>.</w:t>
       </w:r>
-      <w:r>
-        <w:rPr>
-          <w:lang w:val="en-US"/>
-        </w:rPr>
-        <w:t xml:space="preserve"> For example a Car in a List&lt;ITransportVehicle&gt; has a property NumberOfWheels, but the columns only show properties of ITransportVehicle.</w:t>
-      </w:r>
-      <w:r>
-        <w:rPr>
-          <w:lang w:val="en-US"/>
-        </w:rPr>
-        <w:t xml:space="preserve"> This problem could be partially solved by the Expanding feature – the user could expand the item to see all its properties.</w:t>
-      </w:r>
-    </w:p>
-    <w:p>
-      <w:pPr>
-        <w:pStyle w:val="Heading2"/>
-        <w:rPr>
-          <w:lang w:val="en-US"/>
-        </w:rPr>
-      </w:pPr>
-      <w:r>
-        <w:rPr>
-          <w:lang w:val="en-US"/>
-        </w:rPr>
-        <w:lastRenderedPageBreak/>
-        <w:t>Debugger tooltips</w:t>
-      </w:r>
-    </w:p>
-    <w:p>
-      <w:pPr>
-        <w:rPr>
-          <w:lang w:val="en-US"/>
-        </w:rPr>
-      </w:pPr>
-      <w:r>
-        <w:rPr>
-          <w:lang w:val="en-US"/>
-        </w:rPr>
-        <w:t xml:space="preserve">The third feature we describe in this thesis are </w:t>
-      </w:r>
-      <w:r>
-        <w:rPr>
-          <w:lang w:val="en-US"/>
-        </w:rPr>
-        <w:t xml:space="preserve">the </w:t>
-      </w:r>
-      <w:r>
-        <w:rPr>
-          <w:lang w:val="en-US"/>
-        </w:rPr>
-        <w:t>new debugger tooltips for SharpDevelop 4. We are adding support for IEnumerable collections and large collection</w:t>
-      </w:r>
-      <w:r>
-        <w:rPr>
-          <w:lang w:val="en-US"/>
-        </w:rPr>
-        <w:t>s to the SharpDevelop debugger.</w:t>
-      </w:r>
     </w:p>
     <w:p>
       <w:pPr>
@@ -22211,70 +22885,8 @@
         <w:rPr>
           <w:lang w:val="en-US"/>
         </w:rPr>
-        <w:t>Existing work</w:t>
-      </w:r>
-    </w:p>
-    <w:p>
-      <w:pPr>
-        <w:rPr>
-          <w:lang w:val="en-US"/>
-        </w:rPr>
-      </w:pPr>
-      <w:r>
-        <w:rPr>
-          <w:lang w:val="en-US"/>
-        </w:rPr>
-        <w:t>There is a standard feature of Visual Studio very similar to our debugger tooltips. SharpDevelop 3 has debugger tooltips as well. Since SharpDevelop 4 was completely rewritten to WPF it needed new debugger tooltips so we implemented them. Also, the tooltips for SharpDevelop 3 didn’t support exploring instances of IEnumerable collections and we successfully added this.</w:t>
-      </w:r>
-    </w:p>
-    <w:p>
-      <w:pPr>
-        <w:pStyle w:val="Heading1"/>
-        <w:rPr>
-          <w:lang w:val="en-US"/>
-        </w:rPr>
-      </w:pPr>
-      <w:r>
-        <w:rPr>
-          <w:lang w:val="en-US"/>
-        </w:rPr>
-        <w:t>Implementation</w:t>
-      </w:r>
-    </w:p>
-    <w:p>
-      <w:pPr>
-        <w:pStyle w:val="Heading2"/>
-        <w:rPr>
-          <w:lang w:val="en-US"/>
-        </w:rPr>
-      </w:pPr>
-      <w:r>
-        <w:rPr>
-          <w:lang w:val="en-US"/>
-        </w:rPr>
-        <w:t>Common base for visualizing collections</w:t>
-      </w:r>
-    </w:p>
-    <w:p>
-      <w:pPr>
-        <w:pStyle w:val="Heading2"/>
-        <w:rPr>
-          <w:lang w:val="en-US"/>
-        </w:rPr>
-      </w:pPr>
-      <w:r>
-        <w:rPr>
-          <w:lang w:val="en-US"/>
-        </w:rPr>
-        <w:t>Object graph visualizer</w:t>
-      </w:r>
-    </w:p>
-    <w:p>
-      <w:pPr>
-        <w:rPr>
-          <w:lang w:val="en-US"/>
-        </w:rPr>
-      </w:pPr>
+        <w:t>Lazy evaluation of Node contents</w:t>
+      </w:r>
     </w:p>
     <w:p>
       <w:pPr>
@@ -22979,28 +23591,25 @@
         <w:rPr>
           <w:lang w:val="en-US"/>
         </w:rPr>
-        <w:t>Graph matching and animation</w:t>
-      </w:r>
-    </w:p>
-    <w:p>
-      <w:pPr>
-        <w:rPr>
-          <w:lang w:val="en-US"/>
-        </w:rPr>
-      </w:pPr>
-    </w:p>
-    <w:p>
-      <w:pPr>
-        <w:pStyle w:val="Heading3"/>
-        <w:rPr>
-          <w:lang w:val="en-US"/>
-        </w:rPr>
-      </w:pPr>
-      <w:r>
-        <w:rPr>
-          <w:lang w:val="en-US"/>
-        </w:rPr>
-        <w:t>Spline routing</w:t>
+        <w:t xml:space="preserve">Spline </w:t>
+      </w:r>
+      <w:r>
+        <w:rPr>
+          <w:lang w:val="en-US"/>
+        </w:rPr>
+        <w:t>layout (</w:t>
+      </w:r>
+      <w:r>
+        <w:rPr>
+          <w:lang w:val="en-US"/>
+        </w:rPr>
+        <w:t>routing</w:t>
+      </w:r>
+      <w:r>
+        <w:rPr>
+          <w:lang w:val="en-US"/>
+        </w:rPr>
+        <w:t>)</w:t>
       </w:r>
     </w:p>
     <w:p>
@@ -23065,20 +23674,20 @@
         <w:rPr>
           <w:lang w:val="en-US"/>
         </w:rPr>
+        <w:t xml:space="preserve">As said, Graphviz was used for routing the edges and the appearance of resulting graphs was good: screenshot </w:t>
+      </w:r>
+    </w:p>
+    <w:p>
+      <w:pPr>
+        <w:rPr>
+          <w:lang w:val="en-US"/>
+        </w:rPr>
+      </w:pPr>
+      <w:r>
+        <w:rPr>
+          <w:lang w:val="en-US"/>
+        </w:rPr>
         <w:lastRenderedPageBreak/>
-        <w:t xml:space="preserve">As said, Graphviz was used for routing the edges and the appearance of resulting graphs was good: screenshot </w:t>
-      </w:r>
-    </w:p>
-    <w:p>
-      <w:pPr>
-        <w:rPr>
-          <w:lang w:val="en-US"/>
-        </w:rPr>
-      </w:pPr>
-      <w:r>
-        <w:rPr>
-          <w:lang w:val="en-US"/>
-        </w:rPr>
         <w:t xml:space="preserve">However, the members of SharpDevelop team expressed a concern about the impact of the size of Graphviz binaries on the size of SharpDevelop installer: Graphviz needs about 10Mb of binaries and won’t run without them even if they are not needed (for example it crashes when a library for writing jpegs is missing even though the output type is set to </w:t>
       </w:r>
       <w:r>
@@ -23444,7 +24053,6 @@
         <w:rPr>
           <w:lang w:val="en-US"/>
         </w:rPr>
-        <w:lastRenderedPageBreak/>
         <w:t xml:space="preserve">This algoritm is implemented to be completely reusable. The implementation can be found in /SplineRouting folder of SharpDevelop repository (link). The reusability is achieved by writing the algorithm to work with interfaces. Programming against interface is a common design practice. </w:t>
       </w:r>
     </w:p>
@@ -23460,8 +24068,9 @@
           <w:noProof/>
           <w:lang w:eastAsia="cs-CZ"/>
         </w:rPr>
+        <w:lastRenderedPageBreak/>
         <w:drawing>
-          <wp:inline distT="0" distB="0" distL="0" distR="0" wp14:anchorId="27BDEE72" wp14:editId="3C71652E">
+          <wp:inline distT="0" distB="0" distL="0" distR="0" wp14:anchorId="57F8B520" wp14:editId="7B496197">
             <wp:extent cx="4189095" cy="3296285"/>
             <wp:effectExtent l="19050" t="0" r="1905" b="0"/>
             <wp:docPr id="7" name="obrázek 2" descr="D:\text\DebuggerVisualizers\spline_classdiagram.png"/>
@@ -23664,46 +24273,46 @@
         <w:rPr>
           <w:lang w:val="en-US"/>
         </w:rPr>
+        <w:t>Screenshot with join smoothing</w:t>
+      </w:r>
+    </w:p>
+    <w:p>
+      <w:pPr>
+        <w:rPr>
+          <w:lang w:val="en-US"/>
+        </w:rPr>
+      </w:pPr>
+      <w:r>
+        <w:rPr>
+          <w:lang w:val="en-US"/>
+        </w:rPr>
+        <w:t>Screenshot without join smoothing</w:t>
+      </w:r>
+    </w:p>
+    <w:p>
+      <w:pPr>
+        <w:rPr>
+          <w:lang w:val="en-US"/>
+        </w:rPr>
+      </w:pPr>
+      <w:r>
+        <w:rPr>
+          <w:lang w:val="en-US"/>
+        </w:rPr>
+        <w:t>The principle is the following:</w:t>
+      </w:r>
+    </w:p>
+    <w:p>
+      <w:pPr>
+        <w:rPr>
+          <w:lang w:val="en-US"/>
+        </w:rPr>
+      </w:pPr>
+      <w:r>
+        <w:rPr>
+          <w:lang w:val="en-US"/>
+        </w:rPr>
         <w:lastRenderedPageBreak/>
-        <w:t>Screenshot with join smoothing</w:t>
-      </w:r>
-    </w:p>
-    <w:p>
-      <w:pPr>
-        <w:rPr>
-          <w:lang w:val="en-US"/>
-        </w:rPr>
-      </w:pPr>
-      <w:r>
-        <w:rPr>
-          <w:lang w:val="en-US"/>
-        </w:rPr>
-        <w:t>Screenshot without join smoothing</w:t>
-      </w:r>
-    </w:p>
-    <w:p>
-      <w:pPr>
-        <w:rPr>
-          <w:lang w:val="en-US"/>
-        </w:rPr>
-      </w:pPr>
-      <w:r>
-        <w:rPr>
-          <w:lang w:val="en-US"/>
-        </w:rPr>
-        <w:t>The principle is the following:</w:t>
-      </w:r>
-    </w:p>
-    <w:p>
-      <w:pPr>
-        <w:rPr>
-          <w:lang w:val="en-US"/>
-        </w:rPr>
-      </w:pPr>
-      <w:r>
-        <w:rPr>
-          <w:lang w:val="en-US"/>
-        </w:rPr>
         <w:t>Given two consecutive line segments, replace the segments by a Bezier curve of order 3 extended by straight line segments on each end:</w:t>
       </w:r>
     </w:p>
@@ -23745,6 +24354,27 @@
         </w:rPr>
         <w:t>(Screenshot)</w:t>
       </w:r>
+    </w:p>
+    <w:p>
+      <w:pPr>
+        <w:pStyle w:val="Heading3"/>
+        <w:rPr>
+          <w:lang w:val="en-US"/>
+        </w:rPr>
+      </w:pPr>
+      <w:r>
+        <w:rPr>
+          <w:lang w:val="en-US"/>
+        </w:rPr>
+        <w:t>Graph matching and animation</w:t>
+      </w:r>
+    </w:p>
+    <w:p>
+      <w:pPr>
+        <w:rPr>
+          <w:lang w:val="en-US"/>
+        </w:rPr>
+      </w:pPr>
     </w:p>
     <w:p>
       <w:pPr>
@@ -27563,6 +28193,92 @@
     </w:lvl>
   </w:abstractNum>
   <w:abstractNum w:abstractNumId="21">
+    <w:nsid w:val="66A053D0"/>
+    <w:multiLevelType w:val="hybridMultilevel"/>
+    <w:tmpl w:val="479CA29C"/>
+    <w:lvl w:ilvl="0" w:tplc="0405000F">
+      <w:start w:val="1"/>
+      <w:numFmt w:val="decimal"/>
+      <w:lvlText w:val="%1."/>
+      <w:lvlJc w:val="left"/>
+      <w:pPr>
+        <w:ind w:left="720" w:hanging="360"/>
+      </w:pPr>
+    </w:lvl>
+    <w:lvl w:ilvl="1" w:tplc="04050019" w:tentative="1">
+      <w:start w:val="1"/>
+      <w:numFmt w:val="lowerLetter"/>
+      <w:lvlText w:val="%2."/>
+      <w:lvlJc w:val="left"/>
+      <w:pPr>
+        <w:ind w:left="1440" w:hanging="360"/>
+      </w:pPr>
+    </w:lvl>
+    <w:lvl w:ilvl="2" w:tplc="0405001B" w:tentative="1">
+      <w:start w:val="1"/>
+      <w:numFmt w:val="lowerRoman"/>
+      <w:lvlText w:val="%3."/>
+      <w:lvlJc w:val="right"/>
+      <w:pPr>
+        <w:ind w:left="2160" w:hanging="180"/>
+      </w:pPr>
+    </w:lvl>
+    <w:lvl w:ilvl="3" w:tplc="0405000F" w:tentative="1">
+      <w:start w:val="1"/>
+      <w:numFmt w:val="decimal"/>
+      <w:lvlText w:val="%4."/>
+      <w:lvlJc w:val="left"/>
+      <w:pPr>
+        <w:ind w:left="2880" w:hanging="360"/>
+      </w:pPr>
+    </w:lvl>
+    <w:lvl w:ilvl="4" w:tplc="04050019" w:tentative="1">
+      <w:start w:val="1"/>
+      <w:numFmt w:val="lowerLetter"/>
+      <w:lvlText w:val="%5."/>
+      <w:lvlJc w:val="left"/>
+      <w:pPr>
+        <w:ind w:left="3600" w:hanging="360"/>
+      </w:pPr>
+    </w:lvl>
+    <w:lvl w:ilvl="5" w:tplc="0405001B" w:tentative="1">
+      <w:start w:val="1"/>
+      <w:numFmt w:val="lowerRoman"/>
+      <w:lvlText w:val="%6."/>
+      <w:lvlJc w:val="right"/>
+      <w:pPr>
+        <w:ind w:left="4320" w:hanging="180"/>
+      </w:pPr>
+    </w:lvl>
+    <w:lvl w:ilvl="6" w:tplc="0405000F" w:tentative="1">
+      <w:start w:val="1"/>
+      <w:numFmt w:val="decimal"/>
+      <w:lvlText w:val="%7."/>
+      <w:lvlJc w:val="left"/>
+      <w:pPr>
+        <w:ind w:left="5040" w:hanging="360"/>
+      </w:pPr>
+    </w:lvl>
+    <w:lvl w:ilvl="7" w:tplc="04050019" w:tentative="1">
+      <w:start w:val="1"/>
+      <w:numFmt w:val="lowerLetter"/>
+      <w:lvlText w:val="%8."/>
+      <w:lvlJc w:val="left"/>
+      <w:pPr>
+        <w:ind w:left="5760" w:hanging="360"/>
+      </w:pPr>
+    </w:lvl>
+    <w:lvl w:ilvl="8" w:tplc="0405001B" w:tentative="1">
+      <w:start w:val="1"/>
+      <w:numFmt w:val="lowerRoman"/>
+      <w:lvlText w:val="%9."/>
+      <w:lvlJc w:val="right"/>
+      <w:pPr>
+        <w:ind w:left="6480" w:hanging="180"/>
+      </w:pPr>
+    </w:lvl>
+  </w:abstractNum>
+  <w:abstractNum w:abstractNumId="22">
     <w:nsid w:val="6E8531BB"/>
     <w:multiLevelType w:val="hybridMultilevel"/>
     <w:tmpl w:val="22A67B2A"/>
@@ -27675,7 +28391,7 @@
       </w:rPr>
     </w:lvl>
   </w:abstractNum>
-  <w:abstractNum w:abstractNumId="22">
+  <w:abstractNum w:abstractNumId="23">
     <w:nsid w:val="6F486752"/>
     <w:multiLevelType w:val="hybridMultilevel"/>
     <w:tmpl w:val="17428D8A"/>
@@ -27788,7 +28504,7 @@
       </w:rPr>
     </w:lvl>
   </w:abstractNum>
-  <w:abstractNum w:abstractNumId="23">
+  <w:abstractNum w:abstractNumId="24">
     <w:nsid w:val="72782F06"/>
     <w:multiLevelType w:val="hybridMultilevel"/>
     <w:tmpl w:val="6C846C94"/>
@@ -27900,7 +28616,7 @@
       </w:rPr>
     </w:lvl>
   </w:abstractNum>
-  <w:abstractNum w:abstractNumId="24">
+  <w:abstractNum w:abstractNumId="25">
     <w:nsid w:val="77BC39F8"/>
     <w:multiLevelType w:val="hybridMultilevel"/>
     <w:tmpl w:val="5A1C5D6C"/>
@@ -28013,7 +28729,7 @@
       </w:rPr>
     </w:lvl>
   </w:abstractNum>
-  <w:abstractNum w:abstractNumId="25">
+  <w:abstractNum w:abstractNumId="26">
     <w:nsid w:val="788B327A"/>
     <w:multiLevelType w:val="hybridMultilevel"/>
     <w:tmpl w:val="5FDAC3C6"/>
@@ -28126,7 +28842,7 @@
       </w:rPr>
     </w:lvl>
   </w:abstractNum>
-  <w:abstractNum w:abstractNumId="26">
+  <w:abstractNum w:abstractNumId="27">
     <w:nsid w:val="7ACC3919"/>
     <w:multiLevelType w:val="hybridMultilevel"/>
     <w:tmpl w:val="479CA29C"/>
@@ -28212,7 +28928,7 @@
       </w:pPr>
     </w:lvl>
   </w:abstractNum>
-  <w:abstractNum w:abstractNumId="27">
+  <w:abstractNum w:abstractNumId="28">
     <w:nsid w:val="7E723811"/>
     <w:multiLevelType w:val="hybridMultilevel"/>
     <w:tmpl w:val="58AAFBB6"/>
@@ -28326,10 +29042,10 @@
     </w:lvl>
   </w:abstractNum>
   <w:num w:numId="1">
-    <w:abstractNumId w:val="24"/>
+    <w:abstractNumId w:val="25"/>
   </w:num>
   <w:num w:numId="2">
-    <w:abstractNumId w:val="22"/>
+    <w:abstractNumId w:val="23"/>
   </w:num>
   <w:num w:numId="3">
     <w:abstractNumId w:val="10"/>
@@ -28341,16 +29057,16 @@
     <w:abstractNumId w:val="19"/>
   </w:num>
   <w:num w:numId="6">
-    <w:abstractNumId w:val="25"/>
+    <w:abstractNumId w:val="26"/>
   </w:num>
   <w:num w:numId="7">
-    <w:abstractNumId w:val="21"/>
+    <w:abstractNumId w:val="22"/>
   </w:num>
   <w:num w:numId="8">
     <w:abstractNumId w:val="11"/>
   </w:num>
   <w:num w:numId="9">
-    <w:abstractNumId w:val="27"/>
+    <w:abstractNumId w:val="28"/>
   </w:num>
   <w:num w:numId="10">
     <w:abstractNumId w:val="13"/>
@@ -28377,7 +29093,7 @@
     <w:abstractNumId w:val="8"/>
   </w:num>
   <w:num w:numId="18">
-    <w:abstractNumId w:val="26"/>
+    <w:abstractNumId w:val="27"/>
   </w:num>
   <w:num w:numId="19">
     <w:abstractNumId w:val="1"/>
@@ -28395,7 +29111,7 @@
     <w:abstractNumId w:val="15"/>
   </w:num>
   <w:num w:numId="24">
-    <w:abstractNumId w:val="23"/>
+    <w:abstractNumId w:val="24"/>
   </w:num>
   <w:num w:numId="25">
     <w:abstractNumId w:val="6"/>
@@ -28408,6 +29124,9 @@
   </w:num>
   <w:num w:numId="28">
     <w:abstractNumId w:val="14"/>
+  </w:num>
+  <w:num w:numId="29">
+    <w:abstractNumId w:val="21"/>
   </w:num>
 </w:numbering>
 </file>
@@ -29549,7 +30268,7 @@
 </file>
 
 <file path=customXml/itemProps1.xml><?xml version="1.0" encoding="utf-8"?>
-<ds:datastoreItem xmlns:ds="http://schemas.openxmlformats.org/officeDocument/2006/customXml" ds:itemID="{C922D138-B1A7-4DE4-9D32-B3B7D27B42A7}">
+<ds:datastoreItem xmlns:ds="http://schemas.openxmlformats.org/officeDocument/2006/customXml" ds:itemID="{3E1AD7C7-17FC-4B5A-88F3-76CC39A7AF25}">
   <ds:schemaRefs>
     <ds:schemaRef ds:uri="http://schemas.openxmlformats.org/officeDocument/2006/bibliography"/>
   </ds:schemaRefs>

</xml_diff>

<commit_message>
Prepared notes for a section about Object graph representation.
</commit_message>
<xml_diff>
--- a/DebuggerVisualizers.docx
+++ b/DebuggerVisualizers.docx
@@ -23211,8 +23211,6 @@
         </w:rPr>
         <w:t xml:space="preserve">the </w:t>
       </w:r>
-      <w:bookmarkStart w:id="0" w:name="_GoBack"/>
-      <w:bookmarkEnd w:id="0"/>
       <w:r>
         <w:rPr>
           <w:lang w:val="en-US"/>
@@ -23244,7 +23242,100 @@
         <w:rPr>
           <w:lang w:val="en-US"/>
         </w:rPr>
-        <w:t>Lazy evaluation of Node contents</w:t>
+        <w:t>T</w:t>
+      </w:r>
+      <w:r>
+        <w:rPr>
+          <w:lang w:val="en-US"/>
+        </w:rPr>
+        <w:t>he ObjectGraph</w:t>
+      </w:r>
+    </w:p>
+    <w:p>
+      <w:pPr>
+        <w:pStyle w:val="ListParagraph"/>
+        <w:numPr>
+          <w:ilvl w:val="0"/>
+          <w:numId w:val="27"/>
+        </w:numPr>
+        <w:rPr>
+          <w:lang w:val="en-US"/>
+        </w:rPr>
+      </w:pPr>
+      <w:r>
+        <w:rPr>
+          <w:lang w:val="en-US"/>
+        </w:rPr>
+        <w:t>Same picture as in the overview – node contains tree of properties</w:t>
+      </w:r>
+      <w:r>
+        <w:rPr>
+          <w:lang w:val="en-US"/>
+        </w:rPr>
+        <w:t>. Mention collection nodes</w:t>
+      </w:r>
+    </w:p>
+    <w:p>
+      <w:pPr>
+        <w:pStyle w:val="Heading4"/>
+        <w:rPr>
+          <w:lang w:val="en-US"/>
+        </w:rPr>
+      </w:pPr>
+      <w:r>
+        <w:rPr>
+          <w:lang w:val="en-US"/>
+        </w:rPr>
+        <w:t>Lazy evaluation of node contents</w:t>
+      </w:r>
+    </w:p>
+    <w:p>
+      <w:pPr>
+        <w:rPr>
+          <w:lang w:val="en-US"/>
+        </w:rPr>
+      </w:pPr>
+      <w:r>
+        <w:rPr>
+          <w:lang w:val="en-US"/>
+        </w:rPr>
+        <w:t>Describe how evaluation o</w:t>
+      </w:r>
+      <w:r>
+        <w:rPr>
+          <w:lang w:val="en-US"/>
+        </w:rPr>
+        <w:t>n scrolling</w:t>
+      </w:r>
+      <w:r>
+        <w:rPr>
+          <w:lang w:val="en-US"/>
+        </w:rPr>
+        <w:t xml:space="preserve"> works</w:t>
+      </w:r>
+      <w:r>
+        <w:rPr>
+          <w:lang w:val="en-US"/>
+        </w:rPr>
+        <w:t xml:space="preserve"> (only primitive properties are lazy I think)</w:t>
+      </w:r>
+      <w:r>
+        <w:rPr>
+          <w:lang w:val="en-US"/>
+        </w:rPr>
+        <w:t>. Properties prepared by ObjectGraphBuilder and evaluated</w:t>
+      </w:r>
+      <w:r>
+        <w:rPr>
+          <w:lang w:val="en-US"/>
+        </w:rPr>
+        <w:t xml:space="preserve"> (when scrolling)</w:t>
+      </w:r>
+      <w:r>
+        <w:rPr>
+          <w:lang w:val="en-US"/>
+        </w:rPr>
+        <w:t xml:space="preserve"> by who and when?</w:t>
       </w:r>
     </w:p>
     <w:p>
@@ -23290,6 +23381,7 @@
         <w:rPr>
           <w:lang w:val="en-US"/>
         </w:rPr>
+        <w:lastRenderedPageBreak/>
         <w:t>Determine the positions of nodes (node layout)</w:t>
       </w:r>
     </w:p>
@@ -23322,7 +23414,6 @@
         <w:rPr>
           <w:lang w:val="en-US"/>
         </w:rPr>
-        <w:lastRenderedPageBreak/>
         <w:t>These do not necessarily have to be two separate steps. However, Graphviz first determines positions of all nodes (of course edge information is considered in this procedure) and after this step is finished, the positions of nodes are fixed and edges are being routed, one by one.</w:t>
       </w:r>
     </w:p>
@@ -23573,6 +23664,7 @@
         <w:rPr>
           <w:lang w:val="en-US"/>
         </w:rPr>
+        <w:lastRenderedPageBreak/>
         <w:t>Measure(node)</w:t>
       </w:r>
     </w:p>
@@ -23601,7 +23693,6 @@
         <w:rPr>
           <w:lang w:val="en-US"/>
         </w:rPr>
-        <w:lastRenderedPageBreak/>
         <w:t>Measure(child)</w:t>
       </w:r>
     </w:p>
@@ -23891,6 +23982,7 @@
         <w:rPr>
           <w:lang w:val="en-US"/>
         </w:rPr>
+        <w:lastRenderedPageBreak/>
         <w:t>When an UIElement is told its new position (Arrange() method) it also repositions its children, knowing their sizes because Measure() has already been called before Arrange().</w:t>
       </w:r>
     </w:p>
@@ -23904,256 +23996,256 @@
         <w:rPr>
           <w:lang w:val="en-US"/>
         </w:rPr>
+        <w:t xml:space="preserve">In WPF the user can define his own user interface elements and completely control layout of their children by subclassing FrameworkElement  and overriding MeasureOverride() and ArrangeOverride() methods. </w:t>
+      </w:r>
+    </w:p>
+    <w:p>
+      <w:pPr>
+        <w:rPr>
+          <w:lang w:val="en-US"/>
+        </w:rPr>
+      </w:pPr>
+      <w:r>
+        <w:rPr>
+          <w:lang w:val="en-US"/>
+        </w:rPr>
+        <w:t>This is also how existing UIElements are implemented. For example, StackPanel is a panel which stacks its children one next to each other. This logic is implemented in the ArrangeOverride method. The Measure method tells that the StackPanel needs as much space as all its children together.</w:t>
+      </w:r>
+    </w:p>
+    <w:p>
+      <w:pPr>
+        <w:rPr>
+          <w:lang w:val="en-US"/>
+        </w:rPr>
+      </w:pPr>
+      <w:r>
+        <w:rPr>
+          <w:lang w:val="en-US"/>
+        </w:rPr>
+        <w:t>Measure and Arrange actually each have a parameter. Measure(Size maxSize) specifies the maximum available size which the element can use. Arrange(Size arrangeSize) means what? Read WPF Unleashed</w:t>
+      </w:r>
+    </w:p>
+    <w:p>
+      <w:pPr>
+        <w:pStyle w:val="Heading3"/>
+        <w:rPr>
+          <w:lang w:val="en-US"/>
+        </w:rPr>
+      </w:pPr>
+      <w:r>
+        <w:rPr>
+          <w:lang w:val="en-US"/>
+        </w:rPr>
+        <w:t xml:space="preserve">Spline </w:t>
+      </w:r>
+      <w:r>
+        <w:rPr>
+          <w:lang w:val="en-US"/>
+        </w:rPr>
+        <w:t>layout (</w:t>
+      </w:r>
+      <w:r>
+        <w:rPr>
+          <w:lang w:val="en-US"/>
+        </w:rPr>
+        <w:t>routing</w:t>
+      </w:r>
+      <w:r>
+        <w:rPr>
+          <w:lang w:val="en-US"/>
+        </w:rPr>
+        <w:t>)</w:t>
+      </w:r>
+    </w:p>
+    <w:p>
+      <w:pPr>
+        <w:rPr>
+          <w:lang w:val="en-US"/>
+        </w:rPr>
+      </w:pPr>
+      <w:r>
+        <w:rPr>
+          <w:lang w:val="en-US"/>
+        </w:rPr>
+        <w:t>The problem:</w:t>
+      </w:r>
+    </w:p>
+    <w:p>
+      <w:pPr>
+        <w:rPr>
+          <w:lang w:val="en-US"/>
+        </w:rPr>
+      </w:pPr>
+      <w:r>
+        <w:rPr>
+          <w:lang w:val="en-US"/>
+        </w:rPr>
+        <w:t>Example of a solution (Graphviz): screenshot from Graphviz</w:t>
+      </w:r>
+    </w:p>
+    <w:p>
+      <w:pPr>
+        <w:rPr>
+          <w:lang w:val="en-US"/>
+        </w:rPr>
+      </w:pPr>
+      <w:r>
+        <w:rPr>
+          <w:lang w:val="en-US"/>
+        </w:rPr>
+        <w:t>One approach to routing splines is routing the edges one-by-one, that is treating every edge as completely separate input. This is how Graphviz does it. This approach can lead to spline overlaps.</w:t>
+      </w:r>
+    </w:p>
+    <w:p>
+      <w:pPr>
+        <w:rPr>
+          <w:lang w:val="en-US"/>
+        </w:rPr>
+      </w:pPr>
+      <w:r>
+        <w:rPr>
+          <w:lang w:val="en-US"/>
+        </w:rPr>
+        <w:t>Another approach could be routing the splines globally, i.e. every edge path can affect paths of other edges. Such approach could try to reduce edge overlaps while still maintaining reasonable edge paths. The Graphviz paper mentions this, but they do not provide any ideas for such algorithm.</w:t>
+      </w:r>
+    </w:p>
+    <w:p>
+      <w:pPr>
+        <w:rPr>
+          <w:lang w:val="en-US"/>
+        </w:rPr>
+      </w:pPr>
+      <w:r>
+        <w:rPr>
+          <w:lang w:val="en-US"/>
+        </w:rPr>
+        <w:t xml:space="preserve">As said, Graphviz was used for routing the edges and the appearance of resulting graphs was good: screenshot </w:t>
+      </w:r>
+    </w:p>
+    <w:p>
+      <w:pPr>
+        <w:rPr>
+          <w:lang w:val="en-US"/>
+        </w:rPr>
+      </w:pPr>
+      <w:r>
+        <w:rPr>
+          <w:lang w:val="en-US"/>
+        </w:rPr>
+        <w:t xml:space="preserve">However, the members of SharpDevelop team expressed a concern about the impact of the size of Graphviz binaries on the size of SharpDevelop installer: Graphviz needs about 10Mb of binaries and won’t run without them even if they are not needed (for example it crashes when a library for writing jpegs is missing even though the output type is set to </w:t>
+      </w:r>
+      <w:r>
+        <w:rPr>
+          <w:i/>
+          <w:lang w:val="en-US"/>
+        </w:rPr>
+        <w:t>text</w:t>
+      </w:r>
+      <w:r>
+        <w:rPr>
+          <w:lang w:val="en-US"/>
+        </w:rPr>
+        <w:t>).</w:t>
+      </w:r>
+    </w:p>
+    <w:p>
+      <w:pPr>
+        <w:rPr>
+          <w:lang w:val="en-US"/>
+        </w:rPr>
+      </w:pPr>
+      <w:r>
+        <w:rPr>
+          <w:lang w:val="en-US"/>
+        </w:rPr>
+        <w:t>Therefore we decided to implement also the spline routing ourselves and get rid of Graphviz completely.</w:t>
+      </w:r>
+    </w:p>
+    <w:p>
+      <w:pPr>
+        <w:pStyle w:val="Heading4"/>
+        <w:rPr>
+          <w:lang w:val="en-US"/>
+        </w:rPr>
+      </w:pPr>
+      <w:r>
+        <w:rPr>
+          <w:lang w:val="en-US"/>
+        </w:rPr>
+        <w:t>Our algoritm</w:t>
+      </w:r>
+    </w:p>
+    <w:p>
+      <w:pPr>
+        <w:rPr>
+          <w:lang w:val="en-US"/>
+        </w:rPr>
+      </w:pPr>
+    </w:p>
+    <w:p>
+      <w:pPr>
+        <w:rPr>
+          <w:lang w:val="en-US"/>
+        </w:rPr>
+      </w:pPr>
+      <w:r>
+        <w:rPr>
+          <w:lang w:val="en-US"/>
+        </w:rPr>
+        <w:t xml:space="preserve">We realized that when routing edges to avoid rectangles, the crucial points in the plane are the </w:t>
+      </w:r>
+      <w:r>
+        <w:rPr>
+          <w:i/>
+          <w:lang w:val="en-US"/>
+        </w:rPr>
+        <w:t xml:space="preserve">corners </w:t>
+      </w:r>
+      <w:r>
+        <w:rPr>
+          <w:lang w:val="en-US"/>
+        </w:rPr>
+        <w:t>of the rectangles. Second, to make edges look natural to humans, some sort of shortest path routing would be reasonable. The Graphviz paper confirmed our ideas.</w:t>
+      </w:r>
+    </w:p>
+    <w:p>
+      <w:pPr>
+        <w:rPr>
+          <w:lang w:val="en-US"/>
+        </w:rPr>
+      </w:pPr>
+      <w:r>
+        <w:rPr>
+          <w:lang w:val="en-US"/>
+        </w:rPr>
+        <w:t>Like Graphviz, we route the edges one-by-one. This is the algorithm:</w:t>
+      </w:r>
+    </w:p>
+    <w:p>
+      <w:pPr>
+        <w:rPr>
+          <w:lang w:val="en-US"/>
+        </w:rPr>
+      </w:pPr>
+      <w:r>
+        <w:rPr>
+          <w:lang w:val="en-US"/>
+        </w:rPr>
+        <w:t>For each edge e in G:</w:t>
+      </w:r>
+    </w:p>
+    <w:p>
+      <w:pPr>
+        <w:ind w:firstLine="708"/>
+        <w:rPr>
+          <w:lang w:val="en-US"/>
+        </w:rPr>
+      </w:pPr>
+      <w:r>
+        <w:rPr>
+          <w:lang w:val="en-US"/>
+        </w:rPr>
         <w:lastRenderedPageBreak/>
-        <w:t xml:space="preserve">In WPF the user can define his own user interface elements and completely control layout of their children by subclassing FrameworkElement  and overriding MeasureOverride() and ArrangeOverride() methods. </w:t>
-      </w:r>
-    </w:p>
-    <w:p>
-      <w:pPr>
-        <w:rPr>
-          <w:lang w:val="en-US"/>
-        </w:rPr>
-      </w:pPr>
-      <w:r>
-        <w:rPr>
-          <w:lang w:val="en-US"/>
-        </w:rPr>
-        <w:t>This is also how existing UIElements are implemented. For example, StackPanel is a panel which stacks its children one next to each other. This logic is implemented in the ArrangeOverride method. The Measure method tells that the StackPanel needs as much space as all its children together.</w:t>
-      </w:r>
-    </w:p>
-    <w:p>
-      <w:pPr>
-        <w:rPr>
-          <w:lang w:val="en-US"/>
-        </w:rPr>
-      </w:pPr>
-      <w:r>
-        <w:rPr>
-          <w:lang w:val="en-US"/>
-        </w:rPr>
-        <w:t>Measure and Arrange actually each have a parameter. Measure(Size maxSize) specifies the maximum available size which the element can use. Arrange(Size arrangeSize) means what? Read WPF Unleashed</w:t>
-      </w:r>
-    </w:p>
-    <w:p>
-      <w:pPr>
-        <w:pStyle w:val="Heading3"/>
-        <w:rPr>
-          <w:lang w:val="en-US"/>
-        </w:rPr>
-      </w:pPr>
-      <w:r>
-        <w:rPr>
-          <w:lang w:val="en-US"/>
-        </w:rPr>
-        <w:t xml:space="preserve">Spline </w:t>
-      </w:r>
-      <w:r>
-        <w:rPr>
-          <w:lang w:val="en-US"/>
-        </w:rPr>
-        <w:t>layout (</w:t>
-      </w:r>
-      <w:r>
-        <w:rPr>
-          <w:lang w:val="en-US"/>
-        </w:rPr>
-        <w:t>routing</w:t>
-      </w:r>
-      <w:r>
-        <w:rPr>
-          <w:lang w:val="en-US"/>
-        </w:rPr>
-        <w:t>)</w:t>
-      </w:r>
-    </w:p>
-    <w:p>
-      <w:pPr>
-        <w:rPr>
-          <w:lang w:val="en-US"/>
-        </w:rPr>
-      </w:pPr>
-      <w:r>
-        <w:rPr>
-          <w:lang w:val="en-US"/>
-        </w:rPr>
-        <w:t>The problem:</w:t>
-      </w:r>
-    </w:p>
-    <w:p>
-      <w:pPr>
-        <w:rPr>
-          <w:lang w:val="en-US"/>
-        </w:rPr>
-      </w:pPr>
-      <w:r>
-        <w:rPr>
-          <w:lang w:val="en-US"/>
-        </w:rPr>
-        <w:t>Example of a solution (Graphviz): screenshot from Graphviz</w:t>
-      </w:r>
-    </w:p>
-    <w:p>
-      <w:pPr>
-        <w:rPr>
-          <w:lang w:val="en-US"/>
-        </w:rPr>
-      </w:pPr>
-      <w:r>
-        <w:rPr>
-          <w:lang w:val="en-US"/>
-        </w:rPr>
-        <w:t>One approach to routing splines is routing the edges one-by-one, that is treating every edge as completely separate input. This is how Graphviz does it. This approach can lead to spline overlaps.</w:t>
-      </w:r>
-    </w:p>
-    <w:p>
-      <w:pPr>
-        <w:rPr>
-          <w:lang w:val="en-US"/>
-        </w:rPr>
-      </w:pPr>
-      <w:r>
-        <w:rPr>
-          <w:lang w:val="en-US"/>
-        </w:rPr>
-        <w:t>Another approach could be routing the splines globally, i.e. every edge path can affect paths of other edges. Such approach could try to reduce edge overlaps while still maintaining reasonable edge paths. The Graphviz paper mentions this, but they do not provide any ideas for such algorithm.</w:t>
-      </w:r>
-    </w:p>
-    <w:p>
-      <w:pPr>
-        <w:rPr>
-          <w:lang w:val="en-US"/>
-        </w:rPr>
-      </w:pPr>
-      <w:r>
-        <w:rPr>
-          <w:lang w:val="en-US"/>
-        </w:rPr>
-        <w:t xml:space="preserve">As said, Graphviz was used for routing the edges and the appearance of resulting graphs was good: screenshot </w:t>
-      </w:r>
-    </w:p>
-    <w:p>
-      <w:pPr>
-        <w:rPr>
-          <w:lang w:val="en-US"/>
-        </w:rPr>
-      </w:pPr>
-      <w:r>
-        <w:rPr>
-          <w:lang w:val="en-US"/>
-        </w:rPr>
-        <w:t xml:space="preserve">However, the members of SharpDevelop team expressed a concern about the impact of the size of Graphviz binaries on the size of SharpDevelop installer: Graphviz needs about 10Mb of binaries and won’t run without them even if they are not needed (for example it crashes when a library for writing jpegs is missing even though the output type is set to </w:t>
-      </w:r>
-      <w:r>
-        <w:rPr>
-          <w:i/>
-          <w:lang w:val="en-US"/>
-        </w:rPr>
-        <w:t>text</w:t>
-      </w:r>
-      <w:r>
-        <w:rPr>
-          <w:lang w:val="en-US"/>
-        </w:rPr>
-        <w:t>).</w:t>
-      </w:r>
-    </w:p>
-    <w:p>
-      <w:pPr>
-        <w:rPr>
-          <w:lang w:val="en-US"/>
-        </w:rPr>
-      </w:pPr>
-      <w:r>
-        <w:rPr>
-          <w:lang w:val="en-US"/>
-        </w:rPr>
-        <w:t>Therefore we decided to implement also the spline routing ourselves and get rid of Graphviz completely.</w:t>
-      </w:r>
-    </w:p>
-    <w:p>
-      <w:pPr>
-        <w:pStyle w:val="Heading4"/>
-        <w:rPr>
-          <w:lang w:val="en-US"/>
-        </w:rPr>
-      </w:pPr>
-      <w:r>
-        <w:rPr>
-          <w:lang w:val="en-US"/>
-        </w:rPr>
-        <w:t>Our algoritm</w:t>
-      </w:r>
-    </w:p>
-    <w:p>
-      <w:pPr>
-        <w:rPr>
-          <w:lang w:val="en-US"/>
-        </w:rPr>
-      </w:pPr>
-    </w:p>
-    <w:p>
-      <w:pPr>
-        <w:rPr>
-          <w:lang w:val="en-US"/>
-        </w:rPr>
-      </w:pPr>
-      <w:r>
-        <w:rPr>
-          <w:lang w:val="en-US"/>
-        </w:rPr>
-        <w:t xml:space="preserve">We realized that when routing edges to avoid rectangles, the crucial points in the plane are the </w:t>
-      </w:r>
-      <w:r>
-        <w:rPr>
-          <w:i/>
-          <w:lang w:val="en-US"/>
-        </w:rPr>
-        <w:t xml:space="preserve">corners </w:t>
-      </w:r>
-      <w:r>
-        <w:rPr>
-          <w:lang w:val="en-US"/>
-        </w:rPr>
-        <w:t>of the rectangles. Second, to make edges look natural to humans, some sort of shortest path routing would be reasonable. The Graphviz paper confirmed our ideas.</w:t>
-      </w:r>
-    </w:p>
-    <w:p>
-      <w:pPr>
-        <w:rPr>
-          <w:lang w:val="en-US"/>
-        </w:rPr>
-      </w:pPr>
-      <w:r>
-        <w:rPr>
-          <w:lang w:val="en-US"/>
-        </w:rPr>
-        <w:t>Like Graphviz, we route the edges one-by-one. This is the algorithm:</w:t>
-      </w:r>
-    </w:p>
-    <w:p>
-      <w:pPr>
-        <w:rPr>
-          <w:lang w:val="en-US"/>
-        </w:rPr>
-      </w:pPr>
-      <w:r>
-        <w:rPr>
-          <w:lang w:val="en-US"/>
-        </w:rPr>
-        <w:t>For each edge e in G:</w:t>
-      </w:r>
-    </w:p>
-    <w:p>
-      <w:pPr>
-        <w:ind w:firstLine="708"/>
-        <w:rPr>
-          <w:lang w:val="en-US"/>
-        </w:rPr>
-      </w:pPr>
-      <w:r>
-        <w:rPr>
-          <w:lang w:val="en-US"/>
-        </w:rPr>
         <w:t>Determine edge start and end point of edge e: draw a straight line from the center of edge’s source rectangle to the center of edge’s target rectangle. Where this line intersects the source rectangle is the start point e</w:t>
       </w:r>
       <w:r>
@@ -24193,7 +24285,6 @@
         <w:rPr>
           <w:lang w:val="en-US"/>
         </w:rPr>
-        <w:lastRenderedPageBreak/>
         <w:t>Build following graph Gv (visibility graph):</w:t>
       </w:r>
     </w:p>
@@ -24480,6 +24571,7 @@
         <w:rPr>
           <w:lang w:val="en-US"/>
         </w:rPr>
+        <w:lastRenderedPageBreak/>
         <w:t>Edge overlaps</w:t>
       </w:r>
     </w:p>
@@ -24506,290 +24598,290 @@
         <w:rPr>
           <w:lang w:val="en-US"/>
         </w:rPr>
+        <w:t>screenshot</w:t>
+      </w:r>
+    </w:p>
+    <w:p>
+      <w:pPr>
+        <w:pStyle w:val="Heading4"/>
+        <w:rPr>
+          <w:lang w:val="en-US"/>
+        </w:rPr>
+      </w:pPr>
+      <w:r>
+        <w:rPr>
+          <w:lang w:val="en-US"/>
+        </w:rPr>
+        <w:t>Multiple edges, self edges</w:t>
+      </w:r>
+    </w:p>
+    <w:p>
+      <w:pPr>
+        <w:rPr>
+          <w:lang w:val="en-US"/>
+        </w:rPr>
+      </w:pPr>
+      <w:r>
+        <w:rPr>
+          <w:lang w:val="en-US"/>
+        </w:rPr>
+        <w:t>Our algorithm also deals with the situation when there are multiple edges between one pair of boxes. This is solved by distributing the edge starting and ending points along the border of the box. Self edges are solved in a similar way.</w:t>
+      </w:r>
+    </w:p>
+    <w:p>
+      <w:pPr>
+        <w:rPr>
+          <w:lang w:val="en-US"/>
+        </w:rPr>
+      </w:pPr>
+      <w:r>
+        <w:rPr>
+          <w:lang w:val="en-US"/>
+        </w:rPr>
+        <w:t>Screenshot multi edges</w:t>
+      </w:r>
+    </w:p>
+    <w:p>
+      <w:pPr>
+        <w:rPr>
+          <w:lang w:val="en-US"/>
+        </w:rPr>
+      </w:pPr>
+      <w:r>
+        <w:rPr>
+          <w:lang w:val="en-US"/>
+        </w:rPr>
+        <w:t>Screenshot self edges</w:t>
+      </w:r>
+    </w:p>
+    <w:p>
+      <w:pPr>
+        <w:pStyle w:val="Heading4"/>
+        <w:rPr>
+          <w:lang w:val="en-US"/>
+        </w:rPr>
+      </w:pPr>
+      <w:r>
+        <w:rPr>
+          <w:lang w:val="en-US"/>
+        </w:rPr>
+        <w:t>Explicitly determined start and end point</w:t>
+      </w:r>
+    </w:p>
+    <w:p>
+      <w:pPr>
+        <w:rPr>
+          <w:lang w:val="en-US"/>
+        </w:rPr>
+      </w:pPr>
+      <w:r>
+        <w:rPr>
+          <w:lang w:val="en-US"/>
+        </w:rPr>
+        <w:t>Some layout engines (including Graphviz) let the user specify starting and ending point of the edge. This could be useful in object graph visualizer because the edge outgoing from an object property could start directly next to the title of the property. We considered this and concluded that the layout would get problematic when the contents of a node are scrolled – the edge point would have to move and the edge would have to be re-routed when scrolling. Therefore we decided not to implement this feature.</w:t>
+      </w:r>
+    </w:p>
+    <w:p>
+      <w:pPr>
+        <w:pStyle w:val="Heading4"/>
+        <w:rPr>
+          <w:lang w:val="en-US"/>
+        </w:rPr>
+      </w:pPr>
+      <w:r>
+        <w:rPr>
+          <w:lang w:val="en-US"/>
+        </w:rPr>
+        <w:t>Join smoothing</w:t>
+      </w:r>
+    </w:p>
+    <w:p>
+      <w:pPr>
+        <w:rPr>
+          <w:lang w:val="en-US"/>
+        </w:rPr>
+      </w:pPr>
+      <w:r>
+        <w:rPr>
+          <w:lang w:val="en-US"/>
+        </w:rPr>
+        <w:t>The last step of the algorithm – join smoothing – makes the result visually much more appealing:</w:t>
+      </w:r>
+    </w:p>
+    <w:p>
+      <w:pPr>
+        <w:rPr>
+          <w:lang w:val="en-US"/>
+        </w:rPr>
+      </w:pPr>
+      <w:r>
+        <w:rPr>
+          <w:lang w:val="en-US"/>
+        </w:rPr>
+        <w:t>Screenshot with join smoothing</w:t>
+      </w:r>
+    </w:p>
+    <w:p>
+      <w:pPr>
+        <w:rPr>
+          <w:lang w:val="en-US"/>
+        </w:rPr>
+      </w:pPr>
+      <w:r>
+        <w:rPr>
+          <w:lang w:val="en-US"/>
+        </w:rPr>
+        <w:t>Screenshot without join smoothing</w:t>
+      </w:r>
+    </w:p>
+    <w:p>
+      <w:pPr>
+        <w:rPr>
+          <w:lang w:val="en-US"/>
+        </w:rPr>
+      </w:pPr>
+      <w:r>
+        <w:rPr>
+          <w:lang w:val="en-US"/>
+        </w:rPr>
+        <w:t>The principle is the following:</w:t>
+      </w:r>
+    </w:p>
+    <w:p>
+      <w:pPr>
+        <w:rPr>
+          <w:lang w:val="en-US"/>
+        </w:rPr>
+      </w:pPr>
+      <w:r>
+        <w:rPr>
+          <w:lang w:val="en-US"/>
+        </w:rPr>
+        <w:t>Given two consecutive line segments, replace the segments by a Bezier curve of order 3 extended by straight line segments on each end:</w:t>
+      </w:r>
+    </w:p>
+    <w:p>
+      <w:pPr>
+        <w:rPr>
+          <w:lang w:val="en-US"/>
+        </w:rPr>
+      </w:pPr>
+      <w:r>
+        <w:rPr>
+          <w:lang w:val="en-US"/>
+        </w:rPr>
+        <w:t>Screenshot</w:t>
+      </w:r>
+    </w:p>
+    <w:p>
+      <w:pPr>
+        <w:rPr>
+          <w:lang w:val="en-US"/>
+        </w:rPr>
+      </w:pPr>
+      <w:r>
+        <w:rPr>
+          <w:lang w:val="en-US"/>
+        </w:rPr>
+        <w:t>The control points of the Bezier curve lie on the original lines. The distance of the control points from the original points determines the “smoothness” of the curve:</w:t>
+      </w:r>
+    </w:p>
+    <w:p>
+      <w:pPr>
+        <w:rPr>
+          <w:lang w:val="en-US"/>
+        </w:rPr>
+      </w:pPr>
+      <w:r>
+        <w:rPr>
+          <w:lang w:val="en-US"/>
+        </w:rPr>
+        <w:t>(Screenshot)</w:t>
+      </w:r>
+    </w:p>
+    <w:p>
+      <w:pPr>
+        <w:pStyle w:val="Heading3"/>
+        <w:rPr>
+          <w:lang w:val="en-US"/>
+        </w:rPr>
+      </w:pPr>
+      <w:r>
+        <w:rPr>
+          <w:lang w:val="en-US"/>
+        </w:rPr>
+        <w:t xml:space="preserve">Graph matching and </w:t>
+      </w:r>
+      <w:r>
+        <w:rPr>
+          <w:lang w:val="en-US"/>
+        </w:rPr>
+        <w:t>transitions</w:t>
+      </w:r>
+    </w:p>
+    <w:p>
+      <w:pPr>
+        <w:rPr>
+          <w:lang w:val="en-US"/>
+        </w:rPr>
+      </w:pPr>
+    </w:p>
+    <w:p>
+      <w:pPr>
+        <w:pStyle w:val="Heading3"/>
+        <w:rPr>
+          <w:lang w:val="en-US"/>
+        </w:rPr>
+      </w:pPr>
+      <w:r>
+        <w:rPr>
+          <w:lang w:val="en-US"/>
+        </w:rPr>
+        <w:t>Graph drawing</w:t>
+      </w:r>
+    </w:p>
+    <w:p>
+      <w:pPr>
+        <w:rPr>
+          <w:lang w:val="en-US"/>
+        </w:rPr>
+      </w:pPr>
+    </w:p>
+    <w:p>
+      <w:pPr>
+        <w:pStyle w:val="Heading3"/>
+        <w:rPr>
+          <w:lang w:val="en-US"/>
+        </w:rPr>
+      </w:pPr>
+      <w:r>
+        <w:rPr>
+          <w:lang w:val="en-US"/>
+        </w:rPr>
+        <w:t>The result</w:t>
+      </w:r>
+    </w:p>
+    <w:p>
+      <w:pPr>
+        <w:rPr>
+          <w:lang w:val="en-US"/>
+        </w:rPr>
+      </w:pPr>
+      <w:bookmarkStart w:id="0" w:name="_GoBack"/>
+      <w:bookmarkEnd w:id="0"/>
+    </w:p>
+    <w:p>
+      <w:pPr>
+        <w:pStyle w:val="Heading2"/>
+        <w:rPr>
+          <w:lang w:val="en-US"/>
+        </w:rPr>
+      </w:pPr>
+      <w:r>
+        <w:rPr>
+          <w:lang w:val="en-US"/>
+        </w:rPr>
         <w:lastRenderedPageBreak/>
-        <w:t>screenshot</w:t>
-      </w:r>
-    </w:p>
-    <w:p>
-      <w:pPr>
-        <w:pStyle w:val="Heading4"/>
-        <w:rPr>
-          <w:lang w:val="en-US"/>
-        </w:rPr>
-      </w:pPr>
-      <w:r>
-        <w:rPr>
-          <w:lang w:val="en-US"/>
-        </w:rPr>
-        <w:t>Multiple edges, self edges</w:t>
-      </w:r>
-    </w:p>
-    <w:p>
-      <w:pPr>
-        <w:rPr>
-          <w:lang w:val="en-US"/>
-        </w:rPr>
-      </w:pPr>
-      <w:r>
-        <w:rPr>
-          <w:lang w:val="en-US"/>
-        </w:rPr>
-        <w:t>Our algorithm also deals with the situation when there are multiple edges between one pair of boxes. This is solved by distributing the edge starting and ending points along the border of the box. Self edges are solved in a similar way.</w:t>
-      </w:r>
-    </w:p>
-    <w:p>
-      <w:pPr>
-        <w:rPr>
-          <w:lang w:val="en-US"/>
-        </w:rPr>
-      </w:pPr>
-      <w:r>
-        <w:rPr>
-          <w:lang w:val="en-US"/>
-        </w:rPr>
-        <w:t>Screenshot multi edges</w:t>
-      </w:r>
-    </w:p>
-    <w:p>
-      <w:pPr>
-        <w:rPr>
-          <w:lang w:val="en-US"/>
-        </w:rPr>
-      </w:pPr>
-      <w:r>
-        <w:rPr>
-          <w:lang w:val="en-US"/>
-        </w:rPr>
-        <w:t>Screenshot self edges</w:t>
-      </w:r>
-    </w:p>
-    <w:p>
-      <w:pPr>
-        <w:pStyle w:val="Heading4"/>
-        <w:rPr>
-          <w:lang w:val="en-US"/>
-        </w:rPr>
-      </w:pPr>
-      <w:r>
-        <w:rPr>
-          <w:lang w:val="en-US"/>
-        </w:rPr>
-        <w:t>Explicitly determined start and end point</w:t>
-      </w:r>
-    </w:p>
-    <w:p>
-      <w:pPr>
-        <w:rPr>
-          <w:lang w:val="en-US"/>
-        </w:rPr>
-      </w:pPr>
-      <w:r>
-        <w:rPr>
-          <w:lang w:val="en-US"/>
-        </w:rPr>
-        <w:t>Some layout engines (including Graphviz) let the user specify starting and ending point of the edge. This could be useful in object graph visualizer because the edge outgoing from an object property could start directly next to the title of the property. We considered this and concluded that the layout would get problematic when the contents of a node are scrolled – the edge point would have to move and the edge would have to be re-routed when scrolling. Therefore we decided not to implement this feature.</w:t>
-      </w:r>
-    </w:p>
-    <w:p>
-      <w:pPr>
-        <w:pStyle w:val="Heading4"/>
-        <w:rPr>
-          <w:lang w:val="en-US"/>
-        </w:rPr>
-      </w:pPr>
-      <w:r>
-        <w:rPr>
-          <w:lang w:val="en-US"/>
-        </w:rPr>
-        <w:t>Join smoothing</w:t>
-      </w:r>
-    </w:p>
-    <w:p>
-      <w:pPr>
-        <w:rPr>
-          <w:lang w:val="en-US"/>
-        </w:rPr>
-      </w:pPr>
-      <w:r>
-        <w:rPr>
-          <w:lang w:val="en-US"/>
-        </w:rPr>
-        <w:t>The last step of the algorithm – join smoothing – makes the result visually much more appealing:</w:t>
-      </w:r>
-    </w:p>
-    <w:p>
-      <w:pPr>
-        <w:rPr>
-          <w:lang w:val="en-US"/>
-        </w:rPr>
-      </w:pPr>
-      <w:r>
-        <w:rPr>
-          <w:lang w:val="en-US"/>
-        </w:rPr>
-        <w:t>Screenshot with join smoothing</w:t>
-      </w:r>
-    </w:p>
-    <w:p>
-      <w:pPr>
-        <w:rPr>
-          <w:lang w:val="en-US"/>
-        </w:rPr>
-      </w:pPr>
-      <w:r>
-        <w:rPr>
-          <w:lang w:val="en-US"/>
-        </w:rPr>
-        <w:t>Screenshot without join smoothing</w:t>
-      </w:r>
-    </w:p>
-    <w:p>
-      <w:pPr>
-        <w:rPr>
-          <w:lang w:val="en-US"/>
-        </w:rPr>
-      </w:pPr>
-      <w:r>
-        <w:rPr>
-          <w:lang w:val="en-US"/>
-        </w:rPr>
-        <w:t>The principle is the following:</w:t>
-      </w:r>
-    </w:p>
-    <w:p>
-      <w:pPr>
-        <w:rPr>
-          <w:lang w:val="en-US"/>
-        </w:rPr>
-      </w:pPr>
-      <w:r>
-        <w:rPr>
-          <w:lang w:val="en-US"/>
-        </w:rPr>
-        <w:t>Given two consecutive line segments, replace the segments by a Bezier curve of order 3 extended by straight line segments on each end:</w:t>
-      </w:r>
-    </w:p>
-    <w:p>
-      <w:pPr>
-        <w:rPr>
-          <w:lang w:val="en-US"/>
-        </w:rPr>
-      </w:pPr>
-      <w:r>
-        <w:rPr>
-          <w:lang w:val="en-US"/>
-        </w:rPr>
-        <w:t>Screenshot</w:t>
-      </w:r>
-    </w:p>
-    <w:p>
-      <w:pPr>
-        <w:rPr>
-          <w:lang w:val="en-US"/>
-        </w:rPr>
-      </w:pPr>
-      <w:r>
-        <w:rPr>
-          <w:lang w:val="en-US"/>
-        </w:rPr>
-        <w:t>The control points of the Bezier curve lie on the original lines. The distance of the control points from the original points determines the “smoothness” of the curve:</w:t>
-      </w:r>
-    </w:p>
-    <w:p>
-      <w:pPr>
-        <w:rPr>
-          <w:lang w:val="en-US"/>
-        </w:rPr>
-      </w:pPr>
-      <w:r>
-        <w:rPr>
-          <w:lang w:val="en-US"/>
-        </w:rPr>
-        <w:t>(Screenshot)</w:t>
-      </w:r>
-    </w:p>
-    <w:p>
-      <w:pPr>
-        <w:pStyle w:val="Heading3"/>
-        <w:rPr>
-          <w:lang w:val="en-US"/>
-        </w:rPr>
-      </w:pPr>
-      <w:r>
-        <w:rPr>
-          <w:lang w:val="en-US"/>
-        </w:rPr>
-        <w:t>Graph matching and animation</w:t>
-      </w:r>
-    </w:p>
-    <w:p>
-      <w:pPr>
-        <w:rPr>
-          <w:lang w:val="en-US"/>
-        </w:rPr>
-      </w:pPr>
-    </w:p>
-    <w:p>
-      <w:pPr>
-        <w:pStyle w:val="Heading3"/>
-        <w:rPr>
-          <w:lang w:val="en-US"/>
-        </w:rPr>
-      </w:pPr>
-      <w:r>
-        <w:rPr>
-          <w:lang w:val="en-US"/>
-        </w:rPr>
-        <w:t>Graph drawing</w:t>
-      </w:r>
-    </w:p>
-    <w:p>
-      <w:pPr>
-        <w:pStyle w:val="Heading3"/>
-        <w:rPr>
-          <w:lang w:val="en-US"/>
-        </w:rPr>
-      </w:pPr>
-      <w:r>
-        <w:rPr>
-          <w:lang w:val="en-US"/>
-        </w:rPr>
-        <w:t>Graph transitions</w:t>
-      </w:r>
-    </w:p>
-    <w:p>
-      <w:pPr>
-        <w:rPr>
-          <w:lang w:val="en-US"/>
-        </w:rPr>
-      </w:pPr>
-    </w:p>
-    <w:p>
-      <w:pPr>
-        <w:pStyle w:val="Heading3"/>
-        <w:rPr>
-          <w:lang w:val="en-US"/>
-        </w:rPr>
-      </w:pPr>
-      <w:r>
-        <w:rPr>
-          <w:lang w:val="en-US"/>
-        </w:rPr>
-        <w:lastRenderedPageBreak/>
-        <w:t>The result</w:t>
-      </w:r>
-    </w:p>
-    <w:p>
-      <w:pPr>
-        <w:pStyle w:val="Heading2"/>
-        <w:rPr>
-          <w:lang w:val="en-US"/>
-        </w:rPr>
-      </w:pPr>
-      <w:r>
-        <w:rPr>
-          <w:lang w:val="en-US"/>
-        </w:rPr>
         <w:t>Collection Visualizer</w:t>
       </w:r>
     </w:p>
@@ -30622,7 +30714,7 @@
 </file>
 
 <file path=customXml/itemProps1.xml><?xml version="1.0" encoding="utf-8"?>
-<ds:datastoreItem xmlns:ds="http://schemas.openxmlformats.org/officeDocument/2006/customXml" ds:itemID="{63C1C7C0-D0D4-4C05-826B-DFD1D1C429C3}">
+<ds:datastoreItem xmlns:ds="http://schemas.openxmlformats.org/officeDocument/2006/customXml" ds:itemID="{1C5AAEC5-4343-4A5A-B532-42D1295508DF}">
   <ds:schemaRefs>
     <ds:schemaRef ds:uri="http://schemas.openxmlformats.org/officeDocument/2006/bibliography"/>
   </ds:schemaRefs>

</xml_diff>

<commit_message>
Wrote a part about turning IEnumerable into IList.
</commit_message>
<xml_diff>
--- a/DebuggerVisualizers.docx
+++ b/DebuggerVisualizers.docx
@@ -5578,8 +5578,6 @@
         </w:rPr>
         <w:t>two thousand</w:t>
       </w:r>
-      <w:bookmarkStart w:id="0" w:name="_GoBack"/>
-      <w:bookmarkEnd w:id="0"/>
       <w:r>
         <w:rPr>
           <w:lang w:val="en-US"/>
@@ -22028,38 +22026,37 @@
         <w:rPr>
           <w:lang w:val="en-US"/>
         </w:rPr>
-        <w:t xml:space="preserve">Are the speed requirements </w:t>
-      </w:r>
-      <w:r>
-        <w:rPr>
-          <w:lang w:val="en-US"/>
-        </w:rPr>
-        <w:t>possible to meet</w:t>
-      </w:r>
-      <w:r>
-        <w:rPr>
-          <w:lang w:val="en-US"/>
-        </w:rPr>
-        <w:t>?</w:t>
-      </w:r>
-    </w:p>
-    <w:p>
-      <w:pPr>
-        <w:rPr>
-          <w:lang w:val="en-US"/>
-        </w:rPr>
-      </w:pPr>
-      <w:r>
-        <w:rPr>
-          <w:lang w:val="en-US"/>
-        </w:rPr>
         <w:t>We will</w:t>
       </w:r>
       <w:r>
         <w:rPr>
           <w:lang w:val="en-US"/>
         </w:rPr>
-        <w:t xml:space="preserve"> look at these three questions in the following three sections.</w:t>
+        <w:t xml:space="preserve"> </w:t>
+      </w:r>
+      <w:r>
+        <w:rPr>
+          <w:lang w:val="en-US"/>
+        </w:rPr>
+        <w:t>try to answer</w:t>
+      </w:r>
+      <w:r>
+        <w:rPr>
+          <w:lang w:val="en-US"/>
+        </w:rPr>
+        <w:t xml:space="preserve"> these questions in the following </w:t>
+      </w:r>
+      <w:r>
+        <w:rPr>
+          <w:lang w:val="en-US"/>
+        </w:rPr>
+        <w:t>two</w:t>
+      </w:r>
+      <w:r>
+        <w:rPr>
+          <w:lang w:val="en-US"/>
+        </w:rPr>
+        <w:t xml:space="preserve"> sections.</w:t>
       </w:r>
     </w:p>
     <w:p>
@@ -22073,7 +22070,25 @@
         <w:rPr>
           <w:lang w:val="en-US"/>
         </w:rPr>
-        <w:t>IEnumerable vs IList</w:t>
+        <w:t xml:space="preserve">Laziness, </w:t>
+      </w:r>
+      <w:r>
+        <w:rPr>
+          <w:lang w:val="en-US"/>
+        </w:rPr>
+        <w:t>IList</w:t>
+      </w:r>
+      <w:r>
+        <w:rPr>
+          <w:lang w:val="en-US"/>
+        </w:rPr>
+        <w:t xml:space="preserve"> vs </w:t>
+      </w:r>
+      <w:r>
+        <w:rPr>
+          <w:lang w:val="en-US"/>
+        </w:rPr>
+        <w:t>IEnumerable</w:t>
       </w:r>
     </w:p>
     <w:p>
@@ -22756,7 +22771,19 @@
         <w:rPr>
           <w:lang w:val="en-US"/>
         </w:rPr>
-        <w:t>We could remember a Value for every item when evaluating its properties, but as we know, Values become invalid very quickly. We would have to hold PermanentReferences, but holding many PermanentReferences is strongly discouraged.</w:t>
+        <w:t xml:space="preserve">We could remember a Value for every item when evaluating its properties, but as we know, Values become invalid very </w:t>
+      </w:r>
+      <w:r>
+        <w:rPr>
+          <w:lang w:val="en-US"/>
+        </w:rPr>
+        <w:t>easily</w:t>
+      </w:r>
+      <w:r>
+        <w:rPr>
+          <w:lang w:val="en-US"/>
+        </w:rPr>
+        <w:t>. We would have to hold PermanentReferences, but holding many PermanentReferences is strongly discouraged.</w:t>
       </w:r>
       <w:r>
         <w:rPr>
@@ -22829,7 +22856,34 @@
         <w:rPr>
           <w:lang w:val="en-US"/>
         </w:rPr>
-        <w:t>xpressions such as “list[i]”. However, the items obtained from an IEnumerable have no Expression.</w:t>
+        <w:t>xpressions such as “list[i]”.</w:t>
+      </w:r>
+    </w:p>
+    <w:p>
+      <w:pPr>
+        <w:rPr>
+          <w:lang w:val="en-US"/>
+        </w:rPr>
+      </w:pPr>
+      <w:r>
+        <w:rPr>
+          <w:lang w:val="en-US"/>
+        </w:rPr>
+        <w:t xml:space="preserve">However, the </w:t>
+      </w:r>
+      <w:r>
+        <w:rPr>
+          <w:b/>
+          <w:i/>
+          <w:lang w:val="en-US"/>
+        </w:rPr>
+        <w:t>items obtained from an IEnumerable have no Expression</w:t>
+      </w:r>
+      <w:r>
+        <w:rPr>
+          <w:lang w:val="en-US"/>
+        </w:rPr>
+        <w:t>.</w:t>
       </w:r>
       <w:r>
         <w:rPr>
@@ -22841,7 +22895,19 @@
         <w:rPr>
           <w:lang w:val="en-US"/>
         </w:rPr>
-        <w:t xml:space="preserve"> They were just generated on demand and passed to the debugger.</w:t>
+        <w:t xml:space="preserve"> They were just </w:t>
+      </w:r>
+      <w:r>
+        <w:rPr>
+          <w:lang w:val="en-US"/>
+        </w:rPr>
+        <w:t>obtained</w:t>
+      </w:r>
+      <w:r>
+        <w:rPr>
+          <w:lang w:val="en-US"/>
+        </w:rPr>
+        <w:t xml:space="preserve"> on demand and passed to the debugger.</w:t>
       </w:r>
     </w:p>
     <w:p>
@@ -22910,6 +22976,385 @@
     </w:p>
     <w:p>
       <w:pPr>
+        <w:pStyle w:val="Heading4"/>
+        <w:rPr>
+          <w:lang w:val="en-US"/>
+        </w:rPr>
+      </w:pPr>
+      <w:r>
+        <w:rPr>
+          <w:lang w:val="en-US"/>
+        </w:rPr>
+        <w:lastRenderedPageBreak/>
+        <w:t>T</w:t>
+      </w:r>
+      <w:r>
+        <w:rPr>
+          <w:lang w:val="en-US"/>
+        </w:rPr>
+        <w:t>rick - t</w:t>
+      </w:r>
+      <w:r>
+        <w:rPr>
+          <w:lang w:val="en-US"/>
+        </w:rPr>
+        <w:t>urning IEnumerable into IList</w:t>
+      </w:r>
+    </w:p>
+    <w:p>
+      <w:pPr>
+        <w:rPr>
+          <w:lang w:val="en-US"/>
+        </w:rPr>
+      </w:pPr>
+      <w:r>
+        <w:rPr>
+          <w:lang w:val="en-US"/>
+        </w:rPr>
+        <w:t xml:space="preserve">So far, it seems that we will be treating </w:t>
+      </w:r>
+      <w:r>
+        <w:rPr>
+          <w:lang w:val="en-US"/>
+        </w:rPr>
+        <w:t>IList</w:t>
+      </w:r>
+      <w:r>
+        <w:rPr>
+          <w:lang w:val="en-US"/>
+        </w:rPr>
+        <w:t xml:space="preserve"> and</w:t>
+      </w:r>
+      <w:r>
+        <w:rPr>
+          <w:lang w:val="en-US"/>
+        </w:rPr>
+        <w:t xml:space="preserve"> IEnumerable</w:t>
+      </w:r>
+      <w:r>
+        <w:rPr>
+          <w:lang w:val="en-US"/>
+        </w:rPr>
+        <w:t xml:space="preserve"> separately, </w:t>
+      </w:r>
+      <w:r>
+        <w:rPr>
+          <w:lang w:val="en-US"/>
+        </w:rPr>
+        <w:t>mainly because the IList interface is more suitable for the collection visualizer.</w:t>
+      </w:r>
+    </w:p>
+    <w:p>
+      <w:pPr>
+        <w:rPr>
+          <w:lang w:val="en-US"/>
+        </w:rPr>
+      </w:pPr>
+      <w:r>
+        <w:rPr>
+          <w:lang w:val="en-US"/>
+        </w:rPr>
+        <w:t xml:space="preserve">This leads us to another option – what if we created a List containing the items from the IEnumerable, right in the debuggee? We </w:t>
+      </w:r>
+      <w:r>
+        <w:rPr>
+          <w:lang w:val="en-US"/>
+        </w:rPr>
+        <w:t>would</w:t>
+      </w:r>
+      <w:r>
+        <w:rPr>
+          <w:lang w:val="en-US"/>
+        </w:rPr>
+        <w:t xml:space="preserve"> then visualize this List the same way we visualize regular Lists.</w:t>
+      </w:r>
+    </w:p>
+    <w:p>
+      <w:pPr>
+        <w:rPr>
+          <w:lang w:val="en-US"/>
+        </w:rPr>
+      </w:pPr>
+      <w:r>
+        <w:rPr>
+          <w:lang w:val="en-US"/>
+        </w:rPr>
+        <w:t xml:space="preserve">This seems like a strange idea at first but actually evaluating </w:t>
+      </w:r>
+      <w:r>
+        <w:rPr>
+          <w:lang w:val="en-US"/>
+        </w:rPr>
+        <w:t xml:space="preserve">an </w:t>
+      </w:r>
+      <w:r>
+        <w:rPr>
+          <w:lang w:val="en-US"/>
+        </w:rPr>
+        <w:t>expression “new List&lt;T&gt;(expr)” does exactly what we need.</w:t>
+      </w:r>
+      <w:r>
+        <w:rPr>
+          <w:lang w:val="en-US"/>
+        </w:rPr>
+        <w:t xml:space="preserve"> It enumerates the IEnumerable in the debuggee, wraps the values into a List and returns this List in the same w</w:t>
+      </w:r>
+      <w:r>
+        <w:rPr>
+          <w:lang w:val="en-US"/>
+        </w:rPr>
+        <w:t>ay like any other debuggee List.</w:t>
+      </w:r>
+    </w:p>
+    <w:p>
+      <w:pPr>
+        <w:rPr>
+          <w:lang w:val="en-US"/>
+        </w:rPr>
+      </w:pPr>
+      <w:r>
+        <w:rPr>
+          <w:lang w:val="en-US"/>
+        </w:rPr>
+        <w:t xml:space="preserve">We will lose the ability to explore infinite IEnumerables but </w:t>
+      </w:r>
+      <w:r>
+        <w:rPr>
+          <w:lang w:val="en-US"/>
+        </w:rPr>
+        <w:t>this rare case is</w:t>
+      </w:r>
+      <w:r>
+        <w:rPr>
+          <w:lang w:val="en-US"/>
+        </w:rPr>
+        <w:t xml:space="preserve"> outweighed by the benefits of IList. </w:t>
+      </w:r>
+    </w:p>
+    <w:p>
+      <w:pPr>
+        <w:pStyle w:val="Heading4"/>
+        <w:rPr>
+          <w:lang w:val="en-US"/>
+        </w:rPr>
+      </w:pPr>
+      <w:r>
+        <w:rPr>
+          <w:lang w:val="en-US"/>
+        </w:rPr>
+        <w:t>IList vs IEnumerable</w:t>
+      </w:r>
+      <w:r>
+        <w:rPr>
+          <w:lang w:val="en-US"/>
+        </w:rPr>
+        <w:t xml:space="preserve"> – </w:t>
+      </w:r>
+      <w:r>
+        <w:rPr>
+          <w:lang w:val="en-US"/>
+        </w:rPr>
+        <w:t>summary</w:t>
+      </w:r>
+    </w:p>
+    <w:p>
+      <w:pPr>
+        <w:rPr>
+          <w:lang w:val="en-US"/>
+        </w:rPr>
+      </w:pPr>
+      <w:r>
+        <w:rPr>
+          <w:lang w:val="en-US"/>
+        </w:rPr>
+        <w:t>This is a short summary of our IList vs IEnumerable analysis so far.</w:t>
+      </w:r>
+    </w:p>
+    <w:p>
+      <w:pPr>
+        <w:rPr>
+          <w:lang w:val="en-US"/>
+        </w:rPr>
+      </w:pPr>
+      <w:r>
+        <w:rPr>
+          <w:lang w:val="en-US"/>
+        </w:rPr>
+        <w:t xml:space="preserve">In </w:t>
+      </w:r>
+      <w:r>
+        <w:rPr>
+          <w:lang w:val="en-US"/>
+        </w:rPr>
+        <w:t>principle</w:t>
+      </w:r>
+      <w:r>
+        <w:rPr>
+          <w:lang w:val="en-US"/>
+        </w:rPr>
+        <w:t xml:space="preserve">, we could treat </w:t>
+      </w:r>
+      <w:r>
+        <w:rPr>
+          <w:lang w:val="en-US"/>
+        </w:rPr>
+        <w:t>all collections</w:t>
+      </w:r>
+      <w:r>
+        <w:rPr>
+          <w:lang w:val="en-US"/>
+        </w:rPr>
+        <w:t xml:space="preserve"> as IEnumerable. However, i</w:t>
+      </w:r>
+      <w:r>
+        <w:rPr>
+          <w:lang w:val="en-US"/>
+        </w:rPr>
+        <w:t>t</w:t>
+      </w:r>
+      <w:r>
+        <w:rPr>
+          <w:lang w:val="en-US"/>
+        </w:rPr>
+        <w:t xml:space="preserve"> makes sense to treat IList</w:t>
+      </w:r>
+      <w:r>
+        <w:rPr>
+          <w:lang w:val="en-US"/>
+        </w:rPr>
+        <w:t>s</w:t>
+      </w:r>
+      <w:r>
+        <w:rPr>
+          <w:lang w:val="en-US"/>
+        </w:rPr>
+        <w:t xml:space="preserve"> </w:t>
+      </w:r>
+      <w:r>
+        <w:rPr>
+          <w:lang w:val="en-US"/>
+        </w:rPr>
+        <w:t xml:space="preserve">separately </w:t>
+      </w:r>
+      <w:r>
+        <w:rPr>
+          <w:lang w:val="en-US"/>
+        </w:rPr>
+        <w:t>because the IList interface is more suitabl</w:t>
+      </w:r>
+      <w:r>
+        <w:rPr>
+          <w:lang w:val="en-US"/>
+        </w:rPr>
+        <w:t>e for the collection visualizer</w:t>
+      </w:r>
+      <w:r>
+        <w:rPr>
+          <w:lang w:val="en-US"/>
+        </w:rPr>
+        <w:t>, which</w:t>
+      </w:r>
+      <w:r>
+        <w:rPr>
+          <w:lang w:val="en-US"/>
+        </w:rPr>
+        <w:t xml:space="preserve"> </w:t>
+      </w:r>
+      <w:r>
+        <w:rPr>
+          <w:lang w:val="en-US"/>
+        </w:rPr>
+        <w:t>brings some usa</w:t>
+      </w:r>
+      <w:r>
+        <w:rPr>
+          <w:lang w:val="en-US"/>
+        </w:rPr>
+        <w:t xml:space="preserve">bility and performance benefits. Actually, these benefits are so </w:t>
+      </w:r>
+      <w:r>
+        <w:rPr>
+          <w:lang w:val="en-US"/>
+        </w:rPr>
+        <w:t>significant</w:t>
+      </w:r>
+      <w:r>
+        <w:rPr>
+          <w:lang w:val="en-US"/>
+        </w:rPr>
+        <w:t xml:space="preserve"> that we will conver</w:t>
+      </w:r>
+      <w:r>
+        <w:rPr>
+          <w:lang w:val="en-US"/>
+        </w:rPr>
+        <w:t>t the IEnumerable</w:t>
+      </w:r>
+      <w:r>
+        <w:rPr>
+          <w:lang w:val="en-US"/>
+        </w:rPr>
+        <w:t xml:space="preserve"> into </w:t>
+      </w:r>
+      <w:r>
+        <w:rPr>
+          <w:lang w:val="en-US"/>
+        </w:rPr>
+        <w:t>an List</w:t>
+      </w:r>
+      <w:r>
+        <w:rPr>
+          <w:lang w:val="en-US"/>
+        </w:rPr>
+        <w:t xml:space="preserve"> </w:t>
+      </w:r>
+      <w:r>
+        <w:rPr>
+          <w:lang w:val="en-US"/>
+        </w:rPr>
+        <w:t xml:space="preserve">in the debuggee </w:t>
+      </w:r>
+      <w:r>
+        <w:rPr>
+          <w:lang w:val="en-US"/>
+        </w:rPr>
+        <w:t xml:space="preserve">and </w:t>
+      </w:r>
+      <w:r>
+        <w:rPr>
+          <w:lang w:val="en-US"/>
+        </w:rPr>
+        <w:t>then treat everything as an IList</w:t>
+      </w:r>
+      <w:bookmarkStart w:id="0" w:name="_GoBack"/>
+      <w:bookmarkEnd w:id="0"/>
+      <w:r>
+        <w:rPr>
+          <w:lang w:val="en-US"/>
+        </w:rPr>
+        <w:t>.</w:t>
+      </w:r>
+      <w:r>
+        <w:rPr>
+          <w:lang w:val="en-US"/>
+        </w:rPr>
+        <w:t xml:space="preserve"> </w:t>
+      </w:r>
+      <w:r>
+        <w:rPr>
+          <w:lang w:val="en-US"/>
+        </w:rPr>
+        <w:t>Having to deal only with ILists</w:t>
+      </w:r>
+      <w:r>
+        <w:rPr>
+          <w:lang w:val="en-US"/>
+        </w:rPr>
+        <w:t xml:space="preserve"> should also simplify the implementation.</w:t>
+      </w:r>
+    </w:p>
+    <w:p>
+      <w:pPr>
         <w:pStyle w:val="Heading3"/>
         <w:rPr>
           <w:lang w:val="en-US"/>
@@ -22919,7 +23364,6 @@
         <w:rPr>
           <w:lang w:val="en-US"/>
         </w:rPr>
-        <w:lastRenderedPageBreak/>
         <w:t xml:space="preserve">Grid columns, generic </w:t>
       </w:r>
       <w:r>
@@ -23199,6 +23643,7 @@
         <w:rPr>
           <w:lang w:val="en-US"/>
         </w:rPr>
+        <w:lastRenderedPageBreak/>
         <w:t>Debugger tooltips</w:t>
       </w:r>
     </w:p>
@@ -23212,7 +23657,25 @@
         <w:rPr>
           <w:lang w:val="en-US"/>
         </w:rPr>
-        <w:t xml:space="preserve">The third feature we describe in this thesis are </w:t>
+        <w:t xml:space="preserve">The third feature </w:t>
+      </w:r>
+      <w:r>
+        <w:rPr>
+          <w:lang w:val="en-US"/>
+        </w:rPr>
+        <w:t xml:space="preserve">we </w:t>
+      </w:r>
+      <w:r>
+        <w:rPr>
+          <w:lang w:val="en-US"/>
+        </w:rPr>
+        <w:t>built as a part of</w:t>
+      </w:r>
+      <w:r>
+        <w:rPr>
+          <w:lang w:val="en-US"/>
+        </w:rPr>
+        <w:t xml:space="preserve"> this thesis are </w:t>
       </w:r>
       <w:r>
         <w:rPr>
@@ -23224,13 +23687,25 @@
         <w:rPr>
           <w:lang w:val="en-US"/>
         </w:rPr>
-        <w:t>new debugger tooltips for SharpDevelop 4. We are adding support for IEnumerable collections and large collection</w:t>
-      </w:r>
-      <w:r>
-        <w:rPr>
-          <w:lang w:val="en-US"/>
-        </w:rPr>
-        <w:t>s to the SharpDevelop debugger.</w:t>
+        <w:t>debugger tooltips for SharpDevelop 4. We are adding support for IEnumerable collections and large collection</w:t>
+      </w:r>
+      <w:r>
+        <w:rPr>
+          <w:lang w:val="en-US"/>
+        </w:rPr>
+        <w:t xml:space="preserve">s </w:t>
+      </w:r>
+      <w:r>
+        <w:rPr>
+          <w:lang w:val="en-US"/>
+        </w:rPr>
+        <w:t>in</w:t>
+      </w:r>
+      <w:r>
+        <w:rPr>
+          <w:lang w:val="en-US"/>
+        </w:rPr>
+        <w:t>to the SharpDevelop debugger.</w:t>
       </w:r>
     </w:p>
     <w:p>
@@ -23257,7 +23732,25 @@
         <w:rPr>
           <w:lang w:val="en-US"/>
         </w:rPr>
-        <w:t xml:space="preserve">There is a standard feature of Visual Studio very similar to our debugger tooltips. SharpDevelop 3 has debugger tooltips as well. Since SharpDevelop 4 was completely rewritten to WPF it </w:t>
+        <w:t xml:space="preserve">There is a standard feature of Visual Studio very similar to our debugger tooltips. SharpDevelop 3 has debugger tooltips as well. Since SharpDevelop 4 </w:t>
+      </w:r>
+      <w:r>
+        <w:rPr>
+          <w:lang w:val="en-US"/>
+        </w:rPr>
+        <w:t>has been</w:t>
+      </w:r>
+      <w:r>
+        <w:rPr>
+          <w:lang w:val="en-US"/>
+        </w:rPr>
+        <w:t xml:space="preserve"> almost</w:t>
+      </w:r>
+      <w:r>
+        <w:rPr>
+          <w:lang w:val="en-US"/>
+        </w:rPr>
+        <w:t xml:space="preserve"> completely rewritten to WPF it </w:t>
       </w:r>
       <w:r>
         <w:rPr>
@@ -23281,13 +23774,43 @@
         <w:rPr>
           <w:lang w:val="en-US"/>
         </w:rPr>
-        <w:t>debugger tooltips. Also, the tooltips for SharpDevelop 3 didn’t support exploring instance</w:t>
-      </w:r>
-      <w:r>
-        <w:rPr>
-          <w:lang w:val="en-US"/>
-        </w:rPr>
-        <w:t>s of IEnumerable collections, which is quite a needed feature</w:t>
+        <w:t xml:space="preserve">debugger tooltips. Also, the tooltips </w:t>
+      </w:r>
+      <w:r>
+        <w:rPr>
+          <w:lang w:val="en-US"/>
+        </w:rPr>
+        <w:t>in</w:t>
+      </w:r>
+      <w:r>
+        <w:rPr>
+          <w:lang w:val="en-US"/>
+        </w:rPr>
+        <w:t xml:space="preserve"> SharpDevelop 3 d</w:t>
+      </w:r>
+      <w:r>
+        <w:rPr>
+          <w:lang w:val="en-US"/>
+        </w:rPr>
+        <w:t>on</w:t>
+      </w:r>
+      <w:r>
+        <w:rPr>
+          <w:lang w:val="en-US"/>
+        </w:rPr>
+        <w:t>’t support exploring instance</w:t>
+      </w:r>
+      <w:r>
+        <w:rPr>
+          <w:lang w:val="en-US"/>
+        </w:rPr>
+        <w:t xml:space="preserve">s of IEnumerable collections, </w:t>
+      </w:r>
+      <w:r>
+        <w:rPr>
+          <w:lang w:val="en-US"/>
+        </w:rPr>
+        <w:t>while IEnumerable is being used in programs quite extensively</w:t>
       </w:r>
       <w:r>
         <w:rPr>
@@ -23311,7 +23834,67 @@
         <w:rPr>
           <w:lang w:val="en-US"/>
         </w:rPr>
-        <w:t>e are adding IEnumerable support to the debugger tooltips.</w:t>
+        <w:t xml:space="preserve">e are adding </w:t>
+      </w:r>
+      <w:r>
+        <w:rPr>
+          <w:lang w:val="en-US"/>
+        </w:rPr>
+        <w:t xml:space="preserve">the </w:t>
+      </w:r>
+      <w:r>
+        <w:rPr>
+          <w:lang w:val="en-US"/>
+        </w:rPr>
+        <w:t xml:space="preserve">needed support for </w:t>
+      </w:r>
+      <w:r>
+        <w:rPr>
+          <w:lang w:val="en-US"/>
+        </w:rPr>
+        <w:t>IEnumerable to the debugger tooltips.</w:t>
+      </w:r>
+    </w:p>
+    <w:p>
+      <w:pPr>
+        <w:pStyle w:val="Heading3"/>
+        <w:rPr>
+          <w:lang w:val="en-US"/>
+        </w:rPr>
+      </w:pPr>
+      <w:r>
+        <w:rPr>
+          <w:lang w:val="en-US"/>
+        </w:rPr>
+        <w:t>IEnumerable support</w:t>
+      </w:r>
+    </w:p>
+    <w:p>
+      <w:pPr>
+        <w:pStyle w:val="Heading3"/>
+        <w:rPr>
+          <w:lang w:val="en-US"/>
+        </w:rPr>
+      </w:pPr>
+      <w:r>
+        <w:rPr>
+          <w:lang w:val="en-US"/>
+        </w:rPr>
+        <w:t>Laziness, Large collections support</w:t>
+      </w:r>
+    </w:p>
+    <w:p>
+      <w:pPr>
+        <w:pStyle w:val="Heading3"/>
+        <w:rPr>
+          <w:lang w:val="en-US"/>
+        </w:rPr>
+      </w:pPr>
+      <w:r>
+        <w:rPr>
+          <w:lang w:val="en-US"/>
+        </w:rPr>
+        <w:t>Reusing existing code</w:t>
       </w:r>
     </w:p>
     <w:p>
@@ -23438,7 +24021,6 @@
         <w:rPr>
           <w:lang w:val="en-US"/>
         </w:rPr>
-        <w:lastRenderedPageBreak/>
         <w:t>Graph drawing</w:t>
       </w:r>
     </w:p>
@@ -23554,6 +24136,7 @@
           <w:noProof/>
           <w:lang w:eastAsia="cs-CZ"/>
         </w:rPr>
+        <w:lastRenderedPageBreak/>
         <w:drawing>
           <wp:inline distT="0" distB="0" distL="0" distR="0" wp14:anchorId="6F42B788" wp14:editId="6D87CCCC">
             <wp:extent cx="5743575" cy="2962275"/>
@@ -23798,145 +24381,144 @@
           <w:highlight w:val="yellow"/>
           <w:lang w:val="en-US"/>
         </w:rPr>
-        <w:t xml:space="preserve">We do not recalculate the whole graph – we assume that property getters don’t have any side effects on the </w:t>
+        <w:t>We do not recalculate the whole graph – we assume that property getters don’t have any side effects on the rest of the graph</w:t>
+      </w:r>
+      <w:r>
+        <w:rPr>
+          <w:lang w:val="en-US"/>
+        </w:rPr>
+        <w:t>, which we think is a reasonable tradeoff between graph correctness and expand performance.</w:t>
+      </w:r>
+      <w:r>
+        <w:rPr>
+          <w:lang w:val="en-US"/>
+        </w:rPr>
+        <w:t xml:space="preserve"> Having pr</w:t>
+      </w:r>
+      <w:r>
+        <w:rPr>
+          <w:lang w:val="en-US"/>
+        </w:rPr>
+        <w:t>operty getters modify objects would be</w:t>
+      </w:r>
+      <w:r>
+        <w:rPr>
+          <w:lang w:val="en-US"/>
+        </w:rPr>
+        <w:t xml:space="preserve"> a very bad practice and it is practically never done.</w:t>
+      </w:r>
+    </w:p>
+    <w:p>
+      <w:pPr>
+        <w:rPr>
+          <w:lang w:val="en-US"/>
+        </w:rPr>
+      </w:pPr>
+      <w:r>
+        <w:rPr>
+          <w:lang w:val="en-US"/>
+        </w:rPr>
+        <w:t xml:space="preserve">Of course, the user can also collapse nodes. Then we just remove the node and all its </w:t>
       </w:r>
       <w:r>
         <w:rPr>
           <w:highlight w:val="yellow"/>
           <w:lang w:val="en-US"/>
         </w:rPr>
+        <w:t>inbound and outbound</w:t>
+      </w:r>
+      <w:r>
+        <w:rPr>
+          <w:lang w:val="en-US"/>
+        </w:rPr>
+        <w:t xml:space="preserve"> edges from the graph.</w:t>
+      </w:r>
+      <w:r>
+        <w:rPr>
+          <w:lang w:val="en-US"/>
+        </w:rPr>
+        <w:t xml:space="preserve"> </w:t>
+      </w:r>
+      <w:r>
+        <w:rPr>
+          <w:highlight w:val="yellow"/>
+          <w:lang w:val="en-US"/>
+        </w:rPr>
+        <w:t>TreeLayout</w:t>
+      </w:r>
+    </w:p>
+    <w:p>
+      <w:pPr>
+        <w:rPr>
+          <w:lang w:val="en-US"/>
+        </w:rPr>
+      </w:pPr>
+      <w:r>
+        <w:rPr>
+          <w:lang w:val="en-US"/>
+        </w:rPr>
+        <w:t>Whenever we expand or collapse a node, we recalculate the layout for the graph</w:t>
+      </w:r>
+      <w:r>
+        <w:rPr>
+          <w:lang w:val="en-US"/>
+        </w:rPr>
+        <w:t>. This is</w:t>
+      </w:r>
+      <w:r>
+        <w:rPr>
+          <w:lang w:val="en-US"/>
+        </w:rPr>
+        <w:t xml:space="preserve"> because we need to make space for the new node, or get rid of empty space </w:t>
+      </w:r>
+      <w:r>
+        <w:rPr>
+          <w:lang w:val="en-US"/>
+        </w:rPr>
+        <w:t>after</w:t>
+      </w:r>
+      <w:r>
+        <w:rPr>
+          <w:lang w:val="en-US"/>
+        </w:rPr>
+        <w:t xml:space="preserve"> </w:t>
+      </w:r>
+      <w:r>
+        <w:rPr>
+          <w:lang w:val="en-US"/>
+        </w:rPr>
+        <w:t>the</w:t>
+      </w:r>
+      <w:r>
+        <w:rPr>
+          <w:lang w:val="en-US"/>
+        </w:rPr>
+        <w:t xml:space="preserve"> node</w:t>
+      </w:r>
+      <w:r>
+        <w:rPr>
+          <w:lang w:val="en-US"/>
+        </w:rPr>
+        <w:t xml:space="preserve"> was removed</w:t>
+      </w:r>
+      <w:r>
+        <w:rPr>
+          <w:lang w:val="en-US"/>
+        </w:rPr>
+        <w:t>.</w:t>
+      </w:r>
+      <w:r>
+        <w:rPr>
+          <w:lang w:val="en-US"/>
+        </w:rPr>
+        <w:t xml:space="preserve"> </w:t>
+      </w:r>
+      <w:r>
+        <w:rPr>
+          <w:lang w:val="en-US"/>
+        </w:rPr>
         <w:lastRenderedPageBreak/>
-        <w:t>rest of the graph</w:t>
-      </w:r>
-      <w:r>
-        <w:rPr>
-          <w:lang w:val="en-US"/>
-        </w:rPr>
-        <w:t>, which we think is a reasonable tradeoff between graph correctness and expand performance.</w:t>
-      </w:r>
-      <w:r>
-        <w:rPr>
-          <w:lang w:val="en-US"/>
-        </w:rPr>
-        <w:t xml:space="preserve"> Having pr</w:t>
-      </w:r>
-      <w:r>
-        <w:rPr>
-          <w:lang w:val="en-US"/>
-        </w:rPr>
-        <w:t>operty getters modify objects would be</w:t>
-      </w:r>
-      <w:r>
-        <w:rPr>
-          <w:lang w:val="en-US"/>
-        </w:rPr>
-        <w:t xml:space="preserve"> a very bad practice and it is practically never done.</w:t>
-      </w:r>
-    </w:p>
-    <w:p>
-      <w:pPr>
-        <w:rPr>
-          <w:lang w:val="en-US"/>
-        </w:rPr>
-      </w:pPr>
-      <w:r>
-        <w:rPr>
-          <w:lang w:val="en-US"/>
-        </w:rPr>
-        <w:t xml:space="preserve">Of course, the user can also collapse nodes. Then we just remove the node and all its </w:t>
-      </w:r>
-      <w:r>
-        <w:rPr>
-          <w:highlight w:val="yellow"/>
-          <w:lang w:val="en-US"/>
-        </w:rPr>
-        <w:t>inbound and outbound</w:t>
-      </w:r>
-      <w:r>
-        <w:rPr>
-          <w:lang w:val="en-US"/>
-        </w:rPr>
-        <w:t xml:space="preserve"> edges from the graph.</w:t>
-      </w:r>
-      <w:r>
-        <w:rPr>
-          <w:lang w:val="en-US"/>
-        </w:rPr>
-        <w:t xml:space="preserve"> </w:t>
-      </w:r>
-      <w:r>
-        <w:rPr>
-          <w:highlight w:val="yellow"/>
-          <w:lang w:val="en-US"/>
-        </w:rPr>
-        <w:t>TreeLayout</w:t>
-      </w:r>
-    </w:p>
-    <w:p>
-      <w:pPr>
-        <w:rPr>
-          <w:lang w:val="en-US"/>
-        </w:rPr>
-      </w:pPr>
-      <w:r>
-        <w:rPr>
-          <w:lang w:val="en-US"/>
-        </w:rPr>
-        <w:t>Whenever we expand or collapse a node, we recalculate the layout for the graph</w:t>
-      </w:r>
-      <w:r>
-        <w:rPr>
-          <w:lang w:val="en-US"/>
-        </w:rPr>
-        <w:t>. This is</w:t>
-      </w:r>
-      <w:r>
-        <w:rPr>
-          <w:lang w:val="en-US"/>
-        </w:rPr>
-        <w:t xml:space="preserve"> because we need to make space for the new node, or get rid of empty space </w:t>
-      </w:r>
-      <w:r>
-        <w:rPr>
-          <w:lang w:val="en-US"/>
-        </w:rPr>
-        <w:t>after</w:t>
-      </w:r>
-      <w:r>
-        <w:rPr>
-          <w:lang w:val="en-US"/>
-        </w:rPr>
-        <w:t xml:space="preserve"> </w:t>
-      </w:r>
-      <w:r>
-        <w:rPr>
-          <w:lang w:val="en-US"/>
-        </w:rPr>
-        <w:t>the</w:t>
-      </w:r>
-      <w:r>
-        <w:rPr>
-          <w:lang w:val="en-US"/>
-        </w:rPr>
-        <w:t xml:space="preserve"> node</w:t>
-      </w:r>
-      <w:r>
-        <w:rPr>
-          <w:lang w:val="en-US"/>
-        </w:rPr>
-        <w:t xml:space="preserve"> was removed</w:t>
-      </w:r>
-      <w:r>
-        <w:rPr>
-          <w:lang w:val="en-US"/>
-        </w:rPr>
-        <w:t>.</w:t>
-      </w:r>
-      <w:r>
-        <w:rPr>
-          <w:lang w:val="en-US"/>
-        </w:rPr>
-        <w:t xml:space="preserve"> However, as we said, we don’t rebuild the </w:t>
+        <w:t xml:space="preserve">However, as we said, we don’t rebuild the </w:t>
       </w:r>
       <w:r>
         <w:rPr>
@@ -24444,7 +25026,13 @@
         <w:rPr>
           <w:lang w:val="en-US"/>
         </w:rPr>
-        <w:t>Any graph layout algorithm needs to solve two problems:</w:t>
+        <w:t>The</w:t>
+      </w:r>
+      <w:r>
+        <w:rPr>
+          <w:lang w:val="en-US"/>
+        </w:rPr>
+        <w:t xml:space="preserve"> graph layout algorithm needs to solve two problems:</w:t>
       </w:r>
     </w:p>
     <w:p>
@@ -24508,47 +25096,53 @@
         <w:rPr>
           <w:lang w:val="en-US"/>
         </w:rPr>
+        <w:t xml:space="preserve">As we said, we implemented the first step (node layout) ourselves and used Graphviz for the second step (edge routing). The reason is that no existing layout engine was satisfying in terms of incremental stability (i.e. small graph change should result in small layout change). </w:t>
+      </w:r>
+    </w:p>
+    <w:p>
+      <w:pPr>
+        <w:rPr>
+          <w:lang w:val="en-US"/>
+        </w:rPr>
+      </w:pPr>
+      <w:r>
+        <w:rPr>
+          <w:lang w:val="en-US"/>
+        </w:rPr>
+        <w:t>Let’s see how we approach node layout.</w:t>
+      </w:r>
+    </w:p>
+    <w:p>
+      <w:pPr>
+        <w:rPr>
+          <w:lang w:val="en-US"/>
+        </w:rPr>
+      </w:pPr>
+      <w:r>
+        <w:rPr>
+          <w:lang w:val="en-US"/>
+        </w:rPr>
+        <w:t>The problem (node layout): Given an oriented graph, determine position of each node in the plane.</w:t>
+      </w:r>
+    </w:p>
+    <w:p>
+      <w:pPr>
+        <w:rPr>
+          <w:lang w:val="en-US"/>
+        </w:rPr>
+      </w:pPr>
+      <w:r>
+        <w:rPr>
+          <w:lang w:val="en-US"/>
+        </w:rPr>
+        <w:t xml:space="preserve">Such description of the problem is too vague. It should also state what property of the layout the solution should try to optimize. For example, Graphviz’s dot algorithm tries to achieve layout in </w:t>
+      </w:r>
+      <w:r>
+        <w:rPr>
+          <w:lang w:val="en-US"/>
+        </w:rPr>
         <w:lastRenderedPageBreak/>
-        <w:t xml:space="preserve">As we said, we implemented the first step (node layout) ourselves and used Graphviz for the second step (edge routing). The reason is that no existing layout engine was satisfying in terms of incremental stability (i.e. small graph change should result in small layout change). </w:t>
-      </w:r>
-    </w:p>
-    <w:p>
-      <w:pPr>
-        <w:rPr>
-          <w:lang w:val="en-US"/>
-        </w:rPr>
-      </w:pPr>
-      <w:r>
-        <w:rPr>
-          <w:lang w:val="en-US"/>
-        </w:rPr>
-        <w:t>Let’s see how we approach node layout.</w:t>
-      </w:r>
-    </w:p>
-    <w:p>
-      <w:pPr>
-        <w:rPr>
-          <w:lang w:val="en-US"/>
-        </w:rPr>
-      </w:pPr>
-      <w:r>
-        <w:rPr>
-          <w:lang w:val="en-US"/>
-        </w:rPr>
-        <w:t>The problem (node layout): Given an oriented graph, determine position of each node in the plane.</w:t>
-      </w:r>
-    </w:p>
-    <w:p>
-      <w:pPr>
-        <w:rPr>
-          <w:lang w:val="en-US"/>
-        </w:rPr>
-      </w:pPr>
-      <w:r>
-        <w:rPr>
-          <w:lang w:val="en-US"/>
-        </w:rPr>
-        <w:t>Such description of the problem is too vague. It should also state what property of the layout the solution should try to optimize. For example, Graphviz’s dot algorithm tries to achieve layout in which as many edges as possible point downwards. Other algorithm might try to achieve minimal edge crossing. Other algorithm (Graphviz neato) tries to achieve “natural” layout by doing a physical simulation of springs representing graph edges.</w:t>
+        <w:t>which as many edges as possible point downwards. Other algorithm might try to achieve minimal edge crossing. Other algorithm (Graphviz neato) tries to achieve “natural” layout by doing a physical simulation of springs representing graph edges.</w:t>
       </w:r>
     </w:p>
     <w:p>
@@ -24802,7 +25396,6 @@
         <w:rPr>
           <w:lang w:val="en-US"/>
         </w:rPr>
-        <w:lastRenderedPageBreak/>
         <w:t>node.DesiredHeight = max(node.OwnHeight, subtreeHeight);</w:t>
       </w:r>
     </w:p>
@@ -24884,6 +25477,7 @@
         <w:rPr>
           <w:lang w:val="en-US"/>
         </w:rPr>
+        <w:lastRenderedPageBreak/>
         <w:tab/>
         <w:t>childPos = position</w:t>
       </w:r>
@@ -25090,47 +25684,317 @@
         <w:rPr>
           <w:lang w:val="en-US"/>
         </w:rPr>
+        <w:t>This is also how existing UIElements are implemented. For example, StackPanel is a panel which stacks its children one next to each other. This logic is implemented in the ArrangeOverride method. The Measure method tells that the StackPanel needs as much space as all its children together.</w:t>
+      </w:r>
+    </w:p>
+    <w:p>
+      <w:pPr>
+        <w:rPr>
+          <w:lang w:val="en-US"/>
+        </w:rPr>
+      </w:pPr>
+      <w:r>
+        <w:rPr>
+          <w:lang w:val="en-US"/>
+        </w:rPr>
+        <w:t>Measure and Arrange actually each have a parameter. Measure(Size maxSize) specifies the maximum available size which the element can use. Arrange(Size arrangeSize) means what? Read WPF Unleashed</w:t>
+      </w:r>
+    </w:p>
+    <w:p>
+      <w:pPr>
+        <w:pStyle w:val="Heading3"/>
+        <w:rPr>
+          <w:lang w:val="en-US"/>
+        </w:rPr>
+      </w:pPr>
+      <w:r>
+        <w:rPr>
+          <w:lang w:val="en-US"/>
+        </w:rPr>
+        <w:t xml:space="preserve">Spline </w:t>
+      </w:r>
+      <w:r>
+        <w:rPr>
+          <w:lang w:val="en-US"/>
+        </w:rPr>
+        <w:t>layout (</w:t>
+      </w:r>
+      <w:r>
+        <w:rPr>
+          <w:lang w:val="en-US"/>
+        </w:rPr>
+        <w:t>routing</w:t>
+      </w:r>
+      <w:r>
+        <w:rPr>
+          <w:lang w:val="en-US"/>
+        </w:rPr>
+        <w:t>)</w:t>
+      </w:r>
+    </w:p>
+    <w:p>
+      <w:pPr>
+        <w:rPr>
+          <w:lang w:val="en-US"/>
+        </w:rPr>
+      </w:pPr>
+      <w:r>
+        <w:rPr>
+          <w:lang w:val="en-US"/>
+        </w:rPr>
+        <w:t>The problem:</w:t>
+      </w:r>
+    </w:p>
+    <w:p>
+      <w:pPr>
+        <w:rPr>
+          <w:lang w:val="en-US"/>
+        </w:rPr>
+      </w:pPr>
+      <w:r>
+        <w:rPr>
+          <w:lang w:val="en-US"/>
+        </w:rPr>
+        <w:t>Example of a solution (Graphviz): screenshot from Graphviz</w:t>
+      </w:r>
+    </w:p>
+    <w:p>
+      <w:pPr>
+        <w:rPr>
+          <w:lang w:val="en-US"/>
+        </w:rPr>
+      </w:pPr>
+      <w:r>
+        <w:rPr>
+          <w:lang w:val="en-US"/>
+        </w:rPr>
         <w:lastRenderedPageBreak/>
-        <w:t>This is also how existing UIElements are implemented. For example, StackPanel is a panel which stacks its children one next to each other. This logic is implemented in the ArrangeOverride method. The Measure method tells that the StackPanel needs as much space as all its children together.</w:t>
-      </w:r>
-    </w:p>
-    <w:p>
-      <w:pPr>
-        <w:rPr>
-          <w:lang w:val="en-US"/>
-        </w:rPr>
-      </w:pPr>
-      <w:r>
-        <w:rPr>
-          <w:lang w:val="en-US"/>
-        </w:rPr>
-        <w:t>Measure and Arrange actually each have a parameter. Measure(Size maxSize) specifies the maximum available size which the element can use. Arrange(Size arrangeSize) means what? Read WPF Unleashed</w:t>
-      </w:r>
-    </w:p>
-    <w:p>
-      <w:pPr>
-        <w:pStyle w:val="Heading3"/>
-        <w:rPr>
-          <w:lang w:val="en-US"/>
-        </w:rPr>
-      </w:pPr>
-      <w:r>
-        <w:rPr>
-          <w:lang w:val="en-US"/>
-        </w:rPr>
-        <w:t xml:space="preserve">Spline </w:t>
-      </w:r>
-      <w:r>
-        <w:rPr>
-          <w:lang w:val="en-US"/>
-        </w:rPr>
-        <w:t>layout (</w:t>
-      </w:r>
-      <w:r>
-        <w:rPr>
-          <w:lang w:val="en-US"/>
-        </w:rPr>
-        <w:t>routing</w:t>
+        <w:t>One approach to routing splines is routing the edges one-by-one, that is treating every edge as completely separate input. This is how Graphviz does it. This approach can lead to spline overlaps.</w:t>
+      </w:r>
+    </w:p>
+    <w:p>
+      <w:pPr>
+        <w:rPr>
+          <w:lang w:val="en-US"/>
+        </w:rPr>
+      </w:pPr>
+      <w:r>
+        <w:rPr>
+          <w:lang w:val="en-US"/>
+        </w:rPr>
+        <w:t>Another approach could be routing the splines globally, i.e. every edge path can affect paths of other edges. Such approach could try to reduce edge overlaps while still maintaining reasonable edge paths. The Graphviz paper mentions this, but they do not provide any ideas for such algorithm.</w:t>
+      </w:r>
+    </w:p>
+    <w:p>
+      <w:pPr>
+        <w:rPr>
+          <w:lang w:val="en-US"/>
+        </w:rPr>
+      </w:pPr>
+      <w:r>
+        <w:rPr>
+          <w:lang w:val="en-US"/>
+        </w:rPr>
+        <w:t xml:space="preserve">As said, Graphviz was used for routing the edges and the appearance of resulting graphs was good: screenshot </w:t>
+      </w:r>
+    </w:p>
+    <w:p>
+      <w:pPr>
+        <w:rPr>
+          <w:lang w:val="en-US"/>
+        </w:rPr>
+      </w:pPr>
+      <w:r>
+        <w:rPr>
+          <w:lang w:val="en-US"/>
+        </w:rPr>
+        <w:t xml:space="preserve">However, the members of SharpDevelop team expressed a concern about the impact of the size of Graphviz binaries on the size of SharpDevelop installer: Graphviz needs about 10Mb of binaries and won’t run without them even if they are not needed (for example it crashes when a library for writing jpegs is missing even though the output type is set to </w:t>
+      </w:r>
+      <w:r>
+        <w:rPr>
+          <w:i/>
+          <w:lang w:val="en-US"/>
+        </w:rPr>
+        <w:t>text</w:t>
+      </w:r>
+      <w:r>
+        <w:rPr>
+          <w:lang w:val="en-US"/>
+        </w:rPr>
+        <w:t>).</w:t>
+      </w:r>
+    </w:p>
+    <w:p>
+      <w:pPr>
+        <w:rPr>
+          <w:lang w:val="en-US"/>
+        </w:rPr>
+      </w:pPr>
+      <w:r>
+        <w:rPr>
+          <w:lang w:val="en-US"/>
+        </w:rPr>
+        <w:t>Therefore we decided to implement also the spline routing ourselves and get rid of Graphviz completely.</w:t>
+      </w:r>
+    </w:p>
+    <w:p>
+      <w:pPr>
+        <w:pStyle w:val="Heading4"/>
+        <w:rPr>
+          <w:lang w:val="en-US"/>
+        </w:rPr>
+      </w:pPr>
+      <w:r>
+        <w:rPr>
+          <w:lang w:val="en-US"/>
+        </w:rPr>
+        <w:t>Our algoritm</w:t>
+      </w:r>
+    </w:p>
+    <w:p>
+      <w:pPr>
+        <w:rPr>
+          <w:lang w:val="en-US"/>
+        </w:rPr>
+      </w:pPr>
+    </w:p>
+    <w:p>
+      <w:pPr>
+        <w:rPr>
+          <w:lang w:val="en-US"/>
+        </w:rPr>
+      </w:pPr>
+      <w:r>
+        <w:rPr>
+          <w:lang w:val="en-US"/>
+        </w:rPr>
+        <w:t xml:space="preserve">We realized that when routing edges to avoid rectangles, the crucial points in the plane are the </w:t>
+      </w:r>
+      <w:r>
+        <w:rPr>
+          <w:i/>
+          <w:lang w:val="en-US"/>
+        </w:rPr>
+        <w:t xml:space="preserve">corners </w:t>
+      </w:r>
+      <w:r>
+        <w:rPr>
+          <w:lang w:val="en-US"/>
+        </w:rPr>
+        <w:t>of the rectangles. Second, to make edges look natural to humans, some sort of shortest path routing would be reasonable. The Graphviz paper confirmed our ideas.</w:t>
+      </w:r>
+    </w:p>
+    <w:p>
+      <w:pPr>
+        <w:rPr>
+          <w:lang w:val="en-US"/>
+        </w:rPr>
+      </w:pPr>
+      <w:r>
+        <w:rPr>
+          <w:lang w:val="en-US"/>
+        </w:rPr>
+        <w:t>Like Graphviz, we route the edges one-by-one. This is the algorithm:</w:t>
+      </w:r>
+    </w:p>
+    <w:p>
+      <w:pPr>
+        <w:rPr>
+          <w:lang w:val="en-US"/>
+        </w:rPr>
+      </w:pPr>
+      <w:r>
+        <w:rPr>
+          <w:lang w:val="en-US"/>
+        </w:rPr>
+        <w:t>For each edge e in G:</w:t>
+      </w:r>
+    </w:p>
+    <w:p>
+      <w:pPr>
+        <w:ind w:firstLine="708"/>
+        <w:rPr>
+          <w:lang w:val="en-US"/>
+        </w:rPr>
+      </w:pPr>
+      <w:r>
+        <w:rPr>
+          <w:lang w:val="en-US"/>
+        </w:rPr>
+        <w:t>Determine edge start and end point of edge e: draw a straight line from the center of edge’s source rectangle to the center of edge’s target rectangle. Where this line intersects the source rectangle is the start point e</w:t>
+      </w:r>
+      <w:r>
+        <w:rPr>
+          <w:vertAlign w:val="subscript"/>
+          <w:lang w:val="en-US"/>
+        </w:rPr>
+        <w:t>s</w:t>
+      </w:r>
+      <w:r>
+        <w:rPr>
+          <w:lang w:val="en-US"/>
+        </w:rPr>
+        <w:t>. Analogically end point e</w:t>
+      </w:r>
+      <w:r>
+        <w:rPr>
+          <w:vertAlign w:val="subscript"/>
+          <w:lang w:val="en-US"/>
+        </w:rPr>
+        <w:t>t</w:t>
+      </w:r>
+      <w:r>
+        <w:rPr>
+          <w:lang w:val="en-US"/>
+        </w:rPr>
+        <w:t>.</w:t>
+      </w:r>
+    </w:p>
+    <w:p>
+      <w:pPr>
+        <w:rPr>
+          <w:lang w:val="en-US"/>
+        </w:rPr>
+      </w:pPr>
+      <w:r>
+        <w:rPr>
+          <w:lang w:val="en-US"/>
+        </w:rPr>
+        <w:t>Build following graph Gv (visibility graph):</w:t>
+      </w:r>
+    </w:p>
+    <w:p>
+      <w:pPr>
+        <w:ind w:firstLine="708"/>
+        <w:rPr>
+          <w:lang w:val="en-US"/>
+        </w:rPr>
+      </w:pPr>
+      <w:r>
+        <w:rPr>
+          <w:lang w:val="en-US"/>
+        </w:rPr>
+        <w:t>V = (every 4 corners every rectangle on input) + (for all e: e</w:t>
+      </w:r>
+      <w:r>
+        <w:rPr>
+          <w:vertAlign w:val="subscript"/>
+          <w:lang w:val="en-US"/>
+        </w:rPr>
+        <w:t>s</w:t>
+      </w:r>
+      <w:r>
+        <w:rPr>
+          <w:lang w:val="en-US"/>
+        </w:rPr>
+        <w:t>) + (for all e: e</w:t>
+      </w:r>
+      <w:r>
+        <w:rPr>
+          <w:vertAlign w:val="subscript"/>
+          <w:lang w:val="en-US"/>
+        </w:rPr>
+        <w:t>t</w:t>
       </w:r>
       <w:r>
         <w:rPr>
@@ -25141,183 +26005,6 @@
     </w:p>
     <w:p>
       <w:pPr>
-        <w:rPr>
-          <w:lang w:val="en-US"/>
-        </w:rPr>
-      </w:pPr>
-      <w:r>
-        <w:rPr>
-          <w:lang w:val="en-US"/>
-        </w:rPr>
-        <w:t>The problem:</w:t>
-      </w:r>
-    </w:p>
-    <w:p>
-      <w:pPr>
-        <w:rPr>
-          <w:lang w:val="en-US"/>
-        </w:rPr>
-      </w:pPr>
-      <w:r>
-        <w:rPr>
-          <w:lang w:val="en-US"/>
-        </w:rPr>
-        <w:t>Example of a solution (Graphviz): screenshot from Graphviz</w:t>
-      </w:r>
-    </w:p>
-    <w:p>
-      <w:pPr>
-        <w:rPr>
-          <w:lang w:val="en-US"/>
-        </w:rPr>
-      </w:pPr>
-      <w:r>
-        <w:rPr>
-          <w:lang w:val="en-US"/>
-        </w:rPr>
-        <w:t>One approach to routing splines is routing the edges one-by-one, that is treating every edge as completely separate input. This is how Graphviz does it. This approach can lead to spline overlaps.</w:t>
-      </w:r>
-    </w:p>
-    <w:p>
-      <w:pPr>
-        <w:rPr>
-          <w:lang w:val="en-US"/>
-        </w:rPr>
-      </w:pPr>
-      <w:r>
-        <w:rPr>
-          <w:lang w:val="en-US"/>
-        </w:rPr>
-        <w:t>Another approach could be routing the splines globally, i.e. every edge path can affect paths of other edges. Such approach could try to reduce edge overlaps while still maintaining reasonable edge paths. The Graphviz paper mentions this, but they do not provide any ideas for such algorithm.</w:t>
-      </w:r>
-    </w:p>
-    <w:p>
-      <w:pPr>
-        <w:rPr>
-          <w:lang w:val="en-US"/>
-        </w:rPr>
-      </w:pPr>
-      <w:r>
-        <w:rPr>
-          <w:lang w:val="en-US"/>
-        </w:rPr>
-        <w:t xml:space="preserve">As said, Graphviz was used for routing the edges and the appearance of resulting graphs was good: screenshot </w:t>
-      </w:r>
-    </w:p>
-    <w:p>
-      <w:pPr>
-        <w:rPr>
-          <w:lang w:val="en-US"/>
-        </w:rPr>
-      </w:pPr>
-      <w:r>
-        <w:rPr>
-          <w:lang w:val="en-US"/>
-        </w:rPr>
-        <w:t xml:space="preserve">However, the members of SharpDevelop team expressed a concern about the impact of the size of Graphviz binaries on the size of SharpDevelop installer: Graphviz needs about 10Mb of binaries and won’t run without them even if they are not needed (for example it crashes when a library for writing jpegs is missing even though the output type is set to </w:t>
-      </w:r>
-      <w:r>
-        <w:rPr>
-          <w:i/>
-          <w:lang w:val="en-US"/>
-        </w:rPr>
-        <w:t>text</w:t>
-      </w:r>
-      <w:r>
-        <w:rPr>
-          <w:lang w:val="en-US"/>
-        </w:rPr>
-        <w:t>).</w:t>
-      </w:r>
-    </w:p>
-    <w:p>
-      <w:pPr>
-        <w:rPr>
-          <w:lang w:val="en-US"/>
-        </w:rPr>
-      </w:pPr>
-      <w:r>
-        <w:rPr>
-          <w:lang w:val="en-US"/>
-        </w:rPr>
-        <w:t>Therefore we decided to implement also the spline routing ourselves and get rid of Graphviz completely.</w:t>
-      </w:r>
-    </w:p>
-    <w:p>
-      <w:pPr>
-        <w:pStyle w:val="Heading4"/>
-        <w:rPr>
-          <w:lang w:val="en-US"/>
-        </w:rPr>
-      </w:pPr>
-      <w:r>
-        <w:rPr>
-          <w:lang w:val="en-US"/>
-        </w:rPr>
-        <w:t>Our algoritm</w:t>
-      </w:r>
-    </w:p>
-    <w:p>
-      <w:pPr>
-        <w:rPr>
-          <w:lang w:val="en-US"/>
-        </w:rPr>
-      </w:pPr>
-    </w:p>
-    <w:p>
-      <w:pPr>
-        <w:rPr>
-          <w:lang w:val="en-US"/>
-        </w:rPr>
-      </w:pPr>
-      <w:r>
-        <w:rPr>
-          <w:lang w:val="en-US"/>
-        </w:rPr>
-        <w:t xml:space="preserve">We realized that when routing edges to avoid rectangles, the crucial points in the plane are the </w:t>
-      </w:r>
-      <w:r>
-        <w:rPr>
-          <w:i/>
-          <w:lang w:val="en-US"/>
-        </w:rPr>
-        <w:t xml:space="preserve">corners </w:t>
-      </w:r>
-      <w:r>
-        <w:rPr>
-          <w:lang w:val="en-US"/>
-        </w:rPr>
-        <w:t>of the rectangles. Second, to make edges look natural to humans, some sort of shortest path routing would be reasonable. The Graphviz paper confirmed our ideas.</w:t>
-      </w:r>
-    </w:p>
-    <w:p>
-      <w:pPr>
-        <w:rPr>
-          <w:lang w:val="en-US"/>
-        </w:rPr>
-      </w:pPr>
-      <w:r>
-        <w:rPr>
-          <w:lang w:val="en-US"/>
-        </w:rPr>
-        <w:t>Like Graphviz, we route the edges one-by-one. This is the algorithm:</w:t>
-      </w:r>
-    </w:p>
-    <w:p>
-      <w:pPr>
-        <w:rPr>
-          <w:lang w:val="en-US"/>
-        </w:rPr>
-      </w:pPr>
-      <w:r>
-        <w:rPr>
-          <w:lang w:val="en-US"/>
-        </w:rPr>
-        <w:t>For each edge e in G:</w:t>
-      </w:r>
-    </w:p>
-    <w:p>
-      <w:pPr>
         <w:ind w:firstLine="708"/>
         <w:rPr>
           <w:lang w:val="en-US"/>
@@ -25327,100 +26014,6 @@
         <w:rPr>
           <w:lang w:val="en-US"/>
         </w:rPr>
-        <w:t>Determine edge start and end point of edge e: draw a straight line from the center of edge’s source rectangle to the center of edge’s target rectangle. Where this line intersects the source rectangle is the start point e</w:t>
-      </w:r>
-      <w:r>
-        <w:rPr>
-          <w:vertAlign w:val="subscript"/>
-          <w:lang w:val="en-US"/>
-        </w:rPr>
-        <w:t>s</w:t>
-      </w:r>
-      <w:r>
-        <w:rPr>
-          <w:lang w:val="en-US"/>
-        </w:rPr>
-        <w:t>. Analogically end point e</w:t>
-      </w:r>
-      <w:r>
-        <w:rPr>
-          <w:vertAlign w:val="subscript"/>
-          <w:lang w:val="en-US"/>
-        </w:rPr>
-        <w:t>t</w:t>
-      </w:r>
-      <w:r>
-        <w:rPr>
-          <w:lang w:val="en-US"/>
-        </w:rPr>
-        <w:t>.</w:t>
-      </w:r>
-    </w:p>
-    <w:p>
-      <w:pPr>
-        <w:rPr>
-          <w:lang w:val="en-US"/>
-        </w:rPr>
-      </w:pPr>
-      <w:r>
-        <w:rPr>
-          <w:lang w:val="en-US"/>
-        </w:rPr>
-        <w:t>Build following graph Gv (visibility graph):</w:t>
-      </w:r>
-    </w:p>
-    <w:p>
-      <w:pPr>
-        <w:ind w:firstLine="708"/>
-        <w:rPr>
-          <w:lang w:val="en-US"/>
-        </w:rPr>
-      </w:pPr>
-      <w:r>
-        <w:rPr>
-          <w:lang w:val="en-US"/>
-        </w:rPr>
-        <w:t>V = (every 4 corners every rectangle on input) + (for all e: e</w:t>
-      </w:r>
-      <w:r>
-        <w:rPr>
-          <w:vertAlign w:val="subscript"/>
-          <w:lang w:val="en-US"/>
-        </w:rPr>
-        <w:t>s</w:t>
-      </w:r>
-      <w:r>
-        <w:rPr>
-          <w:lang w:val="en-US"/>
-        </w:rPr>
-        <w:t>) + (for all e: e</w:t>
-      </w:r>
-      <w:r>
-        <w:rPr>
-          <w:vertAlign w:val="subscript"/>
-          <w:lang w:val="en-US"/>
-        </w:rPr>
-        <w:t>t</w:t>
-      </w:r>
-      <w:r>
-        <w:rPr>
-          <w:lang w:val="en-US"/>
-        </w:rPr>
-        <w:t>)</w:t>
-      </w:r>
-    </w:p>
-    <w:p>
-      <w:pPr>
-        <w:ind w:firstLine="708"/>
-        <w:rPr>
-          <w:lang w:val="en-US"/>
-        </w:rPr>
-      </w:pPr>
-      <w:r>
-        <w:rPr>
-          <w:lang w:val="en-US"/>
-        </w:rPr>
-        <w:lastRenderedPageBreak/>
         <w:t>E = (pairs (u, v) from V where u is visible from v: straight line can be drawn from u to v without crossing body of any rectangle)</w:t>
       </w:r>
     </w:p>
@@ -25515,6 +26108,7 @@
         <w:rPr>
           <w:lang w:val="en-US"/>
         </w:rPr>
+        <w:lastRenderedPageBreak/>
         <w:t>This algorithm is O(n</w:t>
       </w:r>
       <w:r>
@@ -25693,47 +26287,80 @@
         <w:rPr>
           <w:lang w:val="en-US"/>
         </w:rPr>
+        <w:t>Multiple edges, self edges</w:t>
+      </w:r>
+    </w:p>
+    <w:p>
+      <w:pPr>
+        <w:rPr>
+          <w:lang w:val="en-US"/>
+        </w:rPr>
+      </w:pPr>
+      <w:r>
+        <w:rPr>
+          <w:lang w:val="en-US"/>
+        </w:rPr>
+        <w:t>Our algorithm also deals with the situation when there are multiple edges between one pair of boxes. This is solved by distributing the edge starting and ending points along the border of the box. Self edges are solved in a similar way.</w:t>
+      </w:r>
+    </w:p>
+    <w:p>
+      <w:pPr>
+        <w:rPr>
+          <w:lang w:val="en-US"/>
+        </w:rPr>
+      </w:pPr>
+      <w:r>
+        <w:rPr>
+          <w:lang w:val="en-US"/>
+        </w:rPr>
+        <w:t>Screenshot multi edges</w:t>
+      </w:r>
+    </w:p>
+    <w:p>
+      <w:pPr>
+        <w:rPr>
+          <w:lang w:val="en-US"/>
+        </w:rPr>
+      </w:pPr>
+      <w:r>
+        <w:rPr>
+          <w:lang w:val="en-US"/>
+        </w:rPr>
+        <w:t>Screenshot self edges</w:t>
+      </w:r>
+    </w:p>
+    <w:p>
+      <w:pPr>
+        <w:pStyle w:val="Heading4"/>
+        <w:rPr>
+          <w:lang w:val="en-US"/>
+        </w:rPr>
+      </w:pPr>
+      <w:r>
+        <w:rPr>
+          <w:lang w:val="en-US"/>
+        </w:rPr>
+        <w:t>Explicitly determined start and end point</w:t>
+      </w:r>
+    </w:p>
+    <w:p>
+      <w:pPr>
+        <w:rPr>
+          <w:lang w:val="en-US"/>
+        </w:rPr>
+      </w:pPr>
+      <w:r>
+        <w:rPr>
+          <w:lang w:val="en-US"/>
+        </w:rPr>
+        <w:t xml:space="preserve">Some layout engines (including Graphviz) let the user specify starting and ending point of the edge. This could be useful in object graph visualizer because the edge outgoing from an object property could start directly next to the title of the property. We considered this and concluded that the layout would get problematic when the contents of a node are scrolled – the edge point would have </w:t>
+      </w:r>
+      <w:r>
+        <w:rPr>
+          <w:lang w:val="en-US"/>
+        </w:rPr>
         <w:lastRenderedPageBreak/>
-        <w:t>Multiple edges, self edges</w:t>
-      </w:r>
-    </w:p>
-    <w:p>
-      <w:pPr>
-        <w:rPr>
-          <w:lang w:val="en-US"/>
-        </w:rPr>
-      </w:pPr>
-      <w:r>
-        <w:rPr>
-          <w:lang w:val="en-US"/>
-        </w:rPr>
-        <w:t>Our algorithm also deals with the situation when there are multiple edges between one pair of boxes. This is solved by distributing the edge starting and ending points along the border of the box. Self edges are solved in a similar way.</w:t>
-      </w:r>
-    </w:p>
-    <w:p>
-      <w:pPr>
-        <w:rPr>
-          <w:lang w:val="en-US"/>
-        </w:rPr>
-      </w:pPr>
-      <w:r>
-        <w:rPr>
-          <w:lang w:val="en-US"/>
-        </w:rPr>
-        <w:t>Screenshot multi edges</w:t>
-      </w:r>
-    </w:p>
-    <w:p>
-      <w:pPr>
-        <w:rPr>
-          <w:lang w:val="en-US"/>
-        </w:rPr>
-      </w:pPr>
-      <w:r>
-        <w:rPr>
-          <w:lang w:val="en-US"/>
-        </w:rPr>
-        <w:t>Screenshot self edges</w:t>
+        <w:t>to move and the edge would have to be re-routed when scrolling. Therefore we decided not to implement this feature.</w:t>
       </w:r>
     </w:p>
     <w:p>
@@ -25747,33 +26374,6 @@
         <w:rPr>
           <w:lang w:val="en-US"/>
         </w:rPr>
-        <w:t>Explicitly determined start and end point</w:t>
-      </w:r>
-    </w:p>
-    <w:p>
-      <w:pPr>
-        <w:rPr>
-          <w:lang w:val="en-US"/>
-        </w:rPr>
-      </w:pPr>
-      <w:r>
-        <w:rPr>
-          <w:lang w:val="en-US"/>
-        </w:rPr>
-        <w:t>Some layout engines (including Graphviz) let the user specify starting and ending point of the edge. This could be useful in object graph visualizer because the edge outgoing from an object property could start directly next to the title of the property. We considered this and concluded that the layout would get problematic when the contents of a node are scrolled – the edge point would have to move and the edge would have to be re-routed when scrolling. Therefore we decided not to implement this feature.</w:t>
-      </w:r>
-    </w:p>
-    <w:p>
-      <w:pPr>
-        <w:pStyle w:val="Heading4"/>
-        <w:rPr>
-          <w:lang w:val="en-US"/>
-        </w:rPr>
-      </w:pPr>
-      <w:r>
-        <w:rPr>
-          <w:lang w:val="en-US"/>
-        </w:rPr>
         <w:t>Join smoothing</w:t>
       </w:r>
     </w:p>
@@ -26001,7 +26601,6 @@
         <w:rPr>
           <w:lang w:val="en-US"/>
         </w:rPr>
-        <w:lastRenderedPageBreak/>
         <w:t>There is a conceptual difference between two types of collections:</w:t>
       </w:r>
     </w:p>
@@ -26080,7 +26679,14 @@
         <w:rPr>
           <w:lang w:val="en-US"/>
         </w:rPr>
-        <w:t>We use WPF ListView to display the contents of the collection. ListView (as any ItemsControl) has an ItemsSource property. ItemsSource is of type IEnumerable and the ItemsControl distinguishes whether the actual ItemsSource is an IList or just an IEnumerable: if it is an IList the ItemsControl uses its indexer to query individual items as it needs to render them when they come into view, mostly by scrolling. We take advantage of this.</w:t>
+        <w:t xml:space="preserve">We use WPF ListView to display the contents of the collection. ListView (as any ItemsControl) has an ItemsSource property. ItemsSource is of type IEnumerable and the ItemsControl distinguishes </w:t>
+      </w:r>
+      <w:r>
+        <w:rPr>
+          <w:lang w:val="en-US"/>
+        </w:rPr>
+        <w:lastRenderedPageBreak/>
+        <w:t>whether the actual ItemsSource is an IList or just an IEnumerable: if it is an IList the ItemsControl uses its indexer to query individual items as it needs to render them when they come into view, mostly by scrolling. We take advantage of this.</w:t>
       </w:r>
     </w:p>
     <w:p>
@@ -26195,52 +26801,46 @@
         <w:rPr>
           <w:lang w:val="en-US"/>
         </w:rPr>
-        <w:t xml:space="preserve">data virtualization implementation. The bottom part is specific to virtualizing collections of objects in the debuggee. ListValuesProvider is the implementation of IListValuesProvider which wraps the collection in the debuggee and makes calls to the debugger API. The items returned by the indexer of ListValuesProviders are instances of </w:t>
-      </w:r>
+        <w:t>data virtualization implementation. The bottom part is specific to virtualizing collections of objects in the debuggee. ListValuesProvider is the implementation of IListValuesProvider which wraps the collection in the debuggee and makes calls to the debugger API. The items returned by the indexer of ListValuesProviders are instances of ObjectValue – our representation of a collection item in the debuggee. ObjectValue contains values of item’s properties converted to string by the debuggee-defined ToString() method. It also contains index of the item in the collection.</w:t>
+      </w:r>
+    </w:p>
+    <w:p>
+      <w:pPr>
+        <w:rPr>
+          <w:lang w:val="en-US"/>
+        </w:rPr>
+      </w:pPr>
+      <w:r>
+        <w:rPr>
+          <w:lang w:val="en-US"/>
+        </w:rPr>
+        <w:t>The last thing left unexplained is the Count property of the VirtualizingCollection. The value of this property is needed for the ItemsControl to display a scrollbar correctly. The VirtualizingCollection asks the data source for the count of its items and in our case the data source queries the debugger API for the value of Count property of the collection in the debuggee.</w:t>
+      </w:r>
+    </w:p>
+    <w:p>
+      <w:pPr>
+        <w:rPr>
+          <w:lang w:val="en-US"/>
+        </w:rPr>
+      </w:pPr>
+      <w:r>
+        <w:rPr>
+          <w:lang w:val="en-US"/>
+        </w:rPr>
+        <w:t>The good thing about this implementation is that when the user scrolls fast the ItemsControl only queries items which are needed to be rendered, skipping indices which were skipped by the fast scrolling (and saving unnecessary debugger API calls).</w:t>
+      </w:r>
+    </w:p>
+    <w:p>
+      <w:pPr>
+        <w:rPr>
+          <w:lang w:val="en-US"/>
+        </w:rPr>
+      </w:pPr>
       <w:r>
         <w:rPr>
           <w:lang w:val="en-US"/>
         </w:rPr>
         <w:lastRenderedPageBreak/>
-        <w:t>ObjectValue – our representation of a collection item in the debuggee. ObjectValue contains values of item’s properties converted to string by the debuggee-defined ToString() method. It also contains index of the item in the collection.</w:t>
-      </w:r>
-    </w:p>
-    <w:p>
-      <w:pPr>
-        <w:rPr>
-          <w:lang w:val="en-US"/>
-        </w:rPr>
-      </w:pPr>
-      <w:r>
-        <w:rPr>
-          <w:lang w:val="en-US"/>
-        </w:rPr>
-        <w:t>The last thing left unexplained is the Count property of the VirtualizingCollection. The value of this property is needed for the ItemsControl to display a scrollbar correctly. The VirtualizingCollection asks the data source for the count of its items and in our case the data source queries the debugger API for the value of Count property of the collection in the debuggee.</w:t>
-      </w:r>
-    </w:p>
-    <w:p>
-      <w:pPr>
-        <w:rPr>
-          <w:lang w:val="en-US"/>
-        </w:rPr>
-      </w:pPr>
-      <w:r>
-        <w:rPr>
-          <w:lang w:val="en-US"/>
-        </w:rPr>
-        <w:t>The good thing about this implementation is that when the user scrolls fast the ItemsControl only queries items which are needed to be rendered, skipping indices which were skipped by the fast scrolling (and saving unnecessary debugger API calls).</w:t>
-      </w:r>
-    </w:p>
-    <w:p>
-      <w:pPr>
-        <w:rPr>
-          <w:lang w:val="en-US"/>
-        </w:rPr>
-      </w:pPr>
-      <w:r>
-        <w:rPr>
-          <w:lang w:val="en-US"/>
-        </w:rPr>
         <w:t xml:space="preserve">Note on data virtualization: As we said an implementation of IListValuesProvider wraps some underlying data source and queries items from it. In some cases getting a group of items from the data source one-by-one is more expensive than getting all the items in one call due to the overhead of each query. One such scenario are relational databases. In such case it is reasonable to implement some sort of paging in the value provider so that when it is asked for an item </w:t>
       </w:r>
       <w:r>
@@ -31729,7 +32329,7 @@
 </file>
 
 <file path=customXml/itemProps1.xml><?xml version="1.0" encoding="utf-8"?>
-<ds:datastoreItem xmlns:ds="http://schemas.openxmlformats.org/officeDocument/2006/customXml" ds:itemID="{31A89A32-7BC6-4A80-A72A-F86DC16D0D9D}">
+<ds:datastoreItem xmlns:ds="http://schemas.openxmlformats.org/officeDocument/2006/customXml" ds:itemID="{54239124-B262-44B3-AA6A-BE393B767A45}">
   <ds:schemaRefs>
     <ds:schemaRef ds:uri="http://schemas.openxmlformats.org/officeDocument/2006/bibliography"/>
   </ds:schemaRefs>

</xml_diff>

<commit_message>
Node layout BFS vs DFS.
</commit_message>
<xml_diff>
--- a/DebuggerVisualizers.docx
+++ b/DebuggerVisualizers.docx
@@ -27613,6 +27613,580 @@
         </w:rPr>
         <w:t xml:space="preserve"> with fixed ordering of children.</w:t>
       </w:r>
+    </w:p>
+    <w:p>
+      <w:pPr>
+        <w:rPr>
+          <w:lang w:val="en-US"/>
+        </w:rPr>
+      </w:pPr>
+      <w:r>
+        <w:rPr>
+          <w:lang w:val="en-US"/>
+        </w:rPr>
+        <w:t>Of course, t</w:t>
+      </w:r>
+      <w:r>
+        <w:rPr>
+          <w:lang w:val="en-US"/>
+        </w:rPr>
+        <w:t xml:space="preserve">he input graph is not necessarily a tree </w:t>
+      </w:r>
+      <w:r>
+        <w:rPr>
+          <w:lang w:val="en-US"/>
+        </w:rPr>
+        <w:t>so</w:t>
+      </w:r>
+      <w:r>
+        <w:rPr>
+          <w:lang w:val="en-US"/>
+        </w:rPr>
+        <w:t xml:space="preserve"> </w:t>
+      </w:r>
+      <w:r>
+        <w:rPr>
+          <w:lang w:val="en-US"/>
+        </w:rPr>
+        <w:t xml:space="preserve">we definitely have to clarify. </w:t>
+      </w:r>
+      <w:r>
+        <w:rPr>
+          <w:lang w:val="en-US"/>
+        </w:rPr>
+        <w:t>What we do is that we select a subset of the edges to get a tree.</w:t>
+      </w:r>
+      <w:r>
+        <w:rPr>
+          <w:lang w:val="en-US"/>
+        </w:rPr>
+        <w:t xml:space="preserve"> </w:t>
+      </w:r>
+      <w:r>
+        <w:rPr>
+          <w:lang w:val="en-US"/>
+        </w:rPr>
+        <w:t>We forget about the rest of the edges for a while. Then we layout the tree and fix the positions of nodes. Last, we route all the edges, one by one.</w:t>
+      </w:r>
+    </w:p>
+    <w:p>
+      <w:pPr>
+        <w:pStyle w:val="Heading5"/>
+        <w:rPr>
+          <w:lang w:val="en-US"/>
+        </w:rPr>
+      </w:pPr>
+      <w:r>
+        <w:rPr>
+          <w:highlight w:val="yellow"/>
+          <w:lang w:val="en-US"/>
+        </w:rPr>
+        <w:lastRenderedPageBreak/>
+        <w:t>Determining tree edges – DFS vs BFS</w:t>
+      </w:r>
+    </w:p>
+    <w:p>
+      <w:pPr>
+        <w:rPr>
+          <w:lang w:val="en-US"/>
+        </w:rPr>
+      </w:pPr>
+      <w:r>
+        <w:rPr>
+          <w:lang w:val="en-US"/>
+        </w:rPr>
+        <w:t>We said that</w:t>
+      </w:r>
+      <w:r>
+        <w:rPr>
+          <w:lang w:val="en-US"/>
+        </w:rPr>
+        <w:t xml:space="preserve"> we</w:t>
+      </w:r>
+      <w:r>
+        <w:rPr>
+          <w:lang w:val="en-US"/>
+        </w:rPr>
+        <w:t xml:space="preserve"> select a subset of the edges to get a tree.</w:t>
+      </w:r>
+      <w:r>
+        <w:rPr>
+          <w:lang w:val="en-US"/>
+        </w:rPr>
+        <w:t xml:space="preserve"> </w:t>
+      </w:r>
+      <w:r>
+        <w:rPr>
+          <w:lang w:val="en-US"/>
+        </w:rPr>
+        <w:t>The question of course is which</w:t>
+      </w:r>
+      <w:r>
+        <w:rPr>
+          <w:lang w:val="en-US"/>
+        </w:rPr>
+        <w:t xml:space="preserve"> </w:t>
+      </w:r>
+      <w:r>
+        <w:rPr>
+          <w:lang w:val="en-US"/>
+        </w:rPr>
+        <w:t>edges to choose.</w:t>
+      </w:r>
+    </w:p>
+    <w:p>
+      <w:pPr>
+        <w:rPr>
+          <w:lang w:val="en-US"/>
+        </w:rPr>
+      </w:pPr>
+      <w:r>
+        <w:rPr>
+          <w:lang w:val="en-US"/>
+        </w:rPr>
+        <w:t>One possible approach is to start in the root of the graph and doing a standard DFS. The edges used by the DFS will be declared tree edges.</w:t>
+      </w:r>
+      <w:r>
+        <w:rPr>
+          <w:lang w:val="en-US"/>
+        </w:rPr>
+        <w:t xml:space="preserve"> Because </w:t>
+      </w:r>
+      <w:r>
+        <w:rPr>
+          <w:lang w:val="en-US"/>
+        </w:rPr>
+        <w:t xml:space="preserve">the </w:t>
+      </w:r>
+      <w:r>
+        <w:rPr>
+          <w:lang w:val="en-US"/>
+        </w:rPr>
+        <w:t xml:space="preserve">DFS enters and leaves every node exactly once, we can see that the resulting structure will </w:t>
+      </w:r>
+      <w:r>
+        <w:rPr>
+          <w:lang w:val="en-US"/>
+        </w:rPr>
+        <w:t xml:space="preserve">indeed </w:t>
+      </w:r>
+      <w:r>
+        <w:rPr>
+          <w:lang w:val="en-US"/>
+        </w:rPr>
+        <w:t>be a tree.</w:t>
+      </w:r>
+    </w:p>
+    <w:p>
+      <w:pPr>
+        <w:rPr>
+          <w:lang w:val="en-US"/>
+        </w:rPr>
+      </w:pPr>
+      <w:r>
+        <w:rPr>
+          <w:lang w:val="en-US"/>
+        </w:rPr>
+        <w:t>For completeness</w:t>
+      </w:r>
+      <w:r>
+        <w:rPr>
+          <w:lang w:val="en-US"/>
+        </w:rPr>
+        <w:t>, we show</w:t>
+      </w:r>
+      <w:r>
+        <w:rPr>
+          <w:lang w:val="en-US"/>
+        </w:rPr>
+        <w:t xml:space="preserve"> pseudocode for such DFS.</w:t>
+      </w:r>
+    </w:p>
+    <w:p>
+      <w:pPr>
+        <w:rPr>
+          <w:lang w:val="en-US"/>
+        </w:rPr>
+      </w:pPr>
+      <w:proofErr w:type="gramStart"/>
+      <w:r>
+        <w:rPr>
+          <w:lang w:val="en-US"/>
+        </w:rPr>
+        <w:t>Traverse(</w:t>
+      </w:r>
+      <w:proofErr w:type="gramEnd"/>
+      <w:r>
+        <w:rPr>
+          <w:lang w:val="en-US"/>
+        </w:rPr>
+        <w:t>node):</w:t>
+      </w:r>
+    </w:p>
+    <w:p>
+      <w:pPr>
+        <w:rPr>
+          <w:lang w:val="en-US"/>
+        </w:rPr>
+      </w:pPr>
+      <w:r>
+        <w:rPr>
+          <w:lang w:val="en-US"/>
+        </w:rPr>
+        <w:tab/>
+      </w:r>
+      <w:proofErr w:type="gramStart"/>
+      <w:r>
+        <w:rPr>
+          <w:lang w:val="en-US"/>
+        </w:rPr>
+        <w:t>NodeAlreadySeen[</w:t>
+      </w:r>
+      <w:proofErr w:type="gramEnd"/>
+      <w:r>
+        <w:rPr>
+          <w:lang w:val="en-US"/>
+        </w:rPr>
+        <w:t>node] = true</w:t>
+      </w:r>
+    </w:p>
+    <w:p>
+      <w:pPr>
+        <w:ind w:firstLine="708"/>
+        <w:rPr>
+          <w:lang w:val="en-US"/>
+        </w:rPr>
+      </w:pPr>
+      <w:r>
+        <w:rPr>
+          <w:lang w:val="en-US"/>
+        </w:rPr>
+        <w:t>For each edge in node.OutgoingEdges</w:t>
+      </w:r>
+    </w:p>
+    <w:p>
+      <w:pPr>
+        <w:ind w:firstLine="708"/>
+        <w:rPr>
+          <w:lang w:val="en-US"/>
+        </w:rPr>
+      </w:pPr>
+      <w:r>
+        <w:rPr>
+          <w:lang w:val="en-US"/>
+        </w:rPr>
+        <w:tab/>
+        <w:t xml:space="preserve">If </w:t>
+      </w:r>
+      <w:r>
+        <w:rPr>
+          <w:lang w:val="en-US"/>
+        </w:rPr>
+        <w:t xml:space="preserve">not </w:t>
+      </w:r>
+      <w:proofErr w:type="gramStart"/>
+      <w:r>
+        <w:rPr>
+          <w:lang w:val="en-US"/>
+        </w:rPr>
+        <w:t>NodeAlreadySeen[</w:t>
+      </w:r>
+      <w:proofErr w:type="gramEnd"/>
+      <w:r>
+        <w:rPr>
+          <w:lang w:val="en-US"/>
+        </w:rPr>
+        <w:t>edge.target]</w:t>
+      </w:r>
+    </w:p>
+    <w:p>
+      <w:pPr>
+        <w:ind w:firstLine="708"/>
+        <w:rPr>
+          <w:lang w:val="en-US"/>
+        </w:rPr>
+      </w:pPr>
+      <w:r>
+        <w:rPr>
+          <w:lang w:val="en-US"/>
+        </w:rPr>
+        <w:t xml:space="preserve">                            edge.IsTreeEdge = true</w:t>
+      </w:r>
+    </w:p>
+    <w:p>
+      <w:pPr>
+        <w:ind w:firstLine="708"/>
+        <w:rPr>
+          <w:lang w:val="en-US"/>
+        </w:rPr>
+      </w:pPr>
+      <w:r>
+        <w:rPr>
+          <w:lang w:val="en-US"/>
+        </w:rPr>
+        <w:tab/>
+      </w:r>
+      <w:r>
+        <w:rPr>
+          <w:lang w:val="en-US"/>
+        </w:rPr>
+        <w:tab/>
+      </w:r>
+      <w:proofErr w:type="gramStart"/>
+      <w:r>
+        <w:rPr>
+          <w:lang w:val="en-US"/>
+        </w:rPr>
+        <w:t>Traverse(</w:t>
+      </w:r>
+      <w:proofErr w:type="gramEnd"/>
+      <w:r>
+        <w:rPr>
+          <w:lang w:val="en-US"/>
+        </w:rPr>
+        <w:t>edge.Target)</w:t>
+      </w:r>
+    </w:p>
+    <w:p>
+      <w:pPr>
+        <w:rPr>
+          <w:lang w:val="en-US"/>
+        </w:rPr>
+      </w:pPr>
+      <w:r>
+        <w:rPr>
+          <w:lang w:val="en-US"/>
+        </w:rPr>
+        <w:t>After some testing, we realized that DFS does not behave well in terms of incremental stability.</w:t>
+      </w:r>
+      <w:r>
+        <w:rPr>
+          <w:lang w:val="en-US"/>
+        </w:rPr>
+        <w:t xml:space="preserve"> The problem is that when </w:t>
+      </w:r>
+      <w:r>
+        <w:rPr>
+          <w:lang w:val="en-US"/>
+        </w:rPr>
+        <w:t>an</w:t>
+      </w:r>
+      <w:r>
+        <w:rPr>
+          <w:lang w:val="en-US"/>
+        </w:rPr>
+        <w:t xml:space="preserve"> edge changes its target, it can influence</w:t>
+      </w:r>
+      <w:r>
+        <w:rPr>
+          <w:lang w:val="en-US"/>
+        </w:rPr>
+        <w:t xml:space="preserve"> the layou</w:t>
+      </w:r>
+      <w:r>
+        <w:rPr>
+          <w:lang w:val="en-US"/>
+        </w:rPr>
+        <w:t>t too much.</w:t>
+      </w:r>
+    </w:p>
+    <w:p>
+      <w:pPr>
+        <w:rPr>
+          <w:lang w:val="en-US"/>
+        </w:rPr>
+      </w:pPr>
+      <w:r>
+        <w:rPr>
+          <w:highlight w:val="yellow"/>
+          <w:lang w:val="en-US"/>
+        </w:rPr>
+        <w:t>Screenshots from VisualizerDemo</w:t>
+      </w:r>
+      <w:r>
+        <w:rPr>
+          <w:lang w:val="en-US"/>
+        </w:rPr>
+        <w:t xml:space="preserve"> – before after step next to each other</w:t>
+      </w:r>
+    </w:p>
+    <w:p>
+      <w:pPr>
+        <w:rPr>
+          <w:lang w:val="en-US"/>
+        </w:rPr>
+      </w:pPr>
+      <w:r>
+        <w:rPr>
+          <w:lang w:val="en-US"/>
+        </w:rPr>
+        <w:t xml:space="preserve">The </w:t>
+      </w:r>
+      <w:r>
+        <w:rPr>
+          <w:lang w:val="en-US"/>
+        </w:rPr>
+        <w:t xml:space="preserve">problem is that when a node has multiple possible parents, DFS </w:t>
+      </w:r>
+      <w:proofErr w:type="gramStart"/>
+      <w:r>
+        <w:rPr>
+          <w:lang w:val="en-US"/>
+        </w:rPr>
+        <w:t>prefers  the</w:t>
+      </w:r>
+      <w:proofErr w:type="gramEnd"/>
+      <w:r>
+        <w:rPr>
+          <w:lang w:val="en-US"/>
+        </w:rPr>
+        <w:t xml:space="preserve"> parent quite arbitrarily –</w:t>
+      </w:r>
+      <w:r>
+        <w:rPr>
+          <w:lang w:val="en-US"/>
+        </w:rPr>
+        <w:t xml:space="preserve"> paths are preferred based on alphabetic ordering of edges.</w:t>
+      </w:r>
+      <w:r>
+        <w:rPr>
+          <w:lang w:val="en-US"/>
+        </w:rPr>
+        <w:t xml:space="preserve"> Here is an example:</w:t>
+      </w:r>
+    </w:p>
+    <w:p>
+      <w:pPr>
+        <w:rPr>
+          <w:lang w:val="en-US"/>
+        </w:rPr>
+      </w:pPr>
+      <w:r>
+        <w:rPr>
+          <w:noProof/>
+          <w:lang w:eastAsia="cs-CZ"/>
+        </w:rPr>
+        <w:drawing>
+          <wp:inline distT="0" distB="0" distL="0" distR="0">
+            <wp:extent cx="5715000" cy="3810000"/>
+            <wp:effectExtent l="0" t="0" r="0" b="0"/>
+            <wp:docPr id="2" name="Picture 2" descr="D:\text\DebuggerVisualizers\dfsProblem.png"/>
+            <wp:cNvGraphicFramePr>
+              <a:graphicFrameLocks xmlns:a="http://schemas.openxmlformats.org/drawingml/2006/main" noChangeAspect="1"/>
+            </wp:cNvGraphicFramePr>
+            <a:graphic xmlns:a="http://schemas.openxmlformats.org/drawingml/2006/main">
+              <a:graphicData uri="http://schemas.openxmlformats.org/drawingml/2006/picture">
+                <pic:pic xmlns:pic="http://schemas.openxmlformats.org/drawingml/2006/picture">
+                  <pic:nvPicPr>
+                    <pic:cNvPr id="0" name="Picture 1" descr="D:\text\DebuggerVisualizers\dfsProblem.png"/>
+                    <pic:cNvPicPr>
+                      <a:picLocks noChangeAspect="1" noChangeArrowheads="1"/>
+                    </pic:cNvPicPr>
+                  </pic:nvPicPr>
+                  <pic:blipFill>
+                    <a:blip r:embed="rId20">
+                      <a:extLst>
+                        <a:ext uri="{28A0092B-C50C-407E-A947-70E740481C1C}">
+                          <a14:useLocalDpi xmlns:a14="http://schemas.microsoft.com/office/drawing/2010/main" val="0"/>
+                        </a:ext>
+                      </a:extLst>
+                    </a:blip>
+                    <a:srcRect/>
+                    <a:stretch>
+                      <a:fillRect/>
+                    </a:stretch>
+                  </pic:blipFill>
+                  <pic:spPr bwMode="auto">
+                    <a:xfrm>
+                      <a:off x="0" y="0"/>
+                      <a:ext cx="5715000" cy="3810000"/>
+                    </a:xfrm>
+                    <a:prstGeom prst="rect">
+                      <a:avLst/>
+                    </a:prstGeom>
+                    <a:noFill/>
+                    <a:ln>
+                      <a:noFill/>
+                    </a:ln>
+                  </pic:spPr>
+                </pic:pic>
+              </a:graphicData>
+            </a:graphic>
+          </wp:inline>
+        </w:drawing>
+      </w:r>
+    </w:p>
+    <w:p>
+      <w:pPr>
+        <w:rPr>
+          <w:lang w:val="en-US"/>
+        </w:rPr>
+      </w:pPr>
+      <w:r>
+        <w:rPr>
+          <w:lang w:val="en-US"/>
+        </w:rPr>
+        <w:lastRenderedPageBreak/>
+        <w:t>We realized that switching from DFS to BFS could solve all these problems. BFS picks the parent based on the distance from the root. It prefers short paths, not arbitrary paths.</w:t>
+      </w:r>
+    </w:p>
+    <w:p>
+      <w:pPr>
+        <w:rPr>
+          <w:lang w:val="en-US"/>
+        </w:rPr>
+      </w:pPr>
+      <w:r>
+        <w:rPr>
+          <w:lang w:val="en-US"/>
+        </w:rPr>
+        <w:t xml:space="preserve"> </w:t>
+      </w:r>
+      <w:r>
+        <w:rPr>
+          <w:lang w:val="en-US"/>
+        </w:rPr>
+        <w:t>For comparison, t</w:t>
+      </w:r>
+      <w:r>
+        <w:rPr>
+          <w:lang w:val="en-US"/>
+        </w:rPr>
+        <w:t>his is the exact same situation as on the previous screenshot</w:t>
+      </w:r>
+      <w:r>
+        <w:rPr>
+          <w:lang w:val="en-US"/>
+        </w:rPr>
+        <w:t>, now with BFS</w:t>
+      </w:r>
+      <w:r>
+        <w:rPr>
+          <w:lang w:val="en-US"/>
+        </w:rPr>
+        <w:t>:</w:t>
+      </w:r>
+    </w:p>
+    <w:p>
+      <w:pPr>
+        <w:rPr>
+          <w:lang w:val="en-US"/>
+        </w:rPr>
+      </w:pPr>
+      <w:r>
+        <w:rPr>
+          <w:highlight w:val="yellow"/>
+          <w:lang w:val="en-US"/>
+        </w:rPr>
+        <w:t>S</w:t>
+      </w:r>
+      <w:r>
+        <w:rPr>
+          <w:highlight w:val="yellow"/>
+          <w:lang w:val="en-US"/>
+        </w:rPr>
+        <w:t>creenshot</w:t>
+      </w:r>
       <w:bookmarkStart w:id="0" w:name="_GoBack"/>
       <w:bookmarkEnd w:id="0"/>
     </w:p>
@@ -27626,19 +28200,7 @@
         <w:rPr>
           <w:lang w:val="en-US"/>
         </w:rPr>
-        <w:t>Of course, t</w:t>
-      </w:r>
-      <w:r>
-        <w:rPr>
-          <w:lang w:val="en-US"/>
-        </w:rPr>
-        <w:t xml:space="preserve">he input graph is not necessarily a tree </w:t>
-      </w:r>
-      <w:r>
-        <w:rPr>
-          <w:lang w:val="en-US"/>
-        </w:rPr>
-        <w:t>so</w:t>
+        <w:t>After some testing, we</w:t>
       </w:r>
       <w:r>
         <w:rPr>
@@ -27650,274 +28212,31 @@
         <w:rPr>
           <w:lang w:val="en-US"/>
         </w:rPr>
-        <w:t xml:space="preserve">we definitely have to clarify. </w:t>
-      </w:r>
-      <w:r>
-        <w:rPr>
-          <w:lang w:val="en-US"/>
-        </w:rPr>
-        <w:t>What we do is that we select a subset of the edges to get a tree.</w:t>
-      </w:r>
-      <w:r>
-        <w:rPr>
-          <w:lang w:val="en-US"/>
-        </w:rPr>
-        <w:t xml:space="preserve"> </w:t>
-      </w:r>
-      <w:r>
-        <w:rPr>
-          <w:lang w:val="en-US"/>
-        </w:rPr>
-        <w:t>We forget about the rest of the edges for a while. Then we layout the tree and fix the positions of nodes. Last, we route all the edges, one by one.</w:t>
-      </w:r>
-    </w:p>
-    <w:p>
-      <w:pPr>
-        <w:pStyle w:val="Heading5"/>
-        <w:rPr>
-          <w:lang w:val="en-US"/>
-        </w:rPr>
-      </w:pPr>
-      <w:r>
-        <w:rPr>
-          <w:highlight w:val="yellow"/>
-          <w:lang w:val="en-US"/>
-        </w:rPr>
-        <w:lastRenderedPageBreak/>
-        <w:t>Determining tree edges – DFS vs BFS</w:t>
-      </w:r>
-    </w:p>
-    <w:p>
-      <w:pPr>
-        <w:rPr>
-          <w:lang w:val="en-US"/>
-        </w:rPr>
-      </w:pPr>
-      <w:r>
-        <w:rPr>
-          <w:lang w:val="en-US"/>
-        </w:rPr>
-        <w:t xml:space="preserve">We just said that we </w:t>
-      </w:r>
-      <w:r>
-        <w:rPr>
-          <w:lang w:val="en-US"/>
-        </w:rPr>
-        <w:t>are using</w:t>
-      </w:r>
-      <w:r>
-        <w:rPr>
-          <w:lang w:val="en-US"/>
-        </w:rPr>
-        <w:t xml:space="preserve"> a tree layout algorithm. </w:t>
-      </w:r>
-    </w:p>
-    <w:p>
-      <w:pPr>
-        <w:rPr>
-          <w:lang w:val="en-US"/>
-        </w:rPr>
-      </w:pPr>
-      <w:r>
-        <w:rPr>
-          <w:highlight w:val="yellow"/>
-          <w:lang w:val="en-US"/>
-        </w:rPr>
-        <w:t>Screenshots from VisualizerDemo</w:t>
-      </w:r>
-    </w:p>
-    <w:p>
-      <w:pPr>
-        <w:rPr>
-          <w:lang w:val="en-US"/>
-        </w:rPr>
-      </w:pPr>
-      <w:r>
-        <w:rPr>
-          <w:lang w:val="en-US"/>
-        </w:rPr>
-        <w:t>The question is, if the graph has m &gt; n-1 edges (n is the number of nodes), how to determine which edges to keep and which to discard. This is done by depth-first traversal of the graph:</w:t>
-      </w:r>
-    </w:p>
-    <w:p>
-      <w:pPr>
-        <w:rPr>
-          <w:lang w:val="en-US"/>
-        </w:rPr>
-      </w:pPr>
-      <w:proofErr w:type="gramStart"/>
-      <w:r>
-        <w:rPr>
-          <w:lang w:val="en-US"/>
-        </w:rPr>
-        <w:t>Traverse(</w:t>
-      </w:r>
-      <w:proofErr w:type="gramEnd"/>
-      <w:r>
-        <w:rPr>
-          <w:lang w:val="en-US"/>
-        </w:rPr>
-        <w:t>node):</w:t>
-      </w:r>
-    </w:p>
-    <w:p>
-      <w:pPr>
-        <w:rPr>
-          <w:lang w:val="en-US"/>
-        </w:rPr>
-      </w:pPr>
-      <w:r>
-        <w:rPr>
-          <w:lang w:val="en-US"/>
-        </w:rPr>
-        <w:tab/>
-      </w:r>
-      <w:proofErr w:type="gramStart"/>
-      <w:r>
-        <w:rPr>
-          <w:lang w:val="en-US"/>
-        </w:rPr>
-        <w:t>NodeAlreadySeen[</w:t>
-      </w:r>
-      <w:proofErr w:type="gramEnd"/>
-      <w:r>
-        <w:rPr>
-          <w:lang w:val="en-US"/>
-        </w:rPr>
-        <w:t>node] = true</w:t>
-      </w:r>
-    </w:p>
-    <w:p>
-      <w:pPr>
-        <w:ind w:firstLine="708"/>
-        <w:rPr>
-          <w:lang w:val="en-US"/>
-        </w:rPr>
-      </w:pPr>
-      <w:r>
-        <w:rPr>
-          <w:lang w:val="en-US"/>
-        </w:rPr>
-        <w:t>For each edge in node.OutgoingEdges</w:t>
-      </w:r>
-    </w:p>
-    <w:p>
-      <w:pPr>
-        <w:ind w:firstLine="708"/>
-        <w:rPr>
-          <w:lang w:val="en-US"/>
-        </w:rPr>
-      </w:pPr>
-      <w:r>
-        <w:rPr>
-          <w:lang w:val="en-US"/>
-        </w:rPr>
-        <w:tab/>
-        <w:t xml:space="preserve">If </w:t>
-      </w:r>
-      <w:proofErr w:type="gramStart"/>
-      <w:r>
-        <w:rPr>
-          <w:lang w:val="en-US"/>
-        </w:rPr>
-        <w:t>NodeAlreadySeen[</w:t>
-      </w:r>
-      <w:proofErr w:type="gramEnd"/>
-      <w:r>
-        <w:rPr>
-          <w:lang w:val="en-US"/>
-        </w:rPr>
-        <w:t>edge.target]</w:t>
-      </w:r>
-    </w:p>
-    <w:p>
-      <w:pPr>
-        <w:ind w:firstLine="708"/>
-        <w:rPr>
-          <w:lang w:val="en-US"/>
-        </w:rPr>
-      </w:pPr>
-      <w:r>
-        <w:rPr>
-          <w:lang w:val="en-US"/>
-        </w:rPr>
-        <w:tab/>
-      </w:r>
-      <w:r>
-        <w:rPr>
-          <w:lang w:val="en-US"/>
-        </w:rPr>
-        <w:tab/>
-        <w:t>edge.Discard = true</w:t>
-      </w:r>
-      <w:r>
-        <w:rPr>
-          <w:lang w:val="en-US"/>
-        </w:rPr>
-        <w:tab/>
-        <w:t>// not a tree edge -&gt; discard it</w:t>
-      </w:r>
-    </w:p>
-    <w:p>
-      <w:pPr>
-        <w:ind w:firstLine="708"/>
-        <w:rPr>
-          <w:lang w:val="en-US"/>
-        </w:rPr>
-      </w:pPr>
-      <w:r>
-        <w:rPr>
-          <w:lang w:val="en-US"/>
-        </w:rPr>
-        <w:tab/>
-        <w:t>Else</w:t>
-      </w:r>
-    </w:p>
-    <w:p>
-      <w:pPr>
-        <w:ind w:firstLine="708"/>
-        <w:rPr>
-          <w:lang w:val="en-US"/>
-        </w:rPr>
-      </w:pPr>
-      <w:r>
-        <w:rPr>
-          <w:lang w:val="en-US"/>
-        </w:rPr>
-        <w:tab/>
-      </w:r>
-      <w:r>
-        <w:rPr>
-          <w:lang w:val="en-US"/>
-        </w:rPr>
-        <w:tab/>
-      </w:r>
-      <w:proofErr w:type="gramStart"/>
-      <w:r>
-        <w:rPr>
-          <w:lang w:val="en-US"/>
-        </w:rPr>
-        <w:t>Traverse(</w:t>
-      </w:r>
-      <w:proofErr w:type="gramEnd"/>
-      <w:r>
-        <w:rPr>
-          <w:lang w:val="en-US"/>
-        </w:rPr>
-        <w:t>edge.Target)</w:t>
-      </w:r>
-    </w:p>
-    <w:p>
-      <w:pPr>
-        <w:rPr>
-          <w:lang w:val="en-US"/>
-        </w:rPr>
-      </w:pPr>
-      <w:r>
-        <w:rPr>
-          <w:lang w:val="en-US"/>
-        </w:rPr>
-        <w:t>In the end, all the edges for which edge.Discard is true are removed from the graph and the rest of edges is kept. This way we obtain a tree so that we can layout it using a two-pass tree layout algorithm:</w:t>
+        <w:t xml:space="preserve">are </w:t>
+      </w:r>
+      <w:r>
+        <w:rPr>
+          <w:lang w:val="en-US"/>
+        </w:rPr>
+        <w:t>now</w:t>
+      </w:r>
+      <w:r>
+        <w:rPr>
+          <w:lang w:val="en-US"/>
+        </w:rPr>
+        <w:t xml:space="preserve"> satisfied with the incremental stability of the graph </w:t>
+      </w:r>
+      <w:r>
+        <w:rPr>
+          <w:lang w:val="en-US"/>
+        </w:rPr>
+        <w:t>layout</w:t>
+      </w:r>
+      <w:r>
+        <w:rPr>
+          <w:lang w:val="en-US"/>
+        </w:rPr>
+        <w:t>.</w:t>
       </w:r>
     </w:p>
     <w:p>
@@ -28228,7 +28547,6 @@
         <w:rPr>
           <w:lang w:val="en-US"/>
         </w:rPr>
-        <w:lastRenderedPageBreak/>
         <w:tab/>
       </w:r>
       <w:r>
@@ -28394,6 +28712,7 @@
         <w:rPr>
           <w:lang w:val="en-US"/>
         </w:rPr>
+        <w:lastRenderedPageBreak/>
         <w:t>In WPF</w:t>
       </w:r>
       <w:r>
@@ -28744,106 +29063,106 @@
         <w:rPr>
           <w:lang w:val="en-US"/>
         </w:rPr>
+        <w:t xml:space="preserve">However, the members of SharpDevelop team expressed a concern about the impact of the size of Graphviz binaries on the size of SharpDevelop installer: Graphviz needs about 10Mb of binaries and won’t run without them even if they are not needed (for example it crashes when a library for writing jpegs is missing even though the output type is set to </w:t>
+      </w:r>
+      <w:r>
+        <w:rPr>
+          <w:i/>
+          <w:lang w:val="en-US"/>
+        </w:rPr>
+        <w:t>text</w:t>
+      </w:r>
+      <w:r>
+        <w:rPr>
+          <w:lang w:val="en-US"/>
+        </w:rPr>
+        <w:t>).</w:t>
+      </w:r>
+    </w:p>
+    <w:p>
+      <w:pPr>
+        <w:rPr>
+          <w:lang w:val="en-US"/>
+        </w:rPr>
+      </w:pPr>
+      <w:r>
+        <w:rPr>
+          <w:lang w:val="en-US"/>
+        </w:rPr>
+        <w:t>Therefore we decided to implement also the spline routing ourselves and get rid of Graphviz completely.</w:t>
+      </w:r>
+    </w:p>
+    <w:p>
+      <w:pPr>
+        <w:pStyle w:val="Heading5"/>
+        <w:rPr>
+          <w:lang w:val="en-US"/>
+        </w:rPr>
+      </w:pPr>
+      <w:r>
+        <w:rPr>
+          <w:lang w:val="en-US"/>
+        </w:rPr>
+        <w:t>Our algoritm</w:t>
+      </w:r>
+    </w:p>
+    <w:p>
+      <w:pPr>
+        <w:rPr>
+          <w:lang w:val="en-US"/>
+        </w:rPr>
+      </w:pPr>
+    </w:p>
+    <w:p>
+      <w:pPr>
+        <w:rPr>
+          <w:lang w:val="en-US"/>
+        </w:rPr>
+      </w:pPr>
+      <w:r>
+        <w:rPr>
+          <w:lang w:val="en-US"/>
+        </w:rPr>
+        <w:t xml:space="preserve">We realized that when routing edges to avoid rectangles, the crucial points in the plane are the </w:t>
+      </w:r>
+      <w:r>
+        <w:rPr>
+          <w:i/>
+          <w:lang w:val="en-US"/>
+        </w:rPr>
+        <w:t xml:space="preserve">corners </w:t>
+      </w:r>
+      <w:r>
+        <w:rPr>
+          <w:lang w:val="en-US"/>
+        </w:rPr>
+        <w:t>of the rectangles. Second, to make edges look natural to humans, some sort of shortest path routing would be reasonable. The Graphviz paper confirmed our ideas.</w:t>
+      </w:r>
+    </w:p>
+    <w:p>
+      <w:pPr>
+        <w:rPr>
+          <w:lang w:val="en-US"/>
+        </w:rPr>
+      </w:pPr>
+      <w:r>
+        <w:rPr>
+          <w:lang w:val="en-US"/>
+        </w:rPr>
+        <w:t>Like Graphviz, we route the edges one-by-one. This is the algorithm:</w:t>
+      </w:r>
+    </w:p>
+    <w:p>
+      <w:pPr>
+        <w:rPr>
+          <w:lang w:val="en-US"/>
+        </w:rPr>
+      </w:pPr>
+      <w:r>
+        <w:rPr>
+          <w:lang w:val="en-US"/>
+        </w:rPr>
         <w:lastRenderedPageBreak/>
-        <w:t xml:space="preserve">However, the members of SharpDevelop team expressed a concern about the impact of the size of Graphviz binaries on the size of SharpDevelop installer: Graphviz needs about 10Mb of binaries and won’t run without them even if they are not needed (for example it crashes when a library for writing jpegs is missing even though the output type is set to </w:t>
-      </w:r>
-      <w:r>
-        <w:rPr>
-          <w:i/>
-          <w:lang w:val="en-US"/>
-        </w:rPr>
-        <w:t>text</w:t>
-      </w:r>
-      <w:r>
-        <w:rPr>
-          <w:lang w:val="en-US"/>
-        </w:rPr>
-        <w:t>).</w:t>
-      </w:r>
-    </w:p>
-    <w:p>
-      <w:pPr>
-        <w:rPr>
-          <w:lang w:val="en-US"/>
-        </w:rPr>
-      </w:pPr>
-      <w:r>
-        <w:rPr>
-          <w:lang w:val="en-US"/>
-        </w:rPr>
-        <w:t>Therefore we decided to implement also the spline routing ourselves and get rid of Graphviz completely.</w:t>
-      </w:r>
-    </w:p>
-    <w:p>
-      <w:pPr>
-        <w:pStyle w:val="Heading5"/>
-        <w:rPr>
-          <w:lang w:val="en-US"/>
-        </w:rPr>
-      </w:pPr>
-      <w:r>
-        <w:rPr>
-          <w:lang w:val="en-US"/>
-        </w:rPr>
-        <w:t>Our algoritm</w:t>
-      </w:r>
-    </w:p>
-    <w:p>
-      <w:pPr>
-        <w:rPr>
-          <w:lang w:val="en-US"/>
-        </w:rPr>
-      </w:pPr>
-    </w:p>
-    <w:p>
-      <w:pPr>
-        <w:rPr>
-          <w:lang w:val="en-US"/>
-        </w:rPr>
-      </w:pPr>
-      <w:r>
-        <w:rPr>
-          <w:lang w:val="en-US"/>
-        </w:rPr>
-        <w:t xml:space="preserve">We realized that when routing edges to avoid rectangles, the crucial points in the plane are the </w:t>
-      </w:r>
-      <w:r>
-        <w:rPr>
-          <w:i/>
-          <w:lang w:val="en-US"/>
-        </w:rPr>
-        <w:t xml:space="preserve">corners </w:t>
-      </w:r>
-      <w:r>
-        <w:rPr>
-          <w:lang w:val="en-US"/>
-        </w:rPr>
-        <w:t>of the rectangles. Second, to make edges look natural to humans, some sort of shortest path routing would be reasonable. The Graphviz paper confirmed our ideas.</w:t>
-      </w:r>
-    </w:p>
-    <w:p>
-      <w:pPr>
-        <w:rPr>
-          <w:lang w:val="en-US"/>
-        </w:rPr>
-      </w:pPr>
-      <w:r>
-        <w:rPr>
-          <w:lang w:val="en-US"/>
-        </w:rPr>
-        <w:t>Like Graphviz, we route the edges one-by-one. This is the algorithm:</w:t>
-      </w:r>
-    </w:p>
-    <w:p>
-      <w:pPr>
-        <w:rPr>
-          <w:lang w:val="en-US"/>
-        </w:rPr>
-      </w:pPr>
-      <w:r>
-        <w:rPr>
-          <w:lang w:val="en-US"/>
-        </w:rPr>
         <w:t>For each edge e in G:</w:t>
       </w:r>
     </w:p>
@@ -29210,7 +29529,7 @@
                     </pic:cNvPicPr>
                   </pic:nvPicPr>
                   <pic:blipFill>
-                    <a:blip r:embed="rId20" cstate="print"/>
+                    <a:blip r:embed="rId21" cstate="print"/>
                     <a:srcRect/>
                     <a:stretch>
                       <a:fillRect/>
@@ -29749,7 +30068,7 @@
                     </pic:cNvPicPr>
                   </pic:nvPicPr>
                   <pic:blipFill>
-                    <a:blip r:embed="rId21" cstate="print"/>
+                    <a:blip r:embed="rId22" cstate="print"/>
                     <a:srcRect/>
                     <a:stretch>
                       <a:fillRect/>
@@ -30021,7 +30340,7 @@
                     </pic:cNvPicPr>
                   </pic:nvPicPr>
                   <pic:blipFill>
-                    <a:blip r:embed="rId22" cstate="print"/>
+                    <a:blip r:embed="rId23" cstate="print"/>
                     <a:srcRect/>
                     <a:stretch>
                       <a:fillRect/>
@@ -31101,6 +31420,25 @@
           <w:lang w:val="en-US"/>
         </w:rPr>
         <w:t>In tooltip button to include properties from all base classes, so that user does not have to search. Or add type-to-search feature.</w:t>
+      </w:r>
+    </w:p>
+    <w:p>
+      <w:pPr>
+        <w:rPr>
+          <w:lang w:val="en-US"/>
+        </w:rPr>
+      </w:pPr>
+      <w:r>
+        <w:rPr>
+          <w:lang w:val="en-US"/>
+        </w:rPr>
+        <w:t>Draw a forest – all the local v</w:t>
+      </w:r>
+      <w:r>
+        <w:rPr>
+          <w:lang w:val="en-US"/>
+        </w:rPr>
+        <w:t>ariables for example, with markers to show which node is which variable.</w:t>
       </w:r>
     </w:p>
     <w:p>
@@ -35636,7 +35974,7 @@
 </file>
 
 <file path=customXml/itemProps1.xml><?xml version="1.0" encoding="utf-8"?>
-<ds:datastoreItem xmlns:ds="http://schemas.openxmlformats.org/officeDocument/2006/customXml" ds:itemID="{39353ED4-8000-41A3-9554-458F6B059F1D}">
+<ds:datastoreItem xmlns:ds="http://schemas.openxmlformats.org/officeDocument/2006/customXml" ds:itemID="{D61B08EE-62F8-468B-8382-D301C6D92F58}">
   <ds:schemaRefs>
     <ds:schemaRef ds:uri="http://schemas.openxmlformats.org/officeDocument/2006/bibliography"/>
   </ds:schemaRefs>

</xml_diff>

<commit_message>
Reorganized Collection visualizer impl a bit.
</commit_message>
<xml_diff>
--- a/DebuggerVisualizers.docx
+++ b/DebuggerVisualizers.docx
@@ -370,11 +370,33 @@
           <w:lang w:val="en-US"/>
         </w:rPr>
       </w:pPr>
-      <w:r>
-        <w:rPr>
-          <w:lang w:val="en-US"/>
-        </w:rPr>
-        <w:t>design – how is model reused when eg. just one node is expanded, what happens if a node is collapsed (just the edge is removed), lazy evaluation on scrolling, example object diagram of node content-tree (ContentProperty nodes etc.). Example object diagram of whole graph (shown also using Object graph visualizer).</w:t>
+      <w:proofErr w:type="gramStart"/>
+      <w:r>
+        <w:rPr>
+          <w:lang w:val="en-US"/>
+        </w:rPr>
+        <w:t>design</w:t>
+      </w:r>
+      <w:proofErr w:type="gramEnd"/>
+      <w:r>
+        <w:rPr>
+          <w:lang w:val="en-US"/>
+        </w:rPr>
+        <w:t xml:space="preserve"> – how is model reused when eg. </w:t>
+      </w:r>
+      <w:proofErr w:type="gramStart"/>
+      <w:r>
+        <w:rPr>
+          <w:lang w:val="en-US"/>
+        </w:rPr>
+        <w:t>just</w:t>
+      </w:r>
+      <w:proofErr w:type="gramEnd"/>
+      <w:r>
+        <w:rPr>
+          <w:lang w:val="en-US"/>
+        </w:rPr>
+        <w:t xml:space="preserve"> one node is expanded, what happens if a node is collapsed (just the edge is removed), lazy evaluation on scrolling, example object diagram of node content-tree (ContentProperty nodes etc.). Example object diagram of whole graph (shown also using Object graph visualizer).</w:t>
       </w:r>
     </w:p>
     <w:p>
@@ -389,11 +411,33 @@
           <w:lang w:val="en-US"/>
         </w:rPr>
       </w:pPr>
-      <w:r>
-        <w:rPr>
-          <w:lang w:val="en-US"/>
-        </w:rPr>
-        <w:t>how tree layout works (classical two-pass, show the “too much wasted space” case, how could it be improved?) – how horizontal / vertical is done.</w:t>
+      <w:proofErr w:type="gramStart"/>
+      <w:r>
+        <w:rPr>
+          <w:lang w:val="en-US"/>
+        </w:rPr>
+        <w:t>how</w:t>
+      </w:r>
+      <w:proofErr w:type="gramEnd"/>
+      <w:r>
+        <w:rPr>
+          <w:lang w:val="en-US"/>
+        </w:rPr>
+        <w:t xml:space="preserve"> tree layout works (classical two-pass, show the “too much wasted space” case, how could it be improved?) – </w:t>
+      </w:r>
+      <w:proofErr w:type="gramStart"/>
+      <w:r>
+        <w:rPr>
+          <w:lang w:val="en-US"/>
+        </w:rPr>
+        <w:t>how</w:t>
+      </w:r>
+      <w:proofErr w:type="gramEnd"/>
+      <w:r>
+        <w:rPr>
+          <w:lang w:val="en-US"/>
+        </w:rPr>
+        <w:t xml:space="preserve"> horizontal / vertical is done.</w:t>
       </w:r>
     </w:p>
     <w:p>
@@ -649,11 +693,19 @@
           <w:lang w:val="en-US"/>
         </w:rPr>
       </w:pPr>
-      <w:r>
-        <w:rPr>
-          <w:lang w:val="en-US"/>
-        </w:rPr>
-        <w:t>interesting parts of Debugger.Core, why we decided to derive DebugType from System.Type (end of 2009).</w:t>
+      <w:proofErr w:type="gramStart"/>
+      <w:r>
+        <w:rPr>
+          <w:lang w:val="en-US"/>
+        </w:rPr>
+        <w:t>interesting</w:t>
+      </w:r>
+      <w:proofErr w:type="gramEnd"/>
+      <w:r>
+        <w:rPr>
+          <w:lang w:val="en-US"/>
+        </w:rPr>
+        <w:t xml:space="preserve"> parts of Debugger.Core, why we decided to derive DebugType from System.Type (end of 2009).</w:t>
       </w:r>
     </w:p>
     <w:p>
@@ -882,7 +934,35 @@
         <w:rPr>
           <w:lang w:val="en-US"/>
         </w:rPr>
-        <w:t>Debugger tooltips for IEnumerable – using “new List&lt;object&gt;(IEnumerable)” in the debuggee. How to do it for non-generic IEnumerable? Pros: no PermanentReferences needed. Cons: cannot display infinite collections – VS does it the same way.</w:t>
+        <w:t>Debugger tooltips for IEnumerable – using “new List&lt;object</w:t>
+      </w:r>
+      <w:proofErr w:type="gramStart"/>
+      <w:r>
+        <w:rPr>
+          <w:lang w:val="en-US"/>
+        </w:rPr>
+        <w:t>&gt;(</w:t>
+      </w:r>
+      <w:proofErr w:type="gramEnd"/>
+      <w:r>
+        <w:rPr>
+          <w:lang w:val="en-US"/>
+        </w:rPr>
+        <w:t xml:space="preserve">IEnumerable)” in the debuggee. How to do it for non-generic IEnumerable? Pros: no PermanentReferences needed. Cons: cannot display infinite collections – VS </w:t>
+      </w:r>
+      <w:proofErr w:type="gramStart"/>
+      <w:r>
+        <w:rPr>
+          <w:lang w:val="en-US"/>
+        </w:rPr>
+        <w:t>does</w:t>
+      </w:r>
+      <w:proofErr w:type="gramEnd"/>
+      <w:r>
+        <w:rPr>
+          <w:lang w:val="en-US"/>
+        </w:rPr>
+        <w:t xml:space="preserve"> it the same way.</w:t>
       </w:r>
     </w:p>
     <w:p>
@@ -1180,25 +1260,35 @@
           <w:lang w:val="en-US"/>
         </w:rPr>
       </w:pPr>
+      <w:proofErr w:type="gramStart"/>
       <w:r>
         <w:rPr>
           <w:lang w:val="en-US"/>
         </w:rPr>
         <w:t>Debuggee – the program being debugged by the debugger.</w:t>
       </w:r>
-    </w:p>
-    <w:p>
-      <w:pPr>
-        <w:rPr>
-          <w:lang w:val="en-US"/>
-        </w:rPr>
-      </w:pPr>
-      <w:r>
-        <w:rPr>
-          <w:lang w:val="en-US"/>
-        </w:rPr>
-        <w:t>IDE – Integrated development environment. A collection of tools such as a code editor, a debugger etc.</w:t>
-      </w:r>
+      <w:proofErr w:type="gramEnd"/>
+    </w:p>
+    <w:p>
+      <w:pPr>
+        <w:rPr>
+          <w:lang w:val="en-US"/>
+        </w:rPr>
+      </w:pPr>
+      <w:r>
+        <w:rPr>
+          <w:lang w:val="en-US"/>
+        </w:rPr>
+        <w:t xml:space="preserve">IDE – Integrated development environment. </w:t>
+      </w:r>
+      <w:proofErr w:type="gramStart"/>
+      <w:r>
+        <w:rPr>
+          <w:lang w:val="en-US"/>
+        </w:rPr>
+        <w:t>A collection of tools such as a code editor, a debugger etc.</w:t>
+      </w:r>
+      <w:proofErr w:type="gramEnd"/>
     </w:p>
     <w:p>
       <w:pPr>
@@ -1248,13 +1338,27 @@
         <w:rPr>
           <w:lang w:val="en-US"/>
         </w:rPr>
-        <w:t xml:space="preserve">rchitecture of SharpDevelop – </w:t>
-      </w:r>
-      <w:r>
-        <w:rPr>
-          <w:lang w:val="en-US"/>
-        </w:rPr>
-        <w:t xml:space="preserve"> focusing </w:t>
+        <w:t xml:space="preserve">rchitecture of SharpDevelop </w:t>
+      </w:r>
+      <w:proofErr w:type="gramStart"/>
+      <w:r>
+        <w:rPr>
+          <w:lang w:val="en-US"/>
+        </w:rPr>
+        <w:t xml:space="preserve">– </w:t>
+      </w:r>
+      <w:r>
+        <w:rPr>
+          <w:lang w:val="en-US"/>
+        </w:rPr>
+        <w:t xml:space="preserve"> focusing</w:t>
+      </w:r>
+      <w:proofErr w:type="gramEnd"/>
+      <w:r>
+        <w:rPr>
+          <w:lang w:val="en-US"/>
+        </w:rPr>
+        <w:t xml:space="preserve"> </w:t>
       </w:r>
       <w:r>
         <w:rPr>
@@ -1645,7 +1749,21 @@
         <w:rPr>
           <w:lang w:val="en-US"/>
         </w:rPr>
-        <w:t xml:space="preserve"> are debugger tooltips.</w:t>
+        <w:t xml:space="preserve"> </w:t>
+      </w:r>
+      <w:proofErr w:type="gramStart"/>
+      <w:r>
+        <w:rPr>
+          <w:lang w:val="en-US"/>
+        </w:rPr>
+        <w:t>are</w:t>
+      </w:r>
+      <w:proofErr w:type="gramEnd"/>
+      <w:r>
+        <w:rPr>
+          <w:lang w:val="en-US"/>
+        </w:rPr>
+        <w:t xml:space="preserve"> debugger tooltips.</w:t>
       </w:r>
     </w:p>
     <w:p>
@@ -2194,7 +2312,21 @@
         <w:rPr>
           <w:lang w:val="en-US"/>
         </w:rPr>
-        <w:t xml:space="preserve"> from Google, provided the mentoring organization confirms that the student did a good job. The </w:t>
+        <w:t xml:space="preserve"> from </w:t>
+      </w:r>
+      <w:proofErr w:type="gramStart"/>
+      <w:r>
+        <w:rPr>
+          <w:lang w:val="en-US"/>
+        </w:rPr>
+        <w:t>Google,</w:t>
+      </w:r>
+      <w:proofErr w:type="gramEnd"/>
+      <w:r>
+        <w:rPr>
+          <w:lang w:val="en-US"/>
+        </w:rPr>
+        <w:t xml:space="preserve"> provided the mentoring organization confirms that the student did a good job. The </w:t>
       </w:r>
       <w:r>
         <w:rPr>
@@ -2206,7 +2338,21 @@
         <w:rPr>
           <w:lang w:val="en-US"/>
         </w:rPr>
-        <w:t>unofficial goal of Summer of code is that students stay with the project after the summer and become contributors.</w:t>
+        <w:t xml:space="preserve">unofficial goal of </w:t>
+      </w:r>
+      <w:proofErr w:type="gramStart"/>
+      <w:r>
+        <w:rPr>
+          <w:lang w:val="en-US"/>
+        </w:rPr>
+        <w:t>Summer</w:t>
+      </w:r>
+      <w:proofErr w:type="gramEnd"/>
+      <w:r>
+        <w:rPr>
+          <w:lang w:val="en-US"/>
+        </w:rPr>
+        <w:t xml:space="preserve"> of code is that students stay with the project after the summer and become contributors.</w:t>
       </w:r>
     </w:p>
     <w:p>
@@ -2507,11 +2653,19 @@
           <w:lang w:val="en-US"/>
         </w:rPr>
       </w:pPr>
-      <w:r>
-        <w:rPr>
-          <w:lang w:val="en-US"/>
-        </w:rPr>
-        <w:t>SharpDevelop meeting in August 2009 in Austria. Left to right: Tomasz Tretkowski (Gsoc: C++ Backend Binding), Daniel Grunwald (Senior Developer, Architect), Martin Koníček (Gsoc: Debugger visualizers), Siegfried Pammer (Gsoc: Xaml Binding), David Srbecký (Debugger), Peter Forstmeier (SharpDevelop Reports), Christoph Wille (Project Management).</w:t>
+      <w:proofErr w:type="gramStart"/>
+      <w:r>
+        <w:rPr>
+          <w:lang w:val="en-US"/>
+        </w:rPr>
+        <w:t>SharpDevelop meeting in August 2009 in Austria.</w:t>
+      </w:r>
+      <w:proofErr w:type="gramEnd"/>
+      <w:r>
+        <w:rPr>
+          <w:lang w:val="en-US"/>
+        </w:rPr>
+        <w:t xml:space="preserve"> Left to right: Tomasz Tretkowski (Gsoc: C++ Backend Binding), Daniel Grunwald (Senior Developer, Architect), Martin Koníček (Gsoc: Debugger visualizers), Siegfried Pammer (Gsoc: Xaml Binding), David Srbecký (Debugger), Peter Forstmeier (SharpDevelop Reports), Christoph Wille (Project Management).</w:t>
       </w:r>
     </w:p>
     <w:p>
@@ -3059,13 +3213,27 @@
         <w:rPr>
           <w:lang w:val="en-US"/>
         </w:rPr>
-        <w:t>= GetFooImplementation</w:t>
-      </w:r>
-      <w:r>
-        <w:rPr>
-          <w:lang w:val="en-US"/>
-        </w:rPr>
-        <w:t>(context);</w:t>
+        <w:t xml:space="preserve">= </w:t>
+      </w:r>
+      <w:proofErr w:type="gramStart"/>
+      <w:r>
+        <w:rPr>
+          <w:lang w:val="en-US"/>
+        </w:rPr>
+        <w:t>GetFooImplementation</w:t>
+      </w:r>
+      <w:r>
+        <w:rPr>
+          <w:lang w:val="en-US"/>
+        </w:rPr>
+        <w:t>(</w:t>
+      </w:r>
+      <w:proofErr w:type="gramEnd"/>
+      <w:r>
+        <w:rPr>
+          <w:lang w:val="en-US"/>
+        </w:rPr>
+        <w:t>context);</w:t>
       </w:r>
     </w:p>
     <w:p>
@@ -3600,7 +3768,21 @@
         <w:rPr>
           <w:lang w:val="en-US"/>
         </w:rPr>
-        <w:t xml:space="preserve">The second issue we </w:t>
+        <w:t xml:space="preserve">The second </w:t>
+      </w:r>
+      <w:proofErr w:type="gramStart"/>
+      <w:r>
+        <w:rPr>
+          <w:lang w:val="en-US"/>
+        </w:rPr>
+        <w:t>issue</w:t>
+      </w:r>
+      <w:proofErr w:type="gramEnd"/>
+      <w:r>
+        <w:rPr>
+          <w:lang w:val="en-US"/>
+        </w:rPr>
+        <w:t xml:space="preserve"> we </w:t>
       </w:r>
       <w:r>
         <w:rPr>
@@ -4135,6 +4317,7 @@
           <w:lang w:val="en-US"/>
         </w:rPr>
       </w:pPr>
+      <w:proofErr w:type="gramStart"/>
       <w:r>
         <w:rPr>
           <w:highlight w:val="yellow"/>
@@ -4142,6 +4325,7 @@
         </w:rPr>
         <w:t>Screenshots tooltips VS2010.</w:t>
       </w:r>
+      <w:proofErr w:type="gramEnd"/>
     </w:p>
     <w:p>
       <w:pPr>
@@ -4751,15 +4935,30 @@
         <w:rPr>
           <w:lang w:val="en-US"/>
         </w:rPr>
-        <w:t xml:space="preserve">) supports C# 4, Visual Basic 10, F#, IronPython, Boo and C++. </w:t>
-      </w:r>
-    </w:p>
-    <w:p>
-      <w:pPr>
-        <w:rPr>
-          <w:lang w:val="en-US"/>
-        </w:rPr>
-      </w:pPr>
+        <w:t xml:space="preserve">) supports C# 4, Visual Basic 10, </w:t>
+      </w:r>
+      <w:proofErr w:type="gramStart"/>
+      <w:r>
+        <w:rPr>
+          <w:lang w:val="en-US"/>
+        </w:rPr>
+        <w:t>F#</w:t>
+      </w:r>
+      <w:proofErr w:type="gramEnd"/>
+      <w:r>
+        <w:rPr>
+          <w:lang w:val="en-US"/>
+        </w:rPr>
+        <w:t xml:space="preserve">, IronPython, Boo and C++. </w:t>
+      </w:r>
+    </w:p>
+    <w:p>
+      <w:pPr>
+        <w:rPr>
+          <w:lang w:val="en-US"/>
+        </w:rPr>
+      </w:pPr>
+      <w:proofErr w:type="gramStart"/>
       <w:r>
         <w:rPr>
           <w:highlight w:val="yellow"/>
@@ -4767,6 +4966,7 @@
         </w:rPr>
         <w:t>screenshot</w:t>
       </w:r>
+      <w:proofErr w:type="gramEnd"/>
     </w:p>
     <w:p>
       <w:pPr>
@@ -5203,7 +5403,21 @@
         <w:rPr>
           <w:lang w:val="en-US"/>
         </w:rPr>
-        <w:t xml:space="preserve"> Express version of  Visual Studio. SharpDevelop </w:t>
+        <w:t xml:space="preserve"> Express version </w:t>
+      </w:r>
+      <w:proofErr w:type="gramStart"/>
+      <w:r>
+        <w:rPr>
+          <w:lang w:val="en-US"/>
+        </w:rPr>
+        <w:t>of  Visual</w:t>
+      </w:r>
+      <w:proofErr w:type="gramEnd"/>
+      <w:r>
+        <w:rPr>
+          <w:lang w:val="en-US"/>
+        </w:rPr>
+        <w:t xml:space="preserve"> Studio. SharpDevelop </w:t>
       </w:r>
       <w:r>
         <w:rPr>
@@ -5982,7 +6196,27 @@
           <w:szCs w:val="20"/>
           <w:lang w:val="en-US" w:eastAsia="cs-CZ"/>
         </w:rPr>
-        <w:t xml:space="preserve">               icon    = "Icons.16x16.BrowserBefore"</w:t>
+        <w:t xml:space="preserve">               </w:t>
+      </w:r>
+      <w:proofErr w:type="gramStart"/>
+      <w:r>
+        <w:rPr>
+          <w:rFonts w:ascii="Courier New" w:eastAsia="Times New Roman" w:hAnsi="Courier New" w:cs="Courier New"/>
+          <w:sz w:val="20"/>
+          <w:szCs w:val="20"/>
+          <w:lang w:val="en-US" w:eastAsia="cs-CZ"/>
+        </w:rPr>
+        <w:t>icon</w:t>
+      </w:r>
+      <w:proofErr w:type="gramEnd"/>
+      <w:r>
+        <w:rPr>
+          <w:rFonts w:ascii="Courier New" w:eastAsia="Times New Roman" w:hAnsi="Courier New" w:cs="Courier New"/>
+          <w:sz w:val="20"/>
+          <w:szCs w:val="20"/>
+          <w:lang w:val="en-US" w:eastAsia="cs-CZ"/>
+        </w:rPr>
+        <w:t xml:space="preserve">    = "Icons.16x16.BrowserBefore"</w:t>
       </w:r>
     </w:p>
     <w:p>
@@ -6021,7 +6255,27 @@
           <w:szCs w:val="20"/>
           <w:lang w:val="en-US" w:eastAsia="cs-CZ"/>
         </w:rPr>
-        <w:t xml:space="preserve">               tooltip = "${res:AddIns.HtmlHelp2.Back}"</w:t>
+        <w:t xml:space="preserve">               </w:t>
+      </w:r>
+      <w:proofErr w:type="gramStart"/>
+      <w:r>
+        <w:rPr>
+          <w:rFonts w:ascii="Courier New" w:eastAsia="Times New Roman" w:hAnsi="Courier New" w:cs="Courier New"/>
+          <w:sz w:val="20"/>
+          <w:szCs w:val="20"/>
+          <w:lang w:val="en-US" w:eastAsia="cs-CZ"/>
+        </w:rPr>
+        <w:t>tooltip</w:t>
+      </w:r>
+      <w:proofErr w:type="gramEnd"/>
+      <w:r>
+        <w:rPr>
+          <w:rFonts w:ascii="Courier New" w:eastAsia="Times New Roman" w:hAnsi="Courier New" w:cs="Courier New"/>
+          <w:sz w:val="20"/>
+          <w:szCs w:val="20"/>
+          <w:lang w:val="en-US" w:eastAsia="cs-CZ"/>
+        </w:rPr>
+        <w:t xml:space="preserve"> = "${res:AddIns.HtmlHelp2.Back}"</w:t>
       </w:r>
     </w:p>
     <w:p>
@@ -6060,7 +6314,27 @@
           <w:szCs w:val="20"/>
           <w:lang w:val="en-US" w:eastAsia="cs-CZ"/>
         </w:rPr>
-        <w:t xml:space="preserve">               class   = " SharpDevelop.BrowserDisplayBinding.GoBack"/&gt;</w:t>
+        <w:t xml:space="preserve">               </w:t>
+      </w:r>
+      <w:proofErr w:type="gramStart"/>
+      <w:r>
+        <w:rPr>
+          <w:rFonts w:ascii="Courier New" w:eastAsia="Times New Roman" w:hAnsi="Courier New" w:cs="Courier New"/>
+          <w:sz w:val="20"/>
+          <w:szCs w:val="20"/>
+          <w:lang w:val="en-US" w:eastAsia="cs-CZ"/>
+        </w:rPr>
+        <w:t>class</w:t>
+      </w:r>
+      <w:proofErr w:type="gramEnd"/>
+      <w:r>
+        <w:rPr>
+          <w:rFonts w:ascii="Courier New" w:eastAsia="Times New Roman" w:hAnsi="Courier New" w:cs="Courier New"/>
+          <w:sz w:val="20"/>
+          <w:szCs w:val="20"/>
+          <w:lang w:val="en-US" w:eastAsia="cs-CZ"/>
+        </w:rPr>
+        <w:t xml:space="preserve">   = " SharpDevelop.BrowserDisplayBinding.GoBack"/&gt;</w:t>
       </w:r>
     </w:p>
     <w:p>
@@ -6138,7 +6412,27 @@
           <w:szCs w:val="20"/>
           <w:lang w:val="en-US" w:eastAsia="cs-CZ"/>
         </w:rPr>
-        <w:t xml:space="preserve">               icon    = "Icons.16x16.BrowserAfter"</w:t>
+        <w:t xml:space="preserve">               </w:t>
+      </w:r>
+      <w:proofErr w:type="gramStart"/>
+      <w:r>
+        <w:rPr>
+          <w:rFonts w:ascii="Courier New" w:eastAsia="Times New Roman" w:hAnsi="Courier New" w:cs="Courier New"/>
+          <w:sz w:val="20"/>
+          <w:szCs w:val="20"/>
+          <w:lang w:val="en-US" w:eastAsia="cs-CZ"/>
+        </w:rPr>
+        <w:t>icon</w:t>
+      </w:r>
+      <w:proofErr w:type="gramEnd"/>
+      <w:r>
+        <w:rPr>
+          <w:rFonts w:ascii="Courier New" w:eastAsia="Times New Roman" w:hAnsi="Courier New" w:cs="Courier New"/>
+          <w:sz w:val="20"/>
+          <w:szCs w:val="20"/>
+          <w:lang w:val="en-US" w:eastAsia="cs-CZ"/>
+        </w:rPr>
+        <w:t xml:space="preserve">    = "Icons.16x16.BrowserAfter"</w:t>
       </w:r>
     </w:p>
     <w:p>
@@ -6177,7 +6471,27 @@
           <w:szCs w:val="20"/>
           <w:lang w:val="en-US" w:eastAsia="cs-CZ"/>
         </w:rPr>
-        <w:t xml:space="preserve">               tooltip = "${res:AddIns.HtmlHelp2.Forward}"</w:t>
+        <w:t xml:space="preserve">               </w:t>
+      </w:r>
+      <w:proofErr w:type="gramStart"/>
+      <w:r>
+        <w:rPr>
+          <w:rFonts w:ascii="Courier New" w:eastAsia="Times New Roman" w:hAnsi="Courier New" w:cs="Courier New"/>
+          <w:sz w:val="20"/>
+          <w:szCs w:val="20"/>
+          <w:lang w:val="en-US" w:eastAsia="cs-CZ"/>
+        </w:rPr>
+        <w:t>tooltip</w:t>
+      </w:r>
+      <w:proofErr w:type="gramEnd"/>
+      <w:r>
+        <w:rPr>
+          <w:rFonts w:ascii="Courier New" w:eastAsia="Times New Roman" w:hAnsi="Courier New" w:cs="Courier New"/>
+          <w:sz w:val="20"/>
+          <w:szCs w:val="20"/>
+          <w:lang w:val="en-US" w:eastAsia="cs-CZ"/>
+        </w:rPr>
+        <w:t xml:space="preserve"> = "${res:AddIns.HtmlHelp2.Forward}"</w:t>
       </w:r>
     </w:p>
     <w:p>
@@ -6216,7 +6530,27 @@
           <w:szCs w:val="20"/>
           <w:lang w:val="en-US" w:eastAsia="cs-CZ"/>
         </w:rPr>
-        <w:t xml:space="preserve">               class   = " SharpDevelop.BrowserDisplayBinding.GoForward"/&gt;</w:t>
+        <w:t xml:space="preserve">               </w:t>
+      </w:r>
+      <w:proofErr w:type="gramStart"/>
+      <w:r>
+        <w:rPr>
+          <w:rFonts w:ascii="Courier New" w:eastAsia="Times New Roman" w:hAnsi="Courier New" w:cs="Courier New"/>
+          <w:sz w:val="20"/>
+          <w:szCs w:val="20"/>
+          <w:lang w:val="en-US" w:eastAsia="cs-CZ"/>
+        </w:rPr>
+        <w:t>class</w:t>
+      </w:r>
+      <w:proofErr w:type="gramEnd"/>
+      <w:r>
+        <w:rPr>
+          <w:rFonts w:ascii="Courier New" w:eastAsia="Times New Roman" w:hAnsi="Courier New" w:cs="Courier New"/>
+          <w:sz w:val="20"/>
+          <w:szCs w:val="20"/>
+          <w:lang w:val="en-US" w:eastAsia="cs-CZ"/>
+        </w:rPr>
+        <w:t xml:space="preserve">   = " SharpDevelop.BrowserDisplayBinding.GoForward"/&gt;</w:t>
       </w:r>
     </w:p>
     <w:p>
@@ -6255,7 +6589,27 @@
           <w:szCs w:val="20"/>
           <w:lang w:val="en-US" w:eastAsia="cs-CZ"/>
         </w:rPr>
-        <w:t xml:space="preserve">  &lt;ToolbarItem id = "Separator1" type  = "Separator"/&gt;</w:t>
+        <w:t xml:space="preserve">  &lt;ToolbarItem id = "Separator1" </w:t>
+      </w:r>
+      <w:proofErr w:type="gramStart"/>
+      <w:r>
+        <w:rPr>
+          <w:rFonts w:ascii="Courier New" w:eastAsia="Times New Roman" w:hAnsi="Courier New" w:cs="Courier New"/>
+          <w:sz w:val="20"/>
+          <w:szCs w:val="20"/>
+          <w:lang w:val="en-US" w:eastAsia="cs-CZ"/>
+        </w:rPr>
+        <w:t>type  =</w:t>
+      </w:r>
+      <w:proofErr w:type="gramEnd"/>
+      <w:r>
+        <w:rPr>
+          <w:rFonts w:ascii="Courier New" w:eastAsia="Times New Roman" w:hAnsi="Courier New" w:cs="Courier New"/>
+          <w:sz w:val="20"/>
+          <w:szCs w:val="20"/>
+          <w:lang w:val="en-US" w:eastAsia="cs-CZ"/>
+        </w:rPr>
+        <w:t xml:space="preserve"> "Separator"/&gt;</w:t>
       </w:r>
     </w:p>
     <w:p>
@@ -6333,7 +6687,27 @@
           <w:szCs w:val="20"/>
           <w:lang w:val="en-US" w:eastAsia="cs-CZ"/>
         </w:rPr>
-        <w:t xml:space="preserve">               icon    = "Icons.16x16.BrowserHome"</w:t>
+        <w:t xml:space="preserve">               </w:t>
+      </w:r>
+      <w:proofErr w:type="gramStart"/>
+      <w:r>
+        <w:rPr>
+          <w:rFonts w:ascii="Courier New" w:eastAsia="Times New Roman" w:hAnsi="Courier New" w:cs="Courier New"/>
+          <w:sz w:val="20"/>
+          <w:szCs w:val="20"/>
+          <w:lang w:val="en-US" w:eastAsia="cs-CZ"/>
+        </w:rPr>
+        <w:t>icon</w:t>
+      </w:r>
+      <w:proofErr w:type="gramEnd"/>
+      <w:r>
+        <w:rPr>
+          <w:rFonts w:ascii="Courier New" w:eastAsia="Times New Roman" w:hAnsi="Courier New" w:cs="Courier New"/>
+          <w:sz w:val="20"/>
+          <w:szCs w:val="20"/>
+          <w:lang w:val="en-US" w:eastAsia="cs-CZ"/>
+        </w:rPr>
+        <w:t xml:space="preserve">    = "Icons.16x16.BrowserHome"</w:t>
       </w:r>
     </w:p>
     <w:p>
@@ -6372,7 +6746,27 @@
           <w:szCs w:val="20"/>
           <w:lang w:val="en-US" w:eastAsia="cs-CZ"/>
         </w:rPr>
-        <w:t xml:space="preserve">               tooltip = "${res:AddIns.HtmlHelp2.Homepage}"</w:t>
+        <w:t xml:space="preserve">               </w:t>
+      </w:r>
+      <w:proofErr w:type="gramStart"/>
+      <w:r>
+        <w:rPr>
+          <w:rFonts w:ascii="Courier New" w:eastAsia="Times New Roman" w:hAnsi="Courier New" w:cs="Courier New"/>
+          <w:sz w:val="20"/>
+          <w:szCs w:val="20"/>
+          <w:lang w:val="en-US" w:eastAsia="cs-CZ"/>
+        </w:rPr>
+        <w:t>tooltip</w:t>
+      </w:r>
+      <w:proofErr w:type="gramEnd"/>
+      <w:r>
+        <w:rPr>
+          <w:rFonts w:ascii="Courier New" w:eastAsia="Times New Roman" w:hAnsi="Courier New" w:cs="Courier New"/>
+          <w:sz w:val="20"/>
+          <w:szCs w:val="20"/>
+          <w:lang w:val="en-US" w:eastAsia="cs-CZ"/>
+        </w:rPr>
+        <w:t xml:space="preserve"> = "${res:AddIns.HtmlHelp2.Homepage}"</w:t>
       </w:r>
     </w:p>
     <w:p>
@@ -6411,7 +6805,27 @@
           <w:szCs w:val="20"/>
           <w:lang w:val="en-US" w:eastAsia="cs-CZ"/>
         </w:rPr>
-        <w:t xml:space="preserve">               class   = "SharpDevelop.BrowserDisplayBinding.GoHome"/&gt;</w:t>
+        <w:t xml:space="preserve">               </w:t>
+      </w:r>
+      <w:proofErr w:type="gramStart"/>
+      <w:r>
+        <w:rPr>
+          <w:rFonts w:ascii="Courier New" w:eastAsia="Times New Roman" w:hAnsi="Courier New" w:cs="Courier New"/>
+          <w:sz w:val="20"/>
+          <w:szCs w:val="20"/>
+          <w:lang w:val="en-US" w:eastAsia="cs-CZ"/>
+        </w:rPr>
+        <w:t>class</w:t>
+      </w:r>
+      <w:proofErr w:type="gramEnd"/>
+      <w:r>
+        <w:rPr>
+          <w:rFonts w:ascii="Courier New" w:eastAsia="Times New Roman" w:hAnsi="Courier New" w:cs="Courier New"/>
+          <w:sz w:val="20"/>
+          <w:szCs w:val="20"/>
+          <w:lang w:val="en-US" w:eastAsia="cs-CZ"/>
+        </w:rPr>
+        <w:t xml:space="preserve">   = "SharpDevelop.BrowserDisplayBinding.GoHome"/&gt;</w:t>
       </w:r>
     </w:p>
     <w:p>
@@ -6527,11 +6941,19 @@
           <w:lang w:val="en-US"/>
         </w:rPr>
       </w:pPr>
-      <w:r>
-        <w:rPr>
-          <w:lang w:val="en-US"/>
-        </w:rPr>
-        <w:t>toolStrip = ToolbarService.CreateToolStrip(</w:t>
+      <w:proofErr w:type="gramStart"/>
+      <w:r>
+        <w:rPr>
+          <w:lang w:val="en-US"/>
+        </w:rPr>
+        <w:t>toolStrip</w:t>
+      </w:r>
+      <w:proofErr w:type="gramEnd"/>
+      <w:r>
+        <w:rPr>
+          <w:lang w:val="en-US"/>
+        </w:rPr>
+        <w:t xml:space="preserve"> = ToolbarService.CreateToolStrip(</w:t>
       </w:r>
       <w:r>
         <w:rPr>
@@ -6582,6 +7004,7 @@
           <w:lang w:val="en-US"/>
         </w:rPr>
       </w:pPr>
+      <w:proofErr w:type="gramStart"/>
       <w:r>
         <w:rPr>
           <w:rStyle w:val="code-keyword"/>
@@ -6594,27 +7017,42 @@
         <w:rPr>
           <w:lang w:val="en-US"/>
         </w:rPr>
-        <w:t>.Controls.Add(toolStrip);</w:t>
-      </w:r>
-    </w:p>
-    <w:p>
-      <w:pPr>
-        <w:rPr>
-          <w:lang w:val="en-US"/>
-        </w:rPr>
-      </w:pPr>
-    </w:p>
-    <w:p>
-      <w:pPr>
-        <w:rPr>
-          <w:lang w:val="en-US"/>
-        </w:rPr>
-      </w:pPr>
-      <w:r>
-        <w:rPr>
-          <w:lang w:val="en-US"/>
-        </w:rPr>
-        <w:t>Which returns a ToolStrip object with 3 buttons and a separator, as defined in the .addin xml file. This ToolStrip is ready to be used in our application.</w:t>
+        <w:t>.Controls.Add(</w:t>
+      </w:r>
+      <w:proofErr w:type="gramEnd"/>
+      <w:r>
+        <w:rPr>
+          <w:lang w:val="en-US"/>
+        </w:rPr>
+        <w:t>toolStrip);</w:t>
+      </w:r>
+    </w:p>
+    <w:p>
+      <w:pPr>
+        <w:rPr>
+          <w:lang w:val="en-US"/>
+        </w:rPr>
+      </w:pPr>
+    </w:p>
+    <w:p>
+      <w:pPr>
+        <w:rPr>
+          <w:lang w:val="en-US"/>
+        </w:rPr>
+      </w:pPr>
+      <w:proofErr w:type="gramStart"/>
+      <w:r>
+        <w:rPr>
+          <w:lang w:val="en-US"/>
+        </w:rPr>
+        <w:t>Which returns a ToolStrip object with 3 buttons and a separator, as defined in the .addin xml file.</w:t>
+      </w:r>
+      <w:proofErr w:type="gramEnd"/>
+      <w:r>
+        <w:rPr>
+          <w:lang w:val="en-US"/>
+        </w:rPr>
+        <w:t xml:space="preserve"> This ToolStrip is ready to be used in our application.</w:t>
       </w:r>
     </w:p>
     <w:p>
@@ -6888,6 +7326,7 @@
         </w:rPr>
         <w:t xml:space="preserve">                 </w:t>
       </w:r>
+      <w:proofErr w:type="gramStart"/>
       <w:r>
         <w:rPr>
           <w:rStyle w:val="code-attribute"/>
@@ -6895,6 +7334,7 @@
         </w:rPr>
         <w:t>icon</w:t>
       </w:r>
+      <w:proofErr w:type="gramEnd"/>
       <w:r>
         <w:rPr>
           <w:lang w:val="en-US"/>
@@ -6923,6 +7363,7 @@
         </w:rPr>
         <w:t xml:space="preserve">                 </w:t>
       </w:r>
+      <w:proofErr w:type="gramStart"/>
       <w:r>
         <w:rPr>
           <w:rStyle w:val="code-attribute"/>
@@ -6930,6 +7371,7 @@
         </w:rPr>
         <w:t>tooltip</w:t>
       </w:r>
+      <w:proofErr w:type="gramEnd"/>
       <w:r>
         <w:rPr>
           <w:lang w:val="en-US"/>
@@ -6958,6 +7400,7 @@
         </w:rPr>
         <w:t xml:space="preserve">                 </w:t>
       </w:r>
+      <w:proofErr w:type="gramStart"/>
       <w:r>
         <w:rPr>
           <w:rStyle w:val="code-attribute"/>
@@ -6965,6 +7408,7 @@
         </w:rPr>
         <w:t>class</w:t>
       </w:r>
+      <w:proofErr w:type="gramEnd"/>
       <w:r>
         <w:rPr>
           <w:lang w:val="en-US"/>
@@ -6993,6 +7437,7 @@
         </w:rPr>
         <w:t xml:space="preserve">                 </w:t>
       </w:r>
+      <w:proofErr w:type="gramStart"/>
       <w:r>
         <w:rPr>
           <w:rStyle w:val="code-attribute"/>
@@ -7000,6 +7445,7 @@
         </w:rPr>
         <w:t>insertafter</w:t>
       </w:r>
+      <w:proofErr w:type="gramEnd"/>
       <w:r>
         <w:rPr>
           <w:lang w:val="en-US"/>
@@ -7247,7 +7693,23 @@
           <w:rStyle w:val="code-string"/>
           <w:lang w:val="en-US"/>
         </w:rPr>
-        <w:t xml:space="preserve"> tags has a number of attribute</w:t>
+        <w:t xml:space="preserve"> tags </w:t>
+      </w:r>
+      <w:proofErr w:type="gramStart"/>
+      <w:r>
+        <w:rPr>
+          <w:rStyle w:val="code-string"/>
+          <w:lang w:val="en-US"/>
+        </w:rPr>
+        <w:t>has</w:t>
+      </w:r>
+      <w:proofErr w:type="gramEnd"/>
+      <w:r>
+        <w:rPr>
+          <w:rStyle w:val="code-string"/>
+          <w:lang w:val="en-US"/>
+        </w:rPr>
+        <w:t xml:space="preserve"> a number of attribute</w:t>
       </w:r>
       <w:r>
         <w:rPr>
@@ -7868,6 +8330,7 @@
         </w:rPr>
         <w:t>IVisualizerDescriptor</w:t>
       </w:r>
+      <w:proofErr w:type="gramStart"/>
       <w:r>
         <w:rPr>
           <w:color w:val="006400"/>
@@ -7875,6 +8338,7 @@
         </w:rPr>
         <w:t>&gt;(</w:t>
       </w:r>
+      <w:proofErr w:type="gramEnd"/>
       <w:r>
         <w:rPr>
           <w:color w:val="0000FF"/>
@@ -8191,7 +8655,21 @@
         <w:rPr>
           <w:lang w:val="en-US"/>
         </w:rPr>
-        <w:t xml:space="preserve"> (Class, FileFilter, Icon, MenuItem, Toolbar)</w:t>
+        <w:t xml:space="preserve"> (Class, FileFilter, Icon, MenuItem, </w:t>
+      </w:r>
+      <w:proofErr w:type="gramStart"/>
+      <w:r>
+        <w:rPr>
+          <w:lang w:val="en-US"/>
+        </w:rPr>
+        <w:t>Toolbar</w:t>
+      </w:r>
+      <w:proofErr w:type="gramEnd"/>
+      <w:r>
+        <w:rPr>
+          <w:lang w:val="en-US"/>
+        </w:rPr>
+        <w:t>)</w:t>
       </w:r>
       <w:r>
         <w:rPr>
@@ -8300,7 +8778,21 @@
         <w:rPr>
           <w:lang w:val="en-US"/>
         </w:rPr>
-        <w:t xml:space="preserve"> for  MenuItem codon</w:t>
+        <w:t xml:space="preserve"> </w:t>
+      </w:r>
+      <w:proofErr w:type="gramStart"/>
+      <w:r>
+        <w:rPr>
+          <w:lang w:val="en-US"/>
+        </w:rPr>
+        <w:t>for  MenuItem</w:t>
+      </w:r>
+      <w:proofErr w:type="gramEnd"/>
+      <w:r>
+        <w:rPr>
+          <w:lang w:val="en-US"/>
+        </w:rPr>
+        <w:t xml:space="preserve"> codon</w:t>
       </w:r>
       <w:r>
         <w:rPr>
@@ -8342,13 +8834,27 @@
         <w:rPr>
           <w:lang w:val="en-US"/>
         </w:rPr>
-        <w:t>doozers for our own new codons</w:t>
-      </w:r>
-      <w:r>
-        <w:rPr>
-          <w:lang w:val="en-US"/>
-        </w:rPr>
-        <w:t xml:space="preserve">, </w:t>
+        <w:t xml:space="preserve">doozers for our own new </w:t>
+      </w:r>
+      <w:proofErr w:type="gramStart"/>
+      <w:r>
+        <w:rPr>
+          <w:lang w:val="en-US"/>
+        </w:rPr>
+        <w:t>codons</w:t>
+      </w:r>
+      <w:r>
+        <w:rPr>
+          <w:lang w:val="en-US"/>
+        </w:rPr>
+        <w:t>,</w:t>
+      </w:r>
+      <w:proofErr w:type="gramEnd"/>
+      <w:r>
+        <w:rPr>
+          <w:lang w:val="en-US"/>
+        </w:rPr>
+        <w:t xml:space="preserve"> </w:t>
       </w:r>
       <w:r>
         <w:rPr>
@@ -9406,14 +9912,30 @@
           <w:color w:val="0000FF"/>
           <w:lang w:val="en-US"/>
         </w:rPr>
-        <w:t xml:space="preserve"> AddIns.Profiler.ProfilingView.CpuCyclesText</w:t>
+        <w:t xml:space="preserve"> </w:t>
+      </w:r>
+      <w:proofErr w:type="gramStart"/>
+      <w:r>
+        <w:rPr>
+          <w:color w:val="0000FF"/>
+          <w:lang w:val="en-US"/>
+        </w:rPr>
+        <w:t>AddIns.Profiler.ProfilingView.CpuCyclesText</w:t>
       </w:r>
       <w:r>
         <w:rPr>
           <w:rStyle w:val="code-keyword"/>
           <w:lang w:val="en-US"/>
         </w:rPr>
-        <w:t xml:space="preserve"> }"</w:t>
+        <w:t xml:space="preserve"> }</w:t>
+      </w:r>
+      <w:proofErr w:type="gramEnd"/>
+      <w:r>
+        <w:rPr>
+          <w:rStyle w:val="code-keyword"/>
+          <w:lang w:val="en-US"/>
+        </w:rPr>
+        <w:t>"</w:t>
       </w:r>
     </w:p>
     <w:p>
@@ -9430,6 +9952,7 @@
         </w:rPr>
         <w:t xml:space="preserve">In code: </w:t>
       </w:r>
+      <w:proofErr w:type="gramStart"/>
       <w:r>
         <w:rPr>
           <w:lang w:val="en-US"/>
@@ -9459,6 +9982,7 @@
         </w:rPr>
         <w:t>(</w:t>
       </w:r>
+      <w:proofErr w:type="gramEnd"/>
       <w:r>
         <w:rPr>
           <w:color w:val="0000FF"/>
@@ -9507,12 +10031,14 @@
           <w:lang w:val="en-US"/>
         </w:rPr>
       </w:pPr>
+      <w:proofErr w:type="gramStart"/>
       <w:r>
         <w:rPr>
           <w:lang w:val="en-US"/>
         </w:rPr>
         <w:t>maybe</w:t>
       </w:r>
+      <w:proofErr w:type="gramEnd"/>
     </w:p>
     <w:p>
       <w:pPr>
@@ -9823,20 +10349,48 @@
         <w:rPr>
           <w:lang w:val="en-US"/>
         </w:rPr>
-        <w:t>Picture of editor, document, parser: parse text to NRefactory AST, update DOM, discard AST</w:t>
-      </w:r>
-    </w:p>
-    <w:p>
-      <w:pPr>
-        <w:rPr>
-          <w:lang w:val="en-US"/>
-        </w:rPr>
-      </w:pPr>
-      <w:r>
-        <w:rPr>
-          <w:lang w:val="en-US"/>
-        </w:rPr>
-        <w:t>Screenshot of CC with picture – design: obtained from DOM, ILanguageBinding.HandleKeyPress, AvalonEdit.ShowCompletion.</w:t>
+        <w:t xml:space="preserve">Picture of editor, document, </w:t>
+      </w:r>
+      <w:proofErr w:type="gramStart"/>
+      <w:r>
+        <w:rPr>
+          <w:lang w:val="en-US"/>
+        </w:rPr>
+        <w:t>parser</w:t>
+      </w:r>
+      <w:proofErr w:type="gramEnd"/>
+      <w:r>
+        <w:rPr>
+          <w:lang w:val="en-US"/>
+        </w:rPr>
+        <w:t>: parse text to NRefactory AST, update DOM, discard AST</w:t>
+      </w:r>
+    </w:p>
+    <w:p>
+      <w:pPr>
+        <w:rPr>
+          <w:lang w:val="en-US"/>
+        </w:rPr>
+      </w:pPr>
+      <w:r>
+        <w:rPr>
+          <w:lang w:val="en-US"/>
+        </w:rPr>
+        <w:t xml:space="preserve">Screenshot of CC with picture – design: obtained from DOM, ILanguageBinding.HandleKeyPress, </w:t>
+      </w:r>
+      <w:proofErr w:type="gramStart"/>
+      <w:r>
+        <w:rPr>
+          <w:lang w:val="en-US"/>
+        </w:rPr>
+        <w:t>AvalonEdit.ShowCompletion</w:t>
+      </w:r>
+      <w:proofErr w:type="gramEnd"/>
+      <w:r>
+        <w:rPr>
+          <w:lang w:val="en-US"/>
+        </w:rPr>
+        <w:t>.</w:t>
       </w:r>
     </w:p>
     <w:p>
@@ -10064,12 +10618,14 @@
           <w:lang w:val="en-US"/>
         </w:rPr>
       </w:pPr>
+      <w:proofErr w:type="gramStart"/>
       <w:r>
         <w:rPr>
           <w:lang w:val="en-US"/>
         </w:rPr>
         <w:t>Written by hand in Lexer.cs.</w:t>
       </w:r>
+      <w:proofErr w:type="gramEnd"/>
     </w:p>
     <w:p>
       <w:pPr>
@@ -10148,8 +10704,30 @@
         <w:rPr>
           <w:lang w:val="en-US"/>
         </w:rPr>
-        <w:t>IReturnType is a reference to a type. IReturnType.GetUnderlyingClass() returns the IClass this type represents. Can also be a ConstructedType, e.g. List&lt;string&gt; which doesn’t “exists” anywhere and then GetUnderlyingClass returns null.</w:t>
-      </w:r>
+        <w:t xml:space="preserve">IReturnType is a reference to a type. </w:t>
+      </w:r>
+      <w:proofErr w:type="gramStart"/>
+      <w:r>
+        <w:rPr>
+          <w:lang w:val="en-US"/>
+        </w:rPr>
+        <w:t>IReturnType.GetUnderlyingClass(</w:t>
+      </w:r>
+      <w:proofErr w:type="gramEnd"/>
+      <w:r>
+        <w:rPr>
+          <w:lang w:val="en-US"/>
+        </w:rPr>
+        <w:t xml:space="preserve">) returns the IClass this type represents. Can also be a ConstructedType, e.g. List&lt;string&gt; which doesn’t “exists” anywhere and then GetUnderlyingClass returns </w:t>
+      </w:r>
+      <w:proofErr w:type="gramStart"/>
+      <w:r>
+        <w:rPr>
+          <w:lang w:val="en-US"/>
+        </w:rPr>
+        <w:t>null.</w:t>
+      </w:r>
+      <w:proofErr w:type="gramEnd"/>
     </w:p>
     <w:p>
       <w:pPr>
@@ -10316,6 +10894,7 @@
           <w:lang w:val="en-US"/>
         </w:rPr>
       </w:pPr>
+      <w:proofErr w:type="gramStart"/>
       <w:r>
         <w:rPr>
           <w:highlight w:val="yellow"/>
@@ -10323,6 +10902,7 @@
         </w:rPr>
         <w:t>Will replace NRefactory and DOM. Short explanation and link to github.</w:t>
       </w:r>
+      <w:proofErr w:type="gramEnd"/>
     </w:p>
     <w:p>
       <w:pPr>
@@ -10468,11 +11048,19 @@
           <w:lang w:val="en-US"/>
         </w:rPr>
       </w:pPr>
-      <w:r>
-        <w:rPr>
-          <w:lang w:val="en-US"/>
-        </w:rPr>
-        <w:t>IProject. MSBuildBasedProject is the base, does loading using Microsoft.Build.</w:t>
+      <w:proofErr w:type="gramStart"/>
+      <w:r>
+        <w:rPr>
+          <w:lang w:val="en-US"/>
+        </w:rPr>
+        <w:t>IProject.</w:t>
+      </w:r>
+      <w:proofErr w:type="gramEnd"/>
+      <w:r>
+        <w:rPr>
+          <w:lang w:val="en-US"/>
+        </w:rPr>
+        <w:t xml:space="preserve"> MSBuildBasedProject is the base, does loading using Microsoft.Build.</w:t>
       </w:r>
     </w:p>
     <w:p>
@@ -10866,6 +11454,7 @@
           <w:lang w:val="en-US"/>
         </w:rPr>
       </w:pPr>
+      <w:proofErr w:type="gramStart"/>
       <w:r>
         <w:rPr>
           <w:rFonts w:ascii="CourierNewPSMT" w:hAnsi="CourierNewPSMT" w:cs="CourierNewPSMT"/>
@@ -10875,7 +11464,18 @@
           <w:lang w:val="en-US"/>
         </w:rPr>
         <w:lastRenderedPageBreak/>
-        <w:t xml:space="preserve">class </w:t>
+        <w:t>class</w:t>
+      </w:r>
+      <w:proofErr w:type="gramEnd"/>
+      <w:r>
+        <w:rPr>
+          <w:rFonts w:ascii="CourierNewPSMT" w:hAnsi="CourierNewPSMT" w:cs="CourierNewPSMT"/>
+          <w:color w:val="FF0000"/>
+          <w:sz w:val="20"/>
+          <w:szCs w:val="20"/>
+          <w:lang w:val="en-US"/>
+        </w:rPr>
+        <w:t xml:space="preserve"> </w:t>
       </w:r>
       <w:r>
         <w:rPr>
@@ -10930,6 +11530,7 @@
           <w:lang w:val="en-US"/>
         </w:rPr>
       </w:pPr>
+      <w:proofErr w:type="gramStart"/>
       <w:r>
         <w:rPr>
           <w:rFonts w:ascii="CourierNewPS-BoldMT" w:hAnsi="CourierNewPS-BoldMT" w:cs="CourierNewPS-BoldMT"/>
@@ -10940,7 +11541,20 @@
           <w:szCs w:val="20"/>
           <w:lang w:val="en-US"/>
         </w:rPr>
-        <w:t xml:space="preserve">public </w:t>
+        <w:t>public</w:t>
+      </w:r>
+      <w:proofErr w:type="gramEnd"/>
+      <w:r>
+        <w:rPr>
+          <w:rFonts w:ascii="CourierNewPS-BoldMT" w:hAnsi="CourierNewPS-BoldMT" w:cs="CourierNewPS-BoldMT"/>
+          <w:b/>
+          <w:bCs/>
+          <w:color w:val="0000FF"/>
+          <w:sz w:val="20"/>
+          <w:szCs w:val="20"/>
+          <w:lang w:val="en-US"/>
+        </w:rPr>
+        <w:t xml:space="preserve"> </w:t>
       </w:r>
       <w:r>
         <w:rPr>
@@ -11068,6 +11682,7 @@
           <w:lang w:val="en-US"/>
         </w:rPr>
       </w:pPr>
+      <w:proofErr w:type="gramStart"/>
       <w:r>
         <w:rPr>
           <w:rFonts w:ascii="CourierNewPSMT" w:hAnsi="CourierNewPSMT" w:cs="CourierNewPSMT"/>
@@ -11076,7 +11691,18 @@
           <w:szCs w:val="20"/>
           <w:lang w:val="en-US"/>
         </w:rPr>
-        <w:t xml:space="preserve">string </w:t>
+        <w:t>string</w:t>
+      </w:r>
+      <w:proofErr w:type="gramEnd"/>
+      <w:r>
+        <w:rPr>
+          <w:rFonts w:ascii="CourierNewPSMT" w:hAnsi="CourierNewPSMT" w:cs="CourierNewPSMT"/>
+          <w:color w:val="FF0000"/>
+          <w:sz w:val="20"/>
+          <w:szCs w:val="20"/>
+          <w:lang w:val="en-US"/>
+        </w:rPr>
+        <w:t xml:space="preserve"> </w:t>
       </w:r>
       <w:r>
         <w:rPr>
@@ -11135,6 +11761,7 @@
           <w:lang w:val="en-US"/>
         </w:rPr>
       </w:pPr>
+      <w:proofErr w:type="gramStart"/>
       <w:r>
         <w:rPr>
           <w:rFonts w:ascii="CourierNewPSMT" w:hAnsi="CourierNewPSMT" w:cs="CourierNewPSMT"/>
@@ -11197,6 +11824,7 @@
         </w:rPr>
         <w:t>(</w:t>
       </w:r>
+      <w:proofErr w:type="gramEnd"/>
       <w:r>
         <w:rPr>
           <w:rFonts w:ascii="CourierNewPSMT" w:hAnsi="CourierNewPSMT" w:cs="CourierNewPSMT"/>
@@ -11347,6 +11975,7 @@
         </w:rPr>
         <w:t xml:space="preserve">new </w:t>
       </w:r>
+      <w:proofErr w:type="gramStart"/>
       <w:r>
         <w:rPr>
           <w:rFonts w:ascii="CourierNewPS-BoldMT" w:hAnsi="CourierNewPS-BoldMT" w:cs="CourierNewPS-BoldMT"/>
@@ -11367,7 +11996,18 @@
           <w:szCs w:val="20"/>
           <w:lang w:val="en-US"/>
         </w:rPr>
-        <w:t>();</w:t>
+        <w:t>(</w:t>
+      </w:r>
+      <w:proofErr w:type="gramEnd"/>
+      <w:r>
+        <w:rPr>
+          <w:rFonts w:ascii="CourierNewPSMT" w:hAnsi="CourierNewPSMT" w:cs="CourierNewPSMT"/>
+          <w:color w:val="006400"/>
+          <w:sz w:val="20"/>
+          <w:szCs w:val="20"/>
+          <w:lang w:val="en-US"/>
+        </w:rPr>
+        <w:t>);</w:t>
       </w:r>
     </w:p>
     <w:p>
@@ -11405,6 +12045,7 @@
         </w:rPr>
         <w:t xml:space="preserve">= </w:t>
       </w:r>
+      <w:proofErr w:type="gramStart"/>
       <w:r>
         <w:rPr>
           <w:rFonts w:ascii="CourierNewPSMT" w:hAnsi="CourierNewPSMT" w:cs="CourierNewPSMT"/>
@@ -11447,6 +12088,7 @@
         </w:rPr>
         <w:t>(</w:t>
       </w:r>
+      <w:proofErr w:type="gramEnd"/>
       <w:r>
         <w:rPr>
           <w:rFonts w:ascii="CourierNewPSMT" w:hAnsi="CourierNewPSMT" w:cs="CourierNewPSMT"/>
@@ -11553,6 +12195,7 @@
         </w:rPr>
         <w:t xml:space="preserve">delegate </w:t>
       </w:r>
+      <w:proofErr w:type="gramStart"/>
       <w:r>
         <w:rPr>
           <w:rFonts w:ascii="CourierNewPSMT" w:hAnsi="CourierNewPSMT" w:cs="CourierNewPSMT"/>
@@ -11595,6 +12238,7 @@
         </w:rPr>
         <w:t>Show</w:t>
       </w:r>
+      <w:proofErr w:type="gramEnd"/>
       <w:r>
         <w:rPr>
           <w:rFonts w:ascii="CourierNewPSMT" w:hAnsi="CourierNewPSMT" w:cs="CourierNewPSMT"/>
@@ -11687,6 +12331,7 @@
         </w:rPr>
         <w:t xml:space="preserve">= </w:t>
       </w:r>
+      <w:proofErr w:type="gramStart"/>
       <w:r>
         <w:rPr>
           <w:rFonts w:ascii="CourierNewPSMT" w:hAnsi="CourierNewPSMT" w:cs="CourierNewPSMT"/>
@@ -11729,6 +12374,7 @@
         </w:rPr>
         <w:t>(</w:t>
       </w:r>
+      <w:proofErr w:type="gramEnd"/>
       <w:r>
         <w:rPr>
           <w:rFonts w:ascii="CourierNewPSMT" w:hAnsi="CourierNewPSMT" w:cs="CourierNewPSMT"/>
@@ -11859,6 +12505,7 @@
           <w:lang w:val="en-US"/>
         </w:rPr>
       </w:pPr>
+      <w:proofErr w:type="gramStart"/>
       <w:r>
         <w:rPr>
           <w:rFonts w:ascii="CourierNewPSMT" w:hAnsi="CourierNewPSMT" w:cs="CourierNewPSMT"/>
@@ -11899,7 +12546,18 @@
           <w:szCs w:val="20"/>
           <w:lang w:val="en-US"/>
         </w:rPr>
-        <w:t>();</w:t>
+        <w:t>(</w:t>
+      </w:r>
+      <w:proofErr w:type="gramEnd"/>
+      <w:r>
+        <w:rPr>
+          <w:rFonts w:ascii="CourierNewPSMT" w:hAnsi="CourierNewPSMT" w:cs="CourierNewPSMT"/>
+          <w:color w:val="006400"/>
+          <w:sz w:val="20"/>
+          <w:szCs w:val="20"/>
+          <w:lang w:val="en-US"/>
+        </w:rPr>
+        <w:t>);</w:t>
       </w:r>
     </w:p>
     <w:p>
@@ -11925,7 +12583,29 @@
           <w:szCs w:val="20"/>
           <w:lang w:val="en-US"/>
         </w:rPr>
-        <w:t>// The breakpoint hit message should be shown now</w:t>
+        <w:t xml:space="preserve">// </w:t>
+      </w:r>
+      <w:proofErr w:type="gramStart"/>
+      <w:r>
+        <w:rPr>
+          <w:rFonts w:ascii="CourierNewPSMT" w:hAnsi="CourierNewPSMT" w:cs="CourierNewPSMT"/>
+          <w:color w:val="008100"/>
+          <w:sz w:val="20"/>
+          <w:szCs w:val="20"/>
+          <w:lang w:val="en-US"/>
+        </w:rPr>
+        <w:t>The</w:t>
+      </w:r>
+      <w:proofErr w:type="gramEnd"/>
+      <w:r>
+        <w:rPr>
+          <w:rFonts w:ascii="CourierNewPSMT" w:hAnsi="CourierNewPSMT" w:cs="CourierNewPSMT"/>
+          <w:color w:val="008100"/>
+          <w:sz w:val="20"/>
+          <w:szCs w:val="20"/>
+          <w:lang w:val="en-US"/>
+        </w:rPr>
+        <w:t xml:space="preserve"> breakpoint hit message should be shown now</w:t>
       </w:r>
     </w:p>
     <w:p>
@@ -11969,6 +12649,7 @@
           <w:lang w:val="en-US"/>
         </w:rPr>
       </w:pPr>
+      <w:proofErr w:type="gramStart"/>
       <w:r>
         <w:rPr>
           <w:rFonts w:ascii="CourierNewPSMT" w:hAnsi="CourierNewPSMT" w:cs="CourierNewPSMT"/>
@@ -12011,6 +12692,7 @@
         </w:rPr>
         <w:t>(</w:t>
       </w:r>
+      <w:proofErr w:type="gramEnd"/>
       <w:r>
         <w:rPr>
           <w:rFonts w:ascii="CourierNewPSMT" w:hAnsi="CourierNewPSMT" w:cs="CourierNewPSMT"/>
@@ -12193,6 +12875,7 @@
         </w:rPr>
         <w:t xml:space="preserve"> </w:t>
       </w:r>
+      <w:proofErr w:type="gramStart"/>
       <w:r>
         <w:rPr>
           <w:rFonts w:ascii="CourierNewPSMT" w:hAnsi="CourierNewPSMT" w:cs="CourierNewPSMT"/>
@@ -12255,6 +12938,7 @@
         </w:rPr>
         <w:t>(</w:t>
       </w:r>
+      <w:proofErr w:type="gramEnd"/>
       <w:r>
         <w:rPr>
           <w:rFonts w:ascii="CourierNewPSMT" w:hAnsi="CourierNewPSMT" w:cs="CourierNewPSMT"/>
@@ -12291,6 +12975,7 @@
           <w:lang w:val="en-US"/>
         </w:rPr>
       </w:pPr>
+      <w:proofErr w:type="gramStart"/>
       <w:r>
         <w:rPr>
           <w:rFonts w:ascii="CourierNewPSMT" w:hAnsi="CourierNewPSMT" w:cs="CourierNewPSMT"/>
@@ -12333,6 +13018,7 @@
         </w:rPr>
         <w:t>(</w:t>
       </w:r>
+      <w:proofErr w:type="gramEnd"/>
       <w:r>
         <w:rPr>
           <w:rFonts w:ascii="CourierNewPSMT" w:hAnsi="CourierNewPSMT" w:cs="CourierNewPSMT"/>
@@ -12567,6 +13253,7 @@
           <w:lang w:val="en-US"/>
         </w:rPr>
       </w:pPr>
+      <w:proofErr w:type="gramStart"/>
       <w:r>
         <w:rPr>
           <w:rFonts w:ascii="CourierNewPSMT" w:hAnsi="CourierNewPSMT" w:cs="CourierNewPSMT"/>
@@ -12607,7 +13294,18 @@
           <w:szCs w:val="20"/>
           <w:lang w:val="en-US"/>
         </w:rPr>
-        <w:t>();</w:t>
+        <w:t>(</w:t>
+      </w:r>
+      <w:proofErr w:type="gramEnd"/>
+      <w:r>
+        <w:rPr>
+          <w:rFonts w:ascii="CourierNewPSMT" w:hAnsi="CourierNewPSMT" w:cs="CourierNewPSMT"/>
+          <w:color w:val="006400"/>
+          <w:sz w:val="20"/>
+          <w:szCs w:val="20"/>
+          <w:lang w:val="en-US"/>
+        </w:rPr>
+        <w:t>);</w:t>
       </w:r>
     </w:p>
     <w:p>
@@ -12692,11 +13390,33 @@
         </w:rPr>
         <w:t xml:space="preserve">• </w:t>
       </w:r>
-      <w:r>
-        <w:rPr>
-          <w:lang w:val="en-US"/>
-        </w:rPr>
-        <w:t>message = Hello World! (type: String)</w:t>
+      <w:proofErr w:type="gramStart"/>
+      <w:r>
+        <w:rPr>
+          <w:lang w:val="en-US"/>
+        </w:rPr>
+        <w:t>message</w:t>
+      </w:r>
+      <w:proofErr w:type="gramEnd"/>
+      <w:r>
+        <w:rPr>
+          <w:lang w:val="en-US"/>
+        </w:rPr>
+        <w:t xml:space="preserve"> = Hello World! (</w:t>
+      </w:r>
+      <w:proofErr w:type="gramStart"/>
+      <w:r>
+        <w:rPr>
+          <w:lang w:val="en-US"/>
+        </w:rPr>
+        <w:t>type</w:t>
+      </w:r>
+      <w:proofErr w:type="gramEnd"/>
+      <w:r>
+        <w:rPr>
+          <w:lang w:val="en-US"/>
+        </w:rPr>
+        <w:t>: String)</w:t>
       </w:r>
     </w:p>
     <w:p>
@@ -12741,8 +13461,16 @@
         <w:rPr>
           <w:lang w:val="en-US"/>
         </w:rPr>
-        <w:t>the design decision were</w:t>
-      </w:r>
+        <w:t xml:space="preserve">the design </w:t>
+      </w:r>
+      <w:proofErr w:type="gramStart"/>
+      <w:r>
+        <w:rPr>
+          <w:lang w:val="en-US"/>
+        </w:rPr>
+        <w:t>decision were</w:t>
+      </w:r>
+      <w:proofErr w:type="gramEnd"/>
       <w:r>
         <w:rPr>
           <w:lang w:val="en-US"/>
@@ -12875,6 +13603,7 @@
         </w:rPr>
         <w:t xml:space="preserve">= </w:t>
       </w:r>
+      <w:proofErr w:type="gramStart"/>
       <w:r>
         <w:rPr>
           <w:rFonts w:ascii="CourierNewPSMT" w:hAnsi="CourierNewPSMT" w:cs="CourierNewPSMT"/>
@@ -12937,6 +13666,7 @@
         </w:rPr>
         <w:t>(</w:t>
       </w:r>
+      <w:proofErr w:type="gramEnd"/>
       <w:r>
         <w:rPr>
           <w:rFonts w:ascii="CourierNewPSMT" w:hAnsi="CourierNewPSMT" w:cs="CourierNewPSMT"/>
@@ -12999,7 +13729,21 @@
         <w:rPr>
           <w:lang w:val="en-US"/>
         </w:rPr>
-        <w:t>invoke e.g. Value.AsString() to obtain the string representation of the value.</w:t>
+        <w:t xml:space="preserve">invoke e.g. </w:t>
+      </w:r>
+      <w:proofErr w:type="gramStart"/>
+      <w:r>
+        <w:rPr>
+          <w:lang w:val="en-US"/>
+        </w:rPr>
+        <w:t>Value.AsString(</w:t>
+      </w:r>
+      <w:proofErr w:type="gramEnd"/>
+      <w:r>
+        <w:rPr>
+          <w:lang w:val="en-US"/>
+        </w:rPr>
+        <w:t>) to obtain the string representation of the value.</w:t>
       </w:r>
     </w:p>
     <w:p>
@@ -14248,11 +14992,19 @@
           <w:lang w:val="en-US"/>
         </w:rPr>
       </w:pPr>
-      <w:r>
-        <w:rPr>
-          <w:lang w:val="en-US"/>
-        </w:rPr>
-        <w:t>interesting parts of Debugger.Core, why we decided to derive DebugType from System.Type (end of 2009).</w:t>
+      <w:proofErr w:type="gramStart"/>
+      <w:r>
+        <w:rPr>
+          <w:lang w:val="en-US"/>
+        </w:rPr>
+        <w:t>interesting</w:t>
+      </w:r>
+      <w:proofErr w:type="gramEnd"/>
+      <w:r>
+        <w:rPr>
+          <w:lang w:val="en-US"/>
+        </w:rPr>
+        <w:t xml:space="preserve"> parts of Debugger.Core, why we decided to derive DebugType from System.Type (end of 2009).</w:t>
       </w:r>
     </w:p>
     <w:p>
@@ -14348,7 +15100,21 @@
         <w:rPr>
           <w:lang w:val="en-US"/>
         </w:rPr>
-        <w:t>The API provided by the debugger to investigate the types in the debuggee is very easy to understand if one is familiar with Reflection. In fact, the API is exactly the same as reflection. The class DebugType implements the abstract class System.Type, so it has methods like GetProperties() and  GetMethods() which return System.Reflection.PropertyInfo, MethodInfo etc. They actually return debugger-specific implementations of these types but that is not a concern to the user.</w:t>
+        <w:t xml:space="preserve">The API provided by the debugger to investigate the types in the debuggee is very easy to understand if one is familiar with Reflection. In fact, the API is exactly the same as reflection. The class DebugType implements the abstract class System.Type, so it has methods like </w:t>
+      </w:r>
+      <w:proofErr w:type="gramStart"/>
+      <w:r>
+        <w:rPr>
+          <w:lang w:val="en-US"/>
+        </w:rPr>
+        <w:t>GetProperties(</w:t>
+      </w:r>
+      <w:proofErr w:type="gramEnd"/>
+      <w:r>
+        <w:rPr>
+          <w:lang w:val="en-US"/>
+        </w:rPr>
+        <w:t>) and  GetMethods() which return System.Reflection.PropertyInfo, MethodInfo etc. They actually return debugger-specific implementations of these types but that is not a concern to the user.</w:t>
       </w:r>
     </w:p>
     <w:p>
@@ -15208,7 +15974,14 @@
         <w:rPr>
           <w:lang w:val="en-US"/>
         </w:rPr>
-        <w:t xml:space="preserve">The last required feature </w:t>
+        <w:t xml:space="preserve">The last required </w:t>
+      </w:r>
+      <w:proofErr w:type="gramStart"/>
+      <w:r>
+        <w:rPr>
+          <w:lang w:val="en-US"/>
+        </w:rPr>
+        <w:t xml:space="preserve">feature </w:t>
       </w:r>
       <w:r>
         <w:rPr>
@@ -15216,6 +15989,7 @@
         </w:rPr>
         <w:t>are</w:t>
       </w:r>
+      <w:proofErr w:type="gramEnd"/>
       <w:r>
         <w:rPr>
           <w:lang w:val="en-US"/>
@@ -15572,7 +16346,21 @@
         <w:rPr>
           <w:lang w:val="en-US"/>
         </w:rPr>
-        <w:t xml:space="preserve"> approach we will take will be to completely rebuild, relayout and redraw the graph. Only when we will have the drawings of two subsequent graphs </w:t>
+        <w:t xml:space="preserve"> approach we will take will be to completely </w:t>
+      </w:r>
+      <w:proofErr w:type="gramStart"/>
+      <w:r>
+        <w:rPr>
+          <w:lang w:val="en-US"/>
+        </w:rPr>
+        <w:t>rebuild,</w:t>
+      </w:r>
+      <w:proofErr w:type="gramEnd"/>
+      <w:r>
+        <w:rPr>
+          <w:lang w:val="en-US"/>
+        </w:rPr>
+        <w:t xml:space="preserve"> relayout and redraw the graph. Only when we will have the drawings of two subsequent graphs </w:t>
       </w:r>
       <w:r>
         <w:rPr>
@@ -15699,7 +16487,14 @@
         <w:rPr>
           <w:lang w:val="en-US"/>
         </w:rPr>
-        <w:t>Definition: Object graph is an oriented graph. Its vertices are in-memory instances. There is an oriented edge from v</w:t>
+        <w:t xml:space="preserve">Definition: Object graph is an oriented graph. Its vertices are in-memory instances. There is an oriented edge from </w:t>
+      </w:r>
+      <w:proofErr w:type="gramStart"/>
+      <w:r>
+        <w:rPr>
+          <w:lang w:val="en-US"/>
+        </w:rPr>
+        <w:t>v</w:t>
       </w:r>
       <w:r>
         <w:rPr>
@@ -15708,6 +16503,7 @@
         </w:rPr>
         <w:t>A</w:t>
       </w:r>
+      <w:proofErr w:type="gramEnd"/>
       <w:r>
         <w:rPr>
           <w:lang w:val="en-US"/>
@@ -15864,12 +16660,14 @@
           <w:lang w:val="en-US"/>
         </w:rPr>
       </w:pPr>
+      <w:proofErr w:type="gramStart"/>
       <w:r>
         <w:rPr>
           <w:lang w:val="en-US"/>
         </w:rPr>
         <w:t>value</w:t>
       </w:r>
+      <w:proofErr w:type="gramEnd"/>
       <w:r>
         <w:rPr>
           <w:lang w:val="en-US"/>
@@ -15896,11 +16694,19 @@
           <w:lang w:val="en-US"/>
         </w:rPr>
       </w:pPr>
-      <w:r>
-        <w:rPr>
-          <w:lang w:val="en-US"/>
-        </w:rPr>
-        <w:t>graph = MakeGraph(</w:t>
+      <w:proofErr w:type="gramStart"/>
+      <w:r>
+        <w:rPr>
+          <w:lang w:val="en-US"/>
+        </w:rPr>
+        <w:t>graph</w:t>
+      </w:r>
+      <w:proofErr w:type="gramEnd"/>
+      <w:r>
+        <w:rPr>
+          <w:lang w:val="en-US"/>
+        </w:rPr>
+        <w:t xml:space="preserve"> = MakeGraph(</w:t>
       </w:r>
       <w:r>
         <w:rPr>
@@ -15928,12 +16734,14 @@
           <w:lang w:val="en-US"/>
         </w:rPr>
       </w:pPr>
+      <w:proofErr w:type="gramStart"/>
       <w:r>
         <w:rPr>
           <w:lang w:val="en-US"/>
         </w:rPr>
         <w:t>MakeGraph(</w:t>
       </w:r>
+      <w:proofErr w:type="gramEnd"/>
       <w:r>
         <w:rPr>
           <w:lang w:val="en-US"/>
@@ -15959,12 +16767,14 @@
         </w:rPr>
         <w:t xml:space="preserve">  </w:t>
       </w:r>
+      <w:proofErr w:type="gramStart"/>
       <w:r>
         <w:rPr>
           <w:lang w:val="en-US"/>
         </w:rPr>
         <w:t>node</w:t>
       </w:r>
+      <w:proofErr w:type="gramEnd"/>
       <w:r>
         <w:rPr>
           <w:lang w:val="en-US"/>
@@ -15994,7 +16804,21 @@
         <w:rPr>
           <w:lang w:val="en-US"/>
         </w:rPr>
-        <w:t xml:space="preserve">  foreach reference in </w:t>
+        <w:t xml:space="preserve">  </w:t>
+      </w:r>
+      <w:proofErr w:type="gramStart"/>
+      <w:r>
+        <w:rPr>
+          <w:lang w:val="en-US"/>
+        </w:rPr>
+        <w:t>foreach</w:t>
+      </w:r>
+      <w:proofErr w:type="gramEnd"/>
+      <w:r>
+        <w:rPr>
+          <w:lang w:val="en-US"/>
+        </w:rPr>
+        <w:t xml:space="preserve"> reference in </w:t>
       </w:r>
       <w:r>
         <w:rPr>
@@ -16032,7 +16856,21 @@
         <w:rPr>
           <w:lang w:val="en-US"/>
         </w:rPr>
-        <w:t xml:space="preserve">    existingNode = Get</w:t>
+        <w:t xml:space="preserve">    </w:t>
+      </w:r>
+      <w:proofErr w:type="gramStart"/>
+      <w:r>
+        <w:rPr>
+          <w:lang w:val="en-US"/>
+        </w:rPr>
+        <w:t>existingNode</w:t>
+      </w:r>
+      <w:proofErr w:type="gramEnd"/>
+      <w:r>
+        <w:rPr>
+          <w:lang w:val="en-US"/>
+        </w:rPr>
+        <w:t xml:space="preserve"> = Get</w:t>
       </w:r>
       <w:r>
         <w:rPr>
@@ -16057,7 +16895,21 @@
         <w:rPr>
           <w:lang w:val="en-US"/>
         </w:rPr>
-        <w:t xml:space="preserve">    if existingNode != null then MakeEdge(</w:t>
+        <w:t xml:space="preserve">    </w:t>
+      </w:r>
+      <w:proofErr w:type="gramStart"/>
+      <w:r>
+        <w:rPr>
+          <w:lang w:val="en-US"/>
+        </w:rPr>
+        <w:t>if</w:t>
+      </w:r>
+      <w:proofErr w:type="gramEnd"/>
+      <w:r>
+        <w:rPr>
+          <w:lang w:val="en-US"/>
+        </w:rPr>
+        <w:t xml:space="preserve"> existingNode != null then MakeEdge(</w:t>
       </w:r>
       <w:r>
         <w:rPr>
@@ -16082,7 +16934,21 @@
         <w:rPr>
           <w:lang w:val="en-US"/>
         </w:rPr>
-        <w:t xml:space="preserve">    else MakeEdge(</w:t>
+        <w:t xml:space="preserve">    </w:t>
+      </w:r>
+      <w:proofErr w:type="gramStart"/>
+      <w:r>
+        <w:rPr>
+          <w:lang w:val="en-US"/>
+        </w:rPr>
+        <w:t>else</w:t>
+      </w:r>
+      <w:proofErr w:type="gramEnd"/>
+      <w:r>
+        <w:rPr>
+          <w:lang w:val="en-US"/>
+        </w:rPr>
+        <w:t xml:space="preserve"> MakeEdge(</w:t>
       </w:r>
       <w:r>
         <w:rPr>
@@ -16348,13 +17214,27 @@
         <w:rPr>
           <w:lang w:val="en-US"/>
         </w:rPr>
-        <w:t>created for this instance</w:t>
-      </w:r>
-      <w:r>
-        <w:rPr>
-          <w:lang w:val="en-US"/>
-        </w:rPr>
-        <w:t>, or null if we haven’t seen this instance yet.</w:t>
+        <w:t xml:space="preserve">created for this </w:t>
+      </w:r>
+      <w:proofErr w:type="gramStart"/>
+      <w:r>
+        <w:rPr>
+          <w:lang w:val="en-US"/>
+        </w:rPr>
+        <w:t>instance</w:t>
+      </w:r>
+      <w:r>
+        <w:rPr>
+          <w:lang w:val="en-US"/>
+        </w:rPr>
+        <w:t>,</w:t>
+      </w:r>
+      <w:proofErr w:type="gramEnd"/>
+      <w:r>
+        <w:rPr>
+          <w:lang w:val="en-US"/>
+        </w:rPr>
+        <w:t xml:space="preserve"> or null if we haven’t seen this instance yet.</w:t>
       </w:r>
       <w:r>
         <w:rPr>
@@ -16654,11 +17534,19 @@
           <w:lang w:val="en-US"/>
         </w:rPr>
       </w:pPr>
-      <w:r>
-        <w:rPr>
-          <w:lang w:val="en-US"/>
-        </w:rPr>
-        <w:t>MakeGraph(value):</w:t>
+      <w:proofErr w:type="gramStart"/>
+      <w:r>
+        <w:rPr>
+          <w:lang w:val="en-US"/>
+        </w:rPr>
+        <w:t>MakeGraph(</w:t>
+      </w:r>
+      <w:proofErr w:type="gramEnd"/>
+      <w:r>
+        <w:rPr>
+          <w:lang w:val="en-US"/>
+        </w:rPr>
+        <w:t>value):</w:t>
       </w:r>
       <w:r>
         <w:rPr>
@@ -16690,20 +17578,48 @@
         <w:rPr>
           <w:lang w:val="en-US"/>
         </w:rPr>
-        <w:t xml:space="preserve">  node = MakeNode(value)</w:t>
-      </w:r>
-    </w:p>
-    <w:p>
-      <w:pPr>
-        <w:rPr>
-          <w:lang w:val="en-US"/>
-        </w:rPr>
-      </w:pPr>
-      <w:r>
-        <w:rPr>
-          <w:lang w:val="en-US"/>
-        </w:rPr>
-        <w:t xml:space="preserve">  foreach reference in </w:t>
+        <w:t xml:space="preserve">  </w:t>
+      </w:r>
+      <w:proofErr w:type="gramStart"/>
+      <w:r>
+        <w:rPr>
+          <w:lang w:val="en-US"/>
+        </w:rPr>
+        <w:t>node</w:t>
+      </w:r>
+      <w:proofErr w:type="gramEnd"/>
+      <w:r>
+        <w:rPr>
+          <w:lang w:val="en-US"/>
+        </w:rPr>
+        <w:t xml:space="preserve"> = MakeNode(value)</w:t>
+      </w:r>
+    </w:p>
+    <w:p>
+      <w:pPr>
+        <w:rPr>
+          <w:lang w:val="en-US"/>
+        </w:rPr>
+      </w:pPr>
+      <w:r>
+        <w:rPr>
+          <w:lang w:val="en-US"/>
+        </w:rPr>
+        <w:t xml:space="preserve">  </w:t>
+      </w:r>
+      <w:proofErr w:type="gramStart"/>
+      <w:r>
+        <w:rPr>
+          <w:lang w:val="en-US"/>
+        </w:rPr>
+        <w:t>foreach</w:t>
+      </w:r>
+      <w:proofErr w:type="gramEnd"/>
+      <w:r>
+        <w:rPr>
+          <w:lang w:val="en-US"/>
+        </w:rPr>
+        <w:t xml:space="preserve"> reference in </w:t>
       </w:r>
       <w:r>
         <w:rPr>
@@ -16729,54 +17645,98 @@
         <w:rPr>
           <w:lang w:val="en-US"/>
         </w:rPr>
-        <w:t xml:space="preserve">    existingNode = GetSeenNode(reference)</w:t>
-      </w:r>
-    </w:p>
-    <w:p>
-      <w:pPr>
-        <w:rPr>
-          <w:lang w:val="en-US"/>
-        </w:rPr>
-      </w:pPr>
-      <w:r>
-        <w:rPr>
-          <w:lang w:val="en-US"/>
-        </w:rPr>
-        <w:t xml:space="preserve">    if existingNode != null then MakeEdge(node, existingNode)</w:t>
-      </w:r>
-    </w:p>
-    <w:p>
-      <w:pPr>
-        <w:rPr>
-          <w:lang w:val="en-US"/>
-        </w:rPr>
-      </w:pPr>
-      <w:r>
-        <w:rPr>
-          <w:lang w:val="en-US"/>
-        </w:rPr>
-        <w:t xml:space="preserve">    else MakeEdge(node, MakeGraph(reference))</w:t>
-      </w:r>
-    </w:p>
-    <w:p>
-      <w:pPr>
-        <w:rPr>
-          <w:lang w:val="en-US"/>
-        </w:rPr>
-      </w:pPr>
-    </w:p>
-    <w:p>
-      <w:pPr>
-        <w:rPr>
-          <w:lang w:val="en-US"/>
-        </w:rPr>
-      </w:pPr>
+        <w:t xml:space="preserve">    </w:t>
+      </w:r>
+      <w:proofErr w:type="gramStart"/>
+      <w:r>
+        <w:rPr>
+          <w:lang w:val="en-US"/>
+        </w:rPr>
+        <w:t>existingNode</w:t>
+      </w:r>
+      <w:proofErr w:type="gramEnd"/>
+      <w:r>
+        <w:rPr>
+          <w:lang w:val="en-US"/>
+        </w:rPr>
+        <w:t xml:space="preserve"> = GetSeenNode(reference)</w:t>
+      </w:r>
+    </w:p>
+    <w:p>
+      <w:pPr>
+        <w:rPr>
+          <w:lang w:val="en-US"/>
+        </w:rPr>
+      </w:pPr>
+      <w:r>
+        <w:rPr>
+          <w:lang w:val="en-US"/>
+        </w:rPr>
+        <w:t xml:space="preserve">    </w:t>
+      </w:r>
+      <w:proofErr w:type="gramStart"/>
+      <w:r>
+        <w:rPr>
+          <w:lang w:val="en-US"/>
+        </w:rPr>
+        <w:t>if</w:t>
+      </w:r>
+      <w:proofErr w:type="gramEnd"/>
+      <w:r>
+        <w:rPr>
+          <w:lang w:val="en-US"/>
+        </w:rPr>
+        <w:t xml:space="preserve"> existingNode != null then MakeEdge(node, existingNode)</w:t>
+      </w:r>
+    </w:p>
+    <w:p>
+      <w:pPr>
+        <w:rPr>
+          <w:lang w:val="en-US"/>
+        </w:rPr>
+      </w:pPr>
+      <w:r>
+        <w:rPr>
+          <w:lang w:val="en-US"/>
+        </w:rPr>
+        <w:t xml:space="preserve">    </w:t>
+      </w:r>
+      <w:proofErr w:type="gramStart"/>
+      <w:r>
+        <w:rPr>
+          <w:lang w:val="en-US"/>
+        </w:rPr>
+        <w:t>else</w:t>
+      </w:r>
+      <w:proofErr w:type="gramEnd"/>
+      <w:r>
+        <w:rPr>
+          <w:lang w:val="en-US"/>
+        </w:rPr>
+        <w:t xml:space="preserve"> MakeEdge(node, MakeGraph(reference))</w:t>
+      </w:r>
+    </w:p>
+    <w:p>
+      <w:pPr>
+        <w:rPr>
+          <w:lang w:val="en-US"/>
+        </w:rPr>
+      </w:pPr>
+    </w:p>
+    <w:p>
+      <w:pPr>
+        <w:rPr>
+          <w:lang w:val="en-US"/>
+        </w:rPr>
+      </w:pPr>
+      <w:proofErr w:type="gramStart"/>
       <w:r>
         <w:rPr>
           <w:lang w:val="en-US"/>
         </w:rPr>
         <w:t>GetSeenNode(</w:t>
       </w:r>
+      <w:proofErr w:type="gramEnd"/>
       <w:r>
         <w:rPr>
           <w:lang w:val="en-US"/>
@@ -16796,11 +17756,19 @@
           <w:lang w:val="en-US"/>
         </w:rPr>
       </w:pPr>
-      <w:r>
-        <w:rPr>
-          <w:lang w:val="en-US"/>
-        </w:rPr>
-        <w:t xml:space="preserve">foreach </w:t>
+      <w:proofErr w:type="gramStart"/>
+      <w:r>
+        <w:rPr>
+          <w:lang w:val="en-US"/>
+        </w:rPr>
+        <w:t>foreach</w:t>
+      </w:r>
+      <w:proofErr w:type="gramEnd"/>
+      <w:r>
+        <w:rPr>
+          <w:lang w:val="en-US"/>
+        </w:rPr>
+        <w:t xml:space="preserve"> </w:t>
       </w:r>
       <w:r>
         <w:rPr>
@@ -16819,33 +17787,69 @@
         <w:rPr>
           <w:lang w:val="en-US"/>
         </w:rPr>
-        <w:t xml:space="preserve">  if Evaluate(BinaryOperatorExpression(op.Equals, node.Expression, expr))</w:t>
-      </w:r>
-    </w:p>
-    <w:p>
-      <w:pPr>
-        <w:rPr>
-          <w:lang w:val="en-US"/>
-        </w:rPr>
-      </w:pPr>
-      <w:r>
-        <w:rPr>
-          <w:lang w:val="en-US"/>
-        </w:rPr>
-        <w:t xml:space="preserve">    return node</w:t>
-      </w:r>
-    </w:p>
-    <w:p>
-      <w:pPr>
-        <w:rPr>
-          <w:lang w:val="en-US"/>
-        </w:rPr>
-      </w:pPr>
-      <w:r>
-        <w:rPr>
-          <w:lang w:val="en-US"/>
-        </w:rPr>
-        <w:t>return null</w:t>
+        <w:t xml:space="preserve">  </w:t>
+      </w:r>
+      <w:proofErr w:type="gramStart"/>
+      <w:r>
+        <w:rPr>
+          <w:lang w:val="en-US"/>
+        </w:rPr>
+        <w:t>if</w:t>
+      </w:r>
+      <w:proofErr w:type="gramEnd"/>
+      <w:r>
+        <w:rPr>
+          <w:lang w:val="en-US"/>
+        </w:rPr>
+        <w:t xml:space="preserve"> Evaluate(BinaryOperatorExpression(op.Equals, node.Expression, expr))</w:t>
+      </w:r>
+    </w:p>
+    <w:p>
+      <w:pPr>
+        <w:rPr>
+          <w:lang w:val="en-US"/>
+        </w:rPr>
+      </w:pPr>
+      <w:r>
+        <w:rPr>
+          <w:lang w:val="en-US"/>
+        </w:rPr>
+        <w:t xml:space="preserve">    </w:t>
+      </w:r>
+      <w:proofErr w:type="gramStart"/>
+      <w:r>
+        <w:rPr>
+          <w:lang w:val="en-US"/>
+        </w:rPr>
+        <w:t>return</w:t>
+      </w:r>
+      <w:proofErr w:type="gramEnd"/>
+      <w:r>
+        <w:rPr>
+          <w:lang w:val="en-US"/>
+        </w:rPr>
+        <w:t xml:space="preserve"> node</w:t>
+      </w:r>
+    </w:p>
+    <w:p>
+      <w:pPr>
+        <w:rPr>
+          <w:lang w:val="en-US"/>
+        </w:rPr>
+      </w:pPr>
+      <w:proofErr w:type="gramStart"/>
+      <w:r>
+        <w:rPr>
+          <w:lang w:val="en-US"/>
+        </w:rPr>
+        <w:t>return</w:t>
+      </w:r>
+      <w:proofErr w:type="gramEnd"/>
+      <w:r>
+        <w:rPr>
+          <w:lang w:val="en-US"/>
+        </w:rPr>
+        <w:t xml:space="preserve"> null</w:t>
       </w:r>
     </w:p>
     <w:p>
@@ -16906,7 +17910,14 @@
         <w:rPr>
           <w:lang w:val="en-US"/>
         </w:rPr>
-        <w:t>. E</w:t>
+        <w:t xml:space="preserve">. </w:t>
+      </w:r>
+      <w:proofErr w:type="gramStart"/>
+      <w:r>
+        <w:rPr>
+          <w:lang w:val="en-US"/>
+        </w:rPr>
+        <w:t>E</w:t>
       </w:r>
       <w:r>
         <w:rPr>
@@ -16918,7 +17929,14 @@
         <w:rPr>
           <w:lang w:val="en-US"/>
         </w:rPr>
-        <w:t>. We</w:t>
+        <w:t>.</w:t>
+      </w:r>
+      <w:proofErr w:type="gramEnd"/>
+      <w:r>
+        <w:rPr>
+          <w:lang w:val="en-US"/>
+        </w:rPr>
+        <w:t xml:space="preserve"> We</w:t>
       </w:r>
       <w:r>
         <w:rPr>
@@ -16930,13 +17948,27 @@
         <w:rPr>
           <w:lang w:val="en-US"/>
         </w:rPr>
-        <w:t xml:space="preserve"> call GetSeenNode</w:t>
-      </w:r>
-      <w:r>
-        <w:rPr>
-          <w:lang w:val="en-US"/>
-        </w:rPr>
-        <w:t>(“foo.bar.Name”)</w:t>
+        <w:t xml:space="preserve"> call </w:t>
+      </w:r>
+      <w:proofErr w:type="gramStart"/>
+      <w:r>
+        <w:rPr>
+          <w:lang w:val="en-US"/>
+        </w:rPr>
+        <w:t>GetSeenNode</w:t>
+      </w:r>
+      <w:r>
+        <w:rPr>
+          <w:lang w:val="en-US"/>
+        </w:rPr>
+        <w:t>(</w:t>
+      </w:r>
+      <w:proofErr w:type="gramEnd"/>
+      <w:r>
+        <w:rPr>
+          <w:lang w:val="en-US"/>
+        </w:rPr>
+        <w:t>“foo.bar.Name”)</w:t>
       </w:r>
       <w:r>
         <w:rPr>
@@ -16972,7 +18004,21 @@
         <w:rPr>
           <w:lang w:val="en-US"/>
         </w:rPr>
-        <w:t xml:space="preserve"> (trying to evaluate “foo.bar.Name == e{1..n}</w:t>
+        <w:t xml:space="preserve"> (trying to evaluate “foo.bar.Name == </w:t>
+      </w:r>
+      <w:proofErr w:type="gramStart"/>
+      <w:r>
+        <w:rPr>
+          <w:lang w:val="en-US"/>
+        </w:rPr>
+        <w:t>e{</w:t>
+      </w:r>
+      <w:proofErr w:type="gramEnd"/>
+      <w:r>
+        <w:rPr>
+          <w:lang w:val="en-US"/>
+        </w:rPr>
+        <w:t>1..n}</w:t>
       </w:r>
       <w:r>
         <w:rPr>
@@ -17016,6 +18062,7 @@
         </w:rPr>
         <w:t xml:space="preserve">expressions </w:t>
       </w:r>
+      <w:proofErr w:type="gramStart"/>
       <w:r>
         <w:rPr>
           <w:i/>
@@ -17027,7 +18074,14 @@
         <w:rPr>
           <w:lang w:val="en-US"/>
         </w:rPr>
-        <w:t xml:space="preserve"> and </w:t>
+        <w:t xml:space="preserve"> and</w:t>
+      </w:r>
+      <w:proofErr w:type="gramEnd"/>
+      <w:r>
+        <w:rPr>
+          <w:lang w:val="en-US"/>
+        </w:rPr>
+        <w:t xml:space="preserve"> </w:t>
       </w:r>
       <w:r>
         <w:rPr>
@@ -17108,7 +18162,21 @@
         <w:rPr>
           <w:lang w:val="en-US"/>
         </w:rPr>
-        <w:t xml:space="preserve"> number of Evaluate calls in O(n</w:t>
+        <w:t xml:space="preserve"> number of Evaluate calls in </w:t>
+      </w:r>
+      <w:proofErr w:type="gramStart"/>
+      <w:r>
+        <w:rPr>
+          <w:lang w:val="en-US"/>
+        </w:rPr>
+        <w:t>O(</w:t>
+      </w:r>
+      <w:proofErr w:type="gramEnd"/>
+      <w:r>
+        <w:rPr>
+          <w:lang w:val="en-US"/>
+        </w:rPr>
+        <w:t>n</w:t>
       </w:r>
       <w:r>
         <w:rPr>
@@ -17396,7 +18464,21 @@
         <w:rPr>
           <w:lang w:val="en-US"/>
         </w:rPr>
-        <w:t>evaluating an expression “new Dictionary()”)</w:t>
+        <w:t xml:space="preserve">evaluating an expression “new </w:t>
+      </w:r>
+      <w:proofErr w:type="gramStart"/>
+      <w:r>
+        <w:rPr>
+          <w:lang w:val="en-US"/>
+        </w:rPr>
+        <w:t>Dictionary(</w:t>
+      </w:r>
+      <w:proofErr w:type="gramEnd"/>
+      <w:r>
+        <w:rPr>
+          <w:lang w:val="en-US"/>
+        </w:rPr>
+        <w:t>)”)</w:t>
       </w:r>
       <w:r>
         <w:rPr>
@@ -17438,7 +18520,35 @@
         <w:rPr>
           <w:lang w:val="en-US"/>
         </w:rPr>
-        <w:t xml:space="preserve"> them to the Dictionary in the debuggee (by evaluating an expression such as “dict.Add(instance)”). To check if an instance has already been seen, we would evaluate “dict.TryGetValue(out instance)” which would give us our integer identifier which we could use to </w:t>
+        <w:t xml:space="preserve"> them to the Dictionary in the debuggee (by evaluating an expression such as “</w:t>
+      </w:r>
+      <w:proofErr w:type="gramStart"/>
+      <w:r>
+        <w:rPr>
+          <w:lang w:val="en-US"/>
+        </w:rPr>
+        <w:t>dict.Add(</w:t>
+      </w:r>
+      <w:proofErr w:type="gramEnd"/>
+      <w:r>
+        <w:rPr>
+          <w:lang w:val="en-US"/>
+        </w:rPr>
+        <w:t>instance)”). To check if an instance has already been seen, we would evaluate “</w:t>
+      </w:r>
+      <w:proofErr w:type="gramStart"/>
+      <w:r>
+        <w:rPr>
+          <w:lang w:val="en-US"/>
+        </w:rPr>
+        <w:t>dict.TryGetValue(</w:t>
+      </w:r>
+      <w:proofErr w:type="gramEnd"/>
+      <w:r>
+        <w:rPr>
+          <w:lang w:val="en-US"/>
+        </w:rPr>
+        <w:t xml:space="preserve">out instance)” which would give us our integer identifier which we could use to </w:t>
       </w:r>
       <w:r>
         <w:rPr>
@@ -18056,7 +19166,21 @@
         <w:rPr>
           <w:lang w:val="en-US"/>
         </w:rPr>
-        <w:t xml:space="preserve"> and it is accessible from managed code through Object.GetHashCode() method. User can override this method but the original runtime-assigned hash code </w:t>
+        <w:t xml:space="preserve"> and it is accessible from managed code through </w:t>
+      </w:r>
+      <w:proofErr w:type="gramStart"/>
+      <w:r>
+        <w:rPr>
+          <w:lang w:val="en-US"/>
+        </w:rPr>
+        <w:t>Object.GetHashCode(</w:t>
+      </w:r>
+      <w:proofErr w:type="gramEnd"/>
+      <w:r>
+        <w:rPr>
+          <w:lang w:val="en-US"/>
+        </w:rPr>
+        <w:t xml:space="preserve">) method. User can override this method but the original runtime-assigned hash code </w:t>
       </w:r>
       <w:r>
         <w:rPr>
@@ -18076,12 +19200,14 @@
         </w:rPr>
         <w:t xml:space="preserve">the </w:t>
       </w:r>
+      <w:proofErr w:type="gramStart"/>
       <w:r>
         <w:rPr>
           <w:lang w:val="en-US"/>
         </w:rPr>
         <w:t>RuntimeHelpers.GetHashCode(</w:t>
       </w:r>
+      <w:proofErr w:type="gramEnd"/>
       <w:r>
         <w:rPr>
           <w:lang w:val="en-US"/>
@@ -18219,6 +19345,7 @@
           <w:lang w:val="en-US" w:eastAsia="cs-CZ"/>
         </w:rPr>
       </w:pPr>
+      <w:proofErr w:type="gramStart"/>
       <w:r>
         <w:rPr>
           <w:rFonts w:ascii="Courier New" w:eastAsia="Times New Roman" w:hAnsi="Courier New" w:cs="Courier New"/>
@@ -18226,7 +19353,17 @@
           <w:szCs w:val="16"/>
           <w:lang w:val="en-US" w:eastAsia="cs-CZ"/>
         </w:rPr>
-        <w:t>hashtable: 'hashCode' -&gt; (list of objects with hash code == 'hashCode')</w:t>
+        <w:t>hashtable</w:t>
+      </w:r>
+      <w:proofErr w:type="gramEnd"/>
+      <w:r>
+        <w:rPr>
+          <w:rFonts w:ascii="Courier New" w:eastAsia="Times New Roman" w:hAnsi="Courier New" w:cs="Courier New"/>
+          <w:sz w:val="16"/>
+          <w:szCs w:val="16"/>
+          <w:lang w:val="en-US" w:eastAsia="cs-CZ"/>
+        </w:rPr>
+        <w:t>: 'hashCode' -&gt; (list of objects with hash code == 'hashCode')</w:t>
       </w:r>
     </w:p>
     <w:p>
@@ -18269,6 +19406,7 @@
           <w:lang w:val="en-US"/>
         </w:rPr>
       </w:pPr>
+      <w:proofErr w:type="gramStart"/>
       <w:r>
         <w:rPr>
           <w:rFonts w:ascii="Courier New" w:hAnsi="Courier New" w:cs="Courier New"/>
@@ -18276,39 +19414,39 @@
           <w:szCs w:val="16"/>
           <w:lang w:val="en-US"/>
         </w:rPr>
-        <w:t>MakeGraph(root):</w:t>
-      </w:r>
-    </w:p>
-    <w:p>
-      <w:pPr>
-        <w:jc w:val="left"/>
+        <w:t>MakeGraph(</w:t>
+      </w:r>
+      <w:proofErr w:type="gramEnd"/>
+      <w:r>
         <w:rPr>
           <w:rFonts w:ascii="Courier New" w:hAnsi="Courier New" w:cs="Courier New"/>
           <w:sz w:val="16"/>
           <w:szCs w:val="16"/>
           <w:lang w:val="en-US"/>
         </w:rPr>
-      </w:pPr>
-      <w:r>
+        <w:t>root):</w:t>
+      </w:r>
+    </w:p>
+    <w:p>
+      <w:pPr>
+        <w:jc w:val="left"/>
         <w:rPr>
           <w:rFonts w:ascii="Courier New" w:hAnsi="Courier New" w:cs="Courier New"/>
           <w:sz w:val="16"/>
           <w:szCs w:val="16"/>
           <w:lang w:val="en-US"/>
         </w:rPr>
-        <w:t xml:space="preserve">  rootNode = MakeNode(root)</w:t>
-      </w:r>
-    </w:p>
-    <w:p>
-      <w:pPr>
-        <w:jc w:val="left"/>
+      </w:pPr>
+      <w:r>
         <w:rPr>
           <w:rFonts w:ascii="Courier New" w:hAnsi="Courier New" w:cs="Courier New"/>
           <w:sz w:val="16"/>
           <w:szCs w:val="16"/>
           <w:lang w:val="en-US"/>
         </w:rPr>
-      </w:pPr>
+        <w:t xml:space="preserve">  </w:t>
+      </w:r>
+      <w:proofErr w:type="gramStart"/>
       <w:r>
         <w:rPr>
           <w:rFonts w:ascii="Courier New" w:hAnsi="Courier New" w:cs="Courier New"/>
@@ -18316,7 +19454,57 @@
           <w:szCs w:val="16"/>
           <w:lang w:val="en-US"/>
         </w:rPr>
-        <w:t xml:space="preserve">  foreach reference in </w:t>
+        <w:t>rootNode</w:t>
+      </w:r>
+      <w:proofErr w:type="gramEnd"/>
+      <w:r>
+        <w:rPr>
+          <w:rFonts w:ascii="Courier New" w:hAnsi="Courier New" w:cs="Courier New"/>
+          <w:sz w:val="16"/>
+          <w:szCs w:val="16"/>
+          <w:lang w:val="en-US"/>
+        </w:rPr>
+        <w:t xml:space="preserve"> = MakeNode(root)</w:t>
+      </w:r>
+    </w:p>
+    <w:p>
+      <w:pPr>
+        <w:jc w:val="left"/>
+        <w:rPr>
+          <w:rFonts w:ascii="Courier New" w:hAnsi="Courier New" w:cs="Courier New"/>
+          <w:sz w:val="16"/>
+          <w:szCs w:val="16"/>
+          <w:lang w:val="en-US"/>
+        </w:rPr>
+      </w:pPr>
+      <w:r>
+        <w:rPr>
+          <w:rFonts w:ascii="Courier New" w:hAnsi="Courier New" w:cs="Courier New"/>
+          <w:sz w:val="16"/>
+          <w:szCs w:val="16"/>
+          <w:lang w:val="en-US"/>
+        </w:rPr>
+        <w:t xml:space="preserve">  </w:t>
+      </w:r>
+      <w:proofErr w:type="gramStart"/>
+      <w:r>
+        <w:rPr>
+          <w:rFonts w:ascii="Courier New" w:hAnsi="Courier New" w:cs="Courier New"/>
+          <w:sz w:val="16"/>
+          <w:szCs w:val="16"/>
+          <w:lang w:val="en-US"/>
+        </w:rPr>
+        <w:t>foreach</w:t>
+      </w:r>
+      <w:proofErr w:type="gramEnd"/>
+      <w:r>
+        <w:rPr>
+          <w:rFonts w:ascii="Courier New" w:hAnsi="Courier New" w:cs="Courier New"/>
+          <w:sz w:val="16"/>
+          <w:szCs w:val="16"/>
+          <w:lang w:val="en-US"/>
+        </w:rPr>
+        <w:t xml:space="preserve"> reference in </w:t>
       </w:r>
       <w:r>
         <w:rPr>
@@ -18355,19 +19543,19 @@
           <w:szCs w:val="16"/>
           <w:lang w:val="en-US"/>
         </w:rPr>
-        <w:t xml:space="preserve">    existingNode = GetSeenNode(reference)</w:t>
-      </w:r>
-    </w:p>
-    <w:p>
-      <w:pPr>
-        <w:jc w:val="left"/>
+        <w:t xml:space="preserve">    </w:t>
+      </w:r>
+      <w:proofErr w:type="gramStart"/>
+      <w:r>
         <w:rPr>
           <w:rFonts w:ascii="Courier New" w:hAnsi="Courier New" w:cs="Courier New"/>
           <w:sz w:val="16"/>
           <w:szCs w:val="16"/>
           <w:lang w:val="en-US"/>
         </w:rPr>
-      </w:pPr>
+        <w:t>existingNode</w:t>
+      </w:r>
+      <w:proofErr w:type="gramEnd"/>
       <w:r>
         <w:rPr>
           <w:rFonts w:ascii="Courier New" w:hAnsi="Courier New" w:cs="Courier New"/>
@@ -18375,7 +19563,7 @@
           <w:szCs w:val="16"/>
           <w:lang w:val="en-US"/>
         </w:rPr>
-        <w:t xml:space="preserve">    if existingNode != null then MakeEdge(rootNode, existingNode)</w:t>
+        <w:t xml:space="preserve"> = GetSeenNode(reference)</w:t>
       </w:r>
     </w:p>
     <w:p>
@@ -18395,7 +19583,67 @@
           <w:szCs w:val="16"/>
           <w:lang w:val="en-US"/>
         </w:rPr>
-        <w:t xml:space="preserve">    else MakeEdge(rootNode, MakeGraph(reference))</w:t>
+        <w:t xml:space="preserve">    </w:t>
+      </w:r>
+      <w:proofErr w:type="gramStart"/>
+      <w:r>
+        <w:rPr>
+          <w:rFonts w:ascii="Courier New" w:hAnsi="Courier New" w:cs="Courier New"/>
+          <w:sz w:val="16"/>
+          <w:szCs w:val="16"/>
+          <w:lang w:val="en-US"/>
+        </w:rPr>
+        <w:t>if</w:t>
+      </w:r>
+      <w:proofErr w:type="gramEnd"/>
+      <w:r>
+        <w:rPr>
+          <w:rFonts w:ascii="Courier New" w:hAnsi="Courier New" w:cs="Courier New"/>
+          <w:sz w:val="16"/>
+          <w:szCs w:val="16"/>
+          <w:lang w:val="en-US"/>
+        </w:rPr>
+        <w:t xml:space="preserve"> existingNode != null then MakeEdge(rootNode, existingNode)</w:t>
+      </w:r>
+    </w:p>
+    <w:p>
+      <w:pPr>
+        <w:jc w:val="left"/>
+        <w:rPr>
+          <w:rFonts w:ascii="Courier New" w:hAnsi="Courier New" w:cs="Courier New"/>
+          <w:sz w:val="16"/>
+          <w:szCs w:val="16"/>
+          <w:lang w:val="en-US"/>
+        </w:rPr>
+      </w:pPr>
+      <w:r>
+        <w:rPr>
+          <w:rFonts w:ascii="Courier New" w:hAnsi="Courier New" w:cs="Courier New"/>
+          <w:sz w:val="16"/>
+          <w:szCs w:val="16"/>
+          <w:lang w:val="en-US"/>
+        </w:rPr>
+        <w:t xml:space="preserve">    </w:t>
+      </w:r>
+      <w:proofErr w:type="gramStart"/>
+      <w:r>
+        <w:rPr>
+          <w:rFonts w:ascii="Courier New" w:hAnsi="Courier New" w:cs="Courier New"/>
+          <w:sz w:val="16"/>
+          <w:szCs w:val="16"/>
+          <w:lang w:val="en-US"/>
+        </w:rPr>
+        <w:t>else</w:t>
+      </w:r>
+      <w:proofErr w:type="gramEnd"/>
+      <w:r>
+        <w:rPr>
+          <w:rFonts w:ascii="Courier New" w:hAnsi="Courier New" w:cs="Courier New"/>
+          <w:sz w:val="16"/>
+          <w:szCs w:val="16"/>
+          <w:lang w:val="en-US"/>
+        </w:rPr>
+        <w:t xml:space="preserve"> MakeEdge(rootNode, MakeGraph(reference))</w:t>
       </w:r>
     </w:p>
     <w:p>
@@ -18631,6 +19879,7 @@
         </w:rPr>
         <w:t xml:space="preserve">used </w:t>
       </w:r>
+      <w:proofErr w:type="gramStart"/>
       <w:r>
         <w:rPr>
           <w:lang w:val="en-US"/>
@@ -18641,7 +19890,14 @@
         <w:rPr>
           <w:lang w:val="en-US"/>
         </w:rPr>
-        <w:t xml:space="preserve">GetHashCode() and the user </w:t>
+        <w:t>GetHashCode(</w:t>
+      </w:r>
+      <w:proofErr w:type="gramEnd"/>
+      <w:r>
+        <w:rPr>
+          <w:lang w:val="en-US"/>
+        </w:rPr>
+        <w:t xml:space="preserve">) and the user </w:t>
       </w:r>
       <w:r>
         <w:rPr>
@@ -18695,7 +19951,21 @@
         <w:rPr>
           <w:lang w:val="en-US"/>
         </w:rPr>
-        <w:t>run in O(n.E) – the same as the original slow algorithm.</w:t>
+        <w:t xml:space="preserve">run in </w:t>
+      </w:r>
+      <w:proofErr w:type="gramStart"/>
+      <w:r>
+        <w:rPr>
+          <w:lang w:val="en-US"/>
+        </w:rPr>
+        <w:t>O(</w:t>
+      </w:r>
+      <w:proofErr w:type="gramEnd"/>
+      <w:r>
+        <w:rPr>
+          <w:lang w:val="en-US"/>
+        </w:rPr>
+        <w:t>n.E) – the same as the original slow algorithm.</w:t>
       </w:r>
     </w:p>
     <w:p>
@@ -18872,7 +20142,14 @@
         <w:rPr>
           <w:lang w:val="en-US"/>
         </w:rPr>
-        <w:t>It turned out very soon that the most commonly used engine</w:t>
+        <w:t xml:space="preserve">It turned out very soon that the most commonly used </w:t>
+      </w:r>
+      <w:proofErr w:type="gramStart"/>
+      <w:r>
+        <w:rPr>
+          <w:lang w:val="en-US"/>
+        </w:rPr>
+        <w:t>engine</w:t>
       </w:r>
       <w:r>
         <w:rPr>
@@ -18884,7 +20161,14 @@
         <w:rPr>
           <w:lang w:val="en-US"/>
         </w:rPr>
-        <w:t xml:space="preserve"> is Graphviz</w:t>
+        <w:t xml:space="preserve"> is</w:t>
+      </w:r>
+      <w:proofErr w:type="gramEnd"/>
+      <w:r>
+        <w:rPr>
+          <w:lang w:val="en-US"/>
+        </w:rPr>
+        <w:t xml:space="preserve"> Graphviz</w:t>
       </w:r>
       <w:r>
         <w:rPr>
@@ -19078,7 +20362,21 @@
         <w:rPr>
           <w:lang w:val="en-US"/>
         </w:rPr>
-        <w:t>Graphviz uses a text format for graph description as its input and one if its output methods is the same text format, annotated with position information. We would have to parse the position information from the output. This</w:t>
+        <w:t xml:space="preserve">Graphviz uses a text format for graph description as its input and one if </w:t>
+      </w:r>
+      <w:proofErr w:type="gramStart"/>
+      <w:r>
+        <w:rPr>
+          <w:lang w:val="en-US"/>
+        </w:rPr>
+        <w:t>its output methods is</w:t>
+      </w:r>
+      <w:proofErr w:type="gramEnd"/>
+      <w:r>
+        <w:rPr>
+          <w:lang w:val="en-US"/>
+        </w:rPr>
+        <w:t xml:space="preserve"> the same text format, annotated with position information. We would have to parse the position information from the output. This</w:t>
       </w:r>
       <w:r>
         <w:rPr>
@@ -20006,7 +21304,21 @@
         <w:rPr>
           <w:lang w:val="en-US"/>
         </w:rPr>
-        <w:t>This is possible to do with Graphviz using a slight hack – we could add edges between children 1-2, 2-3, … n-1 – n</w:t>
+        <w:t>This is possible to do with Graphviz using a slight hack – we could add edges between children 1-2, 2-</w:t>
+      </w:r>
+      <w:proofErr w:type="gramStart"/>
+      <w:r>
+        <w:rPr>
+          <w:lang w:val="en-US"/>
+        </w:rPr>
+        <w:t>3, …</w:t>
+      </w:r>
+      <w:proofErr w:type="gramEnd"/>
+      <w:r>
+        <w:rPr>
+          <w:lang w:val="en-US"/>
+        </w:rPr>
+        <w:t xml:space="preserve"> n-1 – n</w:t>
       </w:r>
       <w:r>
         <w:rPr>
@@ -20130,7 +21442,21 @@
         <w:rPr>
           <w:lang w:val="en-US"/>
         </w:rPr>
-        <w:t xml:space="preserve"> This will be possible – neato can accept a graph with </w:t>
+        <w:t xml:space="preserve"> </w:t>
+      </w:r>
+      <w:proofErr w:type="gramStart"/>
+      <w:r>
+        <w:rPr>
+          <w:lang w:val="en-US"/>
+        </w:rPr>
+        <w:t>This</w:t>
+      </w:r>
+      <w:proofErr w:type="gramEnd"/>
+      <w:r>
+        <w:rPr>
+          <w:lang w:val="en-US"/>
+        </w:rPr>
+        <w:t xml:space="preserve"> will be possible – neato can accept a graph with </w:t>
       </w:r>
       <w:r>
         <w:rPr>
@@ -20279,7 +21605,21 @@
         <w:rPr>
           <w:lang w:val="en-US"/>
         </w:rPr>
-        <w:t>The problem with Graphviz binaries is that they statically link a lot of libraries. Even when dot.exe or neato.exe are only used for text input and output, they won’t start without libraries for writing jpegs etc.</w:t>
+        <w:t xml:space="preserve">The problem with Graphviz binaries is that they statically link a lot of libraries. Even when dot.exe or neato.exe </w:t>
+      </w:r>
+      <w:proofErr w:type="gramStart"/>
+      <w:r>
+        <w:rPr>
+          <w:lang w:val="en-US"/>
+        </w:rPr>
+        <w:t>are</w:t>
+      </w:r>
+      <w:proofErr w:type="gramEnd"/>
+      <w:r>
+        <w:rPr>
+          <w:lang w:val="en-US"/>
+        </w:rPr>
+        <w:t xml:space="preserve"> only used for text input and output, they won’t start without libraries for writing jpegs etc.</w:t>
       </w:r>
     </w:p>
     <w:p>
@@ -20638,7 +21978,21 @@
         <w:rPr>
           <w:lang w:val="en-US"/>
         </w:rPr>
-        <w:t>Layout nodes ourselves, use Graphviz fo</w:t>
+        <w:t xml:space="preserve">Layout nodes </w:t>
+      </w:r>
+      <w:proofErr w:type="gramStart"/>
+      <w:r>
+        <w:rPr>
+          <w:lang w:val="en-US"/>
+        </w:rPr>
+        <w:t>ourselves,</w:t>
+      </w:r>
+      <w:proofErr w:type="gramEnd"/>
+      <w:r>
+        <w:rPr>
+          <w:lang w:val="en-US"/>
+        </w:rPr>
+        <w:t xml:space="preserve"> use Graphviz fo</w:t>
       </w:r>
       <w:r>
         <w:rPr>
@@ -20904,12 +22258,21 @@
           <w:lang w:val="en-US"/>
         </w:rPr>
       </w:pPr>
+      <w:proofErr w:type="gramStart"/>
       <w:r>
         <w:rPr>
           <w:rFonts w:ascii="Courier New" w:hAnsi="Courier New" w:cs="Courier New"/>
           <w:lang w:val="en-US"/>
         </w:rPr>
-        <w:t>FindMatchingNodeInOldGraph(Node nodeFromNewGraph)</w:t>
+        <w:t>FindMatchingNodeInOldGraph(</w:t>
+      </w:r>
+      <w:proofErr w:type="gramEnd"/>
+      <w:r>
+        <w:rPr>
+          <w:rFonts w:ascii="Courier New" w:hAnsi="Courier New" w:cs="Courier New"/>
+          <w:lang w:val="en-US"/>
+        </w:rPr>
+        <w:t>Node nodeFromNewGraph)</w:t>
       </w:r>
     </w:p>
     <w:p>
@@ -21007,7 +22370,21 @@
         <w:rPr>
           <w:lang w:val="en-US"/>
         </w:rPr>
-        <w:t>This will work because the hash code of an instance never changes during the lifetime of the instance, as we will be using RuntimeHelpers.GetHashCode().</w:t>
+        <w:t xml:space="preserve">This will work because the hash code of an instance never changes during the lifetime of the instance, as we will be using </w:t>
+      </w:r>
+      <w:proofErr w:type="gramStart"/>
+      <w:r>
+        <w:rPr>
+          <w:lang w:val="en-US"/>
+        </w:rPr>
+        <w:t>RuntimeHelpers.GetHashCode(</w:t>
+      </w:r>
+      <w:proofErr w:type="gramEnd"/>
+      <w:r>
+        <w:rPr>
+          <w:lang w:val="en-US"/>
+        </w:rPr>
+        <w:t>).</w:t>
       </w:r>
       <w:r>
         <w:rPr>
@@ -21374,15 +22751,24 @@
           <w:highlight w:val="yellow"/>
           <w:lang w:val="en-US"/>
         </w:rPr>
-        <w:t>(in the .NET world. Some extensions for Eclipse / NetBeans?)</w:t>
-      </w:r>
+        <w:t xml:space="preserve">(in the .NET world. </w:t>
+      </w:r>
+      <w:proofErr w:type="gramStart"/>
       <w:r>
         <w:rPr>
           <w:highlight w:val="yellow"/>
           <w:lang w:val="en-US"/>
         </w:rPr>
+        <w:t>Some extensions for Eclipse / NetBeans?)</w:t>
+      </w:r>
+      <w:r>
+        <w:rPr>
+          <w:highlight w:val="yellow"/>
+          <w:lang w:val="en-US"/>
+        </w:rPr>
         <w:t>.</w:t>
       </w:r>
+      <w:proofErr w:type="gramEnd"/>
     </w:p>
     <w:p>
       <w:pPr>
@@ -21941,11 +23327,19 @@
         </w:rPr>
         <w:t xml:space="preserve">Should support plain IEnumerable, IList, </w:t>
       </w:r>
-      <w:r>
-        <w:rPr>
-          <w:lang w:val="en-US"/>
-        </w:rPr>
-        <w:t xml:space="preserve">one-dimensional </w:t>
+      <w:proofErr w:type="gramStart"/>
+      <w:r>
+        <w:rPr>
+          <w:lang w:val="en-US"/>
+        </w:rPr>
+        <w:t>one</w:t>
+      </w:r>
+      <w:proofErr w:type="gramEnd"/>
+      <w:r>
+        <w:rPr>
+          <w:lang w:val="en-US"/>
+        </w:rPr>
+        <w:t xml:space="preserve">-dimensional </w:t>
       </w:r>
       <w:r>
         <w:rPr>
@@ -22390,7 +23784,21 @@
         <w:rPr>
           <w:lang w:val="en-US"/>
         </w:rPr>
-        <w:t>The number of items will not be immediately visible to the user. The user would have to scroll to the end of the IEnumerable to see the total number of items. This could be solved by invoking Count() on the IEnumerable but we cannot be sure that the debuggee references System.Linq.</w:t>
+        <w:t xml:space="preserve">The number of items will not be immediately visible to the user. The user would have to scroll to the end of the IEnumerable to see the total number of items. This could be solved by invoking </w:t>
+      </w:r>
+      <w:proofErr w:type="gramStart"/>
+      <w:r>
+        <w:rPr>
+          <w:lang w:val="en-US"/>
+        </w:rPr>
+        <w:t>Count(</w:t>
+      </w:r>
+      <w:proofErr w:type="gramEnd"/>
+      <w:r>
+        <w:rPr>
+          <w:lang w:val="en-US"/>
+        </w:rPr>
+        <w:t>) on the IEnumerable but we cannot be sure that the debuggee references System.Linq.</w:t>
       </w:r>
     </w:p>
     <w:p>
@@ -22408,7 +23816,21 @@
         <w:rPr>
           <w:lang w:val="en-US"/>
         </w:rPr>
-        <w:t>The user will not be able to scroll very fast. When the user pulls the scrollbar very fast, it would be good to skip some items. This will be not possible, as to get to an item, we have to evaluate all the preceding items first.</w:t>
+        <w:t xml:space="preserve">The user will not be able to scroll very fast. When the user pulls the scrollbar very fast, it would be good to skip some items. This will be not possible, as to get to an </w:t>
+      </w:r>
+      <w:proofErr w:type="gramStart"/>
+      <w:r>
+        <w:rPr>
+          <w:lang w:val="en-US"/>
+        </w:rPr>
+        <w:t>item,</w:t>
+      </w:r>
+      <w:proofErr w:type="gramEnd"/>
+      <w:r>
+        <w:rPr>
+          <w:lang w:val="en-US"/>
+        </w:rPr>
+        <w:t xml:space="preserve"> we have to evaluate all the preceding items first.</w:t>
       </w:r>
     </w:p>
     <w:p>
@@ -23091,7 +24513,21 @@
         <w:rPr>
           <w:lang w:val="en-US"/>
         </w:rPr>
-        <w:t>expression “new List&lt;T&gt;(expr)” does exactly what we need.</w:t>
+        <w:t>expression “new List&lt;T</w:t>
+      </w:r>
+      <w:proofErr w:type="gramStart"/>
+      <w:r>
+        <w:rPr>
+          <w:lang w:val="en-US"/>
+        </w:rPr>
+        <w:t>&gt;(</w:t>
+      </w:r>
+      <w:proofErr w:type="gramEnd"/>
+      <w:r>
+        <w:rPr>
+          <w:lang w:val="en-US"/>
+        </w:rPr>
+        <w:t>expr)” does exactly what we need.</w:t>
       </w:r>
       <w:r>
         <w:rPr>
@@ -23296,11 +24732,19 @@
         </w:rPr>
         <w:t xml:space="preserve"> into </w:t>
       </w:r>
-      <w:r>
-        <w:rPr>
-          <w:lang w:val="en-US"/>
-        </w:rPr>
-        <w:t>an List</w:t>
+      <w:proofErr w:type="gramStart"/>
+      <w:r>
+        <w:rPr>
+          <w:lang w:val="en-US"/>
+        </w:rPr>
+        <w:t>an</w:t>
+      </w:r>
+      <w:proofErr w:type="gramEnd"/>
+      <w:r>
+        <w:rPr>
+          <w:lang w:val="en-US"/>
+        </w:rPr>
+        <w:t xml:space="preserve"> List</w:t>
       </w:r>
       <w:r>
         <w:rPr>
@@ -23547,8 +24991,17 @@
           <w:highlight w:val="yellow"/>
           <w:lang w:val="en-US"/>
         </w:rPr>
-        <w:t>Does IQueryable&lt;T&gt; need special handling? What about ObservableCollection?.</w:t>
-      </w:r>
+        <w:t>Does IQueryable&lt;T&gt; need special handling? What about ObservableCollection</w:t>
+      </w:r>
+      <w:proofErr w:type="gramStart"/>
+      <w:r>
+        <w:rPr>
+          <w:highlight w:val="yellow"/>
+          <w:lang w:val="en-US"/>
+        </w:rPr>
+        <w:t>?.</w:t>
+      </w:r>
+      <w:proofErr w:type="gramEnd"/>
     </w:p>
     <w:p>
       <w:pPr>
@@ -23673,7 +25126,21 @@
         <w:rPr>
           <w:lang w:val="en-US"/>
         </w:rPr>
-        <w:t xml:space="preserve"> this thesis are </w:t>
+        <w:t xml:space="preserve"> this thesis </w:t>
+      </w:r>
+      <w:proofErr w:type="gramStart"/>
+      <w:r>
+        <w:rPr>
+          <w:lang w:val="en-US"/>
+        </w:rPr>
+        <w:t>are</w:t>
+      </w:r>
+      <w:proofErr w:type="gramEnd"/>
+      <w:r>
+        <w:rPr>
+          <w:lang w:val="en-US"/>
+        </w:rPr>
+        <w:t xml:space="preserve"> </w:t>
       </w:r>
       <w:r>
         <w:rPr>
@@ -23891,7 +25358,21 @@
         <w:rPr>
           <w:lang w:val="en-US"/>
         </w:rPr>
-        <w:t>Laziness, Large collections support</w:t>
+        <w:t xml:space="preserve">Laziness, </w:t>
+      </w:r>
+      <w:proofErr w:type="gramStart"/>
+      <w:r>
+        <w:rPr>
+          <w:lang w:val="en-US"/>
+        </w:rPr>
+        <w:t>Large</w:t>
+      </w:r>
+      <w:proofErr w:type="gramEnd"/>
+      <w:r>
+        <w:rPr>
+          <w:lang w:val="en-US"/>
+        </w:rPr>
+        <w:t xml:space="preserve"> collections support</w:t>
       </w:r>
     </w:p>
     <w:p>
@@ -25236,13 +26717,27 @@
         <w:rPr>
           <w:lang w:val="en-US"/>
         </w:rPr>
-        <w:t xml:space="preserve">All of the </w:t>
-      </w:r>
-      <w:r>
-        <w:rPr>
-          <w:lang w:val="en-US"/>
-        </w:rPr>
-        <w:t>them a</w:t>
+        <w:t xml:space="preserve">All of </w:t>
+      </w:r>
+      <w:proofErr w:type="gramStart"/>
+      <w:r>
+        <w:rPr>
+          <w:lang w:val="en-US"/>
+        </w:rPr>
+        <w:t xml:space="preserve">the </w:t>
+      </w:r>
+      <w:r>
+        <w:rPr>
+          <w:lang w:val="en-US"/>
+        </w:rPr>
+        <w:t>them</w:t>
+      </w:r>
+      <w:proofErr w:type="gramEnd"/>
+      <w:r>
+        <w:rPr>
+          <w:lang w:val="en-US"/>
+        </w:rPr>
+        <w:t xml:space="preserve"> a</w:t>
       </w:r>
       <w:r>
         <w:rPr>
@@ -25836,12 +27331,21 @@
         </w:rPr>
         <w:t>decided to implement the layout ourselves. We then used Graphviz to find the edges for the splines – Graphviz has a good algorithm which makes the edges look very much like if a person drew them. (</w:t>
       </w:r>
+      <w:proofErr w:type="gramStart"/>
       <w:r>
         <w:rPr>
           <w:highlight w:val="yellow"/>
           <w:lang w:val="en-US"/>
         </w:rPr>
-        <w:t>link to graphviz paper</w:t>
+        <w:t>link</w:t>
+      </w:r>
+      <w:proofErr w:type="gramEnd"/>
+      <w:r>
+        <w:rPr>
+          <w:highlight w:val="yellow"/>
+          <w:lang w:val="en-US"/>
+        </w:rPr>
+        <w:t xml:space="preserve"> to graphviz paper</w:t>
       </w:r>
       <w:r>
         <w:rPr>
@@ -26304,11 +27808,19 @@
           <w:lang w:val="en-US"/>
         </w:rPr>
       </w:pPr>
-      <w:r>
-        <w:rPr>
-          <w:lang w:val="en-US"/>
-        </w:rPr>
-        <w:t>Traverse(node):</w:t>
+      <w:proofErr w:type="gramStart"/>
+      <w:r>
+        <w:rPr>
+          <w:lang w:val="en-US"/>
+        </w:rPr>
+        <w:t>Traverse(</w:t>
+      </w:r>
+      <w:proofErr w:type="gramEnd"/>
+      <w:r>
+        <w:rPr>
+          <w:lang w:val="en-US"/>
+        </w:rPr>
+        <w:t>node):</w:t>
       </w:r>
     </w:p>
     <w:p>
@@ -26322,7 +27834,20 @@
           <w:lang w:val="en-US"/>
         </w:rPr>
         <w:tab/>
-        <w:t>NodeAlreadySeen[node] = true</w:t>
+      </w:r>
+      <w:proofErr w:type="gramStart"/>
+      <w:r>
+        <w:rPr>
+          <w:lang w:val="en-US"/>
+        </w:rPr>
+        <w:t>NodeAlreadySeen[</w:t>
+      </w:r>
+      <w:proofErr w:type="gramEnd"/>
+      <w:r>
+        <w:rPr>
+          <w:lang w:val="en-US"/>
+        </w:rPr>
+        <w:t>node] = true</w:t>
       </w:r>
     </w:p>
     <w:p>
@@ -26359,11 +27884,19 @@
         </w:rPr>
         <w:t xml:space="preserve">not </w:t>
       </w:r>
-      <w:r>
-        <w:rPr>
-          <w:lang w:val="en-US"/>
-        </w:rPr>
-        <w:t>NodeAlreadySeen[edge.target]</w:t>
+      <w:proofErr w:type="gramStart"/>
+      <w:r>
+        <w:rPr>
+          <w:lang w:val="en-US"/>
+        </w:rPr>
+        <w:t>NodeAlreadySeen[</w:t>
+      </w:r>
+      <w:proofErr w:type="gramEnd"/>
+      <w:r>
+        <w:rPr>
+          <w:lang w:val="en-US"/>
+        </w:rPr>
+        <w:t>edge.target]</w:t>
       </w:r>
     </w:p>
     <w:p>
@@ -26398,7 +27931,20 @@
           <w:lang w:val="en-US"/>
         </w:rPr>
         <w:tab/>
-        <w:t>Traverse(edge.Target)</w:t>
+      </w:r>
+      <w:proofErr w:type="gramStart"/>
+      <w:r>
+        <w:rPr>
+          <w:lang w:val="en-US"/>
+        </w:rPr>
+        <w:t>Traverse(</w:t>
+      </w:r>
+      <w:proofErr w:type="gramEnd"/>
+      <w:r>
+        <w:rPr>
+          <w:lang w:val="en-US"/>
+        </w:rPr>
+        <w:t>edge.Target)</w:t>
       </w:r>
     </w:p>
     <w:p>
@@ -26480,7 +28026,21 @@
         <w:rPr>
           <w:lang w:val="en-US"/>
         </w:rPr>
-        <w:t>problem is that when a node has multiple possible parents, DFS prefers  the parent quite arbitrarily –</w:t>
+        <w:t xml:space="preserve">problem is that when a node has multiple possible parents, DFS </w:t>
+      </w:r>
+      <w:proofErr w:type="gramStart"/>
+      <w:r>
+        <w:rPr>
+          <w:lang w:val="en-US"/>
+        </w:rPr>
+        <w:t>prefers  the</w:t>
+      </w:r>
+      <w:proofErr w:type="gramEnd"/>
+      <w:r>
+        <w:rPr>
+          <w:lang w:val="en-US"/>
+        </w:rPr>
+        <w:t xml:space="preserve"> parent quite arbitrarily –</w:t>
       </w:r>
       <w:r>
         <w:rPr>
@@ -26713,7 +28273,21 @@
         <w:rPr>
           <w:lang w:val="en-US"/>
         </w:rPr>
-        <w:t xml:space="preserve"> two pass tree layout.</w:t>
+        <w:t xml:space="preserve"> two pass tree </w:t>
+      </w:r>
+      <w:proofErr w:type="gramStart"/>
+      <w:r>
+        <w:rPr>
+          <w:lang w:val="en-US"/>
+        </w:rPr>
+        <w:t>layout</w:t>
+      </w:r>
+      <w:proofErr w:type="gramEnd"/>
+      <w:r>
+        <w:rPr>
+          <w:lang w:val="en-US"/>
+        </w:rPr>
+        <w:t>.</w:t>
       </w:r>
       <w:r>
         <w:rPr>
@@ -26747,11 +28321,19 @@
           <w:lang w:val="en-US"/>
         </w:rPr>
       </w:pPr>
-      <w:r>
-        <w:rPr>
-          <w:lang w:val="en-US"/>
-        </w:rPr>
-        <w:t>Measure(node)</w:t>
+      <w:proofErr w:type="gramStart"/>
+      <w:r>
+        <w:rPr>
+          <w:lang w:val="en-US"/>
+        </w:rPr>
+        <w:t>Measure(</w:t>
+      </w:r>
+      <w:proofErr w:type="gramEnd"/>
+      <w:r>
+        <w:rPr>
+          <w:lang w:val="en-US"/>
+        </w:rPr>
+        <w:t>node)</w:t>
       </w:r>
     </w:p>
     <w:p>
@@ -26775,11 +28357,19 @@
           <w:lang w:val="en-US"/>
         </w:rPr>
       </w:pPr>
-      <w:r>
-        <w:rPr>
-          <w:lang w:val="en-US"/>
-        </w:rPr>
-        <w:t>Measure(child)</w:t>
+      <w:proofErr w:type="gramStart"/>
+      <w:r>
+        <w:rPr>
+          <w:lang w:val="en-US"/>
+        </w:rPr>
+        <w:t>Measure(</w:t>
+      </w:r>
+      <w:proofErr w:type="gramEnd"/>
+      <w:r>
+        <w:rPr>
+          <w:lang w:val="en-US"/>
+        </w:rPr>
+        <w:t>child)</w:t>
       </w:r>
     </w:p>
     <w:p>
@@ -26789,11 +28379,19 @@
           <w:lang w:val="en-US"/>
         </w:rPr>
       </w:pPr>
-      <w:r>
-        <w:rPr>
-          <w:lang w:val="en-US"/>
-        </w:rPr>
-        <w:t>subtreeHeight = node.Children.Sum(n =&gt; n.DesiredHeight)</w:t>
+      <w:proofErr w:type="gramStart"/>
+      <w:r>
+        <w:rPr>
+          <w:lang w:val="en-US"/>
+        </w:rPr>
+        <w:t>subtreeHeight</w:t>
+      </w:r>
+      <w:proofErr w:type="gramEnd"/>
+      <w:r>
+        <w:rPr>
+          <w:lang w:val="en-US"/>
+        </w:rPr>
+        <w:t xml:space="preserve"> = node.Children.Sum(n =&gt; n.DesiredHeight)</w:t>
       </w:r>
     </w:p>
     <w:p>
@@ -26807,7 +28405,21 @@
         <w:rPr>
           <w:lang w:val="en-US"/>
         </w:rPr>
-        <w:t>node.DesiredHeight = max(node.OwnHeight, subtreeHeight);</w:t>
+        <w:t xml:space="preserve">node.DesiredHeight = </w:t>
+      </w:r>
+      <w:proofErr w:type="gramStart"/>
+      <w:r>
+        <w:rPr>
+          <w:lang w:val="en-US"/>
+        </w:rPr>
+        <w:t>max(</w:t>
+      </w:r>
+      <w:proofErr w:type="gramEnd"/>
+      <w:r>
+        <w:rPr>
+          <w:lang w:val="en-US"/>
+        </w:rPr>
+        <w:t>node.OwnHeight, subtreeHeight);</w:t>
       </w:r>
     </w:p>
     <w:p>
@@ -26836,11 +28448,19 @@
           <w:lang w:val="en-US"/>
         </w:rPr>
       </w:pPr>
-      <w:r>
-        <w:rPr>
-          <w:lang w:val="en-US"/>
-        </w:rPr>
-        <w:t>Arrange(node, position)</w:t>
+      <w:proofErr w:type="gramStart"/>
+      <w:r>
+        <w:rPr>
+          <w:lang w:val="en-US"/>
+        </w:rPr>
+        <w:t>Arrange(</w:t>
+      </w:r>
+      <w:proofErr w:type="gramEnd"/>
+      <w:r>
+        <w:rPr>
+          <w:lang w:val="en-US"/>
+        </w:rPr>
+        <w:t>node, position)</w:t>
       </w:r>
       <w:r>
         <w:rPr>
@@ -26861,11 +28481,19 @@
         </w:rPr>
         <w:tab/>
       </w:r>
-      <w:r>
-        <w:rPr>
-          <w:lang w:val="en-US"/>
-        </w:rPr>
-        <w:t>subtreeHeight = node.Children.Sum(n =&gt; n.DesiredHeight)</w:t>
+      <w:proofErr w:type="gramStart"/>
+      <w:r>
+        <w:rPr>
+          <w:lang w:val="en-US"/>
+        </w:rPr>
+        <w:t>subtreeHeight</w:t>
+      </w:r>
+      <w:proofErr w:type="gramEnd"/>
+      <w:r>
+        <w:rPr>
+          <w:lang w:val="en-US"/>
+        </w:rPr>
+        <w:t xml:space="preserve"> = node.Children.Sum(n =&gt; n.DesiredHeight)</w:t>
       </w:r>
     </w:p>
     <w:p>
@@ -26879,7 +28507,21 @@
           <w:lang w:val="en-US"/>
         </w:rPr>
         <w:tab/>
-        <w:t xml:space="preserve">node.Pos = CenterVertically(position, </w:t>
+        <w:t xml:space="preserve">node.Pos = </w:t>
+      </w:r>
+      <w:proofErr w:type="gramStart"/>
+      <w:r>
+        <w:rPr>
+          <w:lang w:val="en-US"/>
+        </w:rPr>
+        <w:t>CenterVertically(</w:t>
+      </w:r>
+      <w:proofErr w:type="gramEnd"/>
+      <w:r>
+        <w:rPr>
+          <w:lang w:val="en-US"/>
+        </w:rPr>
+        <w:t xml:space="preserve">position, </w:t>
       </w:r>
       <w:r>
         <w:rPr>
@@ -26912,6 +28554,7 @@
         </w:rPr>
         <w:tab/>
       </w:r>
+      <w:proofErr w:type="gramStart"/>
       <w:r>
         <w:rPr>
           <w:lang w:val="en-US"/>
@@ -26930,6 +28573,7 @@
         </w:rPr>
         <w:t>Pos</w:t>
       </w:r>
+      <w:proofErr w:type="gramEnd"/>
       <w:r>
         <w:rPr>
           <w:lang w:val="en-US"/>
@@ -26968,7 +28612,20 @@
           <w:lang w:val="en-US"/>
         </w:rPr>
         <w:tab/>
-        <w:t xml:space="preserve">Arrange(node, </w:t>
+      </w:r>
+      <w:proofErr w:type="gramStart"/>
+      <w:r>
+        <w:rPr>
+          <w:lang w:val="en-US"/>
+        </w:rPr>
+        <w:t>Arrange(</w:t>
+      </w:r>
+      <w:proofErr w:type="gramEnd"/>
+      <w:r>
+        <w:rPr>
+          <w:lang w:val="en-US"/>
+        </w:rPr>
+        <w:t xml:space="preserve">node, </w:t>
       </w:r>
       <w:r>
         <w:rPr>
@@ -27293,7 +28950,21 @@
         <w:rPr>
           <w:lang w:val="en-US"/>
         </w:rPr>
-        <w:t xml:space="preserve">When an UIElement is asked for its size (Measure() method) it asks its children for their </w:t>
+        <w:t>When an UIElement is asked for its size (</w:t>
+      </w:r>
+      <w:proofErr w:type="gramStart"/>
+      <w:r>
+        <w:rPr>
+          <w:lang w:val="en-US"/>
+        </w:rPr>
+        <w:t>Measure(</w:t>
+      </w:r>
+      <w:proofErr w:type="gramEnd"/>
+      <w:r>
+        <w:rPr>
+          <w:lang w:val="en-US"/>
+        </w:rPr>
+        <w:t xml:space="preserve">) method) it asks its children for their </w:t>
       </w:r>
       <w:r>
         <w:rPr>
@@ -27312,7 +28983,21 @@
         <w:rPr>
           <w:lang w:val="en-US"/>
         </w:rPr>
-        <w:t>When an UIElement is told its new position (Arrange() method) it also repositions its children, knowing their sizes because Measure()</w:t>
+        <w:t>When an UIElement is told its new position (</w:t>
+      </w:r>
+      <w:proofErr w:type="gramStart"/>
+      <w:r>
+        <w:rPr>
+          <w:lang w:val="en-US"/>
+        </w:rPr>
+        <w:t>Arrange(</w:t>
+      </w:r>
+      <w:proofErr w:type="gramEnd"/>
+      <w:r>
+        <w:rPr>
+          <w:lang w:val="en-US"/>
+        </w:rPr>
+        <w:t>) method) it also repositions its children, knowing their sizes because Measure()</w:t>
       </w:r>
       <w:r>
         <w:rPr>
@@ -27385,7 +29070,21 @@
         <w:rPr>
           <w:lang w:val="en-US"/>
         </w:rPr>
-        <w:t xml:space="preserve"> by subclassing FrameworkElement  and overriding MeasureOverride() and ArrangeOverride() methods. </w:t>
+        <w:t xml:space="preserve"> by subclassing </w:t>
+      </w:r>
+      <w:proofErr w:type="gramStart"/>
+      <w:r>
+        <w:rPr>
+          <w:lang w:val="en-US"/>
+        </w:rPr>
+        <w:t>FrameworkElement  and</w:t>
+      </w:r>
+      <w:proofErr w:type="gramEnd"/>
+      <w:r>
+        <w:rPr>
+          <w:lang w:val="en-US"/>
+        </w:rPr>
+        <w:t xml:space="preserve"> overriding MeasureOverride() and ArrangeOverride() methods. </w:t>
       </w:r>
     </w:p>
     <w:p>
@@ -27411,7 +29110,35 @@
         <w:rPr>
           <w:lang w:val="en-US"/>
         </w:rPr>
-        <w:t xml:space="preserve">Measure and Arrange actually each have a parameter. Measure(Size maxSize) specifies the maximum available size which the element can use. Arrange(Size arrangeSize) </w:t>
+        <w:t xml:space="preserve">Measure and Arrange actually each have a parameter. </w:t>
+      </w:r>
+      <w:proofErr w:type="gramStart"/>
+      <w:r>
+        <w:rPr>
+          <w:lang w:val="en-US"/>
+        </w:rPr>
+        <w:t>Measure(</w:t>
+      </w:r>
+      <w:proofErr w:type="gramEnd"/>
+      <w:r>
+        <w:rPr>
+          <w:lang w:val="en-US"/>
+        </w:rPr>
+        <w:t xml:space="preserve">Size maxSize) specifies the maximum available size which the element can use. </w:t>
+      </w:r>
+      <w:proofErr w:type="gramStart"/>
+      <w:r>
+        <w:rPr>
+          <w:lang w:val="en-US"/>
+        </w:rPr>
+        <w:t>Arrange(</w:t>
+      </w:r>
+      <w:proofErr w:type="gramEnd"/>
+      <w:r>
+        <w:rPr>
+          <w:lang w:val="en-US"/>
+        </w:rPr>
+        <w:t xml:space="preserve">Size arrangeSize) </w:t>
       </w:r>
       <w:r>
         <w:rPr>
@@ -27526,7 +29253,21 @@
         <w:rPr>
           <w:lang w:val="en-US"/>
         </w:rPr>
-        <w:t>One approach to routing splines is routing the edges one-by-one, that is treating every edge as completely separate input. This is how Graphviz does it. This approach can lead to spline overlaps.</w:t>
+        <w:t>One approach to routing splines is routing the edges one-by-</w:t>
+      </w:r>
+      <w:proofErr w:type="gramStart"/>
+      <w:r>
+        <w:rPr>
+          <w:lang w:val="en-US"/>
+        </w:rPr>
+        <w:t>one, that</w:t>
+      </w:r>
+      <w:proofErr w:type="gramEnd"/>
+      <w:r>
+        <w:rPr>
+          <w:lang w:val="en-US"/>
+        </w:rPr>
+        <w:t xml:space="preserve"> is treating every edge as completely separate input. This is how Graphviz does it. This approach can lead to spline overlaps.</w:t>
       </w:r>
     </w:p>
     <w:p>
@@ -27786,7 +29527,21 @@
         <w:rPr>
           <w:lang w:val="en-US"/>
         </w:rPr>
-        <w:t xml:space="preserve"> That said, this was mainly because we had very specific requirements. Graphviz is still excellent graph </w:t>
+        <w:t xml:space="preserve"> That said</w:t>
+      </w:r>
+      <w:proofErr w:type="gramStart"/>
+      <w:r>
+        <w:rPr>
+          <w:lang w:val="en-US"/>
+        </w:rPr>
+        <w:t>,</w:t>
+      </w:r>
+      <w:proofErr w:type="gramEnd"/>
+      <w:r>
+        <w:rPr>
+          <w:lang w:val="en-US"/>
+        </w:rPr>
+        <w:t xml:space="preserve"> this was mainly because we had very specific requirements. Graphviz is still excellent graph </w:t>
       </w:r>
       <w:r>
         <w:rPr>
@@ -27946,7 +29701,14 @@
         <w:rPr>
           <w:lang w:val="en-US"/>
         </w:rPr>
-        <w:t>. Analogically end point e</w:t>
+        <w:t xml:space="preserve">. Analogically end point </w:t>
+      </w:r>
+      <w:proofErr w:type="gramStart"/>
+      <w:r>
+        <w:rPr>
+          <w:lang w:val="en-US"/>
+        </w:rPr>
+        <w:t>e</w:t>
       </w:r>
       <w:r>
         <w:rPr>
@@ -27955,6 +29717,7 @@
         </w:rPr>
         <w:t>t</w:t>
       </w:r>
+      <w:proofErr w:type="gramEnd"/>
       <w:r>
         <w:rPr>
           <w:lang w:val="en-US"/>
@@ -28011,7 +29774,14 @@
         <w:rPr>
           <w:lang w:val="en-US"/>
         </w:rPr>
-        <w:t>) + (for all e: e</w:t>
+        <w:t xml:space="preserve">) + (for all e: </w:t>
+      </w:r>
+      <w:proofErr w:type="gramStart"/>
+      <w:r>
+        <w:rPr>
+          <w:lang w:val="en-US"/>
+        </w:rPr>
+        <w:t>e</w:t>
       </w:r>
       <w:r>
         <w:rPr>
@@ -28020,6 +29790,7 @@
         </w:rPr>
         <w:t>t</w:t>
       </w:r>
+      <w:proofErr w:type="gramEnd"/>
       <w:r>
         <w:rPr>
           <w:lang w:val="en-US"/>
@@ -28065,7 +29836,21 @@
         <w:rPr>
           <w:lang w:val="en-US"/>
         </w:rPr>
-        <w:t>In Gv find shortest path from es to et (using e.g. A* or Dijkstra’s algorithm)</w:t>
+        <w:t xml:space="preserve">In Gv find shortest path from es to </w:t>
+      </w:r>
+      <w:proofErr w:type="gramStart"/>
+      <w:r>
+        <w:rPr>
+          <w:lang w:val="en-US"/>
+        </w:rPr>
+        <w:t>et</w:t>
+      </w:r>
+      <w:proofErr w:type="gramEnd"/>
+      <w:r>
+        <w:rPr>
+          <w:lang w:val="en-US"/>
+        </w:rPr>
+        <w:t xml:space="preserve"> (using e.g. A* or Dijkstra’s algorithm)</w:t>
       </w:r>
     </w:p>
     <w:p>
@@ -28075,11 +29860,19 @@
           <w:lang w:val="en-US"/>
         </w:rPr>
       </w:pPr>
-      <w:r>
-        <w:rPr>
-          <w:lang w:val="en-US"/>
-        </w:rPr>
-        <w:t>Smoothen the joins of obtained path by using Bezier curves</w:t>
+      <w:proofErr w:type="gramStart"/>
+      <w:r>
+        <w:rPr>
+          <w:lang w:val="en-US"/>
+        </w:rPr>
+        <w:t>Smoothen</w:t>
+      </w:r>
+      <w:proofErr w:type="gramEnd"/>
+      <w:r>
+        <w:rPr>
+          <w:lang w:val="en-US"/>
+        </w:rPr>
+        <w:t xml:space="preserve"> the joins of obtained path by using Bezier curves</w:t>
       </w:r>
     </w:p>
     <w:p>
@@ -28133,7 +29926,21 @@
         <w:rPr>
           <w:lang w:val="en-US"/>
         </w:rPr>
-        <w:t>This algorithm is O(n</w:t>
+        <w:t xml:space="preserve">This algorithm is </w:t>
+      </w:r>
+      <w:proofErr w:type="gramStart"/>
+      <w:r>
+        <w:rPr>
+          <w:lang w:val="en-US"/>
+        </w:rPr>
+        <w:t>O(</w:t>
+      </w:r>
+      <w:proofErr w:type="gramEnd"/>
+      <w:r>
+        <w:rPr>
+          <w:lang w:val="en-US"/>
+        </w:rPr>
+        <w:t>n</w:t>
       </w:r>
       <w:r>
         <w:rPr>
@@ -28184,7 +29991,21 @@
         <w:rPr>
           <w:lang w:val="en-US"/>
         </w:rPr>
-        <w:t>Note that Graphviz also uses O(n</w:t>
+        <w:t xml:space="preserve">Note that Graphviz also uses </w:t>
+      </w:r>
+      <w:proofErr w:type="gramStart"/>
+      <w:r>
+        <w:rPr>
+          <w:lang w:val="en-US"/>
+        </w:rPr>
+        <w:t>O(</w:t>
+      </w:r>
+      <w:proofErr w:type="gramEnd"/>
+      <w:r>
+        <w:rPr>
+          <w:lang w:val="en-US"/>
+        </w:rPr>
+        <w:t>n</w:t>
       </w:r>
       <w:r>
         <w:rPr>
@@ -28433,6 +30254,7 @@
           <w:lang w:val="en-US"/>
         </w:rPr>
       </w:pPr>
+      <w:proofErr w:type="gramStart"/>
       <w:r>
         <w:rPr>
           <w:highlight w:val="yellow"/>
@@ -28440,6 +30262,7 @@
         </w:rPr>
         <w:t>screenshot</w:t>
       </w:r>
+      <w:proofErr w:type="gramEnd"/>
     </w:p>
     <w:p>
       <w:pPr>
@@ -28911,7 +30734,21 @@
         <w:rPr>
           <w:lang w:val="en-US"/>
         </w:rPr>
-        <w:t>Graph matching is implemented in GraphMatcher.MatchGraphs(). This method returns a GraphDiff describing the matchi</w:t>
+        <w:t xml:space="preserve">Graph matching is implemented in </w:t>
+      </w:r>
+      <w:proofErr w:type="gramStart"/>
+      <w:r>
+        <w:rPr>
+          <w:lang w:val="en-US"/>
+        </w:rPr>
+        <w:t>GraphMatcher.MatchGraphs(</w:t>
+      </w:r>
+      <w:proofErr w:type="gramEnd"/>
+      <w:r>
+        <w:rPr>
+          <w:lang w:val="en-US"/>
+        </w:rPr>
+        <w:t>). This method returns a GraphDiff describing the matchi</w:t>
       </w:r>
       <w:r>
         <w:rPr>
@@ -29058,8 +30895,6 @@
         </w:rPr>
         <w:t xml:space="preserve">them </w:t>
       </w:r>
-      <w:bookmarkStart w:id="0" w:name="_GoBack"/>
-      <w:bookmarkEnd w:id="0"/>
       <w:r>
         <w:rPr>
           <w:lang w:val="en-US"/>
@@ -29110,6 +30945,31 @@
     </w:p>
     <w:p>
       <w:pPr>
+        <w:rPr>
+          <w:lang w:val="en-US"/>
+        </w:rPr>
+      </w:pPr>
+      <w:r>
+        <w:rPr>
+          <w:lang w:val="en-US"/>
+        </w:rPr>
+        <w:t xml:space="preserve">In the analysis section we spoke about the conceptual difference between IList and IEnumerable collections and the need for obtaining collection items lazily. Let’s now </w:t>
+      </w:r>
+      <w:r>
+        <w:rPr>
+          <w:lang w:val="en-US"/>
+        </w:rPr>
+        <w:t>have a detailed look at how</w:t>
+      </w:r>
+      <w:r>
+        <w:rPr>
+          <w:lang w:val="en-US"/>
+        </w:rPr>
+        <w:t xml:space="preserve"> we implemented this.</w:t>
+      </w:r>
+    </w:p>
+    <w:p>
+      <w:pPr>
         <w:pStyle w:val="Heading3"/>
         <w:rPr>
           <w:lang w:val="en-US"/>
@@ -29132,7 +30992,19 @@
         <w:rPr>
           <w:lang w:val="en-US"/>
         </w:rPr>
-        <w:t>Having said that the Collection visualizer obtains values from the debuggee lazily as the user scrolls down the grid, let’s now see how we designed this.</w:t>
+        <w:t xml:space="preserve">Having said that the Collection visualizer </w:t>
+      </w:r>
+      <w:r>
+        <w:rPr>
+          <w:lang w:val="en-US"/>
+        </w:rPr>
+        <w:t>must obtain the</w:t>
+      </w:r>
+      <w:r>
+        <w:rPr>
+          <w:lang w:val="en-US"/>
+        </w:rPr>
+        <w:t xml:space="preserve"> values from the debuggee lazily as the user scrolls down the grid, let’s now see how we designed this.</w:t>
       </w:r>
     </w:p>
     <w:p>
@@ -29196,7 +31068,49 @@
         <w:rPr>
           <w:lang w:val="en-US"/>
         </w:rPr>
-        <w:t>We approached these two cases differently. When the visualizer is asked to visualize an instance of a collection it first checks whether the instance implements IList&lt;T&gt;. If the instance does not implement IList&lt;T&gt; it further checks if the instance implements IEnumerable&lt;T&gt;. Based on whether the instance is an IList&lt;T&gt; or IEnumerable&lt;T&gt; we choose between two approaches to display its items:</w:t>
+        <w:t>Originally, w</w:t>
+      </w:r>
+      <w:r>
+        <w:rPr>
+          <w:lang w:val="en-US"/>
+        </w:rPr>
+        <w:t>e approa</w:t>
+      </w:r>
+      <w:r>
+        <w:rPr>
+          <w:lang w:val="en-US"/>
+        </w:rPr>
+        <w:t>ched these two cases differently</w:t>
+      </w:r>
+      <w:r>
+        <w:rPr>
+          <w:lang w:val="en-US"/>
+        </w:rPr>
+        <w:t xml:space="preserve">. </w:t>
+      </w:r>
+      <w:r>
+        <w:rPr>
+          <w:lang w:val="en-US"/>
+        </w:rPr>
+        <w:t>After the implementation was in production for some time, we found yet a different way - we evaluate IEnumerables into Lists in the debug</w:t>
+      </w:r>
+      <w:r>
+        <w:rPr>
+          <w:lang w:val="en-US"/>
+        </w:rPr>
+        <w:t xml:space="preserve">gee and then treat everything as </w:t>
+      </w:r>
+      <w:r>
+        <w:rPr>
+          <w:lang w:val="en-US"/>
+        </w:rPr>
+        <w:t>Lists.</w:t>
+      </w:r>
+      <w:r>
+        <w:rPr>
+          <w:lang w:val="en-US"/>
+        </w:rPr>
+        <w:t xml:space="preserve"> However, we think that the first implementation designed separately for IList and IEnumerable is interesting so we will mention it here, along with our thoughts during the implementation.</w:t>
       </w:r>
     </w:p>
     <w:p>
@@ -29210,6 +31124,33 @@
         <w:rPr>
           <w:lang w:val="en-US"/>
         </w:rPr>
+        <w:t>The original implementation</w:t>
+      </w:r>
+    </w:p>
+    <w:p>
+      <w:pPr>
+        <w:rPr>
+          <w:lang w:val="en-US"/>
+        </w:rPr>
+      </w:pPr>
+      <w:r>
+        <w:rPr>
+          <w:lang w:val="en-US"/>
+        </w:rPr>
+        <w:t>When the visualizer is asked to visualize an instance of a collection it first checks whether the instance implements IList&lt;T&gt;. If the instance does not implement IList&lt;T&gt; it further checks if the instance implements IEnumerable&lt;T&gt;. Based on whether the instance is an IList&lt;T&gt; or IEnumerable&lt;T&gt; we choose between two approaches to display its items:</w:t>
+      </w:r>
+    </w:p>
+    <w:p>
+      <w:pPr>
+        <w:pStyle w:val="Heading5"/>
+        <w:rPr>
+          <w:lang w:val="en-US"/>
+        </w:rPr>
+      </w:pPr>
+      <w:r>
+        <w:rPr>
+          <w:lang w:val="en-US"/>
+        </w:rPr>
         <w:t>IList&lt;T&gt;</w:t>
       </w:r>
     </w:p>
@@ -29236,7 +31177,19 @@
         <w:rPr>
           <w:lang w:val="en-US"/>
         </w:rPr>
-        <w:t xml:space="preserve">What we do is that we supply a special collection as the ItemsSource. This collection is a wrapper around some data source (in our case the debuggee collection) and when asked for an item at index </w:t>
+        <w:t xml:space="preserve">What we do is that we supply a special collection as the </w:t>
+      </w:r>
+      <w:r>
+        <w:rPr>
+          <w:lang w:val="en-US"/>
+        </w:rPr>
+        <w:t>ListView.</w:t>
+      </w:r>
+      <w:r>
+        <w:rPr>
+          <w:lang w:val="en-US"/>
+        </w:rPr>
+        <w:t xml:space="preserve">ItemsSource. This collection is a wrapper around some data source (in our case the debuggee collection) and when asked for an item at index </w:t>
       </w:r>
       <w:r>
         <w:rPr>
@@ -29262,14 +31215,14 @@
         <w:rPr>
           <w:lang w:val="en-US"/>
         </w:rPr>
-        <w:t xml:space="preserve"> and returns it (and caches it). We call this collection VirtualizingCollection and this principle is sometimes called data virtualization. We call the underlying </w:t>
+        <w:t xml:space="preserve"> and returns it (and caches it). We call this collection VirtualizingCollection and this principle is sometimes called data virtualization. We call the </w:t>
       </w:r>
       <w:r>
         <w:rPr>
           <w:lang w:val="en-US"/>
         </w:rPr>
         <w:lastRenderedPageBreak/>
-        <w:t>data source IListValuesProvider.</w:t>
+        <w:t>underlying data source IListValuesProvider.</w:t>
       </w:r>
       <w:r>
         <w:rPr>
@@ -29345,20 +31298,48 @@
         <w:rPr>
           <w:lang w:val="en-US"/>
         </w:rPr>
-        <w:t>data virtualization implementation. The bottom part is specific to virtualizing collections of objects in the debuggee. ListValuesProvider is the implementation of IListValuesProvider which wraps the collection in the debuggee and makes calls to the debugger API. The items returned by the indexer of ListValuesProviders are instances of ObjectValue – our representation of a collection item in the debuggee. ObjectValue contains values of item’s properties converted to string by the debuggee-defined ToString() method. It also contains index of the item in the collection.</w:t>
-      </w:r>
-    </w:p>
-    <w:p>
-      <w:pPr>
-        <w:rPr>
-          <w:lang w:val="en-US"/>
-        </w:rPr>
-      </w:pPr>
-      <w:r>
-        <w:rPr>
-          <w:lang w:val="en-US"/>
-        </w:rPr>
-        <w:t>The last thing left unexplained is the Count property of the VirtualizingCollection. The value of this property is needed for the ItemsControl to display a scrollbar correctly. The VirtualizingCollection asks the data source for the count of its items and in our case the data source queries the debugger API for the value of Count property of the collection in the debuggee.</w:t>
+        <w:t xml:space="preserve">data virtualization implementation. The bottom part is specific to virtualizing collections of objects in the debuggee. ListValuesProvider is the implementation of IListValuesProvider which wraps the collection in the debuggee and makes calls to the debugger API. The items returned by the indexer of ListValuesProviders are instances of ObjectValue – our representation of a collection item in the debuggee. ObjectValue contains values of item’s properties converted to string by the debuggee-defined </w:t>
+      </w:r>
+      <w:proofErr w:type="gramStart"/>
+      <w:r>
+        <w:rPr>
+          <w:lang w:val="en-US"/>
+        </w:rPr>
+        <w:t>ToString(</w:t>
+      </w:r>
+      <w:proofErr w:type="gramEnd"/>
+      <w:r>
+        <w:rPr>
+          <w:lang w:val="en-US"/>
+        </w:rPr>
+        <w:t>) method. It also contains index of the item in the collection.</w:t>
+      </w:r>
+    </w:p>
+    <w:p>
+      <w:pPr>
+        <w:rPr>
+          <w:lang w:val="en-US"/>
+        </w:rPr>
+      </w:pPr>
+      <w:r>
+        <w:rPr>
+          <w:lang w:val="en-US"/>
+        </w:rPr>
+        <w:t xml:space="preserve">The last thing left unexplained is the Count property of the VirtualizingCollection. The value of this property is needed for the ItemsControl to display a scrollbar correctly. The VirtualizingCollection asks the data source for the count of its items and in our case the data source queries the debugger API for the value of Count </w:t>
+      </w:r>
+      <w:proofErr w:type="gramStart"/>
+      <w:r>
+        <w:rPr>
+          <w:lang w:val="en-US"/>
+        </w:rPr>
+        <w:t>property</w:t>
+      </w:r>
+      <w:proofErr w:type="gramEnd"/>
+      <w:r>
+        <w:rPr>
+          <w:lang w:val="en-US"/>
+        </w:rPr>
+        <w:t xml:space="preserve"> of the collection in the debuggee.</w:t>
       </w:r>
     </w:p>
     <w:p>
@@ -29384,7 +31365,21 @@
         <w:rPr>
           <w:lang w:val="en-US"/>
         </w:rPr>
-        <w:t xml:space="preserve">Note on data virtualization: As we said an implementation of IListValuesProvider wraps some underlying data source and queries items from it. In some cases getting a group of items from the data source one-by-one is more expensive than getting all the items in one call due to the overhead of each query. One such scenario are relational databases. In such case it is reasonable to implement some sort of paging in the value provider so that when it is asked for an item </w:t>
+        <w:t xml:space="preserve">Note on data virtualization: As we said an implementation of IListValuesProvider wraps some underlying data source and queries items from it. In some cases getting a group of items from the data source one-by-one is more expensive than getting all the items in one call due to the overhead of each query. One such scenario </w:t>
+      </w:r>
+      <w:proofErr w:type="gramStart"/>
+      <w:r>
+        <w:rPr>
+          <w:lang w:val="en-US"/>
+        </w:rPr>
+        <w:t>are</w:t>
+      </w:r>
+      <w:proofErr w:type="gramEnd"/>
+      <w:r>
+        <w:rPr>
+          <w:lang w:val="en-US"/>
+        </w:rPr>
+        <w:t xml:space="preserve"> relational databases. In such case it is reasonable to implement some sort of paging in the value provider so that when it is asked for an item </w:t>
       </w:r>
       <w:r>
         <w:rPr>
@@ -29415,7 +31410,7 @@
     </w:p>
     <w:p>
       <w:pPr>
-        <w:pStyle w:val="Heading4"/>
+        <w:pStyle w:val="Heading5"/>
         <w:rPr>
           <w:lang w:val="en-US"/>
         </w:rPr>
@@ -29443,7 +31438,7 @@
     </w:p>
     <w:p>
       <w:pPr>
-        <w:pStyle w:val="Heading5"/>
+        <w:pStyle w:val="Heading6"/>
         <w:rPr>
           <w:lang w:val="en-US"/>
         </w:rPr>
@@ -29478,7 +31473,21 @@
         <w:rPr>
           <w:lang w:val="en-US"/>
         </w:rPr>
-        <w:t>Our solution is to subclass ListView and implement the “lazy” functionality we need there. The subclass is called LazyListView. LazyListView watches when its scrollbar reaches the bottom margin and queries more subsequent items from the data source and adds them to its ItemsSource collection.</w:t>
+        <w:t xml:space="preserve">Our </w:t>
+      </w:r>
+      <w:proofErr w:type="gramStart"/>
+      <w:r>
+        <w:rPr>
+          <w:lang w:val="en-US"/>
+        </w:rPr>
+        <w:t>solution is to subclass ListView and implement</w:t>
+      </w:r>
+      <w:proofErr w:type="gramEnd"/>
+      <w:r>
+        <w:rPr>
+          <w:lang w:val="en-US"/>
+        </w:rPr>
+        <w:t xml:space="preserve"> the “lazy” functionality we need there. The subclass is called LazyListView. LazyListView watches when its scrollbar reaches the bottom margin and queries more subsequent items from the data source and adds them to its ItemsSource collection.</w:t>
       </w:r>
     </w:p>
     <w:p>
@@ -29550,12 +31559,26 @@
           <w:lang w:val="en-US"/>
         </w:rPr>
         <w:lastRenderedPageBreak/>
-        <w:t>In the beginning only a number of items (given by LazyListView.InitialCount) is loaded from the data source. Then as the user scrolls to the end of the view more items are added to the end of the collection and the scrollbar gets shorter. User can continue pulling the scrollbar down. The overall user experience is quite natural.</w:t>
-      </w:r>
-    </w:p>
-    <w:p>
-      <w:pPr>
-        <w:pStyle w:val="Heading5"/>
+        <w:t xml:space="preserve">In the beginning only a number of items (given by LazyListView.InitialCount) </w:t>
+      </w:r>
+      <w:proofErr w:type="gramStart"/>
+      <w:r>
+        <w:rPr>
+          <w:lang w:val="en-US"/>
+        </w:rPr>
+        <w:t>is</w:t>
+      </w:r>
+      <w:proofErr w:type="gramEnd"/>
+      <w:r>
+        <w:rPr>
+          <w:lang w:val="en-US"/>
+        </w:rPr>
+        <w:t xml:space="preserve"> loaded from the data source. Then as the user scrolls to the end of the view more items are added to the end of the collection and the scrollbar gets shorter. User can continue pulling the scrollbar down. The overall user experience is quite natural.</w:t>
+      </w:r>
+    </w:p>
+    <w:p>
+      <w:pPr>
+        <w:pStyle w:val="Heading6"/>
         <w:rPr>
           <w:lang w:val="en-US"/>
         </w:rPr>
@@ -29603,7 +31626,14 @@
         <w:rPr>
           <w:lang w:val="en-US"/>
         </w:rPr>
-        <w:t xml:space="preserve"> items are loaded from the data source and returns the </w:t>
+        <w:t xml:space="preserve"> items are loaded from the data source and returns </w:t>
+      </w:r>
+      <w:proofErr w:type="gramStart"/>
+      <w:r>
+        <w:rPr>
+          <w:lang w:val="en-US"/>
+        </w:rPr>
+        <w:t xml:space="preserve">the </w:t>
       </w:r>
       <w:r>
         <w:rPr>
@@ -29612,11 +31642,26 @@
         </w:rPr>
         <w:t>i</w:t>
       </w:r>
-      <w:r>
-        <w:rPr>
-          <w:lang w:val="en-US"/>
-        </w:rPr>
-        <w:t>-th item. When item at index near the value of Count is requested (that means the ListView wants to render an item near end of the collection), Count is incremented and PropertyChanged(“Count”) event is raised. The ListView therefore updates its scrollbar.</w:t>
+      <w:proofErr w:type="gramEnd"/>
+      <w:r>
+        <w:rPr>
+          <w:lang w:val="en-US"/>
+        </w:rPr>
+        <w:t xml:space="preserve">-th item. When item at index near the value of Count is requested (that means the ListView wants to render an item near end of the collection), Count is incremented and </w:t>
+      </w:r>
+      <w:proofErr w:type="gramStart"/>
+      <w:r>
+        <w:rPr>
+          <w:lang w:val="en-US"/>
+        </w:rPr>
+        <w:t>PropertyChanged(</w:t>
+      </w:r>
+      <w:proofErr w:type="gramEnd"/>
+      <w:r>
+        <w:rPr>
+          <w:lang w:val="en-US"/>
+        </w:rPr>
+        <w:t>“Count”) event is raised. The ListView therefore updates its scrollbar.</w:t>
       </w:r>
     </w:p>
     <w:p>
@@ -29634,7 +31679,7 @@
     </w:p>
     <w:p>
       <w:pPr>
-        <w:pStyle w:val="Heading5"/>
+        <w:pStyle w:val="Heading6"/>
         <w:rPr>
           <w:lang w:val="en-US"/>
         </w:rPr>
@@ -29712,20 +31757,48 @@
         <w:rPr>
           <w:lang w:val="en-US"/>
         </w:rPr>
-        <w:t xml:space="preserve"> be the name of the variable in the debuggee. We construct the following expression: “new List&lt;Foo&gt;(v)” and evaluate it. This allocates a List in the debuggee and runs its constructor. The constructor enumerates the IEnumerable and stores its items. The result of the evaluation is the reference to the new List. Finally, we visualize this reference exactly the same way as we visualize ILists (described in the previous chapter).</w:t>
-      </w:r>
-    </w:p>
-    <w:p>
-      <w:pPr>
-        <w:rPr>
-          <w:lang w:val="en-US"/>
-        </w:rPr>
-      </w:pPr>
-      <w:r>
-        <w:rPr>
-          <w:lang w:val="en-US"/>
-        </w:rPr>
-        <w:t xml:space="preserve">Note that in most cases enumerating whole collection in the debuggee is almost instant (or takes up to five seconds, then evaluation timeouts). What determines the speed of the visualizer almost completely is the expensiveness of the debugger API. Therefore it rarely makes a difference to enumerate whole collection in the debuggee and fetch first </w:t>
+        <w:t xml:space="preserve"> be the name of the variable in the debuggee. We construct the following expression: “new List&lt;Foo</w:t>
+      </w:r>
+      <w:proofErr w:type="gramStart"/>
+      <w:r>
+        <w:rPr>
+          <w:lang w:val="en-US"/>
+        </w:rPr>
+        <w:t>&gt;(</w:t>
+      </w:r>
+      <w:proofErr w:type="gramEnd"/>
+      <w:r>
+        <w:rPr>
+          <w:lang w:val="en-US"/>
+        </w:rPr>
+        <w:t>v)” and evaluate it. This allocates a List in the debuggee and runs its constructor. The constructor enumerates the IEnumerable and stores its items. The result of the evaluation is the reference to the new List. Finally, we visualize this reference exactly the same way as we visualize ILists (described in the previous chapter).</w:t>
+      </w:r>
+    </w:p>
+    <w:p>
+      <w:pPr>
+        <w:rPr>
+          <w:lang w:val="en-US"/>
+        </w:rPr>
+      </w:pPr>
+      <w:r>
+        <w:rPr>
+          <w:lang w:val="en-US"/>
+        </w:rPr>
+        <w:t xml:space="preserve">Note that in most cases enumerating whole collection in the debuggee is almost instant (or takes up to five seconds, then evaluation timeouts). What determines the speed of the visualizer almost completely is the expensiveness of the debugger </w:t>
+      </w:r>
+      <w:proofErr w:type="gramStart"/>
+      <w:r>
+        <w:rPr>
+          <w:lang w:val="en-US"/>
+        </w:rPr>
+        <w:t>API.</w:t>
+      </w:r>
+      <w:proofErr w:type="gramEnd"/>
+      <w:r>
+        <w:rPr>
+          <w:lang w:val="en-US"/>
+        </w:rPr>
+        <w:t xml:space="preserve"> Therefore it rarely makes a difference to enumerate whole collection in the debuggee and fetch first </w:t>
       </w:r>
       <w:r>
         <w:rPr>
@@ -29756,7 +31829,7 @@
     </w:p>
     <w:p>
       <w:pPr>
-        <w:pStyle w:val="Heading5"/>
+        <w:pStyle w:val="Heading6"/>
         <w:rPr>
           <w:lang w:val="en-US"/>
         </w:rPr>
@@ -29791,7 +31864,21 @@
         <w:rPr>
           <w:lang w:val="en-US"/>
         </w:rPr>
-        <w:t>As we said, the performance difference is in most cases negligible, unless each GetNext() call of the enumerator is quite expensive. In such cases the first solution wins.</w:t>
+        <w:t xml:space="preserve">As we said, the performance difference is in most cases negligible, unless each </w:t>
+      </w:r>
+      <w:proofErr w:type="gramStart"/>
+      <w:r>
+        <w:rPr>
+          <w:lang w:val="en-US"/>
+        </w:rPr>
+        <w:t>GetNext(</w:t>
+      </w:r>
+      <w:proofErr w:type="gramEnd"/>
+      <w:r>
+        <w:rPr>
+          <w:lang w:val="en-US"/>
+        </w:rPr>
+        <w:t>) call of the enumerator is quite expensive. In such cases the first solution wins.</w:t>
       </w:r>
     </w:p>
     <w:p>
@@ -29817,8 +31904,16 @@
         <w:rPr>
           <w:lang w:val="en-US"/>
         </w:rPr>
-        <w:t>IEnumerable MakeInfiniteCollection()</w:t>
-      </w:r>
+        <w:t xml:space="preserve">IEnumerable </w:t>
+      </w:r>
+      <w:proofErr w:type="gramStart"/>
+      <w:r>
+        <w:rPr>
+          <w:lang w:val="en-US"/>
+        </w:rPr>
+        <w:t>MakeInfiniteCollection()</w:t>
+      </w:r>
+      <w:proofErr w:type="gramEnd"/>
     </w:p>
     <w:p>
       <w:pPr>
@@ -29844,33 +31939,75 @@
         <w:rPr>
           <w:lang w:val="en-US"/>
         </w:rPr>
-        <w:t xml:space="preserve">    int i = 0;</w:t>
-      </w:r>
-    </w:p>
-    <w:p>
-      <w:pPr>
-        <w:rPr>
-          <w:lang w:val="en-US"/>
-        </w:rPr>
-      </w:pPr>
-      <w:r>
-        <w:rPr>
-          <w:lang w:val="en-US"/>
-        </w:rPr>
-        <w:t xml:space="preserve">    while(true) {</w:t>
-      </w:r>
-    </w:p>
-    <w:p>
-      <w:pPr>
-        <w:rPr>
-          <w:lang w:val="en-US"/>
-        </w:rPr>
-      </w:pPr>
-      <w:r>
-        <w:rPr>
-          <w:lang w:val="en-US"/>
-        </w:rPr>
-        <w:t xml:space="preserve">        yield return i++;</w:t>
+        <w:t xml:space="preserve">    </w:t>
+      </w:r>
+      <w:proofErr w:type="gramStart"/>
+      <w:r>
+        <w:rPr>
+          <w:lang w:val="en-US"/>
+        </w:rPr>
+        <w:t>int</w:t>
+      </w:r>
+      <w:proofErr w:type="gramEnd"/>
+      <w:r>
+        <w:rPr>
+          <w:lang w:val="en-US"/>
+        </w:rPr>
+        <w:t xml:space="preserve"> i = 0;</w:t>
+      </w:r>
+    </w:p>
+    <w:p>
+      <w:pPr>
+        <w:rPr>
+          <w:lang w:val="en-US"/>
+        </w:rPr>
+      </w:pPr>
+      <w:r>
+        <w:rPr>
+          <w:lang w:val="en-US"/>
+        </w:rPr>
+        <w:t xml:space="preserve">    </w:t>
+      </w:r>
+      <w:proofErr w:type="gramStart"/>
+      <w:r>
+        <w:rPr>
+          <w:lang w:val="en-US"/>
+        </w:rPr>
+        <w:t>while(</w:t>
+      </w:r>
+      <w:proofErr w:type="gramEnd"/>
+      <w:r>
+        <w:rPr>
+          <w:lang w:val="en-US"/>
+        </w:rPr>
+        <w:t>true) {</w:t>
+      </w:r>
+    </w:p>
+    <w:p>
+      <w:pPr>
+        <w:rPr>
+          <w:lang w:val="en-US"/>
+        </w:rPr>
+      </w:pPr>
+      <w:r>
+        <w:rPr>
+          <w:lang w:val="en-US"/>
+        </w:rPr>
+        <w:t xml:space="preserve">        </w:t>
+      </w:r>
+      <w:proofErr w:type="gramStart"/>
+      <w:r>
+        <w:rPr>
+          <w:lang w:val="en-US"/>
+        </w:rPr>
+        <w:t>yield</w:t>
+      </w:r>
+      <w:proofErr w:type="gramEnd"/>
+      <w:r>
+        <w:rPr>
+          <w:lang w:val="en-US"/>
+        </w:rPr>
+        <w:t xml:space="preserve"> return i++;</w:t>
       </w:r>
     </w:p>
     <w:p>
@@ -29944,12 +32081,14 @@
           <w:lang w:val="en-US"/>
         </w:rPr>
       </w:pPr>
+      <w:proofErr w:type="gramStart"/>
       <w:r>
         <w:rPr>
           <w:lang w:val="en-US"/>
         </w:rPr>
         <w:t>screenshot</w:t>
       </w:r>
+      <w:proofErr w:type="gramEnd"/>
     </w:p>
     <w:p>
       <w:pPr>
@@ -29974,7 +32113,21 @@
         <w:rPr>
           <w:lang w:val="en-US"/>
         </w:rPr>
-        <w:t xml:space="preserve">On the other hand if we are working with an IList each item has a clear expression – e.g. “list[5]”. Therefore we do not need to keep any PermanentReferences and when used expands item at index </w:t>
+        <w:t>On the other hand if we are working with an IList each item has a clear expression – e.g. “</w:t>
+      </w:r>
+      <w:proofErr w:type="gramStart"/>
+      <w:r>
+        <w:rPr>
+          <w:lang w:val="en-US"/>
+        </w:rPr>
+        <w:t>list[</w:t>
+      </w:r>
+      <w:proofErr w:type="gramEnd"/>
+      <w:r>
+        <w:rPr>
+          <w:lang w:val="en-US"/>
+        </w:rPr>
+        <w:t xml:space="preserve">5]”. Therefore we do not need to keep any PermanentReferences and when used expands item at index </w:t>
       </w:r>
       <w:r>
         <w:rPr>
@@ -30000,20 +32153,62 @@
         <w:rPr>
           <w:lang w:val="en-US"/>
         </w:rPr>
-        <w:t>(Note that our list actually has no name such as “list” because we allocated it dynamically by evaluating expression “new List&lt;Foo&gt;(identifier)”. Indeed, the expression “new List&lt;Foo&gt;( identifier)[i]” is what we will be evaluating and it will work without reallocating the list each time because of caching in the ExpressionEvaluator: “new List&lt;Foo&gt;(identifier)” is cached as a PermanentReference and each evaluation of any expression that contains this expression will use the cached value.)</w:t>
-      </w:r>
-    </w:p>
-    <w:p>
-      <w:pPr>
-        <w:rPr>
-          <w:lang w:val="en-US"/>
-        </w:rPr>
-      </w:pPr>
-      <w:r>
-        <w:rPr>
-          <w:lang w:val="en-US"/>
-        </w:rPr>
-        <w:t>Expression caching is useful but we have to be careful with it: if we simply evaluated expressions like “new List&lt;Foo&gt;(identifier)[i].Property”, the “new List&lt;Foo&gt;(identifier)[i]” would be cached as a PermanentReference. We have to call the indexer and evaluate the property without using Expressions to avoid the Expression cache.</w:t>
+        <w:t>(Note that our list actually has no name such as “list” because we allocated it dynamically by evaluating expression “new List&lt;Foo</w:t>
+      </w:r>
+      <w:proofErr w:type="gramStart"/>
+      <w:r>
+        <w:rPr>
+          <w:lang w:val="en-US"/>
+        </w:rPr>
+        <w:t>&gt;(</w:t>
+      </w:r>
+      <w:proofErr w:type="gramEnd"/>
+      <w:r>
+        <w:rPr>
+          <w:lang w:val="en-US"/>
+        </w:rPr>
+        <w:t>identifier)”. Indeed, the expression “new List&lt;Foo</w:t>
+      </w:r>
+      <w:proofErr w:type="gramStart"/>
+      <w:r>
+        <w:rPr>
+          <w:lang w:val="en-US"/>
+        </w:rPr>
+        <w:t>&gt;(</w:t>
+      </w:r>
+      <w:proofErr w:type="gramEnd"/>
+      <w:r>
+        <w:rPr>
+          <w:lang w:val="en-US"/>
+        </w:rPr>
+        <w:t xml:space="preserve"> identifier)[i]” is what we will be evaluating and it will work without reallocating the list each time because of caching in the ExpressionEvaluator: “new List&lt;Foo&gt;(identifier)” is cached as a PermanentReference and each evaluation of any expression that contains this expression will use the cached value.)</w:t>
+      </w:r>
+    </w:p>
+    <w:p>
+      <w:pPr>
+        <w:rPr>
+          <w:lang w:val="en-US"/>
+        </w:rPr>
+      </w:pPr>
+      <w:r>
+        <w:rPr>
+          <w:lang w:val="en-US"/>
+        </w:rPr>
+        <w:t>Expression caching is useful but we have to be careful with it: if we simply evaluated expressions like “new List&lt;Foo</w:t>
+      </w:r>
+      <w:proofErr w:type="gramStart"/>
+      <w:r>
+        <w:rPr>
+          <w:lang w:val="en-US"/>
+        </w:rPr>
+        <w:t>&gt;(</w:t>
+      </w:r>
+      <w:proofErr w:type="gramEnd"/>
+      <w:r>
+        <w:rPr>
+          <w:lang w:val="en-US"/>
+        </w:rPr>
+        <w:t>identifier)[i].Property”, the “new List&lt;Foo&gt;(identifier)[i]” would be cached as a PermanentReference. We have to call the indexer and evaluate the property without using Expressions to avoid the Expression cache.</w:t>
       </w:r>
     </w:p>
     <w:p>
@@ -30069,7 +32264,7 @@
     </w:p>
     <w:p>
       <w:pPr>
-        <w:pStyle w:val="Heading5"/>
+        <w:pStyle w:val="Heading6"/>
         <w:rPr>
           <w:lang w:val="en-US"/>
         </w:rPr>
@@ -30091,12 +32286,26 @@
         <w:rPr>
           <w:lang w:val="en-US"/>
         </w:rPr>
-        <w:t>In theory it would be possible to combine the two solutions – have lazy access from the first solution and a store of items in the debuggee providing named access to each item. What we would have to do would be to evaluate “list.Add(value)” after obtaining each value from the enumerator. This way the list would grow as the user would scroll and any item could be reobtained and expanded by querying “list[i]”.</w:t>
-      </w:r>
-    </w:p>
-    <w:p>
-      <w:pPr>
-        <w:pStyle w:val="Heading5"/>
+        <w:t>In theory it would be possible to combine the two solutions – have lazy access from the first solution and a store of items in the debuggee providing named access to each item. What we would have to do would be to evaluate “</w:t>
+      </w:r>
+      <w:proofErr w:type="gramStart"/>
+      <w:r>
+        <w:rPr>
+          <w:lang w:val="en-US"/>
+        </w:rPr>
+        <w:t>list.Add(</w:t>
+      </w:r>
+      <w:proofErr w:type="gramEnd"/>
+      <w:r>
+        <w:rPr>
+          <w:lang w:val="en-US"/>
+        </w:rPr>
+        <w:t>value)” after obtaining each value from the enumerator. This way the list would grow as the user would scroll and any item could be reobtained and expanded by querying “list[i]”.</w:t>
+      </w:r>
+    </w:p>
+    <w:p>
+      <w:pPr>
+        <w:pStyle w:val="Heading6"/>
         <w:rPr>
           <w:lang w:val="en-US"/>
         </w:rPr>
@@ -30154,7 +32363,7 @@
     </w:p>
     <w:p>
       <w:pPr>
-        <w:pStyle w:val="Heading5"/>
+        <w:pStyle w:val="Heading6"/>
         <w:rPr>
           <w:lang w:val="en-US"/>
         </w:rPr>
@@ -30176,8 +32385,55 @@
         <w:rPr>
           <w:lang w:val="en-US"/>
         </w:rPr>
-        <w:t>Note that all the described difficulties are caused only by the fact that the Garbage collector can move instances in memory when compacting the heap. If the address of each instance stayed always fixed we would just enumerate the items, remember memory address for each of them and then accessed any item by its address. In garbage collected environment, PermanentReference brings us the same comfort with the exception that we should keep the number of PermanentReferences reasonably row (in order of hundreds).</w:t>
-      </w:r>
+        <w:t xml:space="preserve">Note that all the described difficulties are caused only by the fact that the Garbage collector can move instances in memory when </w:t>
+      </w:r>
+      <w:proofErr w:type="gramStart"/>
+      <w:r>
+        <w:rPr>
+          <w:lang w:val="en-US"/>
+        </w:rPr>
+        <w:t>compacting</w:t>
+      </w:r>
+      <w:proofErr w:type="gramEnd"/>
+      <w:r>
+        <w:rPr>
+          <w:lang w:val="en-US"/>
+        </w:rPr>
+        <w:t xml:space="preserve"> the heap. If the address of each instance stayed always fixed we would just enumerate the items, remember memory address for each of them and then accessed any item by its address. In garbage collected environment, PermanentReference brings us the same comfort with the exception that we should keep the number of PermanentReferences reasonably row (in order of hundreds).</w:t>
+      </w:r>
+    </w:p>
+    <w:p>
+      <w:pPr>
+        <w:pStyle w:val="Heading4"/>
+        <w:rPr>
+          <w:lang w:val="en-US"/>
+        </w:rPr>
+      </w:pPr>
+      <w:r>
+        <w:rPr>
+          <w:lang w:val="en-US"/>
+        </w:rPr>
+        <w:t xml:space="preserve">The </w:t>
+      </w:r>
+      <w:r>
+        <w:rPr>
+          <w:lang w:val="en-US"/>
+        </w:rPr>
+        <w:t>current</w:t>
+      </w:r>
+      <w:r>
+        <w:rPr>
+          <w:lang w:val="en-US"/>
+        </w:rPr>
+        <w:t xml:space="preserve"> solution</w:t>
+      </w:r>
+    </w:p>
+    <w:p>
+      <w:pPr>
+        <w:rPr>
+          <w:lang w:val="en-US"/>
+        </w:rPr>
+      </w:pPr>
     </w:p>
     <w:p>
       <w:pPr>
@@ -30190,7 +32446,15 @@
         <w:rPr>
           <w:lang w:val="en-US"/>
         </w:rPr>
-        <w:t>Expanding the items in the grid</w:t>
+        <w:t xml:space="preserve">Expanding </w:t>
+      </w:r>
+      <w:bookmarkStart w:id="0" w:name="_GoBack"/>
+      <w:bookmarkEnd w:id="0"/>
+      <w:r>
+        <w:rPr>
+          <w:lang w:val="en-US"/>
+        </w:rPr>
+        <w:t>items in the grid</w:t>
       </w:r>
     </w:p>
     <w:p>
@@ -30231,7 +32495,21 @@
         <w:rPr>
           <w:lang w:val="en-US"/>
         </w:rPr>
-        <w:t>Show also IQueryable, ObservableCollection, IParallelEnumerable.</w:t>
+        <w:t xml:space="preserve">Show also IQueryable, ObservableCollection, </w:t>
+      </w:r>
+      <w:proofErr w:type="gramStart"/>
+      <w:r>
+        <w:rPr>
+          <w:lang w:val="en-US"/>
+        </w:rPr>
+        <w:t>IParallelEnumerable</w:t>
+      </w:r>
+      <w:proofErr w:type="gramEnd"/>
+      <w:r>
+        <w:rPr>
+          <w:lang w:val="en-US"/>
+        </w:rPr>
+        <w:t>.</w:t>
       </w:r>
     </w:p>
     <w:p>
@@ -30292,7 +32570,14 @@
         <w:rPr>
           <w:lang w:val="en-US"/>
         </w:rPr>
-        <w:t>As can be seen from the screenshot each row of the table represents one item of the collection. Each column then represents one property. This is very similar to how relational data are typically being displayed. Indeed, collection visualizer can also be used to display collection of objects loaded from a database. In such case the user sees the data in a very natural way – the same way a database management tool would display them.</w:t>
+        <w:t xml:space="preserve">As can be seen from the screenshot each row of the table represents one item of the collection. Each column then represents one property. This is very similar to how relational data are typically being displayed. Indeed, collection visualizer can also be used to display collection of objects loaded from a </w:t>
+      </w:r>
+      <w:r>
+        <w:rPr>
+          <w:lang w:val="en-US"/>
+        </w:rPr>
+        <w:lastRenderedPageBreak/>
+        <w:t>database. In such case the user sees the data in a very natural way – the same way a database management tool would display them.</w:t>
       </w:r>
     </w:p>
     <w:p>
@@ -30306,7 +32591,6 @@
         <w:rPr>
           <w:lang w:val="en-US"/>
         </w:rPr>
-        <w:lastRenderedPageBreak/>
         <w:t>Debugger tooltips</w:t>
       </w:r>
     </w:p>
@@ -34916,7 +37200,7 @@
 </file>
 
 <file path=customXml/itemProps1.xml><?xml version="1.0" encoding="utf-8"?>
-<ds:datastoreItem xmlns:ds="http://schemas.openxmlformats.org/officeDocument/2006/customXml" ds:itemID="{237A0853-8545-469B-B14B-F1E7DB31B0EE}">
+<ds:datastoreItem xmlns:ds="http://schemas.openxmlformats.org/officeDocument/2006/customXml" ds:itemID="{13F95A3C-008B-4202-8CFE-7A623AD1AED3}">
   <ds:schemaRefs>
     <ds:schemaRef ds:uri="http://schemas.openxmlformats.org/officeDocument/2006/bibliography"/>
   </ds:schemaRefs>

</xml_diff>

<commit_message>
Added object graph design diagram.
</commit_message>
<xml_diff>
--- a/DebuggerVisualizers.docx
+++ b/DebuggerVisualizers.docx
@@ -1137,7 +1137,19 @@
         <w:rPr>
           <w:lang w:val="en-US"/>
         </w:rPr>
-        <w:t>Last but not least, thanks to Google for supporting students to work on open source projects.</w:t>
+        <w:t xml:space="preserve">Last but not least, </w:t>
+      </w:r>
+      <w:r>
+        <w:rPr>
+          <w:lang w:val="en-US"/>
+        </w:rPr>
+        <w:t>I thank Google</w:t>
+      </w:r>
+      <w:r>
+        <w:rPr>
+          <w:lang w:val="en-US"/>
+        </w:rPr>
+        <w:t xml:space="preserve"> for supporting students to work on open source projects.</w:t>
       </w:r>
     </w:p>
     <w:p>
@@ -1351,10 +1363,45 @@
       </w:pPr>
       <w:r>
         <w:rPr>
+          <w:highlight w:val="yellow"/>
           <w:lang w:val="en-US"/>
         </w:rPr>
         <w:t>Preview</w:t>
       </w:r>
+      <w:r>
+        <w:rPr>
+          <w:highlight w:val="yellow"/>
+          <w:lang w:val="en-US"/>
+        </w:rPr>
+        <w:t xml:space="preserve"> – remove? We don’t know that it will be 3 features yet</w:t>
+      </w:r>
+      <w:r>
+        <w:rPr>
+          <w:lang w:val="en-US"/>
+        </w:rPr>
+        <w:t xml:space="preserve">. </w:t>
+      </w:r>
+      <w:r>
+        <w:rPr>
+          <w:highlight w:val="yellow"/>
+          <w:lang w:val="en-US"/>
+        </w:rPr>
+        <w:t xml:space="preserve">Should we decide about this </w:t>
+      </w:r>
+      <w:r>
+        <w:rPr>
+          <w:highlight w:val="yellow"/>
+          <w:lang w:val="en-US"/>
+        </w:rPr>
+        <w:t xml:space="preserve">further, </w:t>
+      </w:r>
+      <w:r>
+        <w:rPr>
+          <w:highlight w:val="yellow"/>
+          <w:lang w:val="en-US"/>
+        </w:rPr>
+        <w:t>in analysis?</w:t>
+      </w:r>
     </w:p>
     <w:p>
       <w:pPr>
@@ -1372,13 +1419,25 @@
         <w:rPr>
           <w:lang w:val="en-US"/>
         </w:rPr>
-        <w:t>work right in the beginning, l</w:t>
-      </w:r>
-      <w:r>
-        <w:rPr>
-          <w:lang w:val="en-US"/>
-        </w:rPr>
-        <w:t>et’s start with a preview of the features we implemented:</w:t>
+        <w:t xml:space="preserve">work right in the beginning, </w:t>
+      </w:r>
+      <w:r>
+        <w:rPr>
+          <w:lang w:val="en-US"/>
+        </w:rPr>
+        <w:t>L</w:t>
+      </w:r>
+      <w:r>
+        <w:rPr>
+          <w:lang w:val="en-US"/>
+        </w:rPr>
+        <w:t xml:space="preserve">et’s start with a preview of the features </w:t>
+      </w:r>
+      <w:r>
+        <w:rPr>
+          <w:lang w:val="en-US"/>
+        </w:rPr>
+        <w:t>implemented.</w:t>
       </w:r>
     </w:p>
     <w:p>
@@ -1608,6 +1667,7 @@
         <w:rPr>
           <w:lang w:val="en-US"/>
         </w:rPr>
+        <w:lastRenderedPageBreak/>
         <w:t>Debugger tooltips</w:t>
       </w:r>
     </w:p>
@@ -1659,7 +1719,6 @@
           <w:highlight w:val="yellow"/>
           <w:lang w:val="en-US"/>
         </w:rPr>
-        <w:lastRenderedPageBreak/>
         <w:t>Screenshot</w:t>
       </w:r>
       <w:r>
@@ -1836,7 +1895,7 @@
         <w:rPr>
           <w:lang w:val="en-US"/>
         </w:rPr>
-        <w:t>we were</w:t>
+        <w:t>I was</w:t>
       </w:r>
       <w:r>
         <w:rPr>
@@ -1863,7 +1922,110 @@
         <w:rPr>
           <w:lang w:val="en-US"/>
         </w:rPr>
-        <w:t>ructures. Then we</w:t>
+        <w:t xml:space="preserve">ructures. Then </w:t>
+      </w:r>
+      <w:r>
+        <w:rPr>
+          <w:lang w:val="en-US"/>
+        </w:rPr>
+        <w:t xml:space="preserve">I </w:t>
+      </w:r>
+      <w:r>
+        <w:rPr>
+          <w:lang w:val="en-US"/>
+        </w:rPr>
+        <w:t xml:space="preserve">found about </w:t>
+      </w:r>
+      <w:r>
+        <w:rPr>
+          <w:lang w:val="en-US"/>
+        </w:rPr>
+        <w:t xml:space="preserve">Google summer of code 2009 </w:t>
+      </w:r>
+      <w:r>
+        <w:rPr>
+          <w:lang w:val="en-US"/>
+        </w:rPr>
+        <w:t xml:space="preserve">from a poster </w:t>
+      </w:r>
+      <w:r>
+        <w:rPr>
+          <w:lang w:val="en-US"/>
+        </w:rPr>
+        <w:t>at the Faculty of Mathematics and Physics in Pr</w:t>
+      </w:r>
+      <w:r>
+        <w:rPr>
+          <w:lang w:val="en-US"/>
+        </w:rPr>
+        <w:t xml:space="preserve">ague. Seeing that SharpDevelop </w:t>
+      </w:r>
+      <w:r>
+        <w:rPr>
+          <w:lang w:val="en-US"/>
+        </w:rPr>
+        <w:t>IDE was among the mentoring organizations and the</w:t>
+      </w:r>
+      <w:r>
+        <w:rPr>
+          <w:lang w:val="en-US"/>
+        </w:rPr>
+        <w:t xml:space="preserve"> team</w:t>
+      </w:r>
+      <w:r>
+        <w:rPr>
+          <w:lang w:val="en-US"/>
+        </w:rPr>
+        <w:t xml:space="preserve"> wanted </w:t>
+      </w:r>
+      <w:r>
+        <w:rPr>
+          <w:lang w:val="en-US"/>
+        </w:rPr>
+        <w:t>to improve their</w:t>
+      </w:r>
+      <w:r>
+        <w:rPr>
+          <w:lang w:val="en-US"/>
+        </w:rPr>
+        <w:t xml:space="preserve"> debugger, applying </w:t>
+      </w:r>
+      <w:r>
+        <w:rPr>
+          <w:lang w:val="en-US"/>
+        </w:rPr>
+        <w:t xml:space="preserve">for SharpDevelop in Google Summer of Code </w:t>
+      </w:r>
+      <w:r>
+        <w:rPr>
+          <w:lang w:val="en-US"/>
+        </w:rPr>
+        <w:t xml:space="preserve">was </w:t>
+      </w:r>
+      <w:r>
+        <w:rPr>
+          <w:lang w:val="en-US"/>
+        </w:rPr>
+        <w:t>a clear choice.</w:t>
+      </w:r>
+    </w:p>
+    <w:p>
+      <w:pPr>
+        <w:rPr>
+          <w:lang w:val="en-US"/>
+        </w:rPr>
+      </w:pPr>
+      <w:r>
+        <w:rPr>
+          <w:lang w:val="en-US"/>
+        </w:rPr>
+        <w:t xml:space="preserve">Google summer of code (http://code.google.com/soc/) is a program run by Google. Open source </w:t>
+      </w:r>
+      <w:r>
+        <w:rPr>
+          <w:lang w:val="en-US"/>
+        </w:rPr>
+        <w:t>organization</w:t>
       </w:r>
       <w:r>
         <w:rPr>
@@ -1875,98 +2037,73 @@
         <w:rPr>
           <w:lang w:val="en-US"/>
         </w:rPr>
-        <w:t xml:space="preserve">found about </w:t>
-      </w:r>
-      <w:r>
-        <w:rPr>
-          <w:lang w:val="en-US"/>
-        </w:rPr>
-        <w:t xml:space="preserve">Google summer of code 2009 </w:t>
-      </w:r>
-      <w:r>
-        <w:rPr>
-          <w:lang w:val="en-US"/>
-        </w:rPr>
-        <w:t xml:space="preserve">from a poster </w:t>
-      </w:r>
-      <w:r>
-        <w:rPr>
-          <w:lang w:val="en-US"/>
-        </w:rPr>
-        <w:t>at the Faculty of Mathematics and Physics in Pr</w:t>
-      </w:r>
-      <w:r>
-        <w:rPr>
-          <w:lang w:val="en-US"/>
-        </w:rPr>
-        <w:t xml:space="preserve">ague. Seeing that SharpDevelop </w:t>
-      </w:r>
-      <w:r>
-        <w:rPr>
-          <w:lang w:val="en-US"/>
-        </w:rPr>
-        <w:t>IDE was among the mentoring organizations and the</w:t>
-      </w:r>
-      <w:r>
-        <w:rPr>
-          <w:lang w:val="en-US"/>
-        </w:rPr>
-        <w:t xml:space="preserve"> team</w:t>
-      </w:r>
-      <w:r>
-        <w:rPr>
-          <w:lang w:val="en-US"/>
-        </w:rPr>
-        <w:t xml:space="preserve"> wanted </w:t>
-      </w:r>
-      <w:r>
-        <w:rPr>
-          <w:lang w:val="en-US"/>
-        </w:rPr>
-        <w:t>to improve their</w:t>
-      </w:r>
-      <w:r>
-        <w:rPr>
-          <w:lang w:val="en-US"/>
-        </w:rPr>
-        <w:t xml:space="preserve"> debugger, applying </w:t>
-      </w:r>
-      <w:r>
-        <w:rPr>
-          <w:lang w:val="en-US"/>
-        </w:rPr>
-        <w:t xml:space="preserve">for SharpDevelop in Google Summer of Code </w:t>
-      </w:r>
-      <w:r>
-        <w:rPr>
-          <w:lang w:val="en-US"/>
-        </w:rPr>
-        <w:t xml:space="preserve">was </w:t>
-      </w:r>
-      <w:r>
-        <w:rPr>
-          <w:lang w:val="en-US"/>
-        </w:rPr>
-        <w:t>a clear choice.</w:t>
-      </w:r>
-    </w:p>
-    <w:p>
-      <w:pPr>
-        <w:rPr>
-          <w:lang w:val="en-US"/>
-        </w:rPr>
-      </w:pPr>
-      <w:r>
-        <w:rPr>
-          <w:lang w:val="en-US"/>
-        </w:rPr>
-        <w:t xml:space="preserve">Google summer of code (http://code.google.com/soc/) is a program run by Google. Open source </w:t>
-      </w:r>
-      <w:r>
-        <w:rPr>
-          <w:lang w:val="en-US"/>
-        </w:rPr>
-        <w:t>organization</w:t>
+        <w:t xml:space="preserve">can </w:t>
+      </w:r>
+      <w:r>
+        <w:rPr>
+          <w:lang w:val="en-US"/>
+        </w:rPr>
+        <w:t xml:space="preserve">apply </w:t>
+      </w:r>
+      <w:r>
+        <w:rPr>
+          <w:lang w:val="en-US"/>
+        </w:rPr>
+        <w:t xml:space="preserve">to </w:t>
+      </w:r>
+      <w:r>
+        <w:rPr>
+          <w:lang w:val="en-US"/>
+        </w:rPr>
+        <w:t xml:space="preserve">the program and Google selects </w:t>
+      </w:r>
+      <w:r>
+        <w:rPr>
+          <w:lang w:val="en-US"/>
+        </w:rPr>
+        <w:t xml:space="preserve">the most attractive </w:t>
+      </w:r>
+      <w:r>
+        <w:rPr>
+          <w:lang w:val="en-US"/>
+        </w:rPr>
+        <w:t>organizations</w:t>
+      </w:r>
+      <w:r>
+        <w:rPr>
+          <w:lang w:val="en-US"/>
+        </w:rPr>
+        <w:t xml:space="preserve"> to </w:t>
+      </w:r>
+      <w:r>
+        <w:rPr>
+          <w:lang w:val="en-US"/>
+        </w:rPr>
+        <w:t>participate</w:t>
+      </w:r>
+      <w:r>
+        <w:rPr>
+          <w:lang w:val="en-US"/>
+        </w:rPr>
+        <w:t>. A</w:t>
+      </w:r>
+      <w:r>
+        <w:rPr>
+          <w:lang w:val="en-US"/>
+        </w:rPr>
+        <w:t xml:space="preserve">mong </w:t>
+      </w:r>
+      <w:r>
+        <w:rPr>
+          <w:lang w:val="en-US"/>
+        </w:rPr>
+        <w:t xml:space="preserve">participating organizations </w:t>
+      </w:r>
+      <w:r>
+        <w:rPr>
+          <w:lang w:val="en-US"/>
+        </w:rPr>
+        <w:t>are such ones as</w:t>
       </w:r>
       <w:r>
         <w:rPr>
@@ -1978,7 +2115,49 @@
         <w:rPr>
           <w:lang w:val="en-US"/>
         </w:rPr>
-        <w:t xml:space="preserve">can </w:t>
+        <w:t xml:space="preserve">Eclipse, </w:t>
+      </w:r>
+      <w:r>
+        <w:rPr>
+          <w:lang w:val="en-US"/>
+        </w:rPr>
+        <w:t>Firefox</w:t>
+      </w:r>
+      <w:r>
+        <w:rPr>
+          <w:lang w:val="en-US"/>
+        </w:rPr>
+        <w:t xml:space="preserve">, </w:t>
+      </w:r>
+      <w:r>
+        <w:rPr>
+          <w:lang w:val="en-US"/>
+        </w:rPr>
+        <w:t xml:space="preserve">gcc, Haskell, Mono, Ogre3D, OpenOffice </w:t>
+      </w:r>
+      <w:r>
+        <w:rPr>
+          <w:lang w:val="en-US"/>
+        </w:rPr>
+        <w:t>and many others</w:t>
+      </w:r>
+      <w:r>
+        <w:rPr>
+          <w:lang w:val="en-US"/>
+        </w:rPr>
+        <w:t>. The</w:t>
+      </w:r>
+      <w:r>
+        <w:rPr>
+          <w:lang w:val="en-US"/>
+        </w:rPr>
+        <w:t xml:space="preserve"> students </w:t>
+      </w:r>
+      <w:r>
+        <w:rPr>
+          <w:lang w:val="en-US"/>
+        </w:rPr>
+        <w:t xml:space="preserve">then </w:t>
       </w:r>
       <w:r>
         <w:rPr>
@@ -1990,61 +2169,134 @@
         <w:rPr>
           <w:lang w:val="en-US"/>
         </w:rPr>
-        <w:t xml:space="preserve">to </w:t>
-      </w:r>
-      <w:r>
-        <w:rPr>
-          <w:lang w:val="en-US"/>
-        </w:rPr>
-        <w:t xml:space="preserve">the program and Google selects </w:t>
-      </w:r>
-      <w:r>
-        <w:rPr>
-          <w:lang w:val="en-US"/>
-        </w:rPr>
-        <w:t xml:space="preserve">the most attractive </w:t>
-      </w:r>
-      <w:r>
-        <w:rPr>
-          <w:lang w:val="en-US"/>
-        </w:rPr>
-        <w:t>organizations</w:t>
-      </w:r>
-      <w:r>
-        <w:rPr>
-          <w:lang w:val="en-US"/>
-        </w:rPr>
-        <w:t xml:space="preserve"> to </w:t>
-      </w:r>
-      <w:r>
-        <w:rPr>
-          <w:lang w:val="en-US"/>
-        </w:rPr>
-        <w:t>participate</w:t>
-      </w:r>
-      <w:r>
-        <w:rPr>
-          <w:lang w:val="en-US"/>
-        </w:rPr>
-        <w:t>. A</w:t>
-      </w:r>
-      <w:r>
-        <w:rPr>
-          <w:lang w:val="en-US"/>
-        </w:rPr>
-        <w:t xml:space="preserve">mong </w:t>
-      </w:r>
-      <w:r>
-        <w:rPr>
-          <w:lang w:val="en-US"/>
-        </w:rPr>
-        <w:t xml:space="preserve">participating organizations </w:t>
-      </w:r>
-      <w:r>
-        <w:rPr>
-          <w:lang w:val="en-US"/>
-        </w:rPr>
-        <w:t>are such ones as</w:t>
+        <w:t xml:space="preserve">to individual </w:t>
+      </w:r>
+      <w:r>
+        <w:rPr>
+          <w:lang w:val="en-US"/>
+        </w:rPr>
+        <w:t xml:space="preserve">organizations </w:t>
+      </w:r>
+      <w:r>
+        <w:rPr>
+          <w:lang w:val="en-US"/>
+        </w:rPr>
+        <w:t xml:space="preserve">with detailed proposals of their ideas. Google distributes approximately 1000 slots </w:t>
+      </w:r>
+      <w:r>
+        <w:rPr>
+          <w:lang w:val="en-US"/>
+        </w:rPr>
+        <w:t>to</w:t>
+      </w:r>
+      <w:r>
+        <w:rPr>
+          <w:lang w:val="en-US"/>
+        </w:rPr>
+        <w:t xml:space="preserve"> the organizations, based on how popular the organization is (that is how many applications the organization received). For example, S</w:t>
+      </w:r>
+      <w:r>
+        <w:rPr>
+          <w:lang w:val="en-US"/>
+        </w:rPr>
+        <w:t xml:space="preserve">harpDevelop </w:t>
+      </w:r>
+      <w:r>
+        <w:rPr>
+          <w:lang w:val="en-US"/>
+        </w:rPr>
+        <w:t>had</w:t>
+      </w:r>
+      <w:r>
+        <w:rPr>
+          <w:lang w:val="en-US"/>
+        </w:rPr>
+        <w:t xml:space="preserve"> five</w:t>
+      </w:r>
+      <w:r>
+        <w:rPr>
+          <w:lang w:val="en-US"/>
+        </w:rPr>
+        <w:t xml:space="preserve"> slots in 2009.</w:t>
+      </w:r>
+      <w:r>
+        <w:rPr>
+          <w:lang w:val="en-US"/>
+        </w:rPr>
+        <w:t xml:space="preserve"> Then it is up to the mentoring organization</w:t>
+      </w:r>
+      <w:r>
+        <w:rPr>
+          <w:lang w:val="en-US"/>
+        </w:rPr>
+        <w:t xml:space="preserve"> members (that is, the long-term contributors to the open source project)</w:t>
+      </w:r>
+      <w:r>
+        <w:rPr>
+          <w:lang w:val="en-US"/>
+        </w:rPr>
+        <w:t xml:space="preserve"> to select the students they like the most. These students then work for 3 months fulltime on their projects and receive </w:t>
+      </w:r>
+      <w:r>
+        <w:rPr>
+          <w:lang w:val="en-US"/>
+        </w:rPr>
+        <w:t>$</w:t>
+      </w:r>
+      <w:r>
+        <w:rPr>
+          <w:lang w:val="en-US"/>
+        </w:rPr>
+        <w:t>5000</w:t>
+      </w:r>
+      <w:r>
+        <w:rPr>
+          <w:lang w:val="en-US"/>
+        </w:rPr>
+        <w:t xml:space="preserve"> from Google, provided the mentoring organization confirms that the student did a good job. The </w:t>
+      </w:r>
+      <w:r>
+        <w:rPr>
+          <w:lang w:val="en-US"/>
+        </w:rPr>
+        <w:t>not-so-</w:t>
+      </w:r>
+      <w:r>
+        <w:rPr>
+          <w:lang w:val="en-US"/>
+        </w:rPr>
+        <w:t>unofficial goal of Summer of code is that students stay with the project after the summer and become contributors.</w:t>
+      </w:r>
+    </w:p>
+    <w:p>
+      <w:pPr>
+        <w:rPr>
+          <w:lang w:val="en-US"/>
+        </w:rPr>
+      </w:pPr>
+      <w:r>
+        <w:rPr>
+          <w:lang w:val="en-US"/>
+        </w:rPr>
+        <w:t>My</w:t>
+      </w:r>
+      <w:r>
+        <w:rPr>
+          <w:lang w:val="en-US"/>
+        </w:rPr>
+        <w:t xml:space="preserve"> experience with working on</w:t>
+      </w:r>
+      <w:r>
+        <w:rPr>
+          <w:lang w:val="en-US"/>
+        </w:rPr>
+        <w:t xml:space="preserve"> SharpDevelop </w:t>
+      </w:r>
+      <w:r>
+        <w:rPr>
+          <w:lang w:val="en-US"/>
+        </w:rPr>
+        <w:t>has been</w:t>
       </w:r>
       <w:r>
         <w:rPr>
@@ -2056,182 +2308,37 @@
         <w:rPr>
           <w:lang w:val="en-US"/>
         </w:rPr>
-        <w:t xml:space="preserve">Eclipse, </w:t>
-      </w:r>
-      <w:r>
-        <w:rPr>
-          <w:lang w:val="en-US"/>
-        </w:rPr>
-        <w:t>Firefox</w:t>
-      </w:r>
-      <w:r>
-        <w:rPr>
-          <w:lang w:val="en-US"/>
-        </w:rPr>
-        <w:t xml:space="preserve">, </w:t>
-      </w:r>
-      <w:r>
-        <w:rPr>
-          <w:lang w:val="en-US"/>
-        </w:rPr>
-        <w:t xml:space="preserve">gcc, Haskell, Mono, Ogre3D, OpenOffice </w:t>
-      </w:r>
-      <w:r>
-        <w:rPr>
-          <w:lang w:val="en-US"/>
-        </w:rPr>
-        <w:t>and many others</w:t>
-      </w:r>
-      <w:r>
-        <w:rPr>
-          <w:lang w:val="en-US"/>
-        </w:rPr>
-        <w:t>. The</w:t>
-      </w:r>
-      <w:r>
-        <w:rPr>
-          <w:lang w:val="en-US"/>
-        </w:rPr>
-        <w:t xml:space="preserve"> students </w:t>
-      </w:r>
-      <w:r>
-        <w:rPr>
-          <w:lang w:val="en-US"/>
-        </w:rPr>
-        <w:t xml:space="preserve">then </w:t>
-      </w:r>
-      <w:r>
-        <w:rPr>
-          <w:lang w:val="en-US"/>
-        </w:rPr>
-        <w:t xml:space="preserve">apply </w:t>
-      </w:r>
-      <w:r>
-        <w:rPr>
-          <w:lang w:val="en-US"/>
-        </w:rPr>
-        <w:t xml:space="preserve">to individual </w:t>
-      </w:r>
-      <w:r>
-        <w:rPr>
-          <w:lang w:val="en-US"/>
-        </w:rPr>
-        <w:t xml:space="preserve">organizations </w:t>
-      </w:r>
-      <w:r>
-        <w:rPr>
-          <w:lang w:val="en-US"/>
-        </w:rPr>
-        <w:t xml:space="preserve">with detailed proposals of their ideas. Google distributes approximately 1000 slots </w:t>
-      </w:r>
-      <w:r>
-        <w:rPr>
-          <w:lang w:val="en-US"/>
-        </w:rPr>
-        <w:t>to</w:t>
-      </w:r>
-      <w:r>
-        <w:rPr>
-          <w:lang w:val="en-US"/>
-        </w:rPr>
-        <w:t xml:space="preserve"> the organizations, based on how popular the organization is (that is how many applications the organization received). For example, S</w:t>
-      </w:r>
-      <w:r>
-        <w:rPr>
-          <w:lang w:val="en-US"/>
-        </w:rPr>
-        <w:t xml:space="preserve">harpDevelop </w:t>
-      </w:r>
-      <w:r>
-        <w:rPr>
-          <w:lang w:val="en-US"/>
-        </w:rPr>
-        <w:t>had</w:t>
-      </w:r>
-      <w:r>
-        <w:rPr>
-          <w:lang w:val="en-US"/>
-        </w:rPr>
-        <w:t xml:space="preserve"> five</w:t>
-      </w:r>
-      <w:r>
-        <w:rPr>
-          <w:lang w:val="en-US"/>
-        </w:rPr>
-        <w:t xml:space="preserve"> slots in 2009.</w:t>
-      </w:r>
-      <w:r>
-        <w:rPr>
-          <w:lang w:val="en-US"/>
-        </w:rPr>
-        <w:t xml:space="preserve"> Then it is up to the mentoring organization</w:t>
-      </w:r>
-      <w:r>
-        <w:rPr>
-          <w:lang w:val="en-US"/>
-        </w:rPr>
-        <w:t xml:space="preserve"> members (that is, the long-term contributors to the open source project)</w:t>
-      </w:r>
-      <w:r>
-        <w:rPr>
-          <w:lang w:val="en-US"/>
-        </w:rPr>
-        <w:t xml:space="preserve"> to select the students they like the most. These students then work for 3 months fulltime on their projects and receive </w:t>
-      </w:r>
-      <w:r>
-        <w:rPr>
-          <w:lang w:val="en-US"/>
-        </w:rPr>
-        <w:t>$</w:t>
-      </w:r>
-      <w:r>
-        <w:rPr>
-          <w:lang w:val="en-US"/>
-        </w:rPr>
-        <w:t>5000</w:t>
-      </w:r>
-      <w:r>
-        <w:rPr>
-          <w:lang w:val="en-US"/>
-        </w:rPr>
-        <w:t xml:space="preserve"> from Google, provided the mentoring organization confirms that the student did a good job. The </w:t>
-      </w:r>
-      <w:r>
-        <w:rPr>
-          <w:lang w:val="en-US"/>
-        </w:rPr>
-        <w:t>not-so-</w:t>
-      </w:r>
-      <w:r>
-        <w:rPr>
-          <w:lang w:val="en-US"/>
-        </w:rPr>
-        <w:t>unofficial goal of Summer of code is that students stay with the project after the summer and become contributors.</w:t>
-      </w:r>
-    </w:p>
-    <w:p>
-      <w:pPr>
-        <w:rPr>
-          <w:lang w:val="en-US"/>
-        </w:rPr>
-      </w:pPr>
-      <w:r>
-        <w:rPr>
-          <w:lang w:val="en-US"/>
-        </w:rPr>
-        <w:t>Our experience with working on</w:t>
-      </w:r>
-      <w:r>
-        <w:rPr>
-          <w:lang w:val="en-US"/>
-        </w:rPr>
-        <w:t xml:space="preserve"> SharpDevelop </w:t>
-      </w:r>
-      <w:r>
-        <w:rPr>
-          <w:lang w:val="en-US"/>
-        </w:rPr>
-        <w:t>has been</w:t>
+        <w:t>very</w:t>
+      </w:r>
+      <w:r>
+        <w:rPr>
+          <w:lang w:val="en-US"/>
+        </w:rPr>
+        <w:t xml:space="preserve"> positive. T</w:t>
+      </w:r>
+      <w:r>
+        <w:rPr>
+          <w:lang w:val="en-US"/>
+        </w:rPr>
+        <w:t xml:space="preserve">he </w:t>
+      </w:r>
+      <w:r>
+        <w:rPr>
+          <w:lang w:val="en-US"/>
+        </w:rPr>
+        <w:t>SharpDevelop team is made by</w:t>
+      </w:r>
+      <w:r>
+        <w:rPr>
+          <w:lang w:val="en-US"/>
+        </w:rPr>
+        <w:t xml:space="preserve"> the best </w:t>
+      </w:r>
+      <w:r>
+        <w:rPr>
+          <w:lang w:val="en-US"/>
+        </w:rPr>
+        <w:t>programmers</w:t>
       </w:r>
       <w:r>
         <w:rPr>
@@ -2243,43 +2350,13 @@
         <w:rPr>
           <w:lang w:val="en-US"/>
         </w:rPr>
-        <w:t>very</w:t>
-      </w:r>
-      <w:r>
-        <w:rPr>
-          <w:lang w:val="en-US"/>
-        </w:rPr>
-        <w:t xml:space="preserve"> positive. T</w:t>
-      </w:r>
-      <w:r>
-        <w:rPr>
-          <w:lang w:val="en-US"/>
-        </w:rPr>
-        <w:t xml:space="preserve">hey </w:t>
-      </w:r>
-      <w:r>
-        <w:rPr>
-          <w:lang w:val="en-US"/>
-        </w:rPr>
-        <w:t>SharpDevelop team is made by</w:t>
-      </w:r>
-      <w:r>
-        <w:rPr>
-          <w:lang w:val="en-US"/>
-        </w:rPr>
-        <w:t xml:space="preserve"> the best </w:t>
-      </w:r>
-      <w:r>
-        <w:rPr>
-          <w:lang w:val="en-US"/>
-        </w:rPr>
-        <w:t>programmers</w:t>
-      </w:r>
-      <w:r>
-        <w:rPr>
-          <w:lang w:val="en-US"/>
-        </w:rPr>
-        <w:t xml:space="preserve"> we </w:t>
+        <w:t>I</w:t>
+      </w:r>
+      <w:r>
+        <w:rPr>
+          <w:lang w:val="en-US"/>
+        </w:rPr>
+        <w:t xml:space="preserve"> </w:t>
       </w:r>
       <w:r>
         <w:rPr>
@@ -2511,7 +2588,14 @@
         <w:rPr>
           <w:lang w:val="en-US"/>
         </w:rPr>
-        <w:t>SharpDevelop meeting in August 2009 in Austria. Left to right: Tomasz Tretkowski (Gsoc: C++ Backend Binding), Daniel Grunwald (Senior Developer, Architect), Martin Koníček (Gsoc: Debugger visualizers), Siegfried Pammer (Gsoc: Xaml Binding), David Srbecký (Debugger), Peter Forstmeier (SharpDevelop Reports), Christoph Wille (Project Management).</w:t>
+        <w:t xml:space="preserve">SharpDevelop meeting in August 2009 in Austria. Left to right: Tomasz Tretkowski (Gsoc: C++ Backend Binding), Daniel Grunwald (Senior Developer, Architect), Martin Koníček (Gsoc: Debugger </w:t>
+      </w:r>
+      <w:r>
+        <w:rPr>
+          <w:lang w:val="en-US"/>
+        </w:rPr>
+        <w:lastRenderedPageBreak/>
+        <w:t>visualizers), Siegfried Pammer (Gsoc: Xaml Binding), David Srbecký (Debugger), Peter Forstmeier (SharpDevelop Reports), Christoph Wille (Project Management).</w:t>
       </w:r>
     </w:p>
     <w:p>
@@ -2525,13 +2609,114 @@
         <w:rPr>
           <w:lang w:val="en-US"/>
         </w:rPr>
-        <w:lastRenderedPageBreak/>
         <w:t>Motivation and goals</w:t>
       </w:r>
     </w:p>
     <w:p>
       <w:pPr>
         <w:rPr>
+          <w:lang w:val="en-US"/>
+        </w:rPr>
+      </w:pPr>
+      <w:r>
+        <w:rPr>
+          <w:highlight w:val="yellow"/>
+          <w:lang w:val="en-US"/>
+        </w:rPr>
+        <w:t>Sjednotit a rozhodnout se az v analyze, ze to budou 3 features?</w:t>
+      </w:r>
+    </w:p>
+    <w:p>
+      <w:pPr>
+        <w:rPr>
+          <w:lang w:val="en-US"/>
+        </w:rPr>
+      </w:pPr>
+      <w:r>
+        <w:rPr>
+          <w:lang w:val="en-US"/>
+        </w:rPr>
+        <w:t xml:space="preserve">The introduction section </w:t>
+      </w:r>
+      <w:r>
+        <w:rPr>
+          <w:lang w:val="en-US"/>
+        </w:rPr>
+        <w:t>provided short</w:t>
+      </w:r>
+      <w:r>
+        <w:rPr>
+          <w:lang w:val="en-US"/>
+        </w:rPr>
+        <w:t xml:space="preserve"> previews of </w:t>
+      </w:r>
+      <w:r>
+        <w:rPr>
+          <w:lang w:val="en-US"/>
+        </w:rPr>
+        <w:t xml:space="preserve">the features </w:t>
+      </w:r>
+      <w:r>
+        <w:rPr>
+          <w:lang w:val="en-US"/>
+        </w:rPr>
+        <w:t xml:space="preserve">covered </w:t>
+      </w:r>
+      <w:r>
+        <w:rPr>
+          <w:lang w:val="en-US"/>
+        </w:rPr>
+        <w:t>in</w:t>
+      </w:r>
+      <w:r>
+        <w:rPr>
+          <w:lang w:val="en-US"/>
+        </w:rPr>
+        <w:t xml:space="preserve"> this thesis</w:t>
+      </w:r>
+      <w:r>
+        <w:rPr>
+          <w:lang w:val="en-US"/>
+        </w:rPr>
+        <w:t xml:space="preserve">. </w:t>
+      </w:r>
+      <w:r>
+        <w:rPr>
+          <w:lang w:val="en-US"/>
+        </w:rPr>
+        <w:t>This section described the motivation for this thesis</w:t>
+      </w:r>
+      <w:bookmarkStart w:id="0" w:name="_GoBack"/>
+      <w:bookmarkEnd w:id="0"/>
+      <w:r>
+        <w:rPr>
+          <w:lang w:val="en-US"/>
+        </w:rPr>
+        <w:t>.</w:t>
+      </w:r>
+      <w:r>
+        <w:rPr>
+          <w:lang w:val="en-US"/>
+        </w:rPr>
+        <w:t xml:space="preserve"> </w:t>
+      </w:r>
+      <w:r>
+        <w:rPr>
+          <w:lang w:val="en-US"/>
+        </w:rPr>
+        <w:t xml:space="preserve">– </w:t>
+      </w:r>
+      <w:r>
+        <w:rPr>
+          <w:highlight w:val="yellow"/>
+          <w:lang w:val="en-US"/>
+        </w:rPr>
+        <w:t>jestli nebude preview tak vyhodit</w:t>
+      </w:r>
+    </w:p>
+    <w:p>
+      <w:pPr>
+        <w:rPr>
           <w:lang w:val="en-GB"/>
         </w:rPr>
       </w:pPr>
@@ -2539,31 +2724,73 @@
         <w:rPr>
           <w:lang w:val="en-US"/>
         </w:rPr>
-        <w:t xml:space="preserve">In the introduction, we have shown short previews of </w:t>
-      </w:r>
-      <w:r>
-        <w:rPr>
-          <w:lang w:val="en-US"/>
-        </w:rPr>
-        <w:t>the features this thesis is about</w:t>
-      </w:r>
-      <w:r>
-        <w:rPr>
-          <w:lang w:val="en-US"/>
-        </w:rPr>
-        <w:t xml:space="preserve">. Let’s now discuss why we think these features are useful </w:t>
-      </w:r>
-      <w:r>
-        <w:rPr>
-          <w:lang w:val="en-US"/>
-        </w:rPr>
-        <w:t>to have in</w:t>
-      </w:r>
-      <w:r>
-        <w:rPr>
-          <w:lang w:val="en-US"/>
-        </w:rPr>
-        <w:t xml:space="preserve"> an IDE.</w:t>
+        <w:t xml:space="preserve">Debuggers and </w:t>
+      </w:r>
+      <w:r>
+        <w:rPr>
+          <w:lang w:val="en-US"/>
+        </w:rPr>
+        <w:t xml:space="preserve">Integrated Development Environments </w:t>
+      </w:r>
+      <w:r>
+        <w:rPr>
+          <w:lang w:val="en-US"/>
+        </w:rPr>
+        <w:t xml:space="preserve">are a </w:t>
+      </w:r>
+      <w:r>
+        <w:rPr>
+          <w:lang w:val="en-US"/>
+        </w:rPr>
+        <w:t xml:space="preserve">very </w:t>
+      </w:r>
+      <w:r>
+        <w:rPr>
+          <w:lang w:val="en-US"/>
+        </w:rPr>
+        <w:t xml:space="preserve">live topic in software engineering and they </w:t>
+      </w:r>
+      <w:r>
+        <w:rPr>
+          <w:lang w:val="en-US"/>
+        </w:rPr>
+        <w:t>have seen a lot of improvement</w:t>
+      </w:r>
+      <w:r>
+        <w:rPr>
+          <w:lang w:val="en-US"/>
+        </w:rPr>
+        <w:t xml:space="preserve"> </w:t>
+      </w:r>
+      <w:r>
+        <w:rPr>
+          <w:lang w:val="en-US"/>
+        </w:rPr>
+        <w:t>over</w:t>
+      </w:r>
+      <w:r>
+        <w:rPr>
+          <w:lang w:val="en-US"/>
+        </w:rPr>
+        <w:t xml:space="preserve"> the last years.</w:t>
+      </w:r>
+      <w:r>
+        <w:rPr>
+          <w:lang w:val="en-US"/>
+        </w:rPr>
+        <w:t xml:space="preserve"> </w:t>
+      </w:r>
+      <w:r>
+        <w:rPr>
+          <w:lang w:val="en-US"/>
+        </w:rPr>
+        <w:t xml:space="preserve">However, current </w:t>
+      </w:r>
+      <w:r>
+        <w:rPr>
+          <w:lang w:val="en-US"/>
+        </w:rPr>
+        <w:t>debuggers still do not solve some scenarios sufficiently and this section identifies such scenarios.</w:t>
       </w:r>
     </w:p>
     <w:p>
@@ -2577,59 +2804,80 @@
         <w:rPr>
           <w:lang w:val="en-US"/>
         </w:rPr>
-        <w:t>Object graph visualizer</w:t>
-      </w:r>
-    </w:p>
-    <w:p>
-      <w:pPr>
-        <w:pStyle w:val="Heading3"/>
-        <w:rPr>
-          <w:lang w:val="en-US"/>
-        </w:rPr>
-      </w:pPr>
-      <w:r>
-        <w:rPr>
-          <w:lang w:val="en-US"/>
-        </w:rPr>
-        <w:t>Motivation</w:t>
-      </w:r>
-    </w:p>
-    <w:p>
-      <w:pPr>
-        <w:rPr>
-          <w:lang w:val="en-US"/>
-        </w:rPr>
-      </w:pPr>
-      <w:r>
-        <w:rPr>
-          <w:lang w:val="en-US"/>
-        </w:rPr>
-        <w:t xml:space="preserve">To see why visualizing object graphs could be useful let’s look at current state of </w:t>
-      </w:r>
-      <w:r>
-        <w:rPr>
-          <w:lang w:val="en-US"/>
-        </w:rPr>
-        <w:t xml:space="preserve">visualization of </w:t>
-      </w:r>
-      <w:r>
-        <w:rPr>
-          <w:lang w:val="en-US"/>
-        </w:rPr>
-        <w:t>data structures.</w:t>
-      </w:r>
-    </w:p>
-    <w:p>
-      <w:pPr>
-        <w:rPr>
-          <w:lang w:val="en-US"/>
-        </w:rPr>
-      </w:pPr>
-      <w:r>
-        <w:rPr>
-          <w:lang w:val="en-US"/>
-        </w:rPr>
-        <w:t xml:space="preserve">The most typical way of displaying data from the debugger to the user are </w:t>
+        <w:t>Object graphs</w:t>
+      </w:r>
+    </w:p>
+    <w:p>
+      <w:pPr>
+        <w:rPr>
+          <w:lang w:val="en-US"/>
+        </w:rPr>
+      </w:pPr>
+      <w:r>
+        <w:rPr>
+          <w:lang w:val="en-US"/>
+        </w:rPr>
+        <w:t>Currentl</w:t>
+      </w:r>
+      <w:r>
+        <w:rPr>
+          <w:lang w:val="en-US"/>
+        </w:rPr>
+        <w:t xml:space="preserve">y, most visual debuggers </w:t>
+      </w:r>
+      <w:r>
+        <w:rPr>
+          <w:lang w:val="en-US"/>
+        </w:rPr>
+        <w:t>are similar in</w:t>
+      </w:r>
+      <w:r>
+        <w:rPr>
+          <w:lang w:val="en-US"/>
+        </w:rPr>
+        <w:t xml:space="preserve"> </w:t>
+      </w:r>
+      <w:r>
+        <w:rPr>
+          <w:lang w:val="en-US"/>
+        </w:rPr>
+        <w:t xml:space="preserve">terms of </w:t>
+      </w:r>
+      <w:r>
+        <w:rPr>
+          <w:lang w:val="en-US"/>
+        </w:rPr>
+        <w:t xml:space="preserve">presenting data from the debuggee to users. </w:t>
+      </w:r>
+      <w:r>
+        <w:rPr>
+          <w:lang w:val="en-US"/>
+        </w:rPr>
+        <w:t xml:space="preserve">The most typical way of </w:t>
+      </w:r>
+      <w:r>
+        <w:rPr>
+          <w:lang w:val="en-US"/>
+        </w:rPr>
+        <w:t>presenting</w:t>
+      </w:r>
+      <w:r>
+        <w:rPr>
+          <w:lang w:val="en-US"/>
+        </w:rPr>
+        <w:t xml:space="preserve"> </w:t>
+      </w:r>
+      <w:r>
+        <w:rPr>
+          <w:lang w:val="en-US"/>
+        </w:rPr>
+        <w:t>such data</w:t>
+      </w:r>
+      <w:r>
+        <w:rPr>
+          <w:lang w:val="en-US"/>
+        </w:rPr>
+        <w:t xml:space="preserve"> are </w:t>
       </w:r>
       <w:r>
         <w:rPr>
@@ -2642,23 +2890,249 @@
         <w:rPr>
           <w:lang w:val="en-US"/>
         </w:rPr>
+        <w:t xml:space="preserve">, which </w:t>
+      </w:r>
+      <w:r>
+        <w:rPr>
+          <w:lang w:val="en-US"/>
+        </w:rPr>
+        <w:t>show</w:t>
+      </w:r>
+      <w:r>
+        <w:rPr>
+          <w:lang w:val="en-US"/>
+        </w:rPr>
         <w:t xml:space="preserve"> </w:t>
       </w:r>
       <w:r>
         <w:rPr>
+          <w:lang w:val="en-US"/>
+        </w:rPr>
+        <w:t>variables</w:t>
+      </w:r>
+      <w:r>
+        <w:rPr>
+          <w:lang w:val="en-US"/>
+        </w:rPr>
+        <w:t xml:space="preserve"> </w:t>
+      </w:r>
+      <w:r>
+        <w:rPr>
+          <w:lang w:val="en-US"/>
+        </w:rPr>
+        <w:t xml:space="preserve">in </w:t>
+      </w:r>
+      <w:r>
+        <w:rPr>
+          <w:lang w:val="en-US"/>
+        </w:rPr>
+        <w:t xml:space="preserve">current </w:t>
+      </w:r>
+      <w:r>
+        <w:rPr>
+          <w:lang w:val="en-US"/>
+        </w:rPr>
+        <w:t xml:space="preserve">scope </w:t>
+      </w:r>
+      <w:r>
+        <w:rPr>
+          <w:lang w:val="en-US"/>
+        </w:rPr>
+        <w:t>in a tree view fashion</w:t>
+      </w:r>
+      <w:r>
+        <w:rPr>
+          <w:lang w:val="en-US"/>
+        </w:rPr>
+        <w:t xml:space="preserve"> - i</w:t>
+      </w:r>
+      <w:r>
+        <w:rPr>
+          <w:lang w:val="en-US"/>
+        </w:rPr>
+        <w:t>f an object</w:t>
+      </w:r>
+      <w:r>
+        <w:rPr>
+          <w:lang w:val="en-US"/>
+        </w:rPr>
+        <w:t xml:space="preserve"> contains references to other objects, these become its children in the tree. </w:t>
+      </w:r>
+      <w:r>
+        <w:rPr>
+          <w:b/>
+          <w:lang w:val="en-US"/>
+        </w:rPr>
+        <w:t>Debugger tooltips</w:t>
+      </w:r>
+      <w:r>
+        <w:rPr>
+          <w:lang w:val="en-US"/>
+        </w:rPr>
+        <w:t xml:space="preserve"> are a very similar feature to watches but they show the expression </w:t>
+      </w:r>
+      <w:r>
+        <w:rPr>
+          <w:lang w:val="en-US"/>
+        </w:rPr>
+        <w:t>at</w:t>
+      </w:r>
+      <w:r>
+        <w:rPr>
+          <w:lang w:val="en-US"/>
+        </w:rPr>
+        <w:t xml:space="preserve"> the mouse cursor</w:t>
+      </w:r>
+      <w:r>
+        <w:rPr>
+          <w:lang w:val="en-US"/>
+        </w:rPr>
+        <w:t xml:space="preserve"> hovered over</w:t>
+      </w:r>
+      <w:r>
+        <w:rPr>
+          <w:lang w:val="en-US"/>
+        </w:rPr>
+        <w:t xml:space="preserve"> the code</w:t>
+      </w:r>
+      <w:r>
+        <w:rPr>
+          <w:lang w:val="en-US"/>
+        </w:rPr>
+        <w:t xml:space="preserve"> being debugged</w:t>
+      </w:r>
+      <w:r>
+        <w:rPr>
+          <w:lang w:val="en-US"/>
+        </w:rPr>
+        <w:t xml:space="preserve">. </w:t>
+      </w:r>
+      <w:r>
+        <w:rPr>
           <w:highlight w:val="yellow"/>
           <w:lang w:val="en-US"/>
         </w:rPr>
-        <w:t>(screenshot Eclipse)</w:t>
-      </w:r>
-      <w:r>
-        <w:rPr>
+        <w:t>This makes debugger tooltips</w:t>
+      </w:r>
+      <w:r>
+        <w:rPr>
+          <w:highlight w:val="yellow"/>
+          <w:lang w:val="en-US"/>
+        </w:rPr>
+        <w:t xml:space="preserve"> </w:t>
+      </w:r>
+      <w:r>
+        <w:rPr>
+          <w:highlight w:val="yellow"/>
+          <w:lang w:val="en-US"/>
+        </w:rPr>
+        <w:t xml:space="preserve">more comfortable </w:t>
+      </w:r>
+      <w:r>
+        <w:rPr>
+          <w:highlight w:val="yellow"/>
+          <w:lang w:val="en-US"/>
+        </w:rPr>
+        <w:t>to use</w:t>
+      </w:r>
+      <w:r>
+        <w:rPr>
+          <w:highlight w:val="yellow"/>
+          <w:lang w:val="en-US"/>
+        </w:rPr>
+        <w:t xml:space="preserve"> than watches</w:t>
+      </w:r>
+      <w:r>
+        <w:rPr>
+          <w:highlight w:val="yellow"/>
+          <w:lang w:val="en-US"/>
+        </w:rPr>
+        <w:t xml:space="preserve">, since </w:t>
+      </w:r>
+      <w:r>
+        <w:rPr>
+          <w:highlight w:val="yellow"/>
+          <w:lang w:val="en-US"/>
+        </w:rPr>
+        <w:t>users do not have to</w:t>
+      </w:r>
+      <w:r>
+        <w:rPr>
+          <w:highlight w:val="yellow"/>
+          <w:lang w:val="en-US"/>
+        </w:rPr>
+        <w:t xml:space="preserve"> look for the right variables in the watch window</w:t>
+      </w:r>
+      <w:r>
+        <w:rPr>
+          <w:highlight w:val="yellow"/>
+          <w:lang w:val="en-US"/>
+        </w:rPr>
+        <w:t xml:space="preserve"> and switch their concentration between the watch window and code editor</w:t>
+      </w:r>
+      <w:r>
+        <w:rPr>
+          <w:highlight w:val="yellow"/>
           <w:lang w:val="en-US"/>
         </w:rPr>
         <w:t>.</w:t>
       </w:r>
       <w:r>
         <w:rPr>
+          <w:highlight w:val="yellow"/>
+          <w:lang w:val="en-US"/>
+        </w:rPr>
+        <w:t xml:space="preserve"> – subjective?</w:t>
+      </w:r>
+    </w:p>
+    <w:p>
+      <w:pPr>
+        <w:rPr>
+          <w:lang w:val="en-US"/>
+        </w:rPr>
+      </w:pPr>
+      <w:r>
+        <w:rPr>
+          <w:highlight w:val="yellow"/>
+          <w:lang w:val="en-US"/>
+        </w:rPr>
+        <w:t>(screenshot Eclipse</w:t>
+      </w:r>
+      <w:r>
+        <w:rPr>
+          <w:highlight w:val="yellow"/>
+          <w:lang w:val="en-US"/>
+        </w:rPr>
+        <w:t xml:space="preserve"> watch, tooltips</w:t>
+      </w:r>
+      <w:r>
+        <w:rPr>
+          <w:highlight w:val="yellow"/>
+          <w:lang w:val="en-US"/>
+        </w:rPr>
+        <w:t>)</w:t>
+      </w:r>
+    </w:p>
+    <w:p>
+      <w:pPr>
+        <w:rPr>
+          <w:lang w:val="en-US"/>
+        </w:rPr>
+      </w:pPr>
+      <w:r>
+        <w:rPr>
+          <w:lang w:val="en-US"/>
+        </w:rPr>
+        <w:t>But neither debugger tooltips nor watches are perfect</w:t>
+      </w:r>
+      <w:r>
+        <w:rPr>
+          <w:lang w:val="en-US"/>
+        </w:rPr>
+        <w:t xml:space="preserve"> for all scenarios –</w:t>
+      </w:r>
+      <w:r>
+        <w:rPr>
           <w:lang w:val="en-US"/>
         </w:rPr>
         <w:t xml:space="preserve"> </w:t>
@@ -2667,141 +3141,13 @@
         <w:rPr>
           <w:lang w:val="en-US"/>
         </w:rPr>
-        <w:t xml:space="preserve">In watches, </w:t>
-      </w:r>
-      <w:r>
-        <w:rPr>
-          <w:lang w:val="en-US"/>
-        </w:rPr>
-        <w:t xml:space="preserve">the user can </w:t>
-      </w:r>
-      <w:r>
-        <w:rPr>
-          <w:lang w:val="en-US"/>
-        </w:rPr>
-        <w:t xml:space="preserve">see variables </w:t>
-      </w:r>
-      <w:r>
-        <w:rPr>
-          <w:lang w:val="en-US"/>
-        </w:rPr>
-        <w:t>and expand their properties in a tree</w:t>
-      </w:r>
-      <w:r>
-        <w:rPr>
-          <w:lang w:val="en-US"/>
-        </w:rPr>
-        <w:t xml:space="preserve"> view fashion</w:t>
-      </w:r>
-      <w:r>
-        <w:rPr>
-          <w:lang w:val="en-US"/>
-        </w:rPr>
-        <w:t>. If an object is expanded and it contains references to other objects, children representing these objects can be expanded further.</w:t>
-      </w:r>
-    </w:p>
-    <w:p>
-      <w:pPr>
-        <w:rPr>
-          <w:lang w:val="en-US"/>
-        </w:rPr>
-      </w:pPr>
-      <w:r>
-        <w:rPr>
-          <w:lang w:val="en-US"/>
-        </w:rPr>
-        <w:t xml:space="preserve">Debugger tooltips are a very similar feature to watches but they </w:t>
-      </w:r>
-      <w:r>
-        <w:rPr>
-          <w:lang w:val="en-US"/>
-        </w:rPr>
-        <w:t xml:space="preserve">show the expression </w:t>
-      </w:r>
-      <w:r>
-        <w:rPr>
-          <w:lang w:val="en-US"/>
-        </w:rPr>
-        <w:t>at</w:t>
-      </w:r>
-      <w:r>
-        <w:rPr>
-          <w:lang w:val="en-US"/>
-        </w:rPr>
-        <w:t xml:space="preserve"> the mouse cursor</w:t>
-      </w:r>
-      <w:r>
-        <w:rPr>
-          <w:lang w:val="en-US"/>
-        </w:rPr>
-        <w:t xml:space="preserve"> as the user hovers the mouse over the code being debugged.</w:t>
-      </w:r>
-      <w:r>
-        <w:rPr>
-          <w:lang w:val="en-US"/>
-        </w:rPr>
-        <w:t xml:space="preserve"> This</w:t>
-      </w:r>
-      <w:r>
-        <w:rPr>
-          <w:lang w:val="en-US"/>
-        </w:rPr>
-        <w:t xml:space="preserve"> </w:t>
-      </w:r>
-      <w:r>
-        <w:rPr>
-          <w:lang w:val="en-US"/>
-        </w:rPr>
-        <w:t>makes</w:t>
-      </w:r>
-      <w:r>
-        <w:rPr>
-          <w:lang w:val="en-US"/>
-        </w:rPr>
-        <w:t xml:space="preserve"> </w:t>
-      </w:r>
-      <w:r>
-        <w:rPr>
-          <w:lang w:val="en-US"/>
-        </w:rPr>
-        <w:t>debugger tooltips</w:t>
-      </w:r>
-      <w:r>
-        <w:rPr>
-          <w:lang w:val="en-US"/>
-        </w:rPr>
-        <w:t xml:space="preserve"> a</w:t>
-      </w:r>
-      <w:r>
-        <w:rPr>
-          <w:lang w:val="en-US"/>
-        </w:rPr>
-        <w:t xml:space="preserve"> little more comfortable to use than watches.</w:t>
-      </w:r>
-    </w:p>
-    <w:p>
-      <w:pPr>
-        <w:rPr>
-          <w:lang w:val="en-US"/>
-        </w:rPr>
-      </w:pPr>
-      <w:r>
-        <w:rPr>
-          <w:lang w:val="en-US"/>
-        </w:rPr>
-        <w:t>But neither debugger tooltips nor watches are perfect. Let’</w:t>
-      </w:r>
-      <w:r>
-        <w:rPr>
-          <w:lang w:val="en-US"/>
-        </w:rPr>
-        <w:t>s imagine a simple structure</w:t>
-      </w:r>
-      <w:r>
-        <w:rPr>
-          <w:lang w:val="en-US"/>
-        </w:rPr>
-        <w:t xml:space="preserve"> of two objects pointing to each other:</w:t>
+        <w:t>take, for instance,</w:t>
+      </w:r>
+      <w:r>
+        <w:rPr>
+          <w:lang w:val="en-US"/>
+        </w:rPr>
+        <w:t xml:space="preserve"> a structure of two objects pointing to each other:</w:t>
       </w:r>
     </w:p>
     <w:p>
@@ -2828,13 +3174,25 @@
         <w:rPr>
           <w:lang w:val="en-US"/>
         </w:rPr>
-        <w:t>The picture shows how people naturally depict such structures.</w:t>
-      </w:r>
-      <w:r>
-        <w:rPr>
-          <w:lang w:val="en-US"/>
-        </w:rPr>
-        <w:t xml:space="preserve"> However, this is how such structure looks using debugger tooltips:</w:t>
+        <w:t xml:space="preserve">The picture shows how people naturally depict such structures. However, this is how such structure </w:t>
+      </w:r>
+      <w:r>
+        <w:rPr>
+          <w:lang w:val="en-US"/>
+        </w:rPr>
+        <w:t>is presented by</w:t>
+      </w:r>
+      <w:r>
+        <w:rPr>
+          <w:lang w:val="en-US"/>
+        </w:rPr>
+        <w:t xml:space="preserve"> watches or</w:t>
+      </w:r>
+      <w:r>
+        <w:rPr>
+          <w:lang w:val="en-US"/>
+        </w:rPr>
+        <w:t xml:space="preserve"> debugger tooltips:</w:t>
       </w:r>
     </w:p>
     <w:p>
@@ -2850,7 +3208,7 @@
         </w:rPr>
         <w:lastRenderedPageBreak/>
         <w:drawing>
-          <wp:inline distT="0" distB="0" distL="0" distR="0" wp14:anchorId="6412A936" wp14:editId="3AF2587B">
+          <wp:inline distT="0" distB="0" distL="0" distR="0" wp14:anchorId="7E74DDA5" wp14:editId="6467F402">
             <wp:extent cx="4933315" cy="4370070"/>
             <wp:effectExtent l="19050" t="0" r="635" b="0"/>
             <wp:docPr id="9" name="obrázek 1" descr="D:\text\DebuggerVisualizers\tooltipProblem.png"/>
@@ -2906,19 +3264,91 @@
         <w:rPr>
           <w:lang w:val="en-US"/>
         </w:rPr>
-        <w:t xml:space="preserve">As we can see, </w:t>
-      </w:r>
-      <w:r>
-        <w:rPr>
-          <w:lang w:val="en-US"/>
-        </w:rPr>
-        <w:t xml:space="preserve">the </w:t>
-      </w:r>
-      <w:r>
-        <w:rPr>
-          <w:lang w:val="en-US"/>
-        </w:rPr>
-        <w:t>user can expand infinitely and has very little means of determining how the structure actually looks in reality.</w:t>
+        <w:t>As we can see</w:t>
+      </w:r>
+      <w:r>
+        <w:rPr>
+          <w:lang w:val="en-US"/>
+        </w:rPr>
+        <w:t>, the expansion can continue infinitely</w:t>
+      </w:r>
+      <w:r>
+        <w:rPr>
+          <w:lang w:val="en-US"/>
+        </w:rPr>
+        <w:t xml:space="preserve"> and </w:t>
+      </w:r>
+      <w:r>
+        <w:rPr>
+          <w:lang w:val="en-US"/>
+        </w:rPr>
+        <w:t>users have</w:t>
+      </w:r>
+      <w:r>
+        <w:rPr>
+          <w:lang w:val="en-US"/>
+        </w:rPr>
+        <w:t xml:space="preserve"> very little means of determining how the structure actually looks in reality.</w:t>
+      </w:r>
+    </w:p>
+    <w:p>
+      <w:pPr>
+        <w:rPr>
+          <w:lang w:val="en-US"/>
+        </w:rPr>
+      </w:pPr>
+    </w:p>
+    <w:p>
+      <w:pPr>
+        <w:pStyle w:val="Heading2"/>
+        <w:rPr>
+          <w:lang w:val="en-US"/>
+        </w:rPr>
+      </w:pPr>
+      <w:r>
+        <w:rPr>
+          <w:lang w:val="en-US"/>
+        </w:rPr>
+        <w:t>Object graph visualizer</w:t>
+      </w:r>
+    </w:p>
+    <w:p>
+      <w:pPr>
+        <w:pStyle w:val="Heading3"/>
+        <w:rPr>
+          <w:lang w:val="en-US"/>
+        </w:rPr>
+      </w:pPr>
+      <w:r>
+        <w:rPr>
+          <w:lang w:val="en-US"/>
+        </w:rPr>
+        <w:t>Motivation</w:t>
+      </w:r>
+    </w:p>
+    <w:p>
+      <w:pPr>
+        <w:rPr>
+          <w:lang w:val="en-US"/>
+        </w:rPr>
+      </w:pPr>
+      <w:r>
+        <w:rPr>
+          <w:lang w:val="en-US"/>
+        </w:rPr>
+        <w:t xml:space="preserve">To see why visualizing object graphs could be useful let’s look at current state of </w:t>
+      </w:r>
+      <w:r>
+        <w:rPr>
+          <w:lang w:val="en-US"/>
+        </w:rPr>
+        <w:t xml:space="preserve">visualization of </w:t>
+      </w:r>
+      <w:r>
+        <w:rPr>
+          <w:lang w:val="en-US"/>
+        </w:rPr>
+        <w:t>data structures.</w:t>
       </w:r>
     </w:p>
     <w:p>
@@ -2974,7 +3404,19 @@
         <w:rPr>
           <w:lang w:val="en-US"/>
         </w:rPr>
-        <w:t xml:space="preserve">If the user makes a step in the debugger how </w:t>
+        <w:t xml:space="preserve">If </w:t>
+      </w:r>
+      <w:r>
+        <w:rPr>
+          <w:lang w:val="en-US"/>
+        </w:rPr>
+        <w:t>a</w:t>
+      </w:r>
+      <w:r>
+        <w:rPr>
+          <w:lang w:val="en-US"/>
+        </w:rPr>
+        <w:t xml:space="preserve"> user makes a step in the debugger how </w:t>
       </w:r>
       <w:r>
         <w:rPr>
@@ -2992,7 +3434,7 @@
         <w:rPr>
           <w:lang w:val="en-US"/>
         </w:rPr>
-        <w:t>they</w:t>
+        <w:t>he or she</w:t>
       </w:r>
       <w:r>
         <w:rPr>
@@ -3022,7 +3464,13 @@
         <w:rPr>
           <w:lang w:val="en-US"/>
         </w:rPr>
-        <w:t>easy to see</w:t>
+        <w:t xml:space="preserve">easy to </w:t>
+      </w:r>
+      <w:r>
+        <w:rPr>
+          <w:lang w:val="en-US"/>
+        </w:rPr>
+        <w:t>understand from the code</w:t>
       </w:r>
       <w:r>
         <w:rPr>
@@ -3242,6 +3690,20 @@
       </w:pPr>
       <w:r>
         <w:rPr>
+          <w:highlight w:val="yellow"/>
+          <w:lang w:val="en-US"/>
+        </w:rPr>
+        <w:lastRenderedPageBreak/>
+        <w:t>Maybe remove paragraph</w:t>
+      </w:r>
+      <w:r>
+        <w:rPr>
+          <w:lang w:val="en-US"/>
+        </w:rPr>
+        <w:t xml:space="preserve"> </w:t>
+      </w:r>
+      <w:r>
+        <w:rPr>
           <w:lang w:val="en-US"/>
         </w:rPr>
         <w:t>Unfortunately,</w:t>
@@ -3358,14 +3820,7 @@
         <w:rPr>
           <w:lang w:val="en-US"/>
         </w:rPr>
-        <w:t xml:space="preserve">rts of it and drawing new </w:t>
-      </w:r>
-      <w:r>
-        <w:rPr>
-          <w:lang w:val="en-US"/>
-        </w:rPr>
-        <w:lastRenderedPageBreak/>
-        <w:t xml:space="preserve">parts. </w:t>
+        <w:t xml:space="preserve">rts of it and drawing new parts. </w:t>
       </w:r>
       <w:r>
         <w:rPr>
@@ -3675,7 +4130,19 @@
         <w:rPr>
           <w:lang w:val="en-US"/>
         </w:rPr>
-        <w:t xml:space="preserve">List, ObservableCollection, array, IQueryable, or any other IEnumerable. </w:t>
+        <w:t>Lis</w:t>
+      </w:r>
+      <w:r>
+        <w:rPr>
+          <w:lang w:val="en-US"/>
+        </w:rPr>
+        <w:t>t, ObservableCollection, array</w:t>
+      </w:r>
+      <w:r>
+        <w:rPr>
+          <w:lang w:val="en-US"/>
+        </w:rPr>
+        <w:t xml:space="preserve">, or any other IEnumerable. </w:t>
       </w:r>
       <w:r>
         <w:rPr>
@@ -4069,6 +4536,7 @@
         <w:rPr>
           <w:lang w:val="en-US"/>
         </w:rPr>
+        <w:lastRenderedPageBreak/>
         <w:t>Debugger tooltips</w:t>
       </w:r>
     </w:p>
@@ -4135,7 +4603,6 @@
         <w:rPr>
           <w:lang w:val="en-US"/>
         </w:rPr>
-        <w:lastRenderedPageBreak/>
         <w:t xml:space="preserve">The advantage of </w:t>
       </w:r>
       <w:r>
@@ -4870,6 +5337,7 @@
         <w:rPr>
           <w:lang w:val="en-US"/>
         </w:rPr>
+        <w:lastRenderedPageBreak/>
         <w:t>SharpDevelop runs on Windows (for Linux there is MonoDevelop which was forked from</w:t>
       </w:r>
       <w:r>
@@ -5039,7 +5507,6 @@
         <w:rPr>
           <w:lang w:val="en-US"/>
         </w:rPr>
-        <w:lastRenderedPageBreak/>
         <w:t xml:space="preserve">Web application development. </w:t>
       </w:r>
       <w:r>
@@ -5673,6 +6140,7 @@
         <w:rPr>
           <w:lang w:val="en-US"/>
         </w:rPr>
+        <w:lastRenderedPageBreak/>
         <w:t>The Core is a framework for building extensible app</w:t>
       </w:r>
       <w:r>
@@ -5778,7 +6246,6 @@
         <w:rPr>
           <w:lang w:val="en-US"/>
         </w:rPr>
-        <w:lastRenderedPageBreak/>
         <w:t xml:space="preserve">The </w:t>
       </w:r>
       <w:r>
@@ -7137,6 +7604,7 @@
           <w:rStyle w:val="code-string"/>
           <w:lang w:val="en-US"/>
         </w:rPr>
+        <w:lastRenderedPageBreak/>
         <w:t xml:space="preserve">In the second </w:t>
       </w:r>
       <w:r>
@@ -7301,7 +7769,6 @@
           <w:b/>
           <w:lang w:val="en-US"/>
         </w:rPr>
-        <w:lastRenderedPageBreak/>
         <w:t>insertafter</w:t>
       </w:r>
       <w:r>
@@ -8118,6 +8585,7 @@
         <w:rPr>
           <w:lang w:val="en-US"/>
         </w:rPr>
+        <w:lastRenderedPageBreak/>
         <w:t>Lazy loading</w:t>
       </w:r>
     </w:p>
@@ -8145,7 +8613,6 @@
         <w:rPr>
           <w:lang w:val="en-US"/>
         </w:rPr>
-        <w:lastRenderedPageBreak/>
         <w:t>Doozers</w:t>
       </w:r>
       <w:r>
@@ -9267,7 +9734,15 @@
           <w:color w:val="0000FF"/>
           <w:lang w:val="en-US"/>
         </w:rPr>
-        <w:t>="ICSharpCode.SharpDevelop.SolutionOpenConditionEvaluator"</w:t>
+        <w:t>="ICSharpCode.SharpDevelop.SolutionOpenConditio</w:t>
+      </w:r>
+      <w:r>
+        <w:rPr>
+          <w:color w:val="0000FF"/>
+          <w:lang w:val="en-US"/>
+        </w:rPr>
+        <w:lastRenderedPageBreak/>
+        <w:t>nEvaluator"</w:t>
       </w:r>
       <w:r>
         <w:rPr>
@@ -9322,7 +9797,6 @@
         <w:rPr>
           <w:lang w:val="en-US"/>
         </w:rPr>
-        <w:lastRenderedPageBreak/>
         <w:t xml:space="preserve">Maybe show </w:t>
       </w:r>
       <w:r>
@@ -9805,6 +10279,7 @@
         <w:rPr>
           <w:lang w:val="en-US"/>
         </w:rPr>
+        <w:lastRenderedPageBreak/>
         <w:t>Picture of editor, document, parser: parse text to NRefactory AST, update DOM, discard AST</w:t>
       </w:r>
     </w:p>
@@ -9833,7 +10308,6 @@
           <w:highlight w:val="yellow"/>
           <w:lang w:val="en-US"/>
         </w:rPr>
-        <w:lastRenderedPageBreak/>
         <w:t>NRefactory</w:t>
       </w:r>
     </w:p>
@@ -10316,6 +10790,7 @@
         <w:rPr>
           <w:lang w:val="en-US"/>
         </w:rPr>
+        <w:lastRenderedPageBreak/>
         <w:t>ExpressionFinder will be replaced by keeping the AST + looking up the node.</w:t>
       </w:r>
     </w:p>
@@ -10330,7 +10805,6 @@
         <w:rPr>
           <w:lang w:val="en-US"/>
         </w:rPr>
-        <w:lastRenderedPageBreak/>
         <w:t>ICSharpCode.SharpDevelop</w:t>
       </w:r>
     </w:p>
@@ -10787,6 +11261,7 @@
         <w:rPr>
           <w:lang w:val="en-US"/>
         </w:rPr>
+        <w:lastRenderedPageBreak/>
         <w:t>Sample</w:t>
       </w:r>
     </w:p>
@@ -10856,7 +11331,6 @@
           <w:szCs w:val="20"/>
           <w:lang w:val="en-US"/>
         </w:rPr>
-        <w:lastRenderedPageBreak/>
         <w:t xml:space="preserve">class </w:t>
       </w:r>
       <w:r>
@@ -13054,7 +13528,14 @@
         <w:rPr>
           <w:lang w:val="en-US"/>
         </w:rPr>
-        <w:t xml:space="preserve"> Instead, some sort of interprocess communication must be used. The</w:t>
+        <w:t xml:space="preserve"> </w:t>
+      </w:r>
+      <w:r>
+        <w:rPr>
+          <w:lang w:val="en-US"/>
+        </w:rPr>
+        <w:lastRenderedPageBreak/>
+        <w:t>Instead, some sort of interprocess communication must be used. The</w:t>
       </w:r>
       <w:r>
         <w:rPr>
@@ -13163,263 +13644,250 @@
         <w:rPr>
           <w:lang w:eastAsia="cs-CZ"/>
         </w:rPr>
-        <w:t xml:space="preserve"> values for </w:t>
+        <w:t xml:space="preserve"> values for the ones that </w:t>
       </w:r>
       <w:r>
         <w:rPr>
           <w:lang w:eastAsia="cs-CZ"/>
         </w:rPr>
+        <w:t>we</w:t>
+      </w:r>
+      <w:r>
+        <w:rPr>
+          <w:lang w:eastAsia="cs-CZ"/>
+        </w:rPr>
+        <w:t xml:space="preserve"> are interested in.  </w:t>
+      </w:r>
+      <w:r>
+        <w:rPr>
+          <w:lang w:eastAsia="cs-CZ"/>
+        </w:rPr>
+        <w:t>We</w:t>
+      </w:r>
+      <w:r>
+        <w:rPr>
+          <w:lang w:eastAsia="cs-CZ"/>
+        </w:rPr>
+        <w:t xml:space="preserve"> are of course free to get fields of the new values as well and drill down as much as </w:t>
+      </w:r>
+      <w:r>
+        <w:rPr>
+          <w:lang w:eastAsia="cs-CZ"/>
+        </w:rPr>
+        <w:t>we</w:t>
+      </w:r>
+      <w:r>
+        <w:rPr>
+          <w:lang w:eastAsia="cs-CZ"/>
+        </w:rPr>
+        <w:t xml:space="preserve"> want to.</w:t>
+      </w:r>
+    </w:p>
+    <w:p>
+      <w:pPr>
+        <w:rPr>
+          <w:lang w:eastAsia="cs-CZ"/>
+        </w:rPr>
+      </w:pPr>
+      <w:r>
+        <w:rPr>
+          <w:lang w:eastAsia="cs-CZ"/>
+        </w:rPr>
+        <w:t xml:space="preserve">There is a </w:t>
+      </w:r>
+      <w:r>
+        <w:rPr>
+          <w:lang w:eastAsia="cs-CZ"/>
+        </w:rPr>
+        <w:t xml:space="preserve">good reason why this model is appropriate.  When the debugger's code was compiled, it did not know that the user will create </w:t>
+      </w:r>
+      <w:r>
+        <w:rPr>
+          <w:lang w:eastAsia="cs-CZ"/>
+        </w:rPr>
+        <w:t xml:space="preserve">a </w:t>
+      </w:r>
+      <w:r>
+        <w:rPr>
+          <w:lang w:eastAsia="cs-CZ"/>
+        </w:rPr>
+        <w:t xml:space="preserve">field "myHelloWorldMessage" and therefore it could not reference it.  Even if direct reference to the object in the other process was somehow available, the debugger would still have to use reflection to figure out what fields the object contains and then get their values one by one.  In fact, most of the debugger's API inherits from the abstract reflection classes </w:t>
+      </w:r>
+      <w:r>
+        <w:rPr>
+          <w:lang w:eastAsia="cs-CZ"/>
+        </w:rPr>
+        <w:t>(like Type, MethodInfo) so anyone familiar with reflection should have no problems using the debugger</w:t>
+      </w:r>
+      <w:r>
+        <w:rPr>
+          <w:lang w:eastAsia="cs-CZ"/>
+        </w:rPr>
+        <w:t xml:space="preserve"> API.</w:t>
+      </w:r>
+    </w:p>
+    <w:p>
+      <w:pPr>
+        <w:pStyle w:val="Heading6"/>
+        <w:rPr>
+          <w:lang w:val="en-US"/>
+        </w:rPr>
+      </w:pPr>
+      <w:r>
+        <w:rPr>
+          <w:lang w:val="en-US"/>
+        </w:rPr>
+        <w:t>Lifetime of Values</w:t>
+      </w:r>
+    </w:p>
+    <w:p>
+      <w:r>
+        <w:t>The .NET garbage collector (GC) presents a significant complication to the debugger.  When the debuggee is paused no code can be executed including the garbage collector so it is safe to investigate it as much and as long as we want.  However, if the debuggee is resumed even for just a few instructions, the GC might have been run and it might have moved all variables around in memory.  The GC takes care to update all references within the debuggee so that it does not even notice.  However, it unfortunately does not tell the debugger.  This means that whenever the debuggee is resumed, all debugger's Values become invalid because they might be pointing to wrong memory</w:t>
+      </w:r>
+      <w:r>
+        <w:t xml:space="preserve"> (Value holds a reference to the COM object identifying the value in the debuggee)</w:t>
+      </w:r>
+      <w:r>
+        <w:t xml:space="preserve">.  The next time the debuggee is paused, it has to obtain all values again.  This problem is more problematic than it might initially seem - getting </w:t>
+      </w:r>
+      <w:r>
+        <w:t xml:space="preserve">a </w:t>
+      </w:r>
+      <w:r>
+        <w:t xml:space="preserve">value of a property or calling Object.ToString() both require that the debuggee is resumed for a while so that the methods can be injected into the debuggee and executed.  Imagine that </w:t>
+      </w:r>
+      <w:r>
+        <w:t>we are debugger tooltips to</w:t>
+      </w:r>
+      <w:r>
+        <w:t xml:space="preserve"> drill down to object "foo.bar.Person" which contains two properties - FirstName and Surname.  After </w:t>
+      </w:r>
+      <w:r>
+        <w:t>we</w:t>
+      </w:r>
+      <w:r>
+        <w:t xml:space="preserve"> evaluate the "FirstName" property, all values will become invalid and </w:t>
+      </w:r>
+      <w:r>
+        <w:t>we</w:t>
+      </w:r>
+      <w:r>
+        <w:t xml:space="preserve"> will have to obtain "foo.bar.Person" again just so that you </w:t>
+      </w:r>
+      <w:r>
+        <w:t>we</w:t>
+      </w:r>
+      <w:r>
+        <w:t xml:space="preserve"> evaluate "Surname".</w:t>
+      </w:r>
+    </w:p>
+    <w:p>
+      <w:pPr>
+        <w:pStyle w:val="Heading6"/>
+      </w:pPr>
+      <w:r>
+        <w:t>Expressions</w:t>
+      </w:r>
+    </w:p>
+    <w:p>
+      <w:r>
+        <w:t>To get around the problem with Garbage collection invalidating Values, Debugger.Core</w:t>
+      </w:r>
+      <w:r>
+        <w:t xml:space="preserve"> </w:t>
+      </w:r>
+      <w:r>
+        <w:t xml:space="preserve">provides </w:t>
+      </w:r>
+      <w:r>
+        <w:rPr>
+          <w:b/>
+        </w:rPr>
+        <w:t>expressions</w:t>
+      </w:r>
+      <w:r>
+        <w:t xml:space="preserve">. Expression </w:t>
+      </w:r>
+      <w:r>
+        <w:t>represents a way to obtain</w:t>
+      </w:r>
+      <w:r>
+        <w:t xml:space="preserve"> Value, for example "foo.bar.Person“.</w:t>
+      </w:r>
+      <w:r>
+        <w:t xml:space="preserve"> Expression itself is not </w:t>
+      </w:r>
+      <w:r>
+        <w:t>stored in the</w:t>
+      </w:r>
+      <w:r>
+        <w:t xml:space="preserve"> string</w:t>
+      </w:r>
+      <w:r>
+        <w:t xml:space="preserve"> form</w:t>
+      </w:r>
+      <w:r>
+        <w:t xml:space="preserve">, but </w:t>
+      </w:r>
+      <w:r>
+        <w:t>as a</w:t>
+      </w:r>
+      <w:r>
+        <w:t xml:space="preserve"> tree. Actually, Debugger.Core uses NRefactory Expressions to represent expressions. This is why Debugger.Core has a dependency on NRefactory.</w:t>
+      </w:r>
+      <w:r>
+        <w:t xml:space="preserve"> </w:t>
+      </w:r>
+    </w:p>
+    <w:p>
+      <w:r>
+        <w:t>Expressions can be turned into their string representation (e.g. "foo.bar.Person“) and parsed from a string in C# format. This functionality already comes from NRefactory.</w:t>
+      </w:r>
+    </w:p>
+    <w:p>
+      <w:r>
+        <w:t>Expressions can be Evaluated using Expression.Evaluate(), producing a Value. That makes them very useful – instead of keeping a Value and never knowing when it becomes invalid, we keep an expression an evaluate it whenever we need its value. Indeed, this how all the debugging UI of SharpDevelop uses the expressions: When the</w:t>
+      </w:r>
+      <w:r>
+        <w:t xml:space="preserve"> user has "foo.bar" open and expands "Person", SharpDevelop first generate</w:t>
+      </w:r>
+      <w:r>
+        <w:t>s</w:t>
+      </w:r>
+      <w:r>
+        <w:t xml:space="preserve"> the expression "foo.bar.Person" and </w:t>
+      </w:r>
+      <w:r>
+        <w:t xml:space="preserve">then </w:t>
+      </w:r>
+      <w:r>
+        <w:t>evaluates it.</w:t>
+      </w:r>
+    </w:p>
+    <w:p>
+      <w:pPr>
+        <w:rPr>
+          <w:lang w:eastAsia="cs-CZ"/>
+        </w:rPr>
+      </w:pPr>
+      <w:r>
+        <w:rPr>
+          <w:lang w:eastAsia="cs-CZ"/>
+        </w:rPr>
         <w:lastRenderedPageBreak/>
-        <w:t xml:space="preserve">the ones that </w:t>
+        <w:t xml:space="preserve">At one point in the past, the Value class was designed so that it would remember </w:t>
       </w:r>
       <w:r>
         <w:rPr>
           <w:lang w:eastAsia="cs-CZ"/>
         </w:rPr>
-        <w:t>we</w:t>
+        <w:t>the expression using which i</w:t>
       </w:r>
       <w:r>
         <w:rPr>
           <w:lang w:eastAsia="cs-CZ"/>
         </w:rPr>
-        <w:t xml:space="preserve"> are interested in.  </w:t>
-      </w:r>
-      <w:r>
-        <w:rPr>
-          <w:lang w:eastAsia="cs-CZ"/>
-        </w:rPr>
-        <w:t>We</w:t>
-      </w:r>
-      <w:r>
-        <w:rPr>
-          <w:lang w:eastAsia="cs-CZ"/>
-        </w:rPr>
-        <w:t xml:space="preserve"> are of course free to get fields of the new values as well and drill down as much as </w:t>
-      </w:r>
-      <w:r>
-        <w:rPr>
-          <w:lang w:eastAsia="cs-CZ"/>
-        </w:rPr>
-        <w:t>we</w:t>
-      </w:r>
-      <w:r>
-        <w:rPr>
-          <w:lang w:eastAsia="cs-CZ"/>
-        </w:rPr>
-        <w:t xml:space="preserve"> want to.</w:t>
-      </w:r>
-    </w:p>
-    <w:p>
-      <w:pPr>
-        <w:rPr>
-          <w:lang w:eastAsia="cs-CZ"/>
-        </w:rPr>
-      </w:pPr>
-      <w:r>
-        <w:rPr>
-          <w:lang w:eastAsia="cs-CZ"/>
-        </w:rPr>
-        <w:t xml:space="preserve">There is a </w:t>
-      </w:r>
-      <w:r>
-        <w:rPr>
-          <w:lang w:eastAsia="cs-CZ"/>
-        </w:rPr>
-        <w:t xml:space="preserve">good reason why this model is appropriate.  When the debugger's code was compiled, it did not know that the user will create </w:t>
-      </w:r>
-      <w:r>
-        <w:rPr>
-          <w:lang w:eastAsia="cs-CZ"/>
-        </w:rPr>
-        <w:t xml:space="preserve">a </w:t>
-      </w:r>
-      <w:r>
-        <w:rPr>
-          <w:lang w:eastAsia="cs-CZ"/>
-        </w:rPr>
-        <w:t xml:space="preserve">field "myHelloWorldMessage" and therefore it could not reference it.  Even if direct reference to the object in the other process was somehow available, the debugger would still have to use reflection to figure out what fields the object contains and then get their values one by one.  In fact, most of the debugger's API inherits from the abstract reflection classes </w:t>
-      </w:r>
-      <w:r>
-        <w:rPr>
-          <w:lang w:eastAsia="cs-CZ"/>
-        </w:rPr>
-        <w:t>(like Type, MethodInfo) so anyone familiar with reflection should have no problems using the debugger</w:t>
-      </w:r>
-      <w:r>
-        <w:rPr>
-          <w:lang w:eastAsia="cs-CZ"/>
-        </w:rPr>
-        <w:t xml:space="preserve"> API.</w:t>
-      </w:r>
-    </w:p>
-    <w:p>
-      <w:pPr>
-        <w:pStyle w:val="Heading6"/>
-        <w:rPr>
-          <w:lang w:val="en-US"/>
-        </w:rPr>
-      </w:pPr>
-      <w:r>
-        <w:rPr>
-          <w:lang w:val="en-US"/>
-        </w:rPr>
-        <w:t>Lifetime of Values</w:t>
-      </w:r>
-    </w:p>
-    <w:p>
-      <w:r>
-        <w:t>The .NET garbage collector (GC) presents a significant complication to the debugger.  When the debuggee is paused no code can be executed including the garbage collector so it is safe to investigate it as much and as long as we want.  However, if the debuggee is resumed even for just a few instructions, the GC might have been run and it might have moved all variables around in memory.  The GC takes care to update all references within the debuggee so that it does not even notice.  However, it unfortunately does not tell the debugger.  This means that whenever the debuggee is resumed, all debugger's Values become invalid because they might be pointing to wrong memory</w:t>
-      </w:r>
-      <w:r>
-        <w:t xml:space="preserve"> (Value holds a reference to the COM object identifying the value in the debuggee)</w:t>
-      </w:r>
-      <w:r>
-        <w:t xml:space="preserve">.  The next time the debuggee is paused, it has to obtain all values again.  This problem is more problematic than it might initially seem - getting </w:t>
-      </w:r>
-      <w:r>
-        <w:t xml:space="preserve">a </w:t>
-      </w:r>
-      <w:r>
-        <w:t xml:space="preserve">value of a property or calling Object.ToString() both require that the debuggee is resumed for a while so that the methods can be injected into the debuggee and executed.  Imagine that </w:t>
-      </w:r>
-      <w:r>
-        <w:t>we are debugger tooltips to</w:t>
-      </w:r>
-      <w:r>
-        <w:t xml:space="preserve"> drill down to object "foo.bar.Person" which contains two properties - FirstName and Surname.  After </w:t>
-      </w:r>
-      <w:r>
-        <w:t>we</w:t>
-      </w:r>
-      <w:r>
-        <w:t xml:space="preserve"> evaluate the "FirstName" property, all values will become invalid and </w:t>
-      </w:r>
-      <w:r>
-        <w:t>we</w:t>
-      </w:r>
-      <w:r>
-        <w:t xml:space="preserve"> will have to obtain "foo.bar.Person" again just so that you </w:t>
-      </w:r>
-      <w:r>
-        <w:t>we</w:t>
-      </w:r>
-      <w:r>
-        <w:t xml:space="preserve"> evaluate "Surname".</w:t>
-      </w:r>
-    </w:p>
-    <w:p>
-      <w:pPr>
-        <w:pStyle w:val="Heading6"/>
-      </w:pPr>
-      <w:r>
-        <w:t>Expressions</w:t>
-      </w:r>
-    </w:p>
-    <w:p>
-      <w:r>
-        <w:t>To get around the problem with Garbage collection invalidating Values, Debugger.Core</w:t>
-      </w:r>
-      <w:r>
-        <w:t xml:space="preserve"> </w:t>
-      </w:r>
-      <w:r>
-        <w:t xml:space="preserve">provides </w:t>
-      </w:r>
-      <w:r>
-        <w:rPr>
-          <w:b/>
-        </w:rPr>
-        <w:t>expressions</w:t>
-      </w:r>
-      <w:r>
-        <w:t xml:space="preserve">. Expression </w:t>
-      </w:r>
-      <w:r>
-        <w:t>represents a way to obtain</w:t>
-      </w:r>
-      <w:r>
-        <w:t xml:space="preserve"> Value, for example "foo.bar.Person“.</w:t>
-      </w:r>
-      <w:r>
-        <w:t xml:space="preserve"> Expression itself is not </w:t>
-      </w:r>
-      <w:r>
-        <w:t>stored in the</w:t>
-      </w:r>
-      <w:r>
-        <w:t xml:space="preserve"> string</w:t>
-      </w:r>
-      <w:r>
-        <w:t xml:space="preserve"> form</w:t>
-      </w:r>
-      <w:r>
-        <w:t xml:space="preserve">, but </w:t>
-      </w:r>
-      <w:r>
-        <w:t>as a</w:t>
-      </w:r>
-      <w:r>
-        <w:t xml:space="preserve"> tree. Actually, Debugger.Core uses NRefactory Expressions to represent expressions. This is why Debugger.Core has a dependency on NRefactory.</w:t>
-      </w:r>
-      <w:r>
-        <w:t xml:space="preserve"> </w:t>
-      </w:r>
-    </w:p>
-    <w:p>
-      <w:r>
-        <w:t>Expressions can be turned into their string representation (e.g. "foo.bar.Person“) and parsed from a string in C# format. This functionality already comes from NRefactory.</w:t>
-      </w:r>
-    </w:p>
-    <w:p>
-      <w:r>
-        <w:t>Expressions can be Evaluated using Expression.Evaluate(), producing a Value. That makes them very useful – instead of keeping a Value and never knowing when it becomes invalid, we keep an expression an evaluate it whenever we need its value. Indeed, this how all the debugging UI of SharpDevelop uses the expressions: When the</w:t>
-      </w:r>
-      <w:r>
-        <w:t xml:space="preserve"> user has "foo.bar" open and expands "Person", SharpDevelop first generate</w:t>
-      </w:r>
-      <w:r>
-        <w:t>s</w:t>
-      </w:r>
-      <w:r>
-        <w:t xml:space="preserve"> the expression "foo.bar.Person" and </w:t>
-      </w:r>
-      <w:r>
-        <w:t xml:space="preserve">then </w:t>
-      </w:r>
-      <w:r>
-        <w:t>evaluates it.</w:t>
-      </w:r>
-    </w:p>
-    <w:p>
-      <w:pPr>
-        <w:rPr>
-          <w:lang w:eastAsia="cs-CZ"/>
-        </w:rPr>
-      </w:pPr>
-      <w:r>
-        <w:rPr>
-          <w:lang w:eastAsia="cs-CZ"/>
-        </w:rPr>
-        <w:t xml:space="preserve">At one point in the past, the Value class was designed so that it would remember </w:t>
-      </w:r>
-      <w:r>
-        <w:rPr>
-          <w:lang w:eastAsia="cs-CZ"/>
-        </w:rPr>
-        <w:t>the expression using which i</w:t>
-      </w:r>
-      <w:r>
-        <w:rPr>
-          <w:lang w:eastAsia="cs-CZ"/>
-        </w:rPr>
-        <w:t xml:space="preserve">t was obtained and automatically reevaluate itself if needed.  However, this approach turned out to be quite difficult to debug since a relatively simple call could cause complicated chain </w:t>
-      </w:r>
-      <w:r>
-        <w:rPr>
-          <w:lang w:eastAsia="cs-CZ"/>
-        </w:rPr>
-        <w:lastRenderedPageBreak/>
-        <w:t>of events.  The expression based approach is more explicit and thus allows better reasoning about the program - both in terms of behaviour and performance.</w:t>
+        <w:t>t was obtained and automatically reevaluate itself if needed.  However, this approach turned out to be quite difficult to debug since a relatively simple call could cause complicated chain of events.  The expression based approach is more explicit and thus allows better reasoning about the program - both in terms of behaviour and performance.</w:t>
       </w:r>
     </w:p>
     <w:p>
@@ -13950,6 +14418,7 @@
         <w:rPr>
           <w:color w:val="006400"/>
         </w:rPr>
+        <w:lastRenderedPageBreak/>
         <w:t>(</w:t>
       </w:r>
       <w:r>
@@ -14139,7 +14608,6 @@
     </w:p>
     <w:p>
       <w:r>
-        <w:lastRenderedPageBreak/>
         <w:t>Doing this speeds up a very common case of getting values of properties with a backing field but probably even more importa</w:t>
       </w:r>
       <w:r>
@@ -14532,6 +15000,7 @@
         <w:rPr>
           <w:lang w:val="en-US" w:eastAsia="cs-CZ"/>
         </w:rPr>
+        <w:lastRenderedPageBreak/>
         <w:t>ExpressionEvaluator:  Extension on top of NDebugger which can evaluate C# expressions.  It depends on SharpDevelop's NRefactory.</w:t>
       </w:r>
     </w:p>
@@ -14547,7 +15016,6 @@
           <w:highlight w:val="yellow"/>
           <w:lang w:val="en-US"/>
         </w:rPr>
-        <w:lastRenderedPageBreak/>
         <w:t>Debugger.AddIn</w:t>
       </w:r>
     </w:p>
@@ -15414,6 +15882,7 @@
         <w:rPr>
           <w:lang w:val="en-US"/>
         </w:rPr>
+        <w:lastRenderedPageBreak/>
         <w:t>To</w:t>
       </w:r>
       <w:r>
@@ -15426,14 +15895,7 @@
         <w:rPr>
           <w:lang w:val="en-US"/>
         </w:rPr>
-        <w:t xml:space="preserve">To modify the graph incrementally, we would have to recognize </w:t>
-      </w:r>
-      <w:r>
-        <w:rPr>
-          <w:lang w:val="en-US"/>
-        </w:rPr>
-        <w:lastRenderedPageBreak/>
-        <w:t xml:space="preserve">what exactly happened during the step, when the debuggee was running, which is unfortunately not possible. </w:t>
+        <w:t xml:space="preserve">To modify the graph incrementally, we would have to recognize what exactly happened during the step, when the debuggee was running, which is unfortunately not possible. </w:t>
       </w:r>
       <w:r>
         <w:rPr>
@@ -16150,7 +16612,14 @@
         <w:rPr>
           <w:lang w:val="en-US"/>
         </w:rPr>
-        <w:t xml:space="preserve"> Both of them will be possible to implement using the debugger API: Evaluating expressions as well as enumerating and evaluating fields and properties of objects is supported.</w:t>
+        <w:t xml:space="preserve"> Both of them will be possible to implement using the debugger API: </w:t>
+      </w:r>
+      <w:r>
+        <w:rPr>
+          <w:lang w:val="en-US"/>
+        </w:rPr>
+        <w:lastRenderedPageBreak/>
+        <w:t>Evaluating expressions as well as enumerating and evaluating fields and properties of objects is supported.</w:t>
       </w:r>
     </w:p>
     <w:p>
@@ -16164,7 +16633,6 @@
         <w:rPr>
           <w:lang w:val="en-US"/>
         </w:rPr>
-        <w:lastRenderedPageBreak/>
         <w:t xml:space="preserve">Determing whether an instance </w:t>
       </w:r>
       <w:r>
@@ -29459,14 +29927,7 @@
         <w:rPr>
           <w:lang w:val="en-US"/>
         </w:rPr>
-        <w:t xml:space="preserve"> and returns it (and caches it). We call this </w:t>
-      </w:r>
-      <w:r>
-        <w:rPr>
-          <w:lang w:val="en-US"/>
-        </w:rPr>
-        <w:lastRenderedPageBreak/>
-        <w:t>collection VirtualizingCollection and this principle is sometimes called data virtualization. We call the underlying data source IListValuesProvider.</w:t>
+        <w:t xml:space="preserve"> and returns it (and caches it). We call this collection VirtualizingCollection and this principle is sometimes called data virtualization. We call the underlying data source IListValuesProvider.</w:t>
       </w:r>
     </w:p>
     <w:p>
@@ -29480,6 +29941,7 @@
           <w:noProof/>
           <w:lang w:eastAsia="cs-CZ"/>
         </w:rPr>
+        <w:lastRenderedPageBreak/>
         <w:drawing>
           <wp:inline distT="0" distB="0" distL="0" distR="0" wp14:anchorId="7F8BE6D5" wp14:editId="3523845F">
             <wp:extent cx="5752465" cy="3678555"/>
@@ -30856,8 +31318,6 @@
         </w:rPr>
         <w:t>are not doing this.</w:t>
       </w:r>
-      <w:bookmarkStart w:id="0" w:name="_GoBack"/>
-      <w:bookmarkEnd w:id="0"/>
     </w:p>
     <w:p>
       <w:pPr>
@@ -34969,6 +35429,7 @@
   <w:style w:type="character" w:default="1" w:styleId="DefaultParagraphFont">
     <w:name w:val="Default Paragraph Font"/>
     <w:uiPriority w:val="1"/>
+    <w:semiHidden/>
     <w:unhideWhenUsed/>
   </w:style>
   <w:style w:type="table" w:default="1" w:styleId="TableNormal">
@@ -35803,7 +36264,7 @@
 </file>
 
 <file path=customXml/itemProps1.xml><?xml version="1.0" encoding="utf-8"?>
-<ds:datastoreItem xmlns:ds="http://schemas.openxmlformats.org/officeDocument/2006/customXml" ds:itemID="{02511973-D165-4BA8-9248-7DE4581BADC6}">
+<ds:datastoreItem xmlns:ds="http://schemas.openxmlformats.org/officeDocument/2006/customXml" ds:itemID="{7FDA10C5-746C-4620-9361-BC72E2CD391F}">
   <ds:schemaRefs>
     <ds:schemaRef ds:uri="http://schemas.openxmlformats.org/officeDocument/2006/bibliography"/>
   </ds:schemaRefs>

</xml_diff>

<commit_message>
Division of work - better.
</commit_message>
<xml_diff>
--- a/DebuggerVisualizers.docx
+++ b/DebuggerVisualizers.docx
@@ -11777,8 +11777,6 @@
         </w:rPr>
         <w:t>e Debugger visualizers use</w:t>
       </w:r>
-      <w:bookmarkStart w:id="0" w:name="_GoBack"/>
-      <w:bookmarkEnd w:id="0"/>
       <w:r>
         <w:rPr>
           <w:lang w:val="en-US"/>
@@ -17235,31 +17233,67 @@
         <w:rPr>
           <w:lang w:val="en-US"/>
         </w:rPr>
-        <w:t xml:space="preserve"> It was decided that the visualization of Object Graphs </w:t>
-      </w:r>
-      <w:r>
-        <w:rPr>
-          <w:lang w:val="en-US"/>
-        </w:rPr>
-        <w:t>and Collections will be</w:t>
-      </w:r>
-      <w:r>
-        <w:rPr>
-          <w:lang w:val="en-US"/>
-        </w:rPr>
-        <w:t xml:space="preserve"> two new separate features in SharpDevelop.</w:t>
-      </w:r>
-      <w:r>
-        <w:rPr>
-          <w:lang w:val="en-US"/>
-        </w:rPr>
         <w:t xml:space="preserve"> </w:t>
       </w:r>
       <w:r>
         <w:rPr>
           <w:lang w:val="en-US"/>
         </w:rPr>
-        <w:t>The third feature are the debugger tooltips</w:t>
+        <w:t>As visualizing changes in object graphs and visualizing contents of collections are distinct topics, i</w:t>
+      </w:r>
+      <w:r>
+        <w:rPr>
+          <w:lang w:val="en-US"/>
+        </w:rPr>
+        <w:t xml:space="preserve">t was decided </w:t>
+      </w:r>
+      <w:r>
+        <w:rPr>
+          <w:lang w:val="en-US"/>
+        </w:rPr>
+        <w:t xml:space="preserve">(after a discussion with the SharpDevelop team) </w:t>
+      </w:r>
+      <w:r>
+        <w:rPr>
+          <w:lang w:val="en-US"/>
+        </w:rPr>
+        <w:t>there will be two new separate features in SharpDevelop – the Object graph visualizer and the Collection visualize</w:t>
+      </w:r>
+      <w:r>
+        <w:rPr>
+          <w:lang w:val="en-US"/>
+        </w:rPr>
+        <w:t>r</w:t>
+      </w:r>
+      <w:r>
+        <w:rPr>
+          <w:lang w:val="en-US"/>
+        </w:rPr>
+        <w:t>.</w:t>
+      </w:r>
+      <w:r>
+        <w:rPr>
+          <w:lang w:val="en-US"/>
+        </w:rPr>
+        <w:t xml:space="preserve"> </w:t>
+      </w:r>
+      <w:r>
+        <w:rPr>
+          <w:lang w:val="en-US"/>
+        </w:rPr>
+        <w:t xml:space="preserve">The third feature </w:t>
+      </w:r>
+      <w:r>
+        <w:rPr>
+          <w:lang w:val="en-US"/>
+        </w:rPr>
+        <w:t>are</w:t>
+      </w:r>
+      <w:r>
+        <w:rPr>
+          <w:lang w:val="en-US"/>
+        </w:rPr>
+        <w:t xml:space="preserve"> the debugger tooltips</w:t>
       </w:r>
       <w:r>
         <w:rPr>
@@ -17283,7 +17317,13 @@
         <w:rPr>
           <w:lang w:val="en-US"/>
         </w:rPr>
-        <w:t>better support for debugging collections.</w:t>
+        <w:t xml:space="preserve">proper </w:t>
+      </w:r>
+      <w:r>
+        <w:rPr>
+          <w:lang w:val="en-US"/>
+        </w:rPr>
+        <w:t>support for debugging collections.</w:t>
       </w:r>
       <w:r>
         <w:rPr>
@@ -17307,7 +17347,51 @@
         <w:rPr>
           <w:lang w:val="en-US"/>
         </w:rPr>
-        <w:t>will analyze these three features separately, but the features will most probably share code, which we will cover in the implementation section.</w:t>
+        <w:t xml:space="preserve">will </w:t>
+      </w:r>
+      <w:r>
+        <w:rPr>
+          <w:lang w:val="en-US"/>
+        </w:rPr>
+        <w:t>analyze the</w:t>
+      </w:r>
+      <w:r>
+        <w:rPr>
+          <w:lang w:val="en-US"/>
+        </w:rPr>
+        <w:t xml:space="preserve"> </w:t>
+      </w:r>
+      <w:r>
+        <w:rPr>
+          <w:lang w:val="en-US"/>
+        </w:rPr>
+        <w:t>Object graph visualizer, the Collection visualizer, and the Debugger tooltips</w:t>
+      </w:r>
+      <w:r>
+        <w:rPr>
+          <w:lang w:val="en-US"/>
+        </w:rPr>
+        <w:t xml:space="preserve"> </w:t>
+      </w:r>
+      <w:r>
+        <w:rPr>
+          <w:lang w:val="en-US"/>
+        </w:rPr>
+        <w:t xml:space="preserve">mostly separately but it will also identify common </w:t>
+      </w:r>
+      <w:r>
+        <w:rPr>
+          <w:lang w:val="en-US"/>
+        </w:rPr>
+        <w:t>functionality shared by these three features</w:t>
+      </w:r>
+      <w:bookmarkStart w:id="0" w:name="_GoBack"/>
+      <w:bookmarkEnd w:id="0"/>
+      <w:r>
+        <w:rPr>
+          <w:lang w:val="en-US"/>
+        </w:rPr>
+        <w:t>.</w:t>
       </w:r>
     </w:p>
     <w:p>
@@ -38571,7 +38655,7 @@
 </file>
 
 <file path=customXml/itemProps1.xml><?xml version="1.0" encoding="utf-8"?>
-<ds:datastoreItem xmlns:ds="http://schemas.openxmlformats.org/officeDocument/2006/customXml" ds:itemID="{224B48DD-493F-4E3B-83E7-760A7175813A}">
+<ds:datastoreItem xmlns:ds="http://schemas.openxmlformats.org/officeDocument/2006/customXml" ds:itemID="{912E8994-70D7-4FD3-BFBA-B5F2F5C842C7}">
   <ds:schemaRefs>
     <ds:schemaRef ds:uri="http://schemas.openxmlformats.org/officeDocument/2006/bibliography"/>
   </ds:schemaRefs>

</xml_diff>

<commit_message>
Cleanups - hash codes.
</commit_message>
<xml_diff>
--- a/DebuggerVisualizers.docx
+++ b/DebuggerVisualizers.docx
@@ -19660,9 +19660,16 @@
       </w:pPr>
       <w:r>
         <w:rPr>
-          <w:lang w:val="en-US"/>
-        </w:rPr>
-        <w:t>Let’s t</w:t>
+          <w:highlight w:val="yellow"/>
+          <w:lang w:val="en-US"/>
+        </w:rPr>
+        <w:t>Let’s</w:t>
+      </w:r>
+      <w:r>
+        <w:rPr>
+          <w:lang w:val="en-US"/>
+        </w:rPr>
+        <w:t xml:space="preserve"> t</w:t>
       </w:r>
       <w:r>
         <w:rPr>
@@ -20207,10 +20214,343 @@
       </w:pPr>
       <w:r>
         <w:rPr>
+          <w:lang w:val="en-US"/>
+        </w:rPr>
+        <w:t>To</w:t>
+      </w:r>
+      <w:r>
+        <w:rPr>
+          <w:lang w:val="en-US"/>
+        </w:rPr>
+        <w:t xml:space="preserve"> </w:t>
+      </w:r>
+      <w:r>
+        <w:rPr>
+          <w:lang w:val="en-US"/>
+        </w:rPr>
+        <w:t xml:space="preserve">decide how Graph transitions integrate with the other parts </w:t>
+      </w:r>
+      <w:r>
+        <w:rPr>
+          <w:lang w:val="en-US"/>
+        </w:rPr>
+        <w:t xml:space="preserve"> </w:t>
+      </w:r>
+      <w:r>
+        <w:rPr>
+          <w:lang w:val="en-US"/>
+        </w:rPr>
+        <w:t xml:space="preserve">of the algorithm, one has </w:t>
+      </w:r>
+      <w:r>
+        <w:rPr>
+          <w:lang w:val="en-US"/>
+        </w:rPr>
+        <w:t xml:space="preserve">to realize </w:t>
+      </w:r>
+      <w:r>
+        <w:rPr>
+          <w:lang w:val="en-US"/>
+        </w:rPr>
+        <w:t>how debugger steps work. During a debugger step, a temporary breakpoint is placed at the location of the next code segment, the debugge is resumed to run at full speed until it hits the breakpoint. When the temporary breakpoint is hit, the control is returned to the debugger.</w:t>
+      </w:r>
+    </w:p>
+    <w:p>
+      <w:pPr>
+        <w:rPr>
+          <w:lang w:val="en-US"/>
+        </w:rPr>
+      </w:pPr>
+      <w:r>
+        <w:rPr>
+          <w:lang w:val="en-US"/>
+        </w:rPr>
+        <w:t>Graph transitions should visualize the change caused by the debugger step, by moving existing nodes to their new positions, and making it clear which nodes have been added and removed. A natural idea would be to obtain some kind of a diff from the debugger describing the changes which occurred and based on this diff then produce the transition. Unfortunately, the debugger has no control over the debuggee while the debuggee is running and obtaining such state diff directly is not possible</w:t>
+      </w:r>
+      <w:r>
+        <w:rPr>
+          <w:lang w:val="en-US"/>
+        </w:rPr>
+        <w:t>.</w:t>
+      </w:r>
+    </w:p>
+    <w:p>
+      <w:pPr>
+        <w:rPr>
+          <w:lang w:val="en-US"/>
+        </w:rPr>
+      </w:pPr>
+      <w:r>
+        <w:rPr>
+          <w:lang w:val="en-US"/>
+        </w:rPr>
+        <w:t>However</w:t>
+      </w:r>
+      <w:r>
+        <w:rPr>
+          <w:lang w:val="en-US"/>
+        </w:rPr>
+        <w:t>, we</w:t>
+      </w:r>
+      <w:r>
+        <w:rPr>
+          <w:lang w:val="en-US"/>
+        </w:rPr>
+        <w:t xml:space="preserve"> propose </w:t>
+      </w:r>
+      <w:r>
+        <w:rPr>
+          <w:lang w:val="en-US"/>
+        </w:rPr>
+        <w:t xml:space="preserve">that </w:t>
+      </w:r>
+      <w:r>
+        <w:rPr>
+          <w:lang w:val="en-US"/>
+        </w:rPr>
+        <w:t xml:space="preserve">it is </w:t>
+      </w:r>
+      <w:r>
+        <w:rPr>
+          <w:lang w:val="en-US"/>
+        </w:rPr>
+        <w:t xml:space="preserve">still </w:t>
+      </w:r>
+      <w:r>
+        <w:rPr>
+          <w:lang w:val="en-US"/>
+        </w:rPr>
+        <w:t>possible to infer a diff</w:t>
+      </w:r>
+      <w:r>
+        <w:rPr>
+          <w:lang w:val="en-US"/>
+        </w:rPr>
+        <w:t xml:space="preserve"> based on observations of the debuggee </w:t>
+      </w:r>
+      <w:r>
+        <w:rPr>
+          <w:lang w:val="en-US"/>
+        </w:rPr>
+        <w:t>state before an</w:t>
+      </w:r>
+      <w:r>
+        <w:rPr>
+          <w:lang w:val="en-US"/>
+        </w:rPr>
+        <w:t xml:space="preserve">d after the step. </w:t>
+      </w:r>
+      <w:r>
+        <w:rPr>
+          <w:lang w:val="en-US"/>
+        </w:rPr>
+        <w:t xml:space="preserve">After the </w:t>
+      </w:r>
+      <w:r>
+        <w:rPr>
+          <w:lang w:val="en-US"/>
+        </w:rPr>
+        <w:t>debugger step</w:t>
+      </w:r>
+      <w:r>
+        <w:rPr>
+          <w:lang w:val="en-US"/>
+        </w:rPr>
+        <w:t xml:space="preserve"> </w:t>
+      </w:r>
+      <w:r>
+        <w:rPr>
+          <w:lang w:val="en-US"/>
+        </w:rPr>
+        <w:t>is finished and the control is returned</w:t>
+      </w:r>
+      <w:r>
+        <w:rPr>
+          <w:lang w:val="en-US"/>
+        </w:rPr>
+        <w:t xml:space="preserve"> to the debugger</w:t>
+      </w:r>
+      <w:r>
+        <w:rPr>
+          <w:lang w:val="en-US"/>
+        </w:rPr>
+        <w:t xml:space="preserve">, a new Object graph </w:t>
+      </w:r>
+      <w:r>
+        <w:rPr>
+          <w:lang w:val="en-US"/>
+        </w:rPr>
+        <w:t xml:space="preserve">is built, reflecting the current </w:t>
+      </w:r>
+      <w:r>
+        <w:rPr>
+          <w:lang w:val="en-US"/>
+        </w:rPr>
+        <w:t>state. T</w:t>
+      </w:r>
+      <w:r>
+        <w:rPr>
+          <w:lang w:val="en-US"/>
+        </w:rPr>
+        <w:t>he instances found in th</w:t>
+      </w:r>
+      <w:r>
+        <w:rPr>
+          <w:lang w:val="en-US"/>
+        </w:rPr>
+        <w:t>is new</w:t>
+      </w:r>
+      <w:r>
+        <w:rPr>
+          <w:lang w:val="en-US"/>
+        </w:rPr>
+        <w:t xml:space="preserve"> Object graph </w:t>
+      </w:r>
+      <w:r>
+        <w:rPr>
+          <w:lang w:val="en-US"/>
+        </w:rPr>
+        <w:t xml:space="preserve">are </w:t>
+      </w:r>
+      <w:r>
+        <w:rPr>
+          <w:lang w:val="en-US"/>
+        </w:rPr>
+        <w:t xml:space="preserve">compared to the instances </w:t>
+      </w:r>
+      <w:r>
+        <w:rPr>
+          <w:lang w:val="en-US"/>
+        </w:rPr>
+        <w:t xml:space="preserve">found </w:t>
+      </w:r>
+      <w:r>
+        <w:rPr>
+          <w:lang w:val="en-US"/>
+        </w:rPr>
+        <w:t xml:space="preserve">in the old Object graph </w:t>
+      </w:r>
+      <w:r>
+        <w:rPr>
+          <w:lang w:val="en-US"/>
+        </w:rPr>
+        <w:t xml:space="preserve">from </w:t>
+      </w:r>
+      <w:r>
+        <w:rPr>
+          <w:lang w:val="en-US"/>
+        </w:rPr>
+        <w:t>before the step</w:t>
+      </w:r>
+      <w:r>
+        <w:rPr>
+          <w:lang w:val="en-US"/>
+        </w:rPr>
+        <w:t xml:space="preserve"> and as a result of this comparison, a diff </w:t>
+      </w:r>
+      <w:r>
+        <w:rPr>
+          <w:lang w:val="en-US"/>
+        </w:rPr>
+        <w:t xml:space="preserve">describing the changes </w:t>
+      </w:r>
+      <w:r>
+        <w:rPr>
+          <w:lang w:val="en-US"/>
+        </w:rPr>
+        <w:t>is obtained</w:t>
+      </w:r>
+      <w:r>
+        <w:rPr>
+          <w:lang w:val="en-US"/>
+        </w:rPr>
+        <w:t>.</w:t>
+      </w:r>
+      <w:r>
+        <w:rPr>
+          <w:lang w:val="en-US"/>
+        </w:rPr>
+        <w:t xml:space="preserve"> </w:t>
+      </w:r>
+      <w:r>
+        <w:rPr>
+          <w:lang w:val="en-US"/>
+        </w:rPr>
+        <w:t xml:space="preserve">Using this diff </w:t>
+      </w:r>
+      <w:r>
+        <w:rPr>
+          <w:lang w:val="en-US"/>
+        </w:rPr>
+        <w:t xml:space="preserve">a graphical transition </w:t>
+      </w:r>
+      <w:r>
+        <w:rPr>
+          <w:lang w:val="en-US"/>
+        </w:rPr>
+        <w:t>explaining the changes</w:t>
+      </w:r>
+      <w:r>
+        <w:rPr>
+          <w:lang w:val="en-US"/>
+        </w:rPr>
+        <w:t xml:space="preserve"> can be produced. </w:t>
+      </w:r>
+      <w:r>
+        <w:rPr>
+          <w:lang w:val="en-US"/>
+        </w:rPr>
+        <w:t xml:space="preserve">More details </w:t>
+      </w:r>
+      <w:r>
+        <w:rPr>
+          <w:lang w:val="en-US"/>
+        </w:rPr>
+        <w:t xml:space="preserve">can be found </w:t>
+      </w:r>
+      <w:r>
+        <w:rPr>
+          <w:lang w:val="en-US"/>
+        </w:rPr>
+        <w:t>in a dedicated section</w:t>
+      </w:r>
+      <w:r>
+        <w:rPr>
+          <w:lang w:val="en-US"/>
+        </w:rPr>
+        <w:t xml:space="preserve"> (</w:t>
+      </w:r>
+      <w:r>
+        <w:rPr>
           <w:highlight w:val="yellow"/>
           <w:lang w:val="en-US"/>
         </w:rPr>
-        <w:t>To</w:t>
+        <w:t>forward link?</w:t>
+      </w:r>
+      <w:r>
+        <w:rPr>
+          <w:lang w:val="en-US"/>
+        </w:rPr>
+        <w:t>)</w:t>
+      </w:r>
+      <w:r>
+        <w:rPr>
+          <w:lang w:val="en-US"/>
+        </w:rPr>
+        <w:t>.</w:t>
+      </w:r>
+    </w:p>
+    <w:p>
+      <w:pPr>
+        <w:rPr>
+          <w:lang w:val="en-US"/>
+        </w:rPr>
+      </w:pPr>
+      <w:r>
+        <w:rPr>
+          <w:lang w:val="en-US"/>
+        </w:rPr>
+        <w:t>The conclusion to this section is that</w:t>
       </w:r>
       <w:r>
         <w:rPr>
@@ -20222,7 +20562,13 @@
         <w:rPr>
           <w:lang w:val="en-US"/>
         </w:rPr>
-        <w:t xml:space="preserve">decide how Graph transitions integrate with the other parts </w:t>
+        <w:t>Graph building, Layout and Drawing will not depend on Graph transitions</w:t>
+      </w:r>
+      <w:r>
+        <w:rPr>
+          <w:lang w:val="en-US"/>
+        </w:rPr>
+        <w:t>.</w:t>
       </w:r>
       <w:r>
         <w:rPr>
@@ -20234,322 +20580,6 @@
         <w:rPr>
           <w:lang w:val="en-US"/>
         </w:rPr>
-        <w:t xml:space="preserve">of the algorithm, one has </w:t>
-      </w:r>
-      <w:r>
-        <w:rPr>
-          <w:lang w:val="en-US"/>
-        </w:rPr>
-        <w:t xml:space="preserve">to realize </w:t>
-      </w:r>
-      <w:r>
-        <w:rPr>
-          <w:lang w:val="en-US"/>
-        </w:rPr>
-        <w:t>how debugger steps work. During a debugger step, a temporary breakpoint is placed at the location of the next code segment, the debugge is resumed to run at full speed until it hits the breakpoint. When the temporary breakpoint is hit, the control is returned to the debugger.</w:t>
-      </w:r>
-    </w:p>
-    <w:p>
-      <w:pPr>
-        <w:rPr>
-          <w:lang w:val="en-US"/>
-        </w:rPr>
-      </w:pPr>
-      <w:r>
-        <w:rPr>
-          <w:lang w:val="en-US"/>
-        </w:rPr>
-        <w:t>Graph transitions should visualize the change caused by the debugger step, by moving existing nodes to their new positions, and making it clear which nodes have been added and removed. A natural idea would be to obtain some kind of a diff from the debugger describing the changes which occurred and based on this diff then produce the transition. Unfortunately, the debugger has no control over the debuggee while the debuggee is running and obtaining such state diff directly is not possible</w:t>
-      </w:r>
-      <w:r>
-        <w:rPr>
-          <w:lang w:val="en-US"/>
-        </w:rPr>
-        <w:t>.</w:t>
-      </w:r>
-    </w:p>
-    <w:p>
-      <w:pPr>
-        <w:rPr>
-          <w:lang w:val="en-US"/>
-        </w:rPr>
-      </w:pPr>
-      <w:r>
-        <w:rPr>
-          <w:lang w:val="en-US"/>
-        </w:rPr>
-        <w:t>However</w:t>
-      </w:r>
-      <w:r>
-        <w:rPr>
-          <w:lang w:val="en-US"/>
-        </w:rPr>
-        <w:t>, we</w:t>
-      </w:r>
-      <w:r>
-        <w:rPr>
-          <w:lang w:val="en-US"/>
-        </w:rPr>
-        <w:t xml:space="preserve"> propose </w:t>
-      </w:r>
-      <w:r>
-        <w:rPr>
-          <w:lang w:val="en-US"/>
-        </w:rPr>
-        <w:t xml:space="preserve">that </w:t>
-      </w:r>
-      <w:r>
-        <w:rPr>
-          <w:lang w:val="en-US"/>
-        </w:rPr>
-        <w:t xml:space="preserve">it is </w:t>
-      </w:r>
-      <w:r>
-        <w:rPr>
-          <w:lang w:val="en-US"/>
-        </w:rPr>
-        <w:t xml:space="preserve">still </w:t>
-      </w:r>
-      <w:r>
-        <w:rPr>
-          <w:lang w:val="en-US"/>
-        </w:rPr>
-        <w:t>possible to infer a diff</w:t>
-      </w:r>
-      <w:r>
-        <w:rPr>
-          <w:lang w:val="en-US"/>
-        </w:rPr>
-        <w:t xml:space="preserve"> based on observations of the debuggee </w:t>
-      </w:r>
-      <w:r>
-        <w:rPr>
-          <w:lang w:val="en-US"/>
-        </w:rPr>
-        <w:t>state before an</w:t>
-      </w:r>
-      <w:r>
-        <w:rPr>
-          <w:lang w:val="en-US"/>
-        </w:rPr>
-        <w:t xml:space="preserve">d after the step. </w:t>
-      </w:r>
-      <w:r>
-        <w:rPr>
-          <w:lang w:val="en-US"/>
-        </w:rPr>
-        <w:t xml:space="preserve">After the </w:t>
-      </w:r>
-      <w:r>
-        <w:rPr>
-          <w:lang w:val="en-US"/>
-        </w:rPr>
-        <w:t>debugger step</w:t>
-      </w:r>
-      <w:r>
-        <w:rPr>
-          <w:lang w:val="en-US"/>
-        </w:rPr>
-        <w:t xml:space="preserve"> returns the control to the debugger</w:t>
-      </w:r>
-      <w:r>
-        <w:rPr>
-          <w:lang w:val="en-US"/>
-        </w:rPr>
-        <w:t xml:space="preserve">, a new Object graph </w:t>
-      </w:r>
-      <w:r>
-        <w:rPr>
-          <w:lang w:val="en-US"/>
-        </w:rPr>
-        <w:t xml:space="preserve">is built, reflecting the current </w:t>
-      </w:r>
-      <w:r>
-        <w:rPr>
-          <w:lang w:val="en-US"/>
-        </w:rPr>
-        <w:t>state. T</w:t>
-      </w:r>
-      <w:r>
-        <w:rPr>
-          <w:lang w:val="en-US"/>
-        </w:rPr>
-        <w:t>he instances found in th</w:t>
-      </w:r>
-      <w:r>
-        <w:rPr>
-          <w:lang w:val="en-US"/>
-        </w:rPr>
-        <w:t>is new</w:t>
-      </w:r>
-      <w:r>
-        <w:rPr>
-          <w:lang w:val="en-US"/>
-        </w:rPr>
-        <w:t xml:space="preserve"> Object graph </w:t>
-      </w:r>
-      <w:r>
-        <w:rPr>
-          <w:lang w:val="en-US"/>
-        </w:rPr>
-        <w:t xml:space="preserve">are </w:t>
-      </w:r>
-      <w:r>
-        <w:rPr>
-          <w:lang w:val="en-US"/>
-        </w:rPr>
-        <w:t xml:space="preserve">compared to the instances </w:t>
-      </w:r>
-      <w:r>
-        <w:rPr>
-          <w:lang w:val="en-US"/>
-        </w:rPr>
-        <w:t xml:space="preserve">found </w:t>
-      </w:r>
-      <w:r>
-        <w:rPr>
-          <w:lang w:val="en-US"/>
-        </w:rPr>
-        <w:t xml:space="preserve">in the old Object graph </w:t>
-      </w:r>
-      <w:r>
-        <w:rPr>
-          <w:lang w:val="en-US"/>
-        </w:rPr>
-        <w:t xml:space="preserve">from </w:t>
-      </w:r>
-      <w:r>
-        <w:rPr>
-          <w:lang w:val="en-US"/>
-        </w:rPr>
-        <w:t>before the step</w:t>
-      </w:r>
-      <w:r>
-        <w:rPr>
-          <w:lang w:val="en-US"/>
-        </w:rPr>
-        <w:t xml:space="preserve"> and as a result of this comparison, a diff is obtained</w:t>
-      </w:r>
-      <w:r>
-        <w:rPr>
-          <w:lang w:val="en-US"/>
-        </w:rPr>
-        <w:t>.</w:t>
-      </w:r>
-      <w:r>
-        <w:rPr>
-          <w:lang w:val="en-US"/>
-        </w:rPr>
-        <w:t xml:space="preserve"> </w:t>
-      </w:r>
-      <w:r>
-        <w:rPr>
-          <w:lang w:val="en-US"/>
-        </w:rPr>
-        <w:t>Using this diff describing the changes</w:t>
-      </w:r>
-      <w:r>
-        <w:rPr>
-          <w:lang w:val="en-US"/>
-        </w:rPr>
-        <w:t xml:space="preserve">, a graphical transition </w:t>
-      </w:r>
-      <w:r>
-        <w:rPr>
-          <w:lang w:val="en-US"/>
-        </w:rPr>
-        <w:t>explaining the changes</w:t>
-      </w:r>
-      <w:r>
-        <w:rPr>
-          <w:lang w:val="en-US"/>
-        </w:rPr>
-        <w:t xml:space="preserve"> can be produced. </w:t>
-      </w:r>
-      <w:r>
-        <w:rPr>
-          <w:lang w:val="en-US"/>
-        </w:rPr>
-        <w:t xml:space="preserve">More details </w:t>
-      </w:r>
-      <w:r>
-        <w:rPr>
-          <w:lang w:val="en-US"/>
-        </w:rPr>
-        <w:t xml:space="preserve">can be found </w:t>
-      </w:r>
-      <w:r>
-        <w:rPr>
-          <w:lang w:val="en-US"/>
-        </w:rPr>
-        <w:t>in a dedicated section</w:t>
-      </w:r>
-      <w:r>
-        <w:rPr>
-          <w:lang w:val="en-US"/>
-        </w:rPr>
-        <w:t xml:space="preserve"> (</w:t>
-      </w:r>
-      <w:r>
-        <w:rPr>
-          <w:highlight w:val="yellow"/>
-          <w:lang w:val="en-US"/>
-        </w:rPr>
-        <w:t>forward link?</w:t>
-      </w:r>
-      <w:r>
-        <w:rPr>
-          <w:lang w:val="en-US"/>
-        </w:rPr>
-        <w:t>)</w:t>
-      </w:r>
-      <w:r>
-        <w:rPr>
-          <w:lang w:val="en-US"/>
-        </w:rPr>
-        <w:t>.</w:t>
-      </w:r>
-    </w:p>
-    <w:p>
-      <w:pPr>
-        <w:rPr>
-          <w:lang w:val="en-US"/>
-        </w:rPr>
-      </w:pPr>
-      <w:r>
-        <w:rPr>
-          <w:lang w:val="en-US"/>
-        </w:rPr>
-        <w:t>The conclusion to this section is that</w:t>
-      </w:r>
-      <w:r>
-        <w:rPr>
-          <w:lang w:val="en-US"/>
-        </w:rPr>
-        <w:t xml:space="preserve"> </w:t>
-      </w:r>
-      <w:r>
-        <w:rPr>
-          <w:lang w:val="en-US"/>
-        </w:rPr>
-        <w:t>Graph building, Layout and Drawing will not depend on Graph transitions</w:t>
-      </w:r>
-      <w:r>
-        <w:rPr>
-          <w:lang w:val="en-US"/>
-        </w:rPr>
-        <w:t>.</w:t>
-      </w:r>
-      <w:r>
-        <w:rPr>
-          <w:lang w:val="en-US"/>
-        </w:rPr>
-        <w:t xml:space="preserve"> </w:t>
-      </w:r>
-      <w:r>
-        <w:rPr>
-          <w:lang w:val="en-US"/>
-        </w:rPr>
         <w:t xml:space="preserve">Graph transitions will use </w:t>
       </w:r>
       <w:r>
@@ -20593,6 +20623,30 @@
           <w:lang w:val="en-US"/>
         </w:rPr>
         <w:t>graphs</w:t>
+      </w:r>
+      <w:r>
+        <w:rPr>
+          <w:lang w:val="en-US"/>
+        </w:rPr>
+        <w:t xml:space="preserve"> an</w:t>
+      </w:r>
+      <w:r>
+        <w:rPr>
+          <w:lang w:val="en-US"/>
+        </w:rPr>
+        <w:t>d produce a graphical</w:t>
+      </w:r>
+      <w:r>
+        <w:rPr>
+          <w:lang w:val="en-US"/>
+        </w:rPr>
+        <w:t xml:space="preserve"> t</w:t>
+      </w:r>
+      <w:r>
+        <w:rPr>
+          <w:lang w:val="en-US"/>
+        </w:rPr>
+        <w:t>ransition from the first graph to the second one</w:t>
       </w:r>
       <w:r>
         <w:rPr>
@@ -20897,7 +20951,14 @@
         <w:rPr>
           <w:lang w:val="en-US"/>
         </w:rPr>
-        <w:t>The result is a graph having the same “shape” as th</w:t>
+        <w:t xml:space="preserve">The result is a graph </w:t>
+      </w:r>
+      <w:r>
+        <w:rPr>
+          <w:lang w:val="en-US"/>
+        </w:rPr>
+        <w:lastRenderedPageBreak/>
+        <w:t>having the same “shape” as th</w:t>
       </w:r>
       <w:r>
         <w:rPr>
@@ -20940,7 +21001,6 @@
         <w:rPr>
           <w:lang w:val="en-US"/>
         </w:rPr>
-        <w:lastRenderedPageBreak/>
         <w:t>value</w:t>
       </w:r>
       <w:r>
@@ -21417,7 +21477,7 @@
         <w:rPr>
           <w:lang w:val="en-US"/>
         </w:rPr>
-        <w:t xml:space="preserve"> Both of them will be possible to implement using the debugger API: Evaluating expressions as well as enumerating and evaluating fields and properties of objects is supported.</w:t>
+        <w:t xml:space="preserve"> Both of them will be possible to implement using the debugger API: Evaluating expressions as well as enumerating and fields and properties of objects is supported.</w:t>
       </w:r>
       <w:r>
         <w:rPr>
@@ -21429,7 +21489,25 @@
         <w:rPr>
           <w:lang w:val="en-US"/>
         </w:rPr>
-        <w:t xml:space="preserve">It is worth noting that the function GetSeenNode is actually what makes the Object graph special. Without this function the algorithm would be equivalent to expanding debugger </w:t>
+        <w:t xml:space="preserve">What actually makes </w:t>
+      </w:r>
+      <w:r>
+        <w:rPr>
+          <w:lang w:val="en-US"/>
+        </w:rPr>
+        <w:t>the Object graph special</w:t>
+      </w:r>
+      <w:r>
+        <w:rPr>
+          <w:lang w:val="en-US"/>
+        </w:rPr>
+        <w:t xml:space="preserve"> is the function GetSeenNode</w:t>
+      </w:r>
+      <w:r>
+        <w:rPr>
+          <w:lang w:val="en-US"/>
+        </w:rPr>
+        <w:t xml:space="preserve">. Without this function the algorithm would be equivalent to expanding debugger </w:t>
       </w:r>
       <w:r>
         <w:rPr>
@@ -21465,7 +21543,19 @@
         <w:rPr>
           <w:lang w:val="en-US"/>
         </w:rPr>
-        <w:t>whether GetSeenNode will be possible to implement.</w:t>
+        <w:t xml:space="preserve">whether </w:t>
+      </w:r>
+      <w:r>
+        <w:rPr>
+          <w:lang w:val="en-US"/>
+        </w:rPr>
+        <w:t xml:space="preserve">and how </w:t>
+      </w:r>
+      <w:r>
+        <w:rPr>
+          <w:lang w:val="en-US"/>
+        </w:rPr>
+        <w:t>GetSeenNode will be possible to implement.</w:t>
       </w:r>
     </w:p>
     <w:p>
@@ -21492,7 +21582,19 @@
         <w:rPr>
           <w:lang w:val="en-US"/>
         </w:rPr>
-        <w:t>In our algorithm, the GetSeenNode function</w:t>
+        <w:t xml:space="preserve">In </w:t>
+      </w:r>
+      <w:r>
+        <w:rPr>
+          <w:lang w:val="en-US"/>
+        </w:rPr>
+        <w:t>the</w:t>
+      </w:r>
+      <w:r>
+        <w:rPr>
+          <w:lang w:val="en-US"/>
+        </w:rPr>
+        <w:t xml:space="preserve"> algorithm</w:t>
       </w:r>
       <w:r>
         <w:rPr>
@@ -21502,6 +21604,25 @@
       </w:r>
       <w:r>
         <w:rPr>
+          <w:highlight w:val="yellow"/>
+          <w:lang w:val="en-US"/>
+        </w:rPr>
+        <w:t>link</w:t>
+      </w:r>
+      <w:r>
+        <w:rPr>
+          <w:lang w:val="en-US"/>
+        </w:rPr>
+        <w:t>, the GetSeenNode function</w:t>
+      </w:r>
+      <w:r>
+        <w:rPr>
+          <w:lang w:val="en-US"/>
+        </w:rPr>
+        <w:t xml:space="preserve"> </w:t>
+      </w:r>
+      <w:r>
+        <w:rPr>
           <w:lang w:val="en-US"/>
         </w:rPr>
         <w:t xml:space="preserve">takes a reference to an instance in the debuggee </w:t>
@@ -21528,25 +21649,13 @@
         <w:rPr>
           <w:lang w:val="en-US"/>
         </w:rPr>
-        <w:t xml:space="preserve">created for this </w:t>
-      </w:r>
-      <w:r>
-        <w:rPr>
-          <w:lang w:val="en-US"/>
-        </w:rPr>
-        <w:t xml:space="preserve">very </w:t>
-      </w:r>
-      <w:r>
-        <w:rPr>
-          <w:lang w:val="en-US"/>
-        </w:rPr>
-        <w:t>instance</w:t>
-      </w:r>
-      <w:r>
-        <w:rPr>
-          <w:lang w:val="en-US"/>
-        </w:rPr>
-        <w:t xml:space="preserve">, or null if we </w:t>
+        <w:t>created for this instance</w:t>
+      </w:r>
+      <w:r>
+        <w:rPr>
+          <w:lang w:val="en-US"/>
+        </w:rPr>
+        <w:t xml:space="preserve">, or null if </w:t>
       </w:r>
       <w:r>
         <w:rPr>
@@ -21565,31 +21674,7 @@
         <w:rPr>
           <w:lang w:val="en-US"/>
         </w:rPr>
-        <w:t xml:space="preserve">How to implement </w:t>
-      </w:r>
-      <w:r>
-        <w:rPr>
-          <w:lang w:val="en-US"/>
-        </w:rPr>
-        <w:t>such</w:t>
-      </w:r>
-      <w:r>
-        <w:rPr>
-          <w:lang w:val="en-US"/>
-        </w:rPr>
-        <w:t xml:space="preserve"> function</w:t>
-      </w:r>
-      <w:r>
-        <w:rPr>
-          <w:lang w:val="en-US"/>
-        </w:rPr>
-        <w:t>ality</w:t>
-      </w:r>
-      <w:r>
-        <w:rPr>
-          <w:lang w:val="en-US"/>
-        </w:rPr>
-        <w:t>? To be able to distinguish which Values have been seen from those which haven’t,</w:t>
+        <w:t>To be able to distinguish which Values have been seen from those which haven’t,</w:t>
       </w:r>
       <w:r>
         <w:rPr>
@@ -21659,19 +21744,80 @@
         <w:rPr>
           <w:lang w:val="en-US"/>
         </w:rPr>
-        <w:t xml:space="preserve"> Thus, some unique identification of Values is needed. One such unique identification are Permanent. Another unique identification of Value are</w:t>
-      </w:r>
-      <w:r>
-        <w:rPr>
-          <w:lang w:val="en-US"/>
-        </w:rPr>
         <w:t xml:space="preserve"> </w:t>
       </w:r>
       <w:r>
         <w:rPr>
           <w:lang w:val="en-US"/>
         </w:rPr>
-        <w:t>E</w:t>
+        <w:t xml:space="preserve">Not being able to </w:t>
+      </w:r>
+      <w:r>
+        <w:rPr>
+          <w:lang w:val="en-US"/>
+        </w:rPr>
+        <w:lastRenderedPageBreak/>
+        <w:t>add unique identifiers to the instances in the debuggee process means that</w:t>
+      </w:r>
+      <w:r>
+        <w:rPr>
+          <w:lang w:val="en-US"/>
+        </w:rPr>
+        <w:t xml:space="preserve"> </w:t>
+      </w:r>
+      <w:r>
+        <w:rPr>
+          <w:lang w:val="en-US"/>
+        </w:rPr>
+        <w:t>unique identifiers have to be added to the Values living in the debugger process</w:t>
+      </w:r>
+      <w:r>
+        <w:rPr>
+          <w:lang w:val="en-US"/>
+        </w:rPr>
+        <w:t xml:space="preserve">. </w:t>
+      </w:r>
+      <w:r>
+        <w:rPr>
+          <w:lang w:val="en-US"/>
+        </w:rPr>
+        <w:t>Permanent references</w:t>
+      </w:r>
+      <w:r>
+        <w:rPr>
+          <w:lang w:val="en-US"/>
+        </w:rPr>
+        <w:t xml:space="preserve"> represent o</w:t>
+      </w:r>
+      <w:r>
+        <w:rPr>
+          <w:lang w:val="en-US"/>
+        </w:rPr>
+        <w:t xml:space="preserve">ne </w:t>
+      </w:r>
+      <w:r>
+        <w:rPr>
+          <w:lang w:val="en-US"/>
+        </w:rPr>
+        <w:t xml:space="preserve">possible </w:t>
+      </w:r>
+      <w:r>
+        <w:rPr>
+          <w:lang w:val="en-US"/>
+        </w:rPr>
+        <w:t xml:space="preserve">unique identification </w:t>
+      </w:r>
+      <w:r>
+        <w:rPr>
+          <w:lang w:val="en-US"/>
+        </w:rPr>
+        <w:t>method</w:t>
+      </w:r>
+      <w:r>
+        <w:rPr>
+          <w:lang w:val="en-US"/>
+        </w:rPr>
+        <w:t>. E</w:t>
       </w:r>
       <w:r>
         <w:rPr>
@@ -21683,7 +21829,19 @@
         <w:rPr>
           <w:lang w:val="en-US"/>
         </w:rPr>
-        <w:t xml:space="preserve"> because</w:t>
+        <w:t xml:space="preserve"> </w:t>
+      </w:r>
+      <w:r>
+        <w:rPr>
+          <w:lang w:val="en-US"/>
+        </w:rPr>
+        <w:t xml:space="preserve">represent another possibility </w:t>
+      </w:r>
+      <w:r>
+        <w:rPr>
+          <w:lang w:val="en-US"/>
+        </w:rPr>
+        <w:t>because</w:t>
       </w:r>
       <w:r>
         <w:rPr>
@@ -21731,7 +21889,19 @@
         <w:rPr>
           <w:lang w:val="en-US"/>
         </w:rPr>
-        <w:t>identify a Value</w:t>
+        <w:t xml:space="preserve">identify </w:t>
+      </w:r>
+      <w:r>
+        <w:rPr>
+          <w:lang w:val="en-US"/>
+        </w:rPr>
+        <w:t>Value</w:t>
+      </w:r>
+      <w:r>
+        <w:rPr>
+          <w:lang w:val="en-US"/>
+        </w:rPr>
+        <w:t>s</w:t>
       </w:r>
       <w:r>
         <w:rPr>
@@ -21739,18 +21909,29 @@
         </w:rPr>
         <w:t xml:space="preserve">. </w:t>
       </w:r>
-    </w:p>
-    <w:p>
-      <w:pPr>
-        <w:rPr>
-          <w:lang w:val="en-US"/>
-        </w:rPr>
-      </w:pPr>
-      <w:r>
-        <w:rPr>
-          <w:lang w:val="en-US"/>
-        </w:rPr>
-        <w:lastRenderedPageBreak/>
+      <w:r>
+        <w:rPr>
+          <w:lang w:val="en-US"/>
+        </w:rPr>
+        <w:t xml:space="preserve">As it will be shown, Permanent references and Expressions are mostly interchangeable for the purposes of </w:t>
+      </w:r>
+      <w:r>
+        <w:rPr>
+          <w:lang w:val="en-US"/>
+        </w:rPr>
+        <w:t>building the Object graph.</w:t>
+      </w:r>
+    </w:p>
+    <w:p>
+      <w:pPr>
+        <w:rPr>
+          <w:lang w:val="en-US"/>
+        </w:rPr>
+      </w:pPr>
+      <w:r>
+        <w:rPr>
+          <w:lang w:val="en-US"/>
+        </w:rPr>
         <w:t>A</w:t>
       </w:r>
       <w:r>
@@ -21763,13 +21944,43 @@
         <w:rPr>
           <w:lang w:val="en-US"/>
         </w:rPr>
-        <w:t>solution us</w:t>
-      </w:r>
-      <w:r>
-        <w:rPr>
-          <w:lang w:val="en-US"/>
-        </w:rPr>
-        <w:t>ing Expressions follows.</w:t>
+        <w:t xml:space="preserve">first </w:t>
+      </w:r>
+      <w:r>
+        <w:rPr>
+          <w:lang w:val="en-US"/>
+        </w:rPr>
+        <w:t>solution</w:t>
+      </w:r>
+      <w:r>
+        <w:rPr>
+          <w:lang w:val="en-US"/>
+        </w:rPr>
+        <w:t>,</w:t>
+      </w:r>
+      <w:r>
+        <w:rPr>
+          <w:lang w:val="en-US"/>
+        </w:rPr>
+        <w:t xml:space="preserve"> us</w:t>
+      </w:r>
+      <w:r>
+        <w:rPr>
+          <w:lang w:val="en-US"/>
+        </w:rPr>
+        <w:t>ing Expressions</w:t>
+      </w:r>
+      <w:r>
+        <w:rPr>
+          <w:lang w:val="en-US"/>
+        </w:rPr>
+        <w:t>,</w:t>
+      </w:r>
+      <w:r>
+        <w:rPr>
+          <w:lang w:val="en-US"/>
+        </w:rPr>
+        <w:t xml:space="preserve"> follows.</w:t>
       </w:r>
       <w:r>
         <w:rPr>
@@ -22417,43 +22628,13 @@
         <w:rPr>
           <w:lang w:val="en-US"/>
         </w:rPr>
-        <w:t>Th</w:t>
-      </w:r>
-      <w:r>
-        <w:rPr>
-          <w:lang w:val="en-US"/>
-        </w:rPr>
-        <w:t>ere is one significant problem with this algorithm</w:t>
-      </w:r>
-      <w:r>
-        <w:rPr>
-          <w:lang w:val="en-US"/>
-        </w:rPr>
-        <w:t xml:space="preserve"> though</w:t>
-      </w:r>
-      <w:r>
-        <w:rPr>
-          <w:lang w:val="en-US"/>
-        </w:rPr>
-        <w:t>:</w:t>
-      </w:r>
-      <w:r>
-        <w:rPr>
-          <w:lang w:val="en-US"/>
-        </w:rPr>
-        <w:t xml:space="preserve"> eve</w:t>
-      </w:r>
-      <w:r>
-        <w:rPr>
-          <w:lang w:val="en-US"/>
-        </w:rPr>
-        <w:t>r</w:t>
-      </w:r>
-      <w:r>
-        <w:rPr>
-          <w:lang w:val="en-US"/>
-        </w:rPr>
-        <w:t>y call of</w:t>
+        <w:t>As can be seen from the pseudocode, every</w:t>
+      </w:r>
+      <w:r>
+        <w:rPr>
+          <w:lang w:val="en-US"/>
+        </w:rPr>
+        <w:t xml:space="preserve"> call of</w:t>
       </w:r>
       <w:r>
         <w:rPr>
@@ -22477,6 +22658,12 @@
         <w:rPr>
           <w:lang w:val="en-US"/>
         </w:rPr>
+        <w:t>, which is the most significant problem of this algorithm</w:t>
+      </w:r>
+      <w:r>
+        <w:rPr>
+          <w:lang w:val="en-US"/>
+        </w:rPr>
         <w:t xml:space="preserve">. </w:t>
       </w:r>
       <w:r>
@@ -22495,7 +22682,19 @@
         <w:rPr>
           <w:lang w:val="en-US"/>
         </w:rPr>
-        <w:t xml:space="preserve">GetSeenNode will be called once per edge and it has to do up to </w:t>
+        <w:t xml:space="preserve">GetSeenNode will be called once per edge and it </w:t>
+      </w:r>
+      <w:r>
+        <w:rPr>
+          <w:lang w:val="en-US"/>
+        </w:rPr>
+        <w:t>needs</w:t>
+      </w:r>
+      <w:r>
+        <w:rPr>
+          <w:lang w:val="en-US"/>
+        </w:rPr>
+        <w:t xml:space="preserve"> do up to </w:t>
       </w:r>
       <w:r>
         <w:rPr>
@@ -22649,7 +22848,20 @@
         <w:rPr>
           <w:lang w:val="en-US"/>
         </w:rPr>
-        <w:t xml:space="preserve">The solution </w:t>
+        <w:lastRenderedPageBreak/>
+        <w:t xml:space="preserve">The </w:t>
+      </w:r>
+      <w:r>
+        <w:rPr>
+          <w:lang w:val="en-US"/>
+        </w:rPr>
+        <w:t>algorith</w:t>
+      </w:r>
+      <w:r>
+        <w:rPr>
+          <w:lang w:val="en-US"/>
+        </w:rPr>
+        <w:t xml:space="preserve"> </w:t>
       </w:r>
       <w:r>
         <w:rPr>
@@ -22661,19 +22873,49 @@
         <w:rPr>
           <w:lang w:val="en-US"/>
         </w:rPr>
-        <w:t xml:space="preserve"> PermanentReferences would be very similar</w:t>
-      </w:r>
-      <w:r>
-        <w:rPr>
-          <w:lang w:val="en-US"/>
-        </w:rPr>
-        <w:t xml:space="preserve"> – the algorithm would work with Values instead of Expressions, but it would have to query the debugger for reference equality in a similar way.</w:t>
-      </w:r>
-      <w:r>
-        <w:rPr>
-          <w:lang w:val="en-US"/>
-        </w:rPr>
-        <w:t xml:space="preserve"> Permanent references also provide addresses (offsets in the memory space of the debuggee) but these are not usable as they </w:t>
+        <w:t xml:space="preserve"> PermanentReferences </w:t>
+      </w:r>
+      <w:r>
+        <w:rPr>
+          <w:lang w:val="en-US"/>
+        </w:rPr>
+        <w:t xml:space="preserve">would </w:t>
+      </w:r>
+      <w:r>
+        <w:rPr>
+          <w:lang w:val="en-US"/>
+        </w:rPr>
+        <w:t>be exactly</w:t>
+      </w:r>
+      <w:r>
+        <w:rPr>
+          <w:lang w:val="en-US"/>
+        </w:rPr>
+        <w:t xml:space="preserve"> the same, including the needed calls to the debugger in a loop, expect it would work with Permanent references</w:t>
+      </w:r>
+      <w:r>
+        <w:rPr>
+          <w:lang w:val="en-US"/>
+        </w:rPr>
+        <w:t>.</w:t>
+      </w:r>
+      <w:r>
+        <w:rPr>
+          <w:lang w:val="en-US"/>
+        </w:rPr>
+        <w:t xml:space="preserve"> Permanent references also provide </w:t>
+      </w:r>
+      <w:r>
+        <w:rPr>
+          <w:lang w:val="en-US"/>
+        </w:rPr>
+        <w:t xml:space="preserve">instance </w:t>
+      </w:r>
+      <w:r>
+        <w:rPr>
+          <w:lang w:val="en-US"/>
+        </w:rPr>
+        <w:t xml:space="preserve">addresses (offsets in the memory space of the debuggee) but these are not usable as they </w:t>
       </w:r>
       <w:r>
         <w:rPr>
@@ -22721,13 +22963,13 @@
         <w:rPr>
           <w:lang w:val="en-US"/>
         </w:rPr>
-        <w:t>moving</w:t>
-      </w:r>
-      <w:r>
-        <w:rPr>
-          <w:lang w:val="en-US"/>
-        </w:rPr>
-        <w:t xml:space="preserve"> the debuggee instances around during the run </w:t>
+        <w:t>which mvoes</w:t>
+      </w:r>
+      <w:r>
+        <w:rPr>
+          <w:lang w:val="en-US"/>
+        </w:rPr>
+        <w:t xml:space="preserve"> the instances around during the run </w:t>
       </w:r>
       <w:r>
         <w:rPr>
@@ -22739,33 +22981,98 @@
         <w:rPr>
           <w:lang w:val="en-US"/>
         </w:rPr>
-        <w:t xml:space="preserve">s </w:t>
-      </w:r>
-      <w:r>
-        <w:rPr>
-          <w:lang w:val="en-US"/>
-        </w:rPr>
-        <w:lastRenderedPageBreak/>
-        <w:t>being resumed and paused again. Therefore, addresses cannot be used as unique instance identifiers.</w:t>
-      </w:r>
-    </w:p>
-    <w:p>
-      <w:pPr>
-        <w:rPr>
-          <w:lang w:val="en-US"/>
-        </w:rPr>
-      </w:pPr>
-      <w:r>
-        <w:rPr>
-          <w:lang w:val="en-US"/>
-        </w:rPr>
-        <w:t xml:space="preserve">We can observe that the main problem with identifying debuggee instances by Expressions or Permanent references is that GetSeenNode has to compare all the unique identifiers one </w:t>
-      </w:r>
-      <w:r>
-        <w:rPr>
-          <w:lang w:val="en-US"/>
-        </w:rPr>
-        <w:t xml:space="preserve">by one by querying the debugger. The best would be if we could find </w:t>
+        <w:t>s being resumed and paused again. Therefore, addresses cannot be used</w:t>
+      </w:r>
+      <w:r>
+        <w:rPr>
+          <w:lang w:val="en-US"/>
+        </w:rPr>
+        <w:t xml:space="preserve"> as unique instance identifiers and the only way to use Permanent references is </w:t>
+      </w:r>
+      <w:r>
+        <w:rPr>
+          <w:lang w:val="en-US"/>
+        </w:rPr>
+        <w:t>the same</w:t>
+      </w:r>
+      <w:r>
+        <w:rPr>
+          <w:lang w:val="en-US"/>
+        </w:rPr>
+        <w:t xml:space="preserve"> way as </w:t>
+      </w:r>
+      <w:r>
+        <w:rPr>
+          <w:lang w:val="en-US"/>
+        </w:rPr>
+        <w:t xml:space="preserve">using </w:t>
+      </w:r>
+      <w:r>
+        <w:rPr>
+          <w:lang w:val="en-US"/>
+        </w:rPr>
+        <w:t>Expressions.</w:t>
+      </w:r>
+    </w:p>
+    <w:p>
+      <w:pPr>
+        <w:rPr>
+          <w:lang w:val="en-US"/>
+        </w:rPr>
+      </w:pPr>
+      <w:r>
+        <w:rPr>
+          <w:lang w:val="en-US"/>
+        </w:rPr>
+        <w:t>From the discussion so far i</w:t>
+      </w:r>
+      <w:r>
+        <w:rPr>
+          <w:lang w:val="en-US"/>
+        </w:rPr>
+        <w:t>t can be</w:t>
+      </w:r>
+      <w:r>
+        <w:rPr>
+          <w:lang w:val="en-US"/>
+        </w:rPr>
+        <w:t xml:space="preserve"> </w:t>
+      </w:r>
+      <w:r>
+        <w:rPr>
+          <w:lang w:val="en-US"/>
+        </w:rPr>
+        <w:t xml:space="preserve">immediately </w:t>
+      </w:r>
+      <w:r>
+        <w:rPr>
+          <w:lang w:val="en-US"/>
+        </w:rPr>
+        <w:t>concluded</w:t>
+      </w:r>
+      <w:r>
+        <w:rPr>
+          <w:lang w:val="en-US"/>
+        </w:rPr>
+        <w:t xml:space="preserve"> that the main problem with identifying debuggee instances by Expressions or Permanent references is that GetSeenNode has to compare all the unique identifiers one </w:t>
+      </w:r>
+      <w:r>
+        <w:rPr>
+          <w:lang w:val="en-US"/>
+        </w:rPr>
+        <w:t xml:space="preserve">by one by querying the debugger. The best </w:t>
+      </w:r>
+      <w:r>
+        <w:rPr>
+          <w:lang w:val="en-US"/>
+        </w:rPr>
+        <w:t>solution to this problem would be</w:t>
+      </w:r>
+      <w:r>
+        <w:rPr>
+          <w:lang w:val="en-US"/>
+        </w:rPr>
+        <w:t xml:space="preserve"> </w:t>
       </w:r>
       <w:r>
         <w:rPr>
@@ -22777,7 +23084,13 @@
         <w:rPr>
           <w:lang w:val="en-US"/>
         </w:rPr>
-        <w:t xml:space="preserve">other form </w:t>
+        <w:t>different</w:t>
+      </w:r>
+      <w:r>
+        <w:rPr>
+          <w:lang w:val="en-US"/>
+        </w:rPr>
+        <w:t xml:space="preserve"> form </w:t>
       </w:r>
       <w:r>
         <w:rPr>
@@ -22913,7 +23226,21 @@
         <w:rPr>
           <w:lang w:val="en-US"/>
         </w:rPr>
-        <w:t>the Object graph should depict true insta</w:t>
+        <w:t xml:space="preserve">the Object graph should </w:t>
+      </w:r>
+      <w:r>
+        <w:rPr>
+          <w:lang w:val="en-US"/>
+        </w:rPr>
+        <w:t>reflect</w:t>
+      </w:r>
+      <w:bookmarkStart w:id="0" w:name="_GoBack"/>
+      <w:bookmarkEnd w:id="0"/>
+      <w:r>
+        <w:rPr>
+          <w:lang w:val="en-US"/>
+        </w:rPr>
+        <w:t xml:space="preserve"> true insta</w:t>
       </w:r>
       <w:r>
         <w:rPr>
@@ -23583,6 +23910,15 @@
           <w:lang w:eastAsia="cs-CZ"/>
         </w:rPr>
         <w:br/>
+      </w:r>
+      <w:r>
+        <w:rPr>
+          <w:rFonts w:ascii="Courier New" w:eastAsia="Times New Roman" w:hAnsi="Courier New" w:cs="Courier New"/>
+          <w:sz w:val="20"/>
+          <w:szCs w:val="20"/>
+          <w:lang w:eastAsia="cs-CZ"/>
+        </w:rPr>
+        <w:lastRenderedPageBreak/>
         <w:t>    }  </w:t>
       </w:r>
       <w:r>
@@ -23694,14 +24030,7 @@
         <w:rPr>
           <w:lang w:val="en-US"/>
         </w:rPr>
-        <w:t xml:space="preserve"> the hash codes were </w:t>
-      </w:r>
-      <w:r>
-        <w:rPr>
-          <w:lang w:val="en-US"/>
-        </w:rPr>
-        <w:lastRenderedPageBreak/>
-        <w:t xml:space="preserve">generated completely at random </w:t>
+        <w:t xml:space="preserve"> the hash codes were generated completely at random </w:t>
       </w:r>
       <w:r>
         <w:rPr>
@@ -24429,6 +24758,7 @@
         <w:rPr>
           <w:lang w:val="en-US"/>
         </w:rPr>
+        <w:lastRenderedPageBreak/>
         <w:t xml:space="preserve">    if existingNode != null then MakeEdge(</w:t>
       </w:r>
       <w:r>
@@ -24639,15 +24969,6 @@
           <w:lang w:val="en-US" w:eastAsia="cs-CZ"/>
         </w:rPr>
         <w:br/>
-      </w:r>
-      <w:r>
-        <w:rPr>
-          <w:rFonts w:ascii="Courier New" w:eastAsia="Times New Roman" w:hAnsi="Courier New" w:cs="Courier New"/>
-          <w:sz w:val="16"/>
-          <w:szCs w:val="16"/>
-          <w:lang w:val="en-US" w:eastAsia="cs-CZ"/>
-        </w:rPr>
-        <w:lastRenderedPageBreak/>
         <w:t>    candidates = hashtable[</w:t>
       </w:r>
       <w:r>
@@ -25353,6 +25674,7 @@
         <w:rPr>
           <w:lang w:val="en-US"/>
         </w:rPr>
+        <w:lastRenderedPageBreak/>
         <w:t xml:space="preserve">    </w:t>
       </w:r>
       <w:r>
@@ -25500,7 +25822,6 @@
           <w:highlight w:val="yellow"/>
           <w:lang w:val="en-US"/>
         </w:rPr>
-        <w:lastRenderedPageBreak/>
         <w:t>next paragraph – OK?:</w:t>
       </w:r>
     </w:p>
@@ -25823,270 +26144,128 @@
         <w:rPr>
           <w:lang w:val="en-US"/>
         </w:rPr>
-        <w:t>Graph transitions</w:t>
-      </w:r>
-    </w:p>
-    <w:p>
-      <w:pPr>
-        <w:rPr>
-          <w:lang w:val="en-US"/>
-        </w:rPr>
-      </w:pPr>
-      <w:r>
-        <w:rPr>
-          <w:lang w:val="en-US"/>
-        </w:rPr>
-        <w:t xml:space="preserve">We also want to implement smooth transitions between object graphs when the user performs a step in the debugger. The crucial part of this will be determining which nodes represent the same debuggee instances in the two graphs pre/post the step. We call this </w:t>
+        <w:t>Graph layout</w:t>
+      </w:r>
+    </w:p>
+    <w:p>
+      <w:pPr>
+        <w:rPr>
+          <w:lang w:val="en-US"/>
+        </w:rPr>
+      </w:pPr>
+      <w:r>
+        <w:rPr>
+          <w:lang w:val="en-US"/>
+        </w:rPr>
+        <w:t xml:space="preserve">Having the Object graph </w:t>
+      </w:r>
+      <w:r>
+        <w:rPr>
+          <w:lang w:val="en-US"/>
+        </w:rPr>
+        <w:t>(</w:t>
+      </w:r>
+      <w:r>
+        <w:rPr>
+          <w:lang w:val="en-US"/>
+        </w:rPr>
+        <w:t xml:space="preserve">that is, a graph inside the debugger </w:t>
+      </w:r>
+      <w:r>
+        <w:rPr>
+          <w:lang w:val="en-US"/>
+        </w:rPr>
+        <w:t>isomorphic to the actual graph in the debuggee</w:t>
+      </w:r>
+      <w:r>
+        <w:rPr>
+          <w:lang w:val="en-US"/>
+        </w:rPr>
+        <w:t>)</w:t>
+      </w:r>
+      <w:r>
+        <w:rPr>
+          <w:lang w:val="en-US"/>
+        </w:rPr>
+        <w:t xml:space="preserve"> built, this section focuses on how to position the vertices and edges of the </w:t>
+      </w:r>
+      <w:r>
+        <w:rPr>
+          <w:lang w:val="en-US"/>
+        </w:rPr>
+        <w:t xml:space="preserve">Object </w:t>
+      </w:r>
+      <w:r>
+        <w:rPr>
+          <w:lang w:val="en-US"/>
+        </w:rPr>
+        <w:t xml:space="preserve">graph on a 2D plane so that it looks </w:t>
       </w:r>
       <w:r>
         <w:rPr>
           <w:i/>
           <w:lang w:val="en-US"/>
         </w:rPr>
-        <w:t>matching</w:t>
-      </w:r>
-      <w:r>
-        <w:rPr>
-          <w:lang w:val="en-US"/>
-        </w:rPr>
-        <w:t xml:space="preserve"> the graph. When we have the matching, making a visual animation transforming the first graph into the second graph will be possible.</w:t>
-      </w:r>
-    </w:p>
-    <w:p>
-      <w:pPr>
-        <w:rPr>
-          <w:lang w:val="en-US"/>
-        </w:rPr>
-      </w:pPr>
-      <w:r>
-        <w:rPr>
-          <w:lang w:val="en-US"/>
-        </w:rPr>
-        <w:t>To realize the matching, we can use hash codes, PermanentReferences and addresses, in a similar way to what we are doing during graph building. We can remember a hash code and a PermanentReference for every node in both graphs. Then for every node in the new graph we can find a matching node in the old graph like this:</w:t>
-      </w:r>
-    </w:p>
-    <w:p>
-      <w:pPr>
-        <w:pStyle w:val="NoSpacing"/>
-        <w:rPr>
-          <w:rFonts w:ascii="Courier New" w:hAnsi="Courier New" w:cs="Courier New"/>
-          <w:lang w:val="en-US"/>
-        </w:rPr>
-      </w:pPr>
-      <w:r>
-        <w:rPr>
-          <w:rFonts w:ascii="Courier New" w:hAnsi="Courier New" w:cs="Courier New"/>
-          <w:lang w:val="en-US"/>
-        </w:rPr>
-        <w:t>FindMatchingNodeInOldGraph(Node nodeFromNewGraph)</w:t>
-      </w:r>
-    </w:p>
-    <w:p>
-      <w:pPr>
-        <w:pStyle w:val="NoSpacing"/>
-        <w:rPr>
-          <w:rFonts w:ascii="Courier New" w:hAnsi="Courier New" w:cs="Courier New"/>
-          <w:lang w:val="en-US"/>
-        </w:rPr>
-      </w:pPr>
-      <w:r>
-        <w:rPr>
-          <w:rFonts w:ascii="Courier New" w:hAnsi="Courier New" w:cs="Courier New"/>
-          <w:lang w:val="en-US"/>
-        </w:rPr>
-        <w:t xml:space="preserve">  Find a node with the same hash code as nodeFromNewGraph’s hash code</w:t>
-      </w:r>
-    </w:p>
-    <w:p>
-      <w:pPr>
-        <w:pStyle w:val="NoSpacing"/>
-        <w:rPr>
-          <w:rFonts w:ascii="Courier New" w:hAnsi="Courier New" w:cs="Courier New"/>
-          <w:lang w:val="en-US"/>
-        </w:rPr>
-      </w:pPr>
-      <w:r>
-        <w:rPr>
-          <w:rFonts w:ascii="Courier New" w:hAnsi="Courier New" w:cs="Courier New"/>
-          <w:lang w:val="en-US"/>
-        </w:rPr>
-        <w:t xml:space="preserve">  If found, compare the addresses of the PermanentReferences of the found node and nodeFromNewGraph</w:t>
-      </w:r>
-    </w:p>
-    <w:p>
-      <w:pPr>
-        <w:pStyle w:val="NoSpacing"/>
-        <w:rPr>
-          <w:rFonts w:ascii="Courier New" w:hAnsi="Courier New" w:cs="Courier New"/>
-          <w:lang w:val="en-US"/>
-        </w:rPr>
-      </w:pPr>
-      <w:r>
-        <w:rPr>
-          <w:rFonts w:ascii="Courier New" w:hAnsi="Courier New" w:cs="Courier New"/>
-          <w:lang w:val="en-US"/>
-        </w:rPr>
-        <w:t xml:space="preserve">  If the addresses are the same, we have found a matching node</w:t>
-      </w:r>
-    </w:p>
-    <w:p>
-      <w:pPr>
-        <w:pStyle w:val="NoSpacing"/>
-        <w:rPr>
-          <w:lang w:val="en-US"/>
-        </w:rPr>
-      </w:pPr>
-      <w:r>
-        <w:rPr>
-          <w:rFonts w:ascii="Courier New" w:hAnsi="Courier New" w:cs="Courier New"/>
-          <w:lang w:val="en-US"/>
-        </w:rPr>
-        <w:t xml:space="preserve">  Otherwise nodeFromNewGraph has no matching node in the old graph (it was just added)</w:t>
-      </w:r>
-    </w:p>
-    <w:p>
-      <w:pPr>
-        <w:pStyle w:val="NoSpacing"/>
-        <w:rPr>
-          <w:lang w:val="en-US"/>
-        </w:rPr>
-      </w:pPr>
-    </w:p>
-    <w:p>
-      <w:pPr>
-        <w:rPr>
-          <w:lang w:val="en-US"/>
-        </w:rPr>
-      </w:pPr>
-      <w:r>
-        <w:rPr>
-          <w:lang w:val="en-US"/>
-        </w:rPr>
-        <w:t xml:space="preserve">This will work because the hash code of an instance never changes during the lifetime of the instance, as we will be using RuntimeHelpers.GetHashCode(). That means we can safely search for instances which existed before the step by their hash code. </w:t>
-      </w:r>
-    </w:p>
-    <w:p>
-      <w:pPr>
-        <w:rPr>
-          <w:lang w:val="en-US"/>
-        </w:rPr>
-      </w:pPr>
-      <w:r>
-        <w:rPr>
-          <w:lang w:val="en-US"/>
-        </w:rPr>
-        <w:t>Comparing the addresses is important because different instances can have the same hash code accidentally. To compare the addresses reliably, we need PermanentReferences because the garbage collector could have moved the instances around in memory during the debugger step.</w:t>
-      </w:r>
-    </w:p>
-    <w:p>
-      <w:pPr>
-        <w:pStyle w:val="Heading3"/>
-        <w:rPr>
-          <w:lang w:val="en-US"/>
-        </w:rPr>
-      </w:pPr>
-      <w:r>
-        <w:rPr>
-          <w:lang w:val="en-US"/>
-        </w:rPr>
-        <w:t>Graph layout</w:t>
-      </w:r>
-    </w:p>
-    <w:p>
-      <w:pPr>
-        <w:rPr>
-          <w:lang w:val="en-US"/>
-        </w:rPr>
-      </w:pPr>
-      <w:r>
-        <w:rPr>
-          <w:lang w:val="en-US"/>
-        </w:rPr>
-        <w:t xml:space="preserve">Having the Object graph </w:t>
-      </w:r>
-      <w:r>
-        <w:rPr>
-          <w:lang w:val="en-US"/>
-        </w:rPr>
-        <w:t>(</w:t>
-      </w:r>
-      <w:r>
-        <w:rPr>
-          <w:lang w:val="en-US"/>
-        </w:rPr>
-        <w:t xml:space="preserve">that is, a graph inside the debugger </w:t>
-      </w:r>
-      <w:r>
-        <w:rPr>
-          <w:lang w:val="en-US"/>
-        </w:rPr>
-        <w:t>isomorphic to the actual graph in the debuggee</w:t>
-      </w:r>
-      <w:r>
-        <w:rPr>
-          <w:lang w:val="en-US"/>
-        </w:rPr>
-        <w:t>)</w:t>
-      </w:r>
-      <w:r>
-        <w:rPr>
-          <w:lang w:val="en-US"/>
-        </w:rPr>
-        <w:t xml:space="preserve"> built, this section focuses on how to position the vertices and edges of the </w:t>
-      </w:r>
-      <w:r>
-        <w:rPr>
-          <w:lang w:val="en-US"/>
-        </w:rPr>
-        <w:t xml:space="preserve">Object </w:t>
-      </w:r>
-      <w:r>
-        <w:rPr>
-          <w:lang w:val="en-US"/>
-        </w:rPr>
-        <w:t xml:space="preserve">graph on a 2D plane so that it looks </w:t>
+        <w:t>natural</w:t>
+      </w:r>
+      <w:r>
+        <w:rPr>
+          <w:lang w:val="en-US"/>
+        </w:rPr>
+        <w:t xml:space="preserve"> </w:t>
+      </w:r>
+      <w:r>
+        <w:rPr>
+          <w:lang w:val="en-US"/>
+        </w:rPr>
+        <w:t>to users.</w:t>
+      </w:r>
+    </w:p>
+    <w:p>
+      <w:pPr>
+        <w:pStyle w:val="Heading4"/>
+        <w:rPr>
+          <w:lang w:val="en-US"/>
+        </w:rPr>
+      </w:pPr>
+      <w:r>
+        <w:rPr>
+          <w:lang w:val="en-US"/>
+        </w:rPr>
+        <w:t>Dynamic graphs and incremental stability</w:t>
+      </w:r>
+    </w:p>
+    <w:p>
+      <w:pPr>
+        <w:rPr>
+          <w:lang w:val="en-US"/>
+        </w:rPr>
+      </w:pPr>
+      <w:r>
+        <w:rPr>
+          <w:lang w:val="en-US"/>
+        </w:rPr>
+        <w:t xml:space="preserve">There is one special requirement to the Graph layout – the Object graph visualizer actually deals with </w:t>
       </w:r>
       <w:r>
         <w:rPr>
           <w:i/>
           <w:lang w:val="en-US"/>
         </w:rPr>
-        <w:t>natural</w:t>
-      </w:r>
-      <w:r>
-        <w:rPr>
-          <w:lang w:val="en-US"/>
-        </w:rPr>
-        <w:t xml:space="preserve"> </w:t>
-      </w:r>
-      <w:r>
-        <w:rPr>
-          <w:lang w:val="en-US"/>
-        </w:rPr>
-        <w:t>to users.</w:t>
-      </w:r>
-    </w:p>
-    <w:p>
-      <w:pPr>
-        <w:pStyle w:val="Heading4"/>
-        <w:rPr>
-          <w:lang w:val="en-US"/>
-        </w:rPr>
-      </w:pPr>
-      <w:r>
-        <w:rPr>
-          <w:lang w:val="en-US"/>
-        </w:rPr>
-        <w:lastRenderedPageBreak/>
-        <w:t>Dynamic graphs and incremental stability</w:t>
-      </w:r>
-    </w:p>
-    <w:p>
-      <w:pPr>
-        <w:rPr>
-          <w:lang w:val="en-US"/>
-        </w:rPr>
-      </w:pPr>
+        <w:t>dynamic</w:t>
+      </w:r>
+      <w:r>
+        <w:rPr>
+          <w:lang w:val="en-US"/>
+        </w:rPr>
+        <w:t xml:space="preserve"> graphs, which directly relates to the Graph transitions feature.</w:t>
+      </w:r>
+      <w:r>
+        <w:rPr>
+          <w:lang w:val="en-US"/>
+        </w:rPr>
+        <w:t xml:space="preserve"> The Graph layout will </w:t>
+      </w:r>
     </w:p>
     <w:p>
       <w:pPr>
@@ -26698,469 +26877,475 @@
     </w:p>
     <w:p>
       <w:r>
+        <w:t>UbiGraph – client-server</w:t>
+      </w:r>
+    </w:p>
+    <w:p>
+      <w:r>
+        <w:t>Omnigator</w:t>
+      </w:r>
+      <w:r>
+        <w:t xml:space="preserve"> – unmaintained</w:t>
+      </w:r>
+    </w:p>
+    <w:p>
+      <w:r>
+        <w:t>aiSee – low quality</w:t>
+      </w:r>
+      <w:r>
+        <w:t xml:space="preserve"> output, no separation of layout from drawing</w:t>
+      </w:r>
+    </w:p>
+    <w:p>
+      <w:r>
+        <w:t>Graph#</w:t>
+      </w:r>
+      <w:r>
+        <w:t xml:space="preserve"> - interesting WPF solution</w:t>
+      </w:r>
+      <w:r>
+        <w:t>, but did not exist at the time of doing the research</w:t>
+      </w:r>
+    </w:p>
+    <w:p>
+      <w:r>
+        <w:t xml:space="preserve">Circos – only circular layouts (not suitable for object graphs), </w:t>
+      </w:r>
+      <w:r>
+        <w:rPr>
+          <w:highlight w:val="yellow"/>
+        </w:rPr>
+        <w:t>GPL too viral for LGPL SharpDevelop</w:t>
+      </w:r>
+    </w:p>
+    <w:p>
+      <w:r>
+        <w:t>Pajek - unmaintained</w:t>
+      </w:r>
+    </w:p>
+    <w:p>
+      <w:r>
+        <w:t>Cytoscap</w:t>
+      </w:r>
+      <w:r>
+        <w:t>e – standalone application, not a library</w:t>
+      </w:r>
+    </w:p>
+    <w:p>
+      <w:r>
+        <w:t>Piccol</w:t>
+      </w:r>
+      <w:r>
+        <w:t>o - unmaintained</w:t>
+      </w:r>
+    </w:p>
+    <w:p>
+      <w:r>
+        <w:t>Data Visualization Co</w:t>
+      </w:r>
+      <w:r>
+        <w:t>mponents from Microsoft Research - commercial</w:t>
+      </w:r>
+    </w:p>
+    <w:p>
+      <w:r>
+        <w:t>Treemaps</w:t>
+      </w:r>
+      <w:r>
+        <w:t xml:space="preserve"> </w:t>
+      </w:r>
+      <w:r>
+        <w:t>–</w:t>
+      </w:r>
+      <w:r>
+        <w:t xml:space="preserve"> </w:t>
+      </w:r>
+      <w:r>
+        <w:t xml:space="preserve">implemented in </w:t>
+      </w:r>
+      <w:r>
+        <w:t>Java</w:t>
+      </w:r>
+    </w:p>
+    <w:p>
+      <w:r>
+        <w:t xml:space="preserve">QuickGraph – </w:t>
+      </w:r>
+      <w:r>
+        <w:t xml:space="preserve">graph algorithm library, </w:t>
+      </w:r>
+      <w:r>
+        <w:t xml:space="preserve">does not </w:t>
+      </w:r>
+      <w:r>
+        <w:t>deal with graph</w:t>
+      </w:r>
+      <w:r>
+        <w:t xml:space="preserve"> layout</w:t>
+      </w:r>
+    </w:p>
+    <w:p>
+      <w:r>
         <w:lastRenderedPageBreak/>
-        <w:t>UbiGraph – client-server</w:t>
-      </w:r>
-    </w:p>
-    <w:p>
-      <w:r>
-        <w:t>Omnigator</w:t>
-      </w:r>
-      <w:r>
-        <w:t xml:space="preserve"> – unmaintained</w:t>
-      </w:r>
-    </w:p>
-    <w:p>
-      <w:r>
-        <w:t>aiSee – low quality</w:t>
-      </w:r>
-      <w:r>
-        <w:t xml:space="preserve"> output, no separation of layout from drawing</w:t>
-      </w:r>
-    </w:p>
-    <w:p>
-      <w:r>
-        <w:t>Graph#</w:t>
-      </w:r>
-      <w:r>
-        <w:t xml:space="preserve"> - interesting WPF solution</w:t>
-      </w:r>
-      <w:r>
-        <w:t>, but did not exist at the time of doing the research</w:t>
-      </w:r>
-    </w:p>
-    <w:p>
-      <w:r>
-        <w:t xml:space="preserve">Circos – only circular layouts (not suitable for object graphs), </w:t>
+        <w:t>NodeXL</w:t>
+      </w:r>
+      <w:r>
+        <w:t xml:space="preserve"> – implemented in Excel</w:t>
+      </w:r>
+    </w:p>
+    <w:p>
+      <w:pPr>
+        <w:pStyle w:val="Heading5"/>
+      </w:pPr>
+      <w:r>
+        <w:t>Incremental</w:t>
+      </w:r>
+      <w:r>
+        <w:t xml:space="preserve"> stability</w:t>
+      </w:r>
+    </w:p>
+    <w:p>
+      <w:pPr>
+        <w:rPr>
+          <w:lang w:val="en-US"/>
+        </w:rPr>
+      </w:pPr>
+      <w:r>
+        <w:rPr>
+          <w:lang w:val="en-US"/>
+        </w:rPr>
+        <w:t>Dynagraph probably solves this problem but as we said, we are not going with Dynagraph. Graphviz suffers from this problem – both dot and neato algorithms do. That means we cannot just use Graphviz as it is.</w:t>
+      </w:r>
+    </w:p>
+    <w:p>
+      <w:pPr>
+        <w:rPr>
+          <w:lang w:val="en-US"/>
+        </w:rPr>
+      </w:pPr>
+      <w:r>
+        <w:rPr>
+          <w:lang w:val="en-US"/>
+        </w:rPr>
+        <w:t>We thought about how to overcome this problem and we had the following idea. We could draw the graph as a tree and always sort the children of every node alphabetically by the names of the edges, left to right. The names of the outgoing edges are names of the properties so the user would always see the properties of an object in the same order, which makes sense.</w:t>
+      </w:r>
+    </w:p>
+    <w:p>
+      <w:pPr>
+        <w:rPr>
+          <w:lang w:val="en-US"/>
+        </w:rPr>
+      </w:pPr>
+      <w:r>
+        <w:rPr>
+          <w:lang w:val="en-US"/>
+        </w:rPr>
+        <w:t>The layout will be still done separately for every graph but the restriction on the order of children reduces makes similar graphs look similar, therefore reducing the incremental instability.</w:t>
+      </w:r>
+    </w:p>
+    <w:p>
+      <w:pPr>
+        <w:rPr>
+          <w:lang w:val="en-US"/>
+        </w:rPr>
+      </w:pPr>
+      <w:r>
+        <w:rPr>
+          <w:lang w:val="en-US"/>
+        </w:rPr>
+        <w:t>This looks promising. But we are talking about trees and order of children and, of course, not every graph is a tree. This can be solved by choosing some edges as tree edges, calculating the layout for the tree, and only then adding the remaining edges to the layout.</w:t>
+      </w:r>
+    </w:p>
+    <w:p>
+      <w:pPr>
+        <w:rPr>
+          <w:lang w:val="en-US"/>
+        </w:rPr>
+      </w:pPr>
+      <w:r>
+        <w:rPr>
+          <w:lang w:val="en-US"/>
+        </w:rPr>
+        <w:t>So the solution we have so far is laying out the graph as a tree by picking a tree subgraph, and then adding the non-tree edges back to the layout.</w:t>
+      </w:r>
+    </w:p>
+    <w:p>
+      <w:pPr>
+        <w:rPr>
+          <w:lang w:val="en-US"/>
+        </w:rPr>
+      </w:pPr>
+      <w:r>
+        <w:rPr>
+          <w:lang w:val="en-US"/>
+        </w:rPr>
+        <w:t>Now we have to think how we will add the order-of-children restriction into the layout algorithm. This is possible to do with Graphviz using a slight hack – we could add edges between children 1-2, 2-3, … n-1 – n for every node. This should make Graphviz respect the order because it tries to optimize for total length of edges. However, it is a quite complicated solution considering we only want to calculate tree layout now.</w:t>
+      </w:r>
+    </w:p>
+    <w:p>
+      <w:pPr>
+        <w:rPr>
+          <w:lang w:val="en-US"/>
+        </w:rPr>
+      </w:pPr>
+      <w:r>
+        <w:rPr>
+          <w:lang w:val="en-US"/>
+        </w:rPr>
+        <w:t xml:space="preserve">In fact, it will be easier to just calculate the layout ourselves. We can still use Graphviz to calculate routes for the smooth splines avoiding nodes. </w:t>
       </w:r>
       <w:r>
         <w:rPr>
           <w:highlight w:val="yellow"/>
-        </w:rPr>
-        <w:t>GPL too viral for LGPL SharpDevelop</w:t>
-      </w:r>
-    </w:p>
-    <w:p>
-      <w:r>
-        <w:t>Pajek - unmaintained</w:t>
-      </w:r>
-    </w:p>
-    <w:p>
-      <w:r>
-        <w:t>Cytoscap</w:t>
-      </w:r>
-      <w:r>
-        <w:t>e – standalone application, not a library</w:t>
-      </w:r>
-    </w:p>
-    <w:p>
-      <w:r>
-        <w:t>Piccol</w:t>
-      </w:r>
-      <w:r>
-        <w:t>o - unmaintained</w:t>
-      </w:r>
-    </w:p>
-    <w:p>
-      <w:r>
-        <w:t>Data Visualization Co</w:t>
-      </w:r>
-      <w:r>
-        <w:t>mponents from Microsoft Research - commercial</w:t>
-      </w:r>
-    </w:p>
-    <w:p>
-      <w:r>
-        <w:t>Treemaps</w:t>
-      </w:r>
-      <w:r>
+          <w:lang w:val="en-US"/>
+        </w:rPr>
+        <w:t>Screenshot</w:t>
+      </w:r>
+      <w:r>
+        <w:rPr>
+          <w:lang w:val="en-US"/>
+        </w:rPr>
+        <w:t xml:space="preserve"> This will be possible – neato can accept a graph with fixed position information for nodes and add position information for edges. We will then parse the edge positions.</w:t>
+      </w:r>
+    </w:p>
+    <w:p>
+      <w:pPr>
+        <w:pStyle w:val="Heading5"/>
+        <w:rPr>
+          <w:lang w:val="en-US"/>
+        </w:rPr>
+      </w:pPr>
+      <w:r>
+        <w:rPr>
+          <w:lang w:val="en-US"/>
+        </w:rPr>
+        <w:t>Graphviz</w:t>
+      </w:r>
+    </w:p>
+    <w:p>
+      <w:pPr>
+        <w:rPr>
+          <w:lang w:val="en-US"/>
+        </w:rPr>
+      </w:pPr>
+      <w:r>
+        <w:rPr>
+          <w:lang w:val="en-US"/>
+        </w:rPr>
+        <w:t>It turned out very soon that the most commonly used engine</w:t>
+      </w:r>
+      <w:r>
+        <w:rPr>
+          <w:lang w:val="en-US"/>
+        </w:rPr>
         <w:t xml:space="preserve"> </w:t>
       </w:r>
       <w:r>
-        <w:t>–</w:t>
-      </w:r>
-      <w:r>
+        <w:rPr>
+          <w:lang w:val="en-US"/>
+        </w:rPr>
+        <w:t xml:space="preserve"> is Graphviz</w:t>
+      </w:r>
+      <w:r>
+        <w:rPr>
+          <w:lang w:val="en-US"/>
+        </w:rPr>
+        <w:t xml:space="preserve"> (</w:t>
+      </w:r>
+      <w:r>
+        <w:rPr>
+          <w:lang w:val="en-US"/>
+        </w:rPr>
+        <w:t>http://www.graphviz.org/</w:t>
+      </w:r>
+      <w:r>
+        <w:rPr>
+          <w:lang w:val="en-US"/>
+        </w:rPr>
+        <w:t>)</w:t>
+      </w:r>
+      <w:r>
+        <w:rPr>
+          <w:lang w:val="en-US"/>
+        </w:rPr>
+        <w:t>.</w:t>
+      </w:r>
+      <w:r>
+        <w:rPr>
+          <w:lang w:val="en-US"/>
+        </w:rPr>
         <w:t xml:space="preserve"> </w:t>
       </w:r>
       <w:r>
-        <w:t xml:space="preserve">implemented in </w:t>
-      </w:r>
-      <w:r>
-        <w:t>Java</w:t>
-      </w:r>
-    </w:p>
-    <w:p>
-      <w:r>
-        <w:t xml:space="preserve">QuickGraph – </w:t>
-      </w:r>
-      <w:r>
-        <w:t xml:space="preserve">graph algorithm library, </w:t>
-      </w:r>
-      <w:r>
-        <w:t xml:space="preserve">does not </w:t>
-      </w:r>
-      <w:r>
-        <w:t>deal with graph</w:t>
-      </w:r>
-      <w:r>
-        <w:t xml:space="preserve"> layout</w:t>
-      </w:r>
-    </w:p>
-    <w:p>
-      <w:r>
-        <w:t>NodeXL</w:t>
-      </w:r>
-      <w:r>
-        <w:t xml:space="preserve"> – implemented in Excel</w:t>
-      </w:r>
-    </w:p>
-    <w:p>
-      <w:pPr>
-        <w:pStyle w:val="Heading5"/>
-      </w:pPr>
-      <w:r>
-        <w:t>Incremental</w:t>
-      </w:r>
-      <w:r>
-        <w:t xml:space="preserve"> stability</w:t>
-      </w:r>
-    </w:p>
-    <w:p>
-      <w:pPr>
-        <w:rPr>
-          <w:lang w:val="en-US"/>
-        </w:rPr>
-      </w:pPr>
-      <w:r>
-        <w:rPr>
-          <w:lang w:val="en-US"/>
-        </w:rPr>
-        <w:t>Dynagraph probably solves this problem but as we said, we are not going with Dynagraph. Graphviz suffers from this problem – both dot and neato algorithms do. That means we cannot just use Graphviz as it is.</w:t>
-      </w:r>
-    </w:p>
-    <w:p>
-      <w:pPr>
-        <w:rPr>
-          <w:lang w:val="en-US"/>
-        </w:rPr>
-      </w:pPr>
-      <w:r>
-        <w:rPr>
-          <w:lang w:val="en-US"/>
-        </w:rPr>
-        <w:t>We thought about how to overcome this problem and we had the following idea. We could draw the graph as a tree and always sort the children of every node alphabetically by the names of the edges, left to right. The names of the outgoing edges are names of the properties so the user would always see the properties of an object in the same order, which makes sense.</w:t>
-      </w:r>
-    </w:p>
-    <w:p>
-      <w:pPr>
-        <w:rPr>
-          <w:lang w:val="en-US"/>
-        </w:rPr>
-      </w:pPr>
-      <w:r>
-        <w:rPr>
-          <w:lang w:val="en-US"/>
-        </w:rPr>
-        <w:t>The layout will be still done separately for every graph but the restriction on the order of children reduces makes similar graphs look similar, therefore reducing the incremental instability.</w:t>
-      </w:r>
-    </w:p>
-    <w:p>
-      <w:pPr>
-        <w:rPr>
-          <w:lang w:val="en-US"/>
-        </w:rPr>
-      </w:pPr>
-      <w:r>
-        <w:rPr>
-          <w:lang w:val="en-US"/>
-        </w:rPr>
-        <w:t>This looks promising. But we are talking about trees and order of children and, of course, not every graph is a tree. This can be solved by choosing some edges as tree edges, calculating the layout for the tree, and only then adding the remaining edges to the layout.</w:t>
-      </w:r>
-    </w:p>
-    <w:p>
-      <w:pPr>
-        <w:rPr>
-          <w:lang w:val="en-US"/>
-        </w:rPr>
-      </w:pPr>
-      <w:r>
-        <w:rPr>
-          <w:lang w:val="en-US"/>
-        </w:rPr>
-        <w:t>So the solution we have so far is laying out the graph as a tree by picking a tree subgraph, and then adding the non-tree edges back to the layout.</w:t>
-      </w:r>
-    </w:p>
-    <w:p>
-      <w:pPr>
-        <w:rPr>
-          <w:lang w:val="en-US"/>
-        </w:rPr>
-      </w:pPr>
-      <w:r>
-        <w:rPr>
-          <w:lang w:val="en-US"/>
-        </w:rPr>
-        <w:t>Now we have to think how we will add the order-of-children restriction into the layout algorithm. This is possible to do with Graphviz using a slight hack – we could add edges between children 1-2, 2-3, … n-1 – n for every node. This should make Graphviz respect the order because it tries to optimize for total length of edges. However, it is a quite complicated solution considering we only want to calculate tree layout now.</w:t>
-      </w:r>
-    </w:p>
-    <w:p>
-      <w:pPr>
-        <w:rPr>
-          <w:lang w:val="en-US"/>
-        </w:rPr>
-      </w:pPr>
+        <w:rPr>
+          <w:lang w:val="en-US"/>
+        </w:rPr>
+        <w:t>Graphviz consists of a set of executables (dot, neato, etc.)</w:t>
+      </w:r>
+      <w:r>
+        <w:rPr>
+          <w:lang w:val="en-US"/>
+        </w:rPr>
+        <w:t xml:space="preserve"> where each of these implements one particular layout algorithm</w:t>
+      </w:r>
+      <w:r>
+        <w:rPr>
+          <w:lang w:val="en-US"/>
+        </w:rPr>
+        <w:t xml:space="preserve">. </w:t>
+      </w:r>
+      <w:r>
+        <w:rPr>
+          <w:lang w:val="en-US"/>
+        </w:rPr>
+        <w:t>All of the executables</w:t>
+      </w:r>
+      <w:r>
+        <w:rPr>
+          <w:lang w:val="en-US"/>
+        </w:rPr>
+        <w:t xml:space="preserve"> act as batch jobs – they </w:t>
+      </w:r>
+      <w:r>
+        <w:rPr>
+          <w:lang w:val="en-US"/>
+        </w:rPr>
+        <w:t>accept some parameters and</w:t>
+      </w:r>
+      <w:r>
+        <w:rPr>
+          <w:lang w:val="en-US"/>
+        </w:rPr>
+        <w:t xml:space="preserve"> standard input and produce some output.</w:t>
+      </w:r>
+    </w:p>
+    <w:p>
+      <w:pPr>
+        <w:rPr>
+          <w:lang w:val="en-US"/>
+        </w:rPr>
+      </w:pPr>
+      <w:r>
+        <w:rPr>
+          <w:lang w:val="en-US"/>
+        </w:rPr>
+        <w:t xml:space="preserve">As for the layout, Graphviz can probably do anything we need. </w:t>
+      </w:r>
+      <w:r>
+        <w:rPr>
+          <w:lang w:val="en-US"/>
+        </w:rPr>
+        <w:t>As for the drawing, i</w:t>
+      </w:r>
+      <w:r>
+        <w:rPr>
+          <w:lang w:val="en-US"/>
+        </w:rPr>
+        <w:t>t</w:t>
+      </w:r>
+      <w:r>
+        <w:rPr>
+          <w:lang w:val="en-US"/>
+        </w:rPr>
+        <w:t xml:space="preserve"> can write the </w:t>
+      </w:r>
+      <w:r>
+        <w:rPr>
+          <w:lang w:val="en-US"/>
+        </w:rPr>
+        <w:t xml:space="preserve">output </w:t>
+      </w:r>
+      <w:r>
+        <w:rPr>
+          <w:lang w:val="en-US"/>
+        </w:rPr>
+        <w:t>in</w:t>
+      </w:r>
+      <w:r>
+        <w:rPr>
+          <w:lang w:val="en-US"/>
+        </w:rPr>
+        <w:t xml:space="preserve">to </w:t>
+      </w:r>
+      <w:r>
+        <w:rPr>
+          <w:lang w:val="en-US"/>
+        </w:rPr>
+        <w:t>an image file</w:t>
+      </w:r>
+      <w:r>
+        <w:rPr>
+          <w:lang w:val="en-US"/>
+        </w:rPr>
+        <w:t>. This</w:t>
+      </w:r>
+      <w:r>
+        <w:rPr>
+          <w:lang w:val="en-US"/>
+        </w:rPr>
+        <w:t xml:space="preserve"> is not good enough for us – we want to control the look of the drawing and also provide some interactive tooltips</w:t>
+      </w:r>
+      <w:r>
+        <w:rPr>
+          <w:lang w:val="en-US"/>
+        </w:rPr>
+        <w:t>, zooming, and</w:t>
+      </w:r>
+      <w:r>
+        <w:rPr>
+          <w:lang w:val="en-US"/>
+        </w:rPr>
+        <w:t xml:space="preserve"> maybe rearrangement of nodes.</w:t>
+      </w:r>
+    </w:p>
+    <w:p>
+      <w:pPr>
+        <w:rPr>
+          <w:lang w:val="en-US"/>
+        </w:rPr>
+      </w:pPr>
+      <w:r>
+        <w:rPr>
+          <w:lang w:val="en-US"/>
+        </w:rPr>
+        <w:t>We are therefore looking at how to integrate just the Graphviz’s layout engine into our application</w:t>
+      </w:r>
+      <w:r>
+        <w:rPr>
+          <w:lang w:val="en-US"/>
+        </w:rPr>
+        <w:t xml:space="preserve"> (and do the drawing ourselves on top of it)</w:t>
+      </w:r>
+      <w:r>
+        <w:rPr>
+          <w:lang w:val="en-US"/>
+        </w:rPr>
+        <w:t>.</w:t>
+      </w:r>
+      <w:r>
+        <w:rPr>
+          <w:lang w:val="en-US"/>
+        </w:rPr>
+        <w:t xml:space="preserve"> We want to pass a graph to Graphviz and obtain the same graph with position information added. The communication has to be done by launch</w:t>
+      </w:r>
+      <w:r>
+        <w:rPr>
+          <w:lang w:val="en-US"/>
+        </w:rPr>
+        <w:t xml:space="preserve">ing an executable, writing to its standard input, and reading from its standard output. </w:t>
+      </w:r>
+      <w:r>
+        <w:rPr>
+          <w:lang w:val="en-US"/>
+        </w:rPr>
+        <w:t xml:space="preserve">Graphviz uses a text format for graph description as its input and one if its output methods is the same text format, annotated with position information. We would have to parse the position information from the </w:t>
+      </w:r>
       <w:r>
         <w:rPr>
           <w:lang w:val="en-US"/>
         </w:rPr>
         <w:lastRenderedPageBreak/>
-        <w:t xml:space="preserve">In fact, it will be easier to just calculate the layout ourselves. We can still use Graphviz to calculate routes for the smooth splines avoiding nodes. </w:t>
-      </w:r>
-      <w:r>
-        <w:rPr>
-          <w:highlight w:val="yellow"/>
-          <w:lang w:val="en-US"/>
-        </w:rPr>
-        <w:t>Screenshot</w:t>
-      </w:r>
-      <w:r>
-        <w:rPr>
-          <w:lang w:val="en-US"/>
-        </w:rPr>
-        <w:t xml:space="preserve"> This will be possible – neato can accept a graph with fixed position information for nodes and add position information for edges. We will then parse the edge positions.</w:t>
-      </w:r>
-    </w:p>
-    <w:p>
-      <w:pPr>
-        <w:pStyle w:val="Heading5"/>
-        <w:rPr>
-          <w:lang w:val="en-US"/>
-        </w:rPr>
-      </w:pPr>
-      <w:r>
-        <w:rPr>
-          <w:lang w:val="en-US"/>
-        </w:rPr>
-        <w:t>Graphviz</w:t>
-      </w:r>
-    </w:p>
-    <w:p>
-      <w:pPr>
-        <w:rPr>
-          <w:lang w:val="en-US"/>
-        </w:rPr>
-      </w:pPr>
-      <w:r>
-        <w:rPr>
-          <w:lang w:val="en-US"/>
-        </w:rPr>
-        <w:t>It turned out very soon that the most commonly used engine</w:t>
-      </w:r>
-      <w:r>
-        <w:rPr>
-          <w:lang w:val="en-US"/>
-        </w:rPr>
-        <w:t xml:space="preserve"> </w:t>
-      </w:r>
-      <w:r>
-        <w:rPr>
-          <w:lang w:val="en-US"/>
-        </w:rPr>
-        <w:t xml:space="preserve"> is Graphviz</w:t>
-      </w:r>
-      <w:r>
-        <w:rPr>
-          <w:lang w:val="en-US"/>
-        </w:rPr>
-        <w:t xml:space="preserve"> (</w:t>
-      </w:r>
-      <w:r>
-        <w:rPr>
-          <w:lang w:val="en-US"/>
-        </w:rPr>
-        <w:t>http://www.graphviz.org/</w:t>
-      </w:r>
-      <w:r>
-        <w:rPr>
-          <w:lang w:val="en-US"/>
-        </w:rPr>
-        <w:t>)</w:t>
-      </w:r>
-      <w:r>
-        <w:rPr>
-          <w:lang w:val="en-US"/>
-        </w:rPr>
-        <w:t>.</w:t>
-      </w:r>
-      <w:r>
-        <w:rPr>
-          <w:lang w:val="en-US"/>
-        </w:rPr>
-        <w:t xml:space="preserve"> </w:t>
-      </w:r>
-      <w:r>
-        <w:rPr>
-          <w:lang w:val="en-US"/>
-        </w:rPr>
-        <w:t>Graphviz consists of a set of executables (dot, neato, etc.)</w:t>
-      </w:r>
-      <w:r>
-        <w:rPr>
-          <w:lang w:val="en-US"/>
-        </w:rPr>
-        <w:t xml:space="preserve"> where each of these implements one particular layout algorithm</w:t>
-      </w:r>
-      <w:r>
-        <w:rPr>
-          <w:lang w:val="en-US"/>
-        </w:rPr>
-        <w:t xml:space="preserve">. </w:t>
-      </w:r>
-      <w:r>
-        <w:rPr>
-          <w:lang w:val="en-US"/>
-        </w:rPr>
-        <w:t>All of the executables</w:t>
-      </w:r>
-      <w:r>
-        <w:rPr>
-          <w:lang w:val="en-US"/>
-        </w:rPr>
-        <w:t xml:space="preserve"> act as batch jobs – they </w:t>
-      </w:r>
-      <w:r>
-        <w:rPr>
-          <w:lang w:val="en-US"/>
-        </w:rPr>
-        <w:t>accept some parameters and</w:t>
-      </w:r>
-      <w:r>
-        <w:rPr>
-          <w:lang w:val="en-US"/>
-        </w:rPr>
-        <w:t xml:space="preserve"> standard input and produce some output.</w:t>
-      </w:r>
-    </w:p>
-    <w:p>
-      <w:pPr>
-        <w:rPr>
-          <w:lang w:val="en-US"/>
-        </w:rPr>
-      </w:pPr>
-      <w:r>
-        <w:rPr>
-          <w:lang w:val="en-US"/>
-        </w:rPr>
-        <w:t xml:space="preserve">As for the layout, Graphviz can probably do anything we need. </w:t>
-      </w:r>
-      <w:r>
-        <w:rPr>
-          <w:lang w:val="en-US"/>
-        </w:rPr>
-        <w:t>As for the drawing, i</w:t>
-      </w:r>
-      <w:r>
-        <w:rPr>
-          <w:lang w:val="en-US"/>
-        </w:rPr>
-        <w:t>t</w:t>
-      </w:r>
-      <w:r>
-        <w:rPr>
-          <w:lang w:val="en-US"/>
-        </w:rPr>
-        <w:t xml:space="preserve"> can write the </w:t>
-      </w:r>
-      <w:r>
-        <w:rPr>
-          <w:lang w:val="en-US"/>
-        </w:rPr>
-        <w:t xml:space="preserve">output </w:t>
-      </w:r>
-      <w:r>
-        <w:rPr>
-          <w:lang w:val="en-US"/>
-        </w:rPr>
-        <w:t>in</w:t>
-      </w:r>
-      <w:r>
-        <w:rPr>
-          <w:lang w:val="en-US"/>
-        </w:rPr>
-        <w:t xml:space="preserve">to </w:t>
-      </w:r>
-      <w:r>
-        <w:rPr>
-          <w:lang w:val="en-US"/>
-        </w:rPr>
-        <w:t>an image file</w:t>
-      </w:r>
-      <w:r>
-        <w:rPr>
-          <w:lang w:val="en-US"/>
-        </w:rPr>
-        <w:t>. This</w:t>
-      </w:r>
-      <w:r>
-        <w:rPr>
-          <w:lang w:val="en-US"/>
-        </w:rPr>
-        <w:t xml:space="preserve"> is not good enough for us – we want to control the look of the drawing and also provide some interactive tooltips</w:t>
-      </w:r>
-      <w:r>
-        <w:rPr>
-          <w:lang w:val="en-US"/>
-        </w:rPr>
-        <w:t>, zooming, and</w:t>
-      </w:r>
-      <w:r>
-        <w:rPr>
-          <w:lang w:val="en-US"/>
-        </w:rPr>
-        <w:t xml:space="preserve"> maybe rearrangement of nodes.</w:t>
-      </w:r>
-    </w:p>
-    <w:p>
-      <w:pPr>
-        <w:rPr>
-          <w:lang w:val="en-US"/>
-        </w:rPr>
-      </w:pPr>
-      <w:r>
-        <w:rPr>
-          <w:lang w:val="en-US"/>
-        </w:rPr>
-        <w:t>We are therefore looking at how to integrate just the Graphviz’s layout engine into our application</w:t>
-      </w:r>
-      <w:r>
-        <w:rPr>
-          <w:lang w:val="en-US"/>
-        </w:rPr>
-        <w:t xml:space="preserve"> (and do the drawing ourselves on top of it)</w:t>
-      </w:r>
-      <w:r>
-        <w:rPr>
-          <w:lang w:val="en-US"/>
-        </w:rPr>
-        <w:t>.</w:t>
-      </w:r>
-      <w:r>
-        <w:rPr>
-          <w:lang w:val="en-US"/>
-        </w:rPr>
-        <w:t xml:space="preserve"> We want to pass a graph to Graphviz and obtain the same graph with position information added. The communication has to be done by launch</w:t>
-      </w:r>
-      <w:r>
-        <w:rPr>
-          <w:lang w:val="en-US"/>
-        </w:rPr>
-        <w:t xml:space="preserve">ing an executable, writing to its standard input, and reading from its standard output. </w:t>
-      </w:r>
-      <w:r>
-        <w:rPr>
-          <w:lang w:val="en-US"/>
-        </w:rPr>
-        <w:t>Graphviz uses a text format for graph description as its input and one if its output methods is the same text format, annotated with position information. We would have to parse the position information from the output. This</w:t>
+        <w:t>output. This</w:t>
       </w:r>
       <w:r>
         <w:rPr>
@@ -27594,27 +27779,193 @@
         <w:rPr>
           <w:lang w:val="en-US"/>
         </w:rPr>
+        <w:t>Conclusion</w:t>
+      </w:r>
+      <w:r>
+        <w:rPr>
+          <w:lang w:val="en-US"/>
+        </w:rPr>
+        <w:t xml:space="preserve"> – Tree layout</w:t>
+      </w:r>
+    </w:p>
+    <w:p>
+      <w:pPr>
+        <w:rPr>
+          <w:lang w:val="en-US"/>
+        </w:rPr>
+      </w:pPr>
+      <w:r>
+        <w:rPr>
+          <w:lang w:val="en-US"/>
+        </w:rPr>
+        <w:t>Tree layout.</w:t>
+      </w:r>
+    </w:p>
+    <w:p>
+      <w:pPr>
+        <w:pStyle w:val="Heading3"/>
+        <w:rPr>
+          <w:lang w:val="en-US"/>
+        </w:rPr>
+      </w:pPr>
+      <w:r>
+        <w:rPr>
+          <w:lang w:val="en-US"/>
+        </w:rPr>
+        <w:t>Graph transitions</w:t>
+      </w:r>
+    </w:p>
+    <w:p>
+      <w:pPr>
+        <w:rPr>
+          <w:lang w:val="en-US"/>
+        </w:rPr>
+      </w:pPr>
+      <w:r>
+        <w:rPr>
+          <w:lang w:val="en-US"/>
+        </w:rPr>
+        <w:t xml:space="preserve">We also want to implement smooth transitions between object graphs when the user performs a step in the debugger. The crucial part of this will be determining which nodes represent the same debuggee instances in the two graphs pre/post the step. We call this </w:t>
+      </w:r>
+      <w:r>
+        <w:rPr>
+          <w:i/>
+          <w:lang w:val="en-US"/>
+        </w:rPr>
+        <w:t>matching</w:t>
+      </w:r>
+      <w:r>
+        <w:rPr>
+          <w:lang w:val="en-US"/>
+        </w:rPr>
+        <w:t xml:space="preserve"> the graph. When we have the matching, making a visual animation transforming the first graph into the second graph will be possible.</w:t>
+      </w:r>
+    </w:p>
+    <w:p>
+      <w:pPr>
+        <w:rPr>
+          <w:lang w:val="en-US"/>
+        </w:rPr>
+      </w:pPr>
+      <w:r>
+        <w:rPr>
+          <w:lang w:val="en-US"/>
+        </w:rPr>
+        <w:t>To realize the matching, we can use hash codes, PermanentReferences and addresses, in a similar way to what we are doing during graph building. We can remember a hash code and a PermanentReference for every node in both graphs. Then for every node in the new graph we can find a matching node in the old graph like this:</w:t>
+      </w:r>
+    </w:p>
+    <w:p>
+      <w:pPr>
+        <w:pStyle w:val="NoSpacing"/>
+        <w:rPr>
+          <w:rFonts w:ascii="Courier New" w:hAnsi="Courier New" w:cs="Courier New"/>
+          <w:lang w:val="en-US"/>
+        </w:rPr>
+      </w:pPr>
+      <w:r>
+        <w:rPr>
+          <w:rFonts w:ascii="Courier New" w:hAnsi="Courier New" w:cs="Courier New"/>
+          <w:lang w:val="en-US"/>
+        </w:rPr>
+        <w:t>FindMatchingNodeInOldGraph(Node nodeFromNewGraph)</w:t>
+      </w:r>
+    </w:p>
+    <w:p>
+      <w:pPr>
+        <w:pStyle w:val="NoSpacing"/>
+        <w:rPr>
+          <w:rFonts w:ascii="Courier New" w:hAnsi="Courier New" w:cs="Courier New"/>
+          <w:lang w:val="en-US"/>
+        </w:rPr>
+      </w:pPr>
+      <w:r>
+        <w:rPr>
+          <w:rFonts w:ascii="Courier New" w:hAnsi="Courier New" w:cs="Courier New"/>
+          <w:lang w:val="en-US"/>
+        </w:rPr>
+        <w:t xml:space="preserve">  Find a node with the same hash code as nodeFromNewGraph’s hash code</w:t>
+      </w:r>
+    </w:p>
+    <w:p>
+      <w:pPr>
+        <w:pStyle w:val="NoSpacing"/>
+        <w:rPr>
+          <w:rFonts w:ascii="Courier New" w:hAnsi="Courier New" w:cs="Courier New"/>
+          <w:lang w:val="en-US"/>
+        </w:rPr>
+      </w:pPr>
+      <w:r>
+        <w:rPr>
+          <w:rFonts w:ascii="Courier New" w:hAnsi="Courier New" w:cs="Courier New"/>
+          <w:lang w:val="en-US"/>
+        </w:rPr>
+        <w:t xml:space="preserve">  If found, compare the addresses of the PermanentReferences of the found node and nodeFromNewGraph</w:t>
+      </w:r>
+    </w:p>
+    <w:p>
+      <w:pPr>
+        <w:pStyle w:val="NoSpacing"/>
+        <w:rPr>
+          <w:rFonts w:ascii="Courier New" w:hAnsi="Courier New" w:cs="Courier New"/>
+          <w:lang w:val="en-US"/>
+        </w:rPr>
+      </w:pPr>
+      <w:r>
+        <w:rPr>
+          <w:rFonts w:ascii="Courier New" w:hAnsi="Courier New" w:cs="Courier New"/>
+          <w:lang w:val="en-US"/>
+        </w:rPr>
+        <w:t xml:space="preserve">  If the addresses are the same, we have found a matching node</w:t>
+      </w:r>
+    </w:p>
+    <w:p>
+      <w:pPr>
+        <w:pStyle w:val="NoSpacing"/>
+        <w:rPr>
+          <w:lang w:val="en-US"/>
+        </w:rPr>
+      </w:pPr>
+      <w:r>
+        <w:rPr>
+          <w:rFonts w:ascii="Courier New" w:hAnsi="Courier New" w:cs="Courier New"/>
+          <w:lang w:val="en-US"/>
+        </w:rPr>
         <w:lastRenderedPageBreak/>
-        <w:t>Conclusion</w:t>
-      </w:r>
-      <w:r>
-        <w:rPr>
-          <w:lang w:val="en-US"/>
-        </w:rPr>
-        <w:t xml:space="preserve"> – Tree layout</w:t>
-      </w:r>
-    </w:p>
-    <w:p>
-      <w:pPr>
-        <w:rPr>
-          <w:lang w:val="en-US"/>
-        </w:rPr>
-      </w:pPr>
-      <w:r>
-        <w:rPr>
-          <w:lang w:val="en-US"/>
-        </w:rPr>
-        <w:t>Tree layout.</w:t>
+        <w:t xml:space="preserve">  Otherwise nodeFromNewGraph has no matching node in the old graph (it was just added)</w:t>
+      </w:r>
+    </w:p>
+    <w:p>
+      <w:pPr>
+        <w:pStyle w:val="NoSpacing"/>
+        <w:rPr>
+          <w:lang w:val="en-US"/>
+        </w:rPr>
+      </w:pPr>
+    </w:p>
+    <w:p>
+      <w:pPr>
+        <w:rPr>
+          <w:lang w:val="en-US"/>
+        </w:rPr>
+      </w:pPr>
+      <w:r>
+        <w:rPr>
+          <w:lang w:val="en-US"/>
+        </w:rPr>
+        <w:t xml:space="preserve">This will work because the hash code of an instance never changes during the lifetime of the instance, as we will be using RuntimeHelpers.GetHashCode(). That means we can safely search for instances which existed before the step by their hash code. </w:t>
+      </w:r>
+    </w:p>
+    <w:p>
+      <w:pPr>
+        <w:rPr>
+          <w:lang w:val="en-US"/>
+        </w:rPr>
+      </w:pPr>
+      <w:r>
+        <w:rPr>
+          <w:lang w:val="en-US"/>
+        </w:rPr>
+        <w:t>Comparing the addresses is important because different instances can have the same hash code accidentally. To compare the addresses reliably, we need PermanentReferences because the garbage collector could have moved the instances around in memory during the debugger step.</w:t>
       </w:r>
     </w:p>
     <w:p>
@@ -28381,7 +28732,14 @@
         <w:rPr>
           <w:lang w:val="en-US"/>
         </w:rPr>
-        <w:t>List items from the debuggee through the debugger API</w:t>
+        <w:t xml:space="preserve">List items </w:t>
+      </w:r>
+      <w:r>
+        <w:rPr>
+          <w:lang w:val="en-US"/>
+        </w:rPr>
+        <w:lastRenderedPageBreak/>
+        <w:t>from the debuggee through the debugger API</w:t>
       </w:r>
       <w:r>
         <w:rPr>
@@ -28546,7 +28904,6 @@
         <w:rPr>
           <w:lang w:val="en-US"/>
         </w:rPr>
-        <w:lastRenderedPageBreak/>
         <w:t>What needs to be done</w:t>
       </w:r>
     </w:p>
@@ -29108,6 +29465,7 @@
         <w:rPr>
           <w:lang w:val="en-US"/>
         </w:rPr>
+        <w:lastRenderedPageBreak/>
         <w:t>IList</w:t>
       </w:r>
     </w:p>
@@ -29199,7 +29557,6 @@
         <w:rPr>
           <w:lang w:val="en-US"/>
         </w:rPr>
-        <w:lastRenderedPageBreak/>
         <w:t>IList has an indexer which means we can randomly access any item we want</w:t>
       </w:r>
       <w:r>
@@ -29772,6 +30129,7 @@
         <w:rPr>
           <w:lang w:val="en-US"/>
         </w:rPr>
+        <w:lastRenderedPageBreak/>
         <w:t xml:space="preserve">We will lose the ability to explore infinite IEnumerables but </w:t>
       </w:r>
       <w:r>
@@ -29830,7 +30188,6 @@
         <w:rPr>
           <w:lang w:val="en-US"/>
         </w:rPr>
-        <w:lastRenderedPageBreak/>
         <w:t xml:space="preserve">In </w:t>
       </w:r>
       <w:r>
@@ -30446,7 +30803,14 @@
         <w:rPr>
           <w:lang w:val="en-US"/>
         </w:rPr>
-        <w:t>’t support exploring instance</w:t>
+        <w:t xml:space="preserve">’t support </w:t>
+      </w:r>
+      <w:r>
+        <w:rPr>
+          <w:lang w:val="en-US"/>
+        </w:rPr>
+        <w:lastRenderedPageBreak/>
+        <w:t>exploring instance</w:t>
       </w:r>
       <w:r>
         <w:rPr>
@@ -30568,7 +30932,6 @@
         <w:rPr>
           <w:lang w:val="en-US"/>
         </w:rPr>
-        <w:lastRenderedPageBreak/>
         <w:t>Reusing existing code</w:t>
       </w:r>
     </w:p>
@@ -30820,8 +31183,6 @@
         </w:rPr>
         <w:t>proposed design</w:t>
       </w:r>
-      <w:bookmarkStart w:id="0" w:name="_GoBack"/>
-      <w:bookmarkEnd w:id="0"/>
       <w:r>
         <w:rPr>
           <w:lang w:val="en-US"/>
@@ -42653,7 +43014,7 @@
 </file>
 
 <file path=customXml/itemProps1.xml><?xml version="1.0" encoding="utf-8"?>
-<ds:datastoreItem xmlns:ds="http://schemas.openxmlformats.org/officeDocument/2006/customXml" ds:itemID="{748C8DAC-84CC-482C-82F3-3166AD64CEB4}">
+<ds:datastoreItem xmlns:ds="http://schemas.openxmlformats.org/officeDocument/2006/customXml" ds:itemID="{E8F8223E-120B-4AFC-A081-69339BEA3A74}">
   <ds:schemaRefs>
     <ds:schemaRef ds:uri="http://schemas.openxmlformats.org/officeDocument/2006/bibliography"/>
   </ds:schemaRefs>

</xml_diff>

<commit_message>
Started collection visualizer impl.
</commit_message>
<xml_diff>
--- a/DebuggerVisualizers.docx
+++ b/DebuggerVisualizers.docx
@@ -31319,7 +31319,7 @@
         <w:rPr>
           <w:lang w:val="en-US"/>
         </w:rPr>
-        <w:t>to visualize one specific type</w:t>
+        <w:t>to visualize one type</w:t>
       </w:r>
       <w:r>
         <w:rPr>
@@ -31331,7 +31331,19 @@
         <w:rPr>
           <w:lang w:val="en-US"/>
         </w:rPr>
-        <w:t xml:space="preserve"> – </w:t>
+        <w:t xml:space="preserve"> </w:t>
+      </w:r>
+      <w:r>
+        <w:rPr>
+          <w:lang w:val="en-US"/>
+        </w:rPr>
+        <w:t xml:space="preserve">specific to one application </w:t>
+      </w:r>
+      <w:r>
+        <w:rPr>
+          <w:lang w:val="en-US"/>
+        </w:rPr>
+        <w:t xml:space="preserve">– </w:t>
       </w:r>
       <w:r>
         <w:rPr>
@@ -31349,49 +31361,19 @@
         <w:rPr>
           <w:lang w:val="en-US"/>
         </w:rPr>
-        <w:t xml:space="preserve">ShoppingCart, and the </w:t>
-      </w:r>
-      <w:r>
-        <w:rPr>
-          <w:lang w:val="en-US"/>
-        </w:rPr>
-        <w:t>debuggee and the visualizer m</w:t>
-      </w:r>
-      <w:r>
-        <w:rPr>
-          <w:lang w:val="en-US"/>
-        </w:rPr>
-        <w:t>u</w:t>
-      </w:r>
-      <w:r>
-        <w:rPr>
-          <w:lang w:val="en-US"/>
-        </w:rPr>
-        <w:t xml:space="preserve">st </w:t>
-      </w:r>
-      <w:r>
-        <w:rPr>
-          <w:lang w:val="en-US"/>
-        </w:rPr>
-        <w:t>both share</w:t>
-      </w:r>
-      <w:r>
-        <w:rPr>
-          <w:lang w:val="en-US"/>
-        </w:rPr>
-        <w:t xml:space="preserve"> a reference to </w:t>
-      </w:r>
-      <w:r>
-        <w:rPr>
-          <w:lang w:val="en-US"/>
-        </w:rPr>
-        <w:t>this</w:t>
-      </w:r>
-      <w:r>
-        <w:rPr>
-          <w:lang w:val="en-US"/>
-        </w:rPr>
-        <w:t xml:space="preserve"> type. </w:t>
+        <w:t>ShoppingCart</w:t>
+      </w:r>
+      <w:r>
+        <w:rPr>
+          <w:lang w:val="en-US"/>
+        </w:rPr>
+        <w:t>.</w:t>
+      </w:r>
+      <w:r>
+        <w:rPr>
+          <w:lang w:val="en-US"/>
+        </w:rPr>
+        <w:t xml:space="preserve"> </w:t>
       </w:r>
       <w:r>
         <w:rPr>
@@ -31452,7 +31434,43 @@
         <w:rPr>
           <w:lang w:val="en-US"/>
         </w:rPr>
-        <w:t xml:space="preserve"> – it should work with any collection type containing any type of objects.</w:t>
+        <w:t xml:space="preserve"> – it should work </w:t>
+      </w:r>
+      <w:r>
+        <w:rPr>
+          <w:lang w:val="en-US"/>
+        </w:rPr>
+        <w:t>for</w:t>
+      </w:r>
+      <w:r>
+        <w:rPr>
+          <w:lang w:val="en-US"/>
+        </w:rPr>
+        <w:t xml:space="preserve"> collection</w:t>
+      </w:r>
+      <w:r>
+        <w:rPr>
+          <w:lang w:val="en-US"/>
+        </w:rPr>
+        <w:t>s</w:t>
+      </w:r>
+      <w:r>
+        <w:rPr>
+          <w:lang w:val="en-US"/>
+        </w:rPr>
+        <w:t xml:space="preserve"> containing any type</w:t>
+      </w:r>
+      <w:r>
+        <w:rPr>
+          <w:lang w:val="en-US"/>
+        </w:rPr>
+        <w:t>s</w:t>
+      </w:r>
+      <w:r>
+        <w:rPr>
+          <w:lang w:val="en-US"/>
+        </w:rPr>
+        <w:t xml:space="preserve"> of objects.</w:t>
       </w:r>
       <w:r>
         <w:rPr>
@@ -31738,7 +31756,55 @@
         <w:rPr>
           <w:lang w:val="en-US"/>
         </w:rPr>
-        <w:t>The main difference of the Collection visualizer from debugger tooltips is that the Collection visualizer presents values of multiple properties of all the items at once, using one column for each property. This brings an impor</w:t>
+        <w:t xml:space="preserve">The main difference </w:t>
+      </w:r>
+      <w:r>
+        <w:rPr>
+          <w:lang w:val="en-US"/>
+        </w:rPr>
+        <w:t>between the</w:t>
+      </w:r>
+      <w:r>
+        <w:rPr>
+          <w:lang w:val="en-US"/>
+        </w:rPr>
+        <w:t xml:space="preserve"> Collection visualizer </w:t>
+      </w:r>
+      <w:r>
+        <w:rPr>
+          <w:lang w:val="en-US"/>
+        </w:rPr>
+        <w:t>and the</w:t>
+      </w:r>
+      <w:r>
+        <w:rPr>
+          <w:lang w:val="en-US"/>
+        </w:rPr>
+        <w:t xml:space="preserve"> </w:t>
+      </w:r>
+      <w:r>
+        <w:rPr>
+          <w:lang w:val="en-US"/>
+        </w:rPr>
+        <w:t>D</w:t>
+      </w:r>
+      <w:r>
+        <w:rPr>
+          <w:lang w:val="en-US"/>
+        </w:rPr>
+        <w:t xml:space="preserve">ebugger tooltips is that the Collection visualizer presents values of multiple properties of all the items at once, using one column for each property. This brings </w:t>
+      </w:r>
+      <w:r>
+        <w:rPr>
+          <w:lang w:val="en-US"/>
+        </w:rPr>
+        <w:t xml:space="preserve">us to </w:t>
+      </w:r>
+      <w:r>
+        <w:rPr>
+          <w:lang w:val="en-US"/>
+        </w:rPr>
+        <w:t>an impor</w:t>
       </w:r>
       <w:r>
         <w:rPr>
@@ -31805,7 +31871,7 @@
         <w:rPr>
           <w:lang w:val="en-US"/>
         </w:rPr>
-        <w:t>for</w:t>
+        <w:t>per</w:t>
       </w:r>
       <w:r>
         <w:rPr>
@@ -31817,7 +31883,19 @@
         <w:rPr>
           <w:lang w:val="en-US"/>
         </w:rPr>
-        <w:t xml:space="preserve"> (possibly including properties from base classes)</w:t>
+        <w:t xml:space="preserve"> (</w:t>
+      </w:r>
+      <w:r>
+        <w:rPr>
+          <w:lang w:val="en-US"/>
+        </w:rPr>
+        <w:t xml:space="preserve">possibly also including </w:t>
+      </w:r>
+      <w:r>
+        <w:rPr>
+          <w:lang w:val="en-US"/>
+        </w:rPr>
+        <w:t>properties from base classes)</w:t>
       </w:r>
       <w:r>
         <w:rPr>
@@ -31841,7 +31919,31 @@
         <w:rPr>
           <w:lang w:val="en-US"/>
         </w:rPr>
-        <w:t xml:space="preserve"> the collection can contain items of </w:t>
+        <w:t xml:space="preserve"> the collection can</w:t>
+      </w:r>
+      <w:r>
+        <w:rPr>
+          <w:lang w:val="en-US"/>
+        </w:rPr>
+        <w:t>,</w:t>
+      </w:r>
+      <w:r>
+        <w:rPr>
+          <w:lang w:val="en-US"/>
+        </w:rPr>
+        <w:t xml:space="preserve"> </w:t>
+      </w:r>
+      <w:r>
+        <w:rPr>
+          <w:lang w:val="en-US"/>
+        </w:rPr>
+        <w:t xml:space="preserve">in fact, </w:t>
+      </w:r>
+      <w:r>
+        <w:rPr>
+          <w:lang w:val="en-US"/>
+        </w:rPr>
+        <w:t xml:space="preserve">contain items of </w:t>
       </w:r>
       <w:r>
         <w:rPr>
@@ -31859,7 +31961,19 @@
         <w:rPr>
           <w:lang w:val="en-US"/>
         </w:rPr>
-        <w:t xml:space="preserve"> and it is not possible to know all these types because </w:t>
+        <w:t xml:space="preserve"> and it is not possible to know all these types </w:t>
+      </w:r>
+      <w:r>
+        <w:rPr>
+          <w:lang w:val="en-US"/>
+        </w:rPr>
+        <w:t xml:space="preserve">in advance </w:t>
+      </w:r>
+      <w:r>
+        <w:rPr>
+          <w:lang w:val="en-US"/>
+        </w:rPr>
+        <w:t xml:space="preserve">because </w:t>
       </w:r>
       <w:r>
         <w:rPr>
@@ -31877,13 +31991,19 @@
         <w:rPr>
           <w:lang w:val="en-US"/>
         </w:rPr>
-        <w:t>them would</w:t>
-      </w:r>
-      <w:r>
-        <w:rPr>
-          <w:lang w:val="en-US"/>
-        </w:rPr>
-        <w:t xml:space="preserve"> take too much time due to the expensiveness of the debugger API calls.</w:t>
+        <w:t xml:space="preserve">them </w:t>
+      </w:r>
+      <w:r>
+        <w:rPr>
+          <w:lang w:val="en-US"/>
+        </w:rPr>
+        <w:t>is too expensive</w:t>
+      </w:r>
+      <w:r>
+        <w:rPr>
+          <w:lang w:val="en-US"/>
+        </w:rPr>
+        <w:t xml:space="preserve"> due to the expensiveness of the debugger API calls.</w:t>
       </w:r>
       <w:r>
         <w:rPr>
@@ -31895,7 +32015,25 @@
         <w:rPr>
           <w:lang w:val="en-US"/>
         </w:rPr>
-        <w:t>There are three</w:t>
+        <w:t xml:space="preserve">Realizing that it is not possible to have full information about types of </w:t>
+      </w:r>
+      <w:r>
+        <w:rPr>
+          <w:lang w:val="en-US"/>
+        </w:rPr>
+        <w:t xml:space="preserve">all the </w:t>
+      </w:r>
+      <w:r>
+        <w:rPr>
+          <w:lang w:val="en-US"/>
+        </w:rPr>
+        <w:t>items, t</w:t>
+      </w:r>
+      <w:r>
+        <w:rPr>
+          <w:lang w:val="en-US"/>
+        </w:rPr>
+        <w:t>here are three</w:t>
       </w:r>
       <w:r>
         <w:rPr>
@@ -31963,7 +32101,19 @@
         <w:rPr>
           <w:lang w:val="en-US"/>
         </w:rPr>
-        <w:t>The columns for the whole collection are determined by the type of the first item.</w:t>
+        <w:t xml:space="preserve">The columns for the whole collection are determined </w:t>
+      </w:r>
+      <w:r>
+        <w:rPr>
+          <w:lang w:val="en-US"/>
+        </w:rPr>
+        <w:t xml:space="preserve">only </w:t>
+      </w:r>
+      <w:r>
+        <w:rPr>
+          <w:lang w:val="en-US"/>
+        </w:rPr>
+        <w:t>by the type of the first item.</w:t>
       </w:r>
     </w:p>
     <w:p>
@@ -32175,7 +32325,19 @@
         <w:rPr>
           <w:lang w:val="en-US"/>
         </w:rPr>
-        <w:t xml:space="preserve"> the public properties of the parameter type.</w:t>
+        <w:t xml:space="preserve"> the public properties of the parameter type</w:t>
+      </w:r>
+      <w:r>
+        <w:rPr>
+          <w:lang w:val="en-US"/>
+        </w:rPr>
+        <w:t xml:space="preserve"> T</w:t>
+      </w:r>
+      <w:r>
+        <w:rPr>
+          <w:lang w:val="en-US"/>
+        </w:rPr>
+        <w:t>.</w:t>
       </w:r>
     </w:p>
     <w:p>
@@ -32257,7 +32419,20 @@
         <w:rPr>
           <w:lang w:val="en-US"/>
         </w:rPr>
-        <w:t>Does not support non-generic IList.</w:t>
+        <w:lastRenderedPageBreak/>
+        <w:t>Does not support non-generic IList</w:t>
+      </w:r>
+      <w:r>
+        <w:rPr>
+          <w:lang w:val="en-US"/>
+        </w:rPr>
+        <w:t xml:space="preserve"> (non-generic IEnumerable was decided not to be supported in general)</w:t>
+      </w:r>
+      <w:r>
+        <w:rPr>
+          <w:lang w:val="en-US"/>
+        </w:rPr>
+        <w:t>.</w:t>
       </w:r>
     </w:p>
     <w:p>
@@ -32275,7 +32450,6 @@
         <w:rPr>
           <w:lang w:val="en-US"/>
         </w:rPr>
-        <w:lastRenderedPageBreak/>
         <w:t>When the items are sublasses of T, the properties defined in the subclass are not shown.</w:t>
       </w:r>
     </w:p>
@@ -32295,7 +32469,19 @@
         <w:rPr>
           <w:lang w:val="en-US"/>
         </w:rPr>
-        <w:t xml:space="preserve"> Cons are the least significant – non-generic ILists are not a common case (a fallback to the first solution could be implemented for generic ILists). Regarding the second Con: If the collection is of type IEnumerable&lt;ICar&gt; and the user knows that all the items are actually of type Truck, the user can add a cast to (IEnumerable&lt;Truck&gt;) which will cause all the properties of Truck </w:t>
+        <w:t xml:space="preserve"> Cons are the least significant – non-generic ILists are not a common case (a fallback to the first solution could be implemented for </w:t>
+      </w:r>
+      <w:r>
+        <w:rPr>
+          <w:lang w:val="en-US"/>
+        </w:rPr>
+        <w:t>non-</w:t>
+      </w:r>
+      <w:r>
+        <w:rPr>
+          <w:lang w:val="en-US"/>
+        </w:rPr>
+        <w:t xml:space="preserve">generic ILists). Regarding the second Con: If the collection is of type IEnumerable&lt;ICar&gt; and the user knows that all the items are actually of type Truck, the user can add a cast to (IEnumerable&lt;Truck&gt;) which will cause all the properties of Truck </w:t>
       </w:r>
       <w:r>
         <w:rPr>
@@ -33742,25 +33928,163 @@
         <w:rPr>
           <w:lang w:val="en-US"/>
         </w:rPr>
-        <w:t xml:space="preserve">When an ObjectGraphNode represents a collection, it contains </w:t>
-      </w:r>
-      <w:r>
-        <w:rPr>
-          <w:lang w:val="en-US"/>
-        </w:rPr>
-        <w:t xml:space="preserve">a flat list of </w:t>
-      </w:r>
-      <w:r>
-        <w:rPr>
-          <w:lang w:val="en-US"/>
-        </w:rPr>
-        <w:t xml:space="preserve">ObjectGraphProperties – each of them representing one item of the collection. The </w:t>
-      </w:r>
-      <w:r>
-        <w:rPr>
-          <w:lang w:val="en-US"/>
-        </w:rPr>
-        <w:t>lazy evaluation then works using exactly the same mechanism as described in the previous section.</w:t>
+        <w:t xml:space="preserve">When an ObjectGraphNode represents a collection, </w:t>
+      </w:r>
+      <w:r>
+        <w:rPr>
+          <w:lang w:val="en-US"/>
+        </w:rPr>
+        <w:t>the collection</w:t>
+      </w:r>
+      <w:r>
+        <w:rPr>
+          <w:lang w:val="en-US"/>
+        </w:rPr>
+        <w:t xml:space="preserve"> </w:t>
+      </w:r>
+      <w:r>
+        <w:rPr>
+          <w:lang w:val="en-US"/>
+        </w:rPr>
+        <w:t>is converted to a List using the common approach</w:t>
+      </w:r>
+      <w:r>
+        <w:rPr>
+          <w:lang w:val="en-US"/>
+        </w:rPr>
+        <w:t>, the Count of the List is evaluated</w:t>
+      </w:r>
+      <w:r>
+        <w:rPr>
+          <w:lang w:val="en-US"/>
+        </w:rPr>
+        <w:t xml:space="preserve"> </w:t>
+      </w:r>
+      <w:r>
+        <w:rPr>
+          <w:lang w:val="en-US"/>
+        </w:rPr>
+        <w:t>and a flat list</w:t>
+      </w:r>
+      <w:r>
+        <w:rPr>
+          <w:lang w:val="en-US"/>
+        </w:rPr>
+        <w:t xml:space="preserve"> of </w:t>
+      </w:r>
+      <w:r>
+        <w:rPr>
+          <w:lang w:val="en-US"/>
+        </w:rPr>
+        <w:t xml:space="preserve">empty </w:t>
+      </w:r>
+      <w:r>
+        <w:rPr>
+          <w:lang w:val="en-US"/>
+        </w:rPr>
+        <w:t xml:space="preserve">ObjectGraphProperties </w:t>
+      </w:r>
+      <w:r>
+        <w:rPr>
+          <w:lang w:val="en-US"/>
+        </w:rPr>
+        <w:t xml:space="preserve">is generated </w:t>
+      </w:r>
+      <w:r>
+        <w:rPr>
+          <w:lang w:val="en-US"/>
+        </w:rPr>
+        <w:t xml:space="preserve">quickly </w:t>
+      </w:r>
+      <w:r>
+        <w:rPr>
+          <w:lang w:val="en-US"/>
+        </w:rPr>
+        <w:t>– each ObjectGraphProperty</w:t>
+      </w:r>
+      <w:r>
+        <w:rPr>
+          <w:lang w:val="en-US"/>
+        </w:rPr>
+        <w:t xml:space="preserve"> representing one item of the </w:t>
+      </w:r>
+      <w:r>
+        <w:rPr>
+          <w:lang w:val="en-US"/>
+        </w:rPr>
+        <w:t>List (</w:t>
+      </w:r>
+      <w:r>
+        <w:rPr>
+          <w:lang w:val="en-US"/>
+        </w:rPr>
+        <w:t xml:space="preserve">with Expressions </w:t>
+      </w:r>
+      <w:r>
+        <w:rPr>
+          <w:lang w:val="en-US"/>
+        </w:rPr>
+        <w:t>“list[0]”</w:t>
+      </w:r>
+      <w:r>
+        <w:rPr>
+          <w:lang w:val="en-US"/>
+        </w:rPr>
+        <w:t xml:space="preserve"> up to</w:t>
+      </w:r>
+      <w:r>
+        <w:rPr>
+          <w:lang w:val="en-US"/>
+        </w:rPr>
+        <w:t xml:space="preserve"> “list[</w:t>
+      </w:r>
+      <w:r>
+        <w:rPr>
+          <w:lang w:val="en-US"/>
+        </w:rPr>
+        <w:t>Count-1</w:t>
+      </w:r>
+      <w:r>
+        <w:rPr>
+          <w:lang w:val="en-US"/>
+        </w:rPr>
+        <w:t>]”)</w:t>
+      </w:r>
+      <w:r>
+        <w:rPr>
+          <w:lang w:val="en-US"/>
+        </w:rPr>
+        <w:t xml:space="preserve">. The </w:t>
+      </w:r>
+      <w:r>
+        <w:rPr>
+          <w:lang w:val="en-US"/>
+        </w:rPr>
+        <w:t>lazy evaluation then works using exactly the same mechanism as</w:t>
+      </w:r>
+      <w:r>
+        <w:rPr>
+          <w:lang w:val="en-US"/>
+        </w:rPr>
+        <w:t xml:space="preserve"> the</w:t>
+      </w:r>
+      <w:r>
+        <w:rPr>
+          <w:lang w:val="en-US"/>
+        </w:rPr>
+        <w:t xml:space="preserve"> </w:t>
+      </w:r>
+      <w:r>
+        <w:rPr>
+          <w:lang w:val="en-US"/>
+        </w:rPr>
+        <w:t xml:space="preserve">lazy evaluation of properties </w:t>
+      </w:r>
+      <w:r>
+        <w:rPr>
+          <w:lang w:val="en-US"/>
+        </w:rPr>
+        <w:t>described in the previous section.</w:t>
       </w:r>
     </w:p>
     <w:p>
@@ -35313,12 +35637,20 @@
         </w:rPr>
         <w:t xml:space="preserve"> (</w:t>
       </w:r>
-      <w:r>
-        <w:rPr>
-          <w:highlight w:val="yellow"/>
-          <w:lang w:val="en-US"/>
-        </w:rPr>
-        <w:t>link</w:t>
+      <w:hyperlink r:id="rId28" w:history="1">
+        <w:r>
+          <w:rPr>
+            <w:rStyle w:val="Hyperlink"/>
+            <w:lang w:val="en-US"/>
+          </w:rPr>
+          <w:t>http://www.graphviz.org:8080/Documentation.php</w:t>
+        </w:r>
+      </w:hyperlink>
+      <w:r>
+        <w:rPr>
+          <w:lang w:val="en-US"/>
+        </w:rPr>
+        <w:t xml:space="preserve"> first</w:t>
       </w:r>
       <w:r>
         <w:rPr>
@@ -35811,7 +36143,7 @@
                     </pic:cNvPicPr>
                   </pic:nvPicPr>
                   <pic:blipFill>
-                    <a:blip r:embed="rId28">
+                    <a:blip r:embed="rId29">
                       <a:extLst>
                         <a:ext uri="{28A0092B-C50C-407E-A947-70E740481C1C}">
                           <a14:useLocalDpi xmlns:a14="http://schemas.microsoft.com/office/drawing/2010/main" val="0"/>
@@ -36106,7 +36438,7 @@
                     </pic:cNvPicPr>
                   </pic:nvPicPr>
                   <pic:blipFill>
-                    <a:blip r:embed="rId29" cstate="print"/>
+                    <a:blip r:embed="rId30" cstate="print"/>
                     <a:srcRect/>
                     <a:stretch>
                       <a:fillRect/>
@@ -36285,7 +36617,7 @@
                     </pic:cNvPicPr>
                   </pic:nvPicPr>
                   <pic:blipFill>
-                    <a:blip r:embed="rId30">
+                    <a:blip r:embed="rId31">
                       <a:extLst>
                         <a:ext uri="{28A0092B-C50C-407E-A947-70E740481C1C}">
                           <a14:useLocalDpi xmlns:a14="http://schemas.microsoft.com/office/drawing/2010/main" val="0"/>
@@ -36492,67 +36824,6 @@
                 <pic:pic xmlns:pic="http://schemas.openxmlformats.org/drawingml/2006/picture">
                   <pic:nvPicPr>
                     <pic:cNvPr id="0" name="Picture 4" descr="D:\text\DebuggerVisualizers\screens\spline_no_smoothing.png"/>
-                    <pic:cNvPicPr>
-                      <a:picLocks noChangeAspect="1" noChangeArrowheads="1"/>
-                    </pic:cNvPicPr>
-                  </pic:nvPicPr>
-                  <pic:blipFill>
-                    <a:blip r:embed="rId31">
-                      <a:extLst>
-                        <a:ext uri="{28A0092B-C50C-407E-A947-70E740481C1C}">
-                          <a14:useLocalDpi xmlns:a14="http://schemas.microsoft.com/office/drawing/2010/main" val="0"/>
-                        </a:ext>
-                      </a:extLst>
-                    </a:blip>
-                    <a:srcRect/>
-                    <a:stretch>
-                      <a:fillRect/>
-                    </a:stretch>
-                  </pic:blipFill>
-                  <pic:spPr bwMode="auto">
-                    <a:xfrm>
-                      <a:off x="0" y="0"/>
-                      <a:ext cx="5752465" cy="3179445"/>
-                    </a:xfrm>
-                    <a:prstGeom prst="rect">
-                      <a:avLst/>
-                    </a:prstGeom>
-                    <a:noFill/>
-                    <a:ln>
-                      <a:noFill/>
-                    </a:ln>
-                  </pic:spPr>
-                </pic:pic>
-              </a:graphicData>
-            </a:graphic>
-          </wp:inline>
-        </w:drawing>
-      </w:r>
-    </w:p>
-    <w:p>
-      <w:pPr>
-        <w:rPr>
-          <w:lang w:val="en-US"/>
-        </w:rPr>
-      </w:pPr>
-      <w:r>
-        <w:rPr>
-          <w:noProof/>
-          <w:lang w:eastAsia="cs-CZ"/>
-        </w:rPr>
-        <w:drawing>
-          <wp:inline distT="0" distB="0" distL="0" distR="0">
-            <wp:extent cx="5752465" cy="3179445"/>
-            <wp:effectExtent l="0" t="0" r="0" b="0"/>
-            <wp:docPr id="18" name="Picture 18" descr="D:\text\DebuggerVisualizers\screens\spline_smoothing.png"/>
-            <wp:cNvGraphicFramePr>
-              <a:graphicFrameLocks xmlns:a="http://schemas.openxmlformats.org/drawingml/2006/main" noChangeAspect="1"/>
-            </wp:cNvGraphicFramePr>
-            <a:graphic xmlns:a="http://schemas.openxmlformats.org/drawingml/2006/main">
-              <a:graphicData uri="http://schemas.openxmlformats.org/drawingml/2006/picture">
-                <pic:pic xmlns:pic="http://schemas.openxmlformats.org/drawingml/2006/picture">
-                  <pic:nvPicPr>
-                    <pic:cNvPr id="0" name="Picture 5" descr="D:\text\DebuggerVisualizers\screens\spline_smoothing.png"/>
                     <pic:cNvPicPr>
                       <a:picLocks noChangeAspect="1" noChangeArrowheads="1"/>
                     </pic:cNvPicPr>
@@ -36598,6 +36869,67 @@
       </w:pPr>
       <w:r>
         <w:rPr>
+          <w:noProof/>
+          <w:lang w:eastAsia="cs-CZ"/>
+        </w:rPr>
+        <w:drawing>
+          <wp:inline distT="0" distB="0" distL="0" distR="0">
+            <wp:extent cx="5752465" cy="3179445"/>
+            <wp:effectExtent l="0" t="0" r="0" b="0"/>
+            <wp:docPr id="18" name="Picture 18" descr="D:\text\DebuggerVisualizers\screens\spline_smoothing.png"/>
+            <wp:cNvGraphicFramePr>
+              <a:graphicFrameLocks xmlns:a="http://schemas.openxmlformats.org/drawingml/2006/main" noChangeAspect="1"/>
+            </wp:cNvGraphicFramePr>
+            <a:graphic xmlns:a="http://schemas.openxmlformats.org/drawingml/2006/main">
+              <a:graphicData uri="http://schemas.openxmlformats.org/drawingml/2006/picture">
+                <pic:pic xmlns:pic="http://schemas.openxmlformats.org/drawingml/2006/picture">
+                  <pic:nvPicPr>
+                    <pic:cNvPr id="0" name="Picture 5" descr="D:\text\DebuggerVisualizers\screens\spline_smoothing.png"/>
+                    <pic:cNvPicPr>
+                      <a:picLocks noChangeAspect="1" noChangeArrowheads="1"/>
+                    </pic:cNvPicPr>
+                  </pic:nvPicPr>
+                  <pic:blipFill>
+                    <a:blip r:embed="rId33">
+                      <a:extLst>
+                        <a:ext uri="{28A0092B-C50C-407E-A947-70E740481C1C}">
+                          <a14:useLocalDpi xmlns:a14="http://schemas.microsoft.com/office/drawing/2010/main" val="0"/>
+                        </a:ext>
+                      </a:extLst>
+                    </a:blip>
+                    <a:srcRect/>
+                    <a:stretch>
+                      <a:fillRect/>
+                    </a:stretch>
+                  </pic:blipFill>
+                  <pic:spPr bwMode="auto">
+                    <a:xfrm>
+                      <a:off x="0" y="0"/>
+                      <a:ext cx="5752465" cy="3179445"/>
+                    </a:xfrm>
+                    <a:prstGeom prst="rect">
+                      <a:avLst/>
+                    </a:prstGeom>
+                    <a:noFill/>
+                    <a:ln>
+                      <a:noFill/>
+                    </a:ln>
+                  </pic:spPr>
+                </pic:pic>
+              </a:graphicData>
+            </a:graphic>
+          </wp:inline>
+        </w:drawing>
+      </w:r>
+    </w:p>
+    <w:p>
+      <w:pPr>
+        <w:rPr>
+          <w:lang w:val="en-US"/>
+        </w:rPr>
+      </w:pPr>
+      <w:r>
+        <w:rPr>
           <w:lang w:val="en-US"/>
         </w:rPr>
         <w:lastRenderedPageBreak/>
@@ -37008,71 +37340,143 @@
         </w:rPr>
         <w:t xml:space="preserve"> 4.x</w:t>
       </w:r>
+      <w:r>
+        <w:rPr>
+          <w:lang w:val="en-US"/>
+        </w:rPr>
+        <w:t xml:space="preserve">. The best way to </w:t>
+      </w:r>
+      <w:r>
+        <w:rPr>
+          <w:lang w:val="en-US"/>
+        </w:rPr>
+        <w:t xml:space="preserve">try the Object graph visualizer </w:t>
+      </w:r>
+      <w:r>
+        <w:rPr>
+          <w:lang w:val="en-US"/>
+        </w:rPr>
+        <w:t xml:space="preserve">is to download SharpDevelop. </w:t>
+      </w:r>
+      <w:r>
+        <w:rPr>
+          <w:highlight w:val="yellow"/>
+          <w:lang w:val="en-US"/>
+        </w:rPr>
+        <w:t>link</w:t>
+      </w:r>
+    </w:p>
+    <w:p>
+      <w:pPr>
+        <w:pStyle w:val="Heading2"/>
+        <w:rPr>
+          <w:lang w:val="en-US"/>
+        </w:rPr>
+      </w:pPr>
+      <w:r>
+        <w:rPr>
+          <w:lang w:val="en-US"/>
+        </w:rPr>
+        <w:t>Collection Visualizer</w:t>
+      </w:r>
+    </w:p>
+    <w:p>
+      <w:pPr>
+        <w:rPr>
+          <w:lang w:val="en-US"/>
+        </w:rPr>
+      </w:pPr>
+      <w:r>
+        <w:rPr>
+          <w:lang w:val="en-US"/>
+        </w:rPr>
+        <w:t>The</w:t>
+      </w:r>
+      <w:r>
+        <w:rPr>
+          <w:lang w:val="en-US"/>
+        </w:rPr>
+        <w:t xml:space="preserve"> analysis section </w:t>
+      </w:r>
+      <w:r>
+        <w:rPr>
+          <w:lang w:val="en-US"/>
+        </w:rPr>
+        <w:t>identified</w:t>
+      </w:r>
+      <w:r>
+        <w:rPr>
+          <w:lang w:val="en-US"/>
+        </w:rPr>
+        <w:t xml:space="preserve"> the conceptual difference between IL</w:t>
+      </w:r>
+      <w:r>
+        <w:rPr>
+          <w:lang w:val="en-US"/>
+        </w:rPr>
+        <w:t>ist and IEnumerable collections and</w:t>
+      </w:r>
+      <w:r>
+        <w:rPr>
+          <w:lang w:val="en-US"/>
+        </w:rPr>
+        <w:t xml:space="preserve"> the need for o</w:t>
+      </w:r>
+      <w:r>
+        <w:rPr>
+          <w:lang w:val="en-US"/>
+        </w:rPr>
+        <w:t>btaining collection items lazily.</w:t>
+      </w:r>
+      <w:r>
+        <w:rPr>
+          <w:lang w:val="en-US"/>
+        </w:rPr>
+        <w:t xml:space="preserve"> An important question of how to determine the columns for the Collection visualizer’s grid was also resolved. The Collection visualizer, implemented in CollectionVisualizerWindow, </w:t>
+      </w:r>
+      <w:r>
+        <w:rPr>
+          <w:lang w:val="en-US"/>
+        </w:rPr>
+        <w:t>holds to</w:t>
+      </w:r>
       <w:bookmarkStart w:id="0" w:name="_GoBack"/>
       <w:bookmarkEnd w:id="0"/>
       <w:r>
         <w:rPr>
           <w:lang w:val="en-US"/>
         </w:rPr>
-        <w:t xml:space="preserve">. The best way to </w:t>
-      </w:r>
-      <w:r>
-        <w:rPr>
-          <w:lang w:val="en-US"/>
-        </w:rPr>
-        <w:t xml:space="preserve">try the Object graph visualizer </w:t>
-      </w:r>
-      <w:r>
-        <w:rPr>
-          <w:lang w:val="en-US"/>
-        </w:rPr>
-        <w:t xml:space="preserve">is to download SharpDevelop. </w:t>
-      </w:r>
-      <w:r>
-        <w:rPr>
-          <w:highlight w:val="yellow"/>
-          <w:lang w:val="en-US"/>
-        </w:rPr>
-        <w:t>link</w:t>
-      </w:r>
-    </w:p>
-    <w:p>
-      <w:pPr>
-        <w:pStyle w:val="Heading2"/>
-        <w:rPr>
-          <w:lang w:val="en-US"/>
-        </w:rPr>
-      </w:pPr>
-      <w:r>
-        <w:rPr>
-          <w:lang w:val="en-US"/>
-        </w:rPr>
-        <w:t>Collection Visualizer</w:t>
-      </w:r>
-    </w:p>
-    <w:p>
-      <w:pPr>
-        <w:rPr>
-          <w:lang w:val="en-US"/>
-        </w:rPr>
-      </w:pPr>
-      <w:r>
-        <w:rPr>
-          <w:lang w:val="en-US"/>
-        </w:rPr>
-        <w:t xml:space="preserve">In the analysis section we spoke about the conceptual difference between IList and IEnumerable collections and the need for obtaining collection items lazily. Let’s now </w:t>
-      </w:r>
-      <w:r>
-        <w:rPr>
-          <w:lang w:val="en-US"/>
-        </w:rPr>
-        <w:t>have a detailed look at how</w:t>
-      </w:r>
-      <w:r>
-        <w:rPr>
-          <w:lang w:val="en-US"/>
-        </w:rPr>
-        <w:t xml:space="preserve"> we implemented this.</w:t>
+        <w:t xml:space="preserve"> these decisions. This section covers the data model of the visualizer, the implementation in WPF and </w:t>
+      </w:r>
+      <w:r>
+        <w:rPr>
+          <w:lang w:val="en-US"/>
+        </w:rPr>
+        <w:t xml:space="preserve">explains how </w:t>
+      </w:r>
+      <w:r>
+        <w:rPr>
+          <w:lang w:val="en-US"/>
+        </w:rPr>
+        <w:t>not only row</w:t>
+      </w:r>
+      <w:r>
+        <w:rPr>
+          <w:lang w:val="en-US"/>
+        </w:rPr>
+        <w:t>s</w:t>
+      </w:r>
+      <w:r>
+        <w:rPr>
+          <w:lang w:val="en-US"/>
+        </w:rPr>
+        <w:t>, but also columns of the grid</w:t>
+      </w:r>
+      <w:r>
+        <w:rPr>
+          <w:lang w:val="en-US"/>
+        </w:rPr>
+        <w:t xml:space="preserve"> are evaluated lazily for best possible performance.</w:t>
       </w:r>
     </w:p>
     <w:p>
@@ -37099,96 +37503,209 @@
         <w:rPr>
           <w:lang w:val="en-US"/>
         </w:rPr>
-        <w:t xml:space="preserve">Having said that the Collection visualizer </w:t>
-      </w:r>
-      <w:r>
-        <w:rPr>
-          <w:lang w:val="en-US"/>
-        </w:rPr>
-        <w:t>must obtain the</w:t>
-      </w:r>
-      <w:r>
-        <w:rPr>
-          <w:lang w:val="en-US"/>
-        </w:rPr>
-        <w:t xml:space="preserve"> values from the debuggee lazily as the user scrolls down the grid, let’s now see how we designed this.</w:t>
-      </w:r>
-    </w:p>
-    <w:p>
-      <w:pPr>
-        <w:rPr>
-          <w:lang w:val="en-US"/>
-        </w:rPr>
-      </w:pPr>
-      <w:r>
-        <w:rPr>
-          <w:lang w:val="en-US"/>
-        </w:rPr>
-        <w:t>There is a conceptual difference between two types of collections:</w:t>
-      </w:r>
-    </w:p>
-    <w:p>
-      <w:pPr>
-        <w:pStyle w:val="ListParagraph"/>
-        <w:numPr>
-          <w:ilvl w:val="0"/>
-          <w:numId w:val="4"/>
-        </w:numPr>
-        <w:jc w:val="left"/>
-        <w:rPr>
-          <w:lang w:val="en-US"/>
-        </w:rPr>
-      </w:pPr>
-      <w:r>
-        <w:rPr>
-          <w:lang w:val="en-US"/>
-        </w:rPr>
-        <w:t>IList collections, allowing random access using the indexer</w:t>
-      </w:r>
-    </w:p>
-    <w:p>
-      <w:pPr>
-        <w:pStyle w:val="ListParagraph"/>
-        <w:numPr>
-          <w:ilvl w:val="0"/>
-          <w:numId w:val="4"/>
-        </w:numPr>
-        <w:jc w:val="left"/>
-        <w:rPr>
-          <w:lang w:val="en-US"/>
-        </w:rPr>
-      </w:pPr>
+        <w:t>Following our common approach to collections, any collection which is not an</w:t>
+      </w:r>
+      <w:r>
+        <w:rPr>
+          <w:lang w:val="en-US"/>
+        </w:rPr>
+        <w:t xml:space="preserve"> </w:t>
+      </w:r>
+      <w:r>
+        <w:rPr>
+          <w:lang w:val="en-US"/>
+        </w:rPr>
+        <w:t>IList is converted to a List prior to being visualized.</w:t>
+      </w:r>
+      <w:r>
+        <w:rPr>
+          <w:lang w:val="en-US"/>
+        </w:rPr>
+        <w:t xml:space="preserve"> The implementation uses a WPF ListView</w:t>
+      </w:r>
+      <w:r>
+        <w:rPr>
+          <w:lang w:val="en-US"/>
+        </w:rPr>
+        <w:t xml:space="preserve"> and exploits the way in which</w:t>
+      </w:r>
+      <w:r>
+        <w:rPr>
+          <w:lang w:val="en-US"/>
+        </w:rPr>
+        <w:t xml:space="preserve"> </w:t>
+      </w:r>
       <w:r>
         <w:rPr>
           <w:lang w:val="en-US"/>
         </w:rPr>
         <w:lastRenderedPageBreak/>
-        <w:t>IEnumerable collections, allowing only sequential access</w:t>
-      </w:r>
-    </w:p>
-    <w:p>
-      <w:pPr>
-        <w:rPr>
-          <w:lang w:val="en-US"/>
-        </w:rPr>
-      </w:pPr>
-      <w:r>
-        <w:rPr>
-          <w:lang w:val="en-US"/>
-        </w:rPr>
-        <w:t>Originally, w</w:t>
-      </w:r>
-      <w:r>
-        <w:rPr>
-          <w:lang w:val="en-US"/>
-        </w:rPr>
-        <w:t>e approa</w:t>
-      </w:r>
-      <w:r>
-        <w:rPr>
-          <w:lang w:val="en-US"/>
-        </w:rPr>
-        <w:t>ched these two cases differently</w:t>
+        <w:t xml:space="preserve">ListView accesses items from its ItemsSource.  When the ItemsSource </w:t>
+      </w:r>
+      <w:r>
+        <w:rPr>
+          <w:lang w:val="en-US"/>
+        </w:rPr>
+        <w:t>is</w:t>
+      </w:r>
+      <w:r>
+        <w:rPr>
+          <w:lang w:val="en-US"/>
+        </w:rPr>
+        <w:t xml:space="preserve"> an IList, the ListView accesses </w:t>
+      </w:r>
+      <w:r>
+        <w:rPr>
+          <w:lang w:val="en-US"/>
+        </w:rPr>
+        <w:t xml:space="preserve">the </w:t>
+      </w:r>
+      <w:r>
+        <w:rPr>
+          <w:lang w:val="en-US"/>
+        </w:rPr>
+        <w:t xml:space="preserve">items </w:t>
+      </w:r>
+      <w:r>
+        <w:rPr>
+          <w:lang w:val="en-US"/>
+        </w:rPr>
+        <w:t xml:space="preserve">which are needed to be rendered using </w:t>
+      </w:r>
+      <w:r>
+        <w:rPr>
+          <w:lang w:val="en-US"/>
+        </w:rPr>
+        <w:t>the</w:t>
+      </w:r>
+      <w:r>
+        <w:rPr>
+          <w:lang w:val="en-US"/>
+        </w:rPr>
+        <w:t xml:space="preserve"> </w:t>
+      </w:r>
+      <w:r>
+        <w:rPr>
+          <w:lang w:val="en-US"/>
+        </w:rPr>
+        <w:t>IList’s</w:t>
+      </w:r>
+      <w:r>
+        <w:rPr>
+          <w:lang w:val="en-US"/>
+        </w:rPr>
+        <w:t xml:space="preserve"> </w:t>
+      </w:r>
+      <w:r>
+        <w:rPr>
+          <w:lang w:val="en-US"/>
+        </w:rPr>
+        <w:t>indexer.</w:t>
+      </w:r>
+    </w:p>
+    <w:p>
+      <w:pPr>
+        <w:rPr>
+          <w:lang w:val="en-US"/>
+        </w:rPr>
+      </w:pPr>
+      <w:r>
+        <w:rPr>
+          <w:lang w:val="en-US"/>
+        </w:rPr>
+        <w:t>Our implementation</w:t>
+      </w:r>
+      <w:r>
+        <w:rPr>
+          <w:lang w:val="en-US"/>
+        </w:rPr>
+        <w:t xml:space="preserve"> suppl</w:t>
+      </w:r>
+      <w:r>
+        <w:rPr>
+          <w:lang w:val="en-US"/>
+        </w:rPr>
+        <w:t>ies</w:t>
+      </w:r>
+      <w:r>
+        <w:rPr>
+          <w:lang w:val="en-US"/>
+        </w:rPr>
+        <w:t xml:space="preserve"> a special collection</w:t>
+      </w:r>
+      <w:r>
+        <w:rPr>
+          <w:lang w:val="en-US"/>
+        </w:rPr>
+        <w:t>, called VirtualizingCollection,</w:t>
+      </w:r>
+      <w:r>
+        <w:rPr>
+          <w:lang w:val="en-US"/>
+        </w:rPr>
+        <w:t xml:space="preserve"> </w:t>
+      </w:r>
+      <w:r>
+        <w:rPr>
+          <w:lang w:val="en-US"/>
+        </w:rPr>
+        <w:t>as</w:t>
+      </w:r>
+      <w:r>
+        <w:rPr>
+          <w:lang w:val="en-US"/>
+        </w:rPr>
+        <w:t xml:space="preserve"> the </w:t>
+      </w:r>
+      <w:r>
+        <w:rPr>
+          <w:lang w:val="en-US"/>
+        </w:rPr>
+        <w:t>ListView.</w:t>
+      </w:r>
+      <w:r>
+        <w:rPr>
+          <w:lang w:val="en-US"/>
+        </w:rPr>
+        <w:t xml:space="preserve">ItemsSource. This collection is a wrapper around some data source (in our case the debuggee collection) and when asked for an item at index </w:t>
+      </w:r>
+      <w:r>
+        <w:rPr>
+          <w:i/>
+          <w:lang w:val="en-US"/>
+        </w:rPr>
+        <w:t>i</w:t>
+      </w:r>
+      <w:r>
+        <w:rPr>
+          <w:lang w:val="en-US"/>
+        </w:rPr>
+        <w:t xml:space="preserve"> it queries </w:t>
+      </w:r>
+      <w:r>
+        <w:rPr>
+          <w:lang w:val="en-US"/>
+        </w:rPr>
+        <w:t>its</w:t>
+      </w:r>
+      <w:r>
+        <w:rPr>
+          <w:lang w:val="en-US"/>
+        </w:rPr>
+        <w:t xml:space="preserve"> underlying data source for item </w:t>
+      </w:r>
+      <w:r>
+        <w:rPr>
+          <w:i/>
+          <w:lang w:val="en-US"/>
+        </w:rPr>
+        <w:t>i</w:t>
+      </w:r>
+      <w:r>
+        <w:rPr>
+          <w:lang w:val="en-US"/>
+        </w:rPr>
+        <w:t>, returns it and caches it</w:t>
       </w:r>
       <w:r>
         <w:rPr>
@@ -37200,200 +37717,44 @@
         <w:rPr>
           <w:lang w:val="en-US"/>
         </w:rPr>
-        <w:t>After the implementation was in production for some time, we found a different way - we evaluate IEnumerables into Lists in the debug</w:t>
-      </w:r>
-      <w:r>
-        <w:rPr>
-          <w:lang w:val="en-US"/>
-        </w:rPr>
-        <w:t xml:space="preserve">gee and then treat everything as </w:t>
-      </w:r>
-      <w:r>
-        <w:rPr>
-          <w:lang w:val="en-US"/>
-        </w:rPr>
-        <w:t>Lists.</w:t>
-      </w:r>
-      <w:r>
-        <w:rPr>
-          <w:lang w:val="en-US"/>
-        </w:rPr>
-        <w:t xml:space="preserve"> However, we think that the first implementation designed separately for IEnumerable is interesting so we will </w:t>
-      </w:r>
-      <w:r>
-        <w:rPr>
-          <w:lang w:val="en-US"/>
-        </w:rPr>
-        <w:t>show</w:t>
-      </w:r>
-      <w:r>
-        <w:rPr>
-          <w:lang w:val="en-US"/>
-        </w:rPr>
-        <w:t xml:space="preserve"> it here, along with our thoughts during the implementation.</w:t>
-      </w:r>
-    </w:p>
-    <w:p>
-      <w:pPr>
-        <w:rPr>
-          <w:lang w:val="en-US"/>
-        </w:rPr>
-      </w:pPr>
-      <w:r>
-        <w:rPr>
-          <w:lang w:val="en-US"/>
-        </w:rPr>
-        <w:t>When the visualizer is asked to visualize an instance of a collection it first checks whether the instance implements IList&lt;T&gt;. If the instance does not implement IList&lt;T&gt; it further checks if the instance implements IEnumerable&lt;T&gt;. Based on whether the instance is an IList&lt;T&gt; or IEnumerable&lt;T&gt; we choose b</w:t>
-      </w:r>
-      <w:r>
-        <w:rPr>
-          <w:lang w:val="en-US"/>
-        </w:rPr>
-        <w:t>etween two approaches to getting the</w:t>
-      </w:r>
-      <w:r>
-        <w:rPr>
-          <w:lang w:val="en-US"/>
-        </w:rPr>
-        <w:t xml:space="preserve"> items:</w:t>
-      </w:r>
-    </w:p>
-    <w:p>
-      <w:pPr>
-        <w:pStyle w:val="Heading4"/>
-        <w:rPr>
-          <w:lang w:val="en-US"/>
-        </w:rPr>
-      </w:pPr>
-      <w:r>
-        <w:rPr>
-          <w:lang w:val="en-US"/>
-        </w:rPr>
-        <w:t>IList&lt;T&gt;</w:t>
-      </w:r>
-    </w:p>
-    <w:p>
-      <w:pPr>
-        <w:rPr>
-          <w:lang w:val="en-US"/>
-        </w:rPr>
-      </w:pPr>
-      <w:r>
-        <w:rPr>
-          <w:lang w:val="en-US"/>
-        </w:rPr>
-        <w:t>We use WPF ListView to display the contents of the collection. ListView (</w:t>
-      </w:r>
-      <w:r>
-        <w:rPr>
-          <w:lang w:val="en-US"/>
-        </w:rPr>
-        <w:t xml:space="preserve">being </w:t>
-      </w:r>
-      <w:r>
-        <w:rPr>
-          <w:lang w:val="en-US"/>
-        </w:rPr>
-        <w:t xml:space="preserve">ItemsControl) has an ItemsSource property. ItemsSource is of type IEnumerable and the ItemsControl </w:t>
-      </w:r>
-      <w:r>
-        <w:rPr>
-          <w:lang w:val="en-US"/>
-        </w:rPr>
-        <w:t xml:space="preserve">internally </w:t>
-      </w:r>
-      <w:r>
-        <w:rPr>
-          <w:lang w:val="en-US"/>
-        </w:rPr>
-        <w:t xml:space="preserve">distinguishes </w:t>
-      </w:r>
-      <w:r>
-        <w:rPr>
-          <w:lang w:val="en-US"/>
-        </w:rPr>
-        <w:t>between the actual ItemsSource being</w:t>
-      </w:r>
-      <w:r>
-        <w:rPr>
-          <w:lang w:val="en-US"/>
-        </w:rPr>
-        <w:t xml:space="preserve"> an IList or IEnumerable: if it is an IList the ItemsControl uses its indexer to query individual items as it needs to render them whe</w:t>
-      </w:r>
-      <w:r>
-        <w:rPr>
-          <w:lang w:val="en-US"/>
-        </w:rPr>
-        <w:t>n they come into view</w:t>
-      </w:r>
-      <w:r>
-        <w:rPr>
-          <w:lang w:val="en-US"/>
-        </w:rPr>
-        <w:t>. We take advantage of this.</w:t>
-      </w:r>
-    </w:p>
-    <w:p>
-      <w:pPr>
-        <w:rPr>
-          <w:lang w:val="en-US"/>
-        </w:rPr>
-      </w:pPr>
-      <w:r>
-        <w:rPr>
-          <w:lang w:val="en-US"/>
-        </w:rPr>
-        <w:t xml:space="preserve">What we do is that we supply a special collection </w:t>
-      </w:r>
-      <w:r>
-        <w:rPr>
-          <w:lang w:val="en-US"/>
-        </w:rPr>
-        <w:t>for</w:t>
-      </w:r>
-      <w:r>
-        <w:rPr>
-          <w:lang w:val="en-US"/>
-        </w:rPr>
-        <w:t xml:space="preserve"> the </w:t>
-      </w:r>
-      <w:r>
-        <w:rPr>
-          <w:lang w:val="en-US"/>
-        </w:rPr>
-        <w:t>ListView.</w:t>
-      </w:r>
-      <w:r>
-        <w:rPr>
-          <w:lang w:val="en-US"/>
-        </w:rPr>
-        <w:t xml:space="preserve">ItemsSource. This collection is a wrapper around some data source (in our case the debuggee collection) and when asked for an item at index </w:t>
+        <w:t>T</w:t>
+      </w:r>
+      <w:r>
+        <w:rPr>
+          <w:lang w:val="en-US"/>
+        </w:rPr>
+        <w:t xml:space="preserve">his principle is </w:t>
+      </w:r>
+      <w:r>
+        <w:rPr>
+          <w:lang w:val="en-US"/>
+        </w:rPr>
+        <w:t xml:space="preserve">often </w:t>
+      </w:r>
+      <w:r>
+        <w:rPr>
+          <w:lang w:val="en-US"/>
+        </w:rPr>
+        <w:t>referred to as</w:t>
+      </w:r>
+      <w:r>
+        <w:rPr>
+          <w:lang w:val="en-US"/>
+        </w:rPr>
+        <w:t xml:space="preserve"> </w:t>
       </w:r>
       <w:r>
         <w:rPr>
           <w:i/>
           <w:lang w:val="en-US"/>
         </w:rPr>
-        <w:t>i</w:t>
-      </w:r>
-      <w:r>
-        <w:rPr>
-          <w:lang w:val="en-US"/>
-        </w:rPr>
-        <w:t xml:space="preserve"> it queries the underlying data source for item </w:t>
-      </w:r>
-      <w:r>
-        <w:rPr>
-          <w:i/>
-          <w:lang w:val="en-US"/>
-        </w:rPr>
-        <w:t>i</w:t>
-      </w:r>
-      <w:r>
-        <w:rPr>
-          <w:lang w:val="en-US"/>
-        </w:rPr>
-        <w:t xml:space="preserve"> and returns it (and caches it). We call this collection VirtualizingCollection and this principle is sometimes called data virtualization. We call the underlying data source IListValuesProvider.</w:t>
+        <w:t>data virtualization</w:t>
+      </w:r>
+      <w:r>
+        <w:rPr>
+          <w:lang w:val="en-US"/>
+        </w:rPr>
+        <w:t>.</w:t>
       </w:r>
     </w:p>
     <w:p>
@@ -37408,7 +37769,7 @@
           <w:lang w:eastAsia="cs-CZ"/>
         </w:rPr>
         <w:drawing>
-          <wp:inline distT="0" distB="0" distL="0" distR="0" wp14:anchorId="7F8BE6D5" wp14:editId="3523845F">
+          <wp:inline distT="0" distB="0" distL="0" distR="0" wp14:anchorId="0F40904B" wp14:editId="3AEC5182">
             <wp:extent cx="5752465" cy="3678555"/>
             <wp:effectExtent l="19050" t="0" r="635" b="0"/>
             <wp:docPr id="6" name="obrázek 2" descr="D:\text\DebuggerVisualizers\listValues_classDiagram.png"/>
@@ -37425,7 +37786,7 @@
                     </pic:cNvPicPr>
                   </pic:nvPicPr>
                   <pic:blipFill>
-                    <a:blip r:embed="rId33" cstate="print"/>
+                    <a:blip r:embed="rId34" cstate="print"/>
                     <a:srcRect/>
                     <a:stretch>
                       <a:fillRect/>
@@ -37464,59 +37825,609 @@
         <w:rPr>
           <w:lang w:val="en-US"/>
         </w:rPr>
+        <w:t xml:space="preserve">The top </w:t>
+      </w:r>
+      <w:r>
+        <w:rPr>
+          <w:lang w:val="en-US"/>
+        </w:rPr>
+        <w:t>half</w:t>
+      </w:r>
+      <w:r>
+        <w:rPr>
+          <w:lang w:val="en-US"/>
+        </w:rPr>
+        <w:t xml:space="preserve"> of the class diagram is a generic </w:t>
+      </w:r>
+      <w:r>
+        <w:rPr>
+          <w:lang w:val="en-US"/>
+        </w:rPr>
+        <w:t xml:space="preserve">data virtualization implementation. The bottom </w:t>
+      </w:r>
+      <w:r>
+        <w:rPr>
+          <w:lang w:val="en-US"/>
+        </w:rPr>
+        <w:t>half</w:t>
+      </w:r>
+      <w:r>
+        <w:rPr>
+          <w:lang w:val="en-US"/>
+        </w:rPr>
+        <w:t xml:space="preserve"> is specific to </w:t>
+      </w:r>
+      <w:r>
+        <w:rPr>
+          <w:lang w:val="en-US"/>
+        </w:rPr>
+        <w:t>debugging</w:t>
+      </w:r>
+      <w:r>
+        <w:rPr>
+          <w:lang w:val="en-US"/>
+        </w:rPr>
+        <w:t>. The items returned by th</w:t>
+      </w:r>
+      <w:r>
+        <w:rPr>
+          <w:lang w:val="en-US"/>
+        </w:rPr>
+        <w:t>e indexer of ListValuesProvider</w:t>
+      </w:r>
+      <w:r>
+        <w:rPr>
+          <w:lang w:val="en-US"/>
+        </w:rPr>
+        <w:t xml:space="preserve"> are instances of ObjectValue – </w:t>
+      </w:r>
+      <w:r>
+        <w:rPr>
+          <w:lang w:val="en-US"/>
+        </w:rPr>
+        <w:t>a</w:t>
+      </w:r>
+      <w:r>
+        <w:rPr>
+          <w:lang w:val="en-US"/>
+        </w:rPr>
+        <w:t xml:space="preserve"> representation of a collection item </w:t>
+      </w:r>
+      <w:r>
+        <w:rPr>
+          <w:lang w:val="en-US"/>
+        </w:rPr>
+        <w:t>specific to the Collection visualizer</w:t>
+      </w:r>
+      <w:r>
+        <w:rPr>
+          <w:lang w:val="en-US"/>
+        </w:rPr>
+        <w:t xml:space="preserve">. ObjectValue contains </w:t>
+      </w:r>
+      <w:r>
+        <w:rPr>
+          <w:lang w:val="en-US"/>
+        </w:rPr>
+        <w:t>the index of the item in the collection and a map</w:t>
+      </w:r>
+      <w:r>
+        <w:rPr>
+          <w:lang w:val="en-US"/>
+        </w:rPr>
+        <w:t xml:space="preserve"> of</w:t>
+      </w:r>
+      <w:r>
+        <w:rPr>
+          <w:lang w:val="en-US"/>
+        </w:rPr>
+        <w:t xml:space="preserve"> values</w:t>
+      </w:r>
+      <w:r>
+        <w:rPr>
+          <w:lang w:val="en-US"/>
+        </w:rPr>
+        <w:t xml:space="preserve"> of item’s properties</w:t>
+      </w:r>
+      <w:r>
+        <w:rPr>
+          <w:lang w:val="en-US"/>
+        </w:rPr>
+        <w:t>.</w:t>
+      </w:r>
+    </w:p>
+    <w:p>
+      <w:pPr>
+        <w:rPr>
+          <w:lang w:val="en-US"/>
+        </w:rPr>
+      </w:pPr>
+      <w:r>
+        <w:rPr>
+          <w:lang w:val="en-US"/>
+        </w:rPr>
+        <w:t>The map is used to provide indexing by property name, which is used by the data binding of dynamically created ListView</w:t>
+      </w:r>
+      <w:r>
+        <w:rPr>
+          <w:lang w:val="en-US"/>
+        </w:rPr>
+        <w:t xml:space="preserve"> c</w:t>
+      </w:r>
+      <w:r>
+        <w:rPr>
+          <w:lang w:val="en-US"/>
+        </w:rPr>
+        <w:t xml:space="preserve">olumns. The following </w:t>
+      </w:r>
+      <w:r>
+        <w:rPr>
+          <w:lang w:val="en-US"/>
+        </w:rPr>
+        <w:t xml:space="preserve">listing shows how </w:t>
+      </w:r>
+      <w:r>
+        <w:rPr>
+          <w:lang w:val="en-US"/>
+        </w:rPr>
+        <w:t xml:space="preserve">columns are </w:t>
+      </w:r>
+      <w:r>
+        <w:rPr>
+          <w:lang w:val="en-US"/>
+        </w:rPr>
+        <w:t xml:space="preserve">created dynamically and </w:t>
+      </w:r>
+      <w:r>
+        <w:rPr>
+          <w:lang w:val="en-US"/>
+        </w:rPr>
+        <w:t xml:space="preserve">prepared to be </w:t>
+      </w:r>
+      <w:r>
+        <w:rPr>
+          <w:lang w:val="en-US"/>
+        </w:rPr>
+        <w:t>bound to ObjectValues.</w:t>
+      </w:r>
+    </w:p>
+    <w:p>
+      <w:pPr>
+        <w:jc w:val="left"/>
+        <w:rPr>
+          <w:lang w:val="en-US"/>
+        </w:rPr>
+      </w:pPr>
+      <w:r>
+        <w:rPr>
+          <w:b/>
+          <w:bCs/>
+          <w:color w:val="0000FF"/>
+        </w:rPr>
+        <w:t>foreach</w:t>
+      </w:r>
+      <w:r>
+        <w:t> </w:t>
+      </w:r>
+      <w:r>
+        <w:rPr>
+          <w:color w:val="006400"/>
+        </w:rPr>
+        <w:t>(</w:t>
+      </w:r>
+      <w:r>
+        <w:rPr>
+          <w:color w:val="000080"/>
+        </w:rPr>
+        <w:t>var</w:t>
+      </w:r>
+      <w:r>
+        <w:t> member </w:t>
+      </w:r>
+      <w:r>
+        <w:rPr>
+          <w:b/>
+          <w:bCs/>
+          <w:color w:val="0000FF"/>
+        </w:rPr>
+        <w:t>in</w:t>
+      </w:r>
+      <w:r>
+        <w:t> itemTypeMembers</w:t>
+      </w:r>
+      <w:r>
+        <w:rPr>
+          <w:color w:val="006400"/>
+        </w:rPr>
+        <w:t>)</w:t>
+      </w:r>
+      <w:r>
+        <w:t>    </w:t>
+      </w:r>
+      <w:r>
+        <w:rPr>
+          <w:color w:val="006400"/>
+        </w:rPr>
+        <w:t>{</w:t>
+      </w:r>
+      <w:r>
+        <w:br/>
+        <w:t>                </w:t>
+      </w:r>
+      <w:r>
+        <w:rPr>
+          <w:color w:val="000080"/>
+        </w:rPr>
+        <w:t>var</w:t>
+      </w:r>
+      <w:r>
+        <w:t> memberColumn = </w:t>
+      </w:r>
+      <w:r>
+        <w:rPr>
+          <w:b/>
+          <w:bCs/>
+          <w:color w:val="008B8B"/>
+        </w:rPr>
+        <w:t>new</w:t>
+      </w:r>
+      <w:r>
+        <w:t> </w:t>
+      </w:r>
+      <w:r>
+        <w:rPr>
+          <w:b/>
+          <w:bCs/>
+          <w:color w:val="191970"/>
+        </w:rPr>
+        <w:t>GridViewColumn</w:t>
+      </w:r>
+      <w:r>
+        <w:rPr>
+          <w:color w:val="006400"/>
+        </w:rPr>
+        <w:t>();</w:t>
+      </w:r>
+      <w:r>
+        <w:br/>
+        <w:t>                memberColumn</w:t>
+      </w:r>
+      <w:r>
+        <w:rPr>
+          <w:color w:val="006400"/>
+        </w:rPr>
+        <w:t>.</w:t>
+      </w:r>
+      <w:r>
+        <w:t>Header = member</w:t>
+      </w:r>
+      <w:r>
+        <w:rPr>
+          <w:color w:val="006400"/>
+        </w:rPr>
+        <w:t>.</w:t>
+      </w:r>
+      <w:r>
+        <w:t>Name</w:t>
+      </w:r>
+      <w:r>
+        <w:rPr>
+          <w:color w:val="006400"/>
+        </w:rPr>
+        <w:t>;</w:t>
+      </w:r>
+      <w:r>
+        <w:br/>
+        <w:t>                </w:t>
+      </w:r>
+      <w:r>
+        <w:rPr>
+          <w:color w:val="008000"/>
+        </w:rPr>
+        <w:t>// "{Binding Path=[Name].Value}"</w:t>
+      </w:r>
+      <w:r>
+        <w:br/>
+        <w:t>                memberColumn</w:t>
+      </w:r>
+      <w:r>
+        <w:rPr>
+          <w:color w:val="006400"/>
+        </w:rPr>
+        <w:t>.</w:t>
+      </w:r>
+      <w:r>
+        <w:t>DisplayMemberBinding = </w:t>
+      </w:r>
+      <w:r>
+        <w:rPr>
+          <w:b/>
+          <w:bCs/>
+          <w:color w:val="008B8B"/>
+        </w:rPr>
+        <w:t>new</w:t>
+      </w:r>
+      <w:r>
+        <w:t> </w:t>
+      </w:r>
+      <w:r>
+        <w:rPr>
+          <w:b/>
+          <w:bCs/>
+          <w:color w:val="191970"/>
+        </w:rPr>
+        <w:t>Binding</w:t>
+      </w:r>
+      <w:r>
+        <w:rPr>
+          <w:color w:val="006400"/>
+        </w:rPr>
+        <w:t>(</w:t>
+      </w:r>
+      <w:r>
+        <w:rPr>
+          <w:color w:val="0000FF"/>
+        </w:rPr>
+        <w:t>"["</w:t>
+      </w:r>
+      <w:r>
+        <w:t> </w:t>
+      </w:r>
+      <w:r>
+        <w:rPr>
+          <w:color w:val="006400"/>
+        </w:rPr>
+        <w:t>+</w:t>
+      </w:r>
+      <w:r>
+        <w:t> member</w:t>
+      </w:r>
+      <w:r>
+        <w:rPr>
+          <w:color w:val="006400"/>
+        </w:rPr>
+        <w:t>.</w:t>
+      </w:r>
+      <w:r>
+        <w:t>Name </w:t>
+      </w:r>
+      <w:r>
+        <w:rPr>
+          <w:color w:val="006400"/>
+        </w:rPr>
+        <w:t>+</w:t>
+      </w:r>
+      <w:r>
+        <w:t> </w:t>
+      </w:r>
+      <w:r>
+        <w:rPr>
+          <w:color w:val="0000FF"/>
+        </w:rPr>
+        <w:t>"].Value"</w:t>
+      </w:r>
+      <w:r>
+        <w:rPr>
+          <w:color w:val="006400"/>
+        </w:rPr>
+        <w:t>);</w:t>
+      </w:r>
+      <w:r>
+        <w:br/>
+        <w:t>                gridView</w:t>
+      </w:r>
+      <w:r>
+        <w:rPr>
+          <w:color w:val="006400"/>
+        </w:rPr>
+        <w:t>.</w:t>
+      </w:r>
+      <w:r>
+        <w:t>Columns</w:t>
+      </w:r>
+      <w:r>
+        <w:rPr>
+          <w:color w:val="006400"/>
+        </w:rPr>
+        <w:t>.</w:t>
+      </w:r>
+      <w:r>
+        <w:rPr>
+          <w:b/>
+          <w:bCs/>
+          <w:color w:val="191970"/>
+        </w:rPr>
+        <w:t>Add</w:t>
+      </w:r>
+      <w:r>
+        <w:rPr>
+          <w:color w:val="006400"/>
+        </w:rPr>
+        <w:t>(</w:t>
+      </w:r>
+      <w:r>
+        <w:t>memberColumn</w:t>
+      </w:r>
+      <w:r>
+        <w:rPr>
+          <w:color w:val="006400"/>
+        </w:rPr>
+        <w:t>);</w:t>
+      </w:r>
+      <w:r>
+        <w:br/>
+      </w:r>
+      <w:r>
+        <w:rPr>
+          <w:color w:val="006400"/>
+        </w:rPr>
+        <w:t>}</w:t>
+      </w:r>
+    </w:p>
+    <w:p>
+      <w:pPr>
+        <w:pStyle w:val="Heading4"/>
+        <w:rPr>
+          <w:lang w:val="en-US"/>
+        </w:rPr>
+      </w:pPr>
+      <w:r>
+        <w:rPr>
+          <w:lang w:val="en-US"/>
+        </w:rPr>
         <w:lastRenderedPageBreak/>
-        <w:t>The top p</w:t>
-      </w:r>
-      <w:r>
-        <w:rPr>
-          <w:lang w:val="en-US"/>
-        </w:rPr>
-        <w:t xml:space="preserve">art of the class diagram is a generic </w:t>
-      </w:r>
-      <w:r>
-        <w:rPr>
-          <w:lang w:val="en-US"/>
-        </w:rPr>
-        <w:t>data virtualization implementation. The bottom part is specific to virtualizing collections of objects in the debuggee. ListValuesProvider is the implementation of IListValuesProvider which wraps the collection in the debuggee and makes calls to the debugger API. The items returned by the indexer of ListValuesProviders are instances of ObjectValue – our representation of a collection item in the debuggee. ObjectValue contains values of item’s properties converted to string by the debuggee-defined ToString() method. It also contains index of the item in the collection.</w:t>
-      </w:r>
-    </w:p>
-    <w:p>
-      <w:pPr>
-        <w:rPr>
-          <w:lang w:val="en-US"/>
-        </w:rPr>
-      </w:pPr>
-      <w:r>
-        <w:rPr>
-          <w:lang w:val="en-US"/>
-        </w:rPr>
-        <w:t>The last thing left unexplained is the Count property of the VirtualizingCollection. The value of this property is needed for the ItemsControl to display a scrollbar correctly. The VirtualizingCollection asks the data source for the count of its items and in our case the data source queries the debugger API for the value of Count property of the collection in the debuggee.</w:t>
-      </w:r>
-    </w:p>
-    <w:p>
-      <w:pPr>
-        <w:rPr>
-          <w:lang w:val="en-US"/>
-        </w:rPr>
-      </w:pPr>
-      <w:r>
-        <w:rPr>
-          <w:lang w:val="en-US"/>
-        </w:rPr>
-        <w:t>The good thing about this implementation is that when the user scrolls fast the ItemsControl only queries items which are needed to be rendered, skipping indices which were skipped by the fast scrolling (and saving unnecessary debugger API calls).</w:t>
-      </w:r>
-    </w:p>
-    <w:p>
-      <w:pPr>
-        <w:rPr>
-          <w:lang w:val="en-US"/>
-        </w:rPr>
-      </w:pPr>
-      <w:r>
-        <w:rPr>
-          <w:lang w:val="en-US"/>
-        </w:rPr>
-        <w:t xml:space="preserve">Note on data virtualization: As we said an implementation of IListValuesProvider wraps some underlying data source and queries items from it. In some cases getting a group of items from the data source one-by-one is more expensive than getting all the items in one call due to the overhead of each query. One such scenario are relational databases. In such case it is reasonable to implement some sort of paging in the value provider so that when it is asked for an item </w:t>
+        <w:t xml:space="preserve">Note on </w:t>
+      </w:r>
+      <w:r>
+        <w:rPr>
+          <w:lang w:val="en-US"/>
+        </w:rPr>
+        <w:t>generic</w:t>
+      </w:r>
+      <w:r>
+        <w:rPr>
+          <w:lang w:val="en-US"/>
+        </w:rPr>
+        <w:t xml:space="preserve"> data virtualization</w:t>
+      </w:r>
+    </w:p>
+    <w:p>
+      <w:pPr>
+        <w:rPr>
+          <w:lang w:val="en-US"/>
+        </w:rPr>
+      </w:pPr>
+      <w:r>
+        <w:rPr>
+          <w:lang w:val="en-US"/>
+        </w:rPr>
+        <w:t>Note</w:t>
+      </w:r>
+      <w:r>
+        <w:rPr>
+          <w:lang w:val="en-US"/>
+        </w:rPr>
+        <w:t xml:space="preserve"> that</w:t>
+      </w:r>
+      <w:r>
+        <w:rPr>
+          <w:lang w:val="en-US"/>
+        </w:rPr>
+        <w:t xml:space="preserve"> </w:t>
+      </w:r>
+      <w:r>
+        <w:rPr>
+          <w:lang w:val="en-US"/>
+        </w:rPr>
+        <w:t>i</w:t>
+      </w:r>
+      <w:r>
+        <w:rPr>
+          <w:lang w:val="en-US"/>
+        </w:rPr>
+        <w:t xml:space="preserve">n our case, the only way to get a set of items from the debugger is to query items one by one. However, there are scenarios </w:t>
+      </w:r>
+      <w:r>
+        <w:rPr>
+          <w:lang w:val="en-US"/>
+        </w:rPr>
+        <w:t xml:space="preserve">where </w:t>
+      </w:r>
+      <w:r>
+        <w:rPr>
+          <w:lang w:val="en-US"/>
+        </w:rPr>
+        <w:t>querying a range of items at once is faster than obtaining items one by one</w:t>
+      </w:r>
+      <w:r>
+        <w:rPr>
+          <w:lang w:val="en-US"/>
+        </w:rPr>
+        <w:t xml:space="preserve"> (</w:t>
+      </w:r>
+      <w:r>
+        <w:rPr>
+          <w:lang w:val="en-US"/>
+        </w:rPr>
+        <w:t>for example</w:t>
+      </w:r>
+      <w:r>
+        <w:rPr>
+          <w:lang w:val="en-US"/>
+        </w:rPr>
+        <w:t xml:space="preserve"> </w:t>
+      </w:r>
+      <w:r>
+        <w:rPr>
+          <w:lang w:val="en-US"/>
+        </w:rPr>
+        <w:t>relational databases</w:t>
+      </w:r>
+      <w:r>
+        <w:rPr>
+          <w:lang w:val="en-US"/>
+        </w:rPr>
+        <w:t xml:space="preserve">). </w:t>
+      </w:r>
+      <w:r>
+        <w:rPr>
+          <w:lang w:val="en-US"/>
+        </w:rPr>
+        <w:t xml:space="preserve">In such </w:t>
+      </w:r>
+      <w:r>
+        <w:rPr>
+          <w:lang w:val="en-US"/>
+        </w:rPr>
+        <w:t>scenario</w:t>
+      </w:r>
+      <w:r>
+        <w:rPr>
+          <w:lang w:val="en-US"/>
+        </w:rPr>
+        <w:t xml:space="preserve"> it is reasonable to implement paging </w:t>
+      </w:r>
+      <w:r>
+        <w:rPr>
+          <w:lang w:val="en-US"/>
+        </w:rPr>
+        <w:t xml:space="preserve">mechanism </w:t>
+      </w:r>
+      <w:r>
+        <w:rPr>
+          <w:lang w:val="en-US"/>
+        </w:rPr>
+        <w:t>in the</w:t>
+      </w:r>
+      <w:r>
+        <w:rPr>
+          <w:lang w:val="en-US"/>
+        </w:rPr>
+        <w:t xml:space="preserve"> concrete</w:t>
+      </w:r>
+      <w:r>
+        <w:rPr>
+          <w:lang w:val="en-US"/>
+        </w:rPr>
+        <w:t xml:space="preserve"> value provider so that when </w:t>
+      </w:r>
+      <w:r>
+        <w:rPr>
+          <w:lang w:val="en-US"/>
+        </w:rPr>
+        <w:t>the provider is</w:t>
+      </w:r>
+      <w:r>
+        <w:rPr>
+          <w:lang w:val="en-US"/>
+        </w:rPr>
+        <w:t xml:space="preserve"> asked for an item </w:t>
+      </w:r>
+      <w:r>
+        <w:rPr>
+          <w:lang w:val="en-US"/>
+        </w:rPr>
+        <w:t xml:space="preserve">at position </w:t>
       </w:r>
       <w:r>
         <w:rPr>
@@ -37542,1039 +38453,38 @@
         <w:rPr>
           <w:lang w:val="en-US"/>
         </w:rPr>
-        <w:t xml:space="preserve"> because it is very probable that these items will be needed right after.</w:t>
-      </w:r>
-    </w:p>
-    <w:p>
-      <w:pPr>
-        <w:pStyle w:val="Heading4"/>
-        <w:rPr>
-          <w:lang w:val="en-US"/>
-        </w:rPr>
-      </w:pPr>
-      <w:r>
-        <w:rPr>
-          <w:lang w:val="en-US"/>
-        </w:rPr>
-        <w:t>IEnumerable&lt;T&gt;</w:t>
-      </w:r>
-    </w:p>
-    <w:p>
-      <w:pPr>
-        <w:rPr>
-          <w:lang w:val="en-US"/>
-        </w:rPr>
-      </w:pPr>
-      <w:r>
-        <w:rPr>
-          <w:lang w:val="en-US"/>
-        </w:rPr>
-        <w:t xml:space="preserve">As in case of IList&lt;T&gt; we use WPF ListView to visualize contents of IEnumerable&lt;T&gt; collections in the debuggee. The difference lies in the data virtualization. We designed two solutions – the first later replaced by the </w:t>
-      </w:r>
-      <w:r>
-        <w:rPr>
-          <w:lang w:val="en-US"/>
-        </w:rPr>
-        <w:t>second</w:t>
-      </w:r>
-      <w:r>
-        <w:rPr>
-          <w:lang w:val="en-US"/>
-        </w:rPr>
-        <w:t xml:space="preserve">. Let’s describe and compare </w:t>
-      </w:r>
-      <w:r>
-        <w:rPr>
-          <w:lang w:val="en-US"/>
-        </w:rPr>
-        <w:t>them, and offer yet some alternatives.</w:t>
-      </w:r>
-    </w:p>
-    <w:p>
-      <w:pPr>
-        <w:pStyle w:val="Heading5"/>
-        <w:rPr>
-          <w:lang w:val="en-US"/>
-        </w:rPr>
-      </w:pPr>
-      <w:r>
-        <w:rPr>
-          <w:lang w:val="en-US"/>
-        </w:rPr>
-        <w:t>The first solution</w:t>
-      </w:r>
-    </w:p>
-    <w:p>
-      <w:pPr>
-        <w:rPr>
-          <w:lang w:val="en-US"/>
-        </w:rPr>
-      </w:pPr>
-      <w:r>
-        <w:rPr>
-          <w:lang w:val="en-US"/>
-        </w:rPr>
-        <w:t>As said, the ItemsControl’s ItemSource property distinguishes between IList and IEnumerable: whereas in case of IList it uses its indexer to query individual items, in case of IEnumerable it always enumerates all the items. Wrapping the IEnumerable in our special IEnumerable and relying on the ItemsControl to query next items as needed is therefore not an option. We will have to do more work.</w:t>
-      </w:r>
-    </w:p>
-    <w:p>
-      <w:pPr>
-        <w:rPr>
-          <w:lang w:val="en-US"/>
-        </w:rPr>
-      </w:pPr>
-      <w:r>
-        <w:rPr>
-          <w:lang w:val="en-US"/>
-        </w:rPr>
-        <w:t>Our solution is to subclass ListView and implement the “lazy” functionality we need there. The subclass is called LazyListView. LazyListView watches when its scroll</w:t>
-      </w:r>
-      <w:r>
-        <w:rPr>
-          <w:lang w:val="en-US"/>
-        </w:rPr>
-        <w:t xml:space="preserve"> position</w:t>
-      </w:r>
-      <w:r>
-        <w:rPr>
-          <w:lang w:val="en-US"/>
-        </w:rPr>
-        <w:t xml:space="preserve"> reaches the bottom margin and queries more subsequent items from the data source and adds them to its ItemsSource collection.</w:t>
-      </w:r>
-    </w:p>
-    <w:p>
-      <w:pPr>
-        <w:rPr>
-          <w:lang w:val="en-US"/>
-        </w:rPr>
-      </w:pPr>
-      <w:r>
-        <w:rPr>
-          <w:noProof/>
-          <w:lang w:eastAsia="cs-CZ"/>
-        </w:rPr>
-        <w:lastRenderedPageBreak/>
-        <w:drawing>
-          <wp:inline distT="0" distB="0" distL="0" distR="0" wp14:anchorId="2E9A0841" wp14:editId="663B73FC">
-            <wp:extent cx="5762625" cy="5518150"/>
-            <wp:effectExtent l="19050" t="0" r="9525" b="0"/>
-            <wp:docPr id="1" name="obrázek 3" descr="D:\text\DebuggerVisualizers\ClassDiagrams\ClassDiagram2.png"/>
-            <wp:cNvGraphicFramePr>
-              <a:graphicFrameLocks xmlns:a="http://schemas.openxmlformats.org/drawingml/2006/main" noChangeAspect="1"/>
-            </wp:cNvGraphicFramePr>
-            <a:graphic xmlns:a="http://schemas.openxmlformats.org/drawingml/2006/main">
-              <a:graphicData uri="http://schemas.openxmlformats.org/drawingml/2006/picture">
-                <pic:pic xmlns:pic="http://schemas.openxmlformats.org/drawingml/2006/picture">
-                  <pic:nvPicPr>
-                    <pic:cNvPr id="0" name="obrázek 3" descr="D:\text\DebuggerVisualizers\ClassDiagrams\ClassDiagram2.png"/>
-                    <pic:cNvPicPr>
-                      <a:picLocks noChangeAspect="1" noChangeArrowheads="1"/>
-                    </pic:cNvPicPr>
-                  </pic:nvPicPr>
-                  <pic:blipFill>
-                    <a:blip r:embed="rId34" cstate="print"/>
-                    <a:srcRect/>
-                    <a:stretch>
-                      <a:fillRect/>
-                    </a:stretch>
-                  </pic:blipFill>
-                  <pic:spPr bwMode="auto">
-                    <a:xfrm>
-                      <a:off x="0" y="0"/>
-                      <a:ext cx="5762625" cy="5518150"/>
-                    </a:xfrm>
-                    <a:prstGeom prst="rect">
-                      <a:avLst/>
-                    </a:prstGeom>
-                    <a:noFill/>
-                    <a:ln w="9525">
-                      <a:noFill/>
-                      <a:miter lim="800000"/>
-                      <a:headEnd/>
-                      <a:tailEnd/>
-                    </a:ln>
-                  </pic:spPr>
-                </pic:pic>
-              </a:graphicData>
-            </a:graphic>
-          </wp:inline>
-        </w:drawing>
-      </w:r>
-    </w:p>
-    <w:p>
-      <w:pPr>
-        <w:rPr>
-          <w:lang w:val="en-US"/>
-        </w:rPr>
-      </w:pPr>
-      <w:r>
-        <w:rPr>
-          <w:lang w:val="en-US"/>
-        </w:rPr>
-        <w:t xml:space="preserve">In the beginning only a number of items (given by LazyListView.InitialCount) is loaded from the data source. Then as the user scrolls to the end of the view more items are added to the end of the collection </w:t>
-      </w:r>
-      <w:r>
-        <w:rPr>
-          <w:lang w:val="en-US"/>
-        </w:rPr>
-        <w:t>(so</w:t>
-      </w:r>
-      <w:r>
-        <w:rPr>
-          <w:lang w:val="en-US"/>
-        </w:rPr>
-        <w:t xml:space="preserve"> the scrollbar gets shorter</w:t>
-      </w:r>
-      <w:r>
-        <w:rPr>
-          <w:lang w:val="en-US"/>
-        </w:rPr>
-        <w:t>)</w:t>
-      </w:r>
-      <w:r>
-        <w:rPr>
-          <w:lang w:val="en-US"/>
-        </w:rPr>
-        <w:t xml:space="preserve">. </w:t>
-      </w:r>
-      <w:r>
-        <w:rPr>
-          <w:lang w:val="en-US"/>
-        </w:rPr>
-        <w:t>As the user continues pulling the scrollbar, more and more items are being added.</w:t>
-      </w:r>
-    </w:p>
-    <w:p>
-      <w:pPr>
-        <w:pStyle w:val="Heading5"/>
-        <w:rPr>
-          <w:lang w:val="en-US"/>
-        </w:rPr>
-      </w:pPr>
-      <w:r>
-        <w:rPr>
-          <w:lang w:val="en-US"/>
-        </w:rPr>
-        <w:t>Alternative to the first solution</w:t>
-      </w:r>
-    </w:p>
-    <w:p>
-      <w:pPr>
-        <w:rPr>
-          <w:lang w:val="en-US"/>
-        </w:rPr>
-      </w:pPr>
-      <w:r>
-        <w:rPr>
-          <w:lang w:val="en-US"/>
-        </w:rPr>
-        <w:t>This was actually an idea of David Srbecký. In the previous diagram the logic of adding additional items when needed is implemented in the LazyListView class. We could also implement this in the VirtualizingIEnumerable in the following way:</w:t>
-      </w:r>
-    </w:p>
-    <w:p>
-      <w:pPr>
-        <w:rPr>
-          <w:lang w:val="en-US"/>
-        </w:rPr>
-      </w:pPr>
-      <w:r>
-        <w:rPr>
-          <w:lang w:val="en-US"/>
-        </w:rPr>
-        <w:t xml:space="preserve">VirtualizingIEnumerable is an ObservableCollection. Its Count initially returns some fixed number (analogy to InitialCount of LazyListView). Its indexer ensures that at least </w:t>
-      </w:r>
-      <w:r>
-        <w:rPr>
-          <w:i/>
-          <w:lang w:val="en-US"/>
-        </w:rPr>
-        <w:t>i</w:t>
-      </w:r>
-      <w:r>
-        <w:rPr>
-          <w:lang w:val="en-US"/>
-        </w:rPr>
-        <w:t xml:space="preserve"> items are loaded from the data source and returns the </w:t>
-      </w:r>
-      <w:r>
-        <w:rPr>
-          <w:i/>
-          <w:lang w:val="en-US"/>
-        </w:rPr>
-        <w:t>i</w:t>
-      </w:r>
-      <w:r>
-        <w:rPr>
-          <w:lang w:val="en-US"/>
-        </w:rPr>
-        <w:t>-th item. When item at index near the value of Count is requested (that means the ListView wants to render an item near end of the collection), Count is incremented and PropertyChanged(“Count”) event is raised. The ListView therefore updates its scrollbar.</w:t>
-      </w:r>
-    </w:p>
-    <w:p>
-      <w:pPr>
-        <w:rPr>
-          <w:lang w:val="en-US"/>
-        </w:rPr>
-      </w:pPr>
-      <w:r>
-        <w:rPr>
-          <w:lang w:val="en-US"/>
-        </w:rPr>
-        <w:t>This solution is a little more complicated than the first one.</w:t>
-      </w:r>
-    </w:p>
-    <w:p>
-      <w:pPr>
-        <w:pStyle w:val="Heading5"/>
-        <w:rPr>
-          <w:lang w:val="en-US"/>
-        </w:rPr>
-      </w:pPr>
-      <w:r>
-        <w:rPr>
-          <w:lang w:val="en-US"/>
-        </w:rPr>
-        <w:lastRenderedPageBreak/>
-        <w:t>The second solution</w:t>
-      </w:r>
-    </w:p>
-    <w:p>
-      <w:pPr>
-        <w:rPr>
-          <w:lang w:val="en-US"/>
-        </w:rPr>
-      </w:pPr>
-      <w:r>
-        <w:rPr>
-          <w:lang w:val="en-US"/>
-        </w:rPr>
-        <w:t xml:space="preserve">The second solution is quite different from the first one. Instead of keeping a reference to an IEnumerator in the debuggee and querying subsequent items </w:t>
-      </w:r>
-      <w:r>
-        <w:rPr>
-          <w:lang w:val="en-US"/>
-        </w:rPr>
-        <w:t>on demand,</w:t>
-      </w:r>
-      <w:r>
-        <w:rPr>
-          <w:lang w:val="en-US"/>
-        </w:rPr>
-        <w:t xml:space="preserve"> we enumerate all the collection at once</w:t>
-      </w:r>
-      <w:r>
-        <w:rPr>
-          <w:lang w:val="en-US"/>
-        </w:rPr>
-        <w:t>, directly</w:t>
-      </w:r>
-      <w:r>
-        <w:rPr>
-          <w:lang w:val="en-US"/>
-        </w:rPr>
-        <w:t xml:space="preserve"> in the debuggee:</w:t>
-      </w:r>
-    </w:p>
-    <w:p>
-      <w:pPr>
-        <w:rPr>
-          <w:lang w:val="en-US"/>
-        </w:rPr>
-      </w:pPr>
-      <w:r>
-        <w:rPr>
-          <w:lang w:val="en-US"/>
-        </w:rPr>
-        <w:t>Say we have a reference to an</w:t>
-      </w:r>
-      <w:r>
-        <w:rPr>
-          <w:lang w:val="en-US"/>
-        </w:rPr>
-        <w:t xml:space="preserve"> IEnumerable&lt;Foo&gt; variable in the debugee, </w:t>
-      </w:r>
-      <w:r>
-        <w:rPr>
-          <w:i/>
-          <w:lang w:val="en-US"/>
-        </w:rPr>
-        <w:t>v</w:t>
-      </w:r>
-      <w:r>
-        <w:rPr>
-          <w:lang w:val="en-US"/>
-        </w:rPr>
-        <w:t xml:space="preserve"> be the name of the variable in the debuggee. We construct the following expression: “new List&lt;Foo&gt;(v)” and evaluate it. This allocates a List in the debuggee and runs its constructor. The constructor enumerates the IEnumerable and stores its items. The result of the evaluation is the reference to the new List. Finally, we visualize this reference exactly the same way as we visualize ILists (described in the previous </w:t>
-      </w:r>
-      <w:r>
-        <w:rPr>
-          <w:lang w:val="en-US"/>
-        </w:rPr>
-        <w:t>section</w:t>
-      </w:r>
-      <w:r>
-        <w:rPr>
-          <w:lang w:val="en-US"/>
-        </w:rPr>
-        <w:t>).</w:t>
-      </w:r>
-    </w:p>
-    <w:p>
-      <w:pPr>
-        <w:rPr>
-          <w:lang w:val="en-US"/>
-        </w:rPr>
-      </w:pPr>
-      <w:r>
-        <w:rPr>
-          <w:lang w:val="en-US"/>
-        </w:rPr>
-        <w:t xml:space="preserve">Note that in most cases enumerating whole collection in the debuggee is almost instant (or takes up to five seconds, then evaluation timeouts). What determines the speed of the visualizer almost completely is the expensiveness of the debugger API. Therefore it rarely makes a difference to enumerate whole collection in the debuggee and fetch first </w:t>
-      </w:r>
-      <w:r>
-        <w:rPr>
-          <w:i/>
-          <w:lang w:val="en-US"/>
-        </w:rPr>
-        <w:t>n</w:t>
-      </w:r>
-      <w:r>
-        <w:rPr>
-          <w:lang w:val="en-US"/>
-        </w:rPr>
-        <w:t xml:space="preserve"> items or fetch first </w:t>
-      </w:r>
-      <w:r>
-        <w:rPr>
-          <w:i/>
-          <w:lang w:val="en-US"/>
-        </w:rPr>
-        <w:t>n</w:t>
-      </w:r>
-      <w:r>
-        <w:rPr>
-          <w:lang w:val="en-US"/>
-        </w:rPr>
-        <w:t xml:space="preserve"> items from an IEnumerable in the debugee.</w:t>
-      </w:r>
-    </w:p>
-    <w:p>
-      <w:pPr>
-        <w:pStyle w:val="Heading5"/>
-        <w:rPr>
-          <w:lang w:val="en-US"/>
-        </w:rPr>
-      </w:pPr>
-      <w:r>
-        <w:rPr>
-          <w:lang w:val="en-US"/>
-        </w:rPr>
-        <w:t>Comparison of the solutions</w:t>
-      </w:r>
-    </w:p>
-    <w:p>
-      <w:pPr>
-        <w:rPr>
-          <w:lang w:val="en-US"/>
-        </w:rPr>
-      </w:pPr>
-      <w:r>
-        <w:rPr>
-          <w:lang w:val="en-US"/>
-        </w:rPr>
-        <w:t>The first solution and its alternative are essentially the same and differ only in the way of determining when the user has scrolled to the end of the collection. We will therefore compare the first and the second solution.</w:t>
-      </w:r>
-    </w:p>
-    <w:p>
-      <w:pPr>
-        <w:rPr>
-          <w:lang w:val="en-US"/>
-        </w:rPr>
-      </w:pPr>
-      <w:r>
-        <w:rPr>
-          <w:lang w:val="en-US"/>
-        </w:rPr>
-        <w:t>As we said, the performance difference is in most cases negligible, unless each GetNext() call of the enumerator is quite expensive. In such cases the first solution wins.</w:t>
-      </w:r>
-    </w:p>
-    <w:p>
-      <w:pPr>
-        <w:rPr>
-          <w:lang w:val="en-US"/>
-        </w:rPr>
-      </w:pPr>
-      <w:r>
-        <w:rPr>
-          <w:lang w:val="en-US"/>
-        </w:rPr>
-        <w:t>The first solution can, unlike the second, visualize “infinite” collections. By infinite we mean IEnumerables such as:</w:t>
-      </w:r>
-    </w:p>
-    <w:p>
-      <w:pPr>
-        <w:rPr>
-          <w:lang w:val="en-US"/>
-        </w:rPr>
-      </w:pPr>
-      <w:r>
-        <w:rPr>
-          <w:lang w:val="en-US"/>
-        </w:rPr>
-        <w:t>IEnumerable MakeInfiniteCollection()</w:t>
-      </w:r>
-    </w:p>
-    <w:p>
-      <w:pPr>
-        <w:rPr>
-          <w:lang w:val="en-US"/>
-        </w:rPr>
-      </w:pPr>
-      <w:r>
-        <w:rPr>
-          <w:lang w:val="en-US"/>
-        </w:rPr>
-        <w:t>{</w:t>
-      </w:r>
-    </w:p>
-    <w:p>
-      <w:pPr>
-        <w:rPr>
-          <w:lang w:val="en-US"/>
-        </w:rPr>
-      </w:pPr>
-      <w:r>
-        <w:rPr>
-          <w:lang w:val="en-US"/>
-        </w:rPr>
-        <w:t xml:space="preserve">    int i = 0;</w:t>
-      </w:r>
-    </w:p>
-    <w:p>
-      <w:pPr>
-        <w:rPr>
-          <w:lang w:val="en-US"/>
-        </w:rPr>
-      </w:pPr>
-      <w:r>
-        <w:rPr>
-          <w:lang w:val="en-US"/>
-        </w:rPr>
-        <w:t xml:space="preserve">    while(true) {</w:t>
-      </w:r>
-    </w:p>
-    <w:p>
-      <w:pPr>
-        <w:rPr>
-          <w:lang w:val="en-US"/>
-        </w:rPr>
-      </w:pPr>
-      <w:r>
-        <w:rPr>
-          <w:lang w:val="en-US"/>
-        </w:rPr>
-        <w:t xml:space="preserve">        yield return i++;</w:t>
-      </w:r>
-    </w:p>
-    <w:p>
-      <w:pPr>
-        <w:rPr>
-          <w:lang w:val="en-US"/>
-        </w:rPr>
-      </w:pPr>
-      <w:r>
-        <w:rPr>
-          <w:lang w:val="en-US"/>
-        </w:rPr>
-        <w:t xml:space="preserve">    }</w:t>
-      </w:r>
-    </w:p>
-    <w:p>
-      <w:pPr>
-        <w:rPr>
-          <w:lang w:val="en-US"/>
-        </w:rPr>
-      </w:pPr>
-      <w:r>
-        <w:rPr>
-          <w:lang w:val="en-US"/>
-        </w:rPr>
-        <w:t>}</w:t>
-      </w:r>
-    </w:p>
-    <w:p>
-      <w:pPr>
-        <w:rPr>
-          <w:lang w:val="en-US"/>
-        </w:rPr>
-      </w:pPr>
-      <w:r>
-        <w:rPr>
-          <w:lang w:val="en-US"/>
-        </w:rPr>
-        <w:t>The first solution will allow the user to scroll “infinitely” (until memory runs out) and more importantly it will display the first few items of the infinite collection. The second solution will try to enumerate the whole collection in the debugee and therefore always timeout / run out of memory and display error message.</w:t>
-      </w:r>
-    </w:p>
-    <w:p>
-      <w:pPr>
-        <w:rPr>
-          <w:lang w:val="en-US"/>
-        </w:rPr>
-      </w:pPr>
-      <w:r>
-        <w:rPr>
-          <w:lang w:val="en-US"/>
-        </w:rPr>
-        <w:t>On the other hand the second solution lets the user immediately see how many items there are in the collection and scrolling is much smoother as many items can be skipped when scrolling fast.</w:t>
-      </w:r>
-    </w:p>
-    <w:p>
-      <w:pPr>
-        <w:rPr>
-          <w:lang w:val="en-US"/>
-        </w:rPr>
-      </w:pPr>
-      <w:r>
-        <w:rPr>
-          <w:lang w:val="en-US"/>
-        </w:rPr>
-        <w:lastRenderedPageBreak/>
-        <w:t>The first solution has some quite significant disadvantage though: We wanted to implement a feature to be able expand each individual item of the collection as a debugger tooltip:</w:t>
-      </w:r>
-    </w:p>
-    <w:p>
-      <w:pPr>
-        <w:rPr>
-          <w:lang w:val="en-US"/>
-        </w:rPr>
-      </w:pPr>
+        <w:t xml:space="preserve"> because it is very likely</w:t>
+      </w:r>
+      <w:r>
+        <w:rPr>
+          <w:lang w:val="en-US"/>
+        </w:rPr>
+        <w:t xml:space="preserve"> that these items will be needed </w:t>
+      </w:r>
+      <w:r>
+        <w:rPr>
+          <w:lang w:val="en-US"/>
+        </w:rPr>
+        <w:t>soon</w:t>
+      </w:r>
+      <w:r>
+        <w:rPr>
+          <w:lang w:val="en-US"/>
+        </w:rPr>
+        <w:t>.</w:t>
+      </w:r>
+      <w:r>
+        <w:rPr>
+          <w:lang w:val="en-US"/>
+        </w:rPr>
+        <w:t xml:space="preserve"> </w:t>
+      </w:r>
       <w:r>
         <w:rPr>
           <w:highlight w:val="yellow"/>
           <w:lang w:val="en-US"/>
         </w:rPr>
-        <w:t>screenshot</w:t>
-      </w:r>
-    </w:p>
-    <w:p>
-      <w:pPr>
-        <w:rPr>
-          <w:lang w:val="en-US"/>
-        </w:rPr>
-      </w:pPr>
-      <w:r>
-        <w:rPr>
-          <w:lang w:val="en-US"/>
-        </w:rPr>
-        <w:t>This is very useful as the collection visualizer only shows stringified values of item properties and often the item is a composite object and we would like to explore it more deeply. Now, if we look at the first solution – it obtains items (Values) from an enumerator but these Values have no Expression. They are simply Values in the debuggee but there is not a way to describe a “path” (e.g. in C#) to obtain each Value. That means to be able to expand each Value we have to keep a PermanentReference to it. But this means we will be holding a lot of PermanentReferences (adding up as the scrolls through a long collection) and as we know this is discouraged by MS documentation of the ICorDebug API.</w:t>
-      </w:r>
-    </w:p>
-    <w:p>
-      <w:pPr>
-        <w:rPr>
-          <w:lang w:val="en-US"/>
-        </w:rPr>
-      </w:pPr>
-      <w:r>
-        <w:rPr>
-          <w:lang w:val="en-US"/>
-        </w:rPr>
-        <w:t xml:space="preserve">On the other hand if we are working with an IList each item has a clear expression – e.g. “list[5]”. Therefore we do not need to keep any PermanentReferences and when used expands item at index </w:t>
-      </w:r>
-      <w:r>
-        <w:rPr>
-          <w:i/>
-          <w:lang w:val="en-US"/>
-        </w:rPr>
-        <w:t>i</w:t>
-      </w:r>
-      <w:r>
-        <w:rPr>
-          <w:lang w:val="en-US"/>
-        </w:rPr>
-        <w:t xml:space="preserve"> we evaluate “list[i]” again and display a debugger tooltip for obtained value.</w:t>
-      </w:r>
-    </w:p>
-    <w:p>
-      <w:pPr>
-        <w:rPr>
-          <w:lang w:val="en-US"/>
-        </w:rPr>
-      </w:pPr>
-      <w:r>
-        <w:rPr>
-          <w:lang w:val="en-US"/>
-        </w:rPr>
-        <w:t>(Note that our list actually has no name such as “list” because we allocated it dynamically by evaluating expression “new List&lt;Foo&gt;(identifier)”. Indeed, the expression “new List&lt;Foo&gt;( identifier)[i]” is what we will be evaluating and it will work without reallocating the list each time because of caching in the ExpressionEvaluator: “new List&lt;Foo&gt;(identifier)” is cached as a PermanentReference and each evaluation of any expression that contains this expression will use the cached value.)</w:t>
-      </w:r>
-    </w:p>
-    <w:p>
-      <w:pPr>
-        <w:pStyle w:val="Heading6"/>
-        <w:rPr>
-          <w:lang w:val="en-US"/>
-        </w:rPr>
-      </w:pPr>
-      <w:r>
-        <w:rPr>
-          <w:lang w:val="en-US"/>
-        </w:rPr>
-        <w:t>Bypassing expression cache</w:t>
-      </w:r>
-    </w:p>
-    <w:p>
-      <w:pPr>
-        <w:rPr>
-          <w:lang w:val="en-US"/>
-        </w:rPr>
-      </w:pPr>
-      <w:r>
-        <w:rPr>
-          <w:lang w:val="en-US"/>
-        </w:rPr>
-        <w:t xml:space="preserve">Expression caching is useful but </w:t>
-      </w:r>
-      <w:r>
-        <w:rPr>
-          <w:lang w:val="en-US"/>
-        </w:rPr>
-        <w:t>we have to be careful with it. I</w:t>
-      </w:r>
-      <w:r>
-        <w:rPr>
-          <w:lang w:val="en-US"/>
-        </w:rPr>
-        <w:t xml:space="preserve">f we simply evaluated expressions </w:t>
-      </w:r>
-      <w:r>
-        <w:rPr>
-          <w:lang w:val="en-US"/>
-        </w:rPr>
-        <w:t xml:space="preserve">like </w:t>
-      </w:r>
-      <w:r>
-        <w:rPr>
-          <w:lang w:val="en-US"/>
-        </w:rPr>
-        <w:t>“new List&lt;Foo&gt;(identifier)[i].Property”, the “new List&lt;Foo&gt;(identifier)[i]” would be cached as a PermanentReference</w:t>
-      </w:r>
-      <w:r>
-        <w:rPr>
-          <w:lang w:val="en-US"/>
-        </w:rPr>
-        <w:t>, so there would be one permanent reference per collection item</w:t>
-      </w:r>
-      <w:r>
-        <w:rPr>
-          <w:lang w:val="en-US"/>
-        </w:rPr>
-        <w:t xml:space="preserve">. </w:t>
-      </w:r>
-      <w:r>
-        <w:rPr>
-          <w:lang w:val="en-US"/>
-        </w:rPr>
-        <w:t>Therefore, we have to evaluate the properties after the indexer using the lower-level Debugger.Value layer</w:t>
-      </w:r>
-      <w:r>
-        <w:rPr>
-          <w:lang w:val="en-US"/>
-        </w:rPr>
-        <w:t xml:space="preserve"> (</w:t>
-      </w:r>
-      <w:r>
-        <w:rPr>
-          <w:highlight w:val="yellow"/>
-          <w:lang w:val="en-US"/>
-        </w:rPr>
-        <w:t>Value.AppendProperty</w:t>
-      </w:r>
-      <w:r>
-        <w:rPr>
-          <w:lang w:val="en-US"/>
-        </w:rPr>
-        <w:t>().</w:t>
-      </w:r>
-      <w:r>
-        <w:rPr>
-          <w:highlight w:val="yellow"/>
-          <w:lang w:val="en-US"/>
-        </w:rPr>
-        <w:t>GetValue</w:t>
-      </w:r>
-      <w:r>
-        <w:rPr>
-          <w:lang w:val="en-US"/>
-        </w:rPr>
-        <w:t>())</w:t>
-      </w:r>
-      <w:r>
-        <w:rPr>
-          <w:lang w:val="en-US"/>
-        </w:rPr>
-        <w:t xml:space="preserve">, </w:t>
-      </w:r>
-      <w:r>
-        <w:rPr>
-          <w:lang w:val="en-US"/>
-        </w:rPr>
-        <w:t>t</w:t>
-      </w:r>
-      <w:r>
-        <w:rPr>
-          <w:lang w:val="en-US"/>
-        </w:rPr>
-        <w:t>o avoid expression caching.</w:t>
-      </w:r>
-    </w:p>
-    <w:p>
-      <w:pPr>
-        <w:pStyle w:val="Heading6"/>
-        <w:rPr>
-          <w:lang w:val="en-US"/>
-        </w:rPr>
-      </w:pPr>
-      <w:r>
-        <w:rPr>
-          <w:lang w:val="en-US"/>
-        </w:rPr>
-        <w:t>Summary</w:t>
-      </w:r>
-    </w:p>
-    <w:p>
-      <w:pPr>
-        <w:rPr>
-          <w:lang w:val="en-US"/>
-        </w:rPr>
-      </w:pPr>
-      <w:r>
-        <w:rPr>
-          <w:lang w:val="en-US"/>
-        </w:rPr>
-        <w:t>To sum up, what is important about the second solution is that we have a store for the items in the debuggee (the List) providing named access to any individual item of the collection. In the first solution we had to keep PermanentReference to each item to be able to access it again to expand it.</w:t>
-      </w:r>
-    </w:p>
-    <w:p>
-      <w:pPr>
-        <w:rPr>
-          <w:lang w:val="en-US"/>
-        </w:rPr>
-      </w:pPr>
-      <w:r>
-        <w:rPr>
-          <w:lang w:val="en-US"/>
-        </w:rPr>
-        <w:t>Visual Studio 2008 probably uses something similar to our second solution. This can be tested by trying to expand a debugger tooltip for an infinite IEnumerable. Instead of displaying the first few items a timeout error is displayed a</w:t>
-      </w:r>
-      <w:r>
-        <w:rPr>
-          <w:lang w:val="en-US"/>
-        </w:rPr>
-        <w:t>fter</w:t>
-      </w:r>
-      <w:r>
-        <w:rPr>
-          <w:lang w:val="en-US"/>
-        </w:rPr>
-        <w:t xml:space="preserve"> the deb</w:t>
-      </w:r>
-      <w:r>
-        <w:rPr>
-          <w:lang w:val="en-US"/>
-        </w:rPr>
-        <w:t xml:space="preserve">uggee is given a few seconds </w:t>
-      </w:r>
-      <w:r>
-        <w:rPr>
-          <w:lang w:val="en-US"/>
-        </w:rPr>
-        <w:t>to enumerate the collection.</w:t>
-      </w:r>
-    </w:p>
-    <w:p>
-      <w:pPr>
-        <w:pStyle w:val="Heading5"/>
-        <w:rPr>
-          <w:lang w:val="en-US"/>
-        </w:rPr>
-      </w:pPr>
-      <w:r>
-        <w:rPr>
-          <w:lang w:val="en-US"/>
-        </w:rPr>
-        <w:t>Third solution</w:t>
-      </w:r>
-    </w:p>
-    <w:p>
-      <w:pPr>
-        <w:rPr>
-          <w:lang w:val="en-US"/>
-        </w:rPr>
-      </w:pPr>
-      <w:r>
-        <w:rPr>
-          <w:lang w:val="en-US"/>
-        </w:rPr>
-        <w:t>In theory it would be possible to combine the two solutions – have lazy access from the first solution and a store items in the debuggee providing named access to each item. What we would have to do would be to evaluat</w:t>
-      </w:r>
-      <w:r>
-        <w:rPr>
-          <w:lang w:val="en-US"/>
-        </w:rPr>
-        <w:t>e “list</w:t>
-      </w:r>
-      <w:r>
-        <w:rPr>
-          <w:lang w:val="en-US"/>
-        </w:rPr>
-        <w:t>.Add(value)” after obtaining each value from the enumerator. This way the list would grow as the user would scroll and any item could be reobtaine</w:t>
-      </w:r>
-      <w:r>
-        <w:rPr>
-          <w:lang w:val="en-US"/>
-        </w:rPr>
-        <w:t>d and expanded by querying “list</w:t>
-      </w:r>
-      <w:r>
-        <w:rPr>
-          <w:lang w:val="en-US"/>
-        </w:rPr>
-        <w:t>[i]”.</w:t>
-      </w:r>
-      <w:r>
-        <w:rPr>
-          <w:lang w:val="en-US"/>
-        </w:rPr>
-        <w:t xml:space="preserve"> </w:t>
-      </w:r>
-    </w:p>
-    <w:p>
-      <w:pPr>
-        <w:rPr>
-          <w:lang w:val="en-US"/>
-        </w:rPr>
-      </w:pPr>
-      <w:r>
-        <w:rPr>
-          <w:lang w:val="en-US"/>
-        </w:rPr>
-        <w:lastRenderedPageBreak/>
-        <w:t>The “list” wouldn’t be a variable in the debuggee as we can’t define named variables, but it could be a Value on which we would invoke Add method and Indexer. We just wouldn’t use the Debugger.Expression layer, but the lower Debugger.Value layer directly.</w:t>
-      </w:r>
-    </w:p>
-    <w:p>
-      <w:pPr>
-        <w:pStyle w:val="Heading5"/>
-        <w:rPr>
-          <w:lang w:val="en-US"/>
-        </w:rPr>
-      </w:pPr>
-      <w:r>
-        <w:rPr>
-          <w:lang w:val="en-US"/>
-        </w:rPr>
-        <w:t xml:space="preserve">Conclusion – we </w:t>
-      </w:r>
-      <w:r>
-        <w:rPr>
-          <w:lang w:val="en-US"/>
-        </w:rPr>
-        <w:t>chose the second solution</w:t>
-      </w:r>
-    </w:p>
-    <w:p>
-      <w:pPr>
-        <w:rPr>
-          <w:lang w:val="en-US"/>
-        </w:rPr>
-      </w:pPr>
-      <w:r>
-        <w:rPr>
-          <w:lang w:val="en-US"/>
-        </w:rPr>
-        <w:t>The third</w:t>
-      </w:r>
-      <w:r>
-        <w:rPr>
-          <w:lang w:val="en-US"/>
-        </w:rPr>
-        <w:t xml:space="preserve"> solution would still suffer from the slow scrolling and unability to see the total count of items in the IEnumerable collection. We feel that not being able to visualize infinite collections is not such a big disadvantage of </w:t>
-      </w:r>
-      <w:r>
-        <w:rPr>
-          <w:lang w:val="en-US"/>
-        </w:rPr>
-        <w:t>the</w:t>
-      </w:r>
-      <w:r>
-        <w:rPr>
-          <w:lang w:val="en-US"/>
-        </w:rPr>
-        <w:t xml:space="preserve"> second solution.</w:t>
-      </w:r>
-    </w:p>
-    <w:p>
-      <w:pPr>
-        <w:rPr>
-          <w:lang w:val="en-US"/>
-        </w:rPr>
-      </w:pPr>
-      <w:r>
-        <w:rPr>
-          <w:lang w:val="en-US"/>
-        </w:rPr>
-        <w:t>That is w</w:t>
-      </w:r>
-      <w:r>
-        <w:rPr>
-          <w:lang w:val="en-US"/>
-        </w:rPr>
-        <w:t>hy we chose the second solution. We enumerate IEnumerables directly in the debuggee and visualize all collections using a single implementation</w:t>
-      </w:r>
-      <w:r>
-        <w:rPr>
-          <w:lang w:val="en-US"/>
-        </w:rPr>
-        <w:t xml:space="preserve"> working with IList.</w:t>
-      </w:r>
-    </w:p>
-    <w:p>
-      <w:pPr>
-        <w:pStyle w:val="Heading5"/>
-        <w:rPr>
-          <w:lang w:val="en-US"/>
-        </w:rPr>
-      </w:pPr>
-      <w:r>
-        <w:rPr>
-          <w:lang w:val="en-US"/>
-        </w:rPr>
-        <w:t>Note on garbage collection</w:t>
-      </w:r>
-    </w:p>
-    <w:p>
-      <w:pPr>
-        <w:rPr>
-          <w:lang w:val="en-US"/>
-        </w:rPr>
-      </w:pPr>
-      <w:r>
-        <w:rPr>
-          <w:lang w:val="en-US"/>
-        </w:rPr>
-        <w:t>Note that all the described difficulties are caused only by the fact that the Garbage collector can move instances in memory when compacting the heap. If the address of each instance stayed always fixed we would just enumerate the items, remember memory address for each of them and then accessed any item by its address. In garbage collected environment, PermanentReference brings us the same comfort with the exception that we should keep the number of PermanentReferences reasonably row (in order of hundreds)</w:t>
-      </w:r>
-      <w:r>
-        <w:rPr>
-          <w:lang w:val="en-US"/>
-        </w:rPr>
-        <w:t xml:space="preserve"> according to documentation</w:t>
-      </w:r>
-      <w:r>
-        <w:rPr>
-          <w:lang w:val="en-US"/>
-        </w:rPr>
-        <w:t>.</w:t>
+        <w:t>–ok?</w:t>
       </w:r>
     </w:p>
     <w:p>
@@ -38863,71 +38773,77 @@
         <w:rPr>
           <w:lang w:val="en-US"/>
         </w:rPr>
+        <w:t>Lazy loading columns (object properties)</w:t>
+      </w:r>
+    </w:p>
+    <w:p>
+      <w:pPr>
+        <w:rPr>
+          <w:lang w:val="en-US"/>
+        </w:rPr>
+      </w:pPr>
+      <w:r>
+        <w:rPr>
+          <w:lang w:val="en-US"/>
+        </w:rPr>
+        <w:t xml:space="preserve">In the collection visualizer, we are evaluating rows on-demand, as the user scrolls down (this was described in the section Lazy loading items when scrolling </w:t>
+      </w:r>
+      <w:r>
+        <w:rPr>
+          <w:highlight w:val="yellow"/>
+          <w:lang w:val="en-US"/>
+        </w:rPr>
+        <w:t>link</w:t>
+      </w:r>
+      <w:r>
+        <w:rPr>
+          <w:lang w:val="en-US"/>
+        </w:rPr>
+        <w:t>).</w:t>
+      </w:r>
+      <w:r>
+        <w:rPr>
+          <w:lang w:val="en-US"/>
+        </w:rPr>
+        <w:t xml:space="preserve"> But w</w:t>
+      </w:r>
+      <w:r>
+        <w:rPr>
+          <w:lang w:val="en-US"/>
+        </w:rPr>
+        <w:t xml:space="preserve">e are also loading the individual cells lazily - the user can select which columns to show and which to hide. When a column is hidden, it is not </w:t>
+      </w:r>
+      <w:r>
+        <w:rPr>
+          <w:lang w:val="en-US"/>
+        </w:rPr>
+        <w:t>being evaluated. When the user decides to show the column later, the values in the column are only evaluated for the few items which are currently in view. In other words, the visualizer is as lazy as it can be.</w:t>
+      </w:r>
+    </w:p>
+    <w:p>
+      <w:pPr>
+        <w:rPr>
+          <w:lang w:val="en-US"/>
+        </w:rPr>
+      </w:pPr>
+      <w:r>
+        <w:rPr>
+          <w:lang w:val="en-US"/>
+        </w:rPr>
+        <w:t>The implementation exploits the way the WPF ListView evaluates databinding expressions. We bind ObjectValue[propertyName] to each column, and when a column is hidden, we remove it, so the ListView stops evaluating it. When we add the column back, the ListView only asks for the val</w:t>
+      </w:r>
+      <w:r>
+        <w:rPr>
+          <w:lang w:val="en-US"/>
+        </w:rPr>
+        <w:t xml:space="preserve">ues </w:t>
+      </w:r>
+      <w:r>
+        <w:rPr>
+          <w:lang w:val="en-US"/>
+        </w:rPr>
         <w:lastRenderedPageBreak/>
-        <w:t>Lazy loading columns (object properties)</w:t>
-      </w:r>
-    </w:p>
-    <w:p>
-      <w:pPr>
-        <w:rPr>
-          <w:lang w:val="en-US"/>
-        </w:rPr>
-      </w:pPr>
-      <w:r>
-        <w:rPr>
-          <w:lang w:val="en-US"/>
-        </w:rPr>
-        <w:t xml:space="preserve">In the collection visualizer, we are evaluating rows on-demand, as the user scrolls down (this was described in the section Lazy loading items when scrolling </w:t>
-      </w:r>
-      <w:r>
-        <w:rPr>
-          <w:highlight w:val="yellow"/>
-          <w:lang w:val="en-US"/>
-        </w:rPr>
-        <w:t>link</w:t>
-      </w:r>
-      <w:r>
-        <w:rPr>
-          <w:lang w:val="en-US"/>
-        </w:rPr>
-        <w:t>).</w:t>
-      </w:r>
-      <w:r>
-        <w:rPr>
-          <w:lang w:val="en-US"/>
-        </w:rPr>
-        <w:t xml:space="preserve"> But w</w:t>
-      </w:r>
-      <w:r>
-        <w:rPr>
-          <w:lang w:val="en-US"/>
-        </w:rPr>
-        <w:t xml:space="preserve">e are also loading the individual cells lazily - the user can select which columns to show and which to hide. When a column is hidden, it is not </w:t>
-      </w:r>
-      <w:r>
-        <w:rPr>
-          <w:lang w:val="en-US"/>
-        </w:rPr>
-        <w:t>being evaluated. When the user decides to show the column later, the values in the column are only evaluated for the few items which are currently in view. In other words, the visualizer is as lazy as it can be.</w:t>
-      </w:r>
-    </w:p>
-    <w:p>
-      <w:pPr>
-        <w:rPr>
-          <w:lang w:val="en-US"/>
-        </w:rPr>
-      </w:pPr>
-      <w:r>
-        <w:rPr>
-          <w:lang w:val="en-US"/>
-        </w:rPr>
-        <w:t>The implementation exploits the way the WPF ListView evaluates databinding expressions. We bind ObjectValue[propertyName] to each column, and when a column is hidden, we remove it, so the ListView stops evaluating it. When we add the column back, the ListView only asks for the val</w:t>
-      </w:r>
-      <w:r>
-        <w:rPr>
-          <w:lang w:val="en-US"/>
-        </w:rPr>
-        <w:t xml:space="preserve">ues which are currently in view. The </w:t>
+        <w:t xml:space="preserve">which are currently in view. The </w:t>
       </w:r>
       <w:r>
         <w:rPr>
@@ -39175,7 +39091,19 @@
         <w:rPr>
           <w:lang w:val="en-US"/>
         </w:rPr>
-        <w:t>Great idea – collection visualizer is not needed – we can integrate it into tooltips. When a collection is expanded in the tooltip, clicking a small arrow adds columns.</w:t>
+        <w:t xml:space="preserve">Great idea – </w:t>
+      </w:r>
+      <w:r>
+        <w:rPr>
+          <w:lang w:val="en-US"/>
+        </w:rPr>
+        <w:t>integrate collection visualizer into tooltips</w:t>
+      </w:r>
+      <w:r>
+        <w:rPr>
+          <w:lang w:val="en-US"/>
+        </w:rPr>
+        <w:t>. When a collection is expanded in the tooltip, clicking a small arrow adds columns.</w:t>
       </w:r>
     </w:p>
     <w:p>
@@ -39208,6 +39136,19 @@
           <w:lang w:val="en-US"/>
         </w:rPr>
         <w:t>ariables for example, with markers to show which node is which variable.</w:t>
+      </w:r>
+    </w:p>
+    <w:p>
+      <w:pPr>
+        <w:rPr>
+          <w:lang w:val="en-US"/>
+        </w:rPr>
+      </w:pPr>
+      <w:r>
+        <w:rPr>
+          <w:lang w:val="en-US"/>
+        </w:rPr>
+        <w:t>Special case for Dictionaries.</w:t>
       </w:r>
     </w:p>
     <w:p>
@@ -43078,7 +43019,7 @@
   <w:style w:type="paragraph" w:default="1" w:styleId="Normal">
     <w:name w:val="Normal"/>
     <w:qFormat/>
-    <w:rsid w:val="00FF7E03"/>
+    <w:rsid w:val="00252111"/>
     <w:pPr>
       <w:jc w:val="both"/>
     </w:pPr>
@@ -44161,7 +44102,7 @@
 </file>
 
 <file path=customXml/itemProps1.xml><?xml version="1.0" encoding="utf-8"?>
-<ds:datastoreItem xmlns:ds="http://schemas.openxmlformats.org/officeDocument/2006/customXml" ds:itemID="{204523B9-50F6-41D1-B246-218C0BFB214A}">
+<ds:datastoreItem xmlns:ds="http://schemas.openxmlformats.org/officeDocument/2006/customXml" ds:itemID="{2B22E275-3B9B-495C-8A3E-1F9A43EFAD30}">
   <ds:schemaRefs>
     <ds:schemaRef ds:uri="http://schemas.openxmlformats.org/officeDocument/2006/bibliography"/>
   </ds:schemaRefs>

</xml_diff>

<commit_message>
Rotated object graph design diagram
</commit_message>
<xml_diff>
--- a/DebuggerVisualizers.docx
+++ b/DebuggerVisualizers.docx
@@ -22105,8 +22105,6 @@
           <w:lang w:val="en-US"/>
         </w:rPr>
       </w:pPr>
-      <w:bookmarkStart w:id="0" w:name="_GoBack"/>
-      <w:bookmarkEnd w:id="0"/>
       <w:r>
         <w:rPr>
           <w:lang w:val="en-US"/>
@@ -33959,7 +33957,7 @@
           <w:highlight w:val="yellow"/>
           <w:lang w:val="en-US"/>
         </w:rPr>
-        <w:t>Screenshot</w:t>
+        <w:t>BFS pic</w:t>
       </w:r>
     </w:p>
     <w:p>
@@ -36998,7 +36996,20 @@
         <w:rPr>
           <w:lang w:val="en-US"/>
         </w:rPr>
-        <w:t xml:space="preserve">In the Analysis section, </w:t>
+        <w:t xml:space="preserve">In the </w:t>
+      </w:r>
+      <w:r>
+        <w:rPr>
+          <w:highlight w:val="yellow"/>
+          <w:lang w:val="en-US"/>
+        </w:rPr>
+        <w:t>Analysis section</w:t>
+      </w:r>
+      <w:r>
+        <w:rPr>
+          <w:lang w:val="en-US"/>
+        </w:rPr>
+        <w:t xml:space="preserve">, </w:t>
       </w:r>
       <w:r>
         <w:rPr>
@@ -37046,25 +37057,44 @@
         <w:rPr>
           <w:lang w:val="en-US"/>
         </w:rPr>
-        <w:t xml:space="preserve">not work incrementally but behaves well in terms of incremental stability, was proposed. The following image shows </w:t>
-      </w:r>
-      <w:r>
-        <w:rPr>
-          <w:lang w:val="en-US"/>
-        </w:rPr>
-        <w:t xml:space="preserve">our design </w:t>
-      </w:r>
-      <w:r>
-        <w:rPr>
-          <w:lang w:val="en-US"/>
-        </w:rPr>
-        <w:t>depicting</w:t>
-      </w:r>
-      <w:r>
-        <w:rPr>
-          <w:lang w:val="en-US"/>
-        </w:rPr>
-        <w:t xml:space="preserve"> these decisions</w:t>
+        <w:t xml:space="preserve">not work incrementally but behaves well in terms of incremental stability, was proposed. The following </w:t>
+      </w:r>
+      <w:r>
+        <w:rPr>
+          <w:lang w:val="en-US"/>
+        </w:rPr>
+        <w:t>diagram</w:t>
+      </w:r>
+      <w:r>
+        <w:rPr>
+          <w:lang w:val="en-US"/>
+        </w:rPr>
+        <w:t xml:space="preserve"> shows </w:t>
+      </w:r>
+      <w:r>
+        <w:rPr>
+          <w:lang w:val="en-US"/>
+        </w:rPr>
+        <w:t>a</w:t>
+      </w:r>
+      <w:r>
+        <w:rPr>
+          <w:lang w:val="en-US"/>
+        </w:rPr>
+        <w:t xml:space="preserve"> design</w:t>
+      </w:r>
+      <w:r>
+        <w:rPr>
+          <w:lang w:val="en-US"/>
+        </w:rPr>
+        <w:t xml:space="preserve"> following the decisions from </w:t>
+      </w:r>
+      <w:r>
+        <w:rPr>
+          <w:highlight w:val="yellow"/>
+          <w:lang w:val="en-US"/>
+        </w:rPr>
+        <w:t>section 4.6</w:t>
       </w:r>
       <w:r>
         <w:rPr>
@@ -37204,7 +37234,19 @@
         <w:rPr>
           <w:lang w:val="en-US"/>
         </w:rPr>
-        <w:t xml:space="preserve"> The following image </w:t>
+        <w:t xml:space="preserve"> The following </w:t>
+      </w:r>
+      <w:r>
+        <w:rPr>
+          <w:lang w:val="en-US"/>
+        </w:rPr>
+        <w:t>diagram</w:t>
+      </w:r>
+      <w:r>
+        <w:rPr>
+          <w:lang w:val="en-US"/>
+        </w:rPr>
+        <w:t xml:space="preserve"> </w:t>
       </w:r>
       <w:r>
         <w:rPr>
@@ -37245,6 +37287,7 @@
     </w:p>
     <w:p>
       <w:pPr>
+        <w:jc w:val="left"/>
         <w:rPr>
           <w:highlight w:val="yellow"/>
           <w:lang w:val="en-US"/>
@@ -37257,18 +37300,18 @@
         </w:rPr>
         <w:lastRenderedPageBreak/>
         <w:drawing>
-          <wp:anchor distT="0" distB="0" distL="114300" distR="114300" simplePos="0" relativeHeight="251658240" behindDoc="0" locked="0" layoutInCell="1" allowOverlap="1" wp14:anchorId="2C2F25A3" wp14:editId="27C3BBA7">
-            <wp:simplePos x="890270" y="3103880"/>
-            <wp:positionH relativeFrom="margin">
+          <wp:anchor distT="0" distB="360045" distL="114300" distR="114300" simplePos="0" relativeHeight="251658240" behindDoc="0" locked="0" layoutInCell="1" allowOverlap="1" wp14:anchorId="14BBC994" wp14:editId="0330EE1D">
+            <wp:simplePos x="895350" y="895350"/>
+            <wp:positionH relativeFrom="column">
               <wp:align>center</wp:align>
             </wp:positionH>
-            <wp:positionV relativeFrom="margin">
-              <wp:align>center</wp:align>
+            <wp:positionV relativeFrom="paragraph">
+              <wp:posOffset>-3810</wp:posOffset>
             </wp:positionV>
-            <wp:extent cx="7697470" cy="4104005"/>
-            <wp:effectExtent l="0" t="1790700" r="0" b="1782445"/>
-            <wp:wrapSquare wrapText="bothSides"/>
-            <wp:docPr id="12" name="Picture 12"/>
+            <wp:extent cx="6631200" cy="3420000"/>
+            <wp:effectExtent l="0" t="0" r="0" b="0"/>
+            <wp:wrapTopAndBottom/>
+            <wp:docPr id="23" name="Picture 23" descr="D:\text\DebuggerVisualizers\screens\objectGraphDesign.png"/>
             <wp:cNvGraphicFramePr>
               <a:graphicFrameLocks xmlns:a="http://schemas.openxmlformats.org/drawingml/2006/main" noChangeAspect="1"/>
             </wp:cNvGraphicFramePr>
@@ -37276,8 +37319,10 @@
               <a:graphicData uri="http://schemas.openxmlformats.org/drawingml/2006/picture">
                 <pic:pic xmlns:pic="http://schemas.openxmlformats.org/drawingml/2006/picture">
                   <pic:nvPicPr>
-                    <pic:cNvPr id="0" name="objectGraphDesign.png"/>
-                    <pic:cNvPicPr/>
+                    <pic:cNvPr id="0" name="Picture 6" descr="D:\text\DebuggerVisualizers\screens\objectGraphDesign.png"/>
+                    <pic:cNvPicPr>
+                      <a:picLocks noChangeAspect="1" noChangeArrowheads="1"/>
+                    </pic:cNvPicPr>
                   </pic:nvPicPr>
                   <pic:blipFill>
                     <a:blip r:embed="rId29" cstate="print">
@@ -37287,18 +37332,23 @@
                         </a:ext>
                       </a:extLst>
                     </a:blip>
+                    <a:srcRect/>
                     <a:stretch>
                       <a:fillRect/>
                     </a:stretch>
                   </pic:blipFill>
-                  <pic:spPr>
-                    <a:xfrm rot="5400000">
+                  <pic:spPr bwMode="auto">
+                    <a:xfrm>
                       <a:off x="0" y="0"/>
-                      <a:ext cx="7712075" cy="4111642"/>
+                      <a:ext cx="6631200" cy="3420000"/>
                     </a:xfrm>
                     <a:prstGeom prst="rect">
                       <a:avLst/>
                     </a:prstGeom>
+                    <a:noFill/>
+                    <a:ln>
+                      <a:noFill/>
+                    </a:ln>
                   </pic:spPr>
                 </pic:pic>
               </a:graphicData>
@@ -37314,64 +37364,8 @@
       </w:r>
       <w:r>
         <w:rPr>
-          <w:noProof/>
-        </w:rPr>
-        <w:pict>
-          <v:shapetype id="_x0000_t202" coordsize="21600,21600" o:spt="202" path="m,l,21600r21600,l21600,xe">
-            <v:stroke joinstyle="miter"/>
-            <v:path gradientshapeok="t" o:connecttype="rect"/>
-          </v:shapetype>
-          <v:shape id="_x0000_s1026" type="#_x0000_t202" style="position:absolute;left:0;text-align:left;margin-left:-70.8pt;margin-top:665.05pt;width:607.25pt;height:18.45pt;z-index:251660288;mso-position-horizontal-relative:text;mso-position-vertical-relative:text" stroked="f">
-            <v:textbox style="mso-next-textbox:#_x0000_s1026" inset="0,0,0,0">
-              <w:txbxContent>
-                <w:p>
-                  <w:pPr>
-                    <w:pStyle w:val="Caption"/>
-                    <w:jc w:val="center"/>
-                    <w:rPr>
-                      <w:noProof/>
-                    </w:rPr>
-                  </w:pPr>
-                  <w:r>
-                    <w:t xml:space="preserve">Image </w:t>
-                  </w:r>
-                  <w:fldSimple w:instr=" SEQ Image \* ARABIC ">
-                    <w:r>
-                      <w:rPr>
-                        <w:noProof/>
-                      </w:rPr>
-                      <w:t>2</w:t>
-                    </w:r>
-                  </w:fldSimple>
-                  <w:r>
-                    <w:t xml:space="preserve"> - Design of the Object graph visualizer.</w:t>
-                  </w:r>
-                </w:p>
-              </w:txbxContent>
-            </v:textbox>
-            <w10:wrap type="square"/>
-          </v:shape>
-        </w:pict>
-      </w:r>
-      <w:r>
-        <w:rPr>
-          <w:highlight w:val="yellow"/>
-          <w:lang w:val="en-US"/>
-        </w:rPr>
-        <w:br w:type="page"/>
-      </w:r>
-    </w:p>
-    <w:p>
-      <w:pPr>
-        <w:rPr>
-          <w:lang w:val="en-US"/>
-        </w:rPr>
-      </w:pPr>
-      <w:r>
-        <w:rPr>
-          <w:lang w:val="en-US"/>
-        </w:rPr>
-        <w:lastRenderedPageBreak/>
+          <w:lang w:val="en-US"/>
+        </w:rPr>
         <w:t>Th</w:t>
       </w:r>
       <w:r>
@@ -37380,6 +37374,8 @@
         </w:rPr>
         <w:t>e main window of the Object graph visualizer, from where all the processes outlined in the diagram are coordinated, is implemented in ObjectGraphControl.</w:t>
       </w:r>
+      <w:bookmarkStart w:id="0" w:name="_GoBack"/>
+      <w:bookmarkEnd w:id="0"/>
     </w:p>
     <w:p>
       <w:pPr>
@@ -37748,6 +37744,7 @@
         <w:rPr>
           <w:lang w:val="en-US"/>
         </w:rPr>
+        <w:lastRenderedPageBreak/>
         <w:t xml:space="preserve">This </w:t>
       </w:r>
       <w:r>
@@ -38227,367 +38224,367 @@
         <w:rPr>
           <w:lang w:val="en-US"/>
         </w:rPr>
+        <w:t xml:space="preserve">When a field or property is being expanded, its target is evaluated and either a new node is added to the graph, or only an edge to an existing node is added </w:t>
+      </w:r>
+      <w:r>
+        <w:rPr>
+          <w:lang w:val="en-US"/>
+        </w:rPr>
+        <w:t>in case</w:t>
+      </w:r>
+      <w:r>
+        <w:rPr>
+          <w:lang w:val="en-US"/>
+        </w:rPr>
+        <w:t xml:space="preserve"> the target was already present in the graph.</w:t>
+      </w:r>
+      <w:r>
+        <w:rPr>
+          <w:lang w:val="en-US"/>
+        </w:rPr>
+        <w:t xml:space="preserve"> Then the layout for the whole graph is recalculated. When a field or property is collapsed, its target is removed from the graph including all its inbound and outbound edges. Expanding and collapsing is implemented in ObjectGraphControl – PositionedNodeControls raise events and ObjectGraphControl reacts to them by implementing the logic just described.</w:t>
+      </w:r>
+    </w:p>
+    <w:p>
+      <w:pPr>
+        <w:pStyle w:val="Heading5"/>
+        <w:rPr>
+          <w:lang w:val="en-US"/>
+        </w:rPr>
+      </w:pPr>
+      <w:r>
+        <w:rPr>
+          <w:lang w:val="en-US"/>
+        </w:rPr>
+        <w:t>Remembering expanded nodes between debugger steps</w:t>
+      </w:r>
+    </w:p>
+    <w:p>
+      <w:pPr>
+        <w:rPr>
+          <w:lang w:val="en-US"/>
+        </w:rPr>
+      </w:pPr>
+      <w:r>
+        <w:rPr>
+          <w:lang w:val="en-US"/>
+        </w:rPr>
+        <w:t xml:space="preserve">A </w:t>
+      </w:r>
+      <w:r>
+        <w:rPr>
+          <w:lang w:val="en-US"/>
+        </w:rPr>
+        <w:t>large</w:t>
+      </w:r>
+      <w:r>
+        <w:rPr>
+          <w:lang w:val="en-US"/>
+        </w:rPr>
+        <w:t xml:space="preserve"> part of the design of the Object graph visualizer </w:t>
+      </w:r>
+      <w:r>
+        <w:rPr>
+          <w:lang w:val="en-US"/>
+        </w:rPr>
+        <w:t>focuses on</w:t>
+      </w:r>
+      <w:r>
+        <w:rPr>
+          <w:lang w:val="en-US"/>
+        </w:rPr>
+        <w:t xml:space="preserve"> debugger steps. The expanding of nodes must </w:t>
+      </w:r>
+      <w:r>
+        <w:rPr>
+          <w:lang w:val="en-US"/>
+        </w:rPr>
+        <w:t xml:space="preserve">also </w:t>
+      </w:r>
+      <w:r>
+        <w:rPr>
+          <w:lang w:val="en-US"/>
+        </w:rPr>
+        <w:t>fit into the picture</w:t>
+      </w:r>
+      <w:r>
+        <w:rPr>
+          <w:lang w:val="en-US"/>
+        </w:rPr>
+        <w:t xml:space="preserve"> – namely</w:t>
+      </w:r>
+      <w:r>
+        <w:rPr>
+          <w:lang w:val="en-US"/>
+        </w:rPr>
+        <w:t>, when</w:t>
+      </w:r>
+      <w:r>
+        <w:rPr>
+          <w:lang w:val="en-US"/>
+        </w:rPr>
+        <w:t xml:space="preserve"> some nodes are expanded</w:t>
+      </w:r>
+      <w:r>
+        <w:rPr>
+          <w:lang w:val="en-US"/>
+        </w:rPr>
+        <w:t>, the</w:t>
+      </w:r>
+      <w:r>
+        <w:rPr>
+          <w:lang w:val="en-US"/>
+        </w:rPr>
+        <w:t>se</w:t>
+      </w:r>
+      <w:r>
+        <w:rPr>
+          <w:lang w:val="en-US"/>
+        </w:rPr>
+        <w:t xml:space="preserve"> nodes must </w:t>
+      </w:r>
+      <w:r>
+        <w:rPr>
+          <w:lang w:val="en-US"/>
+        </w:rPr>
+        <w:t xml:space="preserve">also </w:t>
+      </w:r>
+      <w:r>
+        <w:rPr>
+          <w:lang w:val="en-US"/>
+        </w:rPr>
+        <w:t xml:space="preserve">stay expanded after </w:t>
+      </w:r>
+      <w:r>
+        <w:rPr>
+          <w:lang w:val="en-US"/>
+        </w:rPr>
+        <w:t>a debugger</w:t>
+      </w:r>
+      <w:r>
+        <w:rPr>
+          <w:lang w:val="en-US"/>
+        </w:rPr>
+        <w:t xml:space="preserve"> step.</w:t>
+      </w:r>
+      <w:r>
+        <w:rPr>
+          <w:lang w:val="en-US"/>
+        </w:rPr>
+        <w:t xml:space="preserve"> Considering the fact that after the debugger step the ObjectGraph is being rebuilt from scratch, the information about expanded nodes mu</w:t>
+      </w:r>
+      <w:r>
+        <w:rPr>
+          <w:lang w:val="en-US"/>
+        </w:rPr>
+        <w:t>st be kept somewhere separately</w:t>
+      </w:r>
+      <w:r>
+        <w:rPr>
+          <w:lang w:val="en-US"/>
+        </w:rPr>
+        <w:t>. T</w:t>
+      </w:r>
+      <w:r>
+        <w:rPr>
+          <w:lang w:val="en-US"/>
+        </w:rPr>
+        <w:t>he structure holding this information is called simply Expanded in the code.</w:t>
+      </w:r>
+      <w:r>
+        <w:rPr>
+          <w:lang w:val="en-US"/>
+        </w:rPr>
+        <w:t xml:space="preserve"> The Expanded structure holds the information about expanded nodes by holding a set of string expressions </w:t>
+      </w:r>
+      <w:r>
+        <w:rPr>
+          <w:lang w:val="en-US"/>
+        </w:rPr>
+        <w:t>describing expanded paths in the graph</w:t>
+      </w:r>
+      <w:r>
+        <w:rPr>
+          <w:lang w:val="en-US"/>
+        </w:rPr>
+        <w:t>, such as “a[0].left”, “a[0].left.right” etc.</w:t>
+      </w:r>
+      <w:r>
+        <w:rPr>
+          <w:lang w:val="en-US"/>
+        </w:rPr>
+        <w:t xml:space="preserve"> </w:t>
+      </w:r>
+      <w:r>
+        <w:rPr>
+          <w:lang w:val="en-US"/>
+        </w:rPr>
+        <w:t xml:space="preserve">After </w:t>
+      </w:r>
+      <w:r>
+        <w:rPr>
+          <w:lang w:val="en-US"/>
+        </w:rPr>
+        <w:t xml:space="preserve">a debugger </w:t>
+      </w:r>
+      <w:r>
+        <w:rPr>
+          <w:lang w:val="en-US"/>
+        </w:rPr>
+        <w:t>step, the same pat</w:t>
+      </w:r>
+      <w:r>
+        <w:rPr>
+          <w:lang w:val="en-US"/>
+        </w:rPr>
+        <w:t xml:space="preserve">hs </w:t>
+      </w:r>
+      <w:r>
+        <w:rPr>
+          <w:lang w:val="en-US"/>
+        </w:rPr>
+        <w:t xml:space="preserve">are expanded </w:t>
+      </w:r>
+      <w:r>
+        <w:rPr>
+          <w:lang w:val="en-US"/>
+        </w:rPr>
+        <w:t xml:space="preserve">again, which is equivalent to </w:t>
+      </w:r>
+      <w:r>
+        <w:rPr>
+          <w:lang w:val="en-US"/>
+        </w:rPr>
+        <w:t xml:space="preserve">the user manually </w:t>
+      </w:r>
+      <w:r>
+        <w:rPr>
+          <w:lang w:val="en-US"/>
+        </w:rPr>
+        <w:t>clicking the same “plus” buttons on the same nodes. Of course, these nodes might not represent the same debuggee instances anymore</w:t>
+      </w:r>
+      <w:r>
+        <w:rPr>
+          <w:lang w:val="en-US"/>
+        </w:rPr>
+        <w:t xml:space="preserve"> but </w:t>
+      </w:r>
+      <w:r>
+        <w:rPr>
+          <w:lang w:val="en-US"/>
+        </w:rPr>
+        <w:t xml:space="preserve">this </w:t>
+      </w:r>
+      <w:r>
+        <w:rPr>
+          <w:lang w:val="en-US"/>
+        </w:rPr>
+        <w:t xml:space="preserve">approach is quite intuitive </w:t>
+      </w:r>
+      <w:r>
+        <w:rPr>
+          <w:lang w:val="en-US"/>
+        </w:rPr>
+        <w:t>and behaves as expected</w:t>
+      </w:r>
+      <w:r>
+        <w:rPr>
+          <w:lang w:val="en-US"/>
+        </w:rPr>
+        <w:t>.</w:t>
+      </w:r>
+    </w:p>
+    <w:p>
+      <w:pPr>
+        <w:rPr>
+          <w:lang w:val="en-US"/>
+        </w:rPr>
+      </w:pPr>
+      <w:r>
+        <w:rPr>
+          <w:lang w:val="en-US"/>
+        </w:rPr>
+        <w:t>An implementation detail is that re-expanding of the right paths after a debugger step is not implemented by repeatedly invoking an Expand function but i</w:t>
+      </w:r>
+      <w:r>
+        <w:rPr>
+          <w:lang w:val="en-US"/>
+        </w:rPr>
+        <w:t>nstead</w:t>
+      </w:r>
+      <w:r>
+        <w:rPr>
+          <w:lang w:val="en-US"/>
+        </w:rPr>
+        <w:t xml:space="preserve"> </w:t>
+      </w:r>
+      <w:r>
+        <w:rPr>
+          <w:lang w:val="en-US"/>
+        </w:rPr>
+        <w:t xml:space="preserve">the expanding is incorporated right into the graph building algorithm. </w:t>
+      </w:r>
+      <w:r>
+        <w:rPr>
+          <w:lang w:val="en-US"/>
+        </w:rPr>
+        <w:t xml:space="preserve">The ObjectGraphBuilder gets the </w:t>
+      </w:r>
+      <w:r>
+        <w:rPr>
+          <w:lang w:val="en-US"/>
+        </w:rPr>
+        <w:t>Expanded</w:t>
+      </w:r>
+      <w:r>
+        <w:rPr>
+          <w:lang w:val="en-US"/>
+        </w:rPr>
+        <w:t xml:space="preserve"> </w:t>
+      </w:r>
+      <w:r>
+        <w:rPr>
+          <w:lang w:val="en-US"/>
+        </w:rPr>
+        <w:t>data structure</w:t>
+      </w:r>
+      <w:r>
+        <w:rPr>
+          <w:lang w:val="en-US"/>
+        </w:rPr>
+        <w:t xml:space="preserve"> and when recursively exploring the graph, it only follows the paths which are present in the </w:t>
+      </w:r>
+      <w:r>
+        <w:rPr>
+          <w:lang w:val="en-US"/>
+        </w:rPr>
+        <w:t>Expanded</w:t>
+      </w:r>
+      <w:r>
+        <w:rPr>
+          <w:lang w:val="en-US"/>
+        </w:rPr>
+        <w:t xml:space="preserve"> set</w:t>
+      </w:r>
+      <w:r>
+        <w:rPr>
+          <w:lang w:val="en-US"/>
+        </w:rPr>
+        <w:t>.</w:t>
+      </w:r>
+    </w:p>
+    <w:p>
+      <w:pPr>
+        <w:pStyle w:val="Heading3"/>
+        <w:rPr>
+          <w:lang w:val="en-US"/>
+        </w:rPr>
+      </w:pPr>
+      <w:r>
+        <w:rPr>
+          <w:lang w:val="en-US"/>
+        </w:rPr>
         <w:lastRenderedPageBreak/>
-        <w:t xml:space="preserve">When a field or property is being expanded, its target is evaluated and either a new node is added to the graph, or only an edge to an existing node is added </w:t>
-      </w:r>
-      <w:r>
-        <w:rPr>
-          <w:lang w:val="en-US"/>
-        </w:rPr>
-        <w:t>in case</w:t>
-      </w:r>
-      <w:r>
-        <w:rPr>
-          <w:lang w:val="en-US"/>
-        </w:rPr>
-        <w:t xml:space="preserve"> the target was already present in the graph.</w:t>
-      </w:r>
-      <w:r>
-        <w:rPr>
-          <w:lang w:val="en-US"/>
-        </w:rPr>
-        <w:t xml:space="preserve"> Then the layout for the whole graph is recalculated. When a field or property is collapsed, its target is removed from the graph including all its inbound and outbound edges. Expanding and collapsing is implemented in ObjectGraphControl – PositionedNodeControls raise events and ObjectGraphControl reacts to them by implementing the logic just described.</w:t>
-      </w:r>
-    </w:p>
-    <w:p>
-      <w:pPr>
-        <w:pStyle w:val="Heading5"/>
-        <w:rPr>
-          <w:lang w:val="en-US"/>
-        </w:rPr>
-      </w:pPr>
-      <w:r>
-        <w:rPr>
-          <w:lang w:val="en-US"/>
-        </w:rPr>
-        <w:t>Remembering expanded nodes between debugger steps</w:t>
-      </w:r>
-    </w:p>
-    <w:p>
-      <w:pPr>
-        <w:rPr>
-          <w:lang w:val="en-US"/>
-        </w:rPr>
-      </w:pPr>
-      <w:r>
-        <w:rPr>
-          <w:lang w:val="en-US"/>
-        </w:rPr>
-        <w:t xml:space="preserve">A </w:t>
-      </w:r>
-      <w:r>
-        <w:rPr>
-          <w:lang w:val="en-US"/>
-        </w:rPr>
-        <w:t>large</w:t>
-      </w:r>
-      <w:r>
-        <w:rPr>
-          <w:lang w:val="en-US"/>
-        </w:rPr>
-        <w:t xml:space="preserve"> part of the design of the Object graph visualizer </w:t>
-      </w:r>
-      <w:r>
-        <w:rPr>
-          <w:lang w:val="en-US"/>
-        </w:rPr>
-        <w:t>focuses on</w:t>
-      </w:r>
-      <w:r>
-        <w:rPr>
-          <w:lang w:val="en-US"/>
-        </w:rPr>
-        <w:t xml:space="preserve"> debugger steps. The expanding of nodes must </w:t>
-      </w:r>
-      <w:r>
-        <w:rPr>
-          <w:lang w:val="en-US"/>
-        </w:rPr>
-        <w:t xml:space="preserve">also </w:t>
-      </w:r>
-      <w:r>
-        <w:rPr>
-          <w:lang w:val="en-US"/>
-        </w:rPr>
-        <w:t>fit into the picture</w:t>
-      </w:r>
-      <w:r>
-        <w:rPr>
-          <w:lang w:val="en-US"/>
-        </w:rPr>
-        <w:t xml:space="preserve"> – namely</w:t>
-      </w:r>
-      <w:r>
-        <w:rPr>
-          <w:lang w:val="en-US"/>
-        </w:rPr>
-        <w:t>, when</w:t>
-      </w:r>
-      <w:r>
-        <w:rPr>
-          <w:lang w:val="en-US"/>
-        </w:rPr>
-        <w:t xml:space="preserve"> some nodes are expanded</w:t>
-      </w:r>
-      <w:r>
-        <w:rPr>
-          <w:lang w:val="en-US"/>
-        </w:rPr>
-        <w:t>, the</w:t>
-      </w:r>
-      <w:r>
-        <w:rPr>
-          <w:lang w:val="en-US"/>
-        </w:rPr>
-        <w:t>se</w:t>
-      </w:r>
-      <w:r>
-        <w:rPr>
-          <w:lang w:val="en-US"/>
-        </w:rPr>
-        <w:t xml:space="preserve"> nodes must </w:t>
-      </w:r>
-      <w:r>
-        <w:rPr>
-          <w:lang w:val="en-US"/>
-        </w:rPr>
-        <w:t xml:space="preserve">also </w:t>
-      </w:r>
-      <w:r>
-        <w:rPr>
-          <w:lang w:val="en-US"/>
-        </w:rPr>
-        <w:t xml:space="preserve">stay expanded after </w:t>
-      </w:r>
-      <w:r>
-        <w:rPr>
-          <w:lang w:val="en-US"/>
-        </w:rPr>
-        <w:t>a debugger</w:t>
-      </w:r>
-      <w:r>
-        <w:rPr>
-          <w:lang w:val="en-US"/>
-        </w:rPr>
-        <w:t xml:space="preserve"> step.</w:t>
-      </w:r>
-      <w:r>
-        <w:rPr>
-          <w:lang w:val="en-US"/>
-        </w:rPr>
-        <w:t xml:space="preserve"> Considering the fact that after the debugger step the ObjectGraph is being rebuilt from scratch, the information about expanded nodes mu</w:t>
-      </w:r>
-      <w:r>
-        <w:rPr>
-          <w:lang w:val="en-US"/>
-        </w:rPr>
-        <w:t>st be kept somewhere separately</w:t>
-      </w:r>
-      <w:r>
-        <w:rPr>
-          <w:lang w:val="en-US"/>
-        </w:rPr>
-        <w:t>. T</w:t>
-      </w:r>
-      <w:r>
-        <w:rPr>
-          <w:lang w:val="en-US"/>
-        </w:rPr>
-        <w:t>he structure holding this information is called simply Expanded in the code.</w:t>
-      </w:r>
-      <w:r>
-        <w:rPr>
-          <w:lang w:val="en-US"/>
-        </w:rPr>
-        <w:t xml:space="preserve"> The Expanded structure holds the information about expanded nodes by holding a set of string expressions </w:t>
-      </w:r>
-      <w:r>
-        <w:rPr>
-          <w:lang w:val="en-US"/>
-        </w:rPr>
-        <w:t>describing expanded paths in the graph</w:t>
-      </w:r>
-      <w:r>
-        <w:rPr>
-          <w:lang w:val="en-US"/>
-        </w:rPr>
-        <w:t>, such as “a[0].left”, “a[0].left.right” etc.</w:t>
-      </w:r>
-      <w:r>
-        <w:rPr>
-          <w:lang w:val="en-US"/>
-        </w:rPr>
-        <w:t xml:space="preserve"> </w:t>
-      </w:r>
-      <w:r>
-        <w:rPr>
-          <w:lang w:val="en-US"/>
-        </w:rPr>
-        <w:t xml:space="preserve">After </w:t>
-      </w:r>
-      <w:r>
-        <w:rPr>
-          <w:lang w:val="en-US"/>
-        </w:rPr>
-        <w:t xml:space="preserve">a debugger </w:t>
-      </w:r>
-      <w:r>
-        <w:rPr>
-          <w:lang w:val="en-US"/>
-        </w:rPr>
-        <w:t>step, the same pat</w:t>
-      </w:r>
-      <w:r>
-        <w:rPr>
-          <w:lang w:val="en-US"/>
-        </w:rPr>
-        <w:t xml:space="preserve">hs </w:t>
-      </w:r>
-      <w:r>
-        <w:rPr>
-          <w:lang w:val="en-US"/>
-        </w:rPr>
-        <w:t xml:space="preserve">are expanded </w:t>
-      </w:r>
-      <w:r>
-        <w:rPr>
-          <w:lang w:val="en-US"/>
-        </w:rPr>
-        <w:t xml:space="preserve">again, which is equivalent to </w:t>
-      </w:r>
-      <w:r>
-        <w:rPr>
-          <w:lang w:val="en-US"/>
-        </w:rPr>
-        <w:t xml:space="preserve">the user manually </w:t>
-      </w:r>
-      <w:r>
-        <w:rPr>
-          <w:lang w:val="en-US"/>
-        </w:rPr>
-        <w:t>clicking the same “plus” buttons on the same nodes. Of course, these nodes might not represent the same debuggee instances anymore</w:t>
-      </w:r>
-      <w:r>
-        <w:rPr>
-          <w:lang w:val="en-US"/>
-        </w:rPr>
-        <w:t xml:space="preserve"> but </w:t>
-      </w:r>
-      <w:r>
-        <w:rPr>
-          <w:lang w:val="en-US"/>
-        </w:rPr>
-        <w:t xml:space="preserve">this </w:t>
-      </w:r>
-      <w:r>
-        <w:rPr>
-          <w:lang w:val="en-US"/>
-        </w:rPr>
-        <w:t xml:space="preserve">approach is quite intuitive </w:t>
-      </w:r>
-      <w:r>
-        <w:rPr>
-          <w:lang w:val="en-US"/>
-        </w:rPr>
-        <w:t>and behaves as expected</w:t>
-      </w:r>
-      <w:r>
-        <w:rPr>
-          <w:lang w:val="en-US"/>
-        </w:rPr>
-        <w:t>.</w:t>
-      </w:r>
-    </w:p>
-    <w:p>
-      <w:pPr>
-        <w:rPr>
-          <w:lang w:val="en-US"/>
-        </w:rPr>
-      </w:pPr>
-      <w:r>
-        <w:rPr>
-          <w:lang w:val="en-US"/>
-        </w:rPr>
-        <w:t>An implementation detail is that re-expanding of the right paths after a debugger step is not implemented by repeatedly invoking an Expand function but i</w:t>
-      </w:r>
-      <w:r>
-        <w:rPr>
-          <w:lang w:val="en-US"/>
-        </w:rPr>
-        <w:t>nstead</w:t>
-      </w:r>
-      <w:r>
-        <w:rPr>
-          <w:lang w:val="en-US"/>
-        </w:rPr>
-        <w:t xml:space="preserve"> </w:t>
-      </w:r>
-      <w:r>
-        <w:rPr>
-          <w:lang w:val="en-US"/>
-        </w:rPr>
-        <w:t xml:space="preserve">the expanding is incorporated right into the graph building algorithm. </w:t>
-      </w:r>
-      <w:r>
-        <w:rPr>
-          <w:lang w:val="en-US"/>
-        </w:rPr>
-        <w:t xml:space="preserve">The ObjectGraphBuilder gets the </w:t>
-      </w:r>
-      <w:r>
-        <w:rPr>
-          <w:lang w:val="en-US"/>
-        </w:rPr>
-        <w:t>Expanded</w:t>
-      </w:r>
-      <w:r>
-        <w:rPr>
-          <w:lang w:val="en-US"/>
-        </w:rPr>
-        <w:t xml:space="preserve"> </w:t>
-      </w:r>
-      <w:r>
-        <w:rPr>
-          <w:lang w:val="en-US"/>
-        </w:rPr>
-        <w:t>data structure</w:t>
-      </w:r>
-      <w:r>
-        <w:rPr>
-          <w:lang w:val="en-US"/>
-        </w:rPr>
-        <w:t xml:space="preserve"> and when recursively exploring the graph, it only follows the paths which are present in the </w:t>
-      </w:r>
-      <w:r>
-        <w:rPr>
-          <w:lang w:val="en-US"/>
-        </w:rPr>
-        <w:t>Expanded</w:t>
-      </w:r>
-      <w:r>
-        <w:rPr>
-          <w:lang w:val="en-US"/>
-        </w:rPr>
-        <w:t xml:space="preserve"> set</w:t>
-      </w:r>
-      <w:r>
-        <w:rPr>
-          <w:lang w:val="en-US"/>
-        </w:rPr>
-        <w:t>.</w:t>
-      </w:r>
-    </w:p>
-    <w:p>
-      <w:pPr>
-        <w:pStyle w:val="Heading3"/>
-        <w:rPr>
-          <w:lang w:val="en-US"/>
-        </w:rPr>
-      </w:pPr>
-      <w:r>
-        <w:rPr>
-          <w:lang w:val="en-US"/>
-        </w:rPr>
         <w:t>Graph layout</w:t>
       </w:r>
     </w:p>
@@ -38917,717 +38914,711 @@
         <w:rPr>
           <w:lang w:val="en-US"/>
         </w:rPr>
-        <w:t xml:space="preserve">contains position information for </w:t>
+        <w:t>contains position information for nodes and positioned paths for edges. To be able to work with sizes, the PositionedGraph is WPF-dependent and contains also the WPF user interface elements for graph nodes</w:t>
+      </w:r>
+      <w:r>
+        <w:rPr>
+          <w:lang w:val="en-US"/>
+        </w:rPr>
+        <w:t xml:space="preserve"> (PositionedGraphNodeControl)</w:t>
+      </w:r>
+      <w:r>
+        <w:rPr>
+          <w:lang w:val="en-US"/>
+        </w:rPr>
+        <w:t xml:space="preserve"> and edges</w:t>
+      </w:r>
+      <w:r>
+        <w:rPr>
+          <w:lang w:val="en-US"/>
+        </w:rPr>
+        <w:t xml:space="preserve"> (</w:t>
+      </w:r>
+      <w:r>
+        <w:t>System</w:t>
+      </w:r>
+      <w:r>
+        <w:rPr>
+          <w:color w:val="006400"/>
+        </w:rPr>
+        <w:t>.</w:t>
+      </w:r>
+      <w:r>
+        <w:t>Windows</w:t>
+      </w:r>
+      <w:r>
+        <w:rPr>
+          <w:color w:val="006400"/>
+        </w:rPr>
+        <w:t>.</w:t>
+      </w:r>
+      <w:r>
+        <w:t>Shapes</w:t>
+      </w:r>
+      <w:r>
+        <w:rPr>
+          <w:color w:val="006400"/>
+        </w:rPr>
+        <w:t>.</w:t>
+      </w:r>
+      <w:r>
+        <w:t>Path</w:t>
+      </w:r>
+      <w:r>
+        <w:rPr>
+          <w:lang w:val="en-US"/>
+        </w:rPr>
+        <w:t>)</w:t>
+      </w:r>
+      <w:r>
+        <w:rPr>
+          <w:lang w:val="en-US"/>
+        </w:rPr>
+        <w:t>.</w:t>
+      </w:r>
+      <w:r>
+        <w:rPr>
+          <w:lang w:val="en-US"/>
+        </w:rPr>
+        <w:t xml:space="preserve"> The PositionedGraph wraps an ObjectGraph and adds position and UI information.</w:t>
+      </w:r>
+    </w:p>
+    <w:p>
+      <w:pPr>
+        <w:pStyle w:val="Heading4"/>
+        <w:rPr>
+          <w:lang w:val="en-US"/>
+        </w:rPr>
+      </w:pPr>
+      <w:r>
+        <w:rPr>
+          <w:lang w:val="en-US"/>
+        </w:rPr>
+        <w:t>Node layout</w:t>
+      </w:r>
+    </w:p>
+    <w:p>
+      <w:pPr>
+        <w:rPr>
+          <w:lang w:val="en-US"/>
+        </w:rPr>
+      </w:pPr>
+      <w:r>
+        <w:rPr>
+          <w:lang w:val="en-US"/>
+        </w:rPr>
+        <w:t>It the Analysis section, the Tree layout algorithm for calculating positions of nodes was proposed. The algorithm is implemented exactly as described, by selecting a tree subgraph using BFS and then recursively traversing the tree twice – first to calculate the areas needed for the subtrees and then arranging the subtrees next to each other.</w:t>
+      </w:r>
+      <w:r>
+        <w:rPr>
+          <w:lang w:val="en-US"/>
+        </w:rPr>
+        <w:t xml:space="preserve"> The implementation can be found in the TreeLayout</w:t>
+      </w:r>
+      <w:r>
+        <w:rPr>
+          <w:lang w:val="en-US"/>
+        </w:rPr>
+        <w:t>er</w:t>
+      </w:r>
+      <w:r>
+        <w:rPr>
+          <w:lang w:val="en-US"/>
+        </w:rPr>
+        <w:t xml:space="preserve"> class.</w:t>
+      </w:r>
+    </w:p>
+    <w:p>
+      <w:pPr>
+        <w:pStyle w:val="Heading5"/>
+        <w:rPr>
+          <w:lang w:val="en-US"/>
+        </w:rPr>
+      </w:pPr>
+      <w:r>
+        <w:rPr>
+          <w:lang w:val="en-US"/>
+        </w:rPr>
+        <w:t>Similarity to WPF’s “Measure-Arrange” layout algorithm</w:t>
+      </w:r>
+      <w:r>
+        <w:rPr>
+          <w:lang w:val="en-US"/>
+        </w:rPr>
+        <w:t xml:space="preserve"> – </w:t>
+      </w:r>
+      <w:r>
+        <w:rPr>
+          <w:highlight w:val="yellow"/>
+          <w:lang w:val="en-US"/>
+        </w:rPr>
+        <w:t>remove?</w:t>
+      </w:r>
+    </w:p>
+    <w:p>
+      <w:pPr>
+        <w:rPr>
+          <w:lang w:val="en-US"/>
+        </w:rPr>
+      </w:pPr>
+      <w:r>
+        <w:rPr>
+          <w:lang w:val="en-US"/>
+        </w:rPr>
+        <w:t>The two recursive passes over the tree are named</w:t>
+      </w:r>
+      <w:r>
+        <w:rPr>
+          <w:lang w:val="en-US"/>
+        </w:rPr>
+        <w:t xml:space="preserve"> Measure and Arrange</w:t>
+      </w:r>
+      <w:r>
+        <w:rPr>
+          <w:lang w:val="en-US"/>
+        </w:rPr>
+        <w:t xml:space="preserve"> in our algorithm</w:t>
+      </w:r>
+      <w:r>
+        <w:rPr>
+          <w:lang w:val="en-US"/>
+        </w:rPr>
+        <w:t>.</w:t>
+      </w:r>
+      <w:r>
+        <w:rPr>
+          <w:lang w:val="en-US"/>
+        </w:rPr>
+        <w:t xml:space="preserve"> </w:t>
+      </w:r>
+      <w:r>
+        <w:rPr>
+          <w:lang w:val="en-US"/>
+        </w:rPr>
+        <w:t>This fact that the two layout passes in WPF are named the same is not a coincidence</w:t>
+      </w:r>
+      <w:r>
+        <w:rPr>
+          <w:lang w:val="en-US"/>
+        </w:rPr>
+        <w:t xml:space="preserve"> – the layout algorithm </w:t>
+      </w:r>
+      <w:r>
+        <w:rPr>
+          <w:lang w:val="en-US"/>
+        </w:rPr>
+        <w:t xml:space="preserve">in WPF and many other UI frameworks </w:t>
+      </w:r>
+      <w:r>
+        <w:rPr>
+          <w:lang w:val="en-US"/>
+        </w:rPr>
+        <w:t>works on the same principle</w:t>
+      </w:r>
+      <w:r>
+        <w:rPr>
+          <w:lang w:val="en-US"/>
+        </w:rPr>
+        <w:t>.</w:t>
+      </w:r>
+    </w:p>
+    <w:p>
+      <w:pPr>
+        <w:rPr>
+          <w:lang w:val="en-US"/>
+        </w:rPr>
+      </w:pPr>
+      <w:r>
+        <w:rPr>
+          <w:lang w:val="en-US"/>
+        </w:rPr>
+        <w:t>In WPF</w:t>
+      </w:r>
+      <w:r>
+        <w:rPr>
+          <w:lang w:val="en-US"/>
+        </w:rPr>
+        <w:t xml:space="preserve"> t</w:t>
+      </w:r>
+      <w:r>
+        <w:rPr>
+          <w:lang w:val="en-US"/>
+        </w:rPr>
+        <w:t xml:space="preserve">he user interface elements are organized into a tree </w:t>
+      </w:r>
+      <w:r>
+        <w:rPr>
+          <w:lang w:val="en-US"/>
+        </w:rPr>
+        <w:t>called</w:t>
+      </w:r>
+      <w:r>
+        <w:rPr>
+          <w:lang w:val="en-US"/>
+        </w:rPr>
+        <w:t xml:space="preserve"> the V</w:t>
+      </w:r>
+      <w:r>
+        <w:rPr>
+          <w:lang w:val="en-US"/>
+        </w:rPr>
+        <w:t>isual tree. When an UIElement is asked for its size (</w:t>
+      </w:r>
+      <w:proofErr w:type="gramStart"/>
+      <w:r>
+        <w:rPr>
+          <w:lang w:val="en-US"/>
+        </w:rPr>
+        <w:t>Measure(</w:t>
+      </w:r>
+      <w:proofErr w:type="gramEnd"/>
+      <w:r>
+        <w:rPr>
+          <w:lang w:val="en-US"/>
+        </w:rPr>
+        <w:t xml:space="preserve">) method) it asks its children for their </w:t>
+      </w:r>
+      <w:r>
+        <w:rPr>
+          <w:lang w:val="en-US"/>
+        </w:rPr>
+        <w:t>desired size</w:t>
+      </w:r>
+      <w:r>
+        <w:rPr>
+          <w:lang w:val="en-US"/>
+        </w:rPr>
+        <w:t>s</w:t>
+      </w:r>
+      <w:r>
+        <w:rPr>
+          <w:lang w:val="en-US"/>
+        </w:rPr>
+        <w:t xml:space="preserve"> so that it can determine its own desired size.</w:t>
+      </w:r>
+      <w:r>
+        <w:rPr>
+          <w:lang w:val="en-US"/>
+        </w:rPr>
+        <w:t xml:space="preserve"> </w:t>
+      </w:r>
+      <w:r>
+        <w:rPr>
+          <w:lang w:val="en-US"/>
+        </w:rPr>
+        <w:t>When an UIElement is told its new position (</w:t>
+      </w:r>
+      <w:proofErr w:type="gramStart"/>
+      <w:r>
+        <w:rPr>
+          <w:lang w:val="en-US"/>
+        </w:rPr>
+        <w:t>Arrange(</w:t>
+      </w:r>
+      <w:proofErr w:type="gramEnd"/>
+      <w:r>
+        <w:rPr>
+          <w:lang w:val="en-US"/>
+        </w:rPr>
+        <w:t>) method) it also repositions its children, knowing their sizes because Measure()</w:t>
+      </w:r>
+      <w:r>
+        <w:rPr>
+          <w:lang w:val="en-US"/>
+        </w:rPr>
+        <w:t xml:space="preserve"> is </w:t>
+      </w:r>
+      <w:r>
+        <w:rPr>
+          <w:lang w:val="en-US"/>
+        </w:rPr>
+        <w:t>called before Arrange()</w:t>
+      </w:r>
+      <w:r>
+        <w:rPr>
+          <w:lang w:val="en-US"/>
+        </w:rPr>
+        <w:t xml:space="preserve"> for any element</w:t>
+      </w:r>
+      <w:r>
+        <w:rPr>
+          <w:lang w:val="en-US"/>
+        </w:rPr>
+        <w:t>.</w:t>
+      </w:r>
+    </w:p>
+    <w:p>
+      <w:pPr>
+        <w:rPr>
+          <w:lang w:val="en-US"/>
+        </w:rPr>
+      </w:pPr>
+      <w:r>
+        <w:rPr>
+          <w:lang w:val="en-US"/>
+        </w:rPr>
+        <w:t>In WPF the user</w:t>
+      </w:r>
+      <w:r>
+        <w:rPr>
+          <w:lang w:val="en-US"/>
+        </w:rPr>
+        <w:t>s</w:t>
+      </w:r>
+      <w:r>
+        <w:rPr>
+          <w:lang w:val="en-US"/>
+        </w:rPr>
+        <w:t xml:space="preserve"> can define </w:t>
+      </w:r>
+      <w:r>
+        <w:rPr>
+          <w:lang w:val="en-US"/>
+        </w:rPr>
+        <w:t>their</w:t>
+      </w:r>
+      <w:r>
+        <w:rPr>
+          <w:lang w:val="en-US"/>
+        </w:rPr>
+        <w:t xml:space="preserve"> own user interface elements and completely </w:t>
+      </w:r>
+      <w:r>
+        <w:rPr>
+          <w:lang w:val="en-US"/>
+        </w:rPr>
+        <w:t>control the layout</w:t>
+      </w:r>
+      <w:r>
+        <w:rPr>
+          <w:lang w:val="en-US"/>
+        </w:rPr>
+        <w:t xml:space="preserve"> by subclassing </w:t>
+      </w:r>
+      <w:proofErr w:type="gramStart"/>
+      <w:r>
+        <w:rPr>
+          <w:lang w:val="en-US"/>
+        </w:rPr>
+        <w:t>FrameworkElement  and</w:t>
+      </w:r>
+      <w:proofErr w:type="gramEnd"/>
+      <w:r>
+        <w:rPr>
+          <w:lang w:val="en-US"/>
+        </w:rPr>
+        <w:t xml:space="preserve"> overriding MeasureOverride()</w:t>
+      </w:r>
+      <w:r>
+        <w:rPr>
+          <w:lang w:val="en-US"/>
+        </w:rPr>
+        <w:t xml:space="preserve"> and ArrangeOverride() methods. </w:t>
       </w:r>
       <w:r>
         <w:rPr>
           <w:lang w:val="en-US"/>
         </w:rPr>
         <w:lastRenderedPageBreak/>
-        <w:t>nodes and positioned paths for edges. To be able to work with sizes, the PositionedGraph is WPF-dependent and contains also the WPF user interface elements for graph nodes</w:t>
-      </w:r>
-      <w:r>
-        <w:rPr>
-          <w:lang w:val="en-US"/>
-        </w:rPr>
-        <w:t xml:space="preserve"> (PositionedGraphNodeControl)</w:t>
-      </w:r>
-      <w:r>
-        <w:rPr>
-          <w:lang w:val="en-US"/>
-        </w:rPr>
-        <w:t xml:space="preserve"> and edges</w:t>
-      </w:r>
-      <w:r>
-        <w:rPr>
-          <w:lang w:val="en-US"/>
-        </w:rPr>
-        <w:t xml:space="preserve"> (</w:t>
-      </w:r>
-      <w:r>
-        <w:t>System</w:t>
-      </w:r>
-      <w:r>
-        <w:rPr>
-          <w:color w:val="006400"/>
+        <w:t>This is also how existing UIElements are implemented. For example, StackPanel is a panel which stacks its children next to each other. This logic is implemented</w:t>
+      </w:r>
+      <w:r>
+        <w:rPr>
+          <w:lang w:val="en-US"/>
+        </w:rPr>
+        <w:t xml:space="preserve"> in the ArrangeOverride method. </w:t>
+      </w:r>
+    </w:p>
+    <w:p>
+      <w:pPr>
+        <w:pStyle w:val="Heading4"/>
+        <w:rPr>
+          <w:lang w:val="en-US"/>
+        </w:rPr>
+      </w:pPr>
+      <w:r>
+        <w:rPr>
+          <w:lang w:val="en-US"/>
+        </w:rPr>
+        <w:t>Edge routing</w:t>
+      </w:r>
+    </w:p>
+    <w:p>
+      <w:pPr>
+        <w:rPr>
+          <w:lang w:val="en-US"/>
+        </w:rPr>
+      </w:pPr>
+      <w:r>
+        <w:rPr>
+          <w:lang w:val="en-US"/>
+        </w:rPr>
+        <w:t>After the node positions are calculated and fixed, the paths for graph edges are determined.</w:t>
+      </w:r>
+    </w:p>
+    <w:p>
+      <w:pPr>
+        <w:rPr>
+          <w:lang w:val="en-US"/>
+        </w:rPr>
+      </w:pPr>
+      <w:r>
+        <w:rPr>
+          <w:lang w:val="en-US"/>
+        </w:rPr>
+        <w:t>The problem:</w:t>
+      </w:r>
+      <w:r>
+        <w:rPr>
+          <w:lang w:val="en-US"/>
+        </w:rPr>
+        <w:t xml:space="preserve"> </w:t>
+      </w:r>
+      <w:r>
+        <w:rPr>
+          <w:lang w:val="en-US"/>
+        </w:rPr>
+        <w:t>Given a set of positioned rectangles on a 2D plane and a set of directed edges between pairs of rectangles</w:t>
+      </w:r>
+      <w:r>
+        <w:rPr>
+          <w:lang w:val="en-US"/>
+        </w:rPr>
+        <w:t>, find paths f</w:t>
+      </w:r>
+      <w:r>
+        <w:rPr>
+          <w:lang w:val="en-US"/>
+        </w:rPr>
+        <w:t xml:space="preserve">or the edges </w:t>
+      </w:r>
+      <w:r>
+        <w:rPr>
+          <w:lang w:val="en-US"/>
+        </w:rPr>
+        <w:t>so that the paths avoid the rectangles and</w:t>
+      </w:r>
+      <w:r>
+        <w:rPr>
+          <w:lang w:val="en-US"/>
+        </w:rPr>
+        <w:t xml:space="preserve"> look </w:t>
+      </w:r>
+      <w:r>
+        <w:rPr>
+          <w:i/>
+          <w:lang w:val="en-US"/>
+        </w:rPr>
+        <w:t>natural</w:t>
+      </w:r>
+      <w:r>
+        <w:rPr>
+          <w:lang w:val="en-US"/>
         </w:rPr>
         <w:t>.</w:t>
       </w:r>
-      <w:r>
-        <w:t>Windows</w:t>
-      </w:r>
-      <w:r>
-        <w:rPr>
-          <w:color w:val="006400"/>
+    </w:p>
+    <w:p>
+      <w:pPr>
+        <w:rPr>
+          <w:lang w:val="en-US"/>
+        </w:rPr>
+      </w:pPr>
+      <w:r>
+        <w:rPr>
+          <w:lang w:val="en-US"/>
+        </w:rPr>
+        <w:t xml:space="preserve">Example of a solution (Graphviz): </w:t>
+      </w:r>
+      <w:r>
+        <w:rPr>
+          <w:highlight w:val="yellow"/>
+          <w:lang w:val="en-US"/>
+        </w:rPr>
+        <w:t xml:space="preserve">screeshot </w:t>
+      </w:r>
+      <w:r>
+        <w:rPr>
+          <w:highlight w:val="yellow"/>
+          <w:lang w:val="en-US"/>
+        </w:rPr>
+        <w:t>Graphviz</w:t>
+      </w:r>
+    </w:p>
+    <w:p>
+      <w:pPr>
+        <w:rPr>
+          <w:lang w:val="en-US"/>
+        </w:rPr>
+      </w:pPr>
+      <w:r>
+        <w:rPr>
+          <w:lang w:val="en-US"/>
+        </w:rPr>
+        <w:t>As discussed in the Analysis section, a</w:t>
+      </w:r>
+      <w:r>
+        <w:rPr>
+          <w:lang w:val="en-US"/>
+        </w:rPr>
+        <w:t xml:space="preserve">fter </w:t>
+      </w:r>
+      <w:r>
+        <w:rPr>
+          <w:lang w:val="en-US"/>
+        </w:rPr>
+        <w:t>researching</w:t>
+      </w:r>
+      <w:r>
+        <w:rPr>
+          <w:lang w:val="en-US"/>
+        </w:rPr>
+        <w:t xml:space="preserve"> </w:t>
+      </w:r>
+      <w:r>
+        <w:rPr>
+          <w:lang w:val="en-US"/>
+        </w:rPr>
+        <w:t>available solutions it was decided that a custom solution would be implemen</w:t>
+      </w:r>
+      <w:r>
+        <w:rPr>
+          <w:lang w:val="en-US"/>
+        </w:rPr>
+        <w:t xml:space="preserve">ted for the purposes of the Object graph visualizer. The </w:t>
+      </w:r>
+      <w:r>
+        <w:rPr>
+          <w:lang w:val="en-US"/>
+        </w:rPr>
+        <w:t>implementation</w:t>
+      </w:r>
+      <w:r>
+        <w:rPr>
+          <w:lang w:val="en-US"/>
+        </w:rPr>
+        <w:t xml:space="preserve"> presented in this section</w:t>
+      </w:r>
+      <w:r>
+        <w:rPr>
+          <w:lang w:val="en-US"/>
+        </w:rPr>
+        <w:t xml:space="preserve"> </w:t>
+      </w:r>
+      <w:r>
+        <w:rPr>
+          <w:lang w:val="en-US"/>
+        </w:rPr>
+        <w:t xml:space="preserve">is not WPF-dependent </w:t>
+      </w:r>
+      <w:r>
+        <w:rPr>
+          <w:lang w:val="en-US"/>
+        </w:rPr>
+        <w:t xml:space="preserve">and </w:t>
+      </w:r>
+      <w:r>
+        <w:rPr>
+          <w:lang w:val="en-US"/>
+        </w:rPr>
+        <w:t>can be reused</w:t>
+      </w:r>
+      <w:r>
+        <w:rPr>
+          <w:lang w:val="en-US"/>
+        </w:rPr>
+        <w:t xml:space="preserve"> </w:t>
+      </w:r>
+      <w:r>
+        <w:rPr>
+          <w:lang w:val="en-US"/>
+        </w:rPr>
+        <w:t>as-is</w:t>
+      </w:r>
+      <w:r>
+        <w:rPr>
+          <w:lang w:val="en-US"/>
+        </w:rPr>
+        <w:t xml:space="preserve"> in other </w:t>
+      </w:r>
+      <w:proofErr w:type="gramStart"/>
+      <w:r>
+        <w:rPr>
+          <w:lang w:val="en-US"/>
+        </w:rPr>
+        <w:t>applications</w:t>
+      </w:r>
+      <w:r>
+        <w:rPr>
+          <w:lang w:val="en-US"/>
+        </w:rPr>
+        <w:t xml:space="preserve"> which </w:t>
+      </w:r>
+      <w:r>
+        <w:rPr>
+          <w:lang w:val="en-US"/>
+        </w:rPr>
+        <w:t>is</w:t>
+      </w:r>
+      <w:proofErr w:type="gramEnd"/>
+      <w:r>
+        <w:rPr>
+          <w:lang w:val="en-US"/>
+        </w:rPr>
+        <w:t xml:space="preserve"> achieved by following a common practice of programming against interfaces.</w:t>
+      </w:r>
+    </w:p>
+    <w:p>
+      <w:pPr>
+        <w:pStyle w:val="Heading5"/>
+        <w:rPr>
+          <w:lang w:val="en-US"/>
+        </w:rPr>
+      </w:pPr>
+      <w:r>
+        <w:rPr>
+          <w:lang w:val="en-US"/>
+        </w:rPr>
+        <w:t>Our algoritm</w:t>
+      </w:r>
+    </w:p>
+    <w:p>
+      <w:pPr>
+        <w:rPr>
+          <w:lang w:val="en-US"/>
+        </w:rPr>
+      </w:pPr>
+      <w:r>
+        <w:rPr>
+          <w:lang w:val="en-US"/>
+        </w:rPr>
+        <w:t>The first decision that has to be made when designing an edge routing algorithm is whether the edges</w:t>
+      </w:r>
+      <w:r>
+        <w:rPr>
+          <w:lang w:val="en-US"/>
+        </w:rPr>
+        <w:t xml:space="preserve"> will be r</w:t>
+      </w:r>
+      <w:r>
+        <w:rPr>
+          <w:lang w:val="en-US"/>
+        </w:rPr>
+        <w:t xml:space="preserve">outed globally or </w:t>
+      </w:r>
+      <w:r>
+        <w:rPr>
+          <w:lang w:val="en-US"/>
+        </w:rPr>
+        <w:t>independently (one by one)</w:t>
+      </w:r>
+      <w:r>
+        <w:rPr>
+          <w:lang w:val="en-US"/>
         </w:rPr>
         <w:t>.</w:t>
       </w:r>
       <w:r>
-        <w:t>Shapes</w:t>
-      </w:r>
-      <w:r>
-        <w:rPr>
-          <w:color w:val="006400"/>
-        </w:rPr>
-        <w:t>.</w:t>
-      </w:r>
-      <w:r>
-        <w:t>Path</w:t>
-      </w:r>
-      <w:r>
-        <w:rPr>
-          <w:lang w:val="en-US"/>
-        </w:rPr>
-        <w:t>)</w:t>
-      </w:r>
-      <w:r>
-        <w:rPr>
-          <w:lang w:val="en-US"/>
-        </w:rPr>
-        <w:t>.</w:t>
-      </w:r>
-      <w:r>
-        <w:rPr>
-          <w:lang w:val="en-US"/>
-        </w:rPr>
-        <w:t xml:space="preserve"> The PositionedGraph wraps an ObjectGraph and adds position and UI information.</w:t>
-      </w:r>
-    </w:p>
-    <w:p>
-      <w:pPr>
-        <w:pStyle w:val="Heading4"/>
-        <w:rPr>
-          <w:lang w:val="en-US"/>
-        </w:rPr>
-      </w:pPr>
-      <w:r>
-        <w:rPr>
-          <w:lang w:val="en-US"/>
-        </w:rPr>
-        <w:t>Node layout</w:t>
-      </w:r>
-    </w:p>
-    <w:p>
-      <w:pPr>
-        <w:rPr>
-          <w:lang w:val="en-US"/>
-        </w:rPr>
-      </w:pPr>
-      <w:r>
-        <w:rPr>
-          <w:lang w:val="en-US"/>
-        </w:rPr>
-        <w:t>It the Analysis section, the Tree layout algorithm for calculating positions of nodes was proposed. The algorithm is implemented exactly as described, by selecting a tree subgraph using BFS and then recursively traversing the tree twice – first to calculate the areas needed for the subtrees and then arranging the subtrees next to each other.</w:t>
-      </w:r>
-      <w:r>
-        <w:rPr>
-          <w:lang w:val="en-US"/>
-        </w:rPr>
-        <w:t xml:space="preserve"> The implementation can be found in the TreeLayout</w:t>
-      </w:r>
-      <w:r>
-        <w:rPr>
-          <w:lang w:val="en-US"/>
-        </w:rPr>
-        <w:t>er</w:t>
-      </w:r>
-      <w:r>
-        <w:rPr>
-          <w:lang w:val="en-US"/>
-        </w:rPr>
-        <w:t xml:space="preserve"> class.</w:t>
-      </w:r>
-    </w:p>
-    <w:p>
-      <w:pPr>
-        <w:pStyle w:val="Heading5"/>
-        <w:rPr>
-          <w:lang w:val="en-US"/>
-        </w:rPr>
-      </w:pPr>
-      <w:r>
-        <w:rPr>
-          <w:lang w:val="en-US"/>
-        </w:rPr>
-        <w:t>Similarity to WPF’s “Measure-Arrange” layout algorithm</w:t>
-      </w:r>
-      <w:r>
-        <w:rPr>
-          <w:lang w:val="en-US"/>
-        </w:rPr>
-        <w:t xml:space="preserve"> – </w:t>
-      </w:r>
-      <w:r>
-        <w:rPr>
-          <w:highlight w:val="yellow"/>
-          <w:lang w:val="en-US"/>
-        </w:rPr>
-        <w:t>remove?</w:t>
-      </w:r>
-    </w:p>
-    <w:p>
-      <w:pPr>
-        <w:rPr>
-          <w:lang w:val="en-US"/>
-        </w:rPr>
-      </w:pPr>
-      <w:r>
-        <w:rPr>
-          <w:lang w:val="en-US"/>
-        </w:rPr>
-        <w:t>The two recursive passes over the tree are named</w:t>
-      </w:r>
-      <w:r>
-        <w:rPr>
-          <w:lang w:val="en-US"/>
-        </w:rPr>
-        <w:t xml:space="preserve"> Measure and Arrange</w:t>
-      </w:r>
-      <w:r>
-        <w:rPr>
-          <w:lang w:val="en-US"/>
-        </w:rPr>
-        <w:t xml:space="preserve"> in our algorithm</w:t>
-      </w:r>
-      <w:r>
-        <w:rPr>
-          <w:lang w:val="en-US"/>
-        </w:rPr>
-        <w:t>.</w:t>
-      </w:r>
-      <w:r>
-        <w:rPr>
-          <w:lang w:val="en-US"/>
-        </w:rPr>
-        <w:t xml:space="preserve"> </w:t>
-      </w:r>
-      <w:r>
-        <w:rPr>
-          <w:lang w:val="en-US"/>
-        </w:rPr>
-        <w:t>This fact that the two layout passes in WPF are named the same is not a coincidence</w:t>
-      </w:r>
-      <w:r>
-        <w:rPr>
-          <w:lang w:val="en-US"/>
-        </w:rPr>
-        <w:t xml:space="preserve"> – the layout algorithm </w:t>
-      </w:r>
-      <w:r>
-        <w:rPr>
-          <w:lang w:val="en-US"/>
-        </w:rPr>
-        <w:t xml:space="preserve">in WPF and many other UI frameworks </w:t>
-      </w:r>
-      <w:r>
-        <w:rPr>
-          <w:lang w:val="en-US"/>
-        </w:rPr>
-        <w:t>works on the same principle</w:t>
-      </w:r>
-      <w:r>
-        <w:rPr>
-          <w:lang w:val="en-US"/>
-        </w:rPr>
-        <w:t>.</w:t>
-      </w:r>
-    </w:p>
-    <w:p>
-      <w:pPr>
-        <w:rPr>
-          <w:lang w:val="en-US"/>
-        </w:rPr>
-      </w:pPr>
-      <w:r>
-        <w:rPr>
-          <w:lang w:val="en-US"/>
-        </w:rPr>
-        <w:t>In WPF</w:t>
-      </w:r>
-      <w:r>
-        <w:rPr>
-          <w:lang w:val="en-US"/>
-        </w:rPr>
-        <w:t xml:space="preserve"> t</w:t>
-      </w:r>
-      <w:r>
-        <w:rPr>
-          <w:lang w:val="en-US"/>
-        </w:rPr>
-        <w:t xml:space="preserve">he user interface elements are organized into a tree </w:t>
-      </w:r>
-      <w:r>
-        <w:rPr>
-          <w:lang w:val="en-US"/>
-        </w:rPr>
-        <w:t>called</w:t>
-      </w:r>
-      <w:r>
-        <w:rPr>
-          <w:lang w:val="en-US"/>
-        </w:rPr>
-        <w:t xml:space="preserve"> the V</w:t>
-      </w:r>
-      <w:r>
-        <w:rPr>
-          <w:lang w:val="en-US"/>
-        </w:rPr>
-        <w:t>isual tree. When an UIElement is asked for its size (</w:t>
-      </w:r>
-      <w:proofErr w:type="gramStart"/>
-      <w:r>
-        <w:rPr>
-          <w:lang w:val="en-US"/>
-        </w:rPr>
-        <w:t>Measure(</w:t>
-      </w:r>
-      <w:proofErr w:type="gramEnd"/>
-      <w:r>
-        <w:rPr>
-          <w:lang w:val="en-US"/>
-        </w:rPr>
-        <w:t xml:space="preserve">) method) it asks its children for their </w:t>
-      </w:r>
-      <w:r>
-        <w:rPr>
-          <w:lang w:val="en-US"/>
-        </w:rPr>
-        <w:t>desired size</w:t>
-      </w:r>
-      <w:r>
-        <w:rPr>
-          <w:lang w:val="en-US"/>
-        </w:rPr>
-        <w:t>s</w:t>
-      </w:r>
-      <w:r>
-        <w:rPr>
-          <w:lang w:val="en-US"/>
-        </w:rPr>
-        <w:t xml:space="preserve"> so that it can determine its own desired size.</w:t>
-      </w:r>
-      <w:r>
-        <w:rPr>
-          <w:lang w:val="en-US"/>
-        </w:rPr>
-        <w:t xml:space="preserve"> </w:t>
-      </w:r>
-      <w:r>
-        <w:rPr>
-          <w:lang w:val="en-US"/>
-        </w:rPr>
-        <w:t>When an UIElement is told its new position (</w:t>
-      </w:r>
-      <w:proofErr w:type="gramStart"/>
-      <w:r>
-        <w:rPr>
-          <w:lang w:val="en-US"/>
-        </w:rPr>
-        <w:t>Arrange(</w:t>
-      </w:r>
-      <w:proofErr w:type="gramEnd"/>
-      <w:r>
-        <w:rPr>
-          <w:lang w:val="en-US"/>
-        </w:rPr>
-        <w:t>) method) it also repositions its children, knowing their sizes because Measure()</w:t>
-      </w:r>
-      <w:r>
-        <w:rPr>
-          <w:lang w:val="en-US"/>
-        </w:rPr>
-        <w:t xml:space="preserve"> is </w:t>
-      </w:r>
-      <w:r>
-        <w:rPr>
-          <w:lang w:val="en-US"/>
-        </w:rPr>
-        <w:t>called before Arrange()</w:t>
-      </w:r>
-      <w:r>
-        <w:rPr>
-          <w:lang w:val="en-US"/>
-        </w:rPr>
-        <w:t xml:space="preserve"> for any element</w:t>
-      </w:r>
-      <w:r>
-        <w:rPr>
-          <w:lang w:val="en-US"/>
-        </w:rPr>
-        <w:t>.</w:t>
-      </w:r>
-    </w:p>
-    <w:p>
-      <w:pPr>
-        <w:rPr>
-          <w:lang w:val="en-US"/>
-        </w:rPr>
-      </w:pPr>
-      <w:r>
-        <w:rPr>
-          <w:lang w:val="en-US"/>
-        </w:rPr>
-        <w:t>In WPF the user</w:t>
-      </w:r>
-      <w:r>
-        <w:rPr>
-          <w:lang w:val="en-US"/>
-        </w:rPr>
-        <w:t>s</w:t>
-      </w:r>
-      <w:r>
-        <w:rPr>
-          <w:lang w:val="en-US"/>
-        </w:rPr>
-        <w:t xml:space="preserve"> can define </w:t>
-      </w:r>
-      <w:r>
-        <w:rPr>
-          <w:lang w:val="en-US"/>
-        </w:rPr>
-        <w:t>their</w:t>
-      </w:r>
-      <w:r>
-        <w:rPr>
-          <w:lang w:val="en-US"/>
-        </w:rPr>
-        <w:t xml:space="preserve"> own user interface elements and completely </w:t>
-      </w:r>
-      <w:r>
-        <w:rPr>
-          <w:lang w:val="en-US"/>
-        </w:rPr>
-        <w:t>control the layout</w:t>
-      </w:r>
-      <w:r>
-        <w:rPr>
-          <w:lang w:val="en-US"/>
-        </w:rPr>
-        <w:t xml:space="preserve"> by subclassing </w:t>
-      </w:r>
-      <w:proofErr w:type="gramStart"/>
-      <w:r>
-        <w:rPr>
-          <w:lang w:val="en-US"/>
-        </w:rPr>
-        <w:t>FrameworkElement  and</w:t>
-      </w:r>
-      <w:proofErr w:type="gramEnd"/>
-      <w:r>
-        <w:rPr>
-          <w:lang w:val="en-US"/>
-        </w:rPr>
-        <w:t xml:space="preserve"> overriding MeasureOverride()</w:t>
-      </w:r>
-      <w:r>
-        <w:rPr>
-          <w:lang w:val="en-US"/>
-        </w:rPr>
-        <w:t xml:space="preserve"> and ArrangeOverride() methods. </w:t>
-      </w:r>
-      <w:r>
-        <w:rPr>
-          <w:lang w:val="en-US"/>
-        </w:rPr>
-        <w:t>This is also how existing UIElements are implemented. For example, StackPanel is a panel which stacks its children next to each other. This logic is implemented</w:t>
-      </w:r>
-      <w:r>
-        <w:rPr>
-          <w:lang w:val="en-US"/>
-        </w:rPr>
-        <w:t xml:space="preserve"> in the ArrangeOverride method. </w:t>
-      </w:r>
-    </w:p>
-    <w:p>
-      <w:pPr>
-        <w:pStyle w:val="Heading4"/>
-        <w:rPr>
-          <w:lang w:val="en-US"/>
-        </w:rPr>
-      </w:pPr>
-      <w:r>
-        <w:rPr>
-          <w:lang w:val="en-US"/>
-        </w:rPr>
-        <w:t>Edge routing</w:t>
-      </w:r>
-    </w:p>
-    <w:p>
-      <w:pPr>
-        <w:rPr>
-          <w:lang w:val="en-US"/>
-        </w:rPr>
-      </w:pPr>
-      <w:r>
-        <w:rPr>
-          <w:lang w:val="en-US"/>
-        </w:rPr>
-        <w:t>After the node positions are calculated and fixed, the paths for graph edges are determined.</w:t>
-      </w:r>
-    </w:p>
-    <w:p>
-      <w:pPr>
-        <w:rPr>
-          <w:lang w:val="en-US"/>
-        </w:rPr>
-      </w:pPr>
-      <w:r>
-        <w:rPr>
-          <w:lang w:val="en-US"/>
-        </w:rPr>
-        <w:t>The problem:</w:t>
-      </w:r>
-      <w:r>
-        <w:rPr>
-          <w:lang w:val="en-US"/>
-        </w:rPr>
-        <w:t xml:space="preserve"> </w:t>
-      </w:r>
-      <w:r>
-        <w:rPr>
-          <w:lang w:val="en-US"/>
-        </w:rPr>
-        <w:t>Given a set of positioned rectangles on a 2D plane and a set of directed edges between pairs of rectangles</w:t>
-      </w:r>
-      <w:r>
-        <w:rPr>
-          <w:lang w:val="en-US"/>
-        </w:rPr>
-        <w:t>, find paths f</w:t>
-      </w:r>
-      <w:r>
-        <w:rPr>
-          <w:lang w:val="en-US"/>
-        </w:rPr>
-        <w:t xml:space="preserve">or the edges </w:t>
-      </w:r>
-      <w:r>
-        <w:rPr>
-          <w:lang w:val="en-US"/>
-        </w:rPr>
-        <w:t>so that the paths avoid the rectangles and</w:t>
-      </w:r>
-      <w:r>
-        <w:rPr>
-          <w:lang w:val="en-US"/>
-        </w:rPr>
-        <w:t xml:space="preserve"> look </w:t>
-      </w:r>
-      <w:r>
-        <w:rPr>
-          <w:i/>
-          <w:lang w:val="en-US"/>
-        </w:rPr>
-        <w:t>natural</w:t>
-      </w:r>
-      <w:r>
-        <w:rPr>
-          <w:lang w:val="en-US"/>
-        </w:rPr>
-        <w:t>.</w:t>
-      </w:r>
-    </w:p>
-    <w:p>
-      <w:pPr>
-        <w:rPr>
-          <w:lang w:val="en-US"/>
-        </w:rPr>
-      </w:pPr>
-      <w:r>
-        <w:rPr>
-          <w:lang w:val="en-US"/>
-        </w:rPr>
-        <w:t xml:space="preserve">Example of a solution (Graphviz): </w:t>
-      </w:r>
-      <w:r>
-        <w:rPr>
-          <w:highlight w:val="yellow"/>
-          <w:lang w:val="en-US"/>
-        </w:rPr>
-        <w:t xml:space="preserve">screeshot </w:t>
-      </w:r>
-      <w:r>
-        <w:rPr>
-          <w:highlight w:val="yellow"/>
-          <w:lang w:val="en-US"/>
-        </w:rPr>
-        <w:t>Graphviz</w:t>
-      </w:r>
-    </w:p>
-    <w:p>
-      <w:pPr>
-        <w:rPr>
-          <w:lang w:val="en-US"/>
-        </w:rPr>
-      </w:pPr>
-      <w:r>
-        <w:rPr>
-          <w:lang w:val="en-US"/>
-        </w:rPr>
-        <w:t>As discussed in the Analysis section, a</w:t>
-      </w:r>
-      <w:r>
-        <w:rPr>
-          <w:lang w:val="en-US"/>
-        </w:rPr>
-        <w:t xml:space="preserve">fter </w:t>
-      </w:r>
-      <w:r>
-        <w:rPr>
-          <w:lang w:val="en-US"/>
-        </w:rPr>
-        <w:t>researching</w:t>
-      </w:r>
-      <w:r>
-        <w:rPr>
-          <w:lang w:val="en-US"/>
-        </w:rPr>
-        <w:t xml:space="preserve"> </w:t>
-      </w:r>
-      <w:r>
-        <w:rPr>
-          <w:lang w:val="en-US"/>
-        </w:rPr>
-        <w:t>available solutions it was decided that a custom solution would be implemen</w:t>
-      </w:r>
-      <w:r>
-        <w:rPr>
-          <w:lang w:val="en-US"/>
-        </w:rPr>
-        <w:t xml:space="preserve">ted for the purposes of the Object graph visualizer. The </w:t>
-      </w:r>
-      <w:r>
-        <w:rPr>
-          <w:lang w:val="en-US"/>
-        </w:rPr>
-        <w:t>implementation</w:t>
-      </w:r>
-      <w:r>
-        <w:rPr>
-          <w:lang w:val="en-US"/>
-        </w:rPr>
-        <w:t xml:space="preserve"> presented in this section</w:t>
-      </w:r>
-      <w:r>
-        <w:rPr>
-          <w:lang w:val="en-US"/>
-        </w:rPr>
-        <w:t xml:space="preserve"> </w:t>
-      </w:r>
-      <w:r>
-        <w:rPr>
-          <w:lang w:val="en-US"/>
-        </w:rPr>
-        <w:t xml:space="preserve">is not WPF-dependent </w:t>
-      </w:r>
-      <w:r>
-        <w:rPr>
-          <w:lang w:val="en-US"/>
-        </w:rPr>
-        <w:t xml:space="preserve">and </w:t>
-      </w:r>
-      <w:r>
-        <w:rPr>
-          <w:lang w:val="en-US"/>
-        </w:rPr>
-        <w:t>can be reused</w:t>
-      </w:r>
-      <w:r>
-        <w:rPr>
-          <w:lang w:val="en-US"/>
-        </w:rPr>
-        <w:t xml:space="preserve"> </w:t>
-      </w:r>
-      <w:r>
-        <w:rPr>
-          <w:lang w:val="en-US"/>
-        </w:rPr>
-        <w:t>as-is</w:t>
-      </w:r>
-      <w:r>
-        <w:rPr>
-          <w:lang w:val="en-US"/>
-        </w:rPr>
-        <w:t xml:space="preserve"> in other </w:t>
-      </w:r>
-      <w:proofErr w:type="gramStart"/>
-      <w:r>
-        <w:rPr>
-          <w:lang w:val="en-US"/>
-        </w:rPr>
-        <w:t>applications</w:t>
-      </w:r>
-      <w:r>
-        <w:rPr>
-          <w:lang w:val="en-US"/>
-        </w:rPr>
-        <w:t xml:space="preserve"> which </w:t>
-      </w:r>
-      <w:r>
-        <w:rPr>
-          <w:lang w:val="en-US"/>
-        </w:rPr>
-        <w:t>is</w:t>
-      </w:r>
-      <w:proofErr w:type="gramEnd"/>
-      <w:r>
-        <w:rPr>
-          <w:lang w:val="en-US"/>
-        </w:rPr>
-        <w:t xml:space="preserve"> achieved by following a common practice of programming against interfaces.</w:t>
-      </w:r>
-    </w:p>
-    <w:p>
-      <w:pPr>
-        <w:pStyle w:val="Heading5"/>
-        <w:rPr>
-          <w:lang w:val="en-US"/>
-        </w:rPr>
-      </w:pPr>
-      <w:r>
-        <w:rPr>
-          <w:lang w:val="en-US"/>
-        </w:rPr>
-        <w:t>Our algoritm</w:t>
-      </w:r>
-    </w:p>
-    <w:p>
-      <w:pPr>
-        <w:rPr>
-          <w:lang w:val="en-US"/>
-        </w:rPr>
-      </w:pPr>
-      <w:r>
-        <w:rPr>
-          <w:lang w:val="en-US"/>
-        </w:rPr>
-        <w:t>The first decision that has to be made when designing an edge routing algorithm is whether the edges</w:t>
-      </w:r>
-      <w:r>
-        <w:rPr>
-          <w:lang w:val="en-US"/>
-        </w:rPr>
-        <w:t xml:space="preserve"> will be r</w:t>
-      </w:r>
-      <w:r>
-        <w:rPr>
-          <w:lang w:val="en-US"/>
-        </w:rPr>
-        <w:t xml:space="preserve">outed globally or </w:t>
-      </w:r>
-      <w:r>
-        <w:rPr>
-          <w:lang w:val="en-US"/>
-        </w:rPr>
-        <w:t>independently (one by one)</w:t>
-      </w:r>
-      <w:r>
-        <w:rPr>
-          <w:lang w:val="en-US"/>
-        </w:rPr>
-        <w:t>.</w:t>
-      </w:r>
-      <w:r>
         <w:rPr>
           <w:lang w:val="en-US"/>
         </w:rPr>
@@ -39705,7 +39696,6 @@
         <w:rPr>
           <w:lang w:val="en-US"/>
         </w:rPr>
-        <w:lastRenderedPageBreak/>
         <w:t xml:space="preserve">Like </w:t>
       </w:r>
       <w:r>
@@ -40083,6 +40073,7 @@
         <w:rPr>
           <w:lang w:val="en-US"/>
         </w:rPr>
+        <w:lastRenderedPageBreak/>
         <w:t xml:space="preserve">Build </w:t>
       </w:r>
       <w:r>
@@ -40260,7 +40251,6 @@
           <w:noProof/>
           <w:lang w:eastAsia="cs-CZ"/>
         </w:rPr>
-        <w:lastRenderedPageBreak/>
         <w:drawing>
           <wp:inline distT="0" distB="0" distL="0" distR="0" wp14:anchorId="1B02BC8D" wp14:editId="5308409E">
             <wp:extent cx="5752465" cy="3636645"/>
@@ -49113,7 +49103,7 @@
 </file>
 
 <file path=customXml/itemProps1.xml><?xml version="1.0" encoding="utf-8"?>
-<ds:datastoreItem xmlns:ds="http://schemas.openxmlformats.org/officeDocument/2006/customXml" ds:itemID="{BCEBD038-3BE9-460F-B892-5F3F08AEBBDE}">
+<ds:datastoreItem xmlns:ds="http://schemas.openxmlformats.org/officeDocument/2006/customXml" ds:itemID="{F849D17B-C830-4633-BFA4-7EBE9386235B}">
   <ds:schemaRefs>
     <ds:schemaRef ds:uri="http://schemas.openxmlformats.org/officeDocument/2006/bibliography"/>
   </ds:schemaRefs>

</xml_diff>

<commit_message>
"the section" -> "section"
</commit_message>
<xml_diff>
--- a/DebuggerVisualizers.docx
+++ b/DebuggerVisualizers.docx
@@ -17871,6 +17871,9 @@
         </w:rPr>
       </w:pPr>
       <w:bookmarkStart w:id="33" w:name="_Toc290423484"/>
+      <w:bookmarkStart w:id="34" w:name="_Ref290474379"/>
+      <w:bookmarkStart w:id="35" w:name="_Ref290474384"/>
+      <w:bookmarkStart w:id="36" w:name="_Ref290474454"/>
       <w:r>
         <w:rPr>
           <w:lang w:val="en-US"/>
@@ -17878,6 +17881,9 @@
         <w:t>Debugger</w:t>
       </w:r>
       <w:bookmarkEnd w:id="33"/>
+      <w:bookmarkEnd w:id="34"/>
+      <w:bookmarkEnd w:id="35"/>
+      <w:bookmarkEnd w:id="36"/>
     </w:p>
     <w:p>
       <w:pPr>
@@ -20929,14 +20935,14 @@
           <w:lang w:val="en-US"/>
         </w:rPr>
       </w:pPr>
-      <w:bookmarkStart w:id="34" w:name="_Ref290376041"/>
+      <w:bookmarkStart w:id="37" w:name="_Ref290376041"/>
       <w:r>
         <w:rPr>
           <w:lang w:val="en-US"/>
         </w:rPr>
         <w:t>Expression evaluation</w:t>
       </w:r>
-      <w:bookmarkEnd w:id="34"/>
+      <w:bookmarkEnd w:id="37"/>
     </w:p>
     <w:p>
       <w:proofErr w:type="gramStart"/>
@@ -21159,14 +21165,14 @@
       <w:pPr>
         <w:pStyle w:val="Heading7"/>
       </w:pPr>
-      <w:bookmarkStart w:id="35" w:name="_Ref290376020"/>
+      <w:bookmarkStart w:id="38" w:name="_Ref290376020"/>
       <w:r>
         <w:rPr>
           <w:highlight w:val="yellow"/>
         </w:rPr>
         <w:t>Caching</w:t>
       </w:r>
-      <w:bookmarkEnd w:id="35"/>
+      <w:bookmarkEnd w:id="38"/>
     </w:p>
     <w:p/>
     <w:p>
@@ -21880,9 +21886,9 @@
           <w:lang w:val="en-US"/>
         </w:rPr>
       </w:pPr>
-      <w:bookmarkStart w:id="36" w:name="_Ref290390069"/>
-      <w:bookmarkStart w:id="37" w:name="_Ref290390076"/>
-      <w:bookmarkStart w:id="38" w:name="_Toc290423485"/>
+      <w:bookmarkStart w:id="39" w:name="_Ref290390069"/>
+      <w:bookmarkStart w:id="40" w:name="_Ref290390076"/>
+      <w:bookmarkStart w:id="41" w:name="_Toc290423485"/>
       <w:r>
         <w:rPr>
           <w:lang w:val="en-US"/>
@@ -21913,9 +21919,9 @@
         </w:rPr>
         <w:t>of debugging</w:t>
       </w:r>
-      <w:bookmarkEnd w:id="36"/>
-      <w:bookmarkEnd w:id="37"/>
-      <w:bookmarkEnd w:id="38"/>
+      <w:bookmarkEnd w:id="39"/>
+      <w:bookmarkEnd w:id="40"/>
+      <w:bookmarkEnd w:id="41"/>
     </w:p>
     <w:p>
       <w:pPr>
@@ -22285,7 +22291,7 @@
       </w:pPr>
       <w:r>
         <w:drawing>
-          <wp:inline distT="0" distB="0" distL="0" distR="0" wp14:anchorId="56BF2DF6" wp14:editId="7F53287B">
+          <wp:inline distT="0" distB="0" distL="0" distR="0" wp14:anchorId="444AEA14" wp14:editId="0902D111">
             <wp:extent cx="3219450" cy="1250529"/>
             <wp:effectExtent l="0" t="0" r="0" b="0"/>
             <wp:docPr id="21" name="Picture 21"/>
@@ -22343,7 +22349,7 @@
           <w:lang w:eastAsia="cs-CZ"/>
         </w:rPr>
       </w:pPr>
-      <w:bookmarkStart w:id="39" w:name="_Ref290321342"/>
+      <w:bookmarkStart w:id="42" w:name="_Ref290321342"/>
       <w:r>
         <w:t>Figure</w:t>
       </w:r>
@@ -22358,7 +22364,7 @@
           <w:t>12</w:t>
         </w:r>
       </w:fldSimple>
-      <w:bookmarkEnd w:id="39"/>
+      <w:bookmarkEnd w:id="42"/>
       <w:r>
         <w:t xml:space="preserve"> – Debugger</w:t>
       </w:r>
@@ -22799,7 +22805,7 @@
       <w:r>
         <w:lastRenderedPageBreak/>
         <w:drawing>
-          <wp:inline distT="0" distB="0" distL="0" distR="0" wp14:anchorId="3444E906" wp14:editId="52AC6C10">
+          <wp:inline distT="0" distB="0" distL="0" distR="0" wp14:anchorId="4C1B3DCF" wp14:editId="4C1F16B9">
             <wp:extent cx="2857500" cy="984443"/>
             <wp:effectExtent l="0" t="0" r="0" b="0"/>
             <wp:docPr id="22" name="Picture 22"/>
@@ -22851,7 +22857,7 @@
       <w:pPr>
         <w:pStyle w:val="Caption"/>
       </w:pPr>
-      <w:bookmarkStart w:id="40" w:name="_Ref290322375"/>
+      <w:bookmarkStart w:id="43" w:name="_Ref290322375"/>
       <w:r>
         <w:t xml:space="preserve">Figure </w:t>
       </w:r>
@@ -22863,7 +22869,7 @@
           <w:t>13</w:t>
         </w:r>
       </w:fldSimple>
-      <w:bookmarkEnd w:id="40"/>
+      <w:bookmarkEnd w:id="43"/>
       <w:r>
         <w:t xml:space="preserve"> – Debugger tooltip in Visual Studio 2010 showing incorrect state of an instance </w:t>
       </w:r>
@@ -23145,14 +23151,14 @@
           <w:lang w:val="en-US"/>
         </w:rPr>
       </w:pPr>
-      <w:bookmarkStart w:id="41" w:name="_Toc290423486"/>
+      <w:bookmarkStart w:id="44" w:name="_Toc290423486"/>
       <w:r>
         <w:rPr>
           <w:lang w:val="en-US"/>
         </w:rPr>
         <w:t>Division of work</w:t>
       </w:r>
-      <w:bookmarkEnd w:id="41"/>
+      <w:bookmarkEnd w:id="44"/>
     </w:p>
     <w:p>
       <w:pPr>
@@ -23428,30 +23434,30 @@
           <w:lang w:val="en-US"/>
         </w:rPr>
       </w:pPr>
-      <w:bookmarkStart w:id="42" w:name="_Ref290392724"/>
-      <w:bookmarkStart w:id="43" w:name="_Ref290392731"/>
-      <w:bookmarkStart w:id="44" w:name="_Ref290394443"/>
-      <w:bookmarkStart w:id="45" w:name="_Ref290394451"/>
-      <w:bookmarkStart w:id="46" w:name="_Ref290400185"/>
-      <w:bookmarkStart w:id="47" w:name="_Ref290400196"/>
-      <w:bookmarkStart w:id="48" w:name="_Ref290409141"/>
-      <w:bookmarkStart w:id="49" w:name="_Ref290409148"/>
-      <w:bookmarkStart w:id="50" w:name="_Toc290423487"/>
+      <w:bookmarkStart w:id="45" w:name="_Ref290392724"/>
+      <w:bookmarkStart w:id="46" w:name="_Ref290392731"/>
+      <w:bookmarkStart w:id="47" w:name="_Ref290394443"/>
+      <w:bookmarkStart w:id="48" w:name="_Ref290394451"/>
+      <w:bookmarkStart w:id="49" w:name="_Ref290400185"/>
+      <w:bookmarkStart w:id="50" w:name="_Ref290400196"/>
+      <w:bookmarkStart w:id="51" w:name="_Ref290409141"/>
+      <w:bookmarkStart w:id="52" w:name="_Ref290409148"/>
+      <w:bookmarkStart w:id="53" w:name="_Toc290423487"/>
       <w:r>
         <w:rPr>
           <w:lang w:val="en-US"/>
         </w:rPr>
         <w:t>Collections</w:t>
       </w:r>
-      <w:bookmarkEnd w:id="42"/>
-      <w:bookmarkEnd w:id="43"/>
-      <w:bookmarkEnd w:id="44"/>
       <w:bookmarkEnd w:id="45"/>
       <w:bookmarkEnd w:id="46"/>
       <w:bookmarkEnd w:id="47"/>
       <w:bookmarkEnd w:id="48"/>
       <w:bookmarkEnd w:id="49"/>
       <w:bookmarkEnd w:id="50"/>
+      <w:bookmarkEnd w:id="51"/>
+      <w:bookmarkEnd w:id="52"/>
+      <w:bookmarkEnd w:id="53"/>
     </w:p>
     <w:p>
       <w:pPr>
@@ -23681,7 +23687,113 @@
         <w:rPr>
           <w:lang w:val="en-US"/>
         </w:rPr>
-        <w:t xml:space="preserve"> be done on the main thread (as discussed in the section about the debugger), the whole IDE </w:t>
+        <w:t xml:space="preserve"> be done on the m</w:t>
+      </w:r>
+      <w:r>
+        <w:rPr>
+          <w:lang w:val="en-US"/>
+        </w:rPr>
+        <w:t xml:space="preserve">ain thread (as discussed in </w:t>
+      </w:r>
+      <w:r>
+        <w:rPr>
+          <w:lang w:val="en-US"/>
+        </w:rPr>
+        <w:t>section</w:t>
+      </w:r>
+      <w:r>
+        <w:rPr>
+          <w:lang w:val="en-US"/>
+        </w:rPr>
+        <w:t xml:space="preserve"> </w:t>
+      </w:r>
+      <w:r>
+        <w:rPr>
+          <w:lang w:val="en-US"/>
+        </w:rPr>
+        <w:fldChar w:fldCharType="begin"/>
+      </w:r>
+      <w:r>
+        <w:rPr>
+          <w:lang w:val="en-US"/>
+        </w:rPr>
+        <w:instrText xml:space="preserve"> REF _Ref290474379 \r \h </w:instrText>
+      </w:r>
+      <w:r>
+        <w:rPr>
+          <w:lang w:val="en-US"/>
+        </w:rPr>
+      </w:r>
+      <w:r>
+        <w:rPr>
+          <w:lang w:val="en-US"/>
+        </w:rPr>
+        <w:fldChar w:fldCharType="separate"/>
+      </w:r>
+      <w:r>
+        <w:rPr>
+          <w:lang w:val="en-US"/>
+        </w:rPr>
+        <w:t>2.2.7</w:t>
+      </w:r>
+      <w:r>
+        <w:rPr>
+          <w:lang w:val="en-US"/>
+        </w:rPr>
+        <w:fldChar w:fldCharType="end"/>
+      </w:r>
+      <w:r>
+        <w:rPr>
+          <w:lang w:val="en-US"/>
+        </w:rPr>
+        <w:t xml:space="preserve"> (</w:t>
+      </w:r>
+      <w:r>
+        <w:rPr>
+          <w:lang w:val="en-US"/>
+        </w:rPr>
+        <w:fldChar w:fldCharType="begin"/>
+      </w:r>
+      <w:r>
+        <w:rPr>
+          <w:lang w:val="en-US"/>
+        </w:rPr>
+        <w:instrText xml:space="preserve"> REF _Ref290474384 \h </w:instrText>
+      </w:r>
+      <w:r>
+        <w:rPr>
+          <w:lang w:val="en-US"/>
+        </w:rPr>
+      </w:r>
+      <w:r>
+        <w:rPr>
+          <w:lang w:val="en-US"/>
+        </w:rPr>
+        <w:fldChar w:fldCharType="separate"/>
+      </w:r>
+      <w:r>
+        <w:rPr>
+          <w:lang w:val="en-US"/>
+        </w:rPr>
+        <w:t>Debugger</w:t>
+      </w:r>
+      <w:r>
+        <w:rPr>
+          <w:lang w:val="en-US"/>
+        </w:rPr>
+        <w:fldChar w:fldCharType="end"/>
+      </w:r>
+      <w:r>
+        <w:rPr>
+          <w:lang w:val="en-US"/>
+        </w:rPr>
+        <w:t>)</w:t>
+      </w:r>
+      <w:r>
+        <w:rPr>
+          <w:lang w:val="en-US"/>
+        </w:rPr>
+        <w:t xml:space="preserve">), the whole IDE </w:t>
       </w:r>
       <w:r>
         <w:rPr>
@@ -23818,14 +23930,14 @@
           <w:lang w:val="en-US"/>
         </w:rPr>
       </w:pPr>
-      <w:bookmarkStart w:id="51" w:name="_Toc290423488"/>
+      <w:bookmarkStart w:id="54" w:name="_Toc290423488"/>
       <w:r>
         <w:rPr>
           <w:lang w:val="en-US"/>
         </w:rPr>
         <w:t>Types of collections</w:t>
       </w:r>
-      <w:bookmarkEnd w:id="51"/>
+      <w:bookmarkEnd w:id="54"/>
     </w:p>
     <w:p>
       <w:pPr>
@@ -23847,7 +23959,7 @@
       <w:r>
         <w:lastRenderedPageBreak/>
         <w:drawing>
-          <wp:inline distT="0" distB="0" distL="0" distR="0" wp14:anchorId="56FF6841" wp14:editId="1F4F66F3">
+          <wp:inline distT="0" distB="0" distL="0" distR="0" wp14:anchorId="5FB79FF5" wp14:editId="2280514C">
             <wp:extent cx="4938566" cy="6810375"/>
             <wp:effectExtent l="0" t="0" r="0" b="0"/>
             <wp:docPr id="5" name="Picture 5" descr="D:\text\DebuggerVisualizers\dotNetCollections.png"/>
@@ -24102,7 +24214,7 @@
           <w:lang w:val="en-US"/>
         </w:rPr>
       </w:pPr>
-      <w:bookmarkStart w:id="52" w:name="_Toc290423489"/>
+      <w:bookmarkStart w:id="55" w:name="_Toc290423489"/>
       <w:r>
         <w:rPr>
           <w:lang w:val="en-US"/>
@@ -24122,7 +24234,7 @@
         </w:rPr>
         <w:t xml:space="preserve"> all collections as IEnumerable</w:t>
       </w:r>
-      <w:bookmarkEnd w:id="52"/>
+      <w:bookmarkEnd w:id="55"/>
     </w:p>
     <w:p>
       <w:pPr>
@@ -25274,14 +25386,14 @@
           <w:lang w:val="en-US"/>
         </w:rPr>
       </w:pPr>
-      <w:bookmarkStart w:id="53" w:name="_Toc290423490"/>
+      <w:bookmarkStart w:id="56" w:name="_Toc290423490"/>
       <w:r>
         <w:rPr>
           <w:lang w:val="en-US"/>
         </w:rPr>
         <w:t>Second approach – special case for IList</w:t>
       </w:r>
-      <w:bookmarkEnd w:id="53"/>
+      <w:bookmarkEnd w:id="56"/>
     </w:p>
     <w:p>
       <w:pPr>
@@ -25850,7 +25962,7 @@
           <w:lang w:val="en-US"/>
         </w:rPr>
       </w:pPr>
-      <w:bookmarkStart w:id="54" w:name="_Toc290423491"/>
+      <w:bookmarkStart w:id="57" w:name="_Toc290423491"/>
       <w:r>
         <w:rPr>
           <w:lang w:val="en-US"/>
@@ -25881,7 +25993,7 @@
         </w:rPr>
         <w:t xml:space="preserve"> to IList</w:t>
       </w:r>
-      <w:bookmarkEnd w:id="54"/>
+      <w:bookmarkEnd w:id="57"/>
     </w:p>
     <w:p>
       <w:pPr>
@@ -26397,14 +26509,14 @@
           <w:lang w:val="en-US"/>
         </w:rPr>
       </w:pPr>
-      <w:bookmarkStart w:id="55" w:name="_Toc290423492"/>
+      <w:bookmarkStart w:id="58" w:name="_Toc290423492"/>
       <w:r>
         <w:rPr>
           <w:lang w:val="en-US"/>
         </w:rPr>
         <w:t>Conclusion</w:t>
       </w:r>
-      <w:bookmarkEnd w:id="55"/>
+      <w:bookmarkEnd w:id="58"/>
     </w:p>
     <w:p>
       <w:pPr>
@@ -26716,7 +26828,7 @@
         <w:rPr>
           <w:lang w:val="en-US"/>
         </w:rPr>
-        <w:t>. In the sec</w:t>
+        <w:t>. In sec</w:t>
       </w:r>
       <w:r>
         <w:rPr>
@@ -26763,6 +26875,53 @@
         <w:rPr>
           <w:lang w:val="en-US"/>
         </w:rPr>
+        <w:t xml:space="preserve"> (subsection of </w:t>
+      </w:r>
+      <w:r>
+        <w:rPr>
+          <w:lang w:val="en-US"/>
+        </w:rPr>
+        <w:fldChar w:fldCharType="begin"/>
+      </w:r>
+      <w:r>
+        <w:rPr>
+          <w:lang w:val="en-US"/>
+        </w:rPr>
+        <w:instrText xml:space="preserve"> REF _Ref290474454 \r \h </w:instrText>
+      </w:r>
+      <w:r>
+        <w:rPr>
+          <w:lang w:val="en-US"/>
+        </w:rPr>
+      </w:r>
+      <w:r>
+        <w:rPr>
+          <w:lang w:val="en-US"/>
+        </w:rPr>
+        <w:fldChar w:fldCharType="separate"/>
+      </w:r>
+      <w:r>
+        <w:rPr>
+          <w:lang w:val="en-US"/>
+        </w:rPr>
+        <w:t>2.2.7</w:t>
+      </w:r>
+      <w:r>
+        <w:rPr>
+          <w:lang w:val="en-US"/>
+        </w:rPr>
+        <w:fldChar w:fldCharType="end"/>
+      </w:r>
+      <w:r>
+        <w:rPr>
+          <w:lang w:val="en-US"/>
+        </w:rPr>
+        <w:t>)</w:t>
+      </w:r>
+      <w:r>
+        <w:rPr>
+          <w:lang w:val="en-US"/>
+        </w:rPr>
         <w:t xml:space="preserve">, it was stated that the </w:t>
       </w:r>
       <w:r>
@@ -26843,10 +27002,10 @@
           <w:lang w:val="en-US"/>
         </w:rPr>
       </w:pPr>
-      <w:bookmarkStart w:id="56" w:name="_Ref290400544"/>
-      <w:bookmarkStart w:id="57" w:name="_Ref290400554"/>
-      <w:bookmarkStart w:id="58" w:name="_Ref290400562"/>
-      <w:bookmarkStart w:id="59" w:name="_Toc290423493"/>
+      <w:bookmarkStart w:id="59" w:name="_Ref290400544"/>
+      <w:bookmarkStart w:id="60" w:name="_Ref290400554"/>
+      <w:bookmarkStart w:id="61" w:name="_Ref290400562"/>
+      <w:bookmarkStart w:id="62" w:name="_Toc290423493"/>
       <w:r>
         <w:rPr>
           <w:lang w:val="en-US"/>
@@ -26854,10 +27013,10 @@
         <w:lastRenderedPageBreak/>
         <w:t>Object graph visualizer</w:t>
       </w:r>
-      <w:bookmarkEnd w:id="56"/>
-      <w:bookmarkEnd w:id="57"/>
-      <w:bookmarkEnd w:id="58"/>
       <w:bookmarkEnd w:id="59"/>
+      <w:bookmarkEnd w:id="60"/>
+      <w:bookmarkEnd w:id="61"/>
+      <w:bookmarkEnd w:id="62"/>
     </w:p>
     <w:p>
       <w:pPr>
@@ -27144,14 +27303,14 @@
           <w:lang w:val="en-US"/>
         </w:rPr>
       </w:pPr>
-      <w:bookmarkStart w:id="60" w:name="_Toc290423494"/>
+      <w:bookmarkStart w:id="63" w:name="_Toc290423494"/>
       <w:r>
         <w:rPr>
           <w:lang w:val="en-US"/>
         </w:rPr>
         <w:t>Existing work</w:t>
       </w:r>
-      <w:bookmarkEnd w:id="60"/>
+      <w:bookmarkEnd w:id="63"/>
     </w:p>
     <w:p>
       <w:pPr>
@@ -27401,14 +27560,14 @@
           <w:lang w:val="en-US"/>
         </w:rPr>
       </w:pPr>
-      <w:bookmarkStart w:id="61" w:name="_Toc290423495"/>
+      <w:bookmarkStart w:id="64" w:name="_Toc290423495"/>
       <w:r>
         <w:rPr>
           <w:lang w:val="en-US"/>
         </w:rPr>
         <w:t>What needs to be done</w:t>
       </w:r>
-      <w:bookmarkEnd w:id="61"/>
+      <w:bookmarkEnd w:id="64"/>
     </w:p>
     <w:p>
       <w:pPr>
@@ -28486,18 +28645,18 @@
           <w:lang w:val="en-US"/>
         </w:rPr>
       </w:pPr>
-      <w:bookmarkStart w:id="62" w:name="_Ref290402208"/>
-      <w:bookmarkStart w:id="63" w:name="_Ref290402219"/>
-      <w:bookmarkStart w:id="64" w:name="_Toc290423496"/>
+      <w:bookmarkStart w:id="65" w:name="_Ref290402208"/>
+      <w:bookmarkStart w:id="66" w:name="_Ref290402219"/>
+      <w:bookmarkStart w:id="67" w:name="_Toc290423496"/>
       <w:r>
         <w:rPr>
           <w:lang w:val="en-US"/>
         </w:rPr>
         <w:t>Graph building</w:t>
       </w:r>
-      <w:bookmarkEnd w:id="62"/>
-      <w:bookmarkEnd w:id="63"/>
-      <w:bookmarkEnd w:id="64"/>
+      <w:bookmarkEnd w:id="65"/>
+      <w:bookmarkEnd w:id="66"/>
+      <w:bookmarkEnd w:id="67"/>
     </w:p>
     <w:p>
       <w:pPr>
@@ -31624,7 +31783,7 @@
           <w:lang w:val="en-US"/>
         </w:rPr>
       </w:pPr>
-      <w:bookmarkStart w:id="65" w:name="_Ref290389660"/>
+      <w:bookmarkStart w:id="68" w:name="_Ref290389660"/>
       <w:r>
         <w:rPr>
           <w:lang w:val="en-US"/>
@@ -31643,7 +31802,7 @@
         </w:rPr>
         <w:t>codes</w:t>
       </w:r>
-      <w:bookmarkEnd w:id="65"/>
+      <w:bookmarkEnd w:id="68"/>
     </w:p>
     <w:p>
       <w:pPr>
@@ -34095,7 +34254,25 @@
         <w:rPr>
           <w:lang w:val="en-US"/>
         </w:rPr>
-        <w:t xml:space="preserve"> in the section </w:t>
+        <w:t xml:space="preserve"> in </w:t>
+      </w:r>
+      <w:r>
+        <w:rPr>
+          <w:lang w:val="en-US"/>
+        </w:rPr>
+        <w:t xml:space="preserve">the previous </w:t>
+      </w:r>
+      <w:r>
+        <w:rPr>
+          <w:lang w:val="en-US"/>
+        </w:rPr>
+        <w:t xml:space="preserve">section </w:t>
+      </w:r>
+      <w:r>
+        <w:rPr>
+          <w:lang w:val="en-US"/>
+        </w:rPr>
+        <w:t>(</w:t>
       </w:r>
       <w:r>
         <w:rPr>
@@ -34143,6 +34320,12 @@
           <w:lang w:val="en-US"/>
         </w:rPr>
         <w:fldChar w:fldCharType="end"/>
+      </w:r>
+      <w:r>
+        <w:rPr>
+          <w:lang w:val="en-US"/>
+        </w:rPr>
+        <w:t>)</w:t>
       </w:r>
       <w:r>
         <w:rPr>
@@ -35252,11 +35435,12 @@
         </w:rPr>
         <w:t xml:space="preserve"> After the graph is rebuilt completely (either when requested by user or after a debugger step) the graph is in correct state. </w:t>
       </w:r>
-      <w:r>
-        <w:rPr>
-          <w:lang w:val="en-US"/>
-        </w:rPr>
-        <w:t xml:space="preserve">See also the section </w:t>
+      <w:proofErr w:type="gramStart"/>
+      <w:r>
+        <w:rPr>
+          <w:lang w:val="en-US"/>
+        </w:rPr>
+        <w:t xml:space="preserve">See also section </w:t>
       </w:r>
       <w:r>
         <w:rPr>
@@ -35352,6 +35536,7 @@
         </w:rPr>
         <w:t>.</w:t>
       </w:r>
+      <w:proofErr w:type="gramEnd"/>
     </w:p>
     <w:p>
       <w:pPr>
@@ -35421,18 +35606,18 @@
           <w:lang w:val="en-US"/>
         </w:rPr>
       </w:pPr>
-      <w:bookmarkStart w:id="66" w:name="_Ref290402490"/>
-      <w:bookmarkStart w:id="67" w:name="_Ref290402498"/>
-      <w:bookmarkStart w:id="68" w:name="_Toc290423497"/>
+      <w:bookmarkStart w:id="69" w:name="_Ref290402490"/>
+      <w:bookmarkStart w:id="70" w:name="_Ref290402498"/>
+      <w:bookmarkStart w:id="71" w:name="_Toc290423497"/>
       <w:r>
         <w:rPr>
           <w:lang w:val="en-US"/>
         </w:rPr>
         <w:t>Graph layout</w:t>
       </w:r>
-      <w:bookmarkEnd w:id="66"/>
-      <w:bookmarkEnd w:id="67"/>
-      <w:bookmarkEnd w:id="68"/>
+      <w:bookmarkEnd w:id="69"/>
+      <w:bookmarkEnd w:id="70"/>
+      <w:bookmarkEnd w:id="71"/>
     </w:p>
     <w:p>
       <w:pPr>
@@ -37820,7 +38005,7 @@
           <w:lang w:val="en-US"/>
         </w:rPr>
       </w:pPr>
-      <w:bookmarkStart w:id="69" w:name="_Ref290390909"/>
+      <w:bookmarkStart w:id="72" w:name="_Ref290390909"/>
       <w:r>
         <w:t xml:space="preserve">Figure </w:t>
       </w:r>
@@ -37832,7 +38017,7 @@
           <w:t>16</w:t>
         </w:r>
       </w:fldSimple>
-      <w:bookmarkEnd w:id="69"/>
+      <w:bookmarkEnd w:id="72"/>
       <w:r>
         <w:t xml:space="preserve"> – A graph rendered using Graphviz</w:t>
       </w:r>
@@ -38870,7 +39055,7 @@
       <w:pPr>
         <w:pStyle w:val="Caption"/>
       </w:pPr>
-      <w:bookmarkStart w:id="70" w:name="_Ref290391996"/>
+      <w:bookmarkStart w:id="73" w:name="_Ref290391996"/>
       <w:r>
         <w:t xml:space="preserve">Figure </w:t>
       </w:r>
@@ -38882,7 +39067,7 @@
           <w:t>17</w:t>
         </w:r>
       </w:fldSimple>
-      <w:bookmarkEnd w:id="70"/>
+      <w:bookmarkEnd w:id="73"/>
       <w:r>
         <w:t xml:space="preserve"> – Example of a tree layout</w:t>
       </w:r>
@@ -40068,7 +40253,7 @@
           <w:lang w:val="en-US"/>
         </w:rPr>
       </w:pPr>
-      <w:bookmarkStart w:id="71" w:name="_Ref290460156"/>
+      <w:bookmarkStart w:id="74" w:name="_Ref290460156"/>
       <w:r>
         <w:t xml:space="preserve">Figure </w:t>
       </w:r>
@@ -40080,7 +40265,7 @@
           <w:t>19</w:t>
         </w:r>
       </w:fldSimple>
-      <w:bookmarkEnd w:id="71"/>
+      <w:bookmarkEnd w:id="74"/>
       <w:r>
         <w:t xml:space="preserve"> – From left to right:</w:t>
       </w:r>
@@ -40788,14 +40973,14 @@
           <w:lang w:val="en-US"/>
         </w:rPr>
       </w:pPr>
-      <w:bookmarkStart w:id="72" w:name="_Toc290423498"/>
+      <w:bookmarkStart w:id="75" w:name="_Toc290423498"/>
       <w:r>
         <w:rPr>
           <w:lang w:val="en-US"/>
         </w:rPr>
         <w:t>Graph transitions</w:t>
       </w:r>
-      <w:bookmarkEnd w:id="72"/>
+      <w:bookmarkEnd w:id="75"/>
     </w:p>
     <w:p>
       <w:pPr>
@@ -41517,14 +41702,14 @@
           <w:lang w:val="en-US"/>
         </w:rPr>
       </w:pPr>
-      <w:bookmarkStart w:id="73" w:name="_Toc290423499"/>
+      <w:bookmarkStart w:id="76" w:name="_Toc290423499"/>
       <w:r>
         <w:rPr>
           <w:lang w:val="en-US"/>
         </w:rPr>
         <w:t>Collection Visualizer</w:t>
       </w:r>
-      <w:bookmarkEnd w:id="73"/>
+      <w:bookmarkEnd w:id="76"/>
     </w:p>
     <w:p>
       <w:pPr>
@@ -41796,7 +41981,7 @@
         <w:rPr>
           <w:lang w:val="en-US"/>
         </w:rPr>
-        <w:t>The Collection visualizer will use the same approach to accessing individual items of collections described in the section</w:t>
+        <w:t>The Collection visualizer will use the same approach to accessing individual items of collections described in section</w:t>
       </w:r>
       <w:r>
         <w:rPr>
@@ -41936,14 +42121,14 @@
           <w:lang w:val="en-US"/>
         </w:rPr>
       </w:pPr>
-      <w:bookmarkStart w:id="74" w:name="_Toc290423500"/>
+      <w:bookmarkStart w:id="77" w:name="_Toc290423500"/>
       <w:r>
         <w:rPr>
           <w:lang w:val="en-US"/>
         </w:rPr>
         <w:t>Existing work</w:t>
       </w:r>
-      <w:bookmarkEnd w:id="74"/>
+      <w:bookmarkEnd w:id="77"/>
     </w:p>
     <w:p>
       <w:r>
@@ -42407,7 +42592,7 @@
           <w:lang w:val="en-US"/>
         </w:rPr>
       </w:pPr>
-      <w:bookmarkStart w:id="75" w:name="_Toc290423501"/>
+      <w:bookmarkStart w:id="78" w:name="_Toc290423501"/>
       <w:r>
         <w:rPr>
           <w:lang w:val="en-US"/>
@@ -42415,7 +42600,7 @@
         <w:lastRenderedPageBreak/>
         <w:t>What needs to be done</w:t>
       </w:r>
-      <w:bookmarkEnd w:id="75"/>
+      <w:bookmarkEnd w:id="78"/>
     </w:p>
     <w:p>
       <w:pPr>
@@ -42659,7 +42844,8 @@
           <w:lang w:val="en-US"/>
         </w:rPr>
       </w:pPr>
-      <w:bookmarkStart w:id="76" w:name="_Toc290423502"/>
+      <w:bookmarkStart w:id="79" w:name="_Toc290423502"/>
+      <w:bookmarkStart w:id="80" w:name="_Ref290474295"/>
       <w:r>
         <w:rPr>
           <w:lang w:val="en-US"/>
@@ -42690,7 +42876,8 @@
         </w:rPr>
         <w:t>collections</w:t>
       </w:r>
-      <w:bookmarkEnd w:id="76"/>
+      <w:bookmarkEnd w:id="79"/>
+      <w:bookmarkEnd w:id="80"/>
     </w:p>
     <w:p>
       <w:pPr>
@@ -43560,14 +43747,14 @@
           <w:lang w:val="en-US"/>
         </w:rPr>
       </w:pPr>
-      <w:bookmarkStart w:id="77" w:name="_Toc290423503"/>
+      <w:bookmarkStart w:id="81" w:name="_Toc290423503"/>
       <w:r>
         <w:rPr>
           <w:lang w:val="en-US"/>
         </w:rPr>
         <w:t>Debugger tooltips</w:t>
       </w:r>
-      <w:bookmarkEnd w:id="77"/>
+      <w:bookmarkEnd w:id="81"/>
     </w:p>
     <w:p>
       <w:pPr>
@@ -43639,14 +43826,14 @@
           <w:lang w:val="en-US"/>
         </w:rPr>
       </w:pPr>
-      <w:bookmarkStart w:id="78" w:name="_Toc290423504"/>
+      <w:bookmarkStart w:id="82" w:name="_Toc290423504"/>
       <w:r>
         <w:rPr>
           <w:lang w:val="en-US"/>
         </w:rPr>
         <w:t>Existing work</w:t>
       </w:r>
-      <w:bookmarkEnd w:id="78"/>
+      <w:bookmarkEnd w:id="82"/>
     </w:p>
     <w:p>
       <w:pPr>
@@ -43714,14 +43901,14 @@
           <w:lang w:val="en-US"/>
         </w:rPr>
       </w:pPr>
-      <w:bookmarkStart w:id="79" w:name="_Toc290423505"/>
+      <w:bookmarkStart w:id="83" w:name="_Toc290423505"/>
       <w:r>
         <w:rPr>
           <w:lang w:val="en-US"/>
         </w:rPr>
         <w:t>What needs to be done</w:t>
       </w:r>
-      <w:bookmarkEnd w:id="79"/>
+      <w:bookmarkEnd w:id="83"/>
     </w:p>
     <w:p>
       <w:pPr>
@@ -43745,7 +43932,7 @@
         <w:rPr>
           <w:lang w:val="en-US"/>
         </w:rPr>
-        <w:t>. Support for IEnumerable collections will be added to the data model according to the section</w:t>
+        <w:t>. Support for IEnumerable collections will be added to the data model according to section</w:t>
       </w:r>
       <w:r>
         <w:rPr>
@@ -43895,7 +44082,7 @@
           <w:lang w:val="en-US"/>
         </w:rPr>
       </w:pPr>
-      <w:bookmarkStart w:id="80" w:name="_Toc290423506"/>
+      <w:bookmarkStart w:id="84" w:name="_Toc290423506"/>
       <w:r>
         <w:rPr>
           <w:lang w:val="en-US"/>
@@ -43903,7 +44090,7 @@
         <w:lastRenderedPageBreak/>
         <w:t>Implementation</w:t>
       </w:r>
-      <w:bookmarkEnd w:id="80"/>
+      <w:bookmarkEnd w:id="84"/>
     </w:p>
     <w:p>
       <w:pPr>
@@ -44507,32 +44694,44 @@
           <w:lang w:val="en-US"/>
         </w:rPr>
       </w:pPr>
-      <w:bookmarkStart w:id="81" w:name="_Toc290423507"/>
+      <w:bookmarkStart w:id="85" w:name="_Toc290423507"/>
       <w:r>
         <w:rPr>
           <w:lang w:val="en-US"/>
         </w:rPr>
         <w:t>Common base for visualizing collections</w:t>
       </w:r>
-      <w:bookmarkEnd w:id="81"/>
-    </w:p>
-    <w:p>
-      <w:pPr>
-        <w:rPr>
-          <w:lang w:val="en-US"/>
-        </w:rPr>
-      </w:pPr>
-      <w:r>
-        <w:rPr>
-          <w:lang w:val="en-US"/>
-        </w:rPr>
-        <w:t>All of the visualizers are dealing with collections in essentially the same way, described in the Analysis in</w:t>
-      </w:r>
-      <w:r>
-        <w:rPr>
-          <w:lang w:val="en-US"/>
-        </w:rPr>
-        <w:t xml:space="preserve"> the section </w:t>
+      <w:bookmarkEnd w:id="85"/>
+    </w:p>
+    <w:p>
+      <w:pPr>
+        <w:rPr>
+          <w:lang w:val="en-US"/>
+        </w:rPr>
+      </w:pPr>
+      <w:r>
+        <w:rPr>
+          <w:lang w:val="en-US"/>
+        </w:rPr>
+        <w:t>All of the visualizers are dealing with collections in essenti</w:t>
+      </w:r>
+      <w:r>
+        <w:rPr>
+          <w:lang w:val="en-US"/>
+        </w:rPr>
+        <w:t xml:space="preserve">ally the same way, described </w:t>
+      </w:r>
+      <w:r>
+        <w:rPr>
+          <w:lang w:val="en-US"/>
+        </w:rPr>
+        <w:t>in</w:t>
+      </w:r>
+      <w:r>
+        <w:rPr>
+          <w:lang w:val="en-US"/>
+        </w:rPr>
+        <w:t xml:space="preserve"> section </w:t>
       </w:r>
       <w:r>
         <w:rPr>
@@ -44662,32 +44861,32 @@
         <w:rPr>
           <w:lang w:val="en-US"/>
         </w:rPr>
-        <w:t xml:space="preserve"> but they </w:t>
+        <w:t xml:space="preserve"> but they all </w:t>
+      </w:r>
+      <w:r>
+        <w:rPr>
+          <w:lang w:val="en-US"/>
+        </w:rPr>
+        <w:t xml:space="preserve">essentially </w:t>
+      </w:r>
+      <w:r>
+        <w:rPr>
+          <w:lang w:val="en-US"/>
+        </w:rPr>
+        <w:t>handle</w:t>
+      </w:r>
+      <w:r>
+        <w:rPr>
+          <w:lang w:val="en-US"/>
+        </w:rPr>
+        <w:t xml:space="preserve"> </w:t>
       </w:r>
       <w:r>
         <w:rPr>
           <w:lang w:val="en-US"/>
         </w:rPr>
         <w:lastRenderedPageBreak/>
-        <w:t xml:space="preserve">all </w:t>
-      </w:r>
-      <w:r>
-        <w:rPr>
-          <w:lang w:val="en-US"/>
-        </w:rPr>
-        <w:t xml:space="preserve">essentially </w:t>
-      </w:r>
-      <w:r>
-        <w:rPr>
-          <w:lang w:val="en-US"/>
-        </w:rPr>
-        <w:t>handle</w:t>
-      </w:r>
-      <w:r>
-        <w:rPr>
-          <w:lang w:val="en-US"/>
-        </w:rPr>
-        <w:t xml:space="preserve"> collections </w:t>
+        <w:t xml:space="preserve">collections </w:t>
       </w:r>
       <w:r>
         <w:rPr>
@@ -44717,7 +44916,37 @@
         <w:rPr>
           <w:lang w:val="en-US"/>
         </w:rPr>
-        <w:t xml:space="preserve">ections section of the Analysis  - converting IEnumerable to IList by constructing a List in the debuggee by evaluating an expression such as “new List&lt;T&gt;(enumerable)” where T is the generic parameter of the type of the enumerable variable in debuggee. If an instance already implements IList, the conversion is skipped (this check is implemented in </w:t>
+        <w:t xml:space="preserve">ections section of the Analysis  - converting IEnumerable to IList by constructing a List in the debuggee by evaluating an expression such as </w:t>
+      </w:r>
+      <w:r>
+        <w:rPr>
+          <w:rStyle w:val="string"/>
+        </w:rPr>
+        <w:t>“new List&lt;T&gt;(enumerable)”</w:t>
+      </w:r>
+      <w:r>
+        <w:rPr>
+          <w:lang w:val="en-US"/>
+        </w:rPr>
+        <w:t xml:space="preserve"> where T is the generic parameter of the type of the enumerable variable in debuggee</w:t>
+      </w:r>
+      <w:r>
+        <w:rPr>
+          <w:lang w:val="en-US"/>
+        </w:rPr>
+        <w:t xml:space="preserve">, and then accessing individual items of the List by evaluating expressions such as </w:t>
+      </w:r>
+      <w:r>
+        <w:rPr>
+          <w:rStyle w:val="string"/>
+        </w:rPr>
+        <w:t>list[i]</w:t>
+      </w:r>
+      <w:r>
+        <w:rPr>
+          <w:lang w:val="en-US"/>
+        </w:rPr>
+        <w:t xml:space="preserve">. If an instance already implements IList, the conversion is skipped (this check is implemented in </w:t>
       </w:r>
       <w:r>
         <w:rPr>
@@ -44751,14 +44980,14 @@
           <w:lang w:val="en-US"/>
         </w:rPr>
       </w:pPr>
-      <w:bookmarkStart w:id="82" w:name="_Toc290423508"/>
+      <w:bookmarkStart w:id="86" w:name="_Toc290423508"/>
       <w:r>
         <w:rPr>
           <w:lang w:val="en-US"/>
         </w:rPr>
         <w:t>Object graph visualizer</w:t>
       </w:r>
-      <w:bookmarkEnd w:id="82"/>
+      <w:bookmarkEnd w:id="86"/>
     </w:p>
     <w:p>
       <w:pPr>
@@ -45049,7 +45278,7 @@
           <w:lang w:eastAsia="cs-CZ"/>
         </w:rPr>
         <w:drawing>
-          <wp:inline distT="0" distB="0" distL="0" distR="0" wp14:anchorId="23CE8789" wp14:editId="453254DB">
+          <wp:inline distT="0" distB="0" distL="0" distR="0" wp14:anchorId="46190D6D" wp14:editId="4A24F3C0">
             <wp:extent cx="5752465" cy="1212215"/>
             <wp:effectExtent l="0" t="0" r="0" b="0"/>
             <wp:docPr id="16" name="Picture 16" descr="D:\text\DebuggerVisualizers\screens\objectGraphHalf.png"/>
@@ -45344,7 +45573,7 @@
             <v:path gradientshapeok="t" o:connecttype="rect"/>
           </v:shapetype>
           <v:shape id="_x0000_s1028" type="#_x0000_t202" style="position:absolute;left:0;text-align:left;margin-left:-34.25pt;margin-top:273.45pt;width:522.1pt;height:.05pt;z-index:251660288;mso-position-horizontal-relative:text;mso-position-vertical-relative:text" stroked="f">
-            <v:textbox style="mso-fit-shape-to-text:t" inset="0,0,0,0">
+            <v:textbox style="mso-next-textbox:#_x0000_s1028;mso-fit-shape-to-text:t" inset="0,0,0,0">
               <w:txbxContent>
                 <w:p>
                   <w:pPr>
@@ -45353,7 +45582,7 @@
                       <w:noProof/>
                     </w:rPr>
                   </w:pPr>
-                  <w:bookmarkStart w:id="83" w:name="_Ref290408491"/>
+                  <w:bookmarkStart w:id="87" w:name="_Ref290408491"/>
                   <w:r>
                     <w:t xml:space="preserve">Figure </w:t>
                   </w:r>
@@ -45365,7 +45594,7 @@
                       <w:t>22</w:t>
                     </w:r>
                   </w:fldSimple>
-                  <w:bookmarkEnd w:id="83"/>
+                  <w:bookmarkEnd w:id="87"/>
                   <w:r>
                     <w:t>- Design of the Object graph visualizer</w:t>
                   </w:r>
@@ -45382,7 +45611,7 @@
           <w:lang w:eastAsia="cs-CZ"/>
         </w:rPr>
         <w:drawing>
-          <wp:anchor distT="0" distB="360045" distL="114300" distR="114300" simplePos="0" relativeHeight="251658240" behindDoc="0" locked="0" layoutInCell="1" allowOverlap="1" wp14:anchorId="36EE3757" wp14:editId="6BCDE004">
+          <wp:anchor distT="0" distB="360045" distL="114300" distR="114300" simplePos="0" relativeHeight="251658240" behindDoc="0" locked="0" layoutInCell="1" allowOverlap="1" wp14:anchorId="06A7EED6" wp14:editId="7382324C">
             <wp:simplePos x="895350" y="895350"/>
             <wp:positionH relativeFrom="column">
               <wp:align>center</wp:align>
@@ -45513,14 +45742,14 @@
           <w:lang w:val="en-US"/>
         </w:rPr>
       </w:pPr>
-      <w:bookmarkStart w:id="84" w:name="_Toc290423509"/>
+      <w:bookmarkStart w:id="88" w:name="_Toc290423509"/>
       <w:r>
         <w:rPr>
           <w:lang w:val="en-US"/>
         </w:rPr>
         <w:t>Graph building</w:t>
       </w:r>
-      <w:bookmarkEnd w:id="84"/>
+      <w:bookmarkEnd w:id="88"/>
     </w:p>
     <w:p>
       <w:pPr>
@@ -45638,7 +45867,7 @@
           <w:lang w:val="en-US"/>
         </w:rPr>
       </w:pPr>
-      <w:bookmarkStart w:id="85" w:name="_Toc290423510"/>
+      <w:bookmarkStart w:id="89" w:name="_Toc290423510"/>
       <w:r>
         <w:rPr>
           <w:lang w:val="en-US"/>
@@ -45651,7 +45880,7 @@
         </w:rPr>
         <w:t>he ObjectGraph</w:t>
       </w:r>
-      <w:bookmarkEnd w:id="85"/>
+      <w:bookmarkEnd w:id="89"/>
     </w:p>
     <w:p>
       <w:pPr>
@@ -45961,7 +46190,7 @@
       <w:r>
         <w:lastRenderedPageBreak/>
         <w:drawing>
-          <wp:inline distT="0" distB="0" distL="0" distR="0" wp14:anchorId="5417EA5F" wp14:editId="34870E29">
+          <wp:inline distT="0" distB="0" distL="0" distR="0" wp14:anchorId="64D09467" wp14:editId="30DA2AEE">
             <wp:extent cx="2269219" cy="1771650"/>
             <wp:effectExtent l="0" t="0" r="0" b="0"/>
             <wp:docPr id="41" name="Picture 41"/>
@@ -46571,7 +46800,7 @@
       </w:pPr>
       <w:r>
         <w:drawing>
-          <wp:inline distT="0" distB="0" distL="0" distR="0" wp14:anchorId="3C3717F5" wp14:editId="289EDC69">
+          <wp:inline distT="0" distB="0" distL="0" distR="0" wp14:anchorId="3CADBB70" wp14:editId="6FFC7C65">
             <wp:extent cx="1600200" cy="1826570"/>
             <wp:effectExtent l="0" t="0" r="0" b="0"/>
             <wp:docPr id="42" name="Picture 42" descr="D:\text\DebuggerVisualizers\screens\new\oneNodeCol.png"/>
@@ -47342,14 +47571,14 @@
           <w:lang w:val="en-US"/>
         </w:rPr>
       </w:pPr>
-      <w:bookmarkStart w:id="86" w:name="_Toc290423511"/>
+      <w:bookmarkStart w:id="90" w:name="_Toc290423511"/>
       <w:r>
         <w:rPr>
           <w:lang w:val="en-US"/>
         </w:rPr>
         <w:t>Graph layout</w:t>
       </w:r>
-      <w:bookmarkEnd w:id="86"/>
+      <w:bookmarkEnd w:id="90"/>
     </w:p>
     <w:p>
       <w:pPr>
@@ -48158,7 +48387,7 @@
         <w:rPr>
           <w:lang w:val="en-US"/>
         </w:rPr>
-        <w:t xml:space="preserve">It the </w:t>
+        <w:t xml:space="preserve">In </w:t>
       </w:r>
       <w:r>
         <w:rPr>
@@ -48903,7 +49132,7 @@
       <w:r>
         <w:lastRenderedPageBreak/>
         <w:drawing>
-          <wp:inline distT="0" distB="0" distL="0" distR="0" wp14:anchorId="717A69C7" wp14:editId="0038FBFF">
+          <wp:inline distT="0" distB="0" distL="0" distR="0" wp14:anchorId="443D1E2F" wp14:editId="77BBD5B3">
             <wp:extent cx="4000500" cy="2658183"/>
             <wp:effectExtent l="0" t="0" r="0" b="0"/>
             <wp:docPr id="43" name="Picture 43" descr="D:\text\DebuggerVisualizers\screens\graphVizDatastruct.png"/>
@@ -48990,7 +49219,7 @@
         <w:rPr>
           <w:lang w:val="en-US"/>
         </w:rPr>
-        <w:t xml:space="preserve">the section </w:t>
+        <w:t xml:space="preserve">section </w:t>
       </w:r>
       <w:r>
         <w:rPr>
@@ -50471,7 +50700,7 @@
       <w:r>
         <w:lastRenderedPageBreak/>
         <w:drawing>
-          <wp:inline distT="0" distB="0" distL="0" distR="0" wp14:anchorId="25280D20" wp14:editId="0C8C53E7">
+          <wp:inline distT="0" distB="0" distL="0" distR="0" wp14:anchorId="7C02320E" wp14:editId="7B4730DA">
             <wp:extent cx="3949889" cy="2628900"/>
             <wp:effectExtent l="0" t="0" r="0" b="0"/>
             <wp:docPr id="44" name="Picture 44" descr="D:\text\DebuggerVisualizers\screens\spline_sample_001.png"/>
@@ -50804,7 +51033,7 @@
       </w:pPr>
       <w:r>
         <w:drawing>
-          <wp:inline distT="0" distB="0" distL="0" distR="0" wp14:anchorId="7E7B8D85" wp14:editId="64F127E4">
+          <wp:inline distT="0" distB="0" distL="0" distR="0" wp14:anchorId="752A1F71" wp14:editId="6C0522D1">
             <wp:extent cx="3438000" cy="1980000"/>
             <wp:effectExtent l="0" t="0" r="0" b="0"/>
             <wp:docPr id="17" name="Picture 17"/>
@@ -50859,7 +51088,7 @@
           <w:lang w:val="en-US"/>
         </w:rPr>
       </w:pPr>
-      <w:bookmarkStart w:id="87" w:name="_Ref290407321"/>
+      <w:bookmarkStart w:id="91" w:name="_Ref290407321"/>
       <w:r>
         <w:t xml:space="preserve">Figure </w:t>
       </w:r>
@@ -50871,7 +51100,7 @@
           <w:t>27</w:t>
         </w:r>
       </w:fldSimple>
-      <w:bookmarkEnd w:id="87"/>
+      <w:bookmarkEnd w:id="91"/>
       <w:r>
         <w:t xml:space="preserve"> – Edge path without smoothing (a shortest path in the Visibility graph).</w:t>
       </w:r>
@@ -50883,7 +51112,7 @@
       <w:r>
         <w:lastRenderedPageBreak/>
         <w:drawing>
-          <wp:inline distT="0" distB="0" distL="0" distR="0" wp14:anchorId="12944A58" wp14:editId="5DF4D6C0">
+          <wp:inline distT="0" distB="0" distL="0" distR="0" wp14:anchorId="1C159401" wp14:editId="02DBA962">
             <wp:extent cx="3463200" cy="1980000"/>
             <wp:effectExtent l="0" t="0" r="0" b="0"/>
             <wp:docPr id="18" name="Picture 18"/>
@@ -51216,7 +51445,7 @@
       </w:pPr>
       <w:r>
         <w:drawing>
-          <wp:inline distT="0" distB="0" distL="0" distR="0" wp14:anchorId="14DF7A37" wp14:editId="5C604A20">
+          <wp:inline distT="0" distB="0" distL="0" distR="0" wp14:anchorId="3FFDBEDD" wp14:editId="048FE8DA">
             <wp:extent cx="4676775" cy="1391437"/>
             <wp:effectExtent l="0" t="0" r="0" b="0"/>
             <wp:docPr id="45" name="Picture 45" descr="D:\text\DebuggerVisualizers\screens\new\edgeHilite.png"/>
@@ -51417,7 +51646,7 @@
       <w:r>
         <w:lastRenderedPageBreak/>
         <w:drawing>
-          <wp:inline distT="0" distB="0" distL="0" distR="0" wp14:anchorId="750885AA" wp14:editId="62FCB501">
+          <wp:inline distT="0" distB="0" distL="0" distR="0" wp14:anchorId="1FE49F08" wp14:editId="20B5B35A">
             <wp:extent cx="2124075" cy="953508"/>
             <wp:effectExtent l="0" t="0" r="0" b="0"/>
             <wp:docPr id="11" name="Picture 11"/>
@@ -51620,7 +51849,7 @@
           <w:lang w:val="en-US"/>
         </w:rPr>
       </w:pPr>
-      <w:bookmarkStart w:id="88" w:name="_Toc290423512"/>
+      <w:bookmarkStart w:id="92" w:name="_Toc290423512"/>
       <w:r>
         <w:rPr>
           <w:lang w:val="en-US"/>
@@ -51633,7 +51862,7 @@
         </w:rPr>
         <w:t>matching</w:t>
       </w:r>
-      <w:bookmarkEnd w:id="88"/>
+      <w:bookmarkEnd w:id="92"/>
     </w:p>
     <w:p>
       <w:pPr>
@@ -51765,7 +51994,7 @@
           <w:lang w:val="en-US"/>
         </w:rPr>
       </w:pPr>
-      <w:bookmarkStart w:id="89" w:name="_Toc290423513"/>
+      <w:bookmarkStart w:id="93" w:name="_Toc290423513"/>
       <w:r>
         <w:rPr>
           <w:lang w:val="en-US"/>
@@ -51778,7 +52007,7 @@
         </w:rPr>
         <w:t xml:space="preserve"> and transitions</w:t>
       </w:r>
-      <w:bookmarkEnd w:id="89"/>
+      <w:bookmarkEnd w:id="93"/>
     </w:p>
     <w:p>
       <w:pPr>
@@ -52029,14 +52258,14 @@
           <w:lang w:val="en-US"/>
         </w:rPr>
       </w:pPr>
-      <w:bookmarkStart w:id="90" w:name="_Toc290423514"/>
+      <w:bookmarkStart w:id="94" w:name="_Toc290423514"/>
       <w:r>
         <w:rPr>
           <w:lang w:val="en-US"/>
         </w:rPr>
         <w:t>The result</w:t>
       </w:r>
-      <w:bookmarkEnd w:id="90"/>
+      <w:bookmarkEnd w:id="94"/>
     </w:p>
     <w:p>
       <w:pPr>
@@ -52058,7 +52287,7 @@
       <w:r>
         <w:lastRenderedPageBreak/>
         <w:drawing>
-          <wp:inline distT="0" distB="0" distL="0" distR="0" wp14:anchorId="13B8D6EF" wp14:editId="351A540F">
+          <wp:inline distT="0" distB="0" distL="0" distR="0" wp14:anchorId="75AE3512" wp14:editId="3736E847">
             <wp:extent cx="4327200" cy="2700000"/>
             <wp:effectExtent l="0" t="0" r="0" b="0"/>
             <wp:docPr id="46" name="Picture 46" descr="D:\text\DebuggerVisualizers\screens\new\objectFinalPreStep.png"/>
@@ -52148,7 +52377,7 @@
       </w:pPr>
       <w:r>
         <w:drawing>
-          <wp:inline distT="0" distB="0" distL="0" distR="0" wp14:anchorId="4E1796FE" wp14:editId="7A087C6A">
+          <wp:inline distT="0" distB="0" distL="0" distR="0" wp14:anchorId="5079C57B" wp14:editId="6A99E9C8">
             <wp:extent cx="4327200" cy="2700000"/>
             <wp:effectExtent l="0" t="0" r="0" b="0"/>
             <wp:docPr id="47" name="Picture 47" descr="D:\text\DebuggerVisualizers\screens\new\objectFinalPostStep.png"/>
@@ -52333,14 +52562,14 @@
           <w:lang w:val="en-US"/>
         </w:rPr>
       </w:pPr>
-      <w:bookmarkStart w:id="91" w:name="_Toc290423515"/>
+      <w:bookmarkStart w:id="95" w:name="_Toc290423515"/>
       <w:r>
         <w:rPr>
           <w:lang w:val="en-US"/>
         </w:rPr>
         <w:t>Collection Visualizer</w:t>
       </w:r>
-      <w:bookmarkEnd w:id="91"/>
+      <w:bookmarkEnd w:id="95"/>
     </w:p>
     <w:p>
       <w:pPr>
@@ -52547,14 +52776,14 @@
           <w:lang w:val="en-US"/>
         </w:rPr>
       </w:pPr>
-      <w:bookmarkStart w:id="92" w:name="_Toc290423516"/>
+      <w:bookmarkStart w:id="96" w:name="_Toc290423516"/>
       <w:r>
         <w:rPr>
           <w:lang w:val="en-US"/>
         </w:rPr>
         <w:t>Lazy loading items when scrolling</w:t>
       </w:r>
-      <w:bookmarkEnd w:id="92"/>
+      <w:bookmarkEnd w:id="96"/>
     </w:p>
     <w:p>
       <w:pPr>
@@ -52897,7 +53126,7 @@
       </w:pPr>
       <w:r>
         <w:drawing>
-          <wp:inline distT="0" distB="0" distL="0" distR="0" wp14:anchorId="3299EF29" wp14:editId="5678CD16">
+          <wp:inline distT="0" distB="0" distL="0" distR="0" wp14:anchorId="2DAA7F4A" wp14:editId="00E2075D">
             <wp:extent cx="4528093" cy="2895600"/>
             <wp:effectExtent l="0" t="0" r="0" b="0"/>
             <wp:docPr id="6" name="obrázek 2" descr="D:\text\DebuggerVisualizers\listValues_classDiagram.png"/>
@@ -52950,7 +53179,7 @@
           <w:lang w:val="en-US"/>
         </w:rPr>
       </w:pPr>
-      <w:bookmarkStart w:id="93" w:name="_Ref290409357"/>
+      <w:bookmarkStart w:id="97" w:name="_Ref290409357"/>
       <w:r>
         <w:t xml:space="preserve">Figure </w:t>
       </w:r>
@@ -52962,7 +53191,7 @@
           <w:t>33</w:t>
         </w:r>
       </w:fldSimple>
-      <w:bookmarkEnd w:id="93"/>
+      <w:bookmarkEnd w:id="97"/>
       <w:r>
         <w:t xml:space="preserve"> </w:t>
       </w:r>
@@ -53202,7 +53431,60 @@
         <w:rPr>
           <w:lang w:val="en-US"/>
         </w:rPr>
-        <w:t xml:space="preserve">olumns. The following </w:t>
+        <w:t>olumns</w:t>
+      </w:r>
+      <w:r>
+        <w:rPr>
+          <w:lang w:val="en-US"/>
+        </w:rPr>
+        <w:t xml:space="preserve">, based on the generic type parameter of the collection type (as discussed in section </w:t>
+      </w:r>
+      <w:r>
+        <w:rPr>
+          <w:lang w:val="en-US"/>
+        </w:rPr>
+        <w:fldChar w:fldCharType="begin"/>
+      </w:r>
+      <w:r>
+        <w:rPr>
+          <w:lang w:val="en-US"/>
+        </w:rPr>
+        <w:instrText xml:space="preserve"> REF _Ref290474295 \r \h </w:instrText>
+      </w:r>
+      <w:r>
+        <w:rPr>
+          <w:lang w:val="en-US"/>
+        </w:rPr>
+      </w:r>
+      <w:r>
+        <w:rPr>
+          <w:lang w:val="en-US"/>
+        </w:rPr>
+        <w:fldChar w:fldCharType="separate"/>
+      </w:r>
+      <w:r>
+        <w:rPr>
+          <w:lang w:val="en-US"/>
+        </w:rPr>
+        <w:t>2.7.3</w:t>
+      </w:r>
+      <w:r>
+        <w:rPr>
+          <w:lang w:val="en-US"/>
+        </w:rPr>
+        <w:fldChar w:fldCharType="end"/>
+      </w:r>
+      <w:r>
+        <w:rPr>
+          <w:lang w:val="en-US"/>
+        </w:rPr>
+        <w:t>)</w:t>
+      </w:r>
+      <w:r>
+        <w:rPr>
+          <w:lang w:val="en-US"/>
+        </w:rPr>
+        <w:t xml:space="preserve">. The following </w:t>
       </w:r>
       <w:r>
         <w:rPr>
@@ -53374,6 +53656,9 @@
       </w:r>
       <w:r>
         <w:br/>
+      </w:r>
+      <w:r>
+        <w:lastRenderedPageBreak/>
         <w:t>    </w:t>
       </w:r>
       <w:r>
@@ -53384,9 +53669,6 @@
       </w:r>
       <w:r>
         <w:br/>
-      </w:r>
-      <w:r>
-        <w:lastRenderedPageBreak/>
         <w:t>    memberColumn</w:t>
       </w:r>
       <w:r>
@@ -53748,139 +54030,526 @@
       <w:pPr>
         <w:pStyle w:val="Heading3"/>
         <w:rPr>
-          <w:highlight w:val="green"/>
-          <w:lang w:val="en-US"/>
-        </w:rPr>
-      </w:pPr>
-      <w:bookmarkStart w:id="94" w:name="_Toc290423517"/>
-      <w:r>
-        <w:rPr>
-          <w:highlight w:val="green"/>
-          <w:lang w:val="en-US"/>
-        </w:rPr>
-        <w:t>Expanding items in the grid</w:t>
-      </w:r>
-      <w:r>
-        <w:rPr>
-          <w:highlight w:val="green"/>
-          <w:lang w:val="en-US"/>
-        </w:rPr>
-        <w:t xml:space="preserve"> – from here rewrite!</w:t>
-      </w:r>
-      <w:bookmarkEnd w:id="94"/>
-    </w:p>
-    <w:p>
-      <w:pPr>
-        <w:rPr>
-          <w:lang w:val="en-US"/>
-        </w:rPr>
-      </w:pPr>
-      <w:r>
-        <w:rPr>
-          <w:lang w:val="en-US"/>
-        </w:rPr>
-        <w:t>Because the properties of each collection item</w:t>
-      </w:r>
-      <w:r>
-        <w:rPr>
-          <w:lang w:val="en-US"/>
-        </w:rPr>
-        <w:t>, shown in the individual grid cells,</w:t>
-      </w:r>
-      <w:r>
-        <w:rPr>
-          <w:lang w:val="en-US"/>
-        </w:rPr>
-        <w:t xml:space="preserve"> can be complex objects themselves, we implemented a way to</w:t>
-      </w:r>
-      <w:r>
-        <w:rPr>
-          <w:lang w:val="en-US"/>
-        </w:rPr>
-        <w:t xml:space="preserve"> e</w:t>
-      </w:r>
-      <w:r>
-        <w:rPr>
-          <w:lang w:val="en-US"/>
-        </w:rPr>
-        <w:t>xplore their contents - each item of the collection has an expand button which opens a standard debugger tooltip for the item.</w:t>
-      </w:r>
-    </w:p>
-    <w:p>
-      <w:pPr>
-        <w:rPr>
-          <w:lang w:val="en-US"/>
-        </w:rPr>
-      </w:pPr>
+          <w:lang w:val="en-US"/>
+        </w:rPr>
+      </w:pPr>
+      <w:bookmarkStart w:id="98" w:name="_Toc290423517"/>
+      <w:r>
+        <w:rPr>
+          <w:lang w:val="en-US"/>
+        </w:rPr>
+        <w:t xml:space="preserve">Expanding </w:t>
+      </w:r>
+      <w:bookmarkEnd w:id="98"/>
+      <w:r>
+        <w:rPr>
+          <w:lang w:val="en-US"/>
+        </w:rPr>
+        <w:t xml:space="preserve">rows </w:t>
+      </w:r>
+      <w:r>
+        <w:rPr>
+          <w:lang w:val="en-US"/>
+        </w:rPr>
+        <w:t>of</w:t>
+      </w:r>
+      <w:r>
+        <w:rPr>
+          <w:lang w:val="en-US"/>
+        </w:rPr>
+        <w:t xml:space="preserve"> the grid</w:t>
+      </w:r>
+    </w:p>
+    <w:p>
+      <w:pPr>
+        <w:rPr>
+          <w:lang w:val="en-US"/>
+        </w:rPr>
+      </w:pPr>
+      <w:r>
+        <w:rPr>
+          <w:lang w:val="en-US"/>
+        </w:rPr>
+        <w:t xml:space="preserve">Sometimes the values shown in individual grid cells </w:t>
+      </w:r>
+      <w:r>
+        <w:rPr>
+          <w:lang w:val="en-US"/>
+        </w:rPr>
+        <w:t xml:space="preserve">are complex objects themselves. The values in the cells are obtained by invoking the standard </w:t>
+      </w:r>
+      <w:proofErr w:type="gramStart"/>
+      <w:r>
+        <w:rPr>
+          <w:rStyle w:val="symbol"/>
+        </w:rPr>
+        <w:t>ToString(</w:t>
+      </w:r>
+      <w:proofErr w:type="gramEnd"/>
+      <w:r>
+        <w:rPr>
+          <w:rStyle w:val="symbol"/>
+        </w:rPr>
+        <w:t>)</w:t>
+      </w:r>
+      <w:r>
+        <w:rPr>
+          <w:lang w:val="en-US"/>
+        </w:rPr>
+        <w:t xml:space="preserve"> method which only returns the name of the type (when not overridden)</w:t>
+      </w:r>
+      <w:r>
+        <w:rPr>
+          <w:lang w:val="en-US"/>
+        </w:rPr>
+        <w:t xml:space="preserve"> which is not</w:t>
+      </w:r>
+      <w:r>
+        <w:rPr>
+          <w:lang w:val="en-US"/>
+        </w:rPr>
+        <w:t xml:space="preserve"> a</w:t>
+      </w:r>
+      <w:r>
+        <w:rPr>
+          <w:lang w:val="en-US"/>
+        </w:rPr>
+        <w:t xml:space="preserve"> desirable </w:t>
+      </w:r>
+      <w:r>
+        <w:rPr>
+          <w:lang w:val="en-US"/>
+        </w:rPr>
+        <w:t>way of presenting</w:t>
+      </w:r>
+      <w:r>
+        <w:rPr>
+          <w:lang w:val="en-US"/>
+        </w:rPr>
+        <w:t xml:space="preserve"> complex objects.</w:t>
+      </w:r>
+    </w:p>
+    <w:p>
+      <w:pPr>
+        <w:rPr>
+          <w:lang w:val="en-US"/>
+        </w:rPr>
+      </w:pPr>
+      <w:r>
+        <w:rPr>
+          <w:lang w:val="en-US"/>
+        </w:rPr>
+        <w:t xml:space="preserve">Thanks to the design of general handling of collections </w:t>
+      </w:r>
+      <w:r>
+        <w:rPr>
+          <w:lang w:val="en-US"/>
+        </w:rPr>
+        <w:t xml:space="preserve">described in section </w:t>
+      </w:r>
+      <w:r>
+        <w:rPr>
+          <w:lang w:val="en-US"/>
+        </w:rPr>
+        <w:fldChar w:fldCharType="begin"/>
+      </w:r>
+      <w:r>
+        <w:rPr>
+          <w:lang w:val="en-US"/>
+        </w:rPr>
+        <w:instrText xml:space="preserve"> REF _Ref290400196 \r \h </w:instrText>
+      </w:r>
+      <w:r>
+        <w:rPr>
+          <w:lang w:val="en-US"/>
+        </w:rPr>
+      </w:r>
+      <w:r>
+        <w:rPr>
+          <w:lang w:val="en-US"/>
+        </w:rPr>
+        <w:fldChar w:fldCharType="separate"/>
+      </w:r>
+      <w:r>
+        <w:rPr>
+          <w:lang w:val="en-US"/>
+        </w:rPr>
+        <w:t>2.5</w:t>
+      </w:r>
+      <w:r>
+        <w:rPr>
+          <w:lang w:val="en-US"/>
+        </w:rPr>
+        <w:fldChar w:fldCharType="end"/>
+      </w:r>
+      <w:r>
+        <w:rPr>
+          <w:lang w:val="en-US"/>
+        </w:rPr>
+        <w:t xml:space="preserve"> (</w:t>
+      </w:r>
+      <w:r>
+        <w:rPr>
+          <w:lang w:val="en-US"/>
+        </w:rPr>
+        <w:fldChar w:fldCharType="begin"/>
+      </w:r>
+      <w:r>
+        <w:rPr>
+          <w:lang w:val="en-US"/>
+        </w:rPr>
+        <w:instrText xml:space="preserve"> REF _Ref290400185 \h </w:instrText>
+      </w:r>
+      <w:r>
+        <w:rPr>
+          <w:lang w:val="en-US"/>
+        </w:rPr>
+      </w:r>
+      <w:r>
+        <w:rPr>
+          <w:lang w:val="en-US"/>
+        </w:rPr>
+        <w:fldChar w:fldCharType="separate"/>
+      </w:r>
+      <w:r>
+        <w:rPr>
+          <w:lang w:val="en-US"/>
+        </w:rPr>
+        <w:t>Collections</w:t>
+      </w:r>
+      <w:r>
+        <w:rPr>
+          <w:lang w:val="en-US"/>
+        </w:rPr>
+        <w:fldChar w:fldCharType="end"/>
+      </w:r>
+      <w:r>
+        <w:rPr>
+          <w:lang w:val="en-US"/>
+        </w:rPr>
+        <w:t>)</w:t>
+      </w:r>
+      <w:r>
+        <w:rPr>
+          <w:lang w:val="en-US"/>
+        </w:rPr>
+        <w:t>, it is possible to implement expanding of individual</w:t>
+      </w:r>
+      <w:r>
+        <w:rPr>
+          <w:lang w:val="en-US"/>
+        </w:rPr>
+        <w:t xml:space="preserve"> rows in the following way: display an expand button next to each grid row</w:t>
+      </w:r>
+      <w:r>
+        <w:rPr>
+          <w:lang w:val="en-US"/>
+        </w:rPr>
+        <w:t xml:space="preserve"> and</w:t>
+      </w:r>
+      <w:r>
+        <w:rPr>
+          <w:lang w:val="en-US"/>
+        </w:rPr>
+        <w:t xml:space="preserve"> when it is clicked, open a Debugger tooltip for expression c[i], where </w:t>
+      </w:r>
+      <w:r>
+        <w:rPr>
+          <w:rStyle w:val="defChar"/>
+        </w:rPr>
+        <w:t>c</w:t>
+      </w:r>
+      <w:r>
+        <w:rPr>
+          <w:lang w:val="en-US"/>
+        </w:rPr>
+        <w:t xml:space="preserve"> is the Expression referring to the whole collection instance and </w:t>
+      </w:r>
+      <w:r>
+        <w:rPr>
+          <w:rStyle w:val="defChar"/>
+        </w:rPr>
+        <w:t>i</w:t>
+      </w:r>
+      <w:r>
+        <w:rPr>
+          <w:lang w:val="en-US"/>
+        </w:rPr>
+        <w:t xml:space="preserve"> is the index of the row.</w:t>
+      </w:r>
+    </w:p>
+    <w:p>
+      <w:pPr>
+        <w:rPr>
+          <w:lang w:val="en-US"/>
+        </w:rPr>
+      </w:pPr>
+      <w:r>
+        <w:rPr>
+          <w:lang w:val="en-US"/>
+        </w:rPr>
+        <w:t>This feature is not implemented yet but will be implemented.</w:t>
+      </w:r>
+    </w:p>
+    <w:p>
+      <w:pPr>
+        <w:pStyle w:val="Heading3"/>
+        <w:rPr>
+          <w:lang w:val="en-US"/>
+        </w:rPr>
+      </w:pPr>
+      <w:bookmarkStart w:id="99" w:name="_Toc290423518"/>
+      <w:r>
+        <w:rPr>
+          <w:lang w:val="en-US"/>
+        </w:rPr>
+        <w:t>Generic vs. non-generic collections</w:t>
+      </w:r>
+      <w:bookmarkEnd w:id="99"/>
+    </w:p>
+    <w:p>
+      <w:pPr>
+        <w:rPr>
+          <w:lang w:val="en-US"/>
+        </w:rPr>
+      </w:pPr>
+      <w:r>
+        <w:rPr>
+          <w:lang w:val="en-US"/>
+        </w:rPr>
+        <w:t>An</w:t>
+      </w:r>
+      <w:r>
+        <w:rPr>
+          <w:lang w:val="en-US"/>
+        </w:rPr>
+        <w:t xml:space="preserve"> important question when designing the collection visualizer </w:t>
+      </w:r>
+      <w:r>
+        <w:rPr>
+          <w:lang w:val="en-US"/>
+        </w:rPr>
+        <w:t>is</w:t>
+      </w:r>
+      <w:r>
+        <w:rPr>
+          <w:lang w:val="en-US"/>
+        </w:rPr>
+        <w:t xml:space="preserve"> what </w:t>
+      </w:r>
+      <w:r>
+        <w:rPr>
+          <w:lang w:val="en-US"/>
+        </w:rPr>
+        <w:t>the columns of the grid should be based on the given collection instance.</w:t>
+      </w:r>
+      <w:r>
+        <w:rPr>
+          <w:lang w:val="en-US"/>
+        </w:rPr>
+        <w:t xml:space="preserve"> We already discussed this in the Analysis section. We decided that the</w:t>
+      </w:r>
+      <w:r>
+        <w:rPr>
+          <w:lang w:val="en-US"/>
+        </w:rPr>
+        <w:t xml:space="preserve"> grid</w:t>
+      </w:r>
+      <w:r>
+        <w:rPr>
+          <w:lang w:val="en-US"/>
+        </w:rPr>
+        <w:t xml:space="preserve"> columns represent the properties of the </w:t>
+      </w:r>
+      <w:r>
+        <w:rPr>
+          <w:lang w:val="en-US"/>
+        </w:rPr>
+        <w:t xml:space="preserve">single </w:t>
+      </w:r>
+      <w:r>
+        <w:rPr>
+          <w:lang w:val="en-US"/>
+        </w:rPr>
+        <w:t>generic parameter of the collection. That means when we get IEnumerable&lt;Person&gt; we make one column for each public property of the class Person</w:t>
+      </w:r>
+      <w:r>
+        <w:rPr>
+          <w:lang w:val="en-US"/>
+        </w:rPr>
+        <w:t xml:space="preserve"> and its </w:t>
+      </w:r>
+      <w:bookmarkStart w:id="100" w:name="_GoBack"/>
+      <w:bookmarkEnd w:id="100"/>
+      <w:r>
+        <w:rPr>
+          <w:lang w:val="en-US"/>
+        </w:rPr>
+        <w:t>base classes.</w:t>
+      </w:r>
+      <w:r>
+        <w:rPr>
+          <w:lang w:val="en-US"/>
+        </w:rPr>
+        <w:t xml:space="preserve"> </w:t>
+      </w:r>
+    </w:p>
+    <w:p>
+      <w:pPr>
+        <w:rPr>
+          <w:lang w:val="en-US"/>
+        </w:rPr>
+      </w:pPr>
+      <w:r>
+        <w:rPr>
+          <w:lang w:val="en-US"/>
+        </w:rPr>
+        <w:t xml:space="preserve">Building the columns is implemented in </w:t>
+      </w:r>
       <w:r>
         <w:rPr>
           <w:highlight w:val="yellow"/>
           <w:lang w:val="en-US"/>
         </w:rPr>
-        <w:t>Screenshot</w:t>
-      </w:r>
-    </w:p>
-    <w:p>
-      <w:pPr>
-        <w:rPr>
-          <w:lang w:val="en-US"/>
-        </w:rPr>
-      </w:pPr>
-      <w:r>
-        <w:rPr>
-          <w:lang w:val="en-US"/>
-        </w:rPr>
-        <w:t xml:space="preserve">We implemented the expanding in the following way: Each item is represented by an </w:t>
+        <w:t>GridVisualizerWindow</w:t>
+      </w:r>
+      <w:r>
+        <w:rPr>
+          <w:lang w:val="en-US"/>
+        </w:rPr>
+        <w:t>.</w:t>
+      </w:r>
+    </w:p>
+    <w:p>
+      <w:pPr>
+        <w:pStyle w:val="Heading3"/>
+        <w:rPr>
+          <w:lang w:val="en-US"/>
+        </w:rPr>
+      </w:pPr>
+      <w:bookmarkStart w:id="101" w:name="_Toc290423519"/>
+      <w:r>
+        <w:rPr>
+          <w:lang w:val="en-US"/>
+        </w:rPr>
+        <w:t>Lazy loading columns (object properties)</w:t>
+      </w:r>
+      <w:bookmarkEnd w:id="101"/>
+    </w:p>
+    <w:p>
+      <w:pPr>
+        <w:rPr>
+          <w:lang w:val="en-US"/>
+        </w:rPr>
+      </w:pPr>
+      <w:r>
+        <w:rPr>
+          <w:lang w:val="en-US"/>
+        </w:rPr>
+        <w:t xml:space="preserve">In the collection visualizer, we are evaluating rows on-demand, as the user scrolls down (this was described in the section Lazy loading items when scrolling </w:t>
       </w:r>
       <w:r>
         <w:rPr>
           <w:highlight w:val="yellow"/>
           <w:lang w:val="en-US"/>
         </w:rPr>
+        <w:t>link</w:t>
+      </w:r>
+      <w:r>
+        <w:rPr>
+          <w:lang w:val="en-US"/>
+        </w:rPr>
+        <w:t>).</w:t>
+      </w:r>
+      <w:r>
+        <w:rPr>
+          <w:lang w:val="en-US"/>
+        </w:rPr>
+        <w:t xml:space="preserve"> But w</w:t>
+      </w:r>
+      <w:r>
+        <w:rPr>
+          <w:lang w:val="en-US"/>
+        </w:rPr>
+        <w:t xml:space="preserve">e are also loading the individual cells lazily - the user can select which columns to show and which to hide. When a column is hidden, it is not </w:t>
+      </w:r>
+      <w:r>
+        <w:rPr>
+          <w:lang w:val="en-US"/>
+        </w:rPr>
+        <w:t>being evaluated. When the user decides to show the column later, the values in the column are only evaluated for the few items which are currently in view. In other words, the visualizer is as lazy as it can be.</w:t>
+      </w:r>
+    </w:p>
+    <w:p>
+      <w:pPr>
+        <w:rPr>
+          <w:lang w:val="en-US"/>
+        </w:rPr>
+      </w:pPr>
+      <w:r>
+        <w:rPr>
+          <w:lang w:val="en-US"/>
+        </w:rPr>
+        <w:t xml:space="preserve">The implementation exploits the way the WPF ListView evaluates databinding expressions. We bind </w:t>
+      </w:r>
+      <w:proofErr w:type="gramStart"/>
+      <w:r>
+        <w:rPr>
+          <w:lang w:val="en-US"/>
+        </w:rPr>
+        <w:t>ObjectValue[</w:t>
+      </w:r>
+      <w:proofErr w:type="gramEnd"/>
+      <w:r>
+        <w:rPr>
+          <w:lang w:val="en-US"/>
+        </w:rPr>
+        <w:t xml:space="preserve">propertyName] to each column, and when a column is hidden, we remove it, so the ListView stops evaluating it. When we add the column back, the ListView </w:t>
+      </w:r>
+      <w:r>
+        <w:rPr>
+          <w:lang w:val="en-US"/>
+        </w:rPr>
+        <w:lastRenderedPageBreak/>
+        <w:t>only asks for the val</w:t>
+      </w:r>
+      <w:r>
+        <w:rPr>
+          <w:lang w:val="en-US"/>
+        </w:rPr>
+        <w:t xml:space="preserve">ues which are currently in view. The </w:t>
+      </w:r>
+      <w:r>
+        <w:rPr>
+          <w:lang w:val="en-US"/>
+        </w:rPr>
+        <w:t xml:space="preserve">laziness is implemented in </w:t>
+      </w:r>
+      <w:r>
+        <w:rPr>
+          <w:highlight w:val="yellow"/>
+          <w:lang w:val="en-US"/>
+        </w:rPr>
         <w:t>ObjectValue</w:t>
       </w:r>
       <w:r>
         <w:rPr>
           <w:lang w:val="en-US"/>
         </w:rPr>
-        <w:t xml:space="preserve"> which holds its index</w:t>
+        <w:t xml:space="preserve"> and the databinding can be seen in </w:t>
       </w:r>
       <w:r>
         <w:rPr>
           <w:highlight w:val="yellow"/>
           <w:lang w:val="en-US"/>
         </w:rPr>
-        <w:t xml:space="preserve">. To expand the tooltip, we pass an expression representing the item </w:t>
-      </w:r>
-      <w:r>
-        <w:rPr>
-          <w:highlight w:val="yellow"/>
-          <w:lang w:val="en-US"/>
-        </w:rPr>
-        <w:t>(like “</w:t>
-      </w:r>
-      <w:proofErr w:type="gramStart"/>
-      <w:r>
-        <w:rPr>
-          <w:highlight w:val="yellow"/>
-          <w:lang w:val="en-US"/>
-        </w:rPr>
-        <w:t>list[</w:t>
-      </w:r>
-      <w:proofErr w:type="gramEnd"/>
-      <w:r>
-        <w:rPr>
-          <w:highlight w:val="yellow"/>
-          <w:lang w:val="en-US"/>
-        </w:rPr>
-        <w:t xml:space="preserve">12]”) </w:t>
-      </w:r>
-      <w:r>
-        <w:rPr>
-          <w:highlight w:val="yellow"/>
-          <w:lang w:val="en-US"/>
-        </w:rPr>
-        <w:t>to a debugger tooltip and open it at a right position.</w:t>
+        <w:t>where</w:t>
+      </w:r>
+      <w:r>
+        <w:rPr>
+          <w:lang w:val="en-US"/>
+        </w:rPr>
+        <w:t>.</w:t>
       </w:r>
     </w:p>
     <w:p>
@@ -53890,316 +54559,14 @@
           <w:lang w:val="en-US"/>
         </w:rPr>
       </w:pPr>
-      <w:bookmarkStart w:id="95" w:name="_Toc290423518"/>
-      <w:r>
-        <w:rPr>
-          <w:lang w:val="en-US"/>
-        </w:rPr>
-        <w:t>Generic vs. non-generic collections</w:t>
-      </w:r>
-      <w:bookmarkEnd w:id="95"/>
-    </w:p>
-    <w:p>
-      <w:pPr>
-        <w:rPr>
-          <w:lang w:val="en-US"/>
-        </w:rPr>
-      </w:pPr>
-      <w:r>
-        <w:rPr>
-          <w:lang w:val="en-US"/>
-        </w:rPr>
-        <w:t>There is an important question when designing the collection visualizer – when given a collection, what should be the columns of the grid? We already discussed this in the Analysis section. We decided that the</w:t>
-      </w:r>
-      <w:r>
-        <w:rPr>
-          <w:lang w:val="en-US"/>
-        </w:rPr>
-        <w:t xml:space="preserve"> grid</w:t>
-      </w:r>
-      <w:r>
-        <w:rPr>
-          <w:lang w:val="en-US"/>
-        </w:rPr>
-        <w:t xml:space="preserve"> columns represent the properties of the </w:t>
-      </w:r>
-      <w:r>
-        <w:rPr>
-          <w:lang w:val="en-US"/>
-        </w:rPr>
-        <w:t xml:space="preserve">single </w:t>
-      </w:r>
-      <w:r>
-        <w:rPr>
-          <w:lang w:val="en-US"/>
-        </w:rPr>
-        <w:t>generic parameter of the collection. That means when we get IEnumerable&lt;Person&gt; we make one column for each public property of the class Person</w:t>
-      </w:r>
-      <w:r>
-        <w:rPr>
-          <w:lang w:val="en-US"/>
-        </w:rPr>
-        <w:t xml:space="preserve"> and its base classes.</w:t>
-      </w:r>
-      <w:r>
-        <w:rPr>
-          <w:lang w:val="en-US"/>
-        </w:rPr>
-        <w:t xml:space="preserve"> </w:t>
-      </w:r>
-    </w:p>
-    <w:p>
-      <w:pPr>
-        <w:rPr>
-          <w:lang w:val="en-US"/>
-        </w:rPr>
-      </w:pPr>
-      <w:r>
-        <w:rPr>
-          <w:lang w:val="en-US"/>
-        </w:rPr>
-        <w:t xml:space="preserve">When the collection contains subclasses of the generic parameter type, their properties are not shown. Showing properties of subclasses would mean </w:t>
-      </w:r>
-      <w:r>
-        <w:rPr>
-          <w:lang w:val="en-US"/>
-        </w:rPr>
-        <w:t>leaving the cells empty for some rows, since they would miss the properties</w:t>
-      </w:r>
-      <w:r>
-        <w:rPr>
-          <w:lang w:val="en-US"/>
-        </w:rPr>
-        <w:t>, and adding columns dynamically on</w:t>
-      </w:r>
-      <w:r>
-        <w:rPr>
-          <w:lang w:val="en-US"/>
-        </w:rPr>
-        <w:t xml:space="preserve"> scrolling. We </w:t>
-      </w:r>
-      <w:r>
-        <w:rPr>
-          <w:lang w:val="en-US"/>
-        </w:rPr>
-        <w:t>are not doing this.</w:t>
-      </w:r>
-    </w:p>
-    <w:p>
-      <w:pPr>
-        <w:tabs>
-          <w:tab w:val="left" w:pos="3840"/>
-        </w:tabs>
-        <w:rPr>
-          <w:lang w:val="en-US"/>
-        </w:rPr>
-      </w:pPr>
-      <w:r>
-        <w:rPr>
-          <w:highlight w:val="yellow"/>
-          <w:lang w:val="en-US"/>
-        </w:rPr>
-        <w:t>Mockup of how it would look</w:t>
-      </w:r>
-      <w:r>
-        <w:rPr>
-          <w:lang w:val="en-US"/>
-        </w:rPr>
-        <w:t xml:space="preserve"> (in Excel)</w:t>
-      </w:r>
-    </w:p>
-    <w:p>
-      <w:pPr>
-        <w:rPr>
-          <w:lang w:val="en-US"/>
-        </w:rPr>
-      </w:pPr>
-      <w:r>
-        <w:rPr>
-          <w:lang w:val="en-US"/>
-        </w:rPr>
-        <w:t>Using the generic parameter also</w:t>
-      </w:r>
-      <w:r>
-        <w:rPr>
-          <w:lang w:val="en-US"/>
-        </w:rPr>
-        <w:t xml:space="preserve"> means that we do not support non-generic collections</w:t>
-      </w:r>
-      <w:r>
-        <w:rPr>
-          <w:lang w:val="en-US"/>
-        </w:rPr>
-        <w:t>.</w:t>
-      </w:r>
-    </w:p>
-    <w:p>
-      <w:pPr>
-        <w:rPr>
-          <w:lang w:val="en-US"/>
-        </w:rPr>
-      </w:pPr>
-      <w:r>
-        <w:rPr>
-          <w:lang w:val="en-US"/>
-        </w:rPr>
-        <w:t xml:space="preserve">Building the columns is implemented in </w:t>
-      </w:r>
-      <w:r>
-        <w:rPr>
-          <w:highlight w:val="yellow"/>
-          <w:lang w:val="en-US"/>
-        </w:rPr>
-        <w:t>GridVisualizerWindow</w:t>
-      </w:r>
-      <w:r>
-        <w:rPr>
-          <w:lang w:val="en-US"/>
-        </w:rPr>
-        <w:t>.</w:t>
-      </w:r>
-    </w:p>
-    <w:p>
-      <w:pPr>
-        <w:pStyle w:val="Heading3"/>
-        <w:rPr>
-          <w:lang w:val="en-US"/>
-        </w:rPr>
-      </w:pPr>
-      <w:bookmarkStart w:id="96" w:name="_Toc290423519"/>
-      <w:r>
-        <w:rPr>
-          <w:lang w:val="en-US"/>
-        </w:rPr>
-        <w:t>Lazy loading columns (object properties)</w:t>
-      </w:r>
-      <w:bookmarkEnd w:id="96"/>
-    </w:p>
-    <w:p>
-      <w:pPr>
-        <w:rPr>
-          <w:lang w:val="en-US"/>
-        </w:rPr>
-      </w:pPr>
-      <w:r>
-        <w:rPr>
-          <w:lang w:val="en-US"/>
-        </w:rPr>
-        <w:t xml:space="preserve">In the collection visualizer, we are evaluating rows on-demand, as the user scrolls down (this was described in the section Lazy loading items when scrolling </w:t>
-      </w:r>
-      <w:r>
-        <w:rPr>
-          <w:highlight w:val="yellow"/>
-          <w:lang w:val="en-US"/>
-        </w:rPr>
-        <w:t>link</w:t>
-      </w:r>
-      <w:r>
-        <w:rPr>
-          <w:lang w:val="en-US"/>
-        </w:rPr>
-        <w:t>).</w:t>
-      </w:r>
-      <w:r>
-        <w:rPr>
-          <w:lang w:val="en-US"/>
-        </w:rPr>
-        <w:t xml:space="preserve"> But w</w:t>
-      </w:r>
-      <w:r>
-        <w:rPr>
-          <w:lang w:val="en-US"/>
-        </w:rPr>
-        <w:t xml:space="preserve">e are also loading the individual cells lazily - the user can select which columns to show and which to hide. When a column is hidden, it is not </w:t>
-      </w:r>
-      <w:r>
-        <w:rPr>
-          <w:lang w:val="en-US"/>
-        </w:rPr>
-        <w:t>being evaluated. When the user decides to show the column later, the values in the column are only evaluated for the few items which are currently in view. In other words, the visualizer is as lazy as it can be.</w:t>
-      </w:r>
-    </w:p>
-    <w:p>
-      <w:pPr>
-        <w:rPr>
-          <w:lang w:val="en-US"/>
-        </w:rPr>
-      </w:pPr>
-      <w:r>
-        <w:rPr>
-          <w:lang w:val="en-US"/>
-        </w:rPr>
-        <w:lastRenderedPageBreak/>
-        <w:t xml:space="preserve">The implementation exploits the way the WPF ListView evaluates databinding expressions. We bind </w:t>
-      </w:r>
-      <w:proofErr w:type="gramStart"/>
-      <w:r>
-        <w:rPr>
-          <w:lang w:val="en-US"/>
-        </w:rPr>
-        <w:t>ObjectValue[</w:t>
-      </w:r>
-      <w:proofErr w:type="gramEnd"/>
-      <w:r>
-        <w:rPr>
-          <w:lang w:val="en-US"/>
-        </w:rPr>
-        <w:t>propertyName] to each column, and when a column is hidden, we remove it, so the ListView stops evaluating it. When we add the column back, the ListView only asks for the val</w:t>
-      </w:r>
-      <w:r>
-        <w:rPr>
-          <w:lang w:val="en-US"/>
-        </w:rPr>
-        <w:t xml:space="preserve">ues which are currently in view. The </w:t>
-      </w:r>
-      <w:r>
-        <w:rPr>
-          <w:lang w:val="en-US"/>
-        </w:rPr>
-        <w:t xml:space="preserve">laziness is implemented in </w:t>
-      </w:r>
-      <w:r>
-        <w:rPr>
-          <w:highlight w:val="yellow"/>
-          <w:lang w:val="en-US"/>
-        </w:rPr>
-        <w:t>ObjectValue</w:t>
-      </w:r>
-      <w:r>
-        <w:rPr>
-          <w:lang w:val="en-US"/>
-        </w:rPr>
-        <w:t xml:space="preserve"> and the databinding can be seen in </w:t>
-      </w:r>
-      <w:r>
-        <w:rPr>
-          <w:highlight w:val="yellow"/>
-          <w:lang w:val="en-US"/>
-        </w:rPr>
-        <w:t>where</w:t>
-      </w:r>
-      <w:r>
-        <w:rPr>
-          <w:lang w:val="en-US"/>
-        </w:rPr>
-        <w:t>.</w:t>
-      </w:r>
-    </w:p>
-    <w:p>
-      <w:pPr>
-        <w:pStyle w:val="Heading3"/>
-        <w:rPr>
-          <w:lang w:val="en-US"/>
-        </w:rPr>
-      </w:pPr>
-      <w:bookmarkStart w:id="97" w:name="_Toc290423520"/>
+      <w:bookmarkStart w:id="102" w:name="_Toc290423520"/>
       <w:r>
         <w:rPr>
           <w:lang w:val="en-US"/>
         </w:rPr>
         <w:t>The result</w:t>
       </w:r>
-      <w:bookmarkEnd w:id="97"/>
+      <w:bookmarkEnd w:id="102"/>
     </w:p>
     <w:p>
       <w:pPr>
@@ -54628,14 +54995,14 @@
           <w:lang w:val="en-US"/>
         </w:rPr>
       </w:pPr>
-      <w:bookmarkStart w:id="98" w:name="_Toc290423521"/>
+      <w:bookmarkStart w:id="103" w:name="_Toc290423521"/>
       <w:r>
         <w:rPr>
           <w:lang w:val="en-US"/>
         </w:rPr>
         <w:t>Debugger tooltips</w:t>
       </w:r>
-      <w:bookmarkEnd w:id="98"/>
+      <w:bookmarkEnd w:id="103"/>
     </w:p>
     <w:p>
       <w:pPr>
@@ -54702,14 +55069,14 @@
           <w:lang w:val="en-US"/>
         </w:rPr>
       </w:pPr>
-      <w:bookmarkStart w:id="99" w:name="_Toc290423522"/>
+      <w:bookmarkStart w:id="104" w:name="_Toc290423522"/>
       <w:r>
         <w:rPr>
           <w:lang w:val="en-US"/>
         </w:rPr>
         <w:t>The result</w:t>
       </w:r>
-      <w:bookmarkEnd w:id="99"/>
+      <w:bookmarkEnd w:id="104"/>
     </w:p>
     <w:p>
       <w:pPr>
@@ -54738,7 +55105,7 @@
           <w:lang w:val="en-US"/>
         </w:rPr>
       </w:pPr>
-      <w:bookmarkStart w:id="100" w:name="_Toc290423523"/>
+      <w:bookmarkStart w:id="105" w:name="_Toc290423523"/>
       <w:r>
         <w:rPr>
           <w:lang w:val="en-US"/>
@@ -54746,7 +55113,7 @@
         <w:lastRenderedPageBreak/>
         <w:t>Conclusion and future work</w:t>
       </w:r>
-      <w:bookmarkEnd w:id="100"/>
+      <w:bookmarkEnd w:id="105"/>
     </w:p>
     <w:p>
       <w:pPr>
@@ -54818,8 +55185,6 @@
         </w:rPr>
         <w:t>Special case for Dictionaries.</w:t>
       </w:r>
-      <w:bookmarkStart w:id="101" w:name="_GoBack"/>
-      <w:bookmarkEnd w:id="101"/>
       <w:proofErr w:type="gramEnd"/>
     </w:p>
     <w:p>
@@ -54929,7 +55294,7 @@
         </w:rPr>
       </w:pPr>
     </w:p>
-    <w:bookmarkStart w:id="102" w:name="_Toc290423524" w:displacedByCustomXml="next"/>
+    <w:bookmarkStart w:id="106" w:name="_Toc290423524" w:displacedByCustomXml="next"/>
     <w:sdt>
       <w:sdtPr>
         <w:rPr>
@@ -54954,7 +55319,7 @@
           <w:r>
             <w:t>References</w:t>
           </w:r>
-          <w:bookmarkEnd w:id="102"/>
+          <w:bookmarkEnd w:id="106"/>
         </w:p>
         <w:sdt>
           <w:sdtPr>
@@ -56497,7 +56862,7 @@
           <w:lang w:val="en-US"/>
         </w:rPr>
       </w:pPr>
-      <w:bookmarkStart w:id="103" w:name="_Toc290423525"/>
+      <w:bookmarkStart w:id="107" w:name="_Toc290423525"/>
       <w:r>
         <w:rPr>
           <w:lang w:val="en-US"/>
@@ -56505,7 +56870,7 @@
         <w:lastRenderedPageBreak/>
         <w:t>Appendices</w:t>
       </w:r>
-      <w:bookmarkEnd w:id="103"/>
+      <w:bookmarkEnd w:id="107"/>
     </w:p>
     <w:p>
       <w:pPr>
@@ -56514,7 +56879,7 @@
           <w:lang w:val="en-US"/>
         </w:rPr>
       </w:pPr>
-      <w:bookmarkStart w:id="104" w:name="_Toc290423526"/>
+      <w:bookmarkStart w:id="108" w:name="_Toc290423526"/>
       <w:r>
         <w:rPr>
           <w:lang w:val="en-US"/>
@@ -56527,7 +56892,7 @@
         </w:rPr>
         <w:t>manual</w:t>
       </w:r>
-      <w:bookmarkEnd w:id="104"/>
+      <w:bookmarkEnd w:id="108"/>
     </w:p>
     <w:p>
       <w:pPr>
@@ -56543,7 +56908,7 @@
           <w:lang w:val="en-US"/>
         </w:rPr>
       </w:pPr>
-      <w:bookmarkStart w:id="105" w:name="_Toc290423527"/>
+      <w:bookmarkStart w:id="109" w:name="_Toc290423527"/>
       <w:r>
         <w:rPr>
           <w:lang w:val="en-US"/>
@@ -56556,7 +56921,7 @@
         </w:rPr>
         <w:t>CD</w:t>
       </w:r>
-      <w:bookmarkEnd w:id="105"/>
+      <w:bookmarkEnd w:id="109"/>
     </w:p>
     <w:p>
       <w:pPr>
@@ -56638,7 +57003,7 @@
           <w:rPr>
             <w:noProof/>
           </w:rPr>
-          <w:t>71</w:t>
+          <w:t>69</w:t>
         </w:r>
         <w:r>
           <w:rPr>
@@ -56880,7 +57245,7 @@
         <w:rPr>
           <w:lang w:val="en-US"/>
         </w:rPr>
-        <w:t xml:space="preserve"> directly in the debuggee, but is evaluated recursively using the ExpressionEvaluator (see the section </w:t>
+        <w:t xml:space="preserve"> directly in the debuggee, but is evaluated recursively using the ExpressionEvaluator (see section </w:t>
       </w:r>
       <w:r>
         <w:rPr>
@@ -64068,7 +64433,7 @@
 </file>
 
 <file path=customXml/itemProps1.xml><?xml version="1.0" encoding="utf-8"?>
-<ds:datastoreItem xmlns:ds="http://schemas.openxmlformats.org/officeDocument/2006/customXml" ds:itemID="{17CFBDFC-0FFC-46E4-A398-C66AE102FCE3}">
+<ds:datastoreItem xmlns:ds="http://schemas.openxmlformats.org/officeDocument/2006/customXml" ds:itemID="{C76397F9-73E1-41CD-9AD5-4FC1E6274D25}">
   <ds:schemaRefs>
     <ds:schemaRef ds:uri="http://schemas.openxmlformats.org/officeDocument/2006/bibliography"/>
   </ds:schemaRefs>

</xml_diff>